<commit_message>
Added Farmers and food (Farmer class) part in design rationale
</commit_message>
<xml_diff>
--- a/design-docs/Design Rationale.docx
+++ b/design-docs/Design Rationale.docx
@@ -1462,6 +1462,1705 @@
           <w:rFonts w:ascii="Calibri" w:eastAsia="Calibri" w:hAnsi="Calibri" w:cs="Calibri"/>
         </w:rPr>
         <w:t xml:space="preserve"> principle is taken into account in this design.</w:t>
+      </w:r>
+    </w:p>
+    <w:p>
+      <w:pPr>
+        <w:rPr>
+          <w:b/>
+          <w:bCs/>
+          <w:sz w:val="28"/>
+          <w:szCs w:val="28"/>
+        </w:rPr>
+      </w:pPr>
+    </w:p>
+    <w:p>
+      <w:pPr>
+        <w:rPr>
+          <w:b/>
+          <w:bCs/>
+          <w:sz w:val="28"/>
+          <w:szCs w:val="28"/>
+        </w:rPr>
+      </w:pPr>
+    </w:p>
+    <w:p>
+      <w:pPr>
+        <w:rPr>
+          <w:rFonts w:ascii="Calibri" w:eastAsia="Calibri" w:hAnsi="Calibri" w:cs="Calibri"/>
+          <w:sz w:val="28"/>
+          <w:szCs w:val="28"/>
+          <w:u w:val="single"/>
+        </w:rPr>
+      </w:pPr>
+      <w:r>
+        <w:rPr>
+          <w:rFonts w:ascii="Calibri" w:eastAsia="Calibri" w:hAnsi="Calibri" w:cs="Calibri"/>
+          <w:sz w:val="28"/>
+          <w:szCs w:val="28"/>
+          <w:u w:val="single"/>
+        </w:rPr>
+        <w:t>Farmers and food</w:t>
+      </w:r>
+    </w:p>
+    <w:p>
+      <w:pPr>
+        <w:rPr>
+          <w:rFonts w:ascii="Calibri" w:eastAsia="Calibri" w:hAnsi="Calibri" w:cs="Calibri"/>
+        </w:rPr>
+      </w:pPr>
+      <w:r>
+        <w:rPr>
+          <w:rFonts w:ascii="Calibri" w:eastAsia="Calibri" w:hAnsi="Calibri" w:cs="Calibri"/>
+          <w:b/>
+        </w:rPr>
+        <w:t xml:space="preserve">Farmer </w:t>
+      </w:r>
+      <w:r>
+        <w:rPr>
+          <w:rFonts w:ascii="Calibri" w:eastAsia="Calibri" w:hAnsi="Calibri" w:cs="Calibri"/>
+        </w:rPr>
+        <w:t>[New class]</w:t>
+      </w:r>
+    </w:p>
+    <w:p>
+      <w:pPr>
+        <w:numPr>
+          <w:ilvl w:val="0"/>
+          <w:numId w:val="8"/>
+        </w:numPr>
+        <w:spacing w:line="276" w:lineRule="auto"/>
+        <w:rPr>
+          <w:rFonts w:ascii="Calibri" w:eastAsia="Calibri" w:hAnsi="Calibri" w:cs="Calibri"/>
+        </w:rPr>
+      </w:pPr>
+      <w:r>
+        <w:rPr>
+          <w:rFonts w:ascii="Calibri" w:eastAsia="Calibri" w:hAnsi="Calibri" w:cs="Calibri"/>
+        </w:rPr>
+        <w:t xml:space="preserve">A new kind of </w:t>
+      </w:r>
+      <w:r>
+        <w:rPr>
+          <w:rFonts w:ascii="Calibri" w:eastAsia="Calibri" w:hAnsi="Calibri" w:cs="Calibri"/>
+          <w:b/>
+        </w:rPr>
+        <w:t xml:space="preserve">Human </w:t>
+      </w:r>
+      <w:r>
+        <w:rPr>
+          <w:rFonts w:ascii="Calibri" w:eastAsia="Calibri" w:hAnsi="Calibri" w:cs="Calibri"/>
+        </w:rPr>
+        <w:t xml:space="preserve">who shares the same characteristics and abilities as a </w:t>
+      </w:r>
+      <w:r>
+        <w:rPr>
+          <w:rFonts w:ascii="Calibri" w:eastAsia="Calibri" w:hAnsi="Calibri" w:cs="Calibri"/>
+          <w:b/>
+        </w:rPr>
+        <w:t xml:space="preserve">Human </w:t>
+      </w:r>
+      <w:r>
+        <w:rPr>
+          <w:rFonts w:ascii="Calibri" w:eastAsia="Calibri" w:hAnsi="Calibri" w:cs="Calibri"/>
+        </w:rPr>
+        <w:t>but also able to sow, fertilize and harvest crops.</w:t>
+      </w:r>
+    </w:p>
+    <w:p>
+      <w:pPr>
+        <w:rPr>
+          <w:rFonts w:ascii="Calibri" w:eastAsia="Calibri" w:hAnsi="Calibri" w:cs="Calibri"/>
+        </w:rPr>
+      </w:pPr>
+      <w:r>
+        <w:rPr>
+          <w:rFonts w:ascii="Calibri" w:eastAsia="Calibri" w:hAnsi="Calibri" w:cs="Calibri"/>
+        </w:rPr>
+        <w:t>New changes and their Responsibilities:</w:t>
+      </w:r>
+    </w:p>
+    <w:p>
+      <w:pPr>
+        <w:numPr>
+          <w:ilvl w:val="0"/>
+          <w:numId w:val="10"/>
+        </w:numPr>
+        <w:spacing w:line="276" w:lineRule="auto"/>
+        <w:rPr>
+          <w:rFonts w:ascii="Calibri" w:eastAsia="Calibri" w:hAnsi="Calibri" w:cs="Calibri"/>
+        </w:rPr>
+      </w:pPr>
+      <w:r>
+        <w:rPr>
+          <w:rFonts w:ascii="Calibri" w:eastAsia="Calibri" w:hAnsi="Calibri" w:cs="Calibri"/>
+        </w:rPr>
+        <w:t xml:space="preserve">This class inherits from a class called </w:t>
+      </w:r>
+      <w:r>
+        <w:rPr>
+          <w:rFonts w:ascii="Calibri" w:eastAsia="Calibri" w:hAnsi="Calibri" w:cs="Calibri"/>
+          <w:b/>
+        </w:rPr>
+        <w:t>Human</w:t>
+      </w:r>
+      <w:r>
+        <w:rPr>
+          <w:rFonts w:ascii="Calibri" w:eastAsia="Calibri" w:hAnsi="Calibri" w:cs="Calibri"/>
+        </w:rPr>
+        <w:t>.</w:t>
+      </w:r>
+    </w:p>
+    <w:p>
+      <w:pPr>
+        <w:numPr>
+          <w:ilvl w:val="0"/>
+          <w:numId w:val="10"/>
+        </w:numPr>
+        <w:spacing w:line="276" w:lineRule="auto"/>
+        <w:rPr>
+          <w:rFonts w:ascii="Calibri" w:eastAsia="Calibri" w:hAnsi="Calibri" w:cs="Calibri"/>
+        </w:rPr>
+      </w:pPr>
+      <w:r>
+        <w:rPr>
+          <w:rFonts w:ascii="Calibri" w:eastAsia="Calibri" w:hAnsi="Calibri" w:cs="Calibri"/>
+        </w:rPr>
+        <w:t xml:space="preserve">It has four private attributes stored in an array of type </w:t>
+      </w:r>
+      <w:r>
+        <w:rPr>
+          <w:rFonts w:ascii="Calibri" w:eastAsia="Calibri" w:hAnsi="Calibri" w:cs="Calibri"/>
+          <w:b/>
+        </w:rPr>
+        <w:t xml:space="preserve">Behaviour </w:t>
+      </w:r>
+      <w:r>
+        <w:rPr>
+          <w:rFonts w:ascii="Calibri" w:eastAsia="Calibri" w:hAnsi="Calibri" w:cs="Calibri"/>
+        </w:rPr>
+        <w:t xml:space="preserve">-  </w:t>
+      </w:r>
+      <w:r>
+        <w:rPr>
+          <w:rFonts w:ascii="Calibri" w:eastAsia="Calibri" w:hAnsi="Calibri" w:cs="Calibri"/>
+          <w:color w:val="FF0000"/>
+        </w:rPr>
+        <w:t>behaviours</w:t>
+      </w:r>
+    </w:p>
+    <w:p>
+      <w:pPr>
+        <w:numPr>
+          <w:ilvl w:val="0"/>
+          <w:numId w:val="11"/>
+        </w:numPr>
+        <w:spacing w:line="276" w:lineRule="auto"/>
+        <w:rPr>
+          <w:rFonts w:ascii="Calibri" w:eastAsia="Calibri" w:hAnsi="Calibri" w:cs="Calibri"/>
+        </w:rPr>
+      </w:pPr>
+      <w:r>
+        <w:rPr>
+          <w:rFonts w:ascii="Calibri" w:eastAsia="Calibri" w:hAnsi="Calibri" w:cs="Calibri"/>
+        </w:rPr>
+        <w:t xml:space="preserve">Its elements are new object instantiated from </w:t>
+      </w:r>
+      <w:proofErr w:type="spellStart"/>
+      <w:r>
+        <w:rPr>
+          <w:rFonts w:ascii="Calibri" w:eastAsia="Calibri" w:hAnsi="Calibri" w:cs="Calibri"/>
+          <w:b/>
+        </w:rPr>
+        <w:t>HarvestBehaviour</w:t>
+      </w:r>
+      <w:proofErr w:type="spellEnd"/>
+      <w:r>
+        <w:rPr>
+          <w:rFonts w:ascii="Calibri" w:eastAsia="Calibri" w:hAnsi="Calibri" w:cs="Calibri"/>
+        </w:rPr>
+        <w:t xml:space="preserve">, </w:t>
+      </w:r>
+      <w:proofErr w:type="spellStart"/>
+      <w:r>
+        <w:rPr>
+          <w:rFonts w:ascii="Calibri" w:eastAsia="Calibri" w:hAnsi="Calibri" w:cs="Calibri"/>
+          <w:b/>
+        </w:rPr>
+        <w:t>FertilizeBehaviour</w:t>
+      </w:r>
+      <w:proofErr w:type="spellEnd"/>
+      <w:r>
+        <w:rPr>
+          <w:rFonts w:ascii="Calibri" w:eastAsia="Calibri" w:hAnsi="Calibri" w:cs="Calibri"/>
+        </w:rPr>
+        <w:t xml:space="preserve">, </w:t>
+      </w:r>
+      <w:proofErr w:type="spellStart"/>
+      <w:r>
+        <w:rPr>
+          <w:rFonts w:ascii="Calibri" w:eastAsia="Calibri" w:hAnsi="Calibri" w:cs="Calibri"/>
+          <w:b/>
+        </w:rPr>
+        <w:t>SowBehaviour</w:t>
+      </w:r>
+      <w:proofErr w:type="spellEnd"/>
+      <w:r>
+        <w:rPr>
+          <w:rFonts w:ascii="Calibri" w:eastAsia="Calibri" w:hAnsi="Calibri" w:cs="Calibri"/>
+        </w:rPr>
+        <w:t xml:space="preserve"> and </w:t>
+      </w:r>
+      <w:proofErr w:type="spellStart"/>
+      <w:r>
+        <w:rPr>
+          <w:rFonts w:ascii="Calibri" w:eastAsia="Calibri" w:hAnsi="Calibri" w:cs="Calibri"/>
+          <w:b/>
+        </w:rPr>
+        <w:t>WanderBehaviour</w:t>
+      </w:r>
+      <w:proofErr w:type="spellEnd"/>
+      <w:r>
+        <w:rPr>
+          <w:rFonts w:ascii="Calibri" w:eastAsia="Calibri" w:hAnsi="Calibri" w:cs="Calibri"/>
+        </w:rPr>
+        <w:t xml:space="preserve"> respectively</w:t>
+      </w:r>
+    </w:p>
+    <w:p>
+      <w:pPr>
+        <w:rPr>
+          <w:rFonts w:ascii="Calibri" w:eastAsia="Calibri" w:hAnsi="Calibri" w:cs="Calibri"/>
+        </w:rPr>
+      </w:pPr>
+    </w:p>
+    <w:p>
+      <w:pPr>
+        <w:numPr>
+          <w:ilvl w:val="0"/>
+          <w:numId w:val="10"/>
+        </w:numPr>
+        <w:spacing w:line="276" w:lineRule="auto"/>
+        <w:rPr>
+          <w:rFonts w:ascii="Calibri" w:eastAsia="Calibri" w:hAnsi="Calibri" w:cs="Calibri"/>
+        </w:rPr>
+      </w:pPr>
+      <w:r>
+        <w:rPr>
+          <w:rFonts w:ascii="Calibri" w:eastAsia="Calibri" w:hAnsi="Calibri" w:cs="Calibri"/>
+        </w:rPr>
+        <w:t>It has a constructor that takes in one parameter (</w:t>
+      </w:r>
+      <w:r>
+        <w:rPr>
+          <w:rFonts w:ascii="Calibri" w:eastAsia="Calibri" w:hAnsi="Calibri" w:cs="Calibri"/>
+          <w:b/>
+        </w:rPr>
+        <w:t>String</w:t>
+      </w:r>
+      <w:r>
+        <w:rPr>
+          <w:rFonts w:ascii="Calibri" w:eastAsia="Calibri" w:hAnsi="Calibri" w:cs="Calibri"/>
+        </w:rPr>
+        <w:t xml:space="preserve"> </w:t>
+      </w:r>
+      <w:r>
+        <w:rPr>
+          <w:rFonts w:ascii="Calibri" w:eastAsia="Calibri" w:hAnsi="Calibri" w:cs="Calibri"/>
+          <w:color w:val="FF0000"/>
+        </w:rPr>
+        <w:t>name</w:t>
+      </w:r>
+      <w:r>
+        <w:rPr>
+          <w:rFonts w:ascii="Calibri" w:eastAsia="Calibri" w:hAnsi="Calibri" w:cs="Calibri"/>
+        </w:rPr>
+        <w:t xml:space="preserve">). It makes use of the superclass constructor to initialise </w:t>
+      </w:r>
+      <w:r>
+        <w:rPr>
+          <w:rFonts w:ascii="Calibri" w:eastAsia="Calibri" w:hAnsi="Calibri" w:cs="Calibri"/>
+          <w:color w:val="FF0000"/>
+        </w:rPr>
+        <w:t>name</w:t>
+      </w:r>
+      <w:r>
+        <w:rPr>
+          <w:rFonts w:ascii="Calibri" w:eastAsia="Calibri" w:hAnsi="Calibri" w:cs="Calibri"/>
+        </w:rPr>
+        <w:t xml:space="preserve">, </w:t>
+      </w:r>
+      <w:proofErr w:type="spellStart"/>
+      <w:r>
+        <w:rPr>
+          <w:rFonts w:ascii="Calibri" w:eastAsia="Calibri" w:hAnsi="Calibri" w:cs="Calibri"/>
+          <w:color w:val="FF0000"/>
+        </w:rPr>
+        <w:t>displayChar</w:t>
+      </w:r>
+      <w:proofErr w:type="spellEnd"/>
+      <w:r>
+        <w:rPr>
+          <w:rFonts w:ascii="Calibri" w:eastAsia="Calibri" w:hAnsi="Calibri" w:cs="Calibri"/>
+        </w:rPr>
+        <w:t xml:space="preserve"> and </w:t>
+      </w:r>
+      <w:proofErr w:type="spellStart"/>
+      <w:r>
+        <w:rPr>
+          <w:rFonts w:ascii="Calibri" w:eastAsia="Calibri" w:hAnsi="Calibri" w:cs="Calibri"/>
+          <w:color w:val="FF0000"/>
+        </w:rPr>
+        <w:t>hitPoints</w:t>
+      </w:r>
+      <w:proofErr w:type="spellEnd"/>
+      <w:r>
+        <w:rPr>
+          <w:rFonts w:ascii="Calibri" w:eastAsia="Calibri" w:hAnsi="Calibri" w:cs="Calibri"/>
+        </w:rPr>
+        <w:t xml:space="preserve">. It also calls </w:t>
+      </w:r>
+      <w:proofErr w:type="spellStart"/>
+      <w:r>
+        <w:rPr>
+          <w:rFonts w:ascii="Calibri" w:eastAsia="Calibri" w:hAnsi="Calibri" w:cs="Calibri"/>
+          <w:color w:val="0000FF"/>
+        </w:rPr>
+        <w:t>addCapability</w:t>
+      </w:r>
+      <w:proofErr w:type="spellEnd"/>
+      <w:r>
+        <w:rPr>
+          <w:rFonts w:ascii="Calibri" w:eastAsia="Calibri" w:hAnsi="Calibri" w:cs="Calibri"/>
+          <w:color w:val="0000FF"/>
+        </w:rPr>
+        <w:t>()</w:t>
+      </w:r>
+      <w:r>
+        <w:rPr>
+          <w:rFonts w:ascii="Calibri" w:eastAsia="Calibri" w:hAnsi="Calibri" w:cs="Calibri"/>
+        </w:rPr>
+        <w:t xml:space="preserve"> method from </w:t>
+      </w:r>
+      <w:r>
+        <w:rPr>
+          <w:rFonts w:ascii="Calibri" w:eastAsia="Calibri" w:hAnsi="Calibri" w:cs="Calibri"/>
+          <w:b/>
+        </w:rPr>
+        <w:t>Actor</w:t>
+      </w:r>
+      <w:r>
+        <w:rPr>
+          <w:rFonts w:ascii="Calibri" w:eastAsia="Calibri" w:hAnsi="Calibri" w:cs="Calibri"/>
+        </w:rPr>
+        <w:t xml:space="preserve"> with </w:t>
+      </w:r>
+      <w:proofErr w:type="spellStart"/>
+      <w:r>
+        <w:rPr>
+          <w:rFonts w:ascii="Calibri" w:eastAsia="Calibri" w:hAnsi="Calibri" w:cs="Calibri"/>
+          <w:i/>
+        </w:rPr>
+        <w:t>ZombieCapability.FARM</w:t>
+      </w:r>
+      <w:proofErr w:type="spellEnd"/>
+      <w:r>
+        <w:rPr>
+          <w:rFonts w:ascii="Calibri" w:eastAsia="Calibri" w:hAnsi="Calibri" w:cs="Calibri"/>
+        </w:rPr>
+        <w:t xml:space="preserve"> as the argument. </w:t>
+      </w:r>
+    </w:p>
+    <w:p>
+      <w:pPr>
+        <w:ind w:left="720"/>
+        <w:rPr>
+          <w:rFonts w:ascii="Calibri" w:eastAsia="Calibri" w:hAnsi="Calibri" w:cs="Calibri"/>
+        </w:rPr>
+      </w:pPr>
+    </w:p>
+    <w:p>
+      <w:pPr>
+        <w:numPr>
+          <w:ilvl w:val="0"/>
+          <w:numId w:val="10"/>
+        </w:numPr>
+        <w:spacing w:line="276" w:lineRule="auto"/>
+        <w:rPr>
+          <w:rFonts w:ascii="Calibri" w:eastAsia="Calibri" w:hAnsi="Calibri" w:cs="Calibri"/>
+        </w:rPr>
+      </w:pPr>
+      <w:r>
+        <w:rPr>
+          <w:rFonts w:ascii="Calibri" w:eastAsia="Calibri" w:hAnsi="Calibri" w:cs="Calibri"/>
+        </w:rPr>
+        <w:t xml:space="preserve">It overrides </w:t>
+      </w:r>
+      <w:proofErr w:type="spellStart"/>
+      <w:r>
+        <w:rPr>
+          <w:rFonts w:ascii="Calibri" w:eastAsia="Calibri" w:hAnsi="Calibri" w:cs="Calibri"/>
+          <w:color w:val="0000FF"/>
+        </w:rPr>
+        <w:t>playTurn</w:t>
+      </w:r>
+      <w:proofErr w:type="spellEnd"/>
+      <w:r>
+        <w:rPr>
+          <w:rFonts w:ascii="Calibri" w:eastAsia="Calibri" w:hAnsi="Calibri" w:cs="Calibri"/>
+          <w:color w:val="0000FF"/>
+        </w:rPr>
+        <w:t>()</w:t>
+      </w:r>
+      <w:r>
+        <w:rPr>
+          <w:rFonts w:ascii="Calibri" w:eastAsia="Calibri" w:hAnsi="Calibri" w:cs="Calibri"/>
+        </w:rPr>
+        <w:t xml:space="preserve"> method.</w:t>
+      </w:r>
+    </w:p>
+    <w:p>
+      <w:pPr>
+        <w:numPr>
+          <w:ilvl w:val="1"/>
+          <w:numId w:val="10"/>
+        </w:numPr>
+        <w:spacing w:line="276" w:lineRule="auto"/>
+        <w:rPr>
+          <w:rFonts w:ascii="Calibri" w:eastAsia="Calibri" w:hAnsi="Calibri" w:cs="Calibri"/>
+        </w:rPr>
+      </w:pPr>
+      <w:r>
+        <w:rPr>
+          <w:rFonts w:ascii="Calibri" w:eastAsia="Calibri" w:hAnsi="Calibri" w:cs="Calibri"/>
+        </w:rPr>
+        <w:t>Parameter:</w:t>
+      </w:r>
+    </w:p>
+    <w:p>
+      <w:pPr>
+        <w:numPr>
+          <w:ilvl w:val="0"/>
+          <w:numId w:val="12"/>
+        </w:numPr>
+        <w:spacing w:line="276" w:lineRule="auto"/>
+        <w:rPr>
+          <w:rFonts w:ascii="Calibri" w:eastAsia="Calibri" w:hAnsi="Calibri" w:cs="Calibri"/>
+        </w:rPr>
+      </w:pPr>
+      <w:r>
+        <w:rPr>
+          <w:rFonts w:ascii="Calibri" w:eastAsia="Calibri" w:hAnsi="Calibri" w:cs="Calibri"/>
+        </w:rPr>
+        <w:t xml:space="preserve">Actions </w:t>
+      </w:r>
+      <w:proofErr w:type="spellStart"/>
+      <w:r>
+        <w:rPr>
+          <w:rFonts w:ascii="Calibri" w:eastAsia="Calibri" w:hAnsi="Calibri" w:cs="Calibri"/>
+        </w:rPr>
+        <w:t>actions</w:t>
+      </w:r>
+      <w:proofErr w:type="spellEnd"/>
+      <w:r>
+        <w:rPr>
+          <w:rFonts w:ascii="Calibri" w:eastAsia="Calibri" w:hAnsi="Calibri" w:cs="Calibri"/>
+        </w:rPr>
+        <w:t xml:space="preserve">, Action </w:t>
+      </w:r>
+      <w:proofErr w:type="spellStart"/>
+      <w:r>
+        <w:rPr>
+          <w:rFonts w:ascii="Calibri" w:eastAsia="Calibri" w:hAnsi="Calibri" w:cs="Calibri"/>
+        </w:rPr>
+        <w:t>lastAction</w:t>
+      </w:r>
+      <w:proofErr w:type="spellEnd"/>
+      <w:r>
+        <w:rPr>
+          <w:rFonts w:ascii="Calibri" w:eastAsia="Calibri" w:hAnsi="Calibri" w:cs="Calibri"/>
+        </w:rPr>
+        <w:t xml:space="preserve">, </w:t>
+      </w:r>
+      <w:proofErr w:type="spellStart"/>
+      <w:r>
+        <w:rPr>
+          <w:rFonts w:ascii="Calibri" w:eastAsia="Calibri" w:hAnsi="Calibri" w:cs="Calibri"/>
+          <w:b/>
+        </w:rPr>
+        <w:t>GameMap</w:t>
+      </w:r>
+      <w:proofErr w:type="spellEnd"/>
+      <w:r>
+        <w:rPr>
+          <w:rFonts w:ascii="Calibri" w:eastAsia="Calibri" w:hAnsi="Calibri" w:cs="Calibri"/>
+        </w:rPr>
+        <w:t xml:space="preserve"> </w:t>
+      </w:r>
+      <w:r>
+        <w:rPr>
+          <w:rFonts w:ascii="Calibri" w:eastAsia="Calibri" w:hAnsi="Calibri" w:cs="Calibri"/>
+          <w:color w:val="FF0000"/>
+        </w:rPr>
+        <w:t>map</w:t>
+      </w:r>
+      <w:r>
+        <w:rPr>
+          <w:rFonts w:ascii="Calibri" w:eastAsia="Calibri" w:hAnsi="Calibri" w:cs="Calibri"/>
+        </w:rPr>
+        <w:t xml:space="preserve">, Display </w:t>
+      </w:r>
+      <w:proofErr w:type="spellStart"/>
+      <w:r>
+        <w:rPr>
+          <w:rFonts w:ascii="Calibri" w:eastAsia="Calibri" w:hAnsi="Calibri" w:cs="Calibri"/>
+        </w:rPr>
+        <w:t>display</w:t>
+      </w:r>
+      <w:proofErr w:type="spellEnd"/>
+    </w:p>
+    <w:p>
+      <w:pPr>
+        <w:numPr>
+          <w:ilvl w:val="1"/>
+          <w:numId w:val="10"/>
+        </w:numPr>
+        <w:spacing w:line="276" w:lineRule="auto"/>
+        <w:rPr>
+          <w:rFonts w:ascii="Calibri" w:eastAsia="Calibri" w:hAnsi="Calibri" w:cs="Calibri"/>
+        </w:rPr>
+      </w:pPr>
+      <w:r>
+        <w:rPr>
+          <w:rFonts w:ascii="Calibri" w:eastAsia="Calibri" w:hAnsi="Calibri" w:cs="Calibri"/>
+        </w:rPr>
+        <w:t>This method executes every turn in the game.</w:t>
+      </w:r>
+    </w:p>
+    <w:p>
+      <w:pPr>
+        <w:numPr>
+          <w:ilvl w:val="1"/>
+          <w:numId w:val="10"/>
+        </w:numPr>
+        <w:spacing w:line="276" w:lineRule="auto"/>
+        <w:rPr>
+          <w:rFonts w:ascii="Calibri" w:eastAsia="Calibri" w:hAnsi="Calibri" w:cs="Calibri"/>
+        </w:rPr>
+      </w:pPr>
+      <w:r>
+        <w:rPr>
+          <w:rFonts w:ascii="Calibri" w:eastAsia="Calibri" w:hAnsi="Calibri" w:cs="Calibri"/>
+        </w:rPr>
+        <w:t xml:space="preserve">In the method, it first call </w:t>
+      </w:r>
+      <w:proofErr w:type="spellStart"/>
+      <w:r>
+        <w:rPr>
+          <w:rFonts w:ascii="Calibri" w:eastAsia="Calibri" w:hAnsi="Calibri" w:cs="Calibri"/>
+          <w:color w:val="0000FF"/>
+        </w:rPr>
+        <w:t>returnEatAction</w:t>
+      </w:r>
+      <w:proofErr w:type="spellEnd"/>
+      <w:r>
+        <w:rPr>
+          <w:rFonts w:ascii="Calibri" w:eastAsia="Calibri" w:hAnsi="Calibri" w:cs="Calibri"/>
+          <w:color w:val="0000FF"/>
+        </w:rPr>
+        <w:t>(</w:t>
+      </w:r>
+      <w:r>
+        <w:rPr>
+          <w:rFonts w:ascii="Calibri" w:eastAsia="Calibri" w:hAnsi="Calibri" w:cs="Calibri"/>
+          <w:color w:val="FF0000"/>
+        </w:rPr>
+        <w:t>map</w:t>
+      </w:r>
+      <w:r>
+        <w:rPr>
+          <w:rFonts w:ascii="Calibri" w:eastAsia="Calibri" w:hAnsi="Calibri" w:cs="Calibri"/>
+          <w:color w:val="0000FF"/>
+        </w:rPr>
+        <w:t xml:space="preserve">) </w:t>
+      </w:r>
+      <w:r>
+        <w:rPr>
+          <w:rFonts w:ascii="Calibri" w:eastAsia="Calibri" w:hAnsi="Calibri" w:cs="Calibri"/>
+        </w:rPr>
+        <w:t xml:space="preserve">method which inherits from </w:t>
+      </w:r>
+      <w:r>
+        <w:rPr>
+          <w:rFonts w:ascii="Calibri" w:eastAsia="Calibri" w:hAnsi="Calibri" w:cs="Calibri"/>
+          <w:b/>
+        </w:rPr>
+        <w:t>Human</w:t>
+      </w:r>
+      <w:r>
+        <w:rPr>
+          <w:rFonts w:ascii="Calibri" w:eastAsia="Calibri" w:hAnsi="Calibri" w:cs="Calibri"/>
+        </w:rPr>
+        <w:t xml:space="preserve"> [details discussed in the </w:t>
+      </w:r>
+      <w:r>
+        <w:rPr>
+          <w:rFonts w:ascii="Calibri" w:eastAsia="Calibri" w:hAnsi="Calibri" w:cs="Calibri"/>
+          <w:b/>
+        </w:rPr>
+        <w:t>Human</w:t>
+      </w:r>
+      <w:r>
+        <w:rPr>
+          <w:rFonts w:ascii="Calibri" w:eastAsia="Calibri" w:hAnsi="Calibri" w:cs="Calibri"/>
+        </w:rPr>
+        <w:t xml:space="preserve"> class], if it is not </w:t>
+      </w:r>
+      <w:r>
+        <w:rPr>
+          <w:rFonts w:ascii="Calibri" w:eastAsia="Calibri" w:hAnsi="Calibri" w:cs="Calibri"/>
+          <w:color w:val="FF0000"/>
+        </w:rPr>
+        <w:t>null</w:t>
+      </w:r>
+      <w:r>
+        <w:rPr>
+          <w:rFonts w:ascii="Calibri" w:eastAsia="Calibri" w:hAnsi="Calibri" w:cs="Calibri"/>
+        </w:rPr>
+        <w:t>, return the return value of this method,</w:t>
+      </w:r>
+    </w:p>
+    <w:p>
+      <w:pPr>
+        <w:ind w:left="720" w:firstLine="720"/>
+        <w:rPr>
+          <w:rFonts w:ascii="Calibri" w:eastAsia="Calibri" w:hAnsi="Calibri" w:cs="Calibri"/>
+        </w:rPr>
+      </w:pPr>
+      <w:r>
+        <w:rPr>
+          <w:rFonts w:ascii="Calibri" w:eastAsia="Calibri" w:hAnsi="Calibri" w:cs="Calibri"/>
+        </w:rPr>
+        <w:t>else,</w:t>
+      </w:r>
+    </w:p>
+    <w:p>
+      <w:pPr>
+        <w:ind w:left="1440"/>
+        <w:rPr>
+          <w:rFonts w:ascii="Calibri" w:eastAsia="Calibri" w:hAnsi="Calibri" w:cs="Calibri"/>
+        </w:rPr>
+      </w:pPr>
+      <w:r>
+        <w:rPr>
+          <w:rFonts w:ascii="Calibri" w:eastAsia="Calibri" w:hAnsi="Calibri" w:cs="Calibri"/>
+        </w:rPr>
+        <w:lastRenderedPageBreak/>
+        <w:t xml:space="preserve">An enhanced for loop is used to loop through the elements in the array of behaviours, and if the return value of </w:t>
+      </w:r>
+      <w:proofErr w:type="spellStart"/>
+      <w:r>
+        <w:rPr>
+          <w:rFonts w:ascii="Calibri" w:eastAsia="Calibri" w:hAnsi="Calibri" w:cs="Calibri"/>
+          <w:color w:val="0000FF"/>
+        </w:rPr>
+        <w:t>getAction</w:t>
+      </w:r>
+      <w:proofErr w:type="spellEnd"/>
+      <w:r>
+        <w:rPr>
+          <w:rFonts w:ascii="Calibri" w:eastAsia="Calibri" w:hAnsi="Calibri" w:cs="Calibri"/>
+          <w:color w:val="0000FF"/>
+        </w:rPr>
+        <w:t>(</w:t>
+      </w:r>
+      <w:r>
+        <w:rPr>
+          <w:rFonts w:ascii="Calibri" w:eastAsia="Calibri" w:hAnsi="Calibri" w:cs="Calibri"/>
+          <w:color w:val="FF0000"/>
+        </w:rPr>
+        <w:t>this, map</w:t>
+      </w:r>
+      <w:r>
+        <w:rPr>
+          <w:rFonts w:ascii="Calibri" w:eastAsia="Calibri" w:hAnsi="Calibri" w:cs="Calibri"/>
+          <w:color w:val="0000FF"/>
+        </w:rPr>
+        <w:t>)</w:t>
+      </w:r>
+      <w:r>
+        <w:rPr>
+          <w:rFonts w:ascii="Calibri" w:eastAsia="Calibri" w:hAnsi="Calibri" w:cs="Calibri"/>
+        </w:rPr>
+        <w:t xml:space="preserve"> method from </w:t>
+      </w:r>
+      <w:r>
+        <w:rPr>
+          <w:rFonts w:ascii="Calibri" w:eastAsia="Calibri" w:hAnsi="Calibri" w:cs="Calibri"/>
+          <w:b/>
+        </w:rPr>
+        <w:t>Behaviour</w:t>
+      </w:r>
+      <w:r>
+        <w:rPr>
+          <w:rFonts w:ascii="Calibri" w:eastAsia="Calibri" w:hAnsi="Calibri" w:cs="Calibri"/>
+        </w:rPr>
+        <w:t xml:space="preserve"> interface is not </w:t>
+      </w:r>
+      <w:r>
+        <w:rPr>
+          <w:rFonts w:ascii="Calibri" w:eastAsia="Calibri" w:hAnsi="Calibri" w:cs="Calibri"/>
+          <w:color w:val="FF0000"/>
+        </w:rPr>
+        <w:t>null</w:t>
+      </w:r>
+      <w:r>
+        <w:rPr>
+          <w:rFonts w:ascii="Calibri" w:eastAsia="Calibri" w:hAnsi="Calibri" w:cs="Calibri"/>
+        </w:rPr>
+        <w:t>, the action is returned,</w:t>
+      </w:r>
+    </w:p>
+    <w:p>
+      <w:pPr>
+        <w:ind w:left="1440"/>
+        <w:rPr>
+          <w:rFonts w:ascii="Calibri" w:eastAsia="Calibri" w:hAnsi="Calibri" w:cs="Calibri"/>
+        </w:rPr>
+      </w:pPr>
+      <w:r>
+        <w:rPr>
+          <w:rFonts w:ascii="Calibri" w:eastAsia="Calibri" w:hAnsi="Calibri" w:cs="Calibri"/>
+        </w:rPr>
+        <w:t xml:space="preserve">else, </w:t>
+      </w:r>
+    </w:p>
+    <w:p>
+      <w:pPr>
+        <w:ind w:left="1440"/>
+        <w:rPr>
+          <w:rFonts w:ascii="Calibri" w:eastAsia="Calibri" w:hAnsi="Calibri" w:cs="Calibri"/>
+        </w:rPr>
+      </w:pPr>
+      <w:r>
+        <w:rPr>
+          <w:rFonts w:ascii="Calibri" w:eastAsia="Calibri" w:hAnsi="Calibri" w:cs="Calibri"/>
+        </w:rPr>
+        <w:t>continue looping the array based on the sequence of elements in the array</w:t>
+      </w:r>
+    </w:p>
+    <w:p>
+      <w:pPr>
+        <w:ind w:left="1440"/>
+        <w:rPr>
+          <w:rFonts w:ascii="Calibri" w:eastAsia="Calibri" w:hAnsi="Calibri" w:cs="Calibri"/>
+        </w:rPr>
+      </w:pPr>
+      <w:r>
+        <w:rPr>
+          <w:rFonts w:ascii="Calibri" w:eastAsia="Calibri" w:hAnsi="Calibri" w:cs="Calibri"/>
+        </w:rPr>
+        <w:t xml:space="preserve">If all </w:t>
+      </w:r>
+      <w:proofErr w:type="spellStart"/>
+      <w:r>
+        <w:rPr>
+          <w:rFonts w:ascii="Calibri" w:eastAsia="Calibri" w:hAnsi="Calibri" w:cs="Calibri"/>
+          <w:color w:val="0000FF"/>
+        </w:rPr>
+        <w:t>getAction</w:t>
+      </w:r>
+      <w:proofErr w:type="spellEnd"/>
+      <w:r>
+        <w:rPr>
+          <w:rFonts w:ascii="Calibri" w:eastAsia="Calibri" w:hAnsi="Calibri" w:cs="Calibri"/>
+          <w:color w:val="0000FF"/>
+        </w:rPr>
+        <w:t>(</w:t>
+      </w:r>
+      <w:r>
+        <w:rPr>
+          <w:rFonts w:ascii="Calibri" w:eastAsia="Calibri" w:hAnsi="Calibri" w:cs="Calibri"/>
+          <w:color w:val="FF0000"/>
+        </w:rPr>
+        <w:t>this, map</w:t>
+      </w:r>
+      <w:r>
+        <w:rPr>
+          <w:rFonts w:ascii="Calibri" w:eastAsia="Calibri" w:hAnsi="Calibri" w:cs="Calibri"/>
+          <w:color w:val="0000FF"/>
+        </w:rPr>
+        <w:t>)</w:t>
+      </w:r>
+      <w:r>
+        <w:rPr>
+          <w:rFonts w:ascii="Calibri" w:eastAsia="Calibri" w:hAnsi="Calibri" w:cs="Calibri"/>
+        </w:rPr>
+        <w:t xml:space="preserve"> is null, return a new </w:t>
+      </w:r>
+      <w:proofErr w:type="spellStart"/>
+      <w:r>
+        <w:rPr>
+          <w:rFonts w:ascii="Calibri" w:eastAsia="Calibri" w:hAnsi="Calibri" w:cs="Calibri"/>
+          <w:color w:val="0000FF"/>
+        </w:rPr>
+        <w:t>DoNothingAction</w:t>
+      </w:r>
+      <w:proofErr w:type="spellEnd"/>
+      <w:r>
+        <w:rPr>
+          <w:rFonts w:ascii="Calibri" w:eastAsia="Calibri" w:hAnsi="Calibri" w:cs="Calibri"/>
+          <w:color w:val="0000FF"/>
+        </w:rPr>
+        <w:t>()</w:t>
+      </w:r>
+      <w:r>
+        <w:rPr>
+          <w:rFonts w:ascii="Calibri" w:eastAsia="Calibri" w:hAnsi="Calibri" w:cs="Calibri"/>
+        </w:rPr>
+        <w:t xml:space="preserve"> object, in which the Farmer will do nothing in that turn.</w:t>
+      </w:r>
+    </w:p>
+    <w:p>
+      <w:pPr>
+        <w:numPr>
+          <w:ilvl w:val="1"/>
+          <w:numId w:val="10"/>
+        </w:numPr>
+        <w:spacing w:line="276" w:lineRule="auto"/>
+        <w:rPr>
+          <w:rFonts w:ascii="Calibri" w:eastAsia="Calibri" w:hAnsi="Calibri" w:cs="Calibri"/>
+        </w:rPr>
+      </w:pPr>
+      <w:r>
+        <w:rPr>
+          <w:rFonts w:ascii="Calibri" w:eastAsia="Calibri" w:hAnsi="Calibri" w:cs="Calibri"/>
+        </w:rPr>
+        <w:t xml:space="preserve">Overall, this method will return the first </w:t>
+      </w:r>
+      <w:r>
+        <w:rPr>
+          <w:rFonts w:ascii="Calibri" w:eastAsia="Calibri" w:hAnsi="Calibri" w:cs="Calibri"/>
+          <w:b/>
+        </w:rPr>
+        <w:t>Action</w:t>
+      </w:r>
+      <w:r>
+        <w:rPr>
+          <w:rFonts w:ascii="Calibri" w:eastAsia="Calibri" w:hAnsi="Calibri" w:cs="Calibri"/>
+        </w:rPr>
+        <w:t xml:space="preserve"> which is not </w:t>
+      </w:r>
+      <w:r>
+        <w:rPr>
+          <w:rFonts w:ascii="Calibri" w:eastAsia="Calibri" w:hAnsi="Calibri" w:cs="Calibri"/>
+          <w:color w:val="FF0000"/>
+        </w:rPr>
+        <w:t>null</w:t>
+      </w:r>
+      <w:r>
+        <w:rPr>
+          <w:rFonts w:ascii="Calibri" w:eastAsia="Calibri" w:hAnsi="Calibri" w:cs="Calibri"/>
+        </w:rPr>
+        <w:t xml:space="preserve"> following the sequence which is the return value of </w:t>
+      </w:r>
+      <w:proofErr w:type="spellStart"/>
+      <w:r>
+        <w:rPr>
+          <w:rFonts w:ascii="Calibri" w:eastAsia="Calibri" w:hAnsi="Calibri" w:cs="Calibri"/>
+          <w:color w:val="0000FF"/>
+        </w:rPr>
+        <w:t>returnEatAction</w:t>
+      </w:r>
+      <w:proofErr w:type="spellEnd"/>
+      <w:r>
+        <w:rPr>
+          <w:rFonts w:ascii="Calibri" w:eastAsia="Calibri" w:hAnsi="Calibri" w:cs="Calibri"/>
+        </w:rPr>
+        <w:t xml:space="preserve"> method, then the return value of</w:t>
+      </w:r>
+      <w:r>
+        <w:rPr>
+          <w:rFonts w:ascii="Calibri" w:eastAsia="Calibri" w:hAnsi="Calibri" w:cs="Calibri"/>
+          <w:color w:val="0000FF"/>
+        </w:rPr>
+        <w:t xml:space="preserve"> </w:t>
+      </w:r>
+      <w:proofErr w:type="spellStart"/>
+      <w:r>
+        <w:rPr>
+          <w:rFonts w:ascii="Calibri" w:eastAsia="Calibri" w:hAnsi="Calibri" w:cs="Calibri"/>
+          <w:color w:val="0000FF"/>
+        </w:rPr>
+        <w:t>getAction</w:t>
+      </w:r>
+      <w:proofErr w:type="spellEnd"/>
+      <w:r>
+        <w:rPr>
+          <w:rFonts w:ascii="Calibri" w:eastAsia="Calibri" w:hAnsi="Calibri" w:cs="Calibri"/>
+        </w:rPr>
+        <w:t xml:space="preserve"> method called by </w:t>
+      </w:r>
+      <w:proofErr w:type="spellStart"/>
+      <w:r>
+        <w:rPr>
+          <w:rFonts w:ascii="Calibri" w:eastAsia="Calibri" w:hAnsi="Calibri" w:cs="Calibri"/>
+          <w:b/>
+        </w:rPr>
+        <w:t>HarvestBehaviour</w:t>
+      </w:r>
+      <w:proofErr w:type="spellEnd"/>
+      <w:r>
+        <w:rPr>
+          <w:rFonts w:ascii="Calibri" w:eastAsia="Calibri" w:hAnsi="Calibri" w:cs="Calibri"/>
+        </w:rPr>
+        <w:t xml:space="preserve">, </w:t>
+      </w:r>
+      <w:proofErr w:type="spellStart"/>
+      <w:r>
+        <w:rPr>
+          <w:rFonts w:ascii="Calibri" w:eastAsia="Calibri" w:hAnsi="Calibri" w:cs="Calibri"/>
+          <w:b/>
+        </w:rPr>
+        <w:t>FertilizeBehaviour</w:t>
+      </w:r>
+      <w:proofErr w:type="spellEnd"/>
+      <w:r>
+        <w:rPr>
+          <w:rFonts w:ascii="Calibri" w:eastAsia="Calibri" w:hAnsi="Calibri" w:cs="Calibri"/>
+        </w:rPr>
+        <w:t xml:space="preserve">, </w:t>
+      </w:r>
+      <w:proofErr w:type="spellStart"/>
+      <w:r>
+        <w:rPr>
+          <w:rFonts w:ascii="Calibri" w:eastAsia="Calibri" w:hAnsi="Calibri" w:cs="Calibri"/>
+          <w:b/>
+        </w:rPr>
+        <w:t>SowBehaviour</w:t>
+      </w:r>
+      <w:proofErr w:type="spellEnd"/>
+      <w:r>
+        <w:rPr>
+          <w:rFonts w:ascii="Calibri" w:eastAsia="Calibri" w:hAnsi="Calibri" w:cs="Calibri"/>
+        </w:rPr>
+        <w:t xml:space="preserve">, </w:t>
+      </w:r>
+      <w:proofErr w:type="spellStart"/>
+      <w:r>
+        <w:rPr>
+          <w:rFonts w:ascii="Calibri" w:eastAsia="Calibri" w:hAnsi="Calibri" w:cs="Calibri"/>
+          <w:b/>
+        </w:rPr>
+        <w:t>WanderBehaviour</w:t>
+      </w:r>
+      <w:proofErr w:type="spellEnd"/>
+      <w:r>
+        <w:rPr>
+          <w:rFonts w:ascii="Calibri" w:eastAsia="Calibri" w:hAnsi="Calibri" w:cs="Calibri"/>
+        </w:rPr>
+        <w:t xml:space="preserve"> and lastly </w:t>
+      </w:r>
+      <w:proofErr w:type="spellStart"/>
+      <w:r>
+        <w:rPr>
+          <w:rFonts w:ascii="Calibri" w:eastAsia="Calibri" w:hAnsi="Calibri" w:cs="Calibri"/>
+          <w:b/>
+        </w:rPr>
+        <w:t>DoNothingAction</w:t>
+      </w:r>
+      <w:proofErr w:type="spellEnd"/>
+      <w:r>
+        <w:rPr>
+          <w:rFonts w:ascii="Calibri" w:eastAsia="Calibri" w:hAnsi="Calibri" w:cs="Calibri"/>
+        </w:rPr>
+        <w:t>.</w:t>
+      </w:r>
+    </w:p>
+    <w:p>
+      <w:pPr>
+        <w:rPr>
+          <w:rFonts w:ascii="Calibri" w:eastAsia="Calibri" w:hAnsi="Calibri" w:cs="Calibri"/>
+        </w:rPr>
+      </w:pPr>
+    </w:p>
+    <w:p>
+      <w:pPr>
+        <w:rPr>
+          <w:rFonts w:ascii="Calibri" w:eastAsia="Calibri" w:hAnsi="Calibri" w:cs="Calibri"/>
+        </w:rPr>
+      </w:pPr>
+      <w:r>
+        <w:rPr>
+          <w:rFonts w:ascii="Calibri" w:eastAsia="Calibri" w:hAnsi="Calibri" w:cs="Calibri"/>
+        </w:rPr>
+        <w:t>Design Choices / Reasons:</w:t>
+      </w:r>
+    </w:p>
+    <w:p>
+      <w:pPr>
+        <w:numPr>
+          <w:ilvl w:val="0"/>
+          <w:numId w:val="13"/>
+        </w:numPr>
+        <w:spacing w:line="276" w:lineRule="auto"/>
+        <w:rPr>
+          <w:rFonts w:ascii="Calibri" w:eastAsia="Calibri" w:hAnsi="Calibri" w:cs="Calibri"/>
+        </w:rPr>
+      </w:pPr>
+      <w:r>
+        <w:rPr>
+          <w:rFonts w:ascii="Calibri" w:eastAsia="Calibri" w:hAnsi="Calibri" w:cs="Calibri"/>
+        </w:rPr>
+        <w:t xml:space="preserve">The design where </w:t>
+      </w:r>
+      <w:r>
+        <w:rPr>
+          <w:rFonts w:ascii="Calibri" w:eastAsia="Calibri" w:hAnsi="Calibri" w:cs="Calibri"/>
+          <w:b/>
+        </w:rPr>
+        <w:t>Farmer</w:t>
+      </w:r>
+      <w:r>
+        <w:rPr>
+          <w:rFonts w:ascii="Calibri" w:eastAsia="Calibri" w:hAnsi="Calibri" w:cs="Calibri"/>
+        </w:rPr>
+        <w:t xml:space="preserve"> inherits from </w:t>
+      </w:r>
+      <w:r>
+        <w:rPr>
+          <w:rFonts w:ascii="Calibri" w:eastAsia="Calibri" w:hAnsi="Calibri" w:cs="Calibri"/>
+          <w:b/>
+        </w:rPr>
+        <w:t>Human</w:t>
+      </w:r>
+      <w:r>
+        <w:rPr>
+          <w:rFonts w:ascii="Calibri" w:eastAsia="Calibri" w:hAnsi="Calibri" w:cs="Calibri"/>
+        </w:rPr>
+        <w:t xml:space="preserve"> follows the </w:t>
+      </w:r>
+      <w:r>
+        <w:rPr>
+          <w:rFonts w:ascii="Calibri" w:eastAsia="Calibri" w:hAnsi="Calibri" w:cs="Calibri"/>
+          <w:highlight w:val="yellow"/>
+        </w:rPr>
+        <w:t>Do Not Repeat Yourself</w:t>
+      </w:r>
+      <w:r>
+        <w:rPr>
+          <w:rFonts w:ascii="Calibri" w:eastAsia="Calibri" w:hAnsi="Calibri" w:cs="Calibri"/>
+        </w:rPr>
+        <w:t xml:space="preserve"> principle because</w:t>
+      </w:r>
+      <w:r>
+        <w:rPr>
+          <w:rFonts w:ascii="Calibri" w:eastAsia="Calibri" w:hAnsi="Calibri" w:cs="Calibri"/>
+          <w:b/>
+        </w:rPr>
+        <w:t xml:space="preserve"> Farmer</w:t>
+      </w:r>
+      <w:r>
+        <w:rPr>
+          <w:rFonts w:ascii="Calibri" w:eastAsia="Calibri" w:hAnsi="Calibri" w:cs="Calibri"/>
+        </w:rPr>
+        <w:t xml:space="preserve"> also uses the features in </w:t>
+      </w:r>
+      <w:r>
+        <w:rPr>
+          <w:rFonts w:ascii="Calibri" w:eastAsia="Calibri" w:hAnsi="Calibri" w:cs="Calibri"/>
+          <w:b/>
+        </w:rPr>
+        <w:t>Human</w:t>
+      </w:r>
+      <w:r>
+        <w:rPr>
+          <w:rFonts w:ascii="Calibri" w:eastAsia="Calibri" w:hAnsi="Calibri" w:cs="Calibri"/>
+        </w:rPr>
+        <w:t xml:space="preserve"> and inheritance helps to avoid repetition of codes.</w:t>
+      </w:r>
+    </w:p>
+    <w:p>
+      <w:pPr>
+        <w:rPr>
+          <w:rFonts w:ascii="Calibri" w:eastAsia="Calibri" w:hAnsi="Calibri" w:cs="Calibri"/>
+        </w:rPr>
+      </w:pPr>
+    </w:p>
+    <w:p>
+      <w:pPr>
+        <w:numPr>
+          <w:ilvl w:val="0"/>
+          <w:numId w:val="7"/>
+        </w:numPr>
+        <w:spacing w:line="276" w:lineRule="auto"/>
+        <w:rPr>
+          <w:rFonts w:ascii="Calibri" w:eastAsia="Calibri" w:hAnsi="Calibri" w:cs="Calibri"/>
+        </w:rPr>
+      </w:pPr>
+      <w:r>
+        <w:rPr>
+          <w:rFonts w:ascii="Calibri" w:eastAsia="Calibri" w:hAnsi="Calibri" w:cs="Calibri"/>
+          <w:color w:val="FF0000"/>
+        </w:rPr>
+        <w:t>behaviours</w:t>
+      </w:r>
+      <w:r>
+        <w:rPr>
+          <w:rFonts w:ascii="Calibri" w:eastAsia="Calibri" w:hAnsi="Calibri" w:cs="Calibri"/>
+        </w:rPr>
+        <w:t xml:space="preserve"> are declared as private to follow the </w:t>
+      </w:r>
+      <w:r>
+        <w:rPr>
+          <w:rFonts w:ascii="Calibri" w:eastAsia="Calibri" w:hAnsi="Calibri" w:cs="Calibri"/>
+          <w:highlight w:val="yellow"/>
+        </w:rPr>
+        <w:t>Minimize dependencies that cross encapsulation boundaries</w:t>
+      </w:r>
+      <w:r>
+        <w:rPr>
+          <w:rFonts w:ascii="Calibri" w:eastAsia="Calibri" w:hAnsi="Calibri" w:cs="Calibri"/>
+        </w:rPr>
+        <w:t xml:space="preserve"> principle because if we declare it to be more visible, i.e. public initially, it may break other systems if we change a originally more visible attribute to a lower visibility.</w:t>
+      </w:r>
+    </w:p>
+    <w:p>
+      <w:pPr>
+        <w:rPr>
+          <w:rFonts w:ascii="Calibri" w:eastAsia="Calibri" w:hAnsi="Calibri" w:cs="Calibri"/>
+        </w:rPr>
+      </w:pPr>
+    </w:p>
+    <w:p>
+      <w:pPr>
+        <w:numPr>
+          <w:ilvl w:val="0"/>
+          <w:numId w:val="9"/>
+        </w:numPr>
+        <w:spacing w:line="276" w:lineRule="auto"/>
+        <w:rPr>
+          <w:rFonts w:ascii="Calibri" w:eastAsia="Calibri" w:hAnsi="Calibri" w:cs="Calibri"/>
+        </w:rPr>
+      </w:pPr>
+      <w:proofErr w:type="spellStart"/>
+      <w:r>
+        <w:rPr>
+          <w:rFonts w:ascii="Calibri" w:eastAsia="Calibri" w:hAnsi="Calibri" w:cs="Calibri"/>
+          <w:i/>
+        </w:rPr>
+        <w:t>ZombieCapability</w:t>
+      </w:r>
+      <w:proofErr w:type="spellEnd"/>
+      <w:r>
+        <w:rPr>
+          <w:rFonts w:ascii="Calibri" w:eastAsia="Calibri" w:hAnsi="Calibri" w:cs="Calibri"/>
+        </w:rPr>
+        <w:t xml:space="preserve"> is an </w:t>
+      </w:r>
+      <w:proofErr w:type="spellStart"/>
+      <w:r>
+        <w:rPr>
+          <w:rFonts w:ascii="Calibri" w:eastAsia="Calibri" w:hAnsi="Calibri" w:cs="Calibri"/>
+        </w:rPr>
+        <w:t>Enum</w:t>
+      </w:r>
+      <w:proofErr w:type="spellEnd"/>
+      <w:r>
+        <w:rPr>
+          <w:rFonts w:ascii="Calibri" w:eastAsia="Calibri" w:hAnsi="Calibri" w:cs="Calibri"/>
+        </w:rPr>
+        <w:t xml:space="preserve"> and defines a collection of constants to indicate the capability of an </w:t>
+      </w:r>
+      <w:r>
+        <w:rPr>
+          <w:rFonts w:ascii="Calibri" w:eastAsia="Calibri" w:hAnsi="Calibri" w:cs="Calibri"/>
+          <w:b/>
+        </w:rPr>
+        <w:t>Actor</w:t>
+      </w:r>
+      <w:r>
+        <w:rPr>
+          <w:rFonts w:ascii="Calibri" w:eastAsia="Calibri" w:hAnsi="Calibri" w:cs="Calibri"/>
+        </w:rPr>
+        <w:t xml:space="preserve">. </w:t>
+      </w:r>
+      <w:r>
+        <w:rPr>
+          <w:rFonts w:ascii="Calibri" w:eastAsia="Calibri" w:hAnsi="Calibri" w:cs="Calibri"/>
+          <w:b/>
+        </w:rPr>
+        <w:t>Farmer</w:t>
+      </w:r>
+      <w:r>
+        <w:rPr>
+          <w:rFonts w:ascii="Calibri" w:eastAsia="Calibri" w:hAnsi="Calibri" w:cs="Calibri"/>
+        </w:rPr>
+        <w:t xml:space="preserve"> is designed to have the capability </w:t>
+      </w:r>
+      <w:proofErr w:type="spellStart"/>
+      <w:r>
+        <w:rPr>
+          <w:rFonts w:ascii="Calibri" w:eastAsia="Calibri" w:hAnsi="Calibri" w:cs="Calibri"/>
+          <w:i/>
+        </w:rPr>
+        <w:t>ZombieCapability.FARM</w:t>
+      </w:r>
+      <w:proofErr w:type="spellEnd"/>
+      <w:r>
+        <w:rPr>
+          <w:rFonts w:ascii="Calibri" w:eastAsia="Calibri" w:hAnsi="Calibri" w:cs="Calibri"/>
+        </w:rPr>
+        <w:t xml:space="preserve"> to follow the</w:t>
+      </w:r>
+      <w:r>
+        <w:rPr>
+          <w:rFonts w:ascii="Calibri" w:eastAsia="Calibri" w:hAnsi="Calibri" w:cs="Calibri"/>
+          <w:highlight w:val="white"/>
+        </w:rPr>
+        <w:t xml:space="preserve"> </w:t>
+      </w:r>
+      <w:r>
+        <w:rPr>
+          <w:rFonts w:ascii="Calibri" w:eastAsia="Calibri" w:hAnsi="Calibri" w:cs="Calibri"/>
+          <w:highlight w:val="yellow"/>
+        </w:rPr>
+        <w:t>Do Not Repeat Yourself</w:t>
+      </w:r>
+      <w:r>
+        <w:rPr>
+          <w:rFonts w:ascii="Calibri" w:eastAsia="Calibri" w:hAnsi="Calibri" w:cs="Calibri"/>
+        </w:rPr>
+        <w:t xml:space="preserve">, </w:t>
+      </w:r>
+      <w:r>
+        <w:rPr>
+          <w:rFonts w:ascii="Calibri" w:eastAsia="Calibri" w:hAnsi="Calibri" w:cs="Calibri"/>
+          <w:highlight w:val="yellow"/>
+        </w:rPr>
+        <w:t>Reduce dependencies as much as possible</w:t>
+      </w:r>
+      <w:r>
+        <w:rPr>
+          <w:rFonts w:ascii="Calibri" w:eastAsia="Calibri" w:hAnsi="Calibri" w:cs="Calibri"/>
+        </w:rPr>
+        <w:t xml:space="preserve"> and </w:t>
+      </w:r>
+      <w:r>
+        <w:rPr>
+          <w:rFonts w:ascii="Calibri" w:eastAsia="Calibri" w:hAnsi="Calibri" w:cs="Calibri"/>
+          <w:highlight w:val="yellow"/>
+        </w:rPr>
+        <w:t>Avoid excessive use of literals</w:t>
+      </w:r>
+      <w:r>
+        <w:rPr>
+          <w:rFonts w:ascii="Calibri" w:eastAsia="Calibri" w:hAnsi="Calibri" w:cs="Calibri"/>
+          <w:highlight w:val="white"/>
+        </w:rPr>
+        <w:t xml:space="preserve"> principle</w:t>
+      </w:r>
+      <w:r>
+        <w:rPr>
+          <w:rFonts w:ascii="Calibri" w:eastAsia="Calibri" w:hAnsi="Calibri" w:cs="Calibri"/>
+        </w:rPr>
+        <w:t xml:space="preserve">. It is designed to avoid repetition of code when checking whether an </w:t>
+      </w:r>
+      <w:r>
+        <w:rPr>
+          <w:rFonts w:ascii="Calibri" w:eastAsia="Calibri" w:hAnsi="Calibri" w:cs="Calibri"/>
+          <w:b/>
+        </w:rPr>
+        <w:t xml:space="preserve">Actor </w:t>
+      </w:r>
+      <w:r>
+        <w:rPr>
+          <w:rFonts w:ascii="Calibri" w:eastAsia="Calibri" w:hAnsi="Calibri" w:cs="Calibri"/>
+        </w:rPr>
+        <w:t xml:space="preserve">is a </w:t>
+      </w:r>
+      <w:r>
+        <w:rPr>
+          <w:rFonts w:ascii="Calibri" w:eastAsia="Calibri" w:hAnsi="Calibri" w:cs="Calibri"/>
+          <w:b/>
+        </w:rPr>
+        <w:t>Farmer</w:t>
+      </w:r>
+      <w:r>
+        <w:rPr>
+          <w:rFonts w:ascii="Calibri" w:eastAsia="Calibri" w:hAnsi="Calibri" w:cs="Calibri"/>
+        </w:rPr>
+        <w:t xml:space="preserve">, and also to avoid using the </w:t>
+      </w:r>
+      <w:proofErr w:type="spellStart"/>
+      <w:r>
+        <w:rPr>
+          <w:rFonts w:ascii="Calibri" w:eastAsia="Calibri" w:hAnsi="Calibri" w:cs="Calibri"/>
+          <w:color w:val="0000FF"/>
+        </w:rPr>
+        <w:t>getDisplayChar</w:t>
+      </w:r>
+      <w:proofErr w:type="spellEnd"/>
+      <w:r>
+        <w:rPr>
+          <w:rFonts w:ascii="Calibri" w:eastAsia="Calibri" w:hAnsi="Calibri" w:cs="Calibri"/>
+        </w:rPr>
+        <w:t xml:space="preserve"> method from </w:t>
+      </w:r>
+      <w:r>
+        <w:rPr>
+          <w:rFonts w:ascii="Calibri" w:eastAsia="Calibri" w:hAnsi="Calibri" w:cs="Calibri"/>
+          <w:b/>
+        </w:rPr>
+        <w:t>Actor</w:t>
+      </w:r>
+      <w:r>
+        <w:rPr>
+          <w:rFonts w:ascii="Calibri" w:eastAsia="Calibri" w:hAnsi="Calibri" w:cs="Calibri"/>
+        </w:rPr>
+        <w:t xml:space="preserve"> whether it is equal to the </w:t>
+      </w:r>
+      <w:proofErr w:type="spellStart"/>
+      <w:r>
+        <w:rPr>
+          <w:rFonts w:ascii="Calibri" w:eastAsia="Calibri" w:hAnsi="Calibri" w:cs="Calibri"/>
+          <w:color w:val="FF0000"/>
+        </w:rPr>
+        <w:t>displayChar</w:t>
+      </w:r>
+      <w:proofErr w:type="spellEnd"/>
+      <w:r>
+        <w:rPr>
+          <w:rFonts w:ascii="Calibri" w:eastAsia="Calibri" w:hAnsi="Calibri" w:cs="Calibri"/>
+        </w:rPr>
+        <w:t xml:space="preserve"> of </w:t>
+      </w:r>
+      <w:r>
+        <w:rPr>
+          <w:rFonts w:ascii="Calibri" w:eastAsia="Calibri" w:hAnsi="Calibri" w:cs="Calibri"/>
+          <w:b/>
+        </w:rPr>
+        <w:t>Farmer</w:t>
+      </w:r>
+      <w:r>
+        <w:rPr>
+          <w:rFonts w:ascii="Calibri" w:eastAsia="Calibri" w:hAnsi="Calibri" w:cs="Calibri"/>
+        </w:rPr>
+        <w:t xml:space="preserve">, since if </w:t>
+      </w:r>
+      <w:proofErr w:type="spellStart"/>
+      <w:r>
+        <w:rPr>
+          <w:rFonts w:ascii="Calibri" w:eastAsia="Calibri" w:hAnsi="Calibri" w:cs="Calibri"/>
+          <w:color w:val="FF0000"/>
+        </w:rPr>
+        <w:t>displayChar</w:t>
+      </w:r>
+      <w:proofErr w:type="spellEnd"/>
+      <w:r>
+        <w:rPr>
+          <w:rFonts w:ascii="Calibri" w:eastAsia="Calibri" w:hAnsi="Calibri" w:cs="Calibri"/>
+          <w:color w:val="FF0000"/>
+        </w:rPr>
+        <w:t xml:space="preserve"> </w:t>
+      </w:r>
+      <w:r>
+        <w:rPr>
+          <w:rFonts w:ascii="Calibri" w:eastAsia="Calibri" w:hAnsi="Calibri" w:cs="Calibri"/>
+        </w:rPr>
+        <w:t>is changed, we would have to hunt for every place it occurs in the code and change all of them. It would help to avoid having such indirect dependencies in the system.</w:t>
+      </w:r>
+    </w:p>
+    <w:p>
+      <w:pPr>
+        <w:ind w:left="720"/>
+        <w:rPr>
+          <w:rFonts w:ascii="Calibri" w:eastAsia="Calibri" w:hAnsi="Calibri" w:cs="Calibri"/>
+        </w:rPr>
+      </w:pPr>
+    </w:p>
+    <w:p>
+      <w:pPr>
+        <w:numPr>
+          <w:ilvl w:val="0"/>
+          <w:numId w:val="13"/>
+        </w:numPr>
+        <w:spacing w:line="276" w:lineRule="auto"/>
+        <w:rPr>
+          <w:rFonts w:ascii="Calibri" w:eastAsia="Calibri" w:hAnsi="Calibri" w:cs="Calibri"/>
+        </w:rPr>
+      </w:pPr>
+      <w:proofErr w:type="spellStart"/>
+      <w:r>
+        <w:rPr>
+          <w:rFonts w:ascii="Calibri" w:eastAsia="Calibri" w:hAnsi="Calibri" w:cs="Calibri"/>
+          <w:color w:val="0000FF"/>
+        </w:rPr>
+        <w:t>returnEatAction</w:t>
+      </w:r>
+      <w:proofErr w:type="spellEnd"/>
+      <w:r>
+        <w:rPr>
+          <w:rFonts w:ascii="Calibri" w:eastAsia="Calibri" w:hAnsi="Calibri" w:cs="Calibri"/>
+        </w:rPr>
+        <w:t xml:space="preserve"> method in Human class is called in the </w:t>
+      </w:r>
+      <w:proofErr w:type="spellStart"/>
+      <w:r>
+        <w:rPr>
+          <w:rFonts w:ascii="Calibri" w:eastAsia="Calibri" w:hAnsi="Calibri" w:cs="Calibri"/>
+          <w:color w:val="0000FF"/>
+        </w:rPr>
+        <w:t>playTurn</w:t>
+      </w:r>
+      <w:proofErr w:type="spellEnd"/>
+      <w:r>
+        <w:rPr>
+          <w:rFonts w:ascii="Calibri" w:eastAsia="Calibri" w:hAnsi="Calibri" w:cs="Calibri"/>
+        </w:rPr>
+        <w:t xml:space="preserve"> method instead of instantiating a new </w:t>
+      </w:r>
+      <w:proofErr w:type="spellStart"/>
+      <w:r>
+        <w:rPr>
+          <w:rFonts w:ascii="Calibri" w:eastAsia="Calibri" w:hAnsi="Calibri" w:cs="Calibri"/>
+          <w:b/>
+        </w:rPr>
+        <w:t>EatBehaviour</w:t>
+      </w:r>
+      <w:proofErr w:type="spellEnd"/>
+      <w:r>
+        <w:rPr>
+          <w:rFonts w:ascii="Calibri" w:eastAsia="Calibri" w:hAnsi="Calibri" w:cs="Calibri"/>
+        </w:rPr>
+        <w:t xml:space="preserve"> object which calls the </w:t>
+      </w:r>
+      <w:proofErr w:type="spellStart"/>
+      <w:r>
+        <w:rPr>
+          <w:rFonts w:ascii="Calibri" w:eastAsia="Calibri" w:hAnsi="Calibri" w:cs="Calibri"/>
+          <w:color w:val="0000FF"/>
+        </w:rPr>
+        <w:t>getAction</w:t>
+      </w:r>
+      <w:proofErr w:type="spellEnd"/>
+      <w:r>
+        <w:rPr>
+          <w:rFonts w:ascii="Calibri" w:eastAsia="Calibri" w:hAnsi="Calibri" w:cs="Calibri"/>
+        </w:rPr>
+        <w:t xml:space="preserve"> method to return its </w:t>
+      </w:r>
+      <w:r>
+        <w:rPr>
+          <w:rFonts w:ascii="Calibri" w:eastAsia="Calibri" w:hAnsi="Calibri" w:cs="Calibri"/>
+          <w:b/>
+        </w:rPr>
+        <w:t>Action.</w:t>
+      </w:r>
+      <w:r>
+        <w:rPr>
+          <w:rFonts w:ascii="Calibri" w:eastAsia="Calibri" w:hAnsi="Calibri" w:cs="Calibri"/>
+          <w:b/>
+          <w:color w:val="0000FF"/>
+        </w:rPr>
+        <w:t xml:space="preserve"> </w:t>
+      </w:r>
+      <w:r>
+        <w:rPr>
+          <w:rFonts w:ascii="Calibri" w:eastAsia="Calibri" w:hAnsi="Calibri" w:cs="Calibri"/>
+        </w:rPr>
+        <w:t>This is to follow the principle:</w:t>
+      </w:r>
+    </w:p>
+    <w:p>
+      <w:pPr>
+        <w:numPr>
+          <w:ilvl w:val="1"/>
+          <w:numId w:val="13"/>
+        </w:numPr>
+        <w:spacing w:line="276" w:lineRule="auto"/>
+        <w:rPr>
+          <w:rFonts w:ascii="Calibri" w:eastAsia="Calibri" w:hAnsi="Calibri" w:cs="Calibri"/>
+        </w:rPr>
+      </w:pPr>
+      <w:r>
+        <w:rPr>
+          <w:rFonts w:ascii="Calibri" w:eastAsia="Calibri" w:hAnsi="Calibri" w:cs="Calibri"/>
+        </w:rPr>
+        <w:t xml:space="preserve"> </w:t>
+      </w:r>
+      <w:r>
+        <w:rPr>
+          <w:rFonts w:ascii="Calibri" w:eastAsia="Calibri" w:hAnsi="Calibri" w:cs="Calibri"/>
+          <w:highlight w:val="yellow"/>
+        </w:rPr>
+        <w:t>Do Not Repeat Yourself</w:t>
+      </w:r>
+      <w:r>
+        <w:rPr>
+          <w:rFonts w:ascii="Calibri" w:eastAsia="Calibri" w:hAnsi="Calibri" w:cs="Calibri"/>
+          <w:highlight w:val="white"/>
+        </w:rPr>
+        <w:t xml:space="preserve"> </w:t>
+      </w:r>
+      <w:r>
+        <w:rPr>
+          <w:rFonts w:ascii="Calibri" w:eastAsia="Calibri" w:hAnsi="Calibri" w:cs="Calibri"/>
+        </w:rPr>
+        <w:t xml:space="preserve">as to avoid repetition of codes since </w:t>
+      </w:r>
+      <w:r>
+        <w:rPr>
+          <w:rFonts w:ascii="Calibri" w:eastAsia="Calibri" w:hAnsi="Calibri" w:cs="Calibri"/>
+          <w:b/>
+        </w:rPr>
+        <w:t>Human</w:t>
+      </w:r>
+      <w:r>
+        <w:rPr>
+          <w:rFonts w:ascii="Calibri" w:eastAsia="Calibri" w:hAnsi="Calibri" w:cs="Calibri"/>
+        </w:rPr>
+        <w:t xml:space="preserve"> and </w:t>
+      </w:r>
+      <w:r>
+        <w:rPr>
+          <w:rFonts w:ascii="Calibri" w:eastAsia="Calibri" w:hAnsi="Calibri" w:cs="Calibri"/>
+          <w:b/>
+        </w:rPr>
+        <w:t xml:space="preserve">Farmer </w:t>
+      </w:r>
+      <w:r>
+        <w:rPr>
+          <w:rFonts w:ascii="Calibri" w:eastAsia="Calibri" w:hAnsi="Calibri" w:cs="Calibri"/>
+        </w:rPr>
+        <w:t xml:space="preserve">can both eat </w:t>
+      </w:r>
+      <w:r>
+        <w:rPr>
+          <w:rFonts w:ascii="Calibri" w:eastAsia="Calibri" w:hAnsi="Calibri" w:cs="Calibri"/>
+          <w:b/>
+        </w:rPr>
+        <w:t>Food</w:t>
+      </w:r>
+      <w:r>
+        <w:rPr>
+          <w:rFonts w:ascii="Calibri" w:eastAsia="Calibri" w:hAnsi="Calibri" w:cs="Calibri"/>
+        </w:rPr>
+        <w:t xml:space="preserve"> when they are damaged [details for method discussed in Human class] </w:t>
+      </w:r>
+    </w:p>
+    <w:p>
+      <w:pPr>
+        <w:numPr>
+          <w:ilvl w:val="1"/>
+          <w:numId w:val="13"/>
+        </w:numPr>
+        <w:spacing w:line="276" w:lineRule="auto"/>
+        <w:rPr>
+          <w:rFonts w:ascii="Calibri" w:eastAsia="Calibri" w:hAnsi="Calibri" w:cs="Calibri"/>
+        </w:rPr>
+      </w:pPr>
+      <w:r>
+        <w:rPr>
+          <w:rFonts w:ascii="Calibri" w:eastAsia="Calibri" w:hAnsi="Calibri" w:cs="Calibri"/>
+          <w:highlight w:val="yellow"/>
+        </w:rPr>
+        <w:t>Reduce Dependencies as much as possible</w:t>
+      </w:r>
+      <w:r>
+        <w:rPr>
+          <w:rFonts w:ascii="Calibri" w:eastAsia="Calibri" w:hAnsi="Calibri" w:cs="Calibri"/>
+          <w:highlight w:val="white"/>
+        </w:rPr>
+        <w:t xml:space="preserve"> since it reduces the dependency to </w:t>
+      </w:r>
+      <w:proofErr w:type="spellStart"/>
+      <w:r>
+        <w:rPr>
+          <w:rFonts w:ascii="Calibri" w:eastAsia="Calibri" w:hAnsi="Calibri" w:cs="Calibri"/>
+          <w:highlight w:val="white"/>
+        </w:rPr>
+        <w:t>EatBehaviour</w:t>
+      </w:r>
+      <w:proofErr w:type="spellEnd"/>
+    </w:p>
+    <w:p>
+      <w:pPr>
+        <w:ind w:left="720"/>
+        <w:rPr>
+          <w:rFonts w:ascii="Calibri" w:eastAsia="Calibri" w:hAnsi="Calibri" w:cs="Calibri"/>
+        </w:rPr>
+      </w:pPr>
+    </w:p>
+    <w:p>
+      <w:pPr>
+        <w:numPr>
+          <w:ilvl w:val="0"/>
+          <w:numId w:val="13"/>
+        </w:numPr>
+        <w:spacing w:line="276" w:lineRule="auto"/>
+        <w:rPr>
+          <w:rFonts w:ascii="Calibri" w:eastAsia="Calibri" w:hAnsi="Calibri" w:cs="Calibri"/>
+        </w:rPr>
+      </w:pPr>
+      <w:r>
+        <w:rPr>
+          <w:rFonts w:ascii="Calibri" w:eastAsia="Calibri" w:hAnsi="Calibri" w:cs="Calibri"/>
+        </w:rPr>
+        <w:lastRenderedPageBreak/>
+        <w:t xml:space="preserve">An enhanced for loop is used as stated above to avoid repetition of code on checking whether the </w:t>
+      </w:r>
+      <w:r>
+        <w:rPr>
+          <w:rFonts w:ascii="Calibri" w:eastAsia="Calibri" w:hAnsi="Calibri" w:cs="Calibri"/>
+          <w:b/>
+        </w:rPr>
+        <w:t>Action</w:t>
+      </w:r>
+      <w:r>
+        <w:rPr>
+          <w:rFonts w:ascii="Calibri" w:eastAsia="Calibri" w:hAnsi="Calibri" w:cs="Calibri"/>
+        </w:rPr>
+        <w:t xml:space="preserve"> returned by the elements in </w:t>
+      </w:r>
+      <w:r>
+        <w:rPr>
+          <w:rFonts w:ascii="Calibri" w:eastAsia="Calibri" w:hAnsi="Calibri" w:cs="Calibri"/>
+          <w:color w:val="FF0000"/>
+        </w:rPr>
+        <w:t>behaviours</w:t>
+      </w:r>
+      <w:r>
+        <w:rPr>
+          <w:rFonts w:ascii="Calibri" w:eastAsia="Calibri" w:hAnsi="Calibri" w:cs="Calibri"/>
+        </w:rPr>
+        <w:t xml:space="preserve"> is </w:t>
+      </w:r>
+      <w:r>
+        <w:rPr>
+          <w:rFonts w:ascii="Calibri" w:eastAsia="Calibri" w:hAnsi="Calibri" w:cs="Calibri"/>
+          <w:color w:val="FF0000"/>
+        </w:rPr>
+        <w:t>null</w:t>
+      </w:r>
+      <w:r>
+        <w:rPr>
+          <w:rFonts w:ascii="Calibri" w:eastAsia="Calibri" w:hAnsi="Calibri" w:cs="Calibri"/>
+        </w:rPr>
+        <w:t xml:space="preserve"> or not and this is also where </w:t>
+      </w:r>
+      <w:r>
+        <w:rPr>
+          <w:rFonts w:ascii="Calibri" w:eastAsia="Calibri" w:hAnsi="Calibri" w:cs="Calibri"/>
+          <w:highlight w:val="yellow"/>
+        </w:rPr>
+        <w:t>Do Not Repeat Yourself</w:t>
+      </w:r>
+      <w:r>
+        <w:rPr>
+          <w:rFonts w:ascii="Calibri" w:eastAsia="Calibri" w:hAnsi="Calibri" w:cs="Calibri"/>
+        </w:rPr>
+        <w:t xml:space="preserve"> principle is taken into account in this design. </w:t>
       </w:r>
     </w:p>
     <w:p>
@@ -1713,6 +3412,119 @@
     </w:lvl>
   </w:abstractNum>
   <w:abstractNum w:abstractNumId="2" w15:restartNumberingAfterBreak="0">
+    <w:nsid w:val="235F3829"/>
+    <w:multiLevelType w:val="multilevel"/>
+    <w:tmpl w:val="6CBCCDF4"/>
+    <w:lvl w:ilvl="0">
+      <w:start w:val="1"/>
+      <w:numFmt w:val="bullet"/>
+      <w:lvlText w:val="-"/>
+      <w:lvlJc w:val="left"/>
+      <w:pPr>
+        <w:ind w:left="720" w:hanging="360"/>
+      </w:pPr>
+      <w:rPr>
+        <w:u w:val="none"/>
+      </w:rPr>
+    </w:lvl>
+    <w:lvl w:ilvl="1">
+      <w:start w:val="1"/>
+      <w:numFmt w:val="bullet"/>
+      <w:lvlText w:val="-"/>
+      <w:lvlJc w:val="left"/>
+      <w:pPr>
+        <w:ind w:left="1440" w:hanging="360"/>
+      </w:pPr>
+      <w:rPr>
+        <w:u w:val="none"/>
+      </w:rPr>
+    </w:lvl>
+    <w:lvl w:ilvl="2">
+      <w:start w:val="1"/>
+      <w:numFmt w:val="bullet"/>
+      <w:lvlText w:val="-"/>
+      <w:lvlJc w:val="left"/>
+      <w:pPr>
+        <w:ind w:left="2160" w:hanging="360"/>
+      </w:pPr>
+      <w:rPr>
+        <w:u w:val="none"/>
+      </w:rPr>
+    </w:lvl>
+    <w:lvl w:ilvl="3">
+      <w:start w:val="1"/>
+      <w:numFmt w:val="bullet"/>
+      <w:lvlText w:val="-"/>
+      <w:lvlJc w:val="left"/>
+      <w:pPr>
+        <w:ind w:left="2880" w:hanging="360"/>
+      </w:pPr>
+      <w:rPr>
+        <w:u w:val="none"/>
+      </w:rPr>
+    </w:lvl>
+    <w:lvl w:ilvl="4">
+      <w:start w:val="1"/>
+      <w:numFmt w:val="bullet"/>
+      <w:lvlText w:val="-"/>
+      <w:lvlJc w:val="left"/>
+      <w:pPr>
+        <w:ind w:left="3600" w:hanging="360"/>
+      </w:pPr>
+      <w:rPr>
+        <w:u w:val="none"/>
+      </w:rPr>
+    </w:lvl>
+    <w:lvl w:ilvl="5">
+      <w:start w:val="1"/>
+      <w:numFmt w:val="bullet"/>
+      <w:lvlText w:val="-"/>
+      <w:lvlJc w:val="left"/>
+      <w:pPr>
+        <w:ind w:left="4320" w:hanging="360"/>
+      </w:pPr>
+      <w:rPr>
+        <w:u w:val="none"/>
+      </w:rPr>
+    </w:lvl>
+    <w:lvl w:ilvl="6">
+      <w:start w:val="1"/>
+      <w:numFmt w:val="bullet"/>
+      <w:lvlText w:val="-"/>
+      <w:lvlJc w:val="left"/>
+      <w:pPr>
+        <w:ind w:left="5040" w:hanging="360"/>
+      </w:pPr>
+      <w:rPr>
+        <w:u w:val="none"/>
+      </w:rPr>
+    </w:lvl>
+    <w:lvl w:ilvl="7">
+      <w:start w:val="1"/>
+      <w:numFmt w:val="bullet"/>
+      <w:lvlText w:val="-"/>
+      <w:lvlJc w:val="left"/>
+      <w:pPr>
+        <w:ind w:left="5760" w:hanging="360"/>
+      </w:pPr>
+      <w:rPr>
+        <w:u w:val="none"/>
+      </w:rPr>
+    </w:lvl>
+    <w:lvl w:ilvl="8">
+      <w:start w:val="1"/>
+      <w:numFmt w:val="bullet"/>
+      <w:lvlText w:val="-"/>
+      <w:lvlJc w:val="left"/>
+      <w:pPr>
+        <w:ind w:left="6480" w:hanging="360"/>
+      </w:pPr>
+      <w:rPr>
+        <w:u w:val="none"/>
+      </w:rPr>
+    </w:lvl>
+  </w:abstractNum>
+  <w:abstractNum w:abstractNumId="3" w15:restartNumberingAfterBreak="0">
     <w:nsid w:val="29140CBA"/>
     <w:multiLevelType w:val="multilevel"/>
     <w:tmpl w:val="BF1AD466"/>
@@ -1825,7 +3637,346 @@
       </w:rPr>
     </w:lvl>
   </w:abstractNum>
-  <w:abstractNum w:abstractNumId="3" w15:restartNumberingAfterBreak="0">
+  <w:abstractNum w:abstractNumId="4" w15:restartNumberingAfterBreak="0">
+    <w:nsid w:val="34CD698B"/>
+    <w:multiLevelType w:val="multilevel"/>
+    <w:tmpl w:val="7C28AA0E"/>
+    <w:lvl w:ilvl="0">
+      <w:start w:val="1"/>
+      <w:numFmt w:val="bullet"/>
+      <w:lvlText w:val="-"/>
+      <w:lvlJc w:val="left"/>
+      <w:pPr>
+        <w:ind w:left="1440" w:hanging="360"/>
+      </w:pPr>
+      <w:rPr>
+        <w:u w:val="none"/>
+      </w:rPr>
+    </w:lvl>
+    <w:lvl w:ilvl="1">
+      <w:start w:val="1"/>
+      <w:numFmt w:val="bullet"/>
+      <w:lvlText w:val="-"/>
+      <w:lvlJc w:val="left"/>
+      <w:pPr>
+        <w:ind w:left="2160" w:hanging="360"/>
+      </w:pPr>
+      <w:rPr>
+        <w:u w:val="none"/>
+      </w:rPr>
+    </w:lvl>
+    <w:lvl w:ilvl="2">
+      <w:start w:val="1"/>
+      <w:numFmt w:val="bullet"/>
+      <w:lvlText w:val="-"/>
+      <w:lvlJc w:val="left"/>
+      <w:pPr>
+        <w:ind w:left="2880" w:hanging="360"/>
+      </w:pPr>
+      <w:rPr>
+        <w:u w:val="none"/>
+      </w:rPr>
+    </w:lvl>
+    <w:lvl w:ilvl="3">
+      <w:start w:val="1"/>
+      <w:numFmt w:val="bullet"/>
+      <w:lvlText w:val="-"/>
+      <w:lvlJc w:val="left"/>
+      <w:pPr>
+        <w:ind w:left="3600" w:hanging="360"/>
+      </w:pPr>
+      <w:rPr>
+        <w:u w:val="none"/>
+      </w:rPr>
+    </w:lvl>
+    <w:lvl w:ilvl="4">
+      <w:start w:val="1"/>
+      <w:numFmt w:val="bullet"/>
+      <w:lvlText w:val="-"/>
+      <w:lvlJc w:val="left"/>
+      <w:pPr>
+        <w:ind w:left="4320" w:hanging="360"/>
+      </w:pPr>
+      <w:rPr>
+        <w:u w:val="none"/>
+      </w:rPr>
+    </w:lvl>
+    <w:lvl w:ilvl="5">
+      <w:start w:val="1"/>
+      <w:numFmt w:val="bullet"/>
+      <w:lvlText w:val="-"/>
+      <w:lvlJc w:val="left"/>
+      <w:pPr>
+        <w:ind w:left="5040" w:hanging="360"/>
+      </w:pPr>
+      <w:rPr>
+        <w:u w:val="none"/>
+      </w:rPr>
+    </w:lvl>
+    <w:lvl w:ilvl="6">
+      <w:start w:val="1"/>
+      <w:numFmt w:val="bullet"/>
+      <w:lvlText w:val="-"/>
+      <w:lvlJc w:val="left"/>
+      <w:pPr>
+        <w:ind w:left="5760" w:hanging="360"/>
+      </w:pPr>
+      <w:rPr>
+        <w:u w:val="none"/>
+      </w:rPr>
+    </w:lvl>
+    <w:lvl w:ilvl="7">
+      <w:start w:val="1"/>
+      <w:numFmt w:val="bullet"/>
+      <w:lvlText w:val="-"/>
+      <w:lvlJc w:val="left"/>
+      <w:pPr>
+        <w:ind w:left="6480" w:hanging="360"/>
+      </w:pPr>
+      <w:rPr>
+        <w:u w:val="none"/>
+      </w:rPr>
+    </w:lvl>
+    <w:lvl w:ilvl="8">
+      <w:start w:val="1"/>
+      <w:numFmt w:val="bullet"/>
+      <w:lvlText w:val="-"/>
+      <w:lvlJc w:val="left"/>
+      <w:pPr>
+        <w:ind w:left="7200" w:hanging="360"/>
+      </w:pPr>
+      <w:rPr>
+        <w:u w:val="none"/>
+      </w:rPr>
+    </w:lvl>
+  </w:abstractNum>
+  <w:abstractNum w:abstractNumId="5" w15:restartNumberingAfterBreak="0">
+    <w:nsid w:val="366329B3"/>
+    <w:multiLevelType w:val="multilevel"/>
+    <w:tmpl w:val="DE1A279A"/>
+    <w:lvl w:ilvl="0">
+      <w:start w:val="1"/>
+      <w:numFmt w:val="bullet"/>
+      <w:lvlText w:val="-"/>
+      <w:lvlJc w:val="left"/>
+      <w:pPr>
+        <w:ind w:left="720" w:hanging="360"/>
+      </w:pPr>
+      <w:rPr>
+        <w:u w:val="none"/>
+      </w:rPr>
+    </w:lvl>
+    <w:lvl w:ilvl="1">
+      <w:start w:val="1"/>
+      <w:numFmt w:val="bullet"/>
+      <w:lvlText w:val="-"/>
+      <w:lvlJc w:val="left"/>
+      <w:pPr>
+        <w:ind w:left="1440" w:hanging="360"/>
+      </w:pPr>
+      <w:rPr>
+        <w:u w:val="none"/>
+      </w:rPr>
+    </w:lvl>
+    <w:lvl w:ilvl="2">
+      <w:start w:val="1"/>
+      <w:numFmt w:val="bullet"/>
+      <w:lvlText w:val="-"/>
+      <w:lvlJc w:val="left"/>
+      <w:pPr>
+        <w:ind w:left="2160" w:hanging="360"/>
+      </w:pPr>
+      <w:rPr>
+        <w:u w:val="none"/>
+      </w:rPr>
+    </w:lvl>
+    <w:lvl w:ilvl="3">
+      <w:start w:val="1"/>
+      <w:numFmt w:val="bullet"/>
+      <w:lvlText w:val="-"/>
+      <w:lvlJc w:val="left"/>
+      <w:pPr>
+        <w:ind w:left="2880" w:hanging="360"/>
+      </w:pPr>
+      <w:rPr>
+        <w:u w:val="none"/>
+      </w:rPr>
+    </w:lvl>
+    <w:lvl w:ilvl="4">
+      <w:start w:val="1"/>
+      <w:numFmt w:val="bullet"/>
+      <w:lvlText w:val="-"/>
+      <w:lvlJc w:val="left"/>
+      <w:pPr>
+        <w:ind w:left="3600" w:hanging="360"/>
+      </w:pPr>
+      <w:rPr>
+        <w:u w:val="none"/>
+      </w:rPr>
+    </w:lvl>
+    <w:lvl w:ilvl="5">
+      <w:start w:val="1"/>
+      <w:numFmt w:val="bullet"/>
+      <w:lvlText w:val="-"/>
+      <w:lvlJc w:val="left"/>
+      <w:pPr>
+        <w:ind w:left="4320" w:hanging="360"/>
+      </w:pPr>
+      <w:rPr>
+        <w:u w:val="none"/>
+      </w:rPr>
+    </w:lvl>
+    <w:lvl w:ilvl="6">
+      <w:start w:val="1"/>
+      <w:numFmt w:val="bullet"/>
+      <w:lvlText w:val="-"/>
+      <w:lvlJc w:val="left"/>
+      <w:pPr>
+        <w:ind w:left="5040" w:hanging="360"/>
+      </w:pPr>
+      <w:rPr>
+        <w:u w:val="none"/>
+      </w:rPr>
+    </w:lvl>
+    <w:lvl w:ilvl="7">
+      <w:start w:val="1"/>
+      <w:numFmt w:val="bullet"/>
+      <w:lvlText w:val="-"/>
+      <w:lvlJc w:val="left"/>
+      <w:pPr>
+        <w:ind w:left="5760" w:hanging="360"/>
+      </w:pPr>
+      <w:rPr>
+        <w:u w:val="none"/>
+      </w:rPr>
+    </w:lvl>
+    <w:lvl w:ilvl="8">
+      <w:start w:val="1"/>
+      <w:numFmt w:val="bullet"/>
+      <w:lvlText w:val="-"/>
+      <w:lvlJc w:val="left"/>
+      <w:pPr>
+        <w:ind w:left="6480" w:hanging="360"/>
+      </w:pPr>
+      <w:rPr>
+        <w:u w:val="none"/>
+      </w:rPr>
+    </w:lvl>
+  </w:abstractNum>
+  <w:abstractNum w:abstractNumId="6" w15:restartNumberingAfterBreak="0">
+    <w:nsid w:val="3FB66AE0"/>
+    <w:multiLevelType w:val="multilevel"/>
+    <w:tmpl w:val="B2A02A72"/>
+    <w:lvl w:ilvl="0">
+      <w:start w:val="1"/>
+      <w:numFmt w:val="bullet"/>
+      <w:lvlText w:val="-"/>
+      <w:lvlJc w:val="left"/>
+      <w:pPr>
+        <w:ind w:left="720" w:hanging="360"/>
+      </w:pPr>
+      <w:rPr>
+        <w:u w:val="none"/>
+      </w:rPr>
+    </w:lvl>
+    <w:lvl w:ilvl="1">
+      <w:start w:val="1"/>
+      <w:numFmt w:val="bullet"/>
+      <w:lvlText w:val="-"/>
+      <w:lvlJc w:val="left"/>
+      <w:pPr>
+        <w:ind w:left="1440" w:hanging="360"/>
+      </w:pPr>
+      <w:rPr>
+        <w:u w:val="none"/>
+      </w:rPr>
+    </w:lvl>
+    <w:lvl w:ilvl="2">
+      <w:start w:val="1"/>
+      <w:numFmt w:val="bullet"/>
+      <w:lvlText w:val="-"/>
+      <w:lvlJc w:val="left"/>
+      <w:pPr>
+        <w:ind w:left="2160" w:hanging="360"/>
+      </w:pPr>
+      <w:rPr>
+        <w:u w:val="none"/>
+      </w:rPr>
+    </w:lvl>
+    <w:lvl w:ilvl="3">
+      <w:start w:val="1"/>
+      <w:numFmt w:val="bullet"/>
+      <w:lvlText w:val="-"/>
+      <w:lvlJc w:val="left"/>
+      <w:pPr>
+        <w:ind w:left="2880" w:hanging="360"/>
+      </w:pPr>
+      <w:rPr>
+        <w:u w:val="none"/>
+      </w:rPr>
+    </w:lvl>
+    <w:lvl w:ilvl="4">
+      <w:start w:val="1"/>
+      <w:numFmt w:val="bullet"/>
+      <w:lvlText w:val="-"/>
+      <w:lvlJc w:val="left"/>
+      <w:pPr>
+        <w:ind w:left="3600" w:hanging="360"/>
+      </w:pPr>
+      <w:rPr>
+        <w:u w:val="none"/>
+      </w:rPr>
+    </w:lvl>
+    <w:lvl w:ilvl="5">
+      <w:start w:val="1"/>
+      <w:numFmt w:val="bullet"/>
+      <w:lvlText w:val="-"/>
+      <w:lvlJc w:val="left"/>
+      <w:pPr>
+        <w:ind w:left="4320" w:hanging="360"/>
+      </w:pPr>
+      <w:rPr>
+        <w:u w:val="none"/>
+      </w:rPr>
+    </w:lvl>
+    <w:lvl w:ilvl="6">
+      <w:start w:val="1"/>
+      <w:numFmt w:val="bullet"/>
+      <w:lvlText w:val="-"/>
+      <w:lvlJc w:val="left"/>
+      <w:pPr>
+        <w:ind w:left="5040" w:hanging="360"/>
+      </w:pPr>
+      <w:rPr>
+        <w:u w:val="none"/>
+      </w:rPr>
+    </w:lvl>
+    <w:lvl w:ilvl="7">
+      <w:start w:val="1"/>
+      <w:numFmt w:val="bullet"/>
+      <w:lvlText w:val="-"/>
+      <w:lvlJc w:val="left"/>
+      <w:pPr>
+        <w:ind w:left="5760" w:hanging="360"/>
+      </w:pPr>
+      <w:rPr>
+        <w:u w:val="none"/>
+      </w:rPr>
+    </w:lvl>
+    <w:lvl w:ilvl="8">
+      <w:start w:val="1"/>
+      <w:numFmt w:val="bullet"/>
+      <w:lvlText w:val="-"/>
+      <w:lvlJc w:val="left"/>
+      <w:pPr>
+        <w:ind w:left="6480" w:hanging="360"/>
+      </w:pPr>
+      <w:rPr>
+        <w:u w:val="none"/>
+      </w:rPr>
+    </w:lvl>
+  </w:abstractNum>
+  <w:abstractNum w:abstractNumId="7" w15:restartNumberingAfterBreak="0">
     <w:nsid w:val="452C7B51"/>
     <w:multiLevelType w:val="multilevel"/>
     <w:tmpl w:val="34D066B4"/>
@@ -1938,7 +4089,7 @@
       </w:rPr>
     </w:lvl>
   </w:abstractNum>
-  <w:abstractNum w:abstractNumId="4" w15:restartNumberingAfterBreak="0">
+  <w:abstractNum w:abstractNumId="8" w15:restartNumberingAfterBreak="0">
     <w:nsid w:val="50E76F88"/>
     <w:multiLevelType w:val="multilevel"/>
     <w:tmpl w:val="F7AC4E5C"/>
@@ -2051,7 +4202,346 @@
       </w:rPr>
     </w:lvl>
   </w:abstractNum>
-  <w:abstractNum w:abstractNumId="5" w15:restartNumberingAfterBreak="0">
+  <w:abstractNum w:abstractNumId="9" w15:restartNumberingAfterBreak="0">
+    <w:nsid w:val="54B02D0D"/>
+    <w:multiLevelType w:val="multilevel"/>
+    <w:tmpl w:val="FE080246"/>
+    <w:lvl w:ilvl="0">
+      <w:start w:val="1"/>
+      <w:numFmt w:val="bullet"/>
+      <w:lvlText w:val="-"/>
+      <w:lvlJc w:val="left"/>
+      <w:pPr>
+        <w:ind w:left="720" w:hanging="360"/>
+      </w:pPr>
+      <w:rPr>
+        <w:u w:val="none"/>
+      </w:rPr>
+    </w:lvl>
+    <w:lvl w:ilvl="1">
+      <w:start w:val="1"/>
+      <w:numFmt w:val="bullet"/>
+      <w:lvlText w:val="-"/>
+      <w:lvlJc w:val="left"/>
+      <w:pPr>
+        <w:ind w:left="1440" w:hanging="360"/>
+      </w:pPr>
+      <w:rPr>
+        <w:u w:val="none"/>
+      </w:rPr>
+    </w:lvl>
+    <w:lvl w:ilvl="2">
+      <w:start w:val="1"/>
+      <w:numFmt w:val="bullet"/>
+      <w:lvlText w:val="-"/>
+      <w:lvlJc w:val="left"/>
+      <w:pPr>
+        <w:ind w:left="2160" w:hanging="360"/>
+      </w:pPr>
+      <w:rPr>
+        <w:u w:val="none"/>
+      </w:rPr>
+    </w:lvl>
+    <w:lvl w:ilvl="3">
+      <w:start w:val="1"/>
+      <w:numFmt w:val="bullet"/>
+      <w:lvlText w:val="-"/>
+      <w:lvlJc w:val="left"/>
+      <w:pPr>
+        <w:ind w:left="2880" w:hanging="360"/>
+      </w:pPr>
+      <w:rPr>
+        <w:u w:val="none"/>
+      </w:rPr>
+    </w:lvl>
+    <w:lvl w:ilvl="4">
+      <w:start w:val="1"/>
+      <w:numFmt w:val="bullet"/>
+      <w:lvlText w:val="-"/>
+      <w:lvlJc w:val="left"/>
+      <w:pPr>
+        <w:ind w:left="3600" w:hanging="360"/>
+      </w:pPr>
+      <w:rPr>
+        <w:u w:val="none"/>
+      </w:rPr>
+    </w:lvl>
+    <w:lvl w:ilvl="5">
+      <w:start w:val="1"/>
+      <w:numFmt w:val="bullet"/>
+      <w:lvlText w:val="-"/>
+      <w:lvlJc w:val="left"/>
+      <w:pPr>
+        <w:ind w:left="4320" w:hanging="360"/>
+      </w:pPr>
+      <w:rPr>
+        <w:u w:val="none"/>
+      </w:rPr>
+    </w:lvl>
+    <w:lvl w:ilvl="6">
+      <w:start w:val="1"/>
+      <w:numFmt w:val="bullet"/>
+      <w:lvlText w:val="-"/>
+      <w:lvlJc w:val="left"/>
+      <w:pPr>
+        <w:ind w:left="5040" w:hanging="360"/>
+      </w:pPr>
+      <w:rPr>
+        <w:u w:val="none"/>
+      </w:rPr>
+    </w:lvl>
+    <w:lvl w:ilvl="7">
+      <w:start w:val="1"/>
+      <w:numFmt w:val="bullet"/>
+      <w:lvlText w:val="-"/>
+      <w:lvlJc w:val="left"/>
+      <w:pPr>
+        <w:ind w:left="5760" w:hanging="360"/>
+      </w:pPr>
+      <w:rPr>
+        <w:u w:val="none"/>
+      </w:rPr>
+    </w:lvl>
+    <w:lvl w:ilvl="8">
+      <w:start w:val="1"/>
+      <w:numFmt w:val="bullet"/>
+      <w:lvlText w:val="-"/>
+      <w:lvlJc w:val="left"/>
+      <w:pPr>
+        <w:ind w:left="6480" w:hanging="360"/>
+      </w:pPr>
+      <w:rPr>
+        <w:u w:val="none"/>
+      </w:rPr>
+    </w:lvl>
+  </w:abstractNum>
+  <w:abstractNum w:abstractNumId="10" w15:restartNumberingAfterBreak="0">
+    <w:nsid w:val="60DF2649"/>
+    <w:multiLevelType w:val="multilevel"/>
+    <w:tmpl w:val="09901588"/>
+    <w:lvl w:ilvl="0">
+      <w:start w:val="1"/>
+      <w:numFmt w:val="decimal"/>
+      <w:lvlText w:val="%1)"/>
+      <w:lvlJc w:val="left"/>
+      <w:pPr>
+        <w:ind w:left="720" w:hanging="360"/>
+      </w:pPr>
+      <w:rPr>
+        <w:u w:val="none"/>
+      </w:rPr>
+    </w:lvl>
+    <w:lvl w:ilvl="1">
+      <w:start w:val="1"/>
+      <w:numFmt w:val="lowerLetter"/>
+      <w:lvlText w:val="%2)"/>
+      <w:lvlJc w:val="left"/>
+      <w:pPr>
+        <w:ind w:left="1440" w:hanging="360"/>
+      </w:pPr>
+      <w:rPr>
+        <w:u w:val="none"/>
+      </w:rPr>
+    </w:lvl>
+    <w:lvl w:ilvl="2">
+      <w:start w:val="1"/>
+      <w:numFmt w:val="lowerRoman"/>
+      <w:lvlText w:val="%3)"/>
+      <w:lvlJc w:val="right"/>
+      <w:pPr>
+        <w:ind w:left="2160" w:hanging="360"/>
+      </w:pPr>
+      <w:rPr>
+        <w:u w:val="none"/>
+      </w:rPr>
+    </w:lvl>
+    <w:lvl w:ilvl="3">
+      <w:start w:val="1"/>
+      <w:numFmt w:val="decimal"/>
+      <w:lvlText w:val="(%4)"/>
+      <w:lvlJc w:val="left"/>
+      <w:pPr>
+        <w:ind w:left="2880" w:hanging="360"/>
+      </w:pPr>
+      <w:rPr>
+        <w:u w:val="none"/>
+      </w:rPr>
+    </w:lvl>
+    <w:lvl w:ilvl="4">
+      <w:start w:val="1"/>
+      <w:numFmt w:val="lowerLetter"/>
+      <w:lvlText w:val="(%5)"/>
+      <w:lvlJc w:val="left"/>
+      <w:pPr>
+        <w:ind w:left="3600" w:hanging="360"/>
+      </w:pPr>
+      <w:rPr>
+        <w:u w:val="none"/>
+      </w:rPr>
+    </w:lvl>
+    <w:lvl w:ilvl="5">
+      <w:start w:val="1"/>
+      <w:numFmt w:val="lowerRoman"/>
+      <w:lvlText w:val="(%6)"/>
+      <w:lvlJc w:val="right"/>
+      <w:pPr>
+        <w:ind w:left="4320" w:hanging="360"/>
+      </w:pPr>
+      <w:rPr>
+        <w:u w:val="none"/>
+      </w:rPr>
+    </w:lvl>
+    <w:lvl w:ilvl="6">
+      <w:start w:val="1"/>
+      <w:numFmt w:val="decimal"/>
+      <w:lvlText w:val="%7."/>
+      <w:lvlJc w:val="left"/>
+      <w:pPr>
+        <w:ind w:left="5040" w:hanging="360"/>
+      </w:pPr>
+      <w:rPr>
+        <w:u w:val="none"/>
+      </w:rPr>
+    </w:lvl>
+    <w:lvl w:ilvl="7">
+      <w:start w:val="1"/>
+      <w:numFmt w:val="lowerLetter"/>
+      <w:lvlText w:val="%8."/>
+      <w:lvlJc w:val="left"/>
+      <w:pPr>
+        <w:ind w:left="5760" w:hanging="360"/>
+      </w:pPr>
+      <w:rPr>
+        <w:u w:val="none"/>
+      </w:rPr>
+    </w:lvl>
+    <w:lvl w:ilvl="8">
+      <w:start w:val="1"/>
+      <w:numFmt w:val="lowerRoman"/>
+      <w:lvlText w:val="%9."/>
+      <w:lvlJc w:val="right"/>
+      <w:pPr>
+        <w:ind w:left="6480" w:hanging="360"/>
+      </w:pPr>
+      <w:rPr>
+        <w:u w:val="none"/>
+      </w:rPr>
+    </w:lvl>
+  </w:abstractNum>
+  <w:abstractNum w:abstractNumId="11" w15:restartNumberingAfterBreak="0">
+    <w:nsid w:val="654C57AD"/>
+    <w:multiLevelType w:val="multilevel"/>
+    <w:tmpl w:val="8DA09B2A"/>
+    <w:lvl w:ilvl="0">
+      <w:start w:val="1"/>
+      <w:numFmt w:val="bullet"/>
+      <w:lvlText w:val="-"/>
+      <w:lvlJc w:val="left"/>
+      <w:pPr>
+        <w:ind w:left="1440" w:hanging="360"/>
+      </w:pPr>
+      <w:rPr>
+        <w:u w:val="none"/>
+      </w:rPr>
+    </w:lvl>
+    <w:lvl w:ilvl="1">
+      <w:start w:val="1"/>
+      <w:numFmt w:val="bullet"/>
+      <w:lvlText w:val="-"/>
+      <w:lvlJc w:val="left"/>
+      <w:pPr>
+        <w:ind w:left="2160" w:hanging="360"/>
+      </w:pPr>
+      <w:rPr>
+        <w:u w:val="none"/>
+      </w:rPr>
+    </w:lvl>
+    <w:lvl w:ilvl="2">
+      <w:start w:val="1"/>
+      <w:numFmt w:val="bullet"/>
+      <w:lvlText w:val="-"/>
+      <w:lvlJc w:val="left"/>
+      <w:pPr>
+        <w:ind w:left="2880" w:hanging="360"/>
+      </w:pPr>
+      <w:rPr>
+        <w:u w:val="none"/>
+      </w:rPr>
+    </w:lvl>
+    <w:lvl w:ilvl="3">
+      <w:start w:val="1"/>
+      <w:numFmt w:val="bullet"/>
+      <w:lvlText w:val="-"/>
+      <w:lvlJc w:val="left"/>
+      <w:pPr>
+        <w:ind w:left="3600" w:hanging="360"/>
+      </w:pPr>
+      <w:rPr>
+        <w:u w:val="none"/>
+      </w:rPr>
+    </w:lvl>
+    <w:lvl w:ilvl="4">
+      <w:start w:val="1"/>
+      <w:numFmt w:val="bullet"/>
+      <w:lvlText w:val="-"/>
+      <w:lvlJc w:val="left"/>
+      <w:pPr>
+        <w:ind w:left="4320" w:hanging="360"/>
+      </w:pPr>
+      <w:rPr>
+        <w:u w:val="none"/>
+      </w:rPr>
+    </w:lvl>
+    <w:lvl w:ilvl="5">
+      <w:start w:val="1"/>
+      <w:numFmt w:val="bullet"/>
+      <w:lvlText w:val="-"/>
+      <w:lvlJc w:val="left"/>
+      <w:pPr>
+        <w:ind w:left="5040" w:hanging="360"/>
+      </w:pPr>
+      <w:rPr>
+        <w:u w:val="none"/>
+      </w:rPr>
+    </w:lvl>
+    <w:lvl w:ilvl="6">
+      <w:start w:val="1"/>
+      <w:numFmt w:val="bullet"/>
+      <w:lvlText w:val="-"/>
+      <w:lvlJc w:val="left"/>
+      <w:pPr>
+        <w:ind w:left="5760" w:hanging="360"/>
+      </w:pPr>
+      <w:rPr>
+        <w:u w:val="none"/>
+      </w:rPr>
+    </w:lvl>
+    <w:lvl w:ilvl="7">
+      <w:start w:val="1"/>
+      <w:numFmt w:val="bullet"/>
+      <w:lvlText w:val="-"/>
+      <w:lvlJc w:val="left"/>
+      <w:pPr>
+        <w:ind w:left="6480" w:hanging="360"/>
+      </w:pPr>
+      <w:rPr>
+        <w:u w:val="none"/>
+      </w:rPr>
+    </w:lvl>
+    <w:lvl w:ilvl="8">
+      <w:start w:val="1"/>
+      <w:numFmt w:val="bullet"/>
+      <w:lvlText w:val="-"/>
+      <w:lvlJc w:val="left"/>
+      <w:pPr>
+        <w:ind w:left="7200" w:hanging="360"/>
+      </w:pPr>
+      <w:rPr>
+        <w:u w:val="none"/>
+      </w:rPr>
+    </w:lvl>
+  </w:abstractNum>
+  <w:abstractNum w:abstractNumId="12" w15:restartNumberingAfterBreak="0">
     <w:nsid w:val="70664395"/>
     <w:multiLevelType w:val="multilevel"/>
     <w:tmpl w:val="DC24E2F8"/>
@@ -2165,22 +4655,43 @@
     </w:lvl>
   </w:abstractNum>
   <w:num w:numId="1">
-    <w:abstractNumId w:val="3"/>
+    <w:abstractNumId w:val="7"/>
   </w:num>
   <w:num w:numId="2">
-    <w:abstractNumId w:val="5"/>
+    <w:abstractNumId w:val="12"/>
   </w:num>
   <w:num w:numId="3">
     <w:abstractNumId w:val="1"/>
   </w:num>
   <w:num w:numId="4">
-    <w:abstractNumId w:val="2"/>
+    <w:abstractNumId w:val="3"/>
   </w:num>
   <w:num w:numId="5">
-    <w:abstractNumId w:val="4"/>
+    <w:abstractNumId w:val="8"/>
   </w:num>
   <w:num w:numId="6">
     <w:abstractNumId w:val="0"/>
+  </w:num>
+  <w:num w:numId="7">
+    <w:abstractNumId w:val="2"/>
+  </w:num>
+  <w:num w:numId="8">
+    <w:abstractNumId w:val="9"/>
+  </w:num>
+  <w:num w:numId="9">
+    <w:abstractNumId w:val="5"/>
+  </w:num>
+  <w:num w:numId="10">
+    <w:abstractNumId w:val="10"/>
+  </w:num>
+  <w:num w:numId="11">
+    <w:abstractNumId w:val="4"/>
+  </w:num>
+  <w:num w:numId="12">
+    <w:abstractNumId w:val="11"/>
+  </w:num>
+  <w:num w:numId="13">
+    <w:abstractNumId w:val="6"/>
   </w:num>
 </w:numbering>
 </file>

</xml_diff>

<commit_message>
Added Farmers and food (Human class) part in design rationale
</commit_message>
<xml_diff>
--- a/design-docs/Design Rationale.docx
+++ b/design-docs/Design Rationale.docx
@@ -3162,6 +3162,845 @@
         </w:rPr>
         <w:t xml:space="preserve"> principle is taken into account in this design. </w:t>
       </w:r>
+    </w:p>
+    <w:p>
+      <w:pPr>
+        <w:rPr>
+          <w:b/>
+          <w:bCs/>
+          <w:sz w:val="28"/>
+          <w:szCs w:val="28"/>
+        </w:rPr>
+      </w:pPr>
+    </w:p>
+    <w:p>
+      <w:pPr>
+        <w:rPr>
+          <w:rFonts w:ascii="Calibri" w:eastAsia="Calibri" w:hAnsi="Calibri" w:cs="Calibri"/>
+        </w:rPr>
+      </w:pPr>
+      <w:r>
+        <w:rPr>
+          <w:rFonts w:ascii="Calibri" w:eastAsia="Calibri" w:hAnsi="Calibri" w:cs="Calibri"/>
+          <w:b/>
+        </w:rPr>
+        <w:t>Human</w:t>
+      </w:r>
+      <w:r>
+        <w:rPr>
+          <w:rFonts w:ascii="Calibri" w:eastAsia="Calibri" w:hAnsi="Calibri" w:cs="Calibri"/>
+        </w:rPr>
+        <w:t xml:space="preserve"> [Existing Class]</w:t>
+      </w:r>
+    </w:p>
+    <w:p>
+      <w:pPr>
+        <w:rPr>
+          <w:rFonts w:ascii="Calibri" w:eastAsia="Calibri" w:hAnsi="Calibri" w:cs="Calibri"/>
+        </w:rPr>
+      </w:pPr>
+      <w:r>
+        <w:rPr>
+          <w:rFonts w:ascii="Calibri" w:eastAsia="Calibri" w:hAnsi="Calibri" w:cs="Calibri"/>
+        </w:rPr>
+        <w:t>New Changes and their Responsibilities:</w:t>
+      </w:r>
+    </w:p>
+    <w:p>
+      <w:pPr>
+        <w:numPr>
+          <w:ilvl w:val="0"/>
+          <w:numId w:val="15"/>
+        </w:numPr>
+        <w:spacing w:line="276" w:lineRule="auto"/>
+        <w:rPr>
+          <w:rFonts w:ascii="Calibri" w:eastAsia="Calibri" w:hAnsi="Calibri" w:cs="Calibri"/>
+        </w:rPr>
+      </w:pPr>
+      <w:proofErr w:type="spellStart"/>
+      <w:r>
+        <w:rPr>
+          <w:rFonts w:ascii="Calibri" w:eastAsia="Calibri" w:hAnsi="Calibri" w:cs="Calibri"/>
+          <w:color w:val="0000FF"/>
+        </w:rPr>
+        <w:t>returnEatAction</w:t>
+      </w:r>
+      <w:proofErr w:type="spellEnd"/>
+      <w:r>
+        <w:rPr>
+          <w:rFonts w:ascii="Calibri" w:eastAsia="Calibri" w:hAnsi="Calibri" w:cs="Calibri"/>
+        </w:rPr>
+        <w:t xml:space="preserve"> method is added </w:t>
+      </w:r>
+    </w:p>
+    <w:p>
+      <w:pPr>
+        <w:numPr>
+          <w:ilvl w:val="1"/>
+          <w:numId w:val="15"/>
+        </w:numPr>
+        <w:spacing w:line="276" w:lineRule="auto"/>
+        <w:rPr>
+          <w:rFonts w:ascii="Calibri" w:eastAsia="Calibri" w:hAnsi="Calibri" w:cs="Calibri"/>
+        </w:rPr>
+      </w:pPr>
+      <w:r>
+        <w:rPr>
+          <w:rFonts w:ascii="Calibri" w:eastAsia="Calibri" w:hAnsi="Calibri" w:cs="Calibri"/>
+        </w:rPr>
+        <w:t xml:space="preserve">Visibility: protected, Parameter: </w:t>
+      </w:r>
+      <w:proofErr w:type="spellStart"/>
+      <w:r>
+        <w:rPr>
+          <w:rFonts w:ascii="Calibri" w:eastAsia="Calibri" w:hAnsi="Calibri" w:cs="Calibri"/>
+          <w:b/>
+        </w:rPr>
+        <w:t>GameMap</w:t>
+      </w:r>
+      <w:proofErr w:type="spellEnd"/>
+      <w:r>
+        <w:rPr>
+          <w:rFonts w:ascii="Calibri" w:eastAsia="Calibri" w:hAnsi="Calibri" w:cs="Calibri"/>
+        </w:rPr>
+        <w:t xml:space="preserve"> </w:t>
+      </w:r>
+      <w:r>
+        <w:rPr>
+          <w:rFonts w:ascii="Calibri" w:eastAsia="Calibri" w:hAnsi="Calibri" w:cs="Calibri"/>
+          <w:color w:val="FF0000"/>
+        </w:rPr>
+        <w:t>map</w:t>
+      </w:r>
+      <w:r>
+        <w:rPr>
+          <w:rFonts w:ascii="Calibri" w:eastAsia="Calibri" w:hAnsi="Calibri" w:cs="Calibri"/>
+        </w:rPr>
+        <w:t xml:space="preserve">, Return type: </w:t>
+      </w:r>
+      <w:r>
+        <w:rPr>
+          <w:rFonts w:ascii="Calibri" w:eastAsia="Calibri" w:hAnsi="Calibri" w:cs="Calibri"/>
+          <w:b/>
+        </w:rPr>
+        <w:t>Action</w:t>
+      </w:r>
+    </w:p>
+    <w:p>
+      <w:pPr>
+        <w:numPr>
+          <w:ilvl w:val="1"/>
+          <w:numId w:val="15"/>
+        </w:numPr>
+        <w:spacing w:line="276" w:lineRule="auto"/>
+        <w:rPr>
+          <w:rFonts w:ascii="Calibri" w:eastAsia="Calibri" w:hAnsi="Calibri" w:cs="Calibri"/>
+          <w:b/>
+        </w:rPr>
+      </w:pPr>
+      <w:r>
+        <w:rPr>
+          <w:rFonts w:ascii="Calibri" w:eastAsia="Calibri" w:hAnsi="Calibri" w:cs="Calibri"/>
+        </w:rPr>
+        <w:t xml:space="preserve">This method is to return an </w:t>
+      </w:r>
+      <w:r>
+        <w:rPr>
+          <w:rFonts w:ascii="Calibri" w:eastAsia="Calibri" w:hAnsi="Calibri" w:cs="Calibri"/>
+          <w:b/>
+        </w:rPr>
+        <w:t>Action</w:t>
+      </w:r>
+      <w:r>
+        <w:rPr>
+          <w:rFonts w:ascii="Calibri" w:eastAsia="Calibri" w:hAnsi="Calibri" w:cs="Calibri"/>
+        </w:rPr>
+        <w:t xml:space="preserve"> to eat if this </w:t>
+      </w:r>
+      <w:r>
+        <w:rPr>
+          <w:rFonts w:ascii="Calibri" w:eastAsia="Calibri" w:hAnsi="Calibri" w:cs="Calibri"/>
+          <w:b/>
+        </w:rPr>
+        <w:t>Actor</w:t>
+      </w:r>
+      <w:r>
+        <w:rPr>
+          <w:rFonts w:ascii="Calibri" w:eastAsia="Calibri" w:hAnsi="Calibri" w:cs="Calibri"/>
+        </w:rPr>
+        <w:t xml:space="preserve"> is damaged and when the </w:t>
+      </w:r>
+      <w:r>
+        <w:rPr>
+          <w:rFonts w:ascii="Calibri" w:eastAsia="Calibri" w:hAnsi="Calibri" w:cs="Calibri"/>
+          <w:b/>
+        </w:rPr>
+        <w:t xml:space="preserve">Actor </w:t>
+      </w:r>
+      <w:r>
+        <w:rPr>
+          <w:rFonts w:ascii="Calibri" w:eastAsia="Calibri" w:hAnsi="Calibri" w:cs="Calibri"/>
+        </w:rPr>
+        <w:t xml:space="preserve">is able to own </w:t>
+      </w:r>
+      <w:proofErr w:type="spellStart"/>
+      <w:r>
+        <w:rPr>
+          <w:rFonts w:ascii="Calibri" w:eastAsia="Calibri" w:hAnsi="Calibri" w:cs="Calibri"/>
+          <w:b/>
+        </w:rPr>
+        <w:t>EatBehaviour</w:t>
+      </w:r>
+      <w:proofErr w:type="spellEnd"/>
+      <w:r>
+        <w:rPr>
+          <w:rFonts w:ascii="Calibri" w:eastAsia="Calibri" w:hAnsi="Calibri" w:cs="Calibri"/>
+        </w:rPr>
+        <w:t>.</w:t>
+      </w:r>
+    </w:p>
+    <w:p>
+      <w:pPr>
+        <w:numPr>
+          <w:ilvl w:val="1"/>
+          <w:numId w:val="15"/>
+        </w:numPr>
+        <w:spacing w:line="276" w:lineRule="auto"/>
+        <w:rPr>
+          <w:rFonts w:ascii="Calibri" w:eastAsia="Calibri" w:hAnsi="Calibri" w:cs="Calibri"/>
+        </w:rPr>
+      </w:pPr>
+      <w:r>
+        <w:rPr>
+          <w:rFonts w:ascii="Calibri" w:eastAsia="Calibri" w:hAnsi="Calibri" w:cs="Calibri"/>
+        </w:rPr>
+        <w:t>It is called in the</w:t>
+      </w:r>
+      <w:r>
+        <w:rPr>
+          <w:rFonts w:ascii="Calibri" w:eastAsia="Calibri" w:hAnsi="Calibri" w:cs="Calibri"/>
+          <w:color w:val="0000FF"/>
+        </w:rPr>
+        <w:t xml:space="preserve"> </w:t>
+      </w:r>
+      <w:proofErr w:type="spellStart"/>
+      <w:r>
+        <w:rPr>
+          <w:rFonts w:ascii="Calibri" w:eastAsia="Calibri" w:hAnsi="Calibri" w:cs="Calibri"/>
+          <w:color w:val="0000FF"/>
+        </w:rPr>
+        <w:t>playTurn</w:t>
+      </w:r>
+      <w:proofErr w:type="spellEnd"/>
+      <w:r>
+        <w:rPr>
+          <w:rFonts w:ascii="Calibri" w:eastAsia="Calibri" w:hAnsi="Calibri" w:cs="Calibri"/>
+        </w:rPr>
+        <w:t xml:space="preserve"> method in both </w:t>
+      </w:r>
+      <w:r>
+        <w:rPr>
+          <w:rFonts w:ascii="Calibri" w:eastAsia="Calibri" w:hAnsi="Calibri" w:cs="Calibri"/>
+          <w:b/>
+        </w:rPr>
+        <w:t xml:space="preserve">Human </w:t>
+      </w:r>
+      <w:r>
+        <w:rPr>
+          <w:rFonts w:ascii="Calibri" w:eastAsia="Calibri" w:hAnsi="Calibri" w:cs="Calibri"/>
+        </w:rPr>
+        <w:t xml:space="preserve">and </w:t>
+      </w:r>
+      <w:r>
+        <w:rPr>
+          <w:rFonts w:ascii="Calibri" w:eastAsia="Calibri" w:hAnsi="Calibri" w:cs="Calibri"/>
+          <w:b/>
+        </w:rPr>
+        <w:t>Farmer</w:t>
+      </w:r>
+      <w:r>
+        <w:rPr>
+          <w:rFonts w:ascii="Calibri" w:eastAsia="Calibri" w:hAnsi="Calibri" w:cs="Calibri"/>
+        </w:rPr>
+        <w:t xml:space="preserve"> class, thus also executed at every turn in the game.</w:t>
+      </w:r>
+    </w:p>
+    <w:p>
+      <w:pPr>
+        <w:numPr>
+          <w:ilvl w:val="1"/>
+          <w:numId w:val="15"/>
+        </w:numPr>
+        <w:spacing w:line="276" w:lineRule="auto"/>
+        <w:rPr>
+          <w:rFonts w:ascii="Calibri" w:eastAsia="Calibri" w:hAnsi="Calibri" w:cs="Calibri"/>
+        </w:rPr>
+      </w:pPr>
+      <w:r>
+        <w:rPr>
+          <w:rFonts w:ascii="Calibri" w:eastAsia="Calibri" w:hAnsi="Calibri" w:cs="Calibri"/>
+        </w:rPr>
+        <w:t>If</w:t>
+      </w:r>
+      <w:r>
+        <w:rPr>
+          <w:rFonts w:ascii="Calibri" w:eastAsia="Calibri" w:hAnsi="Calibri" w:cs="Calibri"/>
+          <w:color w:val="FF0000"/>
+        </w:rPr>
+        <w:t xml:space="preserve"> </w:t>
+      </w:r>
+      <w:proofErr w:type="spellStart"/>
+      <w:r>
+        <w:rPr>
+          <w:rFonts w:ascii="Calibri" w:eastAsia="Calibri" w:hAnsi="Calibri" w:cs="Calibri"/>
+          <w:color w:val="FF0000"/>
+        </w:rPr>
+        <w:t>hitPoints</w:t>
+      </w:r>
+      <w:proofErr w:type="spellEnd"/>
+      <w:r>
+        <w:rPr>
+          <w:rFonts w:ascii="Calibri" w:eastAsia="Calibri" w:hAnsi="Calibri" w:cs="Calibri"/>
+          <w:color w:val="FF0000"/>
+        </w:rPr>
+        <w:t xml:space="preserve"> </w:t>
+      </w:r>
+      <w:r>
+        <w:rPr>
+          <w:rFonts w:ascii="Calibri" w:eastAsia="Calibri" w:hAnsi="Calibri" w:cs="Calibri"/>
+        </w:rPr>
+        <w:t xml:space="preserve">is smaller than </w:t>
+      </w:r>
+      <w:proofErr w:type="spellStart"/>
+      <w:r>
+        <w:rPr>
+          <w:rFonts w:ascii="Calibri" w:eastAsia="Calibri" w:hAnsi="Calibri" w:cs="Calibri"/>
+          <w:color w:val="FF0000"/>
+        </w:rPr>
+        <w:t>maxHitPoints</w:t>
+      </w:r>
+      <w:proofErr w:type="spellEnd"/>
+      <w:r>
+        <w:rPr>
+          <w:rFonts w:ascii="Calibri" w:eastAsia="Calibri" w:hAnsi="Calibri" w:cs="Calibri"/>
+        </w:rPr>
+        <w:t xml:space="preserve">, and if the </w:t>
+      </w:r>
+      <w:r>
+        <w:rPr>
+          <w:rFonts w:ascii="Calibri" w:eastAsia="Calibri" w:hAnsi="Calibri" w:cs="Calibri"/>
+          <w:b/>
+        </w:rPr>
+        <w:t>Action</w:t>
+      </w:r>
+      <w:r>
+        <w:rPr>
+          <w:rFonts w:ascii="Calibri" w:eastAsia="Calibri" w:hAnsi="Calibri" w:cs="Calibri"/>
+        </w:rPr>
+        <w:t xml:space="preserve"> get from </w:t>
+      </w:r>
+      <w:r>
+        <w:rPr>
+          <w:rFonts w:ascii="Calibri" w:eastAsia="Calibri" w:hAnsi="Calibri" w:cs="Calibri"/>
+          <w:color w:val="0000FF"/>
+        </w:rPr>
+        <w:t xml:space="preserve">new </w:t>
+      </w:r>
+      <w:proofErr w:type="spellStart"/>
+      <w:r>
+        <w:rPr>
+          <w:rFonts w:ascii="Calibri" w:eastAsia="Calibri" w:hAnsi="Calibri" w:cs="Calibri"/>
+          <w:color w:val="0000FF"/>
+        </w:rPr>
+        <w:t>EatBehaviour</w:t>
+      </w:r>
+      <w:proofErr w:type="spellEnd"/>
+      <w:r>
+        <w:rPr>
+          <w:rFonts w:ascii="Calibri" w:eastAsia="Calibri" w:hAnsi="Calibri" w:cs="Calibri"/>
+          <w:color w:val="0000FF"/>
+        </w:rPr>
+        <w:t>().</w:t>
+      </w:r>
+      <w:proofErr w:type="spellStart"/>
+      <w:r>
+        <w:rPr>
+          <w:rFonts w:ascii="Calibri" w:eastAsia="Calibri" w:hAnsi="Calibri" w:cs="Calibri"/>
+          <w:color w:val="0000FF"/>
+        </w:rPr>
+        <w:t>getAction</w:t>
+      </w:r>
+      <w:proofErr w:type="spellEnd"/>
+      <w:r>
+        <w:rPr>
+          <w:rFonts w:ascii="Calibri" w:eastAsia="Calibri" w:hAnsi="Calibri" w:cs="Calibri"/>
+          <w:color w:val="0000FF"/>
+        </w:rPr>
+        <w:t>(</w:t>
+      </w:r>
+      <w:r>
+        <w:rPr>
+          <w:rFonts w:ascii="Calibri" w:eastAsia="Calibri" w:hAnsi="Calibri" w:cs="Calibri"/>
+          <w:color w:val="FF0000"/>
+        </w:rPr>
+        <w:t>this, map</w:t>
+      </w:r>
+      <w:r>
+        <w:rPr>
+          <w:rFonts w:ascii="Calibri" w:eastAsia="Calibri" w:hAnsi="Calibri" w:cs="Calibri"/>
+          <w:color w:val="0000FF"/>
+        </w:rPr>
+        <w:t>)</w:t>
+      </w:r>
+      <w:r>
+        <w:rPr>
+          <w:rFonts w:ascii="Calibri" w:eastAsia="Calibri" w:hAnsi="Calibri" w:cs="Calibri"/>
+        </w:rPr>
+        <w:t xml:space="preserve"> is not</w:t>
+      </w:r>
+      <w:r>
+        <w:rPr>
+          <w:rFonts w:ascii="Calibri" w:eastAsia="Calibri" w:hAnsi="Calibri" w:cs="Calibri"/>
+          <w:color w:val="0000FF"/>
+        </w:rPr>
+        <w:t xml:space="preserve"> </w:t>
+      </w:r>
+      <w:r>
+        <w:rPr>
+          <w:rFonts w:ascii="Calibri" w:eastAsia="Calibri" w:hAnsi="Calibri" w:cs="Calibri"/>
+          <w:color w:val="FF0000"/>
+        </w:rPr>
+        <w:t>null</w:t>
+      </w:r>
+      <w:r>
+        <w:rPr>
+          <w:rFonts w:ascii="Calibri" w:eastAsia="Calibri" w:hAnsi="Calibri" w:cs="Calibri"/>
+        </w:rPr>
+        <w:t xml:space="preserve">, the </w:t>
+      </w:r>
+      <w:r>
+        <w:rPr>
+          <w:rFonts w:ascii="Calibri" w:eastAsia="Calibri" w:hAnsi="Calibri" w:cs="Calibri"/>
+          <w:b/>
+        </w:rPr>
+        <w:t>Action</w:t>
+      </w:r>
+      <w:r>
+        <w:rPr>
+          <w:rFonts w:ascii="Calibri" w:eastAsia="Calibri" w:hAnsi="Calibri" w:cs="Calibri"/>
+        </w:rPr>
+        <w:t xml:space="preserve"> is returned,</w:t>
+      </w:r>
+    </w:p>
+    <w:p>
+      <w:pPr>
+        <w:numPr>
+          <w:ilvl w:val="1"/>
+          <w:numId w:val="15"/>
+        </w:numPr>
+        <w:spacing w:line="276" w:lineRule="auto"/>
+        <w:rPr>
+          <w:rFonts w:ascii="Calibri" w:eastAsia="Calibri" w:hAnsi="Calibri" w:cs="Calibri"/>
+        </w:rPr>
+      </w:pPr>
+      <w:r>
+        <w:rPr>
+          <w:rFonts w:ascii="Calibri" w:eastAsia="Calibri" w:hAnsi="Calibri" w:cs="Calibri"/>
+        </w:rPr>
+        <w:t>Else, return</w:t>
+      </w:r>
+      <w:r>
+        <w:rPr>
+          <w:rFonts w:ascii="Calibri" w:eastAsia="Calibri" w:hAnsi="Calibri" w:cs="Calibri"/>
+          <w:color w:val="FF0000"/>
+        </w:rPr>
+        <w:t xml:space="preserve"> null</w:t>
+      </w:r>
+    </w:p>
+    <w:p>
+      <w:pPr>
+        <w:numPr>
+          <w:ilvl w:val="2"/>
+          <w:numId w:val="15"/>
+        </w:numPr>
+        <w:spacing w:line="276" w:lineRule="auto"/>
+        <w:rPr>
+          <w:rFonts w:ascii="Calibri" w:eastAsia="Calibri" w:hAnsi="Calibri" w:cs="Calibri"/>
+        </w:rPr>
+      </w:pPr>
+      <w:proofErr w:type="spellStart"/>
+      <w:r>
+        <w:rPr>
+          <w:rFonts w:ascii="Calibri" w:eastAsia="Calibri" w:hAnsi="Calibri" w:cs="Calibri"/>
+          <w:color w:val="FF0000"/>
+        </w:rPr>
+        <w:t>hitPoints</w:t>
+      </w:r>
+      <w:proofErr w:type="spellEnd"/>
+      <w:r>
+        <w:rPr>
+          <w:rFonts w:ascii="Calibri" w:eastAsia="Calibri" w:hAnsi="Calibri" w:cs="Calibri"/>
+        </w:rPr>
+        <w:t xml:space="preserve"> and </w:t>
+      </w:r>
+      <w:proofErr w:type="spellStart"/>
+      <w:r>
+        <w:rPr>
+          <w:rFonts w:ascii="Calibri" w:eastAsia="Calibri" w:hAnsi="Calibri" w:cs="Calibri"/>
+          <w:color w:val="FF0000"/>
+        </w:rPr>
+        <w:t>maxHitPoints</w:t>
+      </w:r>
+      <w:proofErr w:type="spellEnd"/>
+      <w:r>
+        <w:rPr>
+          <w:rFonts w:ascii="Calibri" w:eastAsia="Calibri" w:hAnsi="Calibri" w:cs="Calibri"/>
+        </w:rPr>
+        <w:t xml:space="preserve"> are protected attributes in </w:t>
+      </w:r>
+      <w:r>
+        <w:rPr>
+          <w:rFonts w:ascii="Calibri" w:eastAsia="Calibri" w:hAnsi="Calibri" w:cs="Calibri"/>
+          <w:b/>
+        </w:rPr>
+        <w:t>Actor</w:t>
+      </w:r>
+    </w:p>
+    <w:p>
+      <w:pPr>
+        <w:rPr>
+          <w:rFonts w:ascii="Calibri" w:eastAsia="Calibri" w:hAnsi="Calibri" w:cs="Calibri"/>
+        </w:rPr>
+      </w:pPr>
+    </w:p>
+    <w:p>
+      <w:pPr>
+        <w:numPr>
+          <w:ilvl w:val="0"/>
+          <w:numId w:val="16"/>
+        </w:numPr>
+        <w:spacing w:line="276" w:lineRule="auto"/>
+        <w:rPr>
+          <w:rFonts w:ascii="Calibri" w:eastAsia="Calibri" w:hAnsi="Calibri" w:cs="Calibri"/>
+        </w:rPr>
+      </w:pPr>
+      <w:proofErr w:type="spellStart"/>
+      <w:r>
+        <w:rPr>
+          <w:rFonts w:ascii="Calibri" w:eastAsia="Calibri" w:hAnsi="Calibri" w:cs="Calibri"/>
+          <w:color w:val="0000FF"/>
+        </w:rPr>
+        <w:t>playTurn</w:t>
+      </w:r>
+      <w:proofErr w:type="spellEnd"/>
+      <w:r>
+        <w:rPr>
+          <w:rFonts w:ascii="Calibri" w:eastAsia="Calibri" w:hAnsi="Calibri" w:cs="Calibri"/>
+        </w:rPr>
+        <w:t xml:space="preserve"> method is modified</w:t>
+      </w:r>
+    </w:p>
+    <w:p>
+      <w:pPr>
+        <w:numPr>
+          <w:ilvl w:val="1"/>
+          <w:numId w:val="16"/>
+        </w:numPr>
+        <w:spacing w:line="276" w:lineRule="auto"/>
+        <w:rPr>
+          <w:rFonts w:ascii="Calibri" w:eastAsia="Calibri" w:hAnsi="Calibri" w:cs="Calibri"/>
+        </w:rPr>
+      </w:pPr>
+      <w:r>
+        <w:rPr>
+          <w:rFonts w:ascii="Calibri" w:eastAsia="Calibri" w:hAnsi="Calibri" w:cs="Calibri"/>
+        </w:rPr>
+        <w:t xml:space="preserve">Before returning </w:t>
+      </w:r>
+      <w:r>
+        <w:rPr>
+          <w:rFonts w:ascii="Calibri" w:eastAsia="Calibri" w:hAnsi="Calibri" w:cs="Calibri"/>
+          <w:b/>
+        </w:rPr>
+        <w:t>Action</w:t>
+      </w:r>
+      <w:r>
+        <w:rPr>
+          <w:rFonts w:ascii="Calibri" w:eastAsia="Calibri" w:hAnsi="Calibri" w:cs="Calibri"/>
+        </w:rPr>
+        <w:t xml:space="preserve"> get from the  </w:t>
+      </w:r>
+      <w:proofErr w:type="spellStart"/>
+      <w:r>
+        <w:rPr>
+          <w:rFonts w:ascii="Calibri" w:eastAsia="Calibri" w:hAnsi="Calibri" w:cs="Calibri"/>
+          <w:color w:val="0000FF"/>
+        </w:rPr>
+        <w:t>getAction</w:t>
+      </w:r>
+      <w:proofErr w:type="spellEnd"/>
+      <w:r>
+        <w:rPr>
+          <w:rFonts w:ascii="Calibri" w:eastAsia="Calibri" w:hAnsi="Calibri" w:cs="Calibri"/>
+        </w:rPr>
+        <w:t xml:space="preserve"> method called by the attribute in Human(</w:t>
+      </w:r>
+      <w:r>
+        <w:rPr>
+          <w:rFonts w:ascii="Calibri" w:eastAsia="Calibri" w:hAnsi="Calibri" w:cs="Calibri"/>
+          <w:color w:val="FF0000"/>
+        </w:rPr>
+        <w:t>behaviour</w:t>
+      </w:r>
+      <w:r>
+        <w:rPr>
+          <w:rFonts w:ascii="Calibri" w:eastAsia="Calibri" w:hAnsi="Calibri" w:cs="Calibri"/>
+        </w:rPr>
+        <w:t xml:space="preserve">- new </w:t>
+      </w:r>
+      <w:proofErr w:type="spellStart"/>
+      <w:r>
+        <w:rPr>
+          <w:rFonts w:ascii="Calibri" w:eastAsia="Calibri" w:hAnsi="Calibri" w:cs="Calibri"/>
+          <w:b/>
+        </w:rPr>
+        <w:t>WanderBehaviour</w:t>
+      </w:r>
+      <w:proofErr w:type="spellEnd"/>
+      <w:r>
+        <w:rPr>
+          <w:rFonts w:ascii="Calibri" w:eastAsia="Calibri" w:hAnsi="Calibri" w:cs="Calibri"/>
+          <w:b/>
+        </w:rPr>
+        <w:t xml:space="preserve"> </w:t>
+      </w:r>
+      <w:r>
+        <w:rPr>
+          <w:rFonts w:ascii="Calibri" w:eastAsia="Calibri" w:hAnsi="Calibri" w:cs="Calibri"/>
+        </w:rPr>
+        <w:t xml:space="preserve">object)[existing code], </w:t>
+      </w:r>
+      <w:proofErr w:type="spellStart"/>
+      <w:r>
+        <w:rPr>
+          <w:rFonts w:ascii="Calibri" w:eastAsia="Calibri" w:hAnsi="Calibri" w:cs="Calibri"/>
+          <w:color w:val="0000FF"/>
+        </w:rPr>
+        <w:t>returnEatAction</w:t>
+      </w:r>
+      <w:proofErr w:type="spellEnd"/>
+      <w:r>
+        <w:rPr>
+          <w:rFonts w:ascii="Calibri" w:eastAsia="Calibri" w:hAnsi="Calibri" w:cs="Calibri"/>
+          <w:color w:val="0000FF"/>
+        </w:rPr>
+        <w:t>(</w:t>
+      </w:r>
+      <w:r>
+        <w:rPr>
+          <w:rFonts w:ascii="Calibri" w:eastAsia="Calibri" w:hAnsi="Calibri" w:cs="Calibri"/>
+          <w:color w:val="FF0000"/>
+        </w:rPr>
+        <w:t>map</w:t>
+      </w:r>
+      <w:r>
+        <w:rPr>
+          <w:rFonts w:ascii="Calibri" w:eastAsia="Calibri" w:hAnsi="Calibri" w:cs="Calibri"/>
+          <w:color w:val="0000FF"/>
+        </w:rPr>
+        <w:t>)</w:t>
+      </w:r>
+      <w:r>
+        <w:rPr>
+          <w:rFonts w:ascii="Calibri" w:eastAsia="Calibri" w:hAnsi="Calibri" w:cs="Calibri"/>
+        </w:rPr>
+        <w:t xml:space="preserve"> method is called to return its return value if it is not</w:t>
+      </w:r>
+      <w:r>
+        <w:rPr>
+          <w:rFonts w:ascii="Calibri" w:eastAsia="Calibri" w:hAnsi="Calibri" w:cs="Calibri"/>
+          <w:color w:val="FF0000"/>
+        </w:rPr>
+        <w:t xml:space="preserve"> null </w:t>
+      </w:r>
+      <w:r>
+        <w:rPr>
+          <w:rFonts w:ascii="Calibri" w:eastAsia="Calibri" w:hAnsi="Calibri" w:cs="Calibri"/>
+        </w:rPr>
+        <w:t>[modified].</w:t>
+      </w:r>
+    </w:p>
+    <w:p>
+      <w:pPr>
+        <w:rPr>
+          <w:rFonts w:ascii="Calibri" w:eastAsia="Calibri" w:hAnsi="Calibri" w:cs="Calibri"/>
+        </w:rPr>
+      </w:pPr>
+    </w:p>
+    <w:p>
+      <w:pPr>
+        <w:rPr>
+          <w:rFonts w:ascii="Calibri" w:eastAsia="Calibri" w:hAnsi="Calibri" w:cs="Calibri"/>
+        </w:rPr>
+      </w:pPr>
+      <w:r>
+        <w:rPr>
+          <w:rFonts w:ascii="Calibri" w:eastAsia="Calibri" w:hAnsi="Calibri" w:cs="Calibri"/>
+        </w:rPr>
+        <w:t>Design Choices / Reasons:</w:t>
+      </w:r>
+    </w:p>
+    <w:p>
+      <w:pPr>
+        <w:numPr>
+          <w:ilvl w:val="0"/>
+          <w:numId w:val="14"/>
+        </w:numPr>
+        <w:spacing w:line="276" w:lineRule="auto"/>
+        <w:rPr>
+          <w:rFonts w:ascii="Calibri" w:eastAsia="Calibri" w:hAnsi="Calibri" w:cs="Calibri"/>
+        </w:rPr>
+      </w:pPr>
+      <w:proofErr w:type="spellStart"/>
+      <w:r>
+        <w:rPr>
+          <w:rFonts w:ascii="Calibri" w:eastAsia="Calibri" w:hAnsi="Calibri" w:cs="Calibri"/>
+          <w:color w:val="0000FF"/>
+        </w:rPr>
+        <w:t>returnEatAction</w:t>
+      </w:r>
+      <w:proofErr w:type="spellEnd"/>
+      <w:r>
+        <w:rPr>
+          <w:rFonts w:ascii="Calibri" w:eastAsia="Calibri" w:hAnsi="Calibri" w:cs="Calibri"/>
+        </w:rPr>
+        <w:t xml:space="preserve"> method is created to avoid duplicated code since this behaviour is shared by both </w:t>
+      </w:r>
+      <w:r>
+        <w:rPr>
+          <w:rFonts w:ascii="Calibri" w:eastAsia="Calibri" w:hAnsi="Calibri" w:cs="Calibri"/>
+          <w:b/>
+        </w:rPr>
+        <w:t>Human</w:t>
+      </w:r>
+      <w:r>
+        <w:rPr>
+          <w:rFonts w:ascii="Calibri" w:eastAsia="Calibri" w:hAnsi="Calibri" w:cs="Calibri"/>
+        </w:rPr>
+        <w:t xml:space="preserve"> and its subclass, </w:t>
+      </w:r>
+      <w:r>
+        <w:rPr>
+          <w:rFonts w:ascii="Calibri" w:eastAsia="Calibri" w:hAnsi="Calibri" w:cs="Calibri"/>
+          <w:b/>
+        </w:rPr>
+        <w:t>Farmer</w:t>
+      </w:r>
+      <w:r>
+        <w:rPr>
+          <w:rFonts w:ascii="Calibri" w:eastAsia="Calibri" w:hAnsi="Calibri" w:cs="Calibri"/>
+        </w:rPr>
+        <w:t xml:space="preserve"> if they are damaged. This follows the design principle </w:t>
+      </w:r>
+      <w:r>
+        <w:rPr>
+          <w:rFonts w:ascii="Calibri" w:eastAsia="Calibri" w:hAnsi="Calibri" w:cs="Calibri"/>
+          <w:highlight w:val="yellow"/>
+        </w:rPr>
+        <w:t>Do Not Repeat Yourself</w:t>
+      </w:r>
+      <w:r>
+        <w:rPr>
+          <w:rFonts w:ascii="Calibri" w:eastAsia="Calibri" w:hAnsi="Calibri" w:cs="Calibri"/>
+        </w:rPr>
+        <w:t>.</w:t>
+      </w:r>
+    </w:p>
+    <w:p>
+      <w:pPr>
+        <w:ind w:left="720"/>
+        <w:rPr>
+          <w:rFonts w:ascii="Calibri" w:eastAsia="Calibri" w:hAnsi="Calibri" w:cs="Calibri"/>
+        </w:rPr>
+      </w:pPr>
+    </w:p>
+    <w:p>
+      <w:pPr>
+        <w:numPr>
+          <w:ilvl w:val="0"/>
+          <w:numId w:val="14"/>
+        </w:numPr>
+        <w:spacing w:line="276" w:lineRule="auto"/>
+        <w:rPr>
+          <w:rFonts w:ascii="Calibri" w:eastAsia="Calibri" w:hAnsi="Calibri" w:cs="Calibri"/>
+        </w:rPr>
+      </w:pPr>
+      <w:r>
+        <w:rPr>
+          <w:rFonts w:ascii="Calibri" w:eastAsia="Calibri" w:hAnsi="Calibri" w:cs="Calibri"/>
+        </w:rPr>
+        <w:t xml:space="preserve">New </w:t>
+      </w:r>
+      <w:proofErr w:type="spellStart"/>
+      <w:r>
+        <w:rPr>
+          <w:rFonts w:ascii="Calibri" w:eastAsia="Calibri" w:hAnsi="Calibri" w:cs="Calibri"/>
+          <w:b/>
+        </w:rPr>
+        <w:t>EatBehaviour</w:t>
+      </w:r>
+      <w:proofErr w:type="spellEnd"/>
+      <w:r>
+        <w:rPr>
+          <w:rFonts w:ascii="Calibri" w:eastAsia="Calibri" w:hAnsi="Calibri" w:cs="Calibri"/>
+        </w:rPr>
+        <w:t xml:space="preserve"> object is instantiated in </w:t>
+      </w:r>
+      <w:proofErr w:type="spellStart"/>
+      <w:r>
+        <w:rPr>
+          <w:rFonts w:ascii="Calibri" w:eastAsia="Calibri" w:hAnsi="Calibri" w:cs="Calibri"/>
+          <w:color w:val="0000FF"/>
+        </w:rPr>
+        <w:t>returnEatAction</w:t>
+      </w:r>
+      <w:proofErr w:type="spellEnd"/>
+      <w:r>
+        <w:rPr>
+          <w:rFonts w:ascii="Calibri" w:eastAsia="Calibri" w:hAnsi="Calibri" w:cs="Calibri"/>
+        </w:rPr>
+        <w:t xml:space="preserve"> method to follow </w:t>
+      </w:r>
+      <w:r>
+        <w:rPr>
+          <w:rFonts w:ascii="Calibri" w:eastAsia="Calibri" w:hAnsi="Calibri" w:cs="Calibri"/>
+          <w:highlight w:val="yellow"/>
+        </w:rPr>
+        <w:t>Declare things in the tightest possible scope</w:t>
+      </w:r>
+      <w:r>
+        <w:rPr>
+          <w:rFonts w:ascii="Calibri" w:eastAsia="Calibri" w:hAnsi="Calibri" w:cs="Calibri"/>
+        </w:rPr>
+        <w:t xml:space="preserve"> principle since it is declared as a local variable instead of as an attribute. </w:t>
+      </w:r>
+    </w:p>
+    <w:p>
+      <w:pPr>
+        <w:rPr>
+          <w:rFonts w:ascii="Calibri" w:eastAsia="Calibri" w:hAnsi="Calibri" w:cs="Calibri"/>
+        </w:rPr>
+      </w:pPr>
+    </w:p>
+    <w:p>
+      <w:pPr>
+        <w:rPr>
+          <w:b/>
+          <w:bCs/>
+          <w:sz w:val="28"/>
+          <w:szCs w:val="28"/>
+        </w:rPr>
+      </w:pPr>
     </w:p>
     <w:p>
       <w:pPr>
@@ -3977,6 +4816,119 @@
     </w:lvl>
   </w:abstractNum>
   <w:abstractNum w:abstractNumId="7" w15:restartNumberingAfterBreak="0">
+    <w:nsid w:val="3FEF739E"/>
+    <w:multiLevelType w:val="multilevel"/>
+    <w:tmpl w:val="AA680B82"/>
+    <w:lvl w:ilvl="0">
+      <w:start w:val="1"/>
+      <w:numFmt w:val="bullet"/>
+      <w:lvlText w:val="-"/>
+      <w:lvlJc w:val="left"/>
+      <w:pPr>
+        <w:ind w:left="720" w:hanging="360"/>
+      </w:pPr>
+      <w:rPr>
+        <w:u w:val="none"/>
+      </w:rPr>
+    </w:lvl>
+    <w:lvl w:ilvl="1">
+      <w:start w:val="1"/>
+      <w:numFmt w:val="bullet"/>
+      <w:lvlText w:val="-"/>
+      <w:lvlJc w:val="left"/>
+      <w:pPr>
+        <w:ind w:left="1440" w:hanging="360"/>
+      </w:pPr>
+      <w:rPr>
+        <w:u w:val="none"/>
+      </w:rPr>
+    </w:lvl>
+    <w:lvl w:ilvl="2">
+      <w:start w:val="1"/>
+      <w:numFmt w:val="bullet"/>
+      <w:lvlText w:val="-"/>
+      <w:lvlJc w:val="left"/>
+      <w:pPr>
+        <w:ind w:left="2160" w:hanging="360"/>
+      </w:pPr>
+      <w:rPr>
+        <w:u w:val="none"/>
+      </w:rPr>
+    </w:lvl>
+    <w:lvl w:ilvl="3">
+      <w:start w:val="1"/>
+      <w:numFmt w:val="bullet"/>
+      <w:lvlText w:val="-"/>
+      <w:lvlJc w:val="left"/>
+      <w:pPr>
+        <w:ind w:left="2880" w:hanging="360"/>
+      </w:pPr>
+      <w:rPr>
+        <w:u w:val="none"/>
+      </w:rPr>
+    </w:lvl>
+    <w:lvl w:ilvl="4">
+      <w:start w:val="1"/>
+      <w:numFmt w:val="bullet"/>
+      <w:lvlText w:val="-"/>
+      <w:lvlJc w:val="left"/>
+      <w:pPr>
+        <w:ind w:left="3600" w:hanging="360"/>
+      </w:pPr>
+      <w:rPr>
+        <w:u w:val="none"/>
+      </w:rPr>
+    </w:lvl>
+    <w:lvl w:ilvl="5">
+      <w:start w:val="1"/>
+      <w:numFmt w:val="bullet"/>
+      <w:lvlText w:val="-"/>
+      <w:lvlJc w:val="left"/>
+      <w:pPr>
+        <w:ind w:left="4320" w:hanging="360"/>
+      </w:pPr>
+      <w:rPr>
+        <w:u w:val="none"/>
+      </w:rPr>
+    </w:lvl>
+    <w:lvl w:ilvl="6">
+      <w:start w:val="1"/>
+      <w:numFmt w:val="bullet"/>
+      <w:lvlText w:val="-"/>
+      <w:lvlJc w:val="left"/>
+      <w:pPr>
+        <w:ind w:left="5040" w:hanging="360"/>
+      </w:pPr>
+      <w:rPr>
+        <w:u w:val="none"/>
+      </w:rPr>
+    </w:lvl>
+    <w:lvl w:ilvl="7">
+      <w:start w:val="1"/>
+      <w:numFmt w:val="bullet"/>
+      <w:lvlText w:val="-"/>
+      <w:lvlJc w:val="left"/>
+      <w:pPr>
+        <w:ind w:left="5760" w:hanging="360"/>
+      </w:pPr>
+      <w:rPr>
+        <w:u w:val="none"/>
+      </w:rPr>
+    </w:lvl>
+    <w:lvl w:ilvl="8">
+      <w:start w:val="1"/>
+      <w:numFmt w:val="bullet"/>
+      <w:lvlText w:val="-"/>
+      <w:lvlJc w:val="left"/>
+      <w:pPr>
+        <w:ind w:left="6480" w:hanging="360"/>
+      </w:pPr>
+      <w:rPr>
+        <w:u w:val="none"/>
+      </w:rPr>
+    </w:lvl>
+  </w:abstractNum>
+  <w:abstractNum w:abstractNumId="8" w15:restartNumberingAfterBreak="0">
     <w:nsid w:val="452C7B51"/>
     <w:multiLevelType w:val="multilevel"/>
     <w:tmpl w:val="34D066B4"/>
@@ -4089,7 +5041,7 @@
       </w:rPr>
     </w:lvl>
   </w:abstractNum>
-  <w:abstractNum w:abstractNumId="8" w15:restartNumberingAfterBreak="0">
+  <w:abstractNum w:abstractNumId="9" w15:restartNumberingAfterBreak="0">
     <w:nsid w:val="50E76F88"/>
     <w:multiLevelType w:val="multilevel"/>
     <w:tmpl w:val="F7AC4E5C"/>
@@ -4202,7 +5154,7 @@
       </w:rPr>
     </w:lvl>
   </w:abstractNum>
-  <w:abstractNum w:abstractNumId="9" w15:restartNumberingAfterBreak="0">
+  <w:abstractNum w:abstractNumId="10" w15:restartNumberingAfterBreak="0">
     <w:nsid w:val="54B02D0D"/>
     <w:multiLevelType w:val="multilevel"/>
     <w:tmpl w:val="FE080246"/>
@@ -4315,7 +5267,120 @@
       </w:rPr>
     </w:lvl>
   </w:abstractNum>
-  <w:abstractNum w:abstractNumId="10" w15:restartNumberingAfterBreak="0">
+  <w:abstractNum w:abstractNumId="11" w15:restartNumberingAfterBreak="0">
+    <w:nsid w:val="5DE01978"/>
+    <w:multiLevelType w:val="multilevel"/>
+    <w:tmpl w:val="AEF0A6FA"/>
+    <w:lvl w:ilvl="0">
+      <w:start w:val="1"/>
+      <w:numFmt w:val="bullet"/>
+      <w:lvlText w:val="-"/>
+      <w:lvlJc w:val="left"/>
+      <w:pPr>
+        <w:ind w:left="720" w:hanging="360"/>
+      </w:pPr>
+      <w:rPr>
+        <w:u w:val="none"/>
+      </w:rPr>
+    </w:lvl>
+    <w:lvl w:ilvl="1">
+      <w:start w:val="1"/>
+      <w:numFmt w:val="bullet"/>
+      <w:lvlText w:val="-"/>
+      <w:lvlJc w:val="left"/>
+      <w:pPr>
+        <w:ind w:left="1440" w:hanging="360"/>
+      </w:pPr>
+      <w:rPr>
+        <w:u w:val="none"/>
+      </w:rPr>
+    </w:lvl>
+    <w:lvl w:ilvl="2">
+      <w:start w:val="1"/>
+      <w:numFmt w:val="bullet"/>
+      <w:lvlText w:val="-"/>
+      <w:lvlJc w:val="left"/>
+      <w:pPr>
+        <w:ind w:left="2160" w:hanging="360"/>
+      </w:pPr>
+      <w:rPr>
+        <w:u w:val="none"/>
+      </w:rPr>
+    </w:lvl>
+    <w:lvl w:ilvl="3">
+      <w:start w:val="1"/>
+      <w:numFmt w:val="bullet"/>
+      <w:lvlText w:val="-"/>
+      <w:lvlJc w:val="left"/>
+      <w:pPr>
+        <w:ind w:left="2880" w:hanging="360"/>
+      </w:pPr>
+      <w:rPr>
+        <w:u w:val="none"/>
+      </w:rPr>
+    </w:lvl>
+    <w:lvl w:ilvl="4">
+      <w:start w:val="1"/>
+      <w:numFmt w:val="bullet"/>
+      <w:lvlText w:val="-"/>
+      <w:lvlJc w:val="left"/>
+      <w:pPr>
+        <w:ind w:left="3600" w:hanging="360"/>
+      </w:pPr>
+      <w:rPr>
+        <w:u w:val="none"/>
+      </w:rPr>
+    </w:lvl>
+    <w:lvl w:ilvl="5">
+      <w:start w:val="1"/>
+      <w:numFmt w:val="bullet"/>
+      <w:lvlText w:val="-"/>
+      <w:lvlJc w:val="left"/>
+      <w:pPr>
+        <w:ind w:left="4320" w:hanging="360"/>
+      </w:pPr>
+      <w:rPr>
+        <w:u w:val="none"/>
+      </w:rPr>
+    </w:lvl>
+    <w:lvl w:ilvl="6">
+      <w:start w:val="1"/>
+      <w:numFmt w:val="bullet"/>
+      <w:lvlText w:val="-"/>
+      <w:lvlJc w:val="left"/>
+      <w:pPr>
+        <w:ind w:left="5040" w:hanging="360"/>
+      </w:pPr>
+      <w:rPr>
+        <w:u w:val="none"/>
+      </w:rPr>
+    </w:lvl>
+    <w:lvl w:ilvl="7">
+      <w:start w:val="1"/>
+      <w:numFmt w:val="bullet"/>
+      <w:lvlText w:val="-"/>
+      <w:lvlJc w:val="left"/>
+      <w:pPr>
+        <w:ind w:left="5760" w:hanging="360"/>
+      </w:pPr>
+      <w:rPr>
+        <w:u w:val="none"/>
+      </w:rPr>
+    </w:lvl>
+    <w:lvl w:ilvl="8">
+      <w:start w:val="1"/>
+      <w:numFmt w:val="bullet"/>
+      <w:lvlText w:val="-"/>
+      <w:lvlJc w:val="left"/>
+      <w:pPr>
+        <w:ind w:left="6480" w:hanging="360"/>
+      </w:pPr>
+      <w:rPr>
+        <w:u w:val="none"/>
+      </w:rPr>
+    </w:lvl>
+  </w:abstractNum>
+  <w:abstractNum w:abstractNumId="12" w15:restartNumberingAfterBreak="0">
     <w:nsid w:val="60DF2649"/>
     <w:multiLevelType w:val="multilevel"/>
     <w:tmpl w:val="09901588"/>
@@ -4428,7 +5493,7 @@
       </w:rPr>
     </w:lvl>
   </w:abstractNum>
-  <w:abstractNum w:abstractNumId="11" w15:restartNumberingAfterBreak="0">
+  <w:abstractNum w:abstractNumId="13" w15:restartNumberingAfterBreak="0">
     <w:nsid w:val="654C57AD"/>
     <w:multiLevelType w:val="multilevel"/>
     <w:tmpl w:val="8DA09B2A"/>
@@ -4541,7 +5606,7 @@
       </w:rPr>
     </w:lvl>
   </w:abstractNum>
-  <w:abstractNum w:abstractNumId="12" w15:restartNumberingAfterBreak="0">
+  <w:abstractNum w:abstractNumId="14" w15:restartNumberingAfterBreak="0">
     <w:nsid w:val="70664395"/>
     <w:multiLevelType w:val="multilevel"/>
     <w:tmpl w:val="DC24E2F8"/>
@@ -4654,11 +5719,124 @@
       </w:rPr>
     </w:lvl>
   </w:abstractNum>
+  <w:abstractNum w:abstractNumId="15" w15:restartNumberingAfterBreak="0">
+    <w:nsid w:val="7BCB7235"/>
+    <w:multiLevelType w:val="multilevel"/>
+    <w:tmpl w:val="3DA2F46A"/>
+    <w:lvl w:ilvl="0">
+      <w:start w:val="1"/>
+      <w:numFmt w:val="bullet"/>
+      <w:lvlText w:val="-"/>
+      <w:lvlJc w:val="left"/>
+      <w:pPr>
+        <w:ind w:left="720" w:hanging="360"/>
+      </w:pPr>
+      <w:rPr>
+        <w:u w:val="none"/>
+      </w:rPr>
+    </w:lvl>
+    <w:lvl w:ilvl="1">
+      <w:start w:val="1"/>
+      <w:numFmt w:val="bullet"/>
+      <w:lvlText w:val="-"/>
+      <w:lvlJc w:val="left"/>
+      <w:pPr>
+        <w:ind w:left="1440" w:hanging="360"/>
+      </w:pPr>
+      <w:rPr>
+        <w:u w:val="none"/>
+      </w:rPr>
+    </w:lvl>
+    <w:lvl w:ilvl="2">
+      <w:start w:val="1"/>
+      <w:numFmt w:val="bullet"/>
+      <w:lvlText w:val="-"/>
+      <w:lvlJc w:val="left"/>
+      <w:pPr>
+        <w:ind w:left="2160" w:hanging="360"/>
+      </w:pPr>
+      <w:rPr>
+        <w:u w:val="none"/>
+      </w:rPr>
+    </w:lvl>
+    <w:lvl w:ilvl="3">
+      <w:start w:val="1"/>
+      <w:numFmt w:val="bullet"/>
+      <w:lvlText w:val="-"/>
+      <w:lvlJc w:val="left"/>
+      <w:pPr>
+        <w:ind w:left="2880" w:hanging="360"/>
+      </w:pPr>
+      <w:rPr>
+        <w:u w:val="none"/>
+      </w:rPr>
+    </w:lvl>
+    <w:lvl w:ilvl="4">
+      <w:start w:val="1"/>
+      <w:numFmt w:val="bullet"/>
+      <w:lvlText w:val="-"/>
+      <w:lvlJc w:val="left"/>
+      <w:pPr>
+        <w:ind w:left="3600" w:hanging="360"/>
+      </w:pPr>
+      <w:rPr>
+        <w:u w:val="none"/>
+      </w:rPr>
+    </w:lvl>
+    <w:lvl w:ilvl="5">
+      <w:start w:val="1"/>
+      <w:numFmt w:val="bullet"/>
+      <w:lvlText w:val="-"/>
+      <w:lvlJc w:val="left"/>
+      <w:pPr>
+        <w:ind w:left="4320" w:hanging="360"/>
+      </w:pPr>
+      <w:rPr>
+        <w:u w:val="none"/>
+      </w:rPr>
+    </w:lvl>
+    <w:lvl w:ilvl="6">
+      <w:start w:val="1"/>
+      <w:numFmt w:val="bullet"/>
+      <w:lvlText w:val="-"/>
+      <w:lvlJc w:val="left"/>
+      <w:pPr>
+        <w:ind w:left="5040" w:hanging="360"/>
+      </w:pPr>
+      <w:rPr>
+        <w:u w:val="none"/>
+      </w:rPr>
+    </w:lvl>
+    <w:lvl w:ilvl="7">
+      <w:start w:val="1"/>
+      <w:numFmt w:val="bullet"/>
+      <w:lvlText w:val="-"/>
+      <w:lvlJc w:val="left"/>
+      <w:pPr>
+        <w:ind w:left="5760" w:hanging="360"/>
+      </w:pPr>
+      <w:rPr>
+        <w:u w:val="none"/>
+      </w:rPr>
+    </w:lvl>
+    <w:lvl w:ilvl="8">
+      <w:start w:val="1"/>
+      <w:numFmt w:val="bullet"/>
+      <w:lvlText w:val="-"/>
+      <w:lvlJc w:val="left"/>
+      <w:pPr>
+        <w:ind w:left="6480" w:hanging="360"/>
+      </w:pPr>
+      <w:rPr>
+        <w:u w:val="none"/>
+      </w:rPr>
+    </w:lvl>
+  </w:abstractNum>
   <w:num w:numId="1">
-    <w:abstractNumId w:val="7"/>
+    <w:abstractNumId w:val="8"/>
   </w:num>
   <w:num w:numId="2">
-    <w:abstractNumId w:val="12"/>
+    <w:abstractNumId w:val="14"/>
   </w:num>
   <w:num w:numId="3">
     <w:abstractNumId w:val="1"/>
@@ -4667,7 +5845,7 @@
     <w:abstractNumId w:val="3"/>
   </w:num>
   <w:num w:numId="5">
-    <w:abstractNumId w:val="8"/>
+    <w:abstractNumId w:val="9"/>
   </w:num>
   <w:num w:numId="6">
     <w:abstractNumId w:val="0"/>
@@ -4676,22 +5854,31 @@
     <w:abstractNumId w:val="2"/>
   </w:num>
   <w:num w:numId="8">
-    <w:abstractNumId w:val="9"/>
+    <w:abstractNumId w:val="10"/>
   </w:num>
   <w:num w:numId="9">
     <w:abstractNumId w:val="5"/>
   </w:num>
   <w:num w:numId="10">
-    <w:abstractNumId w:val="10"/>
+    <w:abstractNumId w:val="12"/>
   </w:num>
   <w:num w:numId="11">
     <w:abstractNumId w:val="4"/>
   </w:num>
   <w:num w:numId="12">
-    <w:abstractNumId w:val="11"/>
+    <w:abstractNumId w:val="13"/>
   </w:num>
   <w:num w:numId="13">
     <w:abstractNumId w:val="6"/>
+  </w:num>
+  <w:num w:numId="14">
+    <w:abstractNumId w:val="15"/>
+  </w:num>
+  <w:num w:numId="15">
+    <w:abstractNumId w:val="11"/>
+  </w:num>
+  <w:num w:numId="16">
+    <w:abstractNumId w:val="7"/>
   </w:num>
 </w:numbering>
 </file>

</xml_diff>

<commit_message>
Zombie Attack part added
</commit_message>
<xml_diff>
--- a/design-docs/Design Rationale.docx
+++ b/design-docs/Design Rationale.docx
@@ -1,6 +1,6 @@
 
 <file path=word/document.xml><?xml version="1.0" encoding="utf-8"?>
-<w:document xmlns:wpc="http://schemas.microsoft.com/office/word/2010/wordprocessingCanvas" xmlns:cx="http://schemas.microsoft.com/office/drawing/2014/chartex" xmlns:cx1="http://schemas.microsoft.com/office/drawing/2015/9/8/chartex" xmlns:cx2="http://schemas.microsoft.com/office/drawing/2015/10/21/chartex" xmlns:cx3="http://schemas.microsoft.com/office/drawing/2016/5/9/chartex" xmlns:cx4="http://schemas.microsoft.com/office/drawing/2016/5/10/chartex" xmlns:cx5="http://schemas.microsoft.com/office/drawing/2016/5/11/chartex" xmlns:cx6="http://schemas.microsoft.com/office/drawing/2016/5/12/chartex" xmlns:cx7="http://schemas.microsoft.com/office/drawing/2016/5/13/chartex" xmlns:cx8="http://schemas.microsoft.com/office/drawing/2016/5/14/chartex" xmlns:mc="http://schemas.openxmlformats.org/markup-compatibility/2006" xmlns:aink="http://schemas.microsoft.com/office/drawing/2016/ink" xmlns:am3d="http://schemas.microsoft.com/office/drawing/2017/model3d" xmlns:o="urn:schemas-microsoft-com:office:office" xmlns:r="http://schemas.openxmlformats.org/officeDocument/2006/relationships" xmlns:m="http://schemas.openxmlformats.org/officeDocument/2006/math" xmlns:v="urn:schemas-microsoft-com:vml" xmlns:wp14="http://schemas.microsoft.com/office/word/2010/wordprocessingDrawing" xmlns:wp="http://schemas.openxmlformats.org/drawingml/2006/wordprocessingDrawing" xmlns:w10="urn:schemas-microsoft-com:office:word" xmlns:w="http://schemas.openxmlformats.org/wordprocessingml/2006/main" xmlns:w14="http://schemas.microsoft.com/office/word/2010/wordml" xmlns:w15="http://schemas.microsoft.com/office/word/2012/wordml" xmlns:w16cex="http://schemas.microsoft.com/office/word/2018/wordml/cex" xmlns:w16cid="http://schemas.microsoft.com/office/word/2016/wordml/cid" xmlns:w16="http://schemas.microsoft.com/office/word/2018/wordml" xmlns:w16se="http://schemas.microsoft.com/office/word/2015/wordml/symex" xmlns:wpg="http://schemas.microsoft.com/office/word/2010/wordprocessingGroup" xmlns:wpi="http://schemas.microsoft.com/office/word/2010/wordprocessingInk" xmlns:wne="http://schemas.microsoft.com/office/word/2006/wordml" xmlns:wps="http://schemas.microsoft.com/office/word/2010/wordprocessingShape" mc:Ignorable="w14 w15 w16se w16cid w16 w16cex wp14">
+<w:document xmlns:wpc="http://schemas.microsoft.com/office/word/2010/wordprocessingCanvas" xmlns:cx="http://schemas.microsoft.com/office/drawing/2014/chartex" xmlns:cx1="http://schemas.microsoft.com/office/drawing/2015/9/8/chartex" xmlns:mc="http://schemas.openxmlformats.org/markup-compatibility/2006" xmlns:o="urn:schemas-microsoft-com:office:office" xmlns:r="http://schemas.openxmlformats.org/officeDocument/2006/relationships" xmlns:m="http://schemas.openxmlformats.org/officeDocument/2006/math" xmlns:v="urn:schemas-microsoft-com:vml" xmlns:wp14="http://schemas.microsoft.com/office/word/2010/wordprocessingDrawing" xmlns:wp="http://schemas.openxmlformats.org/drawingml/2006/wordprocessingDrawing" xmlns:w10="urn:schemas-microsoft-com:office:word" xmlns:w="http://schemas.openxmlformats.org/wordprocessingml/2006/main" xmlns:w14="http://schemas.microsoft.com/office/word/2010/wordml" xmlns:w15="http://schemas.microsoft.com/office/word/2012/wordml" xmlns:w16se="http://schemas.microsoft.com/office/word/2015/wordml/symex" xmlns:wpg="http://schemas.microsoft.com/office/word/2010/wordprocessingGroup" xmlns:wpi="http://schemas.microsoft.com/office/word/2010/wordprocessingInk" xmlns:wne="http://schemas.microsoft.com/office/word/2006/wordml" xmlns:wps="http://schemas.microsoft.com/office/word/2010/wordprocessingShape" mc:Ignorable="w14 w15 w16se wp14">
   <w:body>
     <w:p>
       <w:pPr>
@@ -67,6 +67,2232 @@
           <w:szCs w:val="28"/>
         </w:rPr>
         <w:t>Members : Siang Jo Yee, Lua Shi Liang</w:t>
+      </w:r>
+    </w:p>
+    <w:p>
+      <w:pPr>
+        <w:rPr>
+          <w:rFonts w:ascii="Calibri" w:eastAsia="Calibri" w:hAnsi="Calibri" w:cs="Calibri"/>
+          <w:sz w:val="28"/>
+          <w:szCs w:val="28"/>
+        </w:rPr>
+      </w:pPr>
+    </w:p>
+    <w:p>
+      <w:pPr>
+        <w:rPr>
+          <w:rFonts w:ascii="Calibri" w:eastAsia="Times New Roman" w:hAnsi="Calibri" w:cs="Calibri"/>
+          <w:color w:val="000000"/>
+          <w:sz w:val="28"/>
+          <w:szCs w:val="28"/>
+          <w:u w:val="single"/>
+          <w:lang w:eastAsia="en-MY"/>
+        </w:rPr>
+      </w:pPr>
+      <w:r>
+        <w:rPr>
+          <w:rFonts w:ascii="Calibri" w:eastAsia="Times New Roman" w:hAnsi="Calibri" w:cs="Calibri"/>
+          <w:color w:val="000000"/>
+          <w:sz w:val="28"/>
+          <w:szCs w:val="28"/>
+          <w:u w:val="single"/>
+          <w:lang w:eastAsia="en-MY"/>
+        </w:rPr>
+        <w:t>Zombie attacks</w:t>
+      </w:r>
+    </w:p>
+    <w:p>
+      <w:pPr>
+        <w:rPr>
+          <w:rFonts w:ascii="Times New Roman" w:eastAsia="Times New Roman" w:hAnsi="Times New Roman" w:cs="Times New Roman"/>
+          <w:lang w:eastAsia="en-MY"/>
+        </w:rPr>
+      </w:pPr>
+    </w:p>
+    <w:p>
+      <w:pPr>
+        <w:rPr>
+          <w:rFonts w:ascii="Times New Roman" w:eastAsia="Times New Roman" w:hAnsi="Times New Roman" w:cs="Times New Roman"/>
+          <w:lang w:eastAsia="en-MY"/>
+        </w:rPr>
+      </w:pPr>
+      <w:r>
+        <w:rPr>
+          <w:rFonts w:ascii="Calibri" w:eastAsia="Times New Roman" w:hAnsi="Calibri" w:cs="Calibri"/>
+          <w:b/>
+          <w:bCs/>
+          <w:color w:val="000000"/>
+          <w:lang w:eastAsia="en-MY"/>
+        </w:rPr>
+        <w:t xml:space="preserve">Zombie </w:t>
+      </w:r>
+      <w:proofErr w:type="gramStart"/>
+      <w:r>
+        <w:rPr>
+          <w:rFonts w:ascii="Calibri" w:eastAsia="Times New Roman" w:hAnsi="Calibri" w:cs="Calibri"/>
+          <w:b/>
+          <w:bCs/>
+          <w:color w:val="000000"/>
+          <w:lang w:eastAsia="en-MY"/>
+        </w:rPr>
+        <w:t>[ Existing</w:t>
+      </w:r>
+      <w:proofErr w:type="gramEnd"/>
+      <w:r>
+        <w:rPr>
+          <w:rFonts w:ascii="Calibri" w:eastAsia="Times New Roman" w:hAnsi="Calibri" w:cs="Calibri"/>
+          <w:b/>
+          <w:bCs/>
+          <w:color w:val="000000"/>
+          <w:lang w:eastAsia="en-MY"/>
+        </w:rPr>
+        <w:t xml:space="preserve"> class ]</w:t>
+      </w:r>
+    </w:p>
+    <w:p>
+      <w:pPr>
+        <w:numPr>
+          <w:ilvl w:val="0"/>
+          <w:numId w:val="17"/>
+        </w:numPr>
+        <w:textAlignment w:val="baseline"/>
+        <w:rPr>
+          <w:rFonts w:ascii="Calibri" w:eastAsia="Times New Roman" w:hAnsi="Calibri" w:cs="Calibri"/>
+          <w:color w:val="000000"/>
+          <w:lang w:eastAsia="en-MY"/>
+        </w:rPr>
+      </w:pPr>
+      <w:r>
+        <w:rPr>
+          <w:rFonts w:ascii="Calibri" w:eastAsia="Times New Roman" w:hAnsi="Calibri" w:cs="Calibri"/>
+          <w:color w:val="000000"/>
+          <w:lang w:eastAsia="en-MY"/>
+        </w:rPr>
+        <w:t>A type of actor called Zombie.</w:t>
+      </w:r>
+    </w:p>
+    <w:p>
+      <w:pPr>
+        <w:rPr>
+          <w:rFonts w:ascii="Times New Roman" w:eastAsia="Times New Roman" w:hAnsi="Times New Roman" w:cs="Times New Roman"/>
+          <w:lang w:eastAsia="en-MY"/>
+        </w:rPr>
+      </w:pPr>
+      <w:r>
+        <w:rPr>
+          <w:rFonts w:ascii="Calibri" w:eastAsia="Times New Roman" w:hAnsi="Calibri" w:cs="Calibri"/>
+          <w:color w:val="000000"/>
+          <w:lang w:eastAsia="en-MY"/>
+        </w:rPr>
+        <w:t>New Changes and their responsibilities:</w:t>
+      </w:r>
+    </w:p>
+    <w:p>
+      <w:pPr>
+        <w:numPr>
+          <w:ilvl w:val="0"/>
+          <w:numId w:val="18"/>
+        </w:numPr>
+        <w:textAlignment w:val="baseline"/>
+        <w:rPr>
+          <w:rFonts w:ascii="Calibri" w:eastAsia="Times New Roman" w:hAnsi="Calibri" w:cs="Calibri"/>
+          <w:color w:val="000000"/>
+          <w:lang w:eastAsia="en-MY"/>
+        </w:rPr>
+      </w:pPr>
+      <w:r>
+        <w:rPr>
+          <w:rFonts w:ascii="Calibri" w:eastAsia="Times New Roman" w:hAnsi="Calibri" w:cs="Calibri"/>
+          <w:color w:val="000000"/>
+          <w:lang w:eastAsia="en-MY"/>
+        </w:rPr>
+        <w:t xml:space="preserve">A new private attribute called </w:t>
+      </w:r>
+      <w:proofErr w:type="spellStart"/>
+      <w:proofErr w:type="gramStart"/>
+      <w:r>
+        <w:rPr>
+          <w:rFonts w:ascii="Calibri" w:eastAsia="Times New Roman" w:hAnsi="Calibri" w:cs="Calibri"/>
+          <w:color w:val="FF0000"/>
+          <w:lang w:eastAsia="en-MY"/>
+        </w:rPr>
+        <w:t>PickUpWeaponBehaviour</w:t>
+      </w:r>
+      <w:proofErr w:type="spellEnd"/>
+      <w:r>
+        <w:rPr>
+          <w:rFonts w:ascii="Calibri" w:eastAsia="Times New Roman" w:hAnsi="Calibri" w:cs="Calibri"/>
+          <w:color w:val="FF0000"/>
+          <w:lang w:eastAsia="en-MY"/>
+        </w:rPr>
+        <w:t>(</w:t>
+      </w:r>
+      <w:proofErr w:type="gramEnd"/>
+      <w:r>
+        <w:rPr>
+          <w:rFonts w:ascii="Calibri" w:eastAsia="Times New Roman" w:hAnsi="Calibri" w:cs="Calibri"/>
+          <w:color w:val="FF0000"/>
+          <w:lang w:eastAsia="en-MY"/>
+        </w:rPr>
+        <w:t>)</w:t>
+      </w:r>
+      <w:r>
+        <w:rPr>
+          <w:rFonts w:ascii="Calibri" w:eastAsia="Times New Roman" w:hAnsi="Calibri" w:cs="Calibri"/>
+          <w:color w:val="000000"/>
+          <w:lang w:eastAsia="en-MY"/>
+        </w:rPr>
+        <w:t xml:space="preserve"> is added into the existing array of behaviour. Its function is to create a behaviour that allows the </w:t>
+      </w:r>
+      <w:r>
+        <w:rPr>
+          <w:rFonts w:ascii="Calibri" w:eastAsia="Times New Roman" w:hAnsi="Calibri" w:cs="Calibri"/>
+          <w:b/>
+          <w:bCs/>
+          <w:color w:val="000000"/>
+          <w:lang w:eastAsia="en-MY"/>
+        </w:rPr>
+        <w:t xml:space="preserve">Zombie </w:t>
+      </w:r>
+      <w:r>
+        <w:rPr>
+          <w:rFonts w:ascii="Calibri" w:eastAsia="Times New Roman" w:hAnsi="Calibri" w:cs="Calibri"/>
+          <w:color w:val="000000"/>
+          <w:lang w:eastAsia="en-MY"/>
+        </w:rPr>
+        <w:t xml:space="preserve">to pick up the weapon from its standing location in the map. The order of the array of behaviour is </w:t>
+      </w:r>
+      <w:proofErr w:type="spellStart"/>
+      <w:r>
+        <w:rPr>
+          <w:rFonts w:ascii="Calibri" w:eastAsia="Times New Roman" w:hAnsi="Calibri" w:cs="Calibri"/>
+          <w:b/>
+          <w:bCs/>
+          <w:color w:val="000000"/>
+          <w:lang w:eastAsia="en-MY"/>
+        </w:rPr>
+        <w:t>AttackBehaviour</w:t>
+      </w:r>
+      <w:proofErr w:type="spellEnd"/>
+      <w:r>
+        <w:rPr>
+          <w:rFonts w:ascii="Calibri" w:eastAsia="Times New Roman" w:hAnsi="Calibri" w:cs="Calibri"/>
+          <w:color w:val="000000"/>
+          <w:lang w:eastAsia="en-MY"/>
+        </w:rPr>
+        <w:t xml:space="preserve">, </w:t>
+      </w:r>
+      <w:proofErr w:type="spellStart"/>
+      <w:r>
+        <w:rPr>
+          <w:rFonts w:ascii="Calibri" w:eastAsia="Times New Roman" w:hAnsi="Calibri" w:cs="Calibri"/>
+          <w:b/>
+          <w:bCs/>
+          <w:color w:val="000000"/>
+          <w:lang w:eastAsia="en-MY"/>
+        </w:rPr>
+        <w:t>HuntBehaviour</w:t>
+      </w:r>
+      <w:proofErr w:type="spellEnd"/>
+      <w:r>
+        <w:rPr>
+          <w:rFonts w:ascii="Calibri" w:eastAsia="Times New Roman" w:hAnsi="Calibri" w:cs="Calibri"/>
+          <w:color w:val="000000"/>
+          <w:lang w:eastAsia="en-MY"/>
+        </w:rPr>
+        <w:t xml:space="preserve">, </w:t>
+      </w:r>
+      <w:proofErr w:type="spellStart"/>
+      <w:r>
+        <w:rPr>
+          <w:rFonts w:ascii="Calibri" w:eastAsia="Times New Roman" w:hAnsi="Calibri" w:cs="Calibri"/>
+          <w:b/>
+          <w:bCs/>
+          <w:color w:val="000000"/>
+          <w:lang w:eastAsia="en-MY"/>
+        </w:rPr>
+        <w:t>PickUpWeaponBehaviour</w:t>
+      </w:r>
+      <w:proofErr w:type="spellEnd"/>
+      <w:r>
+        <w:rPr>
+          <w:rFonts w:ascii="Calibri" w:eastAsia="Times New Roman" w:hAnsi="Calibri" w:cs="Calibri"/>
+          <w:color w:val="000000"/>
+          <w:lang w:eastAsia="en-MY"/>
+        </w:rPr>
+        <w:t xml:space="preserve"> and </w:t>
+      </w:r>
+      <w:proofErr w:type="spellStart"/>
+      <w:r>
+        <w:rPr>
+          <w:rFonts w:ascii="Calibri" w:eastAsia="Times New Roman" w:hAnsi="Calibri" w:cs="Calibri"/>
+          <w:b/>
+          <w:bCs/>
+          <w:color w:val="000000"/>
+          <w:lang w:eastAsia="en-MY"/>
+        </w:rPr>
+        <w:t>WanderBehaviour</w:t>
+      </w:r>
+      <w:proofErr w:type="spellEnd"/>
+      <w:r>
+        <w:rPr>
+          <w:rFonts w:ascii="Calibri" w:eastAsia="Times New Roman" w:hAnsi="Calibri" w:cs="Calibri"/>
+          <w:color w:val="000000"/>
+          <w:lang w:eastAsia="en-MY"/>
+        </w:rPr>
+        <w:t>.</w:t>
+      </w:r>
+    </w:p>
+    <w:p>
+      <w:pPr>
+        <w:numPr>
+          <w:ilvl w:val="0"/>
+          <w:numId w:val="18"/>
+        </w:numPr>
+        <w:textAlignment w:val="baseline"/>
+        <w:rPr>
+          <w:rFonts w:ascii="Calibri" w:eastAsia="Times New Roman" w:hAnsi="Calibri" w:cs="Calibri"/>
+          <w:color w:val="000000"/>
+          <w:lang w:eastAsia="en-MY"/>
+        </w:rPr>
+      </w:pPr>
+      <w:r>
+        <w:rPr>
+          <w:rFonts w:ascii="Calibri" w:eastAsia="Times New Roman" w:hAnsi="Calibri" w:cs="Calibri"/>
+          <w:color w:val="000000"/>
+          <w:lang w:eastAsia="en-MY"/>
+        </w:rPr>
+        <w:t xml:space="preserve">The existing </w:t>
+      </w:r>
+      <w:proofErr w:type="spellStart"/>
+      <w:proofErr w:type="gramStart"/>
+      <w:r>
+        <w:rPr>
+          <w:rFonts w:ascii="Calibri" w:eastAsia="Times New Roman" w:hAnsi="Calibri" w:cs="Calibri"/>
+          <w:color w:val="FF0000"/>
+          <w:lang w:eastAsia="en-MY"/>
+        </w:rPr>
+        <w:t>getIntrinsicWeapon</w:t>
+      </w:r>
+      <w:proofErr w:type="spellEnd"/>
+      <w:r>
+        <w:rPr>
+          <w:rFonts w:ascii="Calibri" w:eastAsia="Times New Roman" w:hAnsi="Calibri" w:cs="Calibri"/>
+          <w:color w:val="FF0000"/>
+          <w:lang w:eastAsia="en-MY"/>
+        </w:rPr>
+        <w:t>(</w:t>
+      </w:r>
+      <w:proofErr w:type="gramEnd"/>
+      <w:r>
+        <w:rPr>
+          <w:rFonts w:ascii="Calibri" w:eastAsia="Times New Roman" w:hAnsi="Calibri" w:cs="Calibri"/>
+          <w:color w:val="FF0000"/>
+          <w:lang w:eastAsia="en-MY"/>
+        </w:rPr>
+        <w:t>)</w:t>
+      </w:r>
+      <w:r>
+        <w:rPr>
+          <w:rFonts w:ascii="Calibri" w:eastAsia="Times New Roman" w:hAnsi="Calibri" w:cs="Calibri"/>
+          <w:color w:val="000000"/>
+          <w:lang w:eastAsia="en-MY"/>
+        </w:rPr>
+        <w:t xml:space="preserve"> method is modified  and now has 2 possible types of </w:t>
+      </w:r>
+      <w:proofErr w:type="spellStart"/>
+      <w:r>
+        <w:rPr>
+          <w:rFonts w:ascii="Calibri" w:eastAsia="Times New Roman" w:hAnsi="Calibri" w:cs="Calibri"/>
+          <w:color w:val="000000"/>
+          <w:lang w:eastAsia="en-MY"/>
+        </w:rPr>
+        <w:t>IntrinsicWeapon</w:t>
+      </w:r>
+      <w:proofErr w:type="spellEnd"/>
+      <w:r>
+        <w:rPr>
+          <w:rFonts w:ascii="Calibri" w:eastAsia="Times New Roman" w:hAnsi="Calibri" w:cs="Calibri"/>
+          <w:color w:val="000000"/>
+          <w:lang w:eastAsia="en-MY"/>
+        </w:rPr>
+        <w:t xml:space="preserve"> called </w:t>
+      </w:r>
+      <w:r>
+        <w:rPr>
+          <w:rFonts w:ascii="Calibri" w:eastAsia="Times New Roman" w:hAnsi="Calibri" w:cs="Calibri"/>
+          <w:color w:val="FF0000"/>
+          <w:lang w:eastAsia="en-MY"/>
+        </w:rPr>
+        <w:t>bites</w:t>
+      </w:r>
+      <w:r>
+        <w:rPr>
+          <w:rFonts w:ascii="Calibri" w:eastAsia="Times New Roman" w:hAnsi="Calibri" w:cs="Calibri"/>
+          <w:color w:val="000000"/>
+          <w:lang w:eastAsia="en-MY"/>
+        </w:rPr>
+        <w:t xml:space="preserve"> and</w:t>
+      </w:r>
+      <w:r>
+        <w:rPr>
+          <w:rFonts w:ascii="Calibri" w:eastAsia="Times New Roman" w:hAnsi="Calibri" w:cs="Calibri"/>
+          <w:color w:val="FF0000"/>
+          <w:lang w:eastAsia="en-MY"/>
+        </w:rPr>
+        <w:t xml:space="preserve"> punches </w:t>
+      </w:r>
+      <w:r>
+        <w:rPr>
+          <w:rFonts w:ascii="Calibri" w:eastAsia="Times New Roman" w:hAnsi="Calibri" w:cs="Calibri"/>
+          <w:color w:val="000000"/>
+          <w:lang w:eastAsia="en-MY"/>
+        </w:rPr>
+        <w:t xml:space="preserve"> when the method is called. The chances of getting one of them 50%. </w:t>
+      </w:r>
+      <w:proofErr w:type="spellStart"/>
+      <w:proofErr w:type="gramStart"/>
+      <w:r>
+        <w:rPr>
+          <w:rFonts w:ascii="Calibri" w:eastAsia="Times New Roman" w:hAnsi="Calibri" w:cs="Calibri"/>
+          <w:color w:val="FF0000"/>
+          <w:lang w:eastAsia="en-MY"/>
+        </w:rPr>
+        <w:t>Math.random</w:t>
+      </w:r>
+      <w:proofErr w:type="spellEnd"/>
+      <w:r>
+        <w:rPr>
+          <w:rFonts w:ascii="Calibri" w:eastAsia="Times New Roman" w:hAnsi="Calibri" w:cs="Calibri"/>
+          <w:color w:val="FF0000"/>
+          <w:lang w:eastAsia="en-MY"/>
+        </w:rPr>
+        <w:t>(</w:t>
+      </w:r>
+      <w:proofErr w:type="gramEnd"/>
+      <w:r>
+        <w:rPr>
+          <w:rFonts w:ascii="Calibri" w:eastAsia="Times New Roman" w:hAnsi="Calibri" w:cs="Calibri"/>
+          <w:color w:val="FF0000"/>
+          <w:lang w:eastAsia="en-MY"/>
+        </w:rPr>
+        <w:t>)</w:t>
+      </w:r>
+      <w:r>
+        <w:rPr>
+          <w:rFonts w:ascii="Calibri" w:eastAsia="Times New Roman" w:hAnsi="Calibri" w:cs="Calibri"/>
+          <w:color w:val="000000"/>
+          <w:lang w:eastAsia="en-MY"/>
+        </w:rPr>
+        <w:t xml:space="preserve"> is used to obtain the random probability between the two.</w:t>
+      </w:r>
+    </w:p>
+    <w:p>
+      <w:pPr>
+        <w:numPr>
+          <w:ilvl w:val="0"/>
+          <w:numId w:val="18"/>
+        </w:numPr>
+        <w:textAlignment w:val="baseline"/>
+        <w:rPr>
+          <w:rFonts w:ascii="Calibri" w:eastAsia="Times New Roman" w:hAnsi="Calibri" w:cs="Calibri"/>
+          <w:color w:val="000000"/>
+          <w:lang w:eastAsia="en-MY"/>
+        </w:rPr>
+      </w:pPr>
+      <w:r>
+        <w:rPr>
+          <w:rFonts w:ascii="Calibri" w:eastAsia="Times New Roman" w:hAnsi="Calibri" w:cs="Calibri"/>
+          <w:color w:val="000000"/>
+          <w:lang w:eastAsia="en-MY"/>
+        </w:rPr>
+        <w:t xml:space="preserve">The existing </w:t>
+      </w:r>
+      <w:proofErr w:type="spellStart"/>
+      <w:proofErr w:type="gramStart"/>
+      <w:r>
+        <w:rPr>
+          <w:rFonts w:ascii="Calibri" w:eastAsia="Times New Roman" w:hAnsi="Calibri" w:cs="Calibri"/>
+          <w:color w:val="FF0000"/>
+          <w:lang w:eastAsia="en-MY"/>
+        </w:rPr>
+        <w:t>playTurn</w:t>
+      </w:r>
+      <w:proofErr w:type="spellEnd"/>
+      <w:r>
+        <w:rPr>
+          <w:rFonts w:ascii="Calibri" w:eastAsia="Times New Roman" w:hAnsi="Calibri" w:cs="Calibri"/>
+          <w:color w:val="FF0000"/>
+          <w:lang w:eastAsia="en-MY"/>
+        </w:rPr>
+        <w:t>(</w:t>
+      </w:r>
+      <w:proofErr w:type="gramEnd"/>
+      <w:r>
+        <w:rPr>
+          <w:rFonts w:ascii="Calibri" w:eastAsia="Times New Roman" w:hAnsi="Calibri" w:cs="Calibri"/>
+          <w:color w:val="FF0000"/>
+          <w:lang w:eastAsia="en-MY"/>
+        </w:rPr>
+        <w:t>)</w:t>
+      </w:r>
+      <w:r>
+        <w:rPr>
+          <w:rFonts w:ascii="Calibri" w:eastAsia="Times New Roman" w:hAnsi="Calibri" w:cs="Calibri"/>
+          <w:color w:val="000000"/>
+          <w:lang w:eastAsia="en-MY"/>
+        </w:rPr>
+        <w:t xml:space="preserve"> method is modified to have a 10% chance of printing the line </w:t>
+      </w:r>
+      <w:r>
+        <w:rPr>
+          <w:rFonts w:ascii="Calibri" w:eastAsia="Times New Roman" w:hAnsi="Calibri" w:cs="Calibri"/>
+          <w:color w:val="FF0000"/>
+          <w:lang w:eastAsia="en-MY"/>
+        </w:rPr>
+        <w:t xml:space="preserve">“ </w:t>
+      </w:r>
+      <w:proofErr w:type="spellStart"/>
+      <w:r>
+        <w:rPr>
+          <w:rFonts w:ascii="Calibri" w:eastAsia="Times New Roman" w:hAnsi="Calibri" w:cs="Calibri"/>
+          <w:color w:val="FF0000"/>
+          <w:lang w:eastAsia="en-MY"/>
+        </w:rPr>
+        <w:t>Braaaaains</w:t>
+      </w:r>
+      <w:proofErr w:type="spellEnd"/>
+      <w:r>
+        <w:rPr>
+          <w:rFonts w:ascii="Calibri" w:eastAsia="Times New Roman" w:hAnsi="Calibri" w:cs="Calibri"/>
+          <w:color w:val="FF0000"/>
+          <w:lang w:eastAsia="en-MY"/>
+        </w:rPr>
+        <w:t xml:space="preserve"> ” </w:t>
+      </w:r>
+      <w:r>
+        <w:rPr>
+          <w:rFonts w:ascii="Calibri" w:eastAsia="Times New Roman" w:hAnsi="Calibri" w:cs="Calibri"/>
+          <w:color w:val="000000"/>
+          <w:lang w:eastAsia="en-MY"/>
+        </w:rPr>
+        <w:t xml:space="preserve">every turn. </w:t>
+      </w:r>
+      <w:proofErr w:type="spellStart"/>
+      <w:proofErr w:type="gramStart"/>
+      <w:r>
+        <w:rPr>
+          <w:rFonts w:ascii="Calibri" w:eastAsia="Times New Roman" w:hAnsi="Calibri" w:cs="Calibri"/>
+          <w:color w:val="FF0000"/>
+          <w:lang w:eastAsia="en-MY"/>
+        </w:rPr>
+        <w:t>Math.random</w:t>
+      </w:r>
+      <w:proofErr w:type="spellEnd"/>
+      <w:r>
+        <w:rPr>
+          <w:rFonts w:ascii="Calibri" w:eastAsia="Times New Roman" w:hAnsi="Calibri" w:cs="Calibri"/>
+          <w:color w:val="FF0000"/>
+          <w:lang w:eastAsia="en-MY"/>
+        </w:rPr>
+        <w:t>(</w:t>
+      </w:r>
+      <w:proofErr w:type="gramEnd"/>
+      <w:r>
+        <w:rPr>
+          <w:rFonts w:ascii="Calibri" w:eastAsia="Times New Roman" w:hAnsi="Calibri" w:cs="Calibri"/>
+          <w:color w:val="FF0000"/>
+          <w:lang w:eastAsia="en-MY"/>
+        </w:rPr>
+        <w:t>)</w:t>
+      </w:r>
+      <w:r>
+        <w:rPr>
+          <w:rFonts w:ascii="Calibri" w:eastAsia="Times New Roman" w:hAnsi="Calibri" w:cs="Calibri"/>
+          <w:color w:val="000000"/>
+          <w:lang w:eastAsia="en-MY"/>
+        </w:rPr>
+        <w:t xml:space="preserve"> is used to obtain the probability of saying the phrase. </w:t>
+      </w:r>
+    </w:p>
+    <w:p>
+      <w:pPr>
+        <w:rPr>
+          <w:rFonts w:ascii="Times New Roman" w:eastAsia="Times New Roman" w:hAnsi="Times New Roman" w:cs="Times New Roman"/>
+          <w:lang w:eastAsia="en-MY"/>
+        </w:rPr>
+      </w:pPr>
+    </w:p>
+    <w:p>
+      <w:pPr>
+        <w:rPr>
+          <w:rFonts w:ascii="Times New Roman" w:eastAsia="Times New Roman" w:hAnsi="Times New Roman" w:cs="Times New Roman"/>
+          <w:lang w:eastAsia="en-MY"/>
+        </w:rPr>
+      </w:pPr>
+      <w:r>
+        <w:rPr>
+          <w:rFonts w:ascii="Calibri" w:eastAsia="Times New Roman" w:hAnsi="Calibri" w:cs="Calibri"/>
+          <w:color w:val="000000"/>
+          <w:lang w:eastAsia="en-MY"/>
+        </w:rPr>
+        <w:t>Design Choice:</w:t>
+      </w:r>
+    </w:p>
+    <w:p>
+      <w:pPr>
+        <w:numPr>
+          <w:ilvl w:val="0"/>
+          <w:numId w:val="19"/>
+        </w:numPr>
+        <w:textAlignment w:val="baseline"/>
+        <w:rPr>
+          <w:rFonts w:ascii="Calibri" w:eastAsia="Times New Roman" w:hAnsi="Calibri" w:cs="Calibri"/>
+          <w:color w:val="000000"/>
+          <w:lang w:eastAsia="en-MY"/>
+        </w:rPr>
+      </w:pPr>
+      <w:r>
+        <w:rPr>
+          <w:rFonts w:ascii="Calibri" w:eastAsia="Times New Roman" w:hAnsi="Calibri" w:cs="Calibri"/>
+          <w:color w:val="000000"/>
+          <w:lang w:eastAsia="en-MY"/>
+        </w:rPr>
+        <w:t xml:space="preserve">The behaviour of a </w:t>
+      </w:r>
+      <w:r>
+        <w:rPr>
+          <w:rFonts w:ascii="Calibri" w:eastAsia="Times New Roman" w:hAnsi="Calibri" w:cs="Calibri"/>
+          <w:b/>
+          <w:bCs/>
+          <w:color w:val="000000"/>
+          <w:lang w:eastAsia="en-MY"/>
+        </w:rPr>
+        <w:t>Zombie</w:t>
+      </w:r>
+      <w:r>
+        <w:rPr>
+          <w:rFonts w:ascii="Calibri" w:eastAsia="Times New Roman" w:hAnsi="Calibri" w:cs="Calibri"/>
+          <w:color w:val="000000"/>
+          <w:lang w:eastAsia="en-MY"/>
+        </w:rPr>
+        <w:t xml:space="preserve"> in the game should be wanting to attack and hunt humans first as a particular zombie would do. Then only it should have the instinct to pick up weapons and wander around. In a logical standpoint, they should have picked up a weapon first then only started to attack </w:t>
+      </w:r>
+      <w:r>
+        <w:rPr>
+          <w:rFonts w:ascii="Calibri" w:eastAsia="Times New Roman" w:hAnsi="Calibri" w:cs="Calibri"/>
+          <w:b/>
+          <w:bCs/>
+          <w:color w:val="000000"/>
+          <w:lang w:eastAsia="en-MY"/>
+        </w:rPr>
+        <w:t>Human</w:t>
+      </w:r>
+      <w:r>
+        <w:rPr>
+          <w:rFonts w:ascii="Calibri" w:eastAsia="Times New Roman" w:hAnsi="Calibri" w:cs="Calibri"/>
+          <w:color w:val="000000"/>
+          <w:lang w:eastAsia="en-MY"/>
+        </w:rPr>
+        <w:t xml:space="preserve">. However, </w:t>
+      </w:r>
+      <w:r>
+        <w:rPr>
+          <w:rFonts w:ascii="Calibri" w:eastAsia="Times New Roman" w:hAnsi="Calibri" w:cs="Calibri"/>
+          <w:b/>
+          <w:bCs/>
+          <w:color w:val="000000"/>
+          <w:lang w:eastAsia="en-MY"/>
+        </w:rPr>
+        <w:t xml:space="preserve">Zombie </w:t>
+      </w:r>
+      <w:r>
+        <w:rPr>
+          <w:rFonts w:ascii="Calibri" w:eastAsia="Times New Roman" w:hAnsi="Calibri" w:cs="Calibri"/>
+          <w:color w:val="000000"/>
+          <w:lang w:eastAsia="en-MY"/>
+        </w:rPr>
+        <w:t xml:space="preserve">has no logical </w:t>
+      </w:r>
+      <w:proofErr w:type="gramStart"/>
+      <w:r>
+        <w:rPr>
+          <w:rFonts w:ascii="Calibri" w:eastAsia="Times New Roman" w:hAnsi="Calibri" w:cs="Calibri"/>
+          <w:color w:val="000000"/>
+          <w:lang w:eastAsia="en-MY"/>
+        </w:rPr>
+        <w:t>sense .</w:t>
+      </w:r>
+      <w:proofErr w:type="gramEnd"/>
+    </w:p>
+    <w:p>
+      <w:pPr>
+        <w:spacing w:after="240"/>
+        <w:rPr>
+          <w:rFonts w:ascii="Times New Roman" w:eastAsia="Times New Roman" w:hAnsi="Times New Roman" w:cs="Times New Roman"/>
+          <w:lang w:eastAsia="en-MY"/>
+        </w:rPr>
+      </w:pPr>
+      <w:r>
+        <w:rPr>
+          <w:rFonts w:ascii="Times New Roman" w:eastAsia="Times New Roman" w:hAnsi="Times New Roman" w:cs="Times New Roman"/>
+          <w:lang w:eastAsia="en-MY"/>
+        </w:rPr>
+        <w:br/>
+      </w:r>
+    </w:p>
+    <w:p>
+      <w:pPr>
+        <w:rPr>
+          <w:rFonts w:ascii="Times New Roman" w:eastAsia="Times New Roman" w:hAnsi="Times New Roman" w:cs="Times New Roman"/>
+          <w:lang w:eastAsia="en-MY"/>
+        </w:rPr>
+      </w:pPr>
+      <w:proofErr w:type="spellStart"/>
+      <w:r>
+        <w:rPr>
+          <w:rFonts w:ascii="Calibri" w:eastAsia="Times New Roman" w:hAnsi="Calibri" w:cs="Calibri"/>
+          <w:b/>
+          <w:bCs/>
+          <w:color w:val="000000"/>
+          <w:lang w:eastAsia="en-MY"/>
+        </w:rPr>
+        <w:t>PickUpWeaponBehaviour</w:t>
+      </w:r>
+      <w:proofErr w:type="spellEnd"/>
+      <w:r>
+        <w:rPr>
+          <w:rFonts w:ascii="Calibri" w:eastAsia="Times New Roman" w:hAnsi="Calibri" w:cs="Calibri"/>
+          <w:b/>
+          <w:bCs/>
+          <w:color w:val="000000"/>
+          <w:lang w:eastAsia="en-MY"/>
+        </w:rPr>
+        <w:t xml:space="preserve"> </w:t>
+      </w:r>
+      <w:proofErr w:type="gramStart"/>
+      <w:r>
+        <w:rPr>
+          <w:rFonts w:ascii="Calibri" w:eastAsia="Times New Roman" w:hAnsi="Calibri" w:cs="Calibri"/>
+          <w:b/>
+          <w:bCs/>
+          <w:color w:val="000000"/>
+          <w:lang w:eastAsia="en-MY"/>
+        </w:rPr>
+        <w:t>[ New</w:t>
+      </w:r>
+      <w:proofErr w:type="gramEnd"/>
+      <w:r>
+        <w:rPr>
+          <w:rFonts w:ascii="Calibri" w:eastAsia="Times New Roman" w:hAnsi="Calibri" w:cs="Calibri"/>
+          <w:b/>
+          <w:bCs/>
+          <w:color w:val="000000"/>
+          <w:lang w:eastAsia="en-MY"/>
+        </w:rPr>
+        <w:t xml:space="preserve"> Class ]</w:t>
+      </w:r>
+    </w:p>
+    <w:p>
+      <w:pPr>
+        <w:numPr>
+          <w:ilvl w:val="0"/>
+          <w:numId w:val="20"/>
+        </w:numPr>
+        <w:textAlignment w:val="baseline"/>
+        <w:rPr>
+          <w:rFonts w:ascii="Calibri" w:eastAsia="Times New Roman" w:hAnsi="Calibri" w:cs="Calibri"/>
+          <w:color w:val="000000"/>
+          <w:lang w:eastAsia="en-MY"/>
+        </w:rPr>
+      </w:pPr>
+      <w:r>
+        <w:rPr>
+          <w:rFonts w:ascii="Calibri" w:eastAsia="Times New Roman" w:hAnsi="Calibri" w:cs="Calibri"/>
+          <w:color w:val="000000"/>
+          <w:lang w:eastAsia="en-MY"/>
+        </w:rPr>
+        <w:t>A type of non-player behaviour that picks up weapons from its standing location.</w:t>
+      </w:r>
+    </w:p>
+    <w:p>
+      <w:pPr>
+        <w:rPr>
+          <w:rFonts w:ascii="Times New Roman" w:eastAsia="Times New Roman" w:hAnsi="Times New Roman" w:cs="Times New Roman"/>
+          <w:lang w:eastAsia="en-MY"/>
+        </w:rPr>
+      </w:pPr>
+      <w:r>
+        <w:rPr>
+          <w:rFonts w:ascii="Calibri" w:eastAsia="Times New Roman" w:hAnsi="Calibri" w:cs="Calibri"/>
+          <w:color w:val="000000"/>
+          <w:lang w:eastAsia="en-MY"/>
+        </w:rPr>
+        <w:t>New Changes and their responsibilities:</w:t>
+      </w:r>
+    </w:p>
+    <w:p>
+      <w:pPr>
+        <w:numPr>
+          <w:ilvl w:val="0"/>
+          <w:numId w:val="21"/>
+        </w:numPr>
+        <w:textAlignment w:val="baseline"/>
+        <w:rPr>
+          <w:rFonts w:ascii="Calibri" w:eastAsia="Times New Roman" w:hAnsi="Calibri" w:cs="Calibri"/>
+          <w:color w:val="000000"/>
+          <w:lang w:eastAsia="en-MY"/>
+        </w:rPr>
+      </w:pPr>
+      <w:r>
+        <w:rPr>
+          <w:rFonts w:ascii="Calibri" w:eastAsia="Times New Roman" w:hAnsi="Calibri" w:cs="Calibri"/>
+          <w:color w:val="000000"/>
+          <w:lang w:eastAsia="en-MY"/>
+        </w:rPr>
+        <w:t>This class implements an interface called</w:t>
+      </w:r>
+      <w:r>
+        <w:rPr>
+          <w:rFonts w:ascii="Calibri" w:eastAsia="Times New Roman" w:hAnsi="Calibri" w:cs="Calibri"/>
+          <w:b/>
+          <w:bCs/>
+          <w:color w:val="000000"/>
+          <w:lang w:eastAsia="en-MY"/>
+        </w:rPr>
+        <w:t xml:space="preserve"> Behaviour</w:t>
+      </w:r>
+      <w:r>
+        <w:rPr>
+          <w:rFonts w:ascii="Calibri" w:eastAsia="Times New Roman" w:hAnsi="Calibri" w:cs="Calibri"/>
+          <w:color w:val="000000"/>
+          <w:lang w:eastAsia="en-MY"/>
+        </w:rPr>
+        <w:t>.</w:t>
+      </w:r>
+    </w:p>
+    <w:p>
+      <w:pPr>
+        <w:numPr>
+          <w:ilvl w:val="0"/>
+          <w:numId w:val="21"/>
+        </w:numPr>
+        <w:textAlignment w:val="baseline"/>
+        <w:rPr>
+          <w:rFonts w:ascii="Calibri" w:eastAsia="Times New Roman" w:hAnsi="Calibri" w:cs="Calibri"/>
+          <w:color w:val="000000"/>
+          <w:lang w:eastAsia="en-MY"/>
+        </w:rPr>
+      </w:pPr>
+      <w:r>
+        <w:rPr>
+          <w:rFonts w:ascii="Calibri" w:eastAsia="Times New Roman" w:hAnsi="Calibri" w:cs="Calibri"/>
+          <w:color w:val="000000"/>
+          <w:lang w:eastAsia="en-MY"/>
+        </w:rPr>
+        <w:t xml:space="preserve"> It has a method called </w:t>
+      </w:r>
+      <w:proofErr w:type="spellStart"/>
+      <w:proofErr w:type="gramStart"/>
+      <w:r>
+        <w:rPr>
+          <w:rFonts w:ascii="Calibri" w:eastAsia="Times New Roman" w:hAnsi="Calibri" w:cs="Calibri"/>
+          <w:color w:val="FF0000"/>
+          <w:lang w:eastAsia="en-MY"/>
+        </w:rPr>
+        <w:t>getAction</w:t>
+      </w:r>
+      <w:proofErr w:type="spellEnd"/>
+      <w:r>
+        <w:rPr>
+          <w:rFonts w:ascii="Calibri" w:eastAsia="Times New Roman" w:hAnsi="Calibri" w:cs="Calibri"/>
+          <w:color w:val="FF0000"/>
+          <w:lang w:eastAsia="en-MY"/>
+        </w:rPr>
+        <w:t>(</w:t>
+      </w:r>
+      <w:proofErr w:type="gramEnd"/>
+      <w:r>
+        <w:rPr>
+          <w:rFonts w:ascii="Calibri" w:eastAsia="Times New Roman" w:hAnsi="Calibri" w:cs="Calibri"/>
+          <w:color w:val="FF0000"/>
+          <w:lang w:eastAsia="en-MY"/>
+        </w:rPr>
+        <w:t>)</w:t>
+      </w:r>
+      <w:r>
+        <w:rPr>
+          <w:rFonts w:ascii="Calibri" w:eastAsia="Times New Roman" w:hAnsi="Calibri" w:cs="Calibri"/>
+          <w:color w:val="000000"/>
+          <w:lang w:eastAsia="en-MY"/>
+        </w:rPr>
+        <w:t xml:space="preserve"> that takes in two parameters ( </w:t>
+      </w:r>
+      <w:r>
+        <w:rPr>
+          <w:rFonts w:ascii="Calibri" w:eastAsia="Times New Roman" w:hAnsi="Calibri" w:cs="Calibri"/>
+          <w:b/>
+          <w:bCs/>
+          <w:color w:val="000000"/>
+          <w:lang w:eastAsia="en-MY"/>
+        </w:rPr>
+        <w:t xml:space="preserve">Actor </w:t>
+      </w:r>
+      <w:proofErr w:type="spellStart"/>
+      <w:r>
+        <w:rPr>
+          <w:rFonts w:ascii="Calibri" w:eastAsia="Times New Roman" w:hAnsi="Calibri" w:cs="Calibri"/>
+          <w:color w:val="FF0000"/>
+          <w:lang w:eastAsia="en-MY"/>
+        </w:rPr>
+        <w:t>actor</w:t>
+      </w:r>
+      <w:proofErr w:type="spellEnd"/>
+      <w:r>
+        <w:rPr>
+          <w:rFonts w:ascii="Calibri" w:eastAsia="Times New Roman" w:hAnsi="Calibri" w:cs="Calibri"/>
+          <w:color w:val="000000"/>
+          <w:lang w:eastAsia="en-MY"/>
+        </w:rPr>
+        <w:t xml:space="preserve"> and </w:t>
+      </w:r>
+      <w:proofErr w:type="spellStart"/>
+      <w:r>
+        <w:rPr>
+          <w:rFonts w:ascii="Calibri" w:eastAsia="Times New Roman" w:hAnsi="Calibri" w:cs="Calibri"/>
+          <w:b/>
+          <w:bCs/>
+          <w:color w:val="000000"/>
+          <w:lang w:eastAsia="en-MY"/>
+        </w:rPr>
+        <w:t>GameMap</w:t>
+      </w:r>
+      <w:proofErr w:type="spellEnd"/>
+      <w:r>
+        <w:rPr>
+          <w:rFonts w:ascii="Calibri" w:eastAsia="Times New Roman" w:hAnsi="Calibri" w:cs="Calibri"/>
+          <w:color w:val="000000"/>
+          <w:lang w:eastAsia="en-MY"/>
+        </w:rPr>
+        <w:t xml:space="preserve"> </w:t>
+      </w:r>
+      <w:r>
+        <w:rPr>
+          <w:rFonts w:ascii="Calibri" w:eastAsia="Times New Roman" w:hAnsi="Calibri" w:cs="Calibri"/>
+          <w:color w:val="FF0000"/>
+          <w:lang w:eastAsia="en-MY"/>
+        </w:rPr>
+        <w:t>map</w:t>
+      </w:r>
+      <w:r>
+        <w:rPr>
+          <w:rFonts w:ascii="Calibri" w:eastAsia="Times New Roman" w:hAnsi="Calibri" w:cs="Calibri"/>
+          <w:color w:val="000000"/>
+          <w:lang w:eastAsia="en-MY"/>
+        </w:rPr>
+        <w:t xml:space="preserve"> ) and returns an Action. Its function is to pick up a weapon that is on the </w:t>
+      </w:r>
+      <w:r>
+        <w:rPr>
+          <w:rFonts w:ascii="Calibri" w:eastAsia="Times New Roman" w:hAnsi="Calibri" w:cs="Calibri"/>
+          <w:b/>
+          <w:bCs/>
+          <w:color w:val="000000"/>
+          <w:lang w:eastAsia="en-MY"/>
+        </w:rPr>
+        <w:t>Actor</w:t>
+      </w:r>
+      <w:r>
+        <w:rPr>
+          <w:rFonts w:ascii="Calibri" w:eastAsia="Times New Roman" w:hAnsi="Calibri" w:cs="Calibri"/>
+          <w:color w:val="000000"/>
+          <w:lang w:eastAsia="en-MY"/>
+        </w:rPr>
+        <w:t xml:space="preserve">’s location in the map. If there is a weapon in the </w:t>
+      </w:r>
+      <w:r>
+        <w:rPr>
+          <w:rFonts w:ascii="Calibri" w:eastAsia="Times New Roman" w:hAnsi="Calibri" w:cs="Calibri"/>
+          <w:b/>
+          <w:bCs/>
+          <w:color w:val="000000"/>
+          <w:lang w:eastAsia="en-MY"/>
+        </w:rPr>
+        <w:t>Actor</w:t>
+      </w:r>
+      <w:r>
+        <w:rPr>
+          <w:rFonts w:ascii="Calibri" w:eastAsia="Times New Roman" w:hAnsi="Calibri" w:cs="Calibri"/>
+          <w:color w:val="000000"/>
+          <w:lang w:eastAsia="en-MY"/>
+        </w:rPr>
+        <w:t xml:space="preserve">’s location, it will instantiate a </w:t>
+      </w:r>
+      <w:proofErr w:type="spellStart"/>
+      <w:proofErr w:type="gramStart"/>
+      <w:r>
+        <w:rPr>
+          <w:rFonts w:ascii="Calibri" w:eastAsia="Times New Roman" w:hAnsi="Calibri" w:cs="Calibri"/>
+          <w:color w:val="FF0000"/>
+          <w:lang w:eastAsia="en-MY"/>
+        </w:rPr>
+        <w:t>PickUpItemAction</w:t>
+      </w:r>
+      <w:proofErr w:type="spellEnd"/>
+      <w:r>
+        <w:rPr>
+          <w:rFonts w:ascii="Calibri" w:eastAsia="Times New Roman" w:hAnsi="Calibri" w:cs="Calibri"/>
+          <w:color w:val="FF0000"/>
+          <w:lang w:eastAsia="en-MY"/>
+        </w:rPr>
+        <w:t>(</w:t>
+      </w:r>
+      <w:proofErr w:type="gramEnd"/>
+      <w:r>
+        <w:rPr>
+          <w:rFonts w:ascii="Calibri" w:eastAsia="Times New Roman" w:hAnsi="Calibri" w:cs="Calibri"/>
+          <w:color w:val="FF0000"/>
+          <w:lang w:eastAsia="en-MY"/>
+        </w:rPr>
+        <w:t>)</w:t>
+      </w:r>
+      <w:r>
+        <w:rPr>
+          <w:rFonts w:ascii="Calibri" w:eastAsia="Times New Roman" w:hAnsi="Calibri" w:cs="Calibri"/>
+          <w:color w:val="000000"/>
+          <w:lang w:eastAsia="en-MY"/>
+        </w:rPr>
+        <w:t xml:space="preserve"> and return it.</w:t>
+      </w:r>
+    </w:p>
+    <w:p>
+      <w:pPr>
+        <w:spacing w:after="240"/>
+        <w:rPr>
+          <w:rFonts w:ascii="Times New Roman" w:eastAsia="Times New Roman" w:hAnsi="Times New Roman" w:cs="Times New Roman"/>
+          <w:lang w:eastAsia="en-MY"/>
+        </w:rPr>
+      </w:pPr>
+    </w:p>
+    <w:p>
+      <w:pPr>
+        <w:rPr>
+          <w:rFonts w:ascii="Times New Roman" w:eastAsia="Times New Roman" w:hAnsi="Times New Roman" w:cs="Times New Roman"/>
+          <w:lang w:eastAsia="en-MY"/>
+        </w:rPr>
+      </w:pPr>
+      <w:r>
+        <w:rPr>
+          <w:rFonts w:ascii="Calibri" w:eastAsia="Times New Roman" w:hAnsi="Calibri" w:cs="Calibri"/>
+          <w:color w:val="000000"/>
+          <w:lang w:eastAsia="en-MY"/>
+        </w:rPr>
+        <w:t>Design Choice:</w:t>
+      </w:r>
+    </w:p>
+    <w:p>
+      <w:pPr>
+        <w:numPr>
+          <w:ilvl w:val="0"/>
+          <w:numId w:val="22"/>
+        </w:numPr>
+        <w:textAlignment w:val="baseline"/>
+        <w:rPr>
+          <w:rFonts w:ascii="Calibri" w:eastAsia="Times New Roman" w:hAnsi="Calibri" w:cs="Calibri"/>
+          <w:color w:val="000000"/>
+          <w:lang w:eastAsia="en-MY"/>
+        </w:rPr>
+      </w:pPr>
+      <w:r>
+        <w:rPr>
+          <w:rFonts w:ascii="Calibri" w:eastAsia="Times New Roman" w:hAnsi="Calibri" w:cs="Calibri"/>
+          <w:color w:val="000000"/>
+          <w:lang w:eastAsia="en-MY"/>
+        </w:rPr>
+        <w:t xml:space="preserve">When designing </w:t>
+      </w:r>
+      <w:proofErr w:type="spellStart"/>
+      <w:r>
+        <w:rPr>
+          <w:rFonts w:ascii="Calibri" w:eastAsia="Times New Roman" w:hAnsi="Calibri" w:cs="Calibri"/>
+          <w:b/>
+          <w:bCs/>
+          <w:color w:val="000000"/>
+          <w:lang w:eastAsia="en-MY"/>
+        </w:rPr>
+        <w:t>PickUpWeaponBehaviour</w:t>
+      </w:r>
+      <w:proofErr w:type="spellEnd"/>
+      <w:r>
+        <w:rPr>
+          <w:rFonts w:ascii="Calibri" w:eastAsia="Times New Roman" w:hAnsi="Calibri" w:cs="Calibri"/>
+          <w:color w:val="000000"/>
+          <w:lang w:eastAsia="en-MY"/>
+        </w:rPr>
+        <w:t xml:space="preserve">, it implements Behaviour because behaviour serves as a purpose for a non-player to perform actions and is a guidance for all types of behaviour to use its method which is </w:t>
+      </w:r>
+      <w:proofErr w:type="spellStart"/>
+      <w:proofErr w:type="gramStart"/>
+      <w:r>
+        <w:rPr>
+          <w:rFonts w:ascii="Calibri" w:eastAsia="Times New Roman" w:hAnsi="Calibri" w:cs="Calibri"/>
+          <w:color w:val="FF0000"/>
+          <w:lang w:eastAsia="en-MY"/>
+        </w:rPr>
+        <w:t>getAction</w:t>
+      </w:r>
+      <w:proofErr w:type="spellEnd"/>
+      <w:r>
+        <w:rPr>
+          <w:rFonts w:ascii="Calibri" w:eastAsia="Times New Roman" w:hAnsi="Calibri" w:cs="Calibri"/>
+          <w:color w:val="FF0000"/>
+          <w:lang w:eastAsia="en-MY"/>
+        </w:rPr>
+        <w:t>(</w:t>
+      </w:r>
+      <w:proofErr w:type="gramEnd"/>
+      <w:r>
+        <w:rPr>
+          <w:rFonts w:ascii="Calibri" w:eastAsia="Times New Roman" w:hAnsi="Calibri" w:cs="Calibri"/>
+          <w:color w:val="FF0000"/>
+          <w:lang w:eastAsia="en-MY"/>
+        </w:rPr>
+        <w:t>)</w:t>
+      </w:r>
+      <w:r>
+        <w:rPr>
+          <w:rFonts w:ascii="Calibri" w:eastAsia="Times New Roman" w:hAnsi="Calibri" w:cs="Calibri"/>
+          <w:color w:val="000000"/>
+          <w:lang w:eastAsia="en-MY"/>
+        </w:rPr>
+        <w:t>. This makes the codes for all types of behaviour class understandable and consistent. </w:t>
+      </w:r>
+    </w:p>
+    <w:p>
+      <w:pPr>
+        <w:numPr>
+          <w:ilvl w:val="0"/>
+          <w:numId w:val="22"/>
+        </w:numPr>
+        <w:textAlignment w:val="baseline"/>
+        <w:rPr>
+          <w:rFonts w:ascii="Calibri" w:eastAsia="Times New Roman" w:hAnsi="Calibri" w:cs="Calibri"/>
+          <w:color w:val="000000"/>
+          <w:lang w:eastAsia="en-MY"/>
+        </w:rPr>
+      </w:pPr>
+      <w:r>
+        <w:rPr>
+          <w:rFonts w:ascii="Calibri" w:eastAsia="Times New Roman" w:hAnsi="Calibri" w:cs="Calibri"/>
+          <w:color w:val="000000"/>
+          <w:lang w:eastAsia="en-MY"/>
+        </w:rPr>
+        <w:t xml:space="preserve">When the </w:t>
+      </w:r>
+      <w:r>
+        <w:rPr>
+          <w:rFonts w:ascii="Calibri" w:eastAsia="Times New Roman" w:hAnsi="Calibri" w:cs="Calibri"/>
+          <w:b/>
+          <w:bCs/>
+          <w:color w:val="000000"/>
+          <w:lang w:eastAsia="en-MY"/>
+        </w:rPr>
+        <w:t>Zombie</w:t>
+      </w:r>
+      <w:r>
+        <w:rPr>
+          <w:rFonts w:ascii="Calibri" w:eastAsia="Times New Roman" w:hAnsi="Calibri" w:cs="Calibri"/>
+          <w:color w:val="000000"/>
+          <w:lang w:eastAsia="en-MY"/>
+        </w:rPr>
+        <w:t xml:space="preserve"> picks up a weapon, the weapon will be stored in the inventory and it will use the weapon instead of the intrinsic weapon.</w:t>
+      </w:r>
+    </w:p>
+    <w:p>
+      <w:pPr>
+        <w:numPr>
+          <w:ilvl w:val="0"/>
+          <w:numId w:val="22"/>
+        </w:numPr>
+        <w:textAlignment w:val="baseline"/>
+        <w:rPr>
+          <w:rFonts w:ascii="Calibri" w:eastAsia="Times New Roman" w:hAnsi="Calibri" w:cs="Calibri"/>
+          <w:color w:val="000000"/>
+          <w:lang w:eastAsia="en-MY"/>
+        </w:rPr>
+      </w:pPr>
+      <w:r>
+        <w:rPr>
+          <w:rFonts w:ascii="Calibri" w:eastAsia="Times New Roman" w:hAnsi="Calibri" w:cs="Calibri"/>
+          <w:color w:val="000000"/>
+          <w:lang w:eastAsia="en-MY"/>
+        </w:rPr>
+        <w:t xml:space="preserve">Since a </w:t>
+      </w:r>
+      <w:r>
+        <w:rPr>
+          <w:rFonts w:ascii="Calibri" w:eastAsia="Times New Roman" w:hAnsi="Calibri" w:cs="Calibri"/>
+          <w:b/>
+          <w:bCs/>
+          <w:color w:val="000000"/>
+          <w:lang w:eastAsia="en-MY"/>
+        </w:rPr>
+        <w:t xml:space="preserve">Zombie </w:t>
+      </w:r>
+      <w:r>
+        <w:rPr>
+          <w:rFonts w:ascii="Calibri" w:eastAsia="Times New Roman" w:hAnsi="Calibri" w:cs="Calibri"/>
+          <w:color w:val="000000"/>
+          <w:lang w:eastAsia="en-MY"/>
+        </w:rPr>
+        <w:t>can only use a weapon at a time, if a zombie picks up multiple weapons, it will only use the first weapon that it picks up. It will use the following weapon in order if it drops the first weapon and so on.</w:t>
+      </w:r>
+    </w:p>
+    <w:p>
+      <w:pPr>
+        <w:spacing w:after="240"/>
+        <w:rPr>
+          <w:rFonts w:ascii="Times New Roman" w:eastAsia="Times New Roman" w:hAnsi="Times New Roman" w:cs="Times New Roman"/>
+          <w:lang w:eastAsia="en-MY"/>
+        </w:rPr>
+      </w:pPr>
+      <w:r>
+        <w:rPr>
+          <w:rFonts w:ascii="Times New Roman" w:eastAsia="Times New Roman" w:hAnsi="Times New Roman" w:cs="Times New Roman"/>
+          <w:lang w:eastAsia="en-MY"/>
+        </w:rPr>
+        <w:br/>
+      </w:r>
+    </w:p>
+    <w:p>
+      <w:pPr>
+        <w:rPr>
+          <w:rFonts w:ascii="Times New Roman" w:eastAsia="Times New Roman" w:hAnsi="Times New Roman" w:cs="Times New Roman"/>
+          <w:lang w:eastAsia="en-MY"/>
+        </w:rPr>
+      </w:pPr>
+      <w:proofErr w:type="spellStart"/>
+      <w:proofErr w:type="gramStart"/>
+      <w:r>
+        <w:rPr>
+          <w:rFonts w:ascii="Calibri" w:eastAsia="Times New Roman" w:hAnsi="Calibri" w:cs="Calibri"/>
+          <w:b/>
+          <w:bCs/>
+          <w:color w:val="000000"/>
+          <w:lang w:eastAsia="en-MY"/>
+        </w:rPr>
+        <w:t>ZombieAttackAction</w:t>
+      </w:r>
+      <w:proofErr w:type="spellEnd"/>
+      <w:r>
+        <w:rPr>
+          <w:rFonts w:ascii="Calibri" w:eastAsia="Times New Roman" w:hAnsi="Calibri" w:cs="Calibri"/>
+          <w:b/>
+          <w:bCs/>
+          <w:color w:val="000000"/>
+          <w:lang w:eastAsia="en-MY"/>
+        </w:rPr>
+        <w:t>[</w:t>
+      </w:r>
+      <w:proofErr w:type="gramEnd"/>
+      <w:r>
+        <w:rPr>
+          <w:rFonts w:ascii="Calibri" w:eastAsia="Times New Roman" w:hAnsi="Calibri" w:cs="Calibri"/>
+          <w:b/>
+          <w:bCs/>
+          <w:color w:val="000000"/>
+          <w:lang w:eastAsia="en-MY"/>
+        </w:rPr>
+        <w:t xml:space="preserve"> New Class]</w:t>
+      </w:r>
+    </w:p>
+    <w:p>
+      <w:pPr>
+        <w:numPr>
+          <w:ilvl w:val="0"/>
+          <w:numId w:val="23"/>
+        </w:numPr>
+        <w:textAlignment w:val="baseline"/>
+        <w:rPr>
+          <w:rFonts w:ascii="Calibri" w:eastAsia="Times New Roman" w:hAnsi="Calibri" w:cs="Calibri"/>
+          <w:color w:val="000000"/>
+          <w:lang w:eastAsia="en-MY"/>
+        </w:rPr>
+      </w:pPr>
+      <w:r>
+        <w:rPr>
+          <w:rFonts w:ascii="Calibri" w:eastAsia="Times New Roman" w:hAnsi="Calibri" w:cs="Calibri"/>
+          <w:color w:val="000000"/>
+          <w:lang w:eastAsia="en-MY"/>
+        </w:rPr>
+        <w:t>A type of attack action that only Zombie class can have</w:t>
+      </w:r>
+    </w:p>
+    <w:p>
+      <w:pPr>
+        <w:rPr>
+          <w:rFonts w:ascii="Times New Roman" w:eastAsia="Times New Roman" w:hAnsi="Times New Roman" w:cs="Times New Roman"/>
+          <w:lang w:eastAsia="en-MY"/>
+        </w:rPr>
+      </w:pPr>
+      <w:r>
+        <w:rPr>
+          <w:rFonts w:ascii="Calibri" w:eastAsia="Times New Roman" w:hAnsi="Calibri" w:cs="Calibri"/>
+          <w:color w:val="000000"/>
+          <w:lang w:eastAsia="en-MY"/>
+        </w:rPr>
+        <w:t>New Changes and their responsibilities:</w:t>
+      </w:r>
+    </w:p>
+    <w:p>
+      <w:pPr>
+        <w:numPr>
+          <w:ilvl w:val="0"/>
+          <w:numId w:val="24"/>
+        </w:numPr>
+        <w:textAlignment w:val="baseline"/>
+        <w:rPr>
+          <w:rFonts w:ascii="Calibri" w:eastAsia="Times New Roman" w:hAnsi="Calibri" w:cs="Calibri"/>
+          <w:color w:val="000000"/>
+          <w:lang w:eastAsia="en-MY"/>
+        </w:rPr>
+      </w:pPr>
+      <w:r>
+        <w:rPr>
+          <w:rFonts w:ascii="Calibri" w:eastAsia="Times New Roman" w:hAnsi="Calibri" w:cs="Calibri"/>
+          <w:color w:val="000000"/>
+          <w:lang w:eastAsia="en-MY"/>
+        </w:rPr>
+        <w:t xml:space="preserve">This is a class that inherits from a class called </w:t>
+      </w:r>
+      <w:proofErr w:type="spellStart"/>
+      <w:r>
+        <w:rPr>
+          <w:rFonts w:ascii="Calibri" w:eastAsia="Times New Roman" w:hAnsi="Calibri" w:cs="Calibri"/>
+          <w:b/>
+          <w:bCs/>
+          <w:color w:val="000000"/>
+          <w:lang w:eastAsia="en-MY"/>
+        </w:rPr>
+        <w:t>AttackAction</w:t>
+      </w:r>
+      <w:proofErr w:type="spellEnd"/>
+      <w:r>
+        <w:rPr>
+          <w:rFonts w:ascii="Calibri" w:eastAsia="Times New Roman" w:hAnsi="Calibri" w:cs="Calibri"/>
+          <w:color w:val="000000"/>
+          <w:lang w:eastAsia="en-MY"/>
+        </w:rPr>
+        <w:t>.</w:t>
+      </w:r>
+    </w:p>
+    <w:p>
+      <w:pPr>
+        <w:numPr>
+          <w:ilvl w:val="0"/>
+          <w:numId w:val="24"/>
+        </w:numPr>
+        <w:textAlignment w:val="baseline"/>
+        <w:rPr>
+          <w:rFonts w:ascii="Calibri" w:eastAsia="Times New Roman" w:hAnsi="Calibri" w:cs="Calibri"/>
+          <w:color w:val="000000"/>
+          <w:lang w:eastAsia="en-MY"/>
+        </w:rPr>
+      </w:pPr>
+      <w:r>
+        <w:rPr>
+          <w:rFonts w:ascii="Calibri" w:eastAsia="Times New Roman" w:hAnsi="Calibri" w:cs="Calibri"/>
+          <w:color w:val="000000"/>
+          <w:lang w:eastAsia="en-MY"/>
+        </w:rPr>
+        <w:t>It has a constructor that takes a parameter (</w:t>
+      </w:r>
+      <w:r>
+        <w:rPr>
+          <w:rFonts w:ascii="Calibri" w:eastAsia="Times New Roman" w:hAnsi="Calibri" w:cs="Calibri"/>
+          <w:b/>
+          <w:bCs/>
+          <w:color w:val="000000"/>
+          <w:lang w:eastAsia="en-MY"/>
+        </w:rPr>
+        <w:t xml:space="preserve">Actor </w:t>
+      </w:r>
+      <w:r>
+        <w:rPr>
+          <w:rFonts w:ascii="Calibri" w:eastAsia="Times New Roman" w:hAnsi="Calibri" w:cs="Calibri"/>
+          <w:color w:val="FF0000"/>
+          <w:lang w:eastAsia="en-MY"/>
+        </w:rPr>
+        <w:t>actor</w:t>
+      </w:r>
+      <w:r>
+        <w:rPr>
+          <w:rFonts w:ascii="Calibri" w:eastAsia="Times New Roman" w:hAnsi="Calibri" w:cs="Calibri"/>
+          <w:color w:val="000000"/>
+          <w:lang w:eastAsia="en-MY"/>
+        </w:rPr>
+        <w:t>) and its parameter is initialized by the superclass constructor.</w:t>
+      </w:r>
+    </w:p>
+    <w:p>
+      <w:pPr>
+        <w:numPr>
+          <w:ilvl w:val="0"/>
+          <w:numId w:val="24"/>
+        </w:numPr>
+        <w:textAlignment w:val="baseline"/>
+        <w:rPr>
+          <w:rFonts w:ascii="Calibri" w:eastAsia="Times New Roman" w:hAnsi="Calibri" w:cs="Calibri"/>
+          <w:color w:val="000000"/>
+          <w:lang w:eastAsia="en-MY"/>
+        </w:rPr>
+      </w:pPr>
+      <w:r>
+        <w:rPr>
+          <w:rFonts w:ascii="Calibri" w:eastAsia="Times New Roman" w:hAnsi="Calibri" w:cs="Calibri"/>
+          <w:color w:val="000000"/>
+          <w:lang w:eastAsia="en-MY"/>
+        </w:rPr>
+        <w:t>It has only one method:</w:t>
+      </w:r>
+    </w:p>
+    <w:p>
+      <w:pPr>
+        <w:numPr>
+          <w:ilvl w:val="0"/>
+          <w:numId w:val="25"/>
+        </w:numPr>
+        <w:ind w:left="1440"/>
+        <w:textAlignment w:val="baseline"/>
+        <w:rPr>
+          <w:rFonts w:ascii="Calibri" w:eastAsia="Times New Roman" w:hAnsi="Calibri" w:cs="Calibri"/>
+          <w:color w:val="000000"/>
+          <w:lang w:eastAsia="en-MY"/>
+        </w:rPr>
+      </w:pPr>
+      <w:r>
+        <w:rPr>
+          <w:rFonts w:ascii="Calibri" w:eastAsia="Times New Roman" w:hAnsi="Calibri" w:cs="Calibri"/>
+          <w:color w:val="000000"/>
+          <w:lang w:eastAsia="en-MY"/>
+        </w:rPr>
+        <w:t xml:space="preserve">The </w:t>
+      </w:r>
+      <w:r>
+        <w:rPr>
+          <w:rFonts w:ascii="Calibri" w:eastAsia="Times New Roman" w:hAnsi="Calibri" w:cs="Calibri"/>
+          <w:color w:val="FF0000"/>
+          <w:lang w:eastAsia="en-MY"/>
+        </w:rPr>
+        <w:t xml:space="preserve">execute() </w:t>
+      </w:r>
+      <w:r>
+        <w:rPr>
+          <w:rFonts w:ascii="Calibri" w:eastAsia="Times New Roman" w:hAnsi="Calibri" w:cs="Calibri"/>
+          <w:color w:val="000000"/>
+          <w:lang w:eastAsia="en-MY"/>
+        </w:rPr>
+        <w:t>method  that takes 2 parameters (</w:t>
+      </w:r>
+      <w:r>
+        <w:rPr>
+          <w:rFonts w:ascii="Calibri" w:eastAsia="Times New Roman" w:hAnsi="Calibri" w:cs="Calibri"/>
+          <w:b/>
+          <w:bCs/>
+          <w:color w:val="000000"/>
+          <w:lang w:eastAsia="en-MY"/>
+        </w:rPr>
+        <w:t>Actor</w:t>
+      </w:r>
+      <w:r>
+        <w:rPr>
+          <w:rFonts w:ascii="Calibri" w:eastAsia="Times New Roman" w:hAnsi="Calibri" w:cs="Calibri"/>
+          <w:color w:val="000000"/>
+          <w:lang w:eastAsia="en-MY"/>
+        </w:rPr>
+        <w:t xml:space="preserve"> </w:t>
+      </w:r>
+      <w:proofErr w:type="spellStart"/>
+      <w:r>
+        <w:rPr>
+          <w:rFonts w:ascii="Calibri" w:eastAsia="Times New Roman" w:hAnsi="Calibri" w:cs="Calibri"/>
+          <w:color w:val="FF0000"/>
+          <w:lang w:eastAsia="en-MY"/>
+        </w:rPr>
+        <w:t>actor</w:t>
+      </w:r>
+      <w:proofErr w:type="spellEnd"/>
+      <w:r>
+        <w:rPr>
+          <w:rFonts w:ascii="Calibri" w:eastAsia="Times New Roman" w:hAnsi="Calibri" w:cs="Calibri"/>
+          <w:color w:val="000000"/>
+          <w:lang w:eastAsia="en-MY"/>
+        </w:rPr>
+        <w:t xml:space="preserve"> and </w:t>
+      </w:r>
+      <w:proofErr w:type="spellStart"/>
+      <w:r>
+        <w:rPr>
+          <w:rFonts w:ascii="Calibri" w:eastAsia="Times New Roman" w:hAnsi="Calibri" w:cs="Calibri"/>
+          <w:b/>
+          <w:bCs/>
+          <w:color w:val="000000"/>
+          <w:lang w:eastAsia="en-MY"/>
+        </w:rPr>
+        <w:t>GameMap</w:t>
+      </w:r>
+      <w:proofErr w:type="spellEnd"/>
+      <w:r>
+        <w:rPr>
+          <w:rFonts w:ascii="Calibri" w:eastAsia="Times New Roman" w:hAnsi="Calibri" w:cs="Calibri"/>
+          <w:b/>
+          <w:bCs/>
+          <w:color w:val="000000"/>
+          <w:lang w:eastAsia="en-MY"/>
+        </w:rPr>
+        <w:t xml:space="preserve"> </w:t>
+      </w:r>
+      <w:r>
+        <w:rPr>
+          <w:rFonts w:ascii="Calibri" w:eastAsia="Times New Roman" w:hAnsi="Calibri" w:cs="Calibri"/>
+          <w:color w:val="FF0000"/>
+          <w:lang w:eastAsia="en-MY"/>
+        </w:rPr>
+        <w:t>map</w:t>
+      </w:r>
+      <w:r>
+        <w:rPr>
+          <w:rFonts w:ascii="Calibri" w:eastAsia="Times New Roman" w:hAnsi="Calibri" w:cs="Calibri"/>
+          <w:color w:val="000000"/>
+          <w:lang w:eastAsia="en-MY"/>
+        </w:rPr>
+        <w:t>) and returns a String. Its function is to execute the attack action that the Zombies have. This class is similar to the</w:t>
+      </w:r>
+      <w:r>
+        <w:rPr>
+          <w:rFonts w:ascii="Calibri" w:eastAsia="Times New Roman" w:hAnsi="Calibri" w:cs="Calibri"/>
+          <w:b/>
+          <w:bCs/>
+          <w:color w:val="000000"/>
+          <w:lang w:eastAsia="en-MY"/>
+        </w:rPr>
+        <w:t xml:space="preserve"> </w:t>
+      </w:r>
+      <w:proofErr w:type="spellStart"/>
+      <w:r>
+        <w:rPr>
+          <w:rFonts w:ascii="Calibri" w:eastAsia="Times New Roman" w:hAnsi="Calibri" w:cs="Calibri"/>
+          <w:b/>
+          <w:bCs/>
+          <w:color w:val="000000"/>
+          <w:lang w:eastAsia="en-MY"/>
+        </w:rPr>
+        <w:t>AttackAction</w:t>
+      </w:r>
+      <w:proofErr w:type="spellEnd"/>
+      <w:r>
+        <w:rPr>
+          <w:rFonts w:ascii="Calibri" w:eastAsia="Times New Roman" w:hAnsi="Calibri" w:cs="Calibri"/>
+          <w:color w:val="000000"/>
+          <w:lang w:eastAsia="en-MY"/>
+        </w:rPr>
+        <w:t xml:space="preserve"> class but with additional features only available for </w:t>
+      </w:r>
+      <w:r>
+        <w:rPr>
+          <w:rFonts w:ascii="Calibri" w:eastAsia="Times New Roman" w:hAnsi="Calibri" w:cs="Calibri"/>
+          <w:b/>
+          <w:bCs/>
+          <w:color w:val="000000"/>
+          <w:lang w:eastAsia="en-MY"/>
+        </w:rPr>
+        <w:t>Zombie</w:t>
+      </w:r>
+      <w:r>
+        <w:rPr>
+          <w:rFonts w:ascii="Calibri" w:eastAsia="Times New Roman" w:hAnsi="Calibri" w:cs="Calibri"/>
+          <w:color w:val="000000"/>
+          <w:lang w:eastAsia="en-MY"/>
+        </w:rPr>
+        <w:t xml:space="preserve">. </w:t>
+      </w:r>
+      <w:r>
+        <w:rPr>
+          <w:rFonts w:ascii="Calibri" w:eastAsia="Times New Roman" w:hAnsi="Calibri" w:cs="Calibri"/>
+          <w:b/>
+          <w:bCs/>
+          <w:color w:val="000000"/>
+          <w:lang w:eastAsia="en-MY"/>
+        </w:rPr>
+        <w:t>Zombie</w:t>
+      </w:r>
+      <w:r>
+        <w:rPr>
+          <w:rFonts w:ascii="Calibri" w:eastAsia="Times New Roman" w:hAnsi="Calibri" w:cs="Calibri"/>
+          <w:color w:val="000000"/>
+          <w:lang w:eastAsia="en-MY"/>
+        </w:rPr>
+        <w:t xml:space="preserve"> will miss more bite attacks than punch attacks. A probability is set by</w:t>
+      </w:r>
+      <w:r>
+        <w:rPr>
+          <w:rFonts w:ascii="Calibri" w:eastAsia="Times New Roman" w:hAnsi="Calibri" w:cs="Calibri"/>
+          <w:color w:val="FF0000"/>
+          <w:lang w:eastAsia="en-MY"/>
+        </w:rPr>
+        <w:t xml:space="preserve"> </w:t>
+      </w:r>
+      <w:proofErr w:type="spellStart"/>
+      <w:proofErr w:type="gramStart"/>
+      <w:r>
+        <w:rPr>
+          <w:rFonts w:ascii="Calibri" w:eastAsia="Times New Roman" w:hAnsi="Calibri" w:cs="Calibri"/>
+          <w:color w:val="FF0000"/>
+          <w:lang w:eastAsia="en-MY"/>
+        </w:rPr>
+        <w:t>Math.random</w:t>
+      </w:r>
+      <w:proofErr w:type="spellEnd"/>
+      <w:r>
+        <w:rPr>
+          <w:rFonts w:ascii="Calibri" w:eastAsia="Times New Roman" w:hAnsi="Calibri" w:cs="Calibri"/>
+          <w:color w:val="FF0000"/>
+          <w:lang w:eastAsia="en-MY"/>
+        </w:rPr>
+        <w:t>(</w:t>
+      </w:r>
+      <w:proofErr w:type="gramEnd"/>
+      <w:r>
+        <w:rPr>
+          <w:rFonts w:ascii="Calibri" w:eastAsia="Times New Roman" w:hAnsi="Calibri" w:cs="Calibri"/>
+          <w:color w:val="FF0000"/>
+          <w:lang w:eastAsia="en-MY"/>
+        </w:rPr>
+        <w:t>)</w:t>
+      </w:r>
+      <w:r>
+        <w:rPr>
+          <w:rFonts w:ascii="Calibri" w:eastAsia="Times New Roman" w:hAnsi="Calibri" w:cs="Calibri"/>
+          <w:color w:val="000000"/>
+          <w:lang w:eastAsia="en-MY"/>
+        </w:rPr>
+        <w:t xml:space="preserve">. Bites will have a missing rate of 75% and 25% for punch. </w:t>
+      </w:r>
+      <w:r>
+        <w:rPr>
+          <w:rFonts w:ascii="Calibri" w:eastAsia="Times New Roman" w:hAnsi="Calibri" w:cs="Calibri"/>
+          <w:b/>
+          <w:bCs/>
+          <w:color w:val="000000"/>
+          <w:lang w:eastAsia="en-MY"/>
+        </w:rPr>
+        <w:t>Zombie</w:t>
+      </w:r>
+      <w:r>
+        <w:rPr>
+          <w:rFonts w:ascii="Calibri" w:eastAsia="Times New Roman" w:hAnsi="Calibri" w:cs="Calibri"/>
+          <w:color w:val="000000"/>
+          <w:lang w:eastAsia="en-MY"/>
+        </w:rPr>
+        <w:t xml:space="preserve"> will also heal 5 points if they successfully landed a bite attack. If</w:t>
+      </w:r>
+      <w:r>
+        <w:rPr>
+          <w:rFonts w:ascii="Calibri" w:eastAsia="Times New Roman" w:hAnsi="Calibri" w:cs="Calibri"/>
+          <w:b/>
+          <w:bCs/>
+          <w:color w:val="000000"/>
+          <w:lang w:eastAsia="en-MY"/>
+        </w:rPr>
+        <w:t xml:space="preserve"> Zombie </w:t>
+      </w:r>
+      <w:r>
+        <w:rPr>
+          <w:rFonts w:ascii="Calibri" w:eastAsia="Times New Roman" w:hAnsi="Calibri" w:cs="Calibri"/>
+          <w:color w:val="000000"/>
+          <w:lang w:eastAsia="en-MY"/>
+        </w:rPr>
+        <w:t>is using a weapon, the chances of missing is 50%.</w:t>
+      </w:r>
+    </w:p>
+    <w:p>
+      <w:pPr>
+        <w:rPr>
+          <w:rFonts w:ascii="Times New Roman" w:eastAsia="Times New Roman" w:hAnsi="Times New Roman" w:cs="Times New Roman"/>
+          <w:lang w:eastAsia="en-MY"/>
+        </w:rPr>
+      </w:pPr>
+      <w:r>
+        <w:rPr>
+          <w:rFonts w:ascii="Calibri" w:eastAsia="Times New Roman" w:hAnsi="Calibri" w:cs="Calibri"/>
+          <w:color w:val="000000"/>
+          <w:lang w:eastAsia="en-MY"/>
+        </w:rPr>
+        <w:t>Design Choice:</w:t>
+      </w:r>
+    </w:p>
+    <w:p>
+      <w:pPr>
+        <w:numPr>
+          <w:ilvl w:val="0"/>
+          <w:numId w:val="26"/>
+        </w:numPr>
+        <w:textAlignment w:val="baseline"/>
+        <w:rPr>
+          <w:rFonts w:ascii="Calibri" w:eastAsia="Times New Roman" w:hAnsi="Calibri" w:cs="Calibri"/>
+          <w:color w:val="000000"/>
+          <w:lang w:eastAsia="en-MY"/>
+        </w:rPr>
+      </w:pPr>
+      <w:r>
+        <w:rPr>
+          <w:rFonts w:ascii="Calibri" w:eastAsia="Times New Roman" w:hAnsi="Calibri" w:cs="Calibri"/>
+          <w:color w:val="000000"/>
+          <w:lang w:eastAsia="en-MY"/>
+        </w:rPr>
+        <w:t xml:space="preserve">When designing </w:t>
+      </w:r>
+      <w:proofErr w:type="spellStart"/>
+      <w:r>
+        <w:rPr>
+          <w:rFonts w:ascii="Calibri" w:eastAsia="Times New Roman" w:hAnsi="Calibri" w:cs="Calibri"/>
+          <w:b/>
+          <w:bCs/>
+          <w:color w:val="000000"/>
+          <w:lang w:eastAsia="en-MY"/>
+        </w:rPr>
+        <w:t>ZombieAttackAction</w:t>
+      </w:r>
+      <w:proofErr w:type="spellEnd"/>
+      <w:r>
+        <w:rPr>
+          <w:rFonts w:ascii="Calibri" w:eastAsia="Times New Roman" w:hAnsi="Calibri" w:cs="Calibri"/>
+          <w:color w:val="FF0000"/>
+          <w:lang w:eastAsia="en-MY"/>
+        </w:rPr>
+        <w:t xml:space="preserve"> </w:t>
+      </w:r>
+      <w:r>
+        <w:rPr>
+          <w:rFonts w:ascii="Calibri" w:eastAsia="Times New Roman" w:hAnsi="Calibri" w:cs="Calibri"/>
+          <w:color w:val="000000"/>
+          <w:lang w:eastAsia="en-MY"/>
+        </w:rPr>
+        <w:t xml:space="preserve">class, it inherits from </w:t>
+      </w:r>
+      <w:proofErr w:type="spellStart"/>
+      <w:r>
+        <w:rPr>
+          <w:rFonts w:ascii="Calibri" w:eastAsia="Times New Roman" w:hAnsi="Calibri" w:cs="Calibri"/>
+          <w:b/>
+          <w:bCs/>
+          <w:color w:val="000000"/>
+          <w:lang w:eastAsia="en-MY"/>
+        </w:rPr>
+        <w:t>AttackAction</w:t>
+      </w:r>
+      <w:proofErr w:type="spellEnd"/>
+      <w:r>
+        <w:rPr>
+          <w:rFonts w:ascii="Calibri" w:eastAsia="Times New Roman" w:hAnsi="Calibri" w:cs="Calibri"/>
+          <w:color w:val="000000"/>
+          <w:lang w:eastAsia="en-MY"/>
+        </w:rPr>
+        <w:t xml:space="preserve"> class as it is a type of attack action. This reduces repetition of codes and hence follows the</w:t>
+      </w:r>
+      <w:proofErr w:type="gramStart"/>
+      <w:r>
+        <w:rPr>
+          <w:rFonts w:ascii="Calibri" w:eastAsia="Times New Roman" w:hAnsi="Calibri" w:cs="Calibri"/>
+          <w:color w:val="000000"/>
+          <w:lang w:eastAsia="en-MY"/>
+        </w:rPr>
+        <w:t xml:space="preserve">  </w:t>
+      </w:r>
+      <w:r>
+        <w:rPr>
+          <w:rFonts w:ascii="Calibri" w:eastAsia="Times New Roman" w:hAnsi="Calibri" w:cs="Calibri"/>
+          <w:color w:val="FF0000"/>
+          <w:lang w:eastAsia="en-MY"/>
+        </w:rPr>
+        <w:t>DRY</w:t>
+      </w:r>
+      <w:proofErr w:type="gramEnd"/>
+      <w:r>
+        <w:rPr>
+          <w:rFonts w:ascii="Calibri" w:eastAsia="Times New Roman" w:hAnsi="Calibri" w:cs="Calibri"/>
+          <w:color w:val="FF0000"/>
+          <w:lang w:eastAsia="en-MY"/>
+        </w:rPr>
+        <w:t>( Don’t repeat yourself)</w:t>
+      </w:r>
+      <w:r>
+        <w:rPr>
+          <w:rFonts w:ascii="Calibri" w:eastAsia="Times New Roman" w:hAnsi="Calibri" w:cs="Calibri"/>
+          <w:color w:val="000000"/>
+          <w:lang w:eastAsia="en-MY"/>
+        </w:rPr>
+        <w:t xml:space="preserve"> principle.</w:t>
+      </w:r>
+    </w:p>
+    <w:p>
+      <w:pPr>
+        <w:numPr>
+          <w:ilvl w:val="0"/>
+          <w:numId w:val="26"/>
+        </w:numPr>
+        <w:textAlignment w:val="baseline"/>
+        <w:rPr>
+          <w:rFonts w:ascii="Calibri" w:eastAsia="Times New Roman" w:hAnsi="Calibri" w:cs="Calibri"/>
+          <w:color w:val="000000"/>
+          <w:lang w:eastAsia="en-MY"/>
+        </w:rPr>
+      </w:pPr>
+      <w:r>
+        <w:rPr>
+          <w:rFonts w:ascii="Calibri" w:eastAsia="Times New Roman" w:hAnsi="Calibri" w:cs="Calibri"/>
+          <w:color w:val="000000"/>
+          <w:lang w:eastAsia="en-MY"/>
+        </w:rPr>
+        <w:t xml:space="preserve">I have decided to create a new attack action class only for </w:t>
+      </w:r>
+      <w:r>
+        <w:rPr>
+          <w:rFonts w:ascii="Calibri" w:eastAsia="Times New Roman" w:hAnsi="Calibri" w:cs="Calibri"/>
+          <w:b/>
+          <w:bCs/>
+          <w:color w:val="000000"/>
+          <w:lang w:eastAsia="en-MY"/>
+        </w:rPr>
+        <w:t>Zombie</w:t>
+      </w:r>
+      <w:r>
+        <w:rPr>
+          <w:rFonts w:ascii="Calibri" w:eastAsia="Times New Roman" w:hAnsi="Calibri" w:cs="Calibri"/>
+          <w:color w:val="000000"/>
+          <w:lang w:eastAsia="en-MY"/>
+        </w:rPr>
+        <w:t xml:space="preserve"> instead of using</w:t>
+      </w:r>
+      <w:r>
+        <w:rPr>
+          <w:rFonts w:ascii="Calibri" w:eastAsia="Times New Roman" w:hAnsi="Calibri" w:cs="Calibri"/>
+          <w:b/>
+          <w:bCs/>
+          <w:color w:val="000000"/>
+          <w:lang w:eastAsia="en-MY"/>
+        </w:rPr>
+        <w:t xml:space="preserve"> </w:t>
+      </w:r>
+      <w:proofErr w:type="spellStart"/>
+      <w:r>
+        <w:rPr>
+          <w:rFonts w:ascii="Calibri" w:eastAsia="Times New Roman" w:hAnsi="Calibri" w:cs="Calibri"/>
+          <w:b/>
+          <w:bCs/>
+          <w:color w:val="000000"/>
+          <w:lang w:eastAsia="en-MY"/>
+        </w:rPr>
+        <w:t>AttackAction</w:t>
+      </w:r>
+      <w:proofErr w:type="spellEnd"/>
+      <w:r>
+        <w:rPr>
+          <w:rFonts w:ascii="Calibri" w:eastAsia="Times New Roman" w:hAnsi="Calibri" w:cs="Calibri"/>
+          <w:color w:val="000000"/>
+          <w:lang w:eastAsia="en-MY"/>
+        </w:rPr>
+        <w:t xml:space="preserve"> class. The reason for this is for better maintainability and extendable. In the future, we can add more</w:t>
+      </w:r>
+      <w:r>
+        <w:rPr>
+          <w:rFonts w:ascii="Calibri" w:eastAsia="Times New Roman" w:hAnsi="Calibri" w:cs="Calibri"/>
+          <w:b/>
+          <w:bCs/>
+          <w:color w:val="000000"/>
+          <w:lang w:eastAsia="en-MY"/>
+        </w:rPr>
+        <w:t xml:space="preserve"> Zombie </w:t>
+      </w:r>
+      <w:r>
+        <w:rPr>
+          <w:rFonts w:ascii="Calibri" w:eastAsia="Times New Roman" w:hAnsi="Calibri" w:cs="Calibri"/>
+          <w:color w:val="000000"/>
+          <w:lang w:eastAsia="en-MY"/>
+        </w:rPr>
+        <w:t>related attack action features in this class.</w:t>
+      </w:r>
+    </w:p>
+    <w:p>
+      <w:pPr>
+        <w:spacing w:after="240"/>
+        <w:rPr>
+          <w:rFonts w:ascii="Times New Roman" w:eastAsia="Times New Roman" w:hAnsi="Times New Roman" w:cs="Times New Roman"/>
+          <w:lang w:eastAsia="en-MY"/>
+        </w:rPr>
+      </w:pPr>
+      <w:r>
+        <w:rPr>
+          <w:rFonts w:ascii="Times New Roman" w:eastAsia="Times New Roman" w:hAnsi="Times New Roman" w:cs="Times New Roman"/>
+          <w:lang w:eastAsia="en-MY"/>
+        </w:rPr>
+        <w:br/>
+      </w:r>
+      <w:r>
+        <w:rPr>
+          <w:rFonts w:ascii="Times New Roman" w:eastAsia="Times New Roman" w:hAnsi="Times New Roman" w:cs="Times New Roman"/>
+          <w:lang w:eastAsia="en-MY"/>
+        </w:rPr>
+        <w:br/>
+      </w:r>
+      <w:r>
+        <w:rPr>
+          <w:rFonts w:ascii="Times New Roman" w:eastAsia="Times New Roman" w:hAnsi="Times New Roman" w:cs="Times New Roman"/>
+          <w:lang w:eastAsia="en-MY"/>
+        </w:rPr>
+        <w:br/>
+      </w:r>
+    </w:p>
+    <w:p>
+      <w:pPr>
+        <w:rPr>
+          <w:rFonts w:ascii="Times New Roman" w:eastAsia="Times New Roman" w:hAnsi="Times New Roman" w:cs="Times New Roman"/>
+          <w:lang w:eastAsia="en-MY"/>
+        </w:rPr>
+      </w:pPr>
+      <w:proofErr w:type="spellStart"/>
+      <w:r>
+        <w:rPr>
+          <w:rFonts w:ascii="Calibri" w:eastAsia="Times New Roman" w:hAnsi="Calibri" w:cs="Calibri"/>
+          <w:b/>
+          <w:bCs/>
+          <w:color w:val="000000"/>
+          <w:lang w:eastAsia="en-MY"/>
+        </w:rPr>
+        <w:t>AttackBehaviour</w:t>
+      </w:r>
+      <w:proofErr w:type="spellEnd"/>
+      <w:r>
+        <w:rPr>
+          <w:rFonts w:ascii="Calibri" w:eastAsia="Times New Roman" w:hAnsi="Calibri" w:cs="Calibri"/>
+          <w:b/>
+          <w:bCs/>
+          <w:color w:val="000000"/>
+          <w:lang w:eastAsia="en-MY"/>
+        </w:rPr>
+        <w:t xml:space="preserve"> </w:t>
+      </w:r>
+      <w:proofErr w:type="gramStart"/>
+      <w:r>
+        <w:rPr>
+          <w:rFonts w:ascii="Calibri" w:eastAsia="Times New Roman" w:hAnsi="Calibri" w:cs="Calibri"/>
+          <w:b/>
+          <w:bCs/>
+          <w:color w:val="000000"/>
+          <w:lang w:eastAsia="en-MY"/>
+        </w:rPr>
+        <w:t>[ Existing</w:t>
+      </w:r>
+      <w:proofErr w:type="gramEnd"/>
+      <w:r>
+        <w:rPr>
+          <w:rFonts w:ascii="Calibri" w:eastAsia="Times New Roman" w:hAnsi="Calibri" w:cs="Calibri"/>
+          <w:b/>
+          <w:bCs/>
+          <w:color w:val="000000"/>
+          <w:lang w:eastAsia="en-MY"/>
+        </w:rPr>
+        <w:t xml:space="preserve"> Class ]</w:t>
+      </w:r>
+    </w:p>
+    <w:p>
+      <w:pPr>
+        <w:rPr>
+          <w:rFonts w:ascii="Times New Roman" w:eastAsia="Times New Roman" w:hAnsi="Times New Roman" w:cs="Times New Roman"/>
+          <w:lang w:eastAsia="en-MY"/>
+        </w:rPr>
+      </w:pPr>
+      <w:r>
+        <w:rPr>
+          <w:rFonts w:ascii="Calibri" w:eastAsia="Times New Roman" w:hAnsi="Calibri" w:cs="Calibri"/>
+          <w:color w:val="000000"/>
+          <w:lang w:eastAsia="en-MY"/>
+        </w:rPr>
+        <w:t>New Changes and their responsibilities:</w:t>
+      </w:r>
+    </w:p>
+    <w:p>
+      <w:pPr>
+        <w:numPr>
+          <w:ilvl w:val="0"/>
+          <w:numId w:val="27"/>
+        </w:numPr>
+        <w:textAlignment w:val="baseline"/>
+        <w:rPr>
+          <w:rFonts w:ascii="Calibri" w:eastAsia="Times New Roman" w:hAnsi="Calibri" w:cs="Calibri"/>
+          <w:color w:val="000000"/>
+          <w:lang w:eastAsia="en-MY"/>
+        </w:rPr>
+      </w:pPr>
+      <w:r>
+        <w:rPr>
+          <w:rFonts w:ascii="Calibri" w:eastAsia="Times New Roman" w:hAnsi="Calibri" w:cs="Calibri"/>
+          <w:color w:val="000000"/>
+          <w:lang w:eastAsia="en-MY"/>
+        </w:rPr>
+        <w:t xml:space="preserve">The </w:t>
+      </w:r>
+      <w:proofErr w:type="spellStart"/>
+      <w:proofErr w:type="gramStart"/>
+      <w:r>
+        <w:rPr>
+          <w:rFonts w:ascii="Calibri" w:eastAsia="Times New Roman" w:hAnsi="Calibri" w:cs="Calibri"/>
+          <w:color w:val="FF0000"/>
+          <w:lang w:eastAsia="en-MY"/>
+        </w:rPr>
+        <w:t>getAction</w:t>
+      </w:r>
+      <w:proofErr w:type="spellEnd"/>
+      <w:r>
+        <w:rPr>
+          <w:rFonts w:ascii="Calibri" w:eastAsia="Times New Roman" w:hAnsi="Calibri" w:cs="Calibri"/>
+          <w:color w:val="FF0000"/>
+          <w:lang w:eastAsia="en-MY"/>
+        </w:rPr>
+        <w:t>(</w:t>
+      </w:r>
+      <w:proofErr w:type="gramEnd"/>
+      <w:r>
+        <w:rPr>
+          <w:rFonts w:ascii="Calibri" w:eastAsia="Times New Roman" w:hAnsi="Calibri" w:cs="Calibri"/>
+          <w:color w:val="FF0000"/>
+          <w:lang w:eastAsia="en-MY"/>
+        </w:rPr>
+        <w:t xml:space="preserve">) </w:t>
+      </w:r>
+      <w:r>
+        <w:rPr>
+          <w:rFonts w:ascii="Calibri" w:eastAsia="Times New Roman" w:hAnsi="Calibri" w:cs="Calibri"/>
+          <w:color w:val="000000"/>
+          <w:lang w:eastAsia="en-MY"/>
+        </w:rPr>
+        <w:t>method is modified and now has another condition in it. If the actor has a capability of</w:t>
+      </w:r>
+      <w:r>
+        <w:rPr>
+          <w:rFonts w:ascii="Calibri" w:eastAsia="Times New Roman" w:hAnsi="Calibri" w:cs="Calibri"/>
+          <w:color w:val="FF0000"/>
+          <w:lang w:eastAsia="en-MY"/>
+        </w:rPr>
+        <w:t xml:space="preserve"> </w:t>
+      </w:r>
+      <w:proofErr w:type="spellStart"/>
+      <w:r>
+        <w:rPr>
+          <w:rFonts w:ascii="Calibri" w:eastAsia="Times New Roman" w:hAnsi="Calibri" w:cs="Calibri"/>
+          <w:color w:val="FF0000"/>
+          <w:lang w:eastAsia="en-MY"/>
+        </w:rPr>
+        <w:t>ZombieCapability.UNDEAD</w:t>
+      </w:r>
+      <w:proofErr w:type="spellEnd"/>
+      <w:r>
+        <w:rPr>
+          <w:rFonts w:ascii="Calibri" w:eastAsia="Times New Roman" w:hAnsi="Calibri" w:cs="Calibri"/>
+          <w:color w:val="000000"/>
+          <w:lang w:eastAsia="en-MY"/>
+        </w:rPr>
+        <w:t xml:space="preserve"> (</w:t>
+      </w:r>
+      <w:proofErr w:type="spellStart"/>
+      <w:r>
+        <w:rPr>
+          <w:rFonts w:ascii="Calibri" w:eastAsia="Times New Roman" w:hAnsi="Calibri" w:cs="Calibri"/>
+          <w:color w:val="000000"/>
+          <w:lang w:eastAsia="en-MY"/>
+        </w:rPr>
+        <w:t>enum</w:t>
+      </w:r>
+      <w:proofErr w:type="spellEnd"/>
+      <w:r>
+        <w:rPr>
+          <w:rFonts w:ascii="Calibri" w:eastAsia="Times New Roman" w:hAnsi="Calibri" w:cs="Calibri"/>
+          <w:color w:val="000000"/>
+          <w:lang w:eastAsia="en-MY"/>
+        </w:rPr>
+        <w:t xml:space="preserve">), it will return a new </w:t>
+      </w:r>
+      <w:proofErr w:type="spellStart"/>
+      <w:r>
+        <w:rPr>
+          <w:rFonts w:ascii="Calibri" w:eastAsia="Times New Roman" w:hAnsi="Calibri" w:cs="Calibri"/>
+          <w:b/>
+          <w:bCs/>
+          <w:color w:val="000000"/>
+          <w:lang w:eastAsia="en-MY"/>
+        </w:rPr>
+        <w:t>ZombieAttackAction</w:t>
+      </w:r>
+      <w:proofErr w:type="spellEnd"/>
+      <w:r>
+        <w:rPr>
+          <w:rFonts w:ascii="Calibri" w:eastAsia="Times New Roman" w:hAnsi="Calibri" w:cs="Calibri"/>
+          <w:color w:val="000000"/>
+          <w:lang w:eastAsia="en-MY"/>
+        </w:rPr>
+        <w:t>. </w:t>
+      </w:r>
+    </w:p>
+    <w:p>
+      <w:pPr>
+        <w:rPr>
+          <w:rFonts w:ascii="Times New Roman" w:eastAsia="Times New Roman" w:hAnsi="Times New Roman" w:cs="Times New Roman"/>
+          <w:lang w:eastAsia="en-MY"/>
+        </w:rPr>
+      </w:pPr>
+      <w:r>
+        <w:rPr>
+          <w:rFonts w:ascii="Calibri" w:eastAsia="Times New Roman" w:hAnsi="Calibri" w:cs="Calibri"/>
+          <w:color w:val="000000"/>
+          <w:lang w:eastAsia="en-MY"/>
+        </w:rPr>
+        <w:t>Design Choice:  </w:t>
+      </w:r>
+    </w:p>
+    <w:p>
+      <w:pPr>
+        <w:rPr>
+          <w:rFonts w:ascii="Times New Roman" w:eastAsia="Times New Roman" w:hAnsi="Times New Roman" w:cs="Times New Roman"/>
+          <w:lang w:eastAsia="en-MY"/>
+        </w:rPr>
+      </w:pPr>
+      <w:proofErr w:type="spellStart"/>
+      <w:r>
+        <w:rPr>
+          <w:rFonts w:ascii="Calibri" w:eastAsia="Times New Roman" w:hAnsi="Calibri" w:cs="Calibri"/>
+          <w:b/>
+          <w:bCs/>
+          <w:color w:val="000000"/>
+          <w:lang w:eastAsia="en-MY"/>
+        </w:rPr>
+        <w:t>AttackBehaviour</w:t>
+      </w:r>
+      <w:proofErr w:type="spellEnd"/>
+      <w:r>
+        <w:rPr>
+          <w:rFonts w:ascii="Calibri" w:eastAsia="Times New Roman" w:hAnsi="Calibri" w:cs="Calibri"/>
+          <w:color w:val="000000"/>
+          <w:lang w:eastAsia="en-MY"/>
+        </w:rPr>
+        <w:t xml:space="preserve"> now has 2 possible types of action, </w:t>
+      </w:r>
+      <w:proofErr w:type="spellStart"/>
+      <w:r>
+        <w:rPr>
+          <w:rFonts w:ascii="Calibri" w:eastAsia="Times New Roman" w:hAnsi="Calibri" w:cs="Calibri"/>
+          <w:b/>
+          <w:bCs/>
+          <w:color w:val="000000"/>
+          <w:lang w:eastAsia="en-MY"/>
+        </w:rPr>
+        <w:t>AttackAction</w:t>
+      </w:r>
+      <w:proofErr w:type="spellEnd"/>
+      <w:r>
+        <w:rPr>
+          <w:rFonts w:ascii="Calibri" w:eastAsia="Times New Roman" w:hAnsi="Calibri" w:cs="Calibri"/>
+          <w:color w:val="000000"/>
+          <w:lang w:eastAsia="en-MY"/>
+        </w:rPr>
+        <w:t xml:space="preserve"> and</w:t>
+      </w:r>
+      <w:r>
+        <w:rPr>
+          <w:rFonts w:ascii="Calibri" w:eastAsia="Times New Roman" w:hAnsi="Calibri" w:cs="Calibri"/>
+          <w:b/>
+          <w:bCs/>
+          <w:color w:val="000000"/>
+          <w:lang w:eastAsia="en-MY"/>
+        </w:rPr>
+        <w:t xml:space="preserve"> </w:t>
+      </w:r>
+      <w:proofErr w:type="spellStart"/>
+      <w:r>
+        <w:rPr>
+          <w:rFonts w:ascii="Calibri" w:eastAsia="Times New Roman" w:hAnsi="Calibri" w:cs="Calibri"/>
+          <w:b/>
+          <w:bCs/>
+          <w:color w:val="000000"/>
+          <w:lang w:eastAsia="en-MY"/>
+        </w:rPr>
+        <w:t>ZombieAttackAction</w:t>
+      </w:r>
+      <w:proofErr w:type="spellEnd"/>
+      <w:r>
+        <w:rPr>
+          <w:rFonts w:ascii="Calibri" w:eastAsia="Times New Roman" w:hAnsi="Calibri" w:cs="Calibri"/>
+          <w:color w:val="000000"/>
+          <w:lang w:eastAsia="en-MY"/>
+        </w:rPr>
+        <w:t xml:space="preserve">. </w:t>
+      </w:r>
+      <w:proofErr w:type="spellStart"/>
+      <w:r>
+        <w:rPr>
+          <w:rFonts w:ascii="Calibri" w:eastAsia="Times New Roman" w:hAnsi="Calibri" w:cs="Calibri"/>
+          <w:b/>
+          <w:bCs/>
+          <w:color w:val="000000"/>
+          <w:lang w:eastAsia="en-MY"/>
+        </w:rPr>
+        <w:t>AttackAction</w:t>
+      </w:r>
+      <w:proofErr w:type="spellEnd"/>
+      <w:r>
+        <w:rPr>
+          <w:rFonts w:ascii="Calibri" w:eastAsia="Times New Roman" w:hAnsi="Calibri" w:cs="Calibri"/>
+          <w:color w:val="000000"/>
+          <w:lang w:eastAsia="en-MY"/>
+        </w:rPr>
+        <w:t xml:space="preserve"> is used by other actors in the game where </w:t>
+      </w:r>
+      <w:proofErr w:type="spellStart"/>
+      <w:r>
+        <w:rPr>
+          <w:rFonts w:ascii="Calibri" w:eastAsia="Times New Roman" w:hAnsi="Calibri" w:cs="Calibri"/>
+          <w:b/>
+          <w:bCs/>
+          <w:color w:val="000000"/>
+          <w:lang w:eastAsia="en-MY"/>
+        </w:rPr>
+        <w:t>ZombieAttackAction</w:t>
+      </w:r>
+      <w:proofErr w:type="spellEnd"/>
+      <w:r>
+        <w:rPr>
+          <w:rFonts w:ascii="Calibri" w:eastAsia="Times New Roman" w:hAnsi="Calibri" w:cs="Calibri"/>
+          <w:color w:val="000000"/>
+          <w:lang w:eastAsia="en-MY"/>
+        </w:rPr>
+        <w:t xml:space="preserve"> is only used by </w:t>
+      </w:r>
+      <w:r>
+        <w:rPr>
+          <w:rFonts w:ascii="Calibri" w:eastAsia="Times New Roman" w:hAnsi="Calibri" w:cs="Calibri"/>
+          <w:b/>
+          <w:bCs/>
+          <w:color w:val="000000"/>
+          <w:lang w:eastAsia="en-MY"/>
+        </w:rPr>
+        <w:t>Zombie</w:t>
+      </w:r>
+      <w:r>
+        <w:rPr>
+          <w:rFonts w:ascii="Calibri" w:eastAsia="Times New Roman" w:hAnsi="Calibri" w:cs="Calibri"/>
+          <w:color w:val="000000"/>
+          <w:lang w:eastAsia="en-MY"/>
+        </w:rPr>
+        <w:t>.</w:t>
       </w:r>
     </w:p>
     <w:p>
@@ -2155,7 +4381,6 @@
         <w:rPr>
           <w:rFonts w:ascii="Calibri" w:eastAsia="Calibri" w:hAnsi="Calibri" w:cs="Calibri"/>
         </w:rPr>
-        <w:lastRenderedPageBreak/>
         <w:t xml:space="preserve">An enhanced for loop is used to loop through the elements in the array of behaviours, and if the return value of </w:t>
       </w:r>
       <w:proofErr w:type="spellStart"/>
@@ -3107,7 +5332,6 @@
         <w:rPr>
           <w:rFonts w:ascii="Calibri" w:eastAsia="Calibri" w:hAnsi="Calibri" w:cs="Calibri"/>
         </w:rPr>
-        <w:lastRenderedPageBreak/>
         <w:t xml:space="preserve">An enhanced for loop is used as stated above to avoid repetition of code on checking whether the </w:t>
       </w:r>
       <w:r>
@@ -4023,8 +6247,532 @@
 </file>
 
 <file path=word/numbering.xml><?xml version="1.0" encoding="utf-8"?>
-<w:numbering xmlns:wpc="http://schemas.microsoft.com/office/word/2010/wordprocessingCanvas" xmlns:cx="http://schemas.microsoft.com/office/drawing/2014/chartex" xmlns:cx1="http://schemas.microsoft.com/office/drawing/2015/9/8/chartex" xmlns:cx2="http://schemas.microsoft.com/office/drawing/2015/10/21/chartex" xmlns:cx3="http://schemas.microsoft.com/office/drawing/2016/5/9/chartex" xmlns:cx4="http://schemas.microsoft.com/office/drawing/2016/5/10/chartex" xmlns:cx5="http://schemas.microsoft.com/office/drawing/2016/5/11/chartex" xmlns:cx6="http://schemas.microsoft.com/office/drawing/2016/5/12/chartex" xmlns:cx7="http://schemas.microsoft.com/office/drawing/2016/5/13/chartex" xmlns:cx8="http://schemas.microsoft.com/office/drawing/2016/5/14/chartex" xmlns:mc="http://schemas.openxmlformats.org/markup-compatibility/2006" xmlns:aink="http://schemas.microsoft.com/office/drawing/2016/ink" xmlns:am3d="http://schemas.microsoft.com/office/drawing/2017/model3d" xmlns:o="urn:schemas-microsoft-com:office:office" xmlns:r="http://schemas.openxmlformats.org/officeDocument/2006/relationships" xmlns:m="http://schemas.openxmlformats.org/officeDocument/2006/math" xmlns:v="urn:schemas-microsoft-com:vml" xmlns:wp14="http://schemas.microsoft.com/office/word/2010/wordprocessingDrawing" xmlns:wp="http://schemas.openxmlformats.org/drawingml/2006/wordprocessingDrawing" xmlns:w10="urn:schemas-microsoft-com:office:word" xmlns:w="http://schemas.openxmlformats.org/wordprocessingml/2006/main" xmlns:w14="http://schemas.microsoft.com/office/word/2010/wordml" xmlns:w15="http://schemas.microsoft.com/office/word/2012/wordml" xmlns:w16cex="http://schemas.microsoft.com/office/word/2018/wordml/cex" xmlns:w16cid="http://schemas.microsoft.com/office/word/2016/wordml/cid" xmlns:w16="http://schemas.microsoft.com/office/word/2018/wordml" xmlns:w16se="http://schemas.microsoft.com/office/word/2015/wordml/symex" xmlns:wpg="http://schemas.microsoft.com/office/word/2010/wordprocessingGroup" xmlns:wpi="http://schemas.microsoft.com/office/word/2010/wordprocessingInk" xmlns:wne="http://schemas.microsoft.com/office/word/2006/wordml" xmlns:wps="http://schemas.microsoft.com/office/word/2010/wordprocessingShape" mc:Ignorable="w14 w15 w16se w16cid w16 w16cex wp14">
+<w:numbering xmlns:wpc="http://schemas.microsoft.com/office/word/2010/wordprocessingCanvas" xmlns:cx="http://schemas.microsoft.com/office/drawing/2014/chartex" xmlns:cx1="http://schemas.microsoft.com/office/drawing/2015/9/8/chartex" xmlns:mc="http://schemas.openxmlformats.org/markup-compatibility/2006" xmlns:o="urn:schemas-microsoft-com:office:office" xmlns:r="http://schemas.openxmlformats.org/officeDocument/2006/relationships" xmlns:m="http://schemas.openxmlformats.org/officeDocument/2006/math" xmlns:v="urn:schemas-microsoft-com:vml" xmlns:wp14="http://schemas.microsoft.com/office/word/2010/wordprocessingDrawing" xmlns:wp="http://schemas.openxmlformats.org/drawingml/2006/wordprocessingDrawing" xmlns:w10="urn:schemas-microsoft-com:office:word" xmlns:w="http://schemas.openxmlformats.org/wordprocessingml/2006/main" xmlns:w14="http://schemas.microsoft.com/office/word/2010/wordml" xmlns:w15="http://schemas.microsoft.com/office/word/2012/wordml" xmlns:w16se="http://schemas.microsoft.com/office/word/2015/wordml/symex" xmlns:wpg="http://schemas.microsoft.com/office/word/2010/wordprocessingGroup" xmlns:wpi="http://schemas.microsoft.com/office/word/2010/wordprocessingInk" xmlns:wne="http://schemas.microsoft.com/office/word/2006/wordml" xmlns:wps="http://schemas.microsoft.com/office/word/2010/wordprocessingShape" mc:Ignorable="w14 w15 w16se wp14">
   <w:abstractNum w:abstractNumId="0" w15:restartNumberingAfterBreak="0">
+    <w:nsid w:val="02D721F0"/>
+    <w:multiLevelType w:val="multilevel"/>
+    <w:tmpl w:val="623294CA"/>
+    <w:lvl w:ilvl="0">
+      <w:start w:val="1"/>
+      <w:numFmt w:val="bullet"/>
+      <w:lvlText w:val=""/>
+      <w:lvlJc w:val="left"/>
+      <w:pPr>
+        <w:tabs>
+          <w:tab w:val="num" w:pos="720"/>
+        </w:tabs>
+        <w:ind w:left="720" w:hanging="360"/>
+      </w:pPr>
+      <w:rPr>
+        <w:rFonts w:ascii="Symbol" w:hAnsi="Symbol" w:hint="default"/>
+        <w:sz w:val="20"/>
+      </w:rPr>
+    </w:lvl>
+    <w:lvl w:ilvl="1" w:tentative="1">
+      <w:start w:val="1"/>
+      <w:numFmt w:val="bullet"/>
+      <w:lvlText w:val="o"/>
+      <w:lvlJc w:val="left"/>
+      <w:pPr>
+        <w:tabs>
+          <w:tab w:val="num" w:pos="1440"/>
+        </w:tabs>
+        <w:ind w:left="1440" w:hanging="360"/>
+      </w:pPr>
+      <w:rPr>
+        <w:rFonts w:ascii="Courier New" w:hAnsi="Courier New" w:hint="default"/>
+        <w:sz w:val="20"/>
+      </w:rPr>
+    </w:lvl>
+    <w:lvl w:ilvl="2" w:tentative="1">
+      <w:start w:val="1"/>
+      <w:numFmt w:val="bullet"/>
+      <w:lvlText w:val=""/>
+      <w:lvlJc w:val="left"/>
+      <w:pPr>
+        <w:tabs>
+          <w:tab w:val="num" w:pos="2160"/>
+        </w:tabs>
+        <w:ind w:left="2160" w:hanging="360"/>
+      </w:pPr>
+      <w:rPr>
+        <w:rFonts w:ascii="Wingdings" w:hAnsi="Wingdings" w:hint="default"/>
+        <w:sz w:val="20"/>
+      </w:rPr>
+    </w:lvl>
+    <w:lvl w:ilvl="3" w:tentative="1">
+      <w:start w:val="1"/>
+      <w:numFmt w:val="bullet"/>
+      <w:lvlText w:val=""/>
+      <w:lvlJc w:val="left"/>
+      <w:pPr>
+        <w:tabs>
+          <w:tab w:val="num" w:pos="2880"/>
+        </w:tabs>
+        <w:ind w:left="2880" w:hanging="360"/>
+      </w:pPr>
+      <w:rPr>
+        <w:rFonts w:ascii="Wingdings" w:hAnsi="Wingdings" w:hint="default"/>
+        <w:sz w:val="20"/>
+      </w:rPr>
+    </w:lvl>
+    <w:lvl w:ilvl="4" w:tentative="1">
+      <w:start w:val="1"/>
+      <w:numFmt w:val="bullet"/>
+      <w:lvlText w:val=""/>
+      <w:lvlJc w:val="left"/>
+      <w:pPr>
+        <w:tabs>
+          <w:tab w:val="num" w:pos="3600"/>
+        </w:tabs>
+        <w:ind w:left="3600" w:hanging="360"/>
+      </w:pPr>
+      <w:rPr>
+        <w:rFonts w:ascii="Wingdings" w:hAnsi="Wingdings" w:hint="default"/>
+        <w:sz w:val="20"/>
+      </w:rPr>
+    </w:lvl>
+    <w:lvl w:ilvl="5" w:tentative="1">
+      <w:start w:val="1"/>
+      <w:numFmt w:val="bullet"/>
+      <w:lvlText w:val=""/>
+      <w:lvlJc w:val="left"/>
+      <w:pPr>
+        <w:tabs>
+          <w:tab w:val="num" w:pos="4320"/>
+        </w:tabs>
+        <w:ind w:left="4320" w:hanging="360"/>
+      </w:pPr>
+      <w:rPr>
+        <w:rFonts w:ascii="Wingdings" w:hAnsi="Wingdings" w:hint="default"/>
+        <w:sz w:val="20"/>
+      </w:rPr>
+    </w:lvl>
+    <w:lvl w:ilvl="6" w:tentative="1">
+      <w:start w:val="1"/>
+      <w:numFmt w:val="bullet"/>
+      <w:lvlText w:val=""/>
+      <w:lvlJc w:val="left"/>
+      <w:pPr>
+        <w:tabs>
+          <w:tab w:val="num" w:pos="5040"/>
+        </w:tabs>
+        <w:ind w:left="5040" w:hanging="360"/>
+      </w:pPr>
+      <w:rPr>
+        <w:rFonts w:ascii="Wingdings" w:hAnsi="Wingdings" w:hint="default"/>
+        <w:sz w:val="20"/>
+      </w:rPr>
+    </w:lvl>
+    <w:lvl w:ilvl="7" w:tentative="1">
+      <w:start w:val="1"/>
+      <w:numFmt w:val="bullet"/>
+      <w:lvlText w:val=""/>
+      <w:lvlJc w:val="left"/>
+      <w:pPr>
+        <w:tabs>
+          <w:tab w:val="num" w:pos="5760"/>
+        </w:tabs>
+        <w:ind w:left="5760" w:hanging="360"/>
+      </w:pPr>
+      <w:rPr>
+        <w:rFonts w:ascii="Wingdings" w:hAnsi="Wingdings" w:hint="default"/>
+        <w:sz w:val="20"/>
+      </w:rPr>
+    </w:lvl>
+    <w:lvl w:ilvl="8" w:tentative="1">
+      <w:start w:val="1"/>
+      <w:numFmt w:val="bullet"/>
+      <w:lvlText w:val=""/>
+      <w:lvlJc w:val="left"/>
+      <w:pPr>
+        <w:tabs>
+          <w:tab w:val="num" w:pos="6480"/>
+        </w:tabs>
+        <w:ind w:left="6480" w:hanging="360"/>
+      </w:pPr>
+      <w:rPr>
+        <w:rFonts w:ascii="Wingdings" w:hAnsi="Wingdings" w:hint="default"/>
+        <w:sz w:val="20"/>
+      </w:rPr>
+    </w:lvl>
+  </w:abstractNum>
+  <w:abstractNum w:abstractNumId="1" w15:restartNumberingAfterBreak="0">
+    <w:nsid w:val="055B1A1A"/>
+    <w:multiLevelType w:val="multilevel"/>
+    <w:tmpl w:val="0486EB18"/>
+    <w:lvl w:ilvl="0">
+      <w:start w:val="1"/>
+      <w:numFmt w:val="bullet"/>
+      <w:lvlText w:val=""/>
+      <w:lvlJc w:val="left"/>
+      <w:pPr>
+        <w:tabs>
+          <w:tab w:val="num" w:pos="720"/>
+        </w:tabs>
+        <w:ind w:left="720" w:hanging="360"/>
+      </w:pPr>
+      <w:rPr>
+        <w:rFonts w:ascii="Symbol" w:hAnsi="Symbol" w:hint="default"/>
+        <w:sz w:val="20"/>
+      </w:rPr>
+    </w:lvl>
+    <w:lvl w:ilvl="1" w:tentative="1">
+      <w:start w:val="1"/>
+      <w:numFmt w:val="bullet"/>
+      <w:lvlText w:val="o"/>
+      <w:lvlJc w:val="left"/>
+      <w:pPr>
+        <w:tabs>
+          <w:tab w:val="num" w:pos="1440"/>
+        </w:tabs>
+        <w:ind w:left="1440" w:hanging="360"/>
+      </w:pPr>
+      <w:rPr>
+        <w:rFonts w:ascii="Courier New" w:hAnsi="Courier New" w:hint="default"/>
+        <w:sz w:val="20"/>
+      </w:rPr>
+    </w:lvl>
+    <w:lvl w:ilvl="2" w:tentative="1">
+      <w:start w:val="1"/>
+      <w:numFmt w:val="bullet"/>
+      <w:lvlText w:val=""/>
+      <w:lvlJc w:val="left"/>
+      <w:pPr>
+        <w:tabs>
+          <w:tab w:val="num" w:pos="2160"/>
+        </w:tabs>
+        <w:ind w:left="2160" w:hanging="360"/>
+      </w:pPr>
+      <w:rPr>
+        <w:rFonts w:ascii="Wingdings" w:hAnsi="Wingdings" w:hint="default"/>
+        <w:sz w:val="20"/>
+      </w:rPr>
+    </w:lvl>
+    <w:lvl w:ilvl="3" w:tentative="1">
+      <w:start w:val="1"/>
+      <w:numFmt w:val="bullet"/>
+      <w:lvlText w:val=""/>
+      <w:lvlJc w:val="left"/>
+      <w:pPr>
+        <w:tabs>
+          <w:tab w:val="num" w:pos="2880"/>
+        </w:tabs>
+        <w:ind w:left="2880" w:hanging="360"/>
+      </w:pPr>
+      <w:rPr>
+        <w:rFonts w:ascii="Wingdings" w:hAnsi="Wingdings" w:hint="default"/>
+        <w:sz w:val="20"/>
+      </w:rPr>
+    </w:lvl>
+    <w:lvl w:ilvl="4" w:tentative="1">
+      <w:start w:val="1"/>
+      <w:numFmt w:val="bullet"/>
+      <w:lvlText w:val=""/>
+      <w:lvlJc w:val="left"/>
+      <w:pPr>
+        <w:tabs>
+          <w:tab w:val="num" w:pos="3600"/>
+        </w:tabs>
+        <w:ind w:left="3600" w:hanging="360"/>
+      </w:pPr>
+      <w:rPr>
+        <w:rFonts w:ascii="Wingdings" w:hAnsi="Wingdings" w:hint="default"/>
+        <w:sz w:val="20"/>
+      </w:rPr>
+    </w:lvl>
+    <w:lvl w:ilvl="5" w:tentative="1">
+      <w:start w:val="1"/>
+      <w:numFmt w:val="bullet"/>
+      <w:lvlText w:val=""/>
+      <w:lvlJc w:val="left"/>
+      <w:pPr>
+        <w:tabs>
+          <w:tab w:val="num" w:pos="4320"/>
+        </w:tabs>
+        <w:ind w:left="4320" w:hanging="360"/>
+      </w:pPr>
+      <w:rPr>
+        <w:rFonts w:ascii="Wingdings" w:hAnsi="Wingdings" w:hint="default"/>
+        <w:sz w:val="20"/>
+      </w:rPr>
+    </w:lvl>
+    <w:lvl w:ilvl="6" w:tentative="1">
+      <w:start w:val="1"/>
+      <w:numFmt w:val="bullet"/>
+      <w:lvlText w:val=""/>
+      <w:lvlJc w:val="left"/>
+      <w:pPr>
+        <w:tabs>
+          <w:tab w:val="num" w:pos="5040"/>
+        </w:tabs>
+        <w:ind w:left="5040" w:hanging="360"/>
+      </w:pPr>
+      <w:rPr>
+        <w:rFonts w:ascii="Wingdings" w:hAnsi="Wingdings" w:hint="default"/>
+        <w:sz w:val="20"/>
+      </w:rPr>
+    </w:lvl>
+    <w:lvl w:ilvl="7" w:tentative="1">
+      <w:start w:val="1"/>
+      <w:numFmt w:val="bullet"/>
+      <w:lvlText w:val=""/>
+      <w:lvlJc w:val="left"/>
+      <w:pPr>
+        <w:tabs>
+          <w:tab w:val="num" w:pos="5760"/>
+        </w:tabs>
+        <w:ind w:left="5760" w:hanging="360"/>
+      </w:pPr>
+      <w:rPr>
+        <w:rFonts w:ascii="Wingdings" w:hAnsi="Wingdings" w:hint="default"/>
+        <w:sz w:val="20"/>
+      </w:rPr>
+    </w:lvl>
+    <w:lvl w:ilvl="8" w:tentative="1">
+      <w:start w:val="1"/>
+      <w:numFmt w:val="bullet"/>
+      <w:lvlText w:val=""/>
+      <w:lvlJc w:val="left"/>
+      <w:pPr>
+        <w:tabs>
+          <w:tab w:val="num" w:pos="6480"/>
+        </w:tabs>
+        <w:ind w:left="6480" w:hanging="360"/>
+      </w:pPr>
+      <w:rPr>
+        <w:rFonts w:ascii="Wingdings" w:hAnsi="Wingdings" w:hint="default"/>
+        <w:sz w:val="20"/>
+      </w:rPr>
+    </w:lvl>
+  </w:abstractNum>
+  <w:abstractNum w:abstractNumId="2" w15:restartNumberingAfterBreak="0">
+    <w:nsid w:val="06C720A1"/>
+    <w:multiLevelType w:val="multilevel"/>
+    <w:tmpl w:val="DE9A4C42"/>
+    <w:lvl w:ilvl="0">
+      <w:start w:val="1"/>
+      <w:numFmt w:val="decimal"/>
+      <w:lvlText w:val="%1."/>
+      <w:lvlJc w:val="left"/>
+      <w:pPr>
+        <w:tabs>
+          <w:tab w:val="num" w:pos="720"/>
+        </w:tabs>
+        <w:ind w:left="720" w:hanging="360"/>
+      </w:pPr>
+    </w:lvl>
+    <w:lvl w:ilvl="1" w:tentative="1">
+      <w:start w:val="1"/>
+      <w:numFmt w:val="decimal"/>
+      <w:lvlText w:val="%2."/>
+      <w:lvlJc w:val="left"/>
+      <w:pPr>
+        <w:tabs>
+          <w:tab w:val="num" w:pos="1440"/>
+        </w:tabs>
+        <w:ind w:left="1440" w:hanging="360"/>
+      </w:pPr>
+    </w:lvl>
+    <w:lvl w:ilvl="2" w:tentative="1">
+      <w:start w:val="1"/>
+      <w:numFmt w:val="decimal"/>
+      <w:lvlText w:val="%3."/>
+      <w:lvlJc w:val="left"/>
+      <w:pPr>
+        <w:tabs>
+          <w:tab w:val="num" w:pos="2160"/>
+        </w:tabs>
+        <w:ind w:left="2160" w:hanging="360"/>
+      </w:pPr>
+    </w:lvl>
+    <w:lvl w:ilvl="3" w:tentative="1">
+      <w:start w:val="1"/>
+      <w:numFmt w:val="decimal"/>
+      <w:lvlText w:val="%4."/>
+      <w:lvlJc w:val="left"/>
+      <w:pPr>
+        <w:tabs>
+          <w:tab w:val="num" w:pos="2880"/>
+        </w:tabs>
+        <w:ind w:left="2880" w:hanging="360"/>
+      </w:pPr>
+    </w:lvl>
+    <w:lvl w:ilvl="4" w:tentative="1">
+      <w:start w:val="1"/>
+      <w:numFmt w:val="decimal"/>
+      <w:lvlText w:val="%5."/>
+      <w:lvlJc w:val="left"/>
+      <w:pPr>
+        <w:tabs>
+          <w:tab w:val="num" w:pos="3600"/>
+        </w:tabs>
+        <w:ind w:left="3600" w:hanging="360"/>
+      </w:pPr>
+    </w:lvl>
+    <w:lvl w:ilvl="5" w:tentative="1">
+      <w:start w:val="1"/>
+      <w:numFmt w:val="decimal"/>
+      <w:lvlText w:val="%6."/>
+      <w:lvlJc w:val="left"/>
+      <w:pPr>
+        <w:tabs>
+          <w:tab w:val="num" w:pos="4320"/>
+        </w:tabs>
+        <w:ind w:left="4320" w:hanging="360"/>
+      </w:pPr>
+    </w:lvl>
+    <w:lvl w:ilvl="6" w:tentative="1">
+      <w:start w:val="1"/>
+      <w:numFmt w:val="decimal"/>
+      <w:lvlText w:val="%7."/>
+      <w:lvlJc w:val="left"/>
+      <w:pPr>
+        <w:tabs>
+          <w:tab w:val="num" w:pos="5040"/>
+        </w:tabs>
+        <w:ind w:left="5040" w:hanging="360"/>
+      </w:pPr>
+    </w:lvl>
+    <w:lvl w:ilvl="7" w:tentative="1">
+      <w:start w:val="1"/>
+      <w:numFmt w:val="decimal"/>
+      <w:lvlText w:val="%8."/>
+      <w:lvlJc w:val="left"/>
+      <w:pPr>
+        <w:tabs>
+          <w:tab w:val="num" w:pos="5760"/>
+        </w:tabs>
+        <w:ind w:left="5760" w:hanging="360"/>
+      </w:pPr>
+    </w:lvl>
+    <w:lvl w:ilvl="8" w:tentative="1">
+      <w:start w:val="1"/>
+      <w:numFmt w:val="decimal"/>
+      <w:lvlText w:val="%9."/>
+      <w:lvlJc w:val="left"/>
+      <w:pPr>
+        <w:tabs>
+          <w:tab w:val="num" w:pos="6480"/>
+        </w:tabs>
+        <w:ind w:left="6480" w:hanging="360"/>
+      </w:pPr>
+    </w:lvl>
+  </w:abstractNum>
+  <w:abstractNum w:abstractNumId="3" w15:restartNumberingAfterBreak="0">
+    <w:nsid w:val="179C7C41"/>
+    <w:multiLevelType w:val="multilevel"/>
+    <w:tmpl w:val="21E81E4C"/>
+    <w:lvl w:ilvl="0">
+      <w:start w:val="1"/>
+      <w:numFmt w:val="decimal"/>
+      <w:lvlText w:val="%1."/>
+      <w:lvlJc w:val="left"/>
+      <w:pPr>
+        <w:tabs>
+          <w:tab w:val="num" w:pos="720"/>
+        </w:tabs>
+        <w:ind w:left="720" w:hanging="360"/>
+      </w:pPr>
+    </w:lvl>
+    <w:lvl w:ilvl="1" w:tentative="1">
+      <w:start w:val="1"/>
+      <w:numFmt w:val="decimal"/>
+      <w:lvlText w:val="%2."/>
+      <w:lvlJc w:val="left"/>
+      <w:pPr>
+        <w:tabs>
+          <w:tab w:val="num" w:pos="1440"/>
+        </w:tabs>
+        <w:ind w:left="1440" w:hanging="360"/>
+      </w:pPr>
+    </w:lvl>
+    <w:lvl w:ilvl="2" w:tentative="1">
+      <w:start w:val="1"/>
+      <w:numFmt w:val="decimal"/>
+      <w:lvlText w:val="%3."/>
+      <w:lvlJc w:val="left"/>
+      <w:pPr>
+        <w:tabs>
+          <w:tab w:val="num" w:pos="2160"/>
+        </w:tabs>
+        <w:ind w:left="2160" w:hanging="360"/>
+      </w:pPr>
+    </w:lvl>
+    <w:lvl w:ilvl="3" w:tentative="1">
+      <w:start w:val="1"/>
+      <w:numFmt w:val="decimal"/>
+      <w:lvlText w:val="%4."/>
+      <w:lvlJc w:val="left"/>
+      <w:pPr>
+        <w:tabs>
+          <w:tab w:val="num" w:pos="2880"/>
+        </w:tabs>
+        <w:ind w:left="2880" w:hanging="360"/>
+      </w:pPr>
+    </w:lvl>
+    <w:lvl w:ilvl="4" w:tentative="1">
+      <w:start w:val="1"/>
+      <w:numFmt w:val="decimal"/>
+      <w:lvlText w:val="%5."/>
+      <w:lvlJc w:val="left"/>
+      <w:pPr>
+        <w:tabs>
+          <w:tab w:val="num" w:pos="3600"/>
+        </w:tabs>
+        <w:ind w:left="3600" w:hanging="360"/>
+      </w:pPr>
+    </w:lvl>
+    <w:lvl w:ilvl="5" w:tentative="1">
+      <w:start w:val="1"/>
+      <w:numFmt w:val="decimal"/>
+      <w:lvlText w:val="%6."/>
+      <w:lvlJc w:val="left"/>
+      <w:pPr>
+        <w:tabs>
+          <w:tab w:val="num" w:pos="4320"/>
+        </w:tabs>
+        <w:ind w:left="4320" w:hanging="360"/>
+      </w:pPr>
+    </w:lvl>
+    <w:lvl w:ilvl="6" w:tentative="1">
+      <w:start w:val="1"/>
+      <w:numFmt w:val="decimal"/>
+      <w:lvlText w:val="%7."/>
+      <w:lvlJc w:val="left"/>
+      <w:pPr>
+        <w:tabs>
+          <w:tab w:val="num" w:pos="5040"/>
+        </w:tabs>
+        <w:ind w:left="5040" w:hanging="360"/>
+      </w:pPr>
+    </w:lvl>
+    <w:lvl w:ilvl="7" w:tentative="1">
+      <w:start w:val="1"/>
+      <w:numFmt w:val="decimal"/>
+      <w:lvlText w:val="%8."/>
+      <w:lvlJc w:val="left"/>
+      <w:pPr>
+        <w:tabs>
+          <w:tab w:val="num" w:pos="5760"/>
+        </w:tabs>
+        <w:ind w:left="5760" w:hanging="360"/>
+      </w:pPr>
+    </w:lvl>
+    <w:lvl w:ilvl="8" w:tentative="1">
+      <w:start w:val="1"/>
+      <w:numFmt w:val="decimal"/>
+      <w:lvlText w:val="%9."/>
+      <w:lvlJc w:val="left"/>
+      <w:pPr>
+        <w:tabs>
+          <w:tab w:val="num" w:pos="6480"/>
+        </w:tabs>
+        <w:ind w:left="6480" w:hanging="360"/>
+      </w:pPr>
+    </w:lvl>
+  </w:abstractNum>
+  <w:abstractNum w:abstractNumId="4" w15:restartNumberingAfterBreak="0">
     <w:nsid w:val="188F5514"/>
     <w:multiLevelType w:val="multilevel"/>
     <w:tmpl w:val="4470EC10"/>
@@ -4137,7 +6885,7 @@
       </w:rPr>
     </w:lvl>
   </w:abstractNum>
-  <w:abstractNum w:abstractNumId="1" w15:restartNumberingAfterBreak="0">
+  <w:abstractNum w:abstractNumId="5" w15:restartNumberingAfterBreak="0">
     <w:nsid w:val="200C35B8"/>
     <w:multiLevelType w:val="multilevel"/>
     <w:tmpl w:val="3DDED5C4"/>
@@ -4250,7 +6998,7 @@
       </w:rPr>
     </w:lvl>
   </w:abstractNum>
-  <w:abstractNum w:abstractNumId="2" w15:restartNumberingAfterBreak="0">
+  <w:abstractNum w:abstractNumId="6" w15:restartNumberingAfterBreak="0">
     <w:nsid w:val="235F3829"/>
     <w:multiLevelType w:val="multilevel"/>
     <w:tmpl w:val="6CBCCDF4"/>
@@ -4363,7 +7111,7 @@
       </w:rPr>
     </w:lvl>
   </w:abstractNum>
-  <w:abstractNum w:abstractNumId="3" w15:restartNumberingAfterBreak="0">
+  <w:abstractNum w:abstractNumId="7" w15:restartNumberingAfterBreak="0">
     <w:nsid w:val="29140CBA"/>
     <w:multiLevelType w:val="multilevel"/>
     <w:tmpl w:val="BF1AD466"/>
@@ -4476,7 +7224,233 @@
       </w:rPr>
     </w:lvl>
   </w:abstractNum>
-  <w:abstractNum w:abstractNumId="4" w15:restartNumberingAfterBreak="0">
+  <w:abstractNum w:abstractNumId="8" w15:restartNumberingAfterBreak="0">
+    <w:nsid w:val="2F1C0692"/>
+    <w:multiLevelType w:val="multilevel"/>
+    <w:tmpl w:val="97B443DC"/>
+    <w:lvl w:ilvl="0">
+      <w:start w:val="1"/>
+      <w:numFmt w:val="decimal"/>
+      <w:lvlText w:val="%1."/>
+      <w:lvlJc w:val="left"/>
+      <w:pPr>
+        <w:tabs>
+          <w:tab w:val="num" w:pos="720"/>
+        </w:tabs>
+        <w:ind w:left="720" w:hanging="360"/>
+      </w:pPr>
+    </w:lvl>
+    <w:lvl w:ilvl="1" w:tentative="1">
+      <w:start w:val="1"/>
+      <w:numFmt w:val="decimal"/>
+      <w:lvlText w:val="%2."/>
+      <w:lvlJc w:val="left"/>
+      <w:pPr>
+        <w:tabs>
+          <w:tab w:val="num" w:pos="1440"/>
+        </w:tabs>
+        <w:ind w:left="1440" w:hanging="360"/>
+      </w:pPr>
+    </w:lvl>
+    <w:lvl w:ilvl="2" w:tentative="1">
+      <w:start w:val="1"/>
+      <w:numFmt w:val="decimal"/>
+      <w:lvlText w:val="%3."/>
+      <w:lvlJc w:val="left"/>
+      <w:pPr>
+        <w:tabs>
+          <w:tab w:val="num" w:pos="2160"/>
+        </w:tabs>
+        <w:ind w:left="2160" w:hanging="360"/>
+      </w:pPr>
+    </w:lvl>
+    <w:lvl w:ilvl="3" w:tentative="1">
+      <w:start w:val="1"/>
+      <w:numFmt w:val="decimal"/>
+      <w:lvlText w:val="%4."/>
+      <w:lvlJc w:val="left"/>
+      <w:pPr>
+        <w:tabs>
+          <w:tab w:val="num" w:pos="2880"/>
+        </w:tabs>
+        <w:ind w:left="2880" w:hanging="360"/>
+      </w:pPr>
+    </w:lvl>
+    <w:lvl w:ilvl="4" w:tentative="1">
+      <w:start w:val="1"/>
+      <w:numFmt w:val="decimal"/>
+      <w:lvlText w:val="%5."/>
+      <w:lvlJc w:val="left"/>
+      <w:pPr>
+        <w:tabs>
+          <w:tab w:val="num" w:pos="3600"/>
+        </w:tabs>
+        <w:ind w:left="3600" w:hanging="360"/>
+      </w:pPr>
+    </w:lvl>
+    <w:lvl w:ilvl="5" w:tentative="1">
+      <w:start w:val="1"/>
+      <w:numFmt w:val="decimal"/>
+      <w:lvlText w:val="%6."/>
+      <w:lvlJc w:val="left"/>
+      <w:pPr>
+        <w:tabs>
+          <w:tab w:val="num" w:pos="4320"/>
+        </w:tabs>
+        <w:ind w:left="4320" w:hanging="360"/>
+      </w:pPr>
+    </w:lvl>
+    <w:lvl w:ilvl="6" w:tentative="1">
+      <w:start w:val="1"/>
+      <w:numFmt w:val="decimal"/>
+      <w:lvlText w:val="%7."/>
+      <w:lvlJc w:val="left"/>
+      <w:pPr>
+        <w:tabs>
+          <w:tab w:val="num" w:pos="5040"/>
+        </w:tabs>
+        <w:ind w:left="5040" w:hanging="360"/>
+      </w:pPr>
+    </w:lvl>
+    <w:lvl w:ilvl="7" w:tentative="1">
+      <w:start w:val="1"/>
+      <w:numFmt w:val="decimal"/>
+      <w:lvlText w:val="%8."/>
+      <w:lvlJc w:val="left"/>
+      <w:pPr>
+        <w:tabs>
+          <w:tab w:val="num" w:pos="5760"/>
+        </w:tabs>
+        <w:ind w:left="5760" w:hanging="360"/>
+      </w:pPr>
+    </w:lvl>
+    <w:lvl w:ilvl="8" w:tentative="1">
+      <w:start w:val="1"/>
+      <w:numFmt w:val="decimal"/>
+      <w:lvlText w:val="%9."/>
+      <w:lvlJc w:val="left"/>
+      <w:pPr>
+        <w:tabs>
+          <w:tab w:val="num" w:pos="6480"/>
+        </w:tabs>
+        <w:ind w:left="6480" w:hanging="360"/>
+      </w:pPr>
+    </w:lvl>
+  </w:abstractNum>
+  <w:abstractNum w:abstractNumId="9" w15:restartNumberingAfterBreak="0">
+    <w:nsid w:val="2F325BB7"/>
+    <w:multiLevelType w:val="multilevel"/>
+    <w:tmpl w:val="AF9682C6"/>
+    <w:lvl w:ilvl="0">
+      <w:start w:val="1"/>
+      <w:numFmt w:val="decimal"/>
+      <w:lvlText w:val="%1."/>
+      <w:lvlJc w:val="left"/>
+      <w:pPr>
+        <w:tabs>
+          <w:tab w:val="num" w:pos="720"/>
+        </w:tabs>
+        <w:ind w:left="720" w:hanging="360"/>
+      </w:pPr>
+    </w:lvl>
+    <w:lvl w:ilvl="1" w:tentative="1">
+      <w:start w:val="1"/>
+      <w:numFmt w:val="decimal"/>
+      <w:lvlText w:val="%2."/>
+      <w:lvlJc w:val="left"/>
+      <w:pPr>
+        <w:tabs>
+          <w:tab w:val="num" w:pos="1440"/>
+        </w:tabs>
+        <w:ind w:left="1440" w:hanging="360"/>
+      </w:pPr>
+    </w:lvl>
+    <w:lvl w:ilvl="2" w:tentative="1">
+      <w:start w:val="1"/>
+      <w:numFmt w:val="decimal"/>
+      <w:lvlText w:val="%3."/>
+      <w:lvlJc w:val="left"/>
+      <w:pPr>
+        <w:tabs>
+          <w:tab w:val="num" w:pos="2160"/>
+        </w:tabs>
+        <w:ind w:left="2160" w:hanging="360"/>
+      </w:pPr>
+    </w:lvl>
+    <w:lvl w:ilvl="3" w:tentative="1">
+      <w:start w:val="1"/>
+      <w:numFmt w:val="decimal"/>
+      <w:lvlText w:val="%4."/>
+      <w:lvlJc w:val="left"/>
+      <w:pPr>
+        <w:tabs>
+          <w:tab w:val="num" w:pos="2880"/>
+        </w:tabs>
+        <w:ind w:left="2880" w:hanging="360"/>
+      </w:pPr>
+    </w:lvl>
+    <w:lvl w:ilvl="4" w:tentative="1">
+      <w:start w:val="1"/>
+      <w:numFmt w:val="decimal"/>
+      <w:lvlText w:val="%5."/>
+      <w:lvlJc w:val="left"/>
+      <w:pPr>
+        <w:tabs>
+          <w:tab w:val="num" w:pos="3600"/>
+        </w:tabs>
+        <w:ind w:left="3600" w:hanging="360"/>
+      </w:pPr>
+    </w:lvl>
+    <w:lvl w:ilvl="5" w:tentative="1">
+      <w:start w:val="1"/>
+      <w:numFmt w:val="decimal"/>
+      <w:lvlText w:val="%6."/>
+      <w:lvlJc w:val="left"/>
+      <w:pPr>
+        <w:tabs>
+          <w:tab w:val="num" w:pos="4320"/>
+        </w:tabs>
+        <w:ind w:left="4320" w:hanging="360"/>
+      </w:pPr>
+    </w:lvl>
+    <w:lvl w:ilvl="6" w:tentative="1">
+      <w:start w:val="1"/>
+      <w:numFmt w:val="decimal"/>
+      <w:lvlText w:val="%7."/>
+      <w:lvlJc w:val="left"/>
+      <w:pPr>
+        <w:tabs>
+          <w:tab w:val="num" w:pos="5040"/>
+        </w:tabs>
+        <w:ind w:left="5040" w:hanging="360"/>
+      </w:pPr>
+    </w:lvl>
+    <w:lvl w:ilvl="7" w:tentative="1">
+      <w:start w:val="1"/>
+      <w:numFmt w:val="decimal"/>
+      <w:lvlText w:val="%8."/>
+      <w:lvlJc w:val="left"/>
+      <w:pPr>
+        <w:tabs>
+          <w:tab w:val="num" w:pos="5760"/>
+        </w:tabs>
+        <w:ind w:left="5760" w:hanging="360"/>
+      </w:pPr>
+    </w:lvl>
+    <w:lvl w:ilvl="8" w:tentative="1">
+      <w:start w:val="1"/>
+      <w:numFmt w:val="decimal"/>
+      <w:lvlText w:val="%9."/>
+      <w:lvlJc w:val="left"/>
+      <w:pPr>
+        <w:tabs>
+          <w:tab w:val="num" w:pos="6480"/>
+        </w:tabs>
+        <w:ind w:left="6480" w:hanging="360"/>
+      </w:pPr>
+    </w:lvl>
+  </w:abstractNum>
+  <w:abstractNum w:abstractNumId="10" w15:restartNumberingAfterBreak="0">
     <w:nsid w:val="34CD698B"/>
     <w:multiLevelType w:val="multilevel"/>
     <w:tmpl w:val="7C28AA0E"/>
@@ -4589,7 +7563,7 @@
       </w:rPr>
     </w:lvl>
   </w:abstractNum>
-  <w:abstractNum w:abstractNumId="5" w15:restartNumberingAfterBreak="0">
+  <w:abstractNum w:abstractNumId="11" w15:restartNumberingAfterBreak="0">
     <w:nsid w:val="366329B3"/>
     <w:multiLevelType w:val="multilevel"/>
     <w:tmpl w:val="DE1A279A"/>
@@ -4702,7 +7676,7 @@
       </w:rPr>
     </w:lvl>
   </w:abstractNum>
-  <w:abstractNum w:abstractNumId="6" w15:restartNumberingAfterBreak="0">
+  <w:abstractNum w:abstractNumId="12" w15:restartNumberingAfterBreak="0">
     <w:nsid w:val="3FB66AE0"/>
     <w:multiLevelType w:val="multilevel"/>
     <w:tmpl w:val="B2A02A72"/>
@@ -4815,7 +7789,7 @@
       </w:rPr>
     </w:lvl>
   </w:abstractNum>
-  <w:abstractNum w:abstractNumId="7" w15:restartNumberingAfterBreak="0">
+  <w:abstractNum w:abstractNumId="13" w15:restartNumberingAfterBreak="0">
     <w:nsid w:val="3FEF739E"/>
     <w:multiLevelType w:val="multilevel"/>
     <w:tmpl w:val="AA680B82"/>
@@ -4928,7 +7902,7 @@
       </w:rPr>
     </w:lvl>
   </w:abstractNum>
-  <w:abstractNum w:abstractNumId="8" w15:restartNumberingAfterBreak="0">
+  <w:abstractNum w:abstractNumId="14" w15:restartNumberingAfterBreak="0">
     <w:nsid w:val="452C7B51"/>
     <w:multiLevelType w:val="multilevel"/>
     <w:tmpl w:val="34D066B4"/>
@@ -5041,7 +8015,269 @@
       </w:rPr>
     </w:lvl>
   </w:abstractNum>
-  <w:abstractNum w:abstractNumId="9" w15:restartNumberingAfterBreak="0">
+  <w:abstractNum w:abstractNumId="15" w15:restartNumberingAfterBreak="0">
+    <w:nsid w:val="46D05A7A"/>
+    <w:multiLevelType w:val="multilevel"/>
+    <w:tmpl w:val="A6E8BB3A"/>
+    <w:lvl w:ilvl="0">
+      <w:start w:val="1"/>
+      <w:numFmt w:val="decimal"/>
+      <w:lvlText w:val="%1."/>
+      <w:lvlJc w:val="left"/>
+      <w:pPr>
+        <w:tabs>
+          <w:tab w:val="num" w:pos="720"/>
+        </w:tabs>
+        <w:ind w:left="720" w:hanging="360"/>
+      </w:pPr>
+    </w:lvl>
+    <w:lvl w:ilvl="1" w:tentative="1">
+      <w:start w:val="1"/>
+      <w:numFmt w:val="decimal"/>
+      <w:lvlText w:val="%2."/>
+      <w:lvlJc w:val="left"/>
+      <w:pPr>
+        <w:tabs>
+          <w:tab w:val="num" w:pos="1440"/>
+        </w:tabs>
+        <w:ind w:left="1440" w:hanging="360"/>
+      </w:pPr>
+    </w:lvl>
+    <w:lvl w:ilvl="2" w:tentative="1">
+      <w:start w:val="1"/>
+      <w:numFmt w:val="decimal"/>
+      <w:lvlText w:val="%3."/>
+      <w:lvlJc w:val="left"/>
+      <w:pPr>
+        <w:tabs>
+          <w:tab w:val="num" w:pos="2160"/>
+        </w:tabs>
+        <w:ind w:left="2160" w:hanging="360"/>
+      </w:pPr>
+    </w:lvl>
+    <w:lvl w:ilvl="3" w:tentative="1">
+      <w:start w:val="1"/>
+      <w:numFmt w:val="decimal"/>
+      <w:lvlText w:val="%4."/>
+      <w:lvlJc w:val="left"/>
+      <w:pPr>
+        <w:tabs>
+          <w:tab w:val="num" w:pos="2880"/>
+        </w:tabs>
+        <w:ind w:left="2880" w:hanging="360"/>
+      </w:pPr>
+    </w:lvl>
+    <w:lvl w:ilvl="4" w:tentative="1">
+      <w:start w:val="1"/>
+      <w:numFmt w:val="decimal"/>
+      <w:lvlText w:val="%5."/>
+      <w:lvlJc w:val="left"/>
+      <w:pPr>
+        <w:tabs>
+          <w:tab w:val="num" w:pos="3600"/>
+        </w:tabs>
+        <w:ind w:left="3600" w:hanging="360"/>
+      </w:pPr>
+    </w:lvl>
+    <w:lvl w:ilvl="5" w:tentative="1">
+      <w:start w:val="1"/>
+      <w:numFmt w:val="decimal"/>
+      <w:lvlText w:val="%6."/>
+      <w:lvlJc w:val="left"/>
+      <w:pPr>
+        <w:tabs>
+          <w:tab w:val="num" w:pos="4320"/>
+        </w:tabs>
+        <w:ind w:left="4320" w:hanging="360"/>
+      </w:pPr>
+    </w:lvl>
+    <w:lvl w:ilvl="6" w:tentative="1">
+      <w:start w:val="1"/>
+      <w:numFmt w:val="decimal"/>
+      <w:lvlText w:val="%7."/>
+      <w:lvlJc w:val="left"/>
+      <w:pPr>
+        <w:tabs>
+          <w:tab w:val="num" w:pos="5040"/>
+        </w:tabs>
+        <w:ind w:left="5040" w:hanging="360"/>
+      </w:pPr>
+    </w:lvl>
+    <w:lvl w:ilvl="7" w:tentative="1">
+      <w:start w:val="1"/>
+      <w:numFmt w:val="decimal"/>
+      <w:lvlText w:val="%8."/>
+      <w:lvlJc w:val="left"/>
+      <w:pPr>
+        <w:tabs>
+          <w:tab w:val="num" w:pos="5760"/>
+        </w:tabs>
+        <w:ind w:left="5760" w:hanging="360"/>
+      </w:pPr>
+    </w:lvl>
+    <w:lvl w:ilvl="8" w:tentative="1">
+      <w:start w:val="1"/>
+      <w:numFmt w:val="decimal"/>
+      <w:lvlText w:val="%9."/>
+      <w:lvlJc w:val="left"/>
+      <w:pPr>
+        <w:tabs>
+          <w:tab w:val="num" w:pos="6480"/>
+        </w:tabs>
+        <w:ind w:left="6480" w:hanging="360"/>
+      </w:pPr>
+    </w:lvl>
+  </w:abstractNum>
+  <w:abstractNum w:abstractNumId="16" w15:restartNumberingAfterBreak="0">
+    <w:nsid w:val="4A805009"/>
+    <w:multiLevelType w:val="multilevel"/>
+    <w:tmpl w:val="693A7718"/>
+    <w:lvl w:ilvl="0">
+      <w:start w:val="1"/>
+      <w:numFmt w:val="bullet"/>
+      <w:lvlText w:val=""/>
+      <w:lvlJc w:val="left"/>
+      <w:pPr>
+        <w:tabs>
+          <w:tab w:val="num" w:pos="720"/>
+        </w:tabs>
+        <w:ind w:left="720" w:hanging="360"/>
+      </w:pPr>
+      <w:rPr>
+        <w:rFonts w:ascii="Symbol" w:hAnsi="Symbol" w:hint="default"/>
+        <w:sz w:val="20"/>
+      </w:rPr>
+    </w:lvl>
+    <w:lvl w:ilvl="1" w:tentative="1">
+      <w:start w:val="1"/>
+      <w:numFmt w:val="bullet"/>
+      <w:lvlText w:val="o"/>
+      <w:lvlJc w:val="left"/>
+      <w:pPr>
+        <w:tabs>
+          <w:tab w:val="num" w:pos="1440"/>
+        </w:tabs>
+        <w:ind w:left="1440" w:hanging="360"/>
+      </w:pPr>
+      <w:rPr>
+        <w:rFonts w:ascii="Courier New" w:hAnsi="Courier New" w:hint="default"/>
+        <w:sz w:val="20"/>
+      </w:rPr>
+    </w:lvl>
+    <w:lvl w:ilvl="2" w:tentative="1">
+      <w:start w:val="1"/>
+      <w:numFmt w:val="bullet"/>
+      <w:lvlText w:val=""/>
+      <w:lvlJc w:val="left"/>
+      <w:pPr>
+        <w:tabs>
+          <w:tab w:val="num" w:pos="2160"/>
+        </w:tabs>
+        <w:ind w:left="2160" w:hanging="360"/>
+      </w:pPr>
+      <w:rPr>
+        <w:rFonts w:ascii="Wingdings" w:hAnsi="Wingdings" w:hint="default"/>
+        <w:sz w:val="20"/>
+      </w:rPr>
+    </w:lvl>
+    <w:lvl w:ilvl="3" w:tentative="1">
+      <w:start w:val="1"/>
+      <w:numFmt w:val="bullet"/>
+      <w:lvlText w:val=""/>
+      <w:lvlJc w:val="left"/>
+      <w:pPr>
+        <w:tabs>
+          <w:tab w:val="num" w:pos="2880"/>
+        </w:tabs>
+        <w:ind w:left="2880" w:hanging="360"/>
+      </w:pPr>
+      <w:rPr>
+        <w:rFonts w:ascii="Wingdings" w:hAnsi="Wingdings" w:hint="default"/>
+        <w:sz w:val="20"/>
+      </w:rPr>
+    </w:lvl>
+    <w:lvl w:ilvl="4" w:tentative="1">
+      <w:start w:val="1"/>
+      <w:numFmt w:val="bullet"/>
+      <w:lvlText w:val=""/>
+      <w:lvlJc w:val="left"/>
+      <w:pPr>
+        <w:tabs>
+          <w:tab w:val="num" w:pos="3600"/>
+        </w:tabs>
+        <w:ind w:left="3600" w:hanging="360"/>
+      </w:pPr>
+      <w:rPr>
+        <w:rFonts w:ascii="Wingdings" w:hAnsi="Wingdings" w:hint="default"/>
+        <w:sz w:val="20"/>
+      </w:rPr>
+    </w:lvl>
+    <w:lvl w:ilvl="5" w:tentative="1">
+      <w:start w:val="1"/>
+      <w:numFmt w:val="bullet"/>
+      <w:lvlText w:val=""/>
+      <w:lvlJc w:val="left"/>
+      <w:pPr>
+        <w:tabs>
+          <w:tab w:val="num" w:pos="4320"/>
+        </w:tabs>
+        <w:ind w:left="4320" w:hanging="360"/>
+      </w:pPr>
+      <w:rPr>
+        <w:rFonts w:ascii="Wingdings" w:hAnsi="Wingdings" w:hint="default"/>
+        <w:sz w:val="20"/>
+      </w:rPr>
+    </w:lvl>
+    <w:lvl w:ilvl="6" w:tentative="1">
+      <w:start w:val="1"/>
+      <w:numFmt w:val="bullet"/>
+      <w:lvlText w:val=""/>
+      <w:lvlJc w:val="left"/>
+      <w:pPr>
+        <w:tabs>
+          <w:tab w:val="num" w:pos="5040"/>
+        </w:tabs>
+        <w:ind w:left="5040" w:hanging="360"/>
+      </w:pPr>
+      <w:rPr>
+        <w:rFonts w:ascii="Wingdings" w:hAnsi="Wingdings" w:hint="default"/>
+        <w:sz w:val="20"/>
+      </w:rPr>
+    </w:lvl>
+    <w:lvl w:ilvl="7" w:tentative="1">
+      <w:start w:val="1"/>
+      <w:numFmt w:val="bullet"/>
+      <w:lvlText w:val=""/>
+      <w:lvlJc w:val="left"/>
+      <w:pPr>
+        <w:tabs>
+          <w:tab w:val="num" w:pos="5760"/>
+        </w:tabs>
+        <w:ind w:left="5760" w:hanging="360"/>
+      </w:pPr>
+      <w:rPr>
+        <w:rFonts w:ascii="Wingdings" w:hAnsi="Wingdings" w:hint="default"/>
+        <w:sz w:val="20"/>
+      </w:rPr>
+    </w:lvl>
+    <w:lvl w:ilvl="8" w:tentative="1">
+      <w:start w:val="1"/>
+      <w:numFmt w:val="bullet"/>
+      <w:lvlText w:val=""/>
+      <w:lvlJc w:val="left"/>
+      <w:pPr>
+        <w:tabs>
+          <w:tab w:val="num" w:pos="6480"/>
+        </w:tabs>
+        <w:ind w:left="6480" w:hanging="360"/>
+      </w:pPr>
+      <w:rPr>
+        <w:rFonts w:ascii="Wingdings" w:hAnsi="Wingdings" w:hint="default"/>
+        <w:sz w:val="20"/>
+      </w:rPr>
+    </w:lvl>
+  </w:abstractNum>
+  <w:abstractNum w:abstractNumId="17" w15:restartNumberingAfterBreak="0">
     <w:nsid w:val="50E76F88"/>
     <w:multiLevelType w:val="multilevel"/>
     <w:tmpl w:val="F7AC4E5C"/>
@@ -5154,7 +8390,7 @@
       </w:rPr>
     </w:lvl>
   </w:abstractNum>
-  <w:abstractNum w:abstractNumId="10" w15:restartNumberingAfterBreak="0">
+  <w:abstractNum w:abstractNumId="18" w15:restartNumberingAfterBreak="0">
     <w:nsid w:val="54B02D0D"/>
     <w:multiLevelType w:val="multilevel"/>
     <w:tmpl w:val="FE080246"/>
@@ -5267,7 +8503,120 @@
       </w:rPr>
     </w:lvl>
   </w:abstractNum>
-  <w:abstractNum w:abstractNumId="11" w15:restartNumberingAfterBreak="0">
+  <w:abstractNum w:abstractNumId="19" w15:restartNumberingAfterBreak="0">
+    <w:nsid w:val="56EE2C8F"/>
+    <w:multiLevelType w:val="multilevel"/>
+    <w:tmpl w:val="58F4249E"/>
+    <w:lvl w:ilvl="0">
+      <w:start w:val="1"/>
+      <w:numFmt w:val="decimal"/>
+      <w:lvlText w:val="%1."/>
+      <w:lvlJc w:val="left"/>
+      <w:pPr>
+        <w:tabs>
+          <w:tab w:val="num" w:pos="720"/>
+        </w:tabs>
+        <w:ind w:left="720" w:hanging="360"/>
+      </w:pPr>
+    </w:lvl>
+    <w:lvl w:ilvl="1" w:tentative="1">
+      <w:start w:val="1"/>
+      <w:numFmt w:val="decimal"/>
+      <w:lvlText w:val="%2."/>
+      <w:lvlJc w:val="left"/>
+      <w:pPr>
+        <w:tabs>
+          <w:tab w:val="num" w:pos="1440"/>
+        </w:tabs>
+        <w:ind w:left="1440" w:hanging="360"/>
+      </w:pPr>
+    </w:lvl>
+    <w:lvl w:ilvl="2" w:tentative="1">
+      <w:start w:val="1"/>
+      <w:numFmt w:val="decimal"/>
+      <w:lvlText w:val="%3."/>
+      <w:lvlJc w:val="left"/>
+      <w:pPr>
+        <w:tabs>
+          <w:tab w:val="num" w:pos="2160"/>
+        </w:tabs>
+        <w:ind w:left="2160" w:hanging="360"/>
+      </w:pPr>
+    </w:lvl>
+    <w:lvl w:ilvl="3" w:tentative="1">
+      <w:start w:val="1"/>
+      <w:numFmt w:val="decimal"/>
+      <w:lvlText w:val="%4."/>
+      <w:lvlJc w:val="left"/>
+      <w:pPr>
+        <w:tabs>
+          <w:tab w:val="num" w:pos="2880"/>
+        </w:tabs>
+        <w:ind w:left="2880" w:hanging="360"/>
+      </w:pPr>
+    </w:lvl>
+    <w:lvl w:ilvl="4" w:tentative="1">
+      <w:start w:val="1"/>
+      <w:numFmt w:val="decimal"/>
+      <w:lvlText w:val="%5."/>
+      <w:lvlJc w:val="left"/>
+      <w:pPr>
+        <w:tabs>
+          <w:tab w:val="num" w:pos="3600"/>
+        </w:tabs>
+        <w:ind w:left="3600" w:hanging="360"/>
+      </w:pPr>
+    </w:lvl>
+    <w:lvl w:ilvl="5" w:tentative="1">
+      <w:start w:val="1"/>
+      <w:numFmt w:val="decimal"/>
+      <w:lvlText w:val="%6."/>
+      <w:lvlJc w:val="left"/>
+      <w:pPr>
+        <w:tabs>
+          <w:tab w:val="num" w:pos="4320"/>
+        </w:tabs>
+        <w:ind w:left="4320" w:hanging="360"/>
+      </w:pPr>
+    </w:lvl>
+    <w:lvl w:ilvl="6" w:tentative="1">
+      <w:start w:val="1"/>
+      <w:numFmt w:val="decimal"/>
+      <w:lvlText w:val="%7."/>
+      <w:lvlJc w:val="left"/>
+      <w:pPr>
+        <w:tabs>
+          <w:tab w:val="num" w:pos="5040"/>
+        </w:tabs>
+        <w:ind w:left="5040" w:hanging="360"/>
+      </w:pPr>
+    </w:lvl>
+    <w:lvl w:ilvl="7" w:tentative="1">
+      <w:start w:val="1"/>
+      <w:numFmt w:val="decimal"/>
+      <w:lvlText w:val="%8."/>
+      <w:lvlJc w:val="left"/>
+      <w:pPr>
+        <w:tabs>
+          <w:tab w:val="num" w:pos="5760"/>
+        </w:tabs>
+        <w:ind w:left="5760" w:hanging="360"/>
+      </w:pPr>
+    </w:lvl>
+    <w:lvl w:ilvl="8" w:tentative="1">
+      <w:start w:val="1"/>
+      <w:numFmt w:val="decimal"/>
+      <w:lvlText w:val="%9."/>
+      <w:lvlJc w:val="left"/>
+      <w:pPr>
+        <w:tabs>
+          <w:tab w:val="num" w:pos="6480"/>
+        </w:tabs>
+        <w:ind w:left="6480" w:hanging="360"/>
+      </w:pPr>
+    </w:lvl>
+  </w:abstractNum>
+  <w:abstractNum w:abstractNumId="20" w15:restartNumberingAfterBreak="0">
     <w:nsid w:val="5DE01978"/>
     <w:multiLevelType w:val="multilevel"/>
     <w:tmpl w:val="AEF0A6FA"/>
@@ -5380,7 +8729,7 @@
       </w:rPr>
     </w:lvl>
   </w:abstractNum>
-  <w:abstractNum w:abstractNumId="12" w15:restartNumberingAfterBreak="0">
+  <w:abstractNum w:abstractNumId="21" w15:restartNumberingAfterBreak="0">
     <w:nsid w:val="60DF2649"/>
     <w:multiLevelType w:val="multilevel"/>
     <w:tmpl w:val="09901588"/>
@@ -5493,7 +8842,7 @@
       </w:rPr>
     </w:lvl>
   </w:abstractNum>
-  <w:abstractNum w:abstractNumId="13" w15:restartNumberingAfterBreak="0">
+  <w:abstractNum w:abstractNumId="22" w15:restartNumberingAfterBreak="0">
     <w:nsid w:val="654C57AD"/>
     <w:multiLevelType w:val="multilevel"/>
     <w:tmpl w:val="8DA09B2A"/>
@@ -5606,7 +8955,233 @@
       </w:rPr>
     </w:lvl>
   </w:abstractNum>
-  <w:abstractNum w:abstractNumId="14" w15:restartNumberingAfterBreak="0">
+  <w:abstractNum w:abstractNumId="23" w15:restartNumberingAfterBreak="0">
+    <w:nsid w:val="65CA4C95"/>
+    <w:multiLevelType w:val="multilevel"/>
+    <w:tmpl w:val="456232D8"/>
+    <w:lvl w:ilvl="0">
+      <w:start w:val="1"/>
+      <w:numFmt w:val="decimal"/>
+      <w:lvlText w:val="%1."/>
+      <w:lvlJc w:val="left"/>
+      <w:pPr>
+        <w:tabs>
+          <w:tab w:val="num" w:pos="720"/>
+        </w:tabs>
+        <w:ind w:left="720" w:hanging="360"/>
+      </w:pPr>
+    </w:lvl>
+    <w:lvl w:ilvl="1" w:tentative="1">
+      <w:start w:val="1"/>
+      <w:numFmt w:val="decimal"/>
+      <w:lvlText w:val="%2."/>
+      <w:lvlJc w:val="left"/>
+      <w:pPr>
+        <w:tabs>
+          <w:tab w:val="num" w:pos="1440"/>
+        </w:tabs>
+        <w:ind w:left="1440" w:hanging="360"/>
+      </w:pPr>
+    </w:lvl>
+    <w:lvl w:ilvl="2" w:tentative="1">
+      <w:start w:val="1"/>
+      <w:numFmt w:val="decimal"/>
+      <w:lvlText w:val="%3."/>
+      <w:lvlJc w:val="left"/>
+      <w:pPr>
+        <w:tabs>
+          <w:tab w:val="num" w:pos="2160"/>
+        </w:tabs>
+        <w:ind w:left="2160" w:hanging="360"/>
+      </w:pPr>
+    </w:lvl>
+    <w:lvl w:ilvl="3" w:tentative="1">
+      <w:start w:val="1"/>
+      <w:numFmt w:val="decimal"/>
+      <w:lvlText w:val="%4."/>
+      <w:lvlJc w:val="left"/>
+      <w:pPr>
+        <w:tabs>
+          <w:tab w:val="num" w:pos="2880"/>
+        </w:tabs>
+        <w:ind w:left="2880" w:hanging="360"/>
+      </w:pPr>
+    </w:lvl>
+    <w:lvl w:ilvl="4" w:tentative="1">
+      <w:start w:val="1"/>
+      <w:numFmt w:val="decimal"/>
+      <w:lvlText w:val="%5."/>
+      <w:lvlJc w:val="left"/>
+      <w:pPr>
+        <w:tabs>
+          <w:tab w:val="num" w:pos="3600"/>
+        </w:tabs>
+        <w:ind w:left="3600" w:hanging="360"/>
+      </w:pPr>
+    </w:lvl>
+    <w:lvl w:ilvl="5" w:tentative="1">
+      <w:start w:val="1"/>
+      <w:numFmt w:val="decimal"/>
+      <w:lvlText w:val="%6."/>
+      <w:lvlJc w:val="left"/>
+      <w:pPr>
+        <w:tabs>
+          <w:tab w:val="num" w:pos="4320"/>
+        </w:tabs>
+        <w:ind w:left="4320" w:hanging="360"/>
+      </w:pPr>
+    </w:lvl>
+    <w:lvl w:ilvl="6" w:tentative="1">
+      <w:start w:val="1"/>
+      <w:numFmt w:val="decimal"/>
+      <w:lvlText w:val="%7."/>
+      <w:lvlJc w:val="left"/>
+      <w:pPr>
+        <w:tabs>
+          <w:tab w:val="num" w:pos="5040"/>
+        </w:tabs>
+        <w:ind w:left="5040" w:hanging="360"/>
+      </w:pPr>
+    </w:lvl>
+    <w:lvl w:ilvl="7" w:tentative="1">
+      <w:start w:val="1"/>
+      <w:numFmt w:val="decimal"/>
+      <w:lvlText w:val="%8."/>
+      <w:lvlJc w:val="left"/>
+      <w:pPr>
+        <w:tabs>
+          <w:tab w:val="num" w:pos="5760"/>
+        </w:tabs>
+        <w:ind w:left="5760" w:hanging="360"/>
+      </w:pPr>
+    </w:lvl>
+    <w:lvl w:ilvl="8" w:tentative="1">
+      <w:start w:val="1"/>
+      <w:numFmt w:val="decimal"/>
+      <w:lvlText w:val="%9."/>
+      <w:lvlJc w:val="left"/>
+      <w:pPr>
+        <w:tabs>
+          <w:tab w:val="num" w:pos="6480"/>
+        </w:tabs>
+        <w:ind w:left="6480" w:hanging="360"/>
+      </w:pPr>
+    </w:lvl>
+  </w:abstractNum>
+  <w:abstractNum w:abstractNumId="24" w15:restartNumberingAfterBreak="0">
+    <w:nsid w:val="6D715395"/>
+    <w:multiLevelType w:val="multilevel"/>
+    <w:tmpl w:val="7CE03160"/>
+    <w:lvl w:ilvl="0">
+      <w:start w:val="1"/>
+      <w:numFmt w:val="decimal"/>
+      <w:lvlText w:val="%1."/>
+      <w:lvlJc w:val="left"/>
+      <w:pPr>
+        <w:tabs>
+          <w:tab w:val="num" w:pos="720"/>
+        </w:tabs>
+        <w:ind w:left="720" w:hanging="360"/>
+      </w:pPr>
+    </w:lvl>
+    <w:lvl w:ilvl="1" w:tentative="1">
+      <w:start w:val="1"/>
+      <w:numFmt w:val="decimal"/>
+      <w:lvlText w:val="%2."/>
+      <w:lvlJc w:val="left"/>
+      <w:pPr>
+        <w:tabs>
+          <w:tab w:val="num" w:pos="1440"/>
+        </w:tabs>
+        <w:ind w:left="1440" w:hanging="360"/>
+      </w:pPr>
+    </w:lvl>
+    <w:lvl w:ilvl="2" w:tentative="1">
+      <w:start w:val="1"/>
+      <w:numFmt w:val="decimal"/>
+      <w:lvlText w:val="%3."/>
+      <w:lvlJc w:val="left"/>
+      <w:pPr>
+        <w:tabs>
+          <w:tab w:val="num" w:pos="2160"/>
+        </w:tabs>
+        <w:ind w:left="2160" w:hanging="360"/>
+      </w:pPr>
+    </w:lvl>
+    <w:lvl w:ilvl="3" w:tentative="1">
+      <w:start w:val="1"/>
+      <w:numFmt w:val="decimal"/>
+      <w:lvlText w:val="%4."/>
+      <w:lvlJc w:val="left"/>
+      <w:pPr>
+        <w:tabs>
+          <w:tab w:val="num" w:pos="2880"/>
+        </w:tabs>
+        <w:ind w:left="2880" w:hanging="360"/>
+      </w:pPr>
+    </w:lvl>
+    <w:lvl w:ilvl="4" w:tentative="1">
+      <w:start w:val="1"/>
+      <w:numFmt w:val="decimal"/>
+      <w:lvlText w:val="%5."/>
+      <w:lvlJc w:val="left"/>
+      <w:pPr>
+        <w:tabs>
+          <w:tab w:val="num" w:pos="3600"/>
+        </w:tabs>
+        <w:ind w:left="3600" w:hanging="360"/>
+      </w:pPr>
+    </w:lvl>
+    <w:lvl w:ilvl="5" w:tentative="1">
+      <w:start w:val="1"/>
+      <w:numFmt w:val="decimal"/>
+      <w:lvlText w:val="%6."/>
+      <w:lvlJc w:val="left"/>
+      <w:pPr>
+        <w:tabs>
+          <w:tab w:val="num" w:pos="4320"/>
+        </w:tabs>
+        <w:ind w:left="4320" w:hanging="360"/>
+      </w:pPr>
+    </w:lvl>
+    <w:lvl w:ilvl="6" w:tentative="1">
+      <w:start w:val="1"/>
+      <w:numFmt w:val="decimal"/>
+      <w:lvlText w:val="%7."/>
+      <w:lvlJc w:val="left"/>
+      <w:pPr>
+        <w:tabs>
+          <w:tab w:val="num" w:pos="5040"/>
+        </w:tabs>
+        <w:ind w:left="5040" w:hanging="360"/>
+      </w:pPr>
+    </w:lvl>
+    <w:lvl w:ilvl="7" w:tentative="1">
+      <w:start w:val="1"/>
+      <w:numFmt w:val="decimal"/>
+      <w:lvlText w:val="%8."/>
+      <w:lvlJc w:val="left"/>
+      <w:pPr>
+        <w:tabs>
+          <w:tab w:val="num" w:pos="5760"/>
+        </w:tabs>
+        <w:ind w:left="5760" w:hanging="360"/>
+      </w:pPr>
+    </w:lvl>
+    <w:lvl w:ilvl="8" w:tentative="1">
+      <w:start w:val="1"/>
+      <w:numFmt w:val="decimal"/>
+      <w:lvlText w:val="%9."/>
+      <w:lvlJc w:val="left"/>
+      <w:pPr>
+        <w:tabs>
+          <w:tab w:val="num" w:pos="6480"/>
+        </w:tabs>
+        <w:ind w:left="6480" w:hanging="360"/>
+      </w:pPr>
+    </w:lvl>
+  </w:abstractNum>
+  <w:abstractNum w:abstractNumId="25" w15:restartNumberingAfterBreak="0">
     <w:nsid w:val="70664395"/>
     <w:multiLevelType w:val="multilevel"/>
     <w:tmpl w:val="DC24E2F8"/>
@@ -5719,7 +9294,7 @@
       </w:rPr>
     </w:lvl>
   </w:abstractNum>
-  <w:abstractNum w:abstractNumId="15" w15:restartNumberingAfterBreak="0">
+  <w:abstractNum w:abstractNumId="26" w15:restartNumberingAfterBreak="0">
     <w:nsid w:val="7BCB7235"/>
     <w:multiLevelType w:val="multilevel"/>
     <w:tmpl w:val="3DA2F46A"/>
@@ -5833,58 +9408,98 @@
     </w:lvl>
   </w:abstractNum>
   <w:num w:numId="1">
-    <w:abstractNumId w:val="8"/>
+    <w:abstractNumId w:val="14"/>
   </w:num>
   <w:num w:numId="2">
-    <w:abstractNumId w:val="14"/>
+    <w:abstractNumId w:val="25"/>
   </w:num>
   <w:num w:numId="3">
+    <w:abstractNumId w:val="5"/>
+  </w:num>
+  <w:num w:numId="4">
+    <w:abstractNumId w:val="7"/>
+  </w:num>
+  <w:num w:numId="5">
+    <w:abstractNumId w:val="17"/>
+  </w:num>
+  <w:num w:numId="6">
+    <w:abstractNumId w:val="4"/>
+  </w:num>
+  <w:num w:numId="7">
+    <w:abstractNumId w:val="6"/>
+  </w:num>
+  <w:num w:numId="8">
+    <w:abstractNumId w:val="18"/>
+  </w:num>
+  <w:num w:numId="9">
+    <w:abstractNumId w:val="11"/>
+  </w:num>
+  <w:num w:numId="10">
+    <w:abstractNumId w:val="21"/>
+  </w:num>
+  <w:num w:numId="11">
+    <w:abstractNumId w:val="10"/>
+  </w:num>
+  <w:num w:numId="12">
+    <w:abstractNumId w:val="22"/>
+  </w:num>
+  <w:num w:numId="13">
+    <w:abstractNumId w:val="12"/>
+  </w:num>
+  <w:num w:numId="14">
+    <w:abstractNumId w:val="26"/>
+  </w:num>
+  <w:num w:numId="15">
+    <w:abstractNumId w:val="20"/>
+  </w:num>
+  <w:num w:numId="16">
+    <w:abstractNumId w:val="13"/>
+  </w:num>
+  <w:num w:numId="17">
+    <w:abstractNumId w:val="0"/>
+  </w:num>
+  <w:num w:numId="18">
+    <w:abstractNumId w:val="19"/>
+  </w:num>
+  <w:num w:numId="19">
+    <w:abstractNumId w:val="2"/>
+  </w:num>
+  <w:num w:numId="20">
     <w:abstractNumId w:val="1"/>
   </w:num>
-  <w:num w:numId="4">
+  <w:num w:numId="21">
+    <w:abstractNumId w:val="15"/>
+  </w:num>
+  <w:num w:numId="22">
     <w:abstractNumId w:val="3"/>
   </w:num>
-  <w:num w:numId="5">
+  <w:num w:numId="23">
+    <w:abstractNumId w:val="16"/>
+  </w:num>
+  <w:num w:numId="24">
     <w:abstractNumId w:val="9"/>
   </w:num>
-  <w:num w:numId="6">
-    <w:abstractNumId w:val="0"/>
+  <w:num w:numId="25">
+    <w:abstractNumId w:val="8"/>
+    <w:lvlOverride w:ilvl="0">
+      <w:lvl w:ilvl="0">
+        <w:numFmt w:val="lowerLetter"/>
+        <w:lvlText w:val="%1."/>
+        <w:lvlJc w:val="left"/>
+      </w:lvl>
+    </w:lvlOverride>
   </w:num>
-  <w:num w:numId="7">
-    <w:abstractNumId w:val="2"/>
+  <w:num w:numId="26">
+    <w:abstractNumId w:val="23"/>
   </w:num>
-  <w:num w:numId="8">
-    <w:abstractNumId w:val="10"/>
-  </w:num>
-  <w:num w:numId="9">
-    <w:abstractNumId w:val="5"/>
-  </w:num>
-  <w:num w:numId="10">
-    <w:abstractNumId w:val="12"/>
-  </w:num>
-  <w:num w:numId="11">
-    <w:abstractNumId w:val="4"/>
-  </w:num>
-  <w:num w:numId="12">
-    <w:abstractNumId w:val="13"/>
-  </w:num>
-  <w:num w:numId="13">
-    <w:abstractNumId w:val="6"/>
-  </w:num>
-  <w:num w:numId="14">
-    <w:abstractNumId w:val="15"/>
-  </w:num>
-  <w:num w:numId="15">
-    <w:abstractNumId w:val="11"/>
-  </w:num>
-  <w:num w:numId="16">
-    <w:abstractNumId w:val="7"/>
+  <w:num w:numId="27">
+    <w:abstractNumId w:val="24"/>
   </w:num>
 </w:numbering>
 </file>
 
 <file path=word/styles.xml><?xml version="1.0" encoding="utf-8"?>
-<w:styles xmlns:mc="http://schemas.openxmlformats.org/markup-compatibility/2006" xmlns:r="http://schemas.openxmlformats.org/officeDocument/2006/relationships" xmlns:w="http://schemas.openxmlformats.org/wordprocessingml/2006/main" xmlns:w14="http://schemas.microsoft.com/office/word/2010/wordml" xmlns:w15="http://schemas.microsoft.com/office/word/2012/wordml" xmlns:w16cex="http://schemas.microsoft.com/office/word/2018/wordml/cex" xmlns:w16cid="http://schemas.microsoft.com/office/word/2016/wordml/cid" xmlns:w16="http://schemas.microsoft.com/office/word/2018/wordml" xmlns:w16se="http://schemas.microsoft.com/office/word/2015/wordml/symex" mc:Ignorable="w14 w15 w16se w16cid w16 w16cex">
+<w:styles xmlns:mc="http://schemas.openxmlformats.org/markup-compatibility/2006" xmlns:r="http://schemas.openxmlformats.org/officeDocument/2006/relationships" xmlns:w="http://schemas.openxmlformats.org/wordprocessingml/2006/main" xmlns:w14="http://schemas.microsoft.com/office/word/2010/wordml" xmlns:w15="http://schemas.microsoft.com/office/word/2012/wordml" xmlns:w16se="http://schemas.microsoft.com/office/word/2015/wordml/symex" mc:Ignorable="w14 w15 w16se">
   <w:docDefaults>
     <w:rPrDefault>
       <w:rPr>
@@ -5896,7 +9511,7 @@
     </w:rPrDefault>
     <w:pPrDefault/>
   </w:docDefaults>
-  <w:latentStyles w:defLockedState="0" w:defUIPriority="99" w:defSemiHidden="0" w:defUnhideWhenUsed="0" w:defQFormat="0" w:count="376">
+  <w:latentStyles w:defLockedState="0" w:defUIPriority="99" w:defSemiHidden="0" w:defUnhideWhenUsed="0" w:defQFormat="0" w:count="371">
     <w:lsdException w:name="Normal" w:uiPriority="0" w:qFormat="1"/>
     <w:lsdException w:name="heading 1" w:uiPriority="9" w:qFormat="1"/>
     <w:lsdException w:name="heading 2" w:semiHidden="1" w:uiPriority="9" w:unhideWhenUsed="1" w:qFormat="1"/>
@@ -6268,11 +9883,6 @@
     <w:lsdException w:name="List Table 5 Dark Accent 6" w:uiPriority="50"/>
     <w:lsdException w:name="List Table 6 Colorful Accent 6" w:uiPriority="51"/>
     <w:lsdException w:name="List Table 7 Colorful Accent 6" w:uiPriority="52"/>
-    <w:lsdException w:name="Mention" w:semiHidden="1" w:unhideWhenUsed="1"/>
-    <w:lsdException w:name="Smart Hyperlink" w:semiHidden="1" w:unhideWhenUsed="1"/>
-    <w:lsdException w:name="Hashtag" w:semiHidden="1" w:unhideWhenUsed="1"/>
-    <w:lsdException w:name="Unresolved Mention" w:semiHidden="1" w:unhideWhenUsed="1"/>
-    <w:lsdException w:name="Smart Link" w:semiHidden="1" w:unhideWhenUsed="1"/>
   </w:latentStyles>
   <w:style w:type="paragraph" w:default="1" w:styleId="Normal">
     <w:name w:val="Normal"/>
@@ -6304,6 +9914,21 @@
     <w:uiPriority w:val="99"/>
     <w:semiHidden/>
     <w:unhideWhenUsed/>
+  </w:style>
+  <w:style w:type="paragraph" w:styleId="NormalWeb">
+    <w:name w:val="Normal (Web)"/>
+    <w:basedOn w:val="Normal"/>
+    <w:uiPriority w:val="99"/>
+    <w:semiHidden/>
+    <w:unhideWhenUsed/>
+    <w:rsid w:val="00CD5918"/>
+    <w:pPr>
+      <w:spacing w:before="100" w:beforeAutospacing="1" w:after="100" w:afterAutospacing="1"/>
+    </w:pPr>
+    <w:rPr>
+      <w:rFonts w:ascii="Times New Roman" w:eastAsia="Times New Roman" w:hAnsi="Times New Roman" w:cs="Times New Roman"/>
+      <w:lang w:eastAsia="en-MY"/>
+    </w:rPr>
   </w:style>
 </w:styles>
 </file>

</xml_diff>

<commit_message>
Edited Rising from the dead (Corpse class) part in design rationale
</commit_message>
<xml_diff>
--- a/design-docs/Design Rationale.docx
+++ b/design-docs/Design Rationale.docx
@@ -1,6 +1,6 @@
 
 <file path=word/document.xml><?xml version="1.0" encoding="utf-8"?>
-<w:document xmlns:wpc="http://schemas.microsoft.com/office/word/2010/wordprocessingCanvas" xmlns:cx="http://schemas.microsoft.com/office/drawing/2014/chartex" xmlns:cx1="http://schemas.microsoft.com/office/drawing/2015/9/8/chartex" xmlns:mc="http://schemas.openxmlformats.org/markup-compatibility/2006" xmlns:o="urn:schemas-microsoft-com:office:office" xmlns:r="http://schemas.openxmlformats.org/officeDocument/2006/relationships" xmlns:m="http://schemas.openxmlformats.org/officeDocument/2006/math" xmlns:v="urn:schemas-microsoft-com:vml" xmlns:wp14="http://schemas.microsoft.com/office/word/2010/wordprocessingDrawing" xmlns:wp="http://schemas.openxmlformats.org/drawingml/2006/wordprocessingDrawing" xmlns:w10="urn:schemas-microsoft-com:office:word" xmlns:w="http://schemas.openxmlformats.org/wordprocessingml/2006/main" xmlns:w14="http://schemas.microsoft.com/office/word/2010/wordml" xmlns:w15="http://schemas.microsoft.com/office/word/2012/wordml" xmlns:w16se="http://schemas.microsoft.com/office/word/2015/wordml/symex" xmlns:wpg="http://schemas.microsoft.com/office/word/2010/wordprocessingGroup" xmlns:wpi="http://schemas.microsoft.com/office/word/2010/wordprocessingInk" xmlns:wne="http://schemas.microsoft.com/office/word/2006/wordml" xmlns:wps="http://schemas.microsoft.com/office/word/2010/wordprocessingShape" mc:Ignorable="w14 w15 w16se wp14">
+<w:document xmlns:wpc="http://schemas.microsoft.com/office/word/2010/wordprocessingCanvas" xmlns:cx="http://schemas.microsoft.com/office/drawing/2014/chartex" xmlns:cx1="http://schemas.microsoft.com/office/drawing/2015/9/8/chartex" xmlns:cx2="http://schemas.microsoft.com/office/drawing/2015/10/21/chartex" xmlns:cx3="http://schemas.microsoft.com/office/drawing/2016/5/9/chartex" xmlns:cx4="http://schemas.microsoft.com/office/drawing/2016/5/10/chartex" xmlns:cx5="http://schemas.microsoft.com/office/drawing/2016/5/11/chartex" xmlns:cx6="http://schemas.microsoft.com/office/drawing/2016/5/12/chartex" xmlns:cx7="http://schemas.microsoft.com/office/drawing/2016/5/13/chartex" xmlns:cx8="http://schemas.microsoft.com/office/drawing/2016/5/14/chartex" xmlns:mc="http://schemas.openxmlformats.org/markup-compatibility/2006" xmlns:aink="http://schemas.microsoft.com/office/drawing/2016/ink" xmlns:am3d="http://schemas.microsoft.com/office/drawing/2017/model3d" xmlns:o="urn:schemas-microsoft-com:office:office" xmlns:r="http://schemas.openxmlformats.org/officeDocument/2006/relationships" xmlns:m="http://schemas.openxmlformats.org/officeDocument/2006/math" xmlns:v="urn:schemas-microsoft-com:vml" xmlns:wp14="http://schemas.microsoft.com/office/word/2010/wordprocessingDrawing" xmlns:wp="http://schemas.openxmlformats.org/drawingml/2006/wordprocessingDrawing" xmlns:w10="urn:schemas-microsoft-com:office:word" xmlns:w="http://schemas.openxmlformats.org/wordprocessingml/2006/main" xmlns:w14="http://schemas.microsoft.com/office/word/2010/wordml" xmlns:w15="http://schemas.microsoft.com/office/word/2012/wordml" xmlns:w16cex="http://schemas.microsoft.com/office/word/2018/wordml/cex" xmlns:w16cid="http://schemas.microsoft.com/office/word/2016/wordml/cid" xmlns:w16="http://schemas.microsoft.com/office/word/2018/wordml" xmlns:w16se="http://schemas.microsoft.com/office/word/2015/wordml/symex" xmlns:wpg="http://schemas.microsoft.com/office/word/2010/wordprocessingGroup" xmlns:wpi="http://schemas.microsoft.com/office/word/2010/wordprocessingInk" xmlns:wne="http://schemas.microsoft.com/office/word/2006/wordml" xmlns:wps="http://schemas.microsoft.com/office/word/2010/wordprocessingShape" mc:Ignorable="w14 w15 w16se w16cid w16 w16cex wp14">
   <w:body>
     <w:p>
       <w:pPr>
@@ -124,29 +124,7 @@
           <w:color w:val="000000"/>
           <w:lang w:eastAsia="en-MY"/>
         </w:rPr>
-        <w:t xml:space="preserve">Zombie </w:t>
-      </w:r>
-      <w:proofErr w:type="gramStart"/>
-      <w:r>
-        <w:rPr>
-          <w:rFonts w:ascii="Calibri" w:eastAsia="Times New Roman" w:hAnsi="Calibri" w:cs="Calibri"/>
-          <w:b/>
-          <w:bCs/>
-          <w:color w:val="000000"/>
-          <w:lang w:eastAsia="en-MY"/>
-        </w:rPr>
-        <w:t>[ Existing</w:t>
-      </w:r>
-      <w:proofErr w:type="gramEnd"/>
-      <w:r>
-        <w:rPr>
-          <w:rFonts w:ascii="Calibri" w:eastAsia="Times New Roman" w:hAnsi="Calibri" w:cs="Calibri"/>
-          <w:b/>
-          <w:bCs/>
-          <w:color w:val="000000"/>
-          <w:lang w:eastAsia="en-MY"/>
-        </w:rPr>
-        <w:t xml:space="preserve"> class ]</w:t>
+        <w:t>Zombie [ Existing class ]</w:t>
       </w:r>
     </w:p>
     <w:p>
@@ -209,7 +187,6 @@
         <w:t xml:space="preserve">A new private attribute called </w:t>
       </w:r>
       <w:proofErr w:type="spellStart"/>
-      <w:proofErr w:type="gramStart"/>
       <w:r>
         <w:rPr>
           <w:rFonts w:ascii="Calibri" w:eastAsia="Times New Roman" w:hAnsi="Calibri" w:cs="Calibri"/>
@@ -225,16 +202,7 @@
           <w:color w:val="FF0000"/>
           <w:lang w:eastAsia="en-MY"/>
         </w:rPr>
-        <w:t>(</w:t>
-      </w:r>
-      <w:proofErr w:type="gramEnd"/>
-      <w:r>
-        <w:rPr>
-          <w:rFonts w:ascii="Calibri" w:eastAsia="Times New Roman" w:hAnsi="Calibri" w:cs="Calibri"/>
-          <w:color w:val="FF0000"/>
-          <w:lang w:eastAsia="en-MY"/>
-        </w:rPr>
-        <w:t>)</w:t>
+        <w:t>()</w:t>
       </w:r>
       <w:r>
         <w:rPr>
@@ -365,7 +333,6 @@
         <w:t xml:space="preserve">The existing </w:t>
       </w:r>
       <w:proofErr w:type="spellStart"/>
-      <w:proofErr w:type="gramStart"/>
       <w:r>
         <w:rPr>
           <w:rFonts w:ascii="Calibri" w:eastAsia="Times New Roman" w:hAnsi="Calibri" w:cs="Calibri"/>
@@ -381,42 +348,49 @@
           <w:color w:val="FF0000"/>
           <w:lang w:eastAsia="en-MY"/>
         </w:rPr>
-        <w:t>(</w:t>
-      </w:r>
-      <w:proofErr w:type="gramEnd"/>
+        <w:t>()</w:t>
+      </w:r>
+      <w:r>
+        <w:rPr>
+          <w:rFonts w:ascii="Calibri" w:eastAsia="Times New Roman" w:hAnsi="Calibri" w:cs="Calibri"/>
+          <w:color w:val="000000"/>
+          <w:lang w:eastAsia="en-MY"/>
+        </w:rPr>
+        <w:t xml:space="preserve"> method is modified  and now has 2 possible types of </w:t>
+      </w:r>
+      <w:proofErr w:type="spellStart"/>
+      <w:r>
+        <w:rPr>
+          <w:rFonts w:ascii="Calibri" w:eastAsia="Times New Roman" w:hAnsi="Calibri" w:cs="Calibri"/>
+          <w:color w:val="000000"/>
+          <w:lang w:eastAsia="en-MY"/>
+        </w:rPr>
+        <w:t>IntrinsicWeapon</w:t>
+      </w:r>
+      <w:proofErr w:type="spellEnd"/>
+      <w:r>
+        <w:rPr>
+          <w:rFonts w:ascii="Calibri" w:eastAsia="Times New Roman" w:hAnsi="Calibri" w:cs="Calibri"/>
+          <w:color w:val="000000"/>
+          <w:lang w:eastAsia="en-MY"/>
+        </w:rPr>
+        <w:t xml:space="preserve"> called </w:t>
+      </w:r>
       <w:r>
         <w:rPr>
           <w:rFonts w:ascii="Calibri" w:eastAsia="Times New Roman" w:hAnsi="Calibri" w:cs="Calibri"/>
           <w:color w:val="FF0000"/>
           <w:lang w:eastAsia="en-MY"/>
         </w:rPr>
-        <w:t>)</w:t>
-      </w:r>
-      <w:r>
-        <w:rPr>
-          <w:rFonts w:ascii="Calibri" w:eastAsia="Times New Roman" w:hAnsi="Calibri" w:cs="Calibri"/>
-          <w:color w:val="000000"/>
-          <w:lang w:eastAsia="en-MY"/>
-        </w:rPr>
-        <w:t xml:space="preserve"> method is modified  and now has 2 possible types of </w:t>
-      </w:r>
-      <w:proofErr w:type="spellStart"/>
-      <w:r>
-        <w:rPr>
-          <w:rFonts w:ascii="Calibri" w:eastAsia="Times New Roman" w:hAnsi="Calibri" w:cs="Calibri"/>
-          <w:color w:val="000000"/>
-          <w:lang w:eastAsia="en-MY"/>
-        </w:rPr>
-        <w:t>IntrinsicWeapon</w:t>
-      </w:r>
-      <w:proofErr w:type="spellEnd"/>
-      <w:r>
-        <w:rPr>
-          <w:rFonts w:ascii="Calibri" w:eastAsia="Times New Roman" w:hAnsi="Calibri" w:cs="Calibri"/>
-          <w:color w:val="000000"/>
-          <w:lang w:eastAsia="en-MY"/>
-        </w:rPr>
-        <w:t xml:space="preserve"> called </w:t>
+        <w:t>bites</w:t>
+      </w:r>
+      <w:r>
+        <w:rPr>
+          <w:rFonts w:ascii="Calibri" w:eastAsia="Times New Roman" w:hAnsi="Calibri" w:cs="Calibri"/>
+          <w:color w:val="000000"/>
+          <w:lang w:eastAsia="en-MY"/>
+        </w:rPr>
+        <w:t xml:space="preserve"> and</w:t>
       </w:r>
       <w:r>
         <w:rPr>
@@ -424,59 +398,33 @@
           <w:color w:val="FF0000"/>
           <w:lang w:eastAsia="en-MY"/>
         </w:rPr>
-        <w:t>bites</w:t>
-      </w:r>
-      <w:r>
-        <w:rPr>
-          <w:rFonts w:ascii="Calibri" w:eastAsia="Times New Roman" w:hAnsi="Calibri" w:cs="Calibri"/>
-          <w:color w:val="000000"/>
-          <w:lang w:eastAsia="en-MY"/>
-        </w:rPr>
-        <w:t xml:space="preserve"> and</w:t>
-      </w:r>
+        <w:t xml:space="preserve"> punches </w:t>
+      </w:r>
+      <w:r>
+        <w:rPr>
+          <w:rFonts w:ascii="Calibri" w:eastAsia="Times New Roman" w:hAnsi="Calibri" w:cs="Calibri"/>
+          <w:color w:val="000000"/>
+          <w:lang w:eastAsia="en-MY"/>
+        </w:rPr>
+        <w:t xml:space="preserve"> when the method is called. The chances of getting one of them 50%. </w:t>
+      </w:r>
+      <w:proofErr w:type="spellStart"/>
       <w:r>
         <w:rPr>
           <w:rFonts w:ascii="Calibri" w:eastAsia="Times New Roman" w:hAnsi="Calibri" w:cs="Calibri"/>
           <w:color w:val="FF0000"/>
           <w:lang w:eastAsia="en-MY"/>
         </w:rPr>
-        <w:t xml:space="preserve"> punches </w:t>
-      </w:r>
-      <w:r>
-        <w:rPr>
-          <w:rFonts w:ascii="Calibri" w:eastAsia="Times New Roman" w:hAnsi="Calibri" w:cs="Calibri"/>
-          <w:color w:val="000000"/>
-          <w:lang w:eastAsia="en-MY"/>
-        </w:rPr>
-        <w:t xml:space="preserve"> when the method is called. The chances of getting one of them 50%. </w:t>
-      </w:r>
-      <w:proofErr w:type="spellStart"/>
-      <w:proofErr w:type="gramStart"/>
+        <w:t>Math.random</w:t>
+      </w:r>
+      <w:proofErr w:type="spellEnd"/>
       <w:r>
         <w:rPr>
           <w:rFonts w:ascii="Calibri" w:eastAsia="Times New Roman" w:hAnsi="Calibri" w:cs="Calibri"/>
           <w:color w:val="FF0000"/>
           <w:lang w:eastAsia="en-MY"/>
         </w:rPr>
-        <w:t>Math.random</w:t>
-      </w:r>
-      <w:proofErr w:type="spellEnd"/>
-      <w:r>
-        <w:rPr>
-          <w:rFonts w:ascii="Calibri" w:eastAsia="Times New Roman" w:hAnsi="Calibri" w:cs="Calibri"/>
-          <w:color w:val="FF0000"/>
-          <w:lang w:eastAsia="en-MY"/>
-        </w:rPr>
-        <w:t>(</w:t>
-      </w:r>
-      <w:proofErr w:type="gramEnd"/>
-      <w:r>
-        <w:rPr>
-          <w:rFonts w:ascii="Calibri" w:eastAsia="Times New Roman" w:hAnsi="Calibri" w:cs="Calibri"/>
-          <w:color w:val="FF0000"/>
-          <w:lang w:eastAsia="en-MY"/>
-        </w:rPr>
-        <w:t>)</w:t>
+        <w:t>()</w:t>
       </w:r>
       <w:r>
         <w:rPr>
@@ -509,7 +457,6 @@
         <w:t xml:space="preserve">The existing </w:t>
       </w:r>
       <w:proofErr w:type="spellStart"/>
-      <w:proofErr w:type="gramStart"/>
       <w:r>
         <w:rPr>
           <w:rFonts w:ascii="Calibri" w:eastAsia="Times New Roman" w:hAnsi="Calibri" w:cs="Calibri"/>
@@ -525,86 +472,67 @@
           <w:color w:val="FF0000"/>
           <w:lang w:eastAsia="en-MY"/>
         </w:rPr>
-        <w:t>(</w:t>
-      </w:r>
-      <w:proofErr w:type="gramEnd"/>
+        <w:t>()</w:t>
+      </w:r>
+      <w:r>
+        <w:rPr>
+          <w:rFonts w:ascii="Calibri" w:eastAsia="Times New Roman" w:hAnsi="Calibri" w:cs="Calibri"/>
+          <w:color w:val="000000"/>
+          <w:lang w:eastAsia="en-MY"/>
+        </w:rPr>
+        <w:t xml:space="preserve"> method is modified to have a 10% chance of printing the line </w:t>
+      </w:r>
       <w:r>
         <w:rPr>
           <w:rFonts w:ascii="Calibri" w:eastAsia="Times New Roman" w:hAnsi="Calibri" w:cs="Calibri"/>
           <w:color w:val="FF0000"/>
           <w:lang w:eastAsia="en-MY"/>
         </w:rPr>
-        <w:t>)</w:t>
-      </w:r>
-      <w:r>
-        <w:rPr>
-          <w:rFonts w:ascii="Calibri" w:eastAsia="Times New Roman" w:hAnsi="Calibri" w:cs="Calibri"/>
-          <w:color w:val="000000"/>
-          <w:lang w:eastAsia="en-MY"/>
-        </w:rPr>
-        <w:t xml:space="preserve"> method is modified to have a 10% chance of printing the line </w:t>
-      </w:r>
+        <w:t xml:space="preserve">“ </w:t>
+      </w:r>
+      <w:proofErr w:type="spellStart"/>
       <w:r>
         <w:rPr>
           <w:rFonts w:ascii="Calibri" w:eastAsia="Times New Roman" w:hAnsi="Calibri" w:cs="Calibri"/>
           <w:color w:val="FF0000"/>
           <w:lang w:eastAsia="en-MY"/>
         </w:rPr>
-        <w:t xml:space="preserve">“ </w:t>
-      </w:r>
-      <w:proofErr w:type="spellStart"/>
+        <w:t>Braaaaains</w:t>
+      </w:r>
+      <w:proofErr w:type="spellEnd"/>
       <w:r>
         <w:rPr>
           <w:rFonts w:ascii="Calibri" w:eastAsia="Times New Roman" w:hAnsi="Calibri" w:cs="Calibri"/>
           <w:color w:val="FF0000"/>
           <w:lang w:eastAsia="en-MY"/>
         </w:rPr>
-        <w:t>Braaaaains</w:t>
-      </w:r>
-      <w:proofErr w:type="spellEnd"/>
+        <w:t xml:space="preserve"> ” </w:t>
+      </w:r>
+      <w:r>
+        <w:rPr>
+          <w:rFonts w:ascii="Calibri" w:eastAsia="Times New Roman" w:hAnsi="Calibri" w:cs="Calibri"/>
+          <w:color w:val="000000"/>
+          <w:lang w:eastAsia="en-MY"/>
+        </w:rPr>
+        <w:t xml:space="preserve">every turn. </w:t>
+      </w:r>
+      <w:proofErr w:type="spellStart"/>
       <w:r>
         <w:rPr>
           <w:rFonts w:ascii="Calibri" w:eastAsia="Times New Roman" w:hAnsi="Calibri" w:cs="Calibri"/>
           <w:color w:val="FF0000"/>
           <w:lang w:eastAsia="en-MY"/>
         </w:rPr>
-        <w:t xml:space="preserve"> ” </w:t>
-      </w:r>
-      <w:r>
-        <w:rPr>
-          <w:rFonts w:ascii="Calibri" w:eastAsia="Times New Roman" w:hAnsi="Calibri" w:cs="Calibri"/>
-          <w:color w:val="000000"/>
-          <w:lang w:eastAsia="en-MY"/>
-        </w:rPr>
-        <w:t xml:space="preserve">every turn. </w:t>
-      </w:r>
-      <w:proofErr w:type="spellStart"/>
-      <w:proofErr w:type="gramStart"/>
+        <w:t>Math.random</w:t>
+      </w:r>
+      <w:proofErr w:type="spellEnd"/>
       <w:r>
         <w:rPr>
           <w:rFonts w:ascii="Calibri" w:eastAsia="Times New Roman" w:hAnsi="Calibri" w:cs="Calibri"/>
           <w:color w:val="FF0000"/>
           <w:lang w:eastAsia="en-MY"/>
         </w:rPr>
-        <w:t>Math.random</w:t>
-      </w:r>
-      <w:proofErr w:type="spellEnd"/>
-      <w:r>
-        <w:rPr>
-          <w:rFonts w:ascii="Calibri" w:eastAsia="Times New Roman" w:hAnsi="Calibri" w:cs="Calibri"/>
-          <w:color w:val="FF0000"/>
-          <w:lang w:eastAsia="en-MY"/>
-        </w:rPr>
-        <w:t>(</w:t>
-      </w:r>
-      <w:proofErr w:type="gramEnd"/>
-      <w:r>
-        <w:rPr>
-          <w:rFonts w:ascii="Calibri" w:eastAsia="Times New Roman" w:hAnsi="Calibri" w:cs="Calibri"/>
-          <w:color w:val="FF0000"/>
-          <w:lang w:eastAsia="en-MY"/>
-        </w:rPr>
-        <w:t>)</w:t>
+        <w:t>()</w:t>
       </w:r>
       <w:r>
         <w:rPr>
@@ -712,18 +640,8 @@
           <w:color w:val="000000"/>
           <w:lang w:eastAsia="en-MY"/>
         </w:rPr>
-        <w:t xml:space="preserve">has no logical </w:t>
-      </w:r>
-      <w:proofErr w:type="gramStart"/>
-      <w:r>
-        <w:rPr>
-          <w:rFonts w:ascii="Calibri" w:eastAsia="Times New Roman" w:hAnsi="Calibri" w:cs="Calibri"/>
-          <w:color w:val="000000"/>
-          <w:lang w:eastAsia="en-MY"/>
-        </w:rPr>
-        <w:t>sense .</w:t>
-      </w:r>
-      <w:proofErr w:type="gramEnd"/>
+        <w:t>has no logical sense .</w:t>
+      </w:r>
     </w:p>
     <w:p>
       <w:pPr>
@@ -768,29 +686,7 @@
           <w:color w:val="000000"/>
           <w:lang w:eastAsia="en-MY"/>
         </w:rPr>
-        <w:t xml:space="preserve"> </w:t>
-      </w:r>
-      <w:proofErr w:type="gramStart"/>
-      <w:r>
-        <w:rPr>
-          <w:rFonts w:ascii="Calibri" w:eastAsia="Times New Roman" w:hAnsi="Calibri" w:cs="Calibri"/>
-          <w:b/>
-          <w:bCs/>
-          <w:color w:val="000000"/>
-          <w:lang w:eastAsia="en-MY"/>
-        </w:rPr>
-        <w:t>[ New</w:t>
-      </w:r>
-      <w:proofErr w:type="gramEnd"/>
-      <w:r>
-        <w:rPr>
-          <w:rFonts w:ascii="Calibri" w:eastAsia="Times New Roman" w:hAnsi="Calibri" w:cs="Calibri"/>
-          <w:b/>
-          <w:bCs/>
-          <w:color w:val="000000"/>
-          <w:lang w:eastAsia="en-MY"/>
-        </w:rPr>
-        <w:t xml:space="preserve"> Class ]</w:t>
+        <w:t xml:space="preserve"> [ New Class ]</w:t>
       </w:r>
     </w:p>
     <w:p>
@@ -893,7 +789,6 @@
         <w:t xml:space="preserve"> It has a method called </w:t>
       </w:r>
       <w:proofErr w:type="spellStart"/>
-      <w:proofErr w:type="gramStart"/>
       <w:r>
         <w:rPr>
           <w:rFonts w:ascii="Calibri" w:eastAsia="Times New Roman" w:hAnsi="Calibri" w:cs="Calibri"/>
@@ -909,25 +804,45 @@
           <w:color w:val="FF0000"/>
           <w:lang w:eastAsia="en-MY"/>
         </w:rPr>
-        <w:t>(</w:t>
-      </w:r>
-      <w:proofErr w:type="gramEnd"/>
+        <w:t>()</w:t>
+      </w:r>
+      <w:r>
+        <w:rPr>
+          <w:rFonts w:ascii="Calibri" w:eastAsia="Times New Roman" w:hAnsi="Calibri" w:cs="Calibri"/>
+          <w:color w:val="000000"/>
+          <w:lang w:eastAsia="en-MY"/>
+        </w:rPr>
+        <w:t xml:space="preserve"> that takes in two parameters ( </w:t>
+      </w:r>
+      <w:r>
+        <w:rPr>
+          <w:rFonts w:ascii="Calibri" w:eastAsia="Times New Roman" w:hAnsi="Calibri" w:cs="Calibri"/>
+          <w:b/>
+          <w:bCs/>
+          <w:color w:val="000000"/>
+          <w:lang w:eastAsia="en-MY"/>
+        </w:rPr>
+        <w:t xml:space="preserve">Actor </w:t>
+      </w:r>
+      <w:proofErr w:type="spellStart"/>
       <w:r>
         <w:rPr>
           <w:rFonts w:ascii="Calibri" w:eastAsia="Times New Roman" w:hAnsi="Calibri" w:cs="Calibri"/>
           <w:color w:val="FF0000"/>
           <w:lang w:eastAsia="en-MY"/>
         </w:rPr>
-        <w:t>)</w:t>
-      </w:r>
-      <w:r>
-        <w:rPr>
-          <w:rFonts w:ascii="Calibri" w:eastAsia="Times New Roman" w:hAnsi="Calibri" w:cs="Calibri"/>
-          <w:color w:val="000000"/>
-          <w:lang w:eastAsia="en-MY"/>
-        </w:rPr>
-        <w:t xml:space="preserve"> that takes in two parameters ( </w:t>
-      </w:r>
+        <w:t>actor</w:t>
+      </w:r>
+      <w:proofErr w:type="spellEnd"/>
+      <w:r>
+        <w:rPr>
+          <w:rFonts w:ascii="Calibri" w:eastAsia="Times New Roman" w:hAnsi="Calibri" w:cs="Calibri"/>
+          <w:color w:val="000000"/>
+          <w:lang w:eastAsia="en-MY"/>
+        </w:rPr>
+        <w:t xml:space="preserve"> and </w:t>
+      </w:r>
+      <w:proofErr w:type="spellStart"/>
       <w:r>
         <w:rPr>
           <w:rFonts w:ascii="Calibri" w:eastAsia="Times New Roman" w:hAnsi="Calibri" w:cs="Calibri"/>
@@ -936,27 +851,33 @@
           <w:color w:val="000000"/>
           <w:lang w:eastAsia="en-MY"/>
         </w:rPr>
-        <w:t xml:space="preserve">Actor </w:t>
-      </w:r>
-      <w:proofErr w:type="spellStart"/>
+        <w:t>GameMap</w:t>
+      </w:r>
+      <w:proofErr w:type="spellEnd"/>
+      <w:r>
+        <w:rPr>
+          <w:rFonts w:ascii="Calibri" w:eastAsia="Times New Roman" w:hAnsi="Calibri" w:cs="Calibri"/>
+          <w:color w:val="000000"/>
+          <w:lang w:eastAsia="en-MY"/>
+        </w:rPr>
+        <w:t xml:space="preserve"> </w:t>
+      </w:r>
       <w:r>
         <w:rPr>
           <w:rFonts w:ascii="Calibri" w:eastAsia="Times New Roman" w:hAnsi="Calibri" w:cs="Calibri"/>
           <w:color w:val="FF0000"/>
           <w:lang w:eastAsia="en-MY"/>
         </w:rPr>
-        <w:t>actor</w:t>
-      </w:r>
-      <w:proofErr w:type="spellEnd"/>
-      <w:r>
-        <w:rPr>
-          <w:rFonts w:ascii="Calibri" w:eastAsia="Times New Roman" w:hAnsi="Calibri" w:cs="Calibri"/>
-          <w:color w:val="000000"/>
-          <w:lang w:eastAsia="en-MY"/>
-        </w:rPr>
-        <w:t xml:space="preserve"> and </w:t>
-      </w:r>
-      <w:proofErr w:type="spellStart"/>
+        <w:t>map</w:t>
+      </w:r>
+      <w:r>
+        <w:rPr>
+          <w:rFonts w:ascii="Calibri" w:eastAsia="Times New Roman" w:hAnsi="Calibri" w:cs="Calibri"/>
+          <w:color w:val="000000"/>
+          <w:lang w:eastAsia="en-MY"/>
+        </w:rPr>
+        <w:t xml:space="preserve"> ) and returns an Action. Its function is to pick up a weapon that is on the </w:t>
+      </w:r>
       <w:r>
         <w:rPr>
           <w:rFonts w:ascii="Calibri" w:eastAsia="Times New Roman" w:hAnsi="Calibri" w:cs="Calibri"/>
@@ -965,96 +886,51 @@
           <w:color w:val="000000"/>
           <w:lang w:eastAsia="en-MY"/>
         </w:rPr>
-        <w:t>GameMap</w:t>
-      </w:r>
-      <w:proofErr w:type="spellEnd"/>
-      <w:r>
-        <w:rPr>
-          <w:rFonts w:ascii="Calibri" w:eastAsia="Times New Roman" w:hAnsi="Calibri" w:cs="Calibri"/>
-          <w:color w:val="000000"/>
-          <w:lang w:eastAsia="en-MY"/>
-        </w:rPr>
-        <w:t xml:space="preserve"> </w:t>
-      </w:r>
+        <w:t>Actor</w:t>
+      </w:r>
+      <w:r>
+        <w:rPr>
+          <w:rFonts w:ascii="Calibri" w:eastAsia="Times New Roman" w:hAnsi="Calibri" w:cs="Calibri"/>
+          <w:color w:val="000000"/>
+          <w:lang w:eastAsia="en-MY"/>
+        </w:rPr>
+        <w:t xml:space="preserve">’s location in the map. If there is a weapon in the </w:t>
+      </w:r>
+      <w:r>
+        <w:rPr>
+          <w:rFonts w:ascii="Calibri" w:eastAsia="Times New Roman" w:hAnsi="Calibri" w:cs="Calibri"/>
+          <w:b/>
+          <w:bCs/>
+          <w:color w:val="000000"/>
+          <w:lang w:eastAsia="en-MY"/>
+        </w:rPr>
+        <w:t>Actor</w:t>
+      </w:r>
+      <w:r>
+        <w:rPr>
+          <w:rFonts w:ascii="Calibri" w:eastAsia="Times New Roman" w:hAnsi="Calibri" w:cs="Calibri"/>
+          <w:color w:val="000000"/>
+          <w:lang w:eastAsia="en-MY"/>
+        </w:rPr>
+        <w:t xml:space="preserve">’s location, it will instantiate a </w:t>
+      </w:r>
+      <w:proofErr w:type="spellStart"/>
       <w:r>
         <w:rPr>
           <w:rFonts w:ascii="Calibri" w:eastAsia="Times New Roman" w:hAnsi="Calibri" w:cs="Calibri"/>
           <w:color w:val="FF0000"/>
           <w:lang w:eastAsia="en-MY"/>
         </w:rPr>
-        <w:t>map</w:t>
-      </w:r>
-      <w:r>
-        <w:rPr>
-          <w:rFonts w:ascii="Calibri" w:eastAsia="Times New Roman" w:hAnsi="Calibri" w:cs="Calibri"/>
-          <w:color w:val="000000"/>
-          <w:lang w:eastAsia="en-MY"/>
-        </w:rPr>
-        <w:t xml:space="preserve"> ) and returns an Action. Its function is to pick up a weapon that is on the </w:t>
-      </w:r>
-      <w:r>
-        <w:rPr>
-          <w:rFonts w:ascii="Calibri" w:eastAsia="Times New Roman" w:hAnsi="Calibri" w:cs="Calibri"/>
-          <w:b/>
-          <w:bCs/>
-          <w:color w:val="000000"/>
-          <w:lang w:eastAsia="en-MY"/>
-        </w:rPr>
-        <w:t>Actor</w:t>
-      </w:r>
-      <w:r>
-        <w:rPr>
-          <w:rFonts w:ascii="Calibri" w:eastAsia="Times New Roman" w:hAnsi="Calibri" w:cs="Calibri"/>
-          <w:color w:val="000000"/>
-          <w:lang w:eastAsia="en-MY"/>
-        </w:rPr>
-        <w:t xml:space="preserve">’s location in the map. If there is a weapon in the </w:t>
-      </w:r>
-      <w:r>
-        <w:rPr>
-          <w:rFonts w:ascii="Calibri" w:eastAsia="Times New Roman" w:hAnsi="Calibri" w:cs="Calibri"/>
-          <w:b/>
-          <w:bCs/>
-          <w:color w:val="000000"/>
-          <w:lang w:eastAsia="en-MY"/>
-        </w:rPr>
-        <w:t>Actor</w:t>
-      </w:r>
-      <w:r>
-        <w:rPr>
-          <w:rFonts w:ascii="Calibri" w:eastAsia="Times New Roman" w:hAnsi="Calibri" w:cs="Calibri"/>
-          <w:color w:val="000000"/>
-          <w:lang w:eastAsia="en-MY"/>
-        </w:rPr>
-        <w:t xml:space="preserve">’s location, it will instantiate a </w:t>
-      </w:r>
-      <w:proofErr w:type="spellStart"/>
-      <w:proofErr w:type="gramStart"/>
+        <w:t>PickUpItemAction</w:t>
+      </w:r>
+      <w:proofErr w:type="spellEnd"/>
       <w:r>
         <w:rPr>
           <w:rFonts w:ascii="Calibri" w:eastAsia="Times New Roman" w:hAnsi="Calibri" w:cs="Calibri"/>
           <w:color w:val="FF0000"/>
           <w:lang w:eastAsia="en-MY"/>
         </w:rPr>
-        <w:t>PickUpItemAction</w:t>
-      </w:r>
-      <w:proofErr w:type="spellEnd"/>
-      <w:r>
-        <w:rPr>
-          <w:rFonts w:ascii="Calibri" w:eastAsia="Times New Roman" w:hAnsi="Calibri" w:cs="Calibri"/>
-          <w:color w:val="FF0000"/>
-          <w:lang w:eastAsia="en-MY"/>
-        </w:rPr>
-        <w:t>(</w:t>
-      </w:r>
-      <w:proofErr w:type="gramEnd"/>
-      <w:r>
-        <w:rPr>
-          <w:rFonts w:ascii="Calibri" w:eastAsia="Times New Roman" w:hAnsi="Calibri" w:cs="Calibri"/>
-          <w:color w:val="FF0000"/>
-          <w:lang w:eastAsia="en-MY"/>
-        </w:rPr>
-        <w:t>)</w:t>
+        <w:t>()</w:t>
       </w:r>
       <w:r>
         <w:rPr>
@@ -1132,7 +1008,6 @@
         <w:t xml:space="preserve">, it implements Behaviour because behaviour serves as a purpose for a non-player to perform actions and is a guidance for all types of behaviour to use its method which is </w:t>
       </w:r>
       <w:proofErr w:type="spellStart"/>
-      <w:proofErr w:type="gramStart"/>
       <w:r>
         <w:rPr>
           <w:rFonts w:ascii="Calibri" w:eastAsia="Times New Roman" w:hAnsi="Calibri" w:cs="Calibri"/>
@@ -1148,16 +1023,7 @@
           <w:color w:val="FF0000"/>
           <w:lang w:eastAsia="en-MY"/>
         </w:rPr>
-        <w:t>(</w:t>
-      </w:r>
-      <w:proofErr w:type="gramEnd"/>
-      <w:r>
-        <w:rPr>
-          <w:rFonts w:ascii="Calibri" w:eastAsia="Times New Roman" w:hAnsi="Calibri" w:cs="Calibri"/>
-          <w:color w:val="FF0000"/>
-          <w:lang w:eastAsia="en-MY"/>
-        </w:rPr>
-        <w:t>)</w:t>
+        <w:t>()</w:t>
       </w:r>
       <w:r>
         <w:rPr>
@@ -1187,6 +1053,7 @@
           <w:color w:val="000000"/>
           <w:lang w:eastAsia="en-MY"/>
         </w:rPr>
+        <w:lastRenderedPageBreak/>
         <w:t xml:space="preserve">When the </w:t>
       </w:r>
       <w:r>
@@ -1272,7 +1139,6 @@
         </w:rPr>
       </w:pPr>
       <w:proofErr w:type="spellStart"/>
-      <w:proofErr w:type="gramStart"/>
       <w:r>
         <w:rPr>
           <w:rFonts w:ascii="Calibri" w:eastAsia="Times New Roman" w:hAnsi="Calibri" w:cs="Calibri"/>
@@ -1292,18 +1158,7 @@
           <w:color w:val="000000"/>
           <w:lang w:eastAsia="en-MY"/>
         </w:rPr>
-        <w:t>[</w:t>
-      </w:r>
-      <w:proofErr w:type="gramEnd"/>
-      <w:r>
-        <w:rPr>
-          <w:rFonts w:ascii="Calibri" w:eastAsia="Times New Roman" w:hAnsi="Calibri" w:cs="Calibri"/>
-          <w:b/>
-          <w:bCs/>
-          <w:color w:val="000000"/>
-          <w:lang w:eastAsia="en-MY"/>
-        </w:rPr>
-        <w:t xml:space="preserve"> New Class]</w:t>
+        <w:t>[ New Class]</w:t>
       </w:r>
     </w:p>
     <w:p>
@@ -1643,7 +1498,6 @@
         <w:t xml:space="preserve"> </w:t>
       </w:r>
       <w:proofErr w:type="spellStart"/>
-      <w:proofErr w:type="gramStart"/>
       <w:r>
         <w:rPr>
           <w:rFonts w:ascii="Calibri" w:eastAsia="Times New Roman" w:hAnsi="Calibri" w:cs="Calibri"/>
@@ -1659,16 +1513,7 @@
           <w:color w:val="FF0000"/>
           <w:lang w:eastAsia="en-MY"/>
         </w:rPr>
-        <w:t>(</w:t>
-      </w:r>
-      <w:proofErr w:type="gramEnd"/>
-      <w:r>
-        <w:rPr>
-          <w:rFonts w:ascii="Calibri" w:eastAsia="Times New Roman" w:hAnsi="Calibri" w:cs="Calibri"/>
-          <w:color w:val="FF0000"/>
-          <w:lang w:eastAsia="en-MY"/>
-        </w:rPr>
-        <w:t>)</w:t>
+        <w:t>()</w:t>
       </w:r>
       <w:r>
         <w:rPr>
@@ -1798,16 +1643,7 @@
           <w:color w:val="000000"/>
           <w:lang w:eastAsia="en-MY"/>
         </w:rPr>
-        <w:t xml:space="preserve"> class as it is a type of attack action. This reduces repetition of codes and hence follows the</w:t>
-      </w:r>
-      <w:proofErr w:type="gramStart"/>
-      <w:r>
-        <w:rPr>
-          <w:rFonts w:ascii="Calibri" w:eastAsia="Times New Roman" w:hAnsi="Calibri" w:cs="Calibri"/>
-          <w:color w:val="000000"/>
-          <w:lang w:eastAsia="en-MY"/>
-        </w:rPr>
-        <w:t xml:space="preserve">  </w:t>
+        <w:t xml:space="preserve"> class as it is a type of attack action. This reduces repetition of codes and hence follows the  </w:t>
       </w:r>
       <w:r>
         <w:rPr>
@@ -1815,16 +1651,7 @@
           <w:color w:val="FF0000"/>
           <w:lang w:eastAsia="en-MY"/>
         </w:rPr>
-        <w:t>DRY</w:t>
-      </w:r>
-      <w:proofErr w:type="gramEnd"/>
-      <w:r>
-        <w:rPr>
-          <w:rFonts w:ascii="Calibri" w:eastAsia="Times New Roman" w:hAnsi="Calibri" w:cs="Calibri"/>
-          <w:color w:val="FF0000"/>
-          <w:lang w:eastAsia="en-MY"/>
-        </w:rPr>
-        <w:t>( Don’t repeat yourself)</w:t>
+        <w:t>DRY( Don’t repeat yourself)</w:t>
       </w:r>
       <w:r>
         <w:rPr>
@@ -1980,29 +1807,7 @@
           <w:color w:val="000000"/>
           <w:lang w:eastAsia="en-MY"/>
         </w:rPr>
-        <w:t xml:space="preserve"> </w:t>
-      </w:r>
-      <w:proofErr w:type="gramStart"/>
-      <w:r>
-        <w:rPr>
-          <w:rFonts w:ascii="Calibri" w:eastAsia="Times New Roman" w:hAnsi="Calibri" w:cs="Calibri"/>
-          <w:b/>
-          <w:bCs/>
-          <w:color w:val="000000"/>
-          <w:lang w:eastAsia="en-MY"/>
-        </w:rPr>
-        <w:t>[ Existing</w:t>
-      </w:r>
-      <w:proofErr w:type="gramEnd"/>
-      <w:r>
-        <w:rPr>
-          <w:rFonts w:ascii="Calibri" w:eastAsia="Times New Roman" w:hAnsi="Calibri" w:cs="Calibri"/>
-          <w:b/>
-          <w:bCs/>
-          <w:color w:val="000000"/>
-          <w:lang w:eastAsia="en-MY"/>
-        </w:rPr>
-        <w:t xml:space="preserve"> Class ]</w:t>
+        <w:t xml:space="preserve"> [ Existing Class ]</w:t>
       </w:r>
     </w:p>
     <w:p>
@@ -2043,7 +1848,6 @@
         <w:t xml:space="preserve">The </w:t>
       </w:r>
       <w:proofErr w:type="spellStart"/>
-      <w:proofErr w:type="gramStart"/>
       <w:r>
         <w:rPr>
           <w:rFonts w:ascii="Calibri" w:eastAsia="Times New Roman" w:hAnsi="Calibri" w:cs="Calibri"/>
@@ -2059,16 +1863,7 @@
           <w:color w:val="FF0000"/>
           <w:lang w:eastAsia="en-MY"/>
         </w:rPr>
-        <w:t>(</w:t>
-      </w:r>
-      <w:proofErr w:type="gramEnd"/>
-      <w:r>
-        <w:rPr>
-          <w:rFonts w:ascii="Calibri" w:eastAsia="Times New Roman" w:hAnsi="Calibri" w:cs="Calibri"/>
-          <w:color w:val="FF0000"/>
-          <w:lang w:eastAsia="en-MY"/>
-        </w:rPr>
-        <w:t xml:space="preserve">) </w:t>
+        <w:t xml:space="preserve">() </w:t>
       </w:r>
       <w:r>
         <w:rPr>
@@ -2358,6 +2153,7 @@
         <w:rPr>
           <w:rFonts w:ascii="Calibri" w:eastAsia="Calibri" w:hAnsi="Calibri" w:cs="Calibri"/>
         </w:rPr>
+        <w:lastRenderedPageBreak/>
         <w:t xml:space="preserve">An </w:t>
       </w:r>
       <w:r>
@@ -3422,9 +3218,49 @@
     </w:p>
     <w:p>
       <w:pPr>
+        <w:numPr>
+          <w:ilvl w:val="0"/>
+          <w:numId w:val="4"/>
+        </w:numPr>
         <w:spacing w:line="276" w:lineRule="auto"/>
         <w:rPr>
           <w:rFonts w:ascii="Calibri" w:eastAsia="Calibri" w:hAnsi="Calibri" w:cs="Calibri"/>
+        </w:rPr>
+      </w:pPr>
+      <w:proofErr w:type="spellStart"/>
+      <w:r>
+        <w:rPr>
+          <w:rFonts w:ascii="Calibri" w:eastAsia="Calibri" w:hAnsi="Calibri" w:cs="Calibri"/>
+          <w:color w:val="FF0000"/>
+        </w:rPr>
+        <w:t>initialActor</w:t>
+      </w:r>
+      <w:proofErr w:type="spellEnd"/>
+      <w:r>
+        <w:rPr>
+          <w:rFonts w:ascii="Calibri" w:eastAsia="Calibri" w:hAnsi="Calibri" w:cs="Calibri"/>
+        </w:rPr>
+        <w:t xml:space="preserve"> is declared as private to follow the </w:t>
+      </w:r>
+      <w:r>
+        <w:rPr>
+          <w:rFonts w:ascii="Calibri" w:eastAsia="Calibri" w:hAnsi="Calibri" w:cs="Calibri"/>
+          <w:highlight w:val="yellow"/>
+        </w:rPr>
+        <w:t>Minimize dependencies that cross encapsulation boundaries</w:t>
+      </w:r>
+      <w:r>
+        <w:rPr>
+          <w:rFonts w:ascii="Calibri" w:eastAsia="Calibri" w:hAnsi="Calibri" w:cs="Calibri"/>
+        </w:rPr>
+        <w:t xml:space="preserve"> principle because if we declare it to be more visible, i.e. public initially, it may break other systems if we change a originally more visible attribute to a lower visibility.</w:t>
+      </w:r>
+    </w:p>
+    <w:p>
+      <w:pPr>
+        <w:spacing w:line="276" w:lineRule="auto"/>
+        <w:rPr>
+          <w:rFonts w:ascii="Calibri" w:eastAsia="Calibri" w:hAnsi="Calibri" w:cs="Calibri"/>
           <w:b/>
           <w:bCs/>
         </w:rPr>
@@ -3432,16 +3268,27 @@
     </w:p>
     <w:p>
       <w:pPr>
-        <w:rPr>
-          <w:rFonts w:ascii="Calibri" w:eastAsia="Calibri" w:hAnsi="Calibri" w:cs="Calibri"/>
-        </w:rPr>
-      </w:pPr>
-      <w:proofErr w:type="spellStart"/>
-      <w:r>
-        <w:rPr>
-          <w:rFonts w:ascii="Calibri" w:eastAsia="Calibri" w:hAnsi="Calibri" w:cs="Calibri"/>
-          <w:b/>
-        </w:rPr>
+        <w:spacing w:line="276" w:lineRule="auto"/>
+        <w:rPr>
+          <w:rFonts w:ascii="Calibri" w:eastAsia="Calibri" w:hAnsi="Calibri" w:cs="Calibri"/>
+          <w:b/>
+          <w:bCs/>
+        </w:rPr>
+      </w:pPr>
+    </w:p>
+    <w:p>
+      <w:pPr>
+        <w:rPr>
+          <w:rFonts w:ascii="Calibri" w:eastAsia="Calibri" w:hAnsi="Calibri" w:cs="Calibri"/>
+        </w:rPr>
+      </w:pPr>
+      <w:proofErr w:type="spellStart"/>
+      <w:r>
+        <w:rPr>
+          <w:rFonts w:ascii="Calibri" w:eastAsia="Calibri" w:hAnsi="Calibri" w:cs="Calibri"/>
+          <w:b/>
+        </w:rPr>
+        <w:lastRenderedPageBreak/>
         <w:t>AttackAction</w:t>
       </w:r>
       <w:proofErr w:type="spellEnd"/>
@@ -4471,6 +4318,7 @@
         <w:rPr>
           <w:rFonts w:ascii="Calibri" w:eastAsia="Calibri" w:hAnsi="Calibri" w:cs="Calibri"/>
         </w:rPr>
+        <w:lastRenderedPageBreak/>
         <w:t>continue looping the array based on the sequence of elements in the array</w:t>
       </w:r>
     </w:p>
@@ -5408,6 +5256,7 @@
           <w:rFonts w:ascii="Calibri" w:eastAsia="Calibri" w:hAnsi="Calibri" w:cs="Calibri"/>
           <w:b/>
         </w:rPr>
+        <w:lastRenderedPageBreak/>
         <w:t>Human</w:t>
       </w:r>
       <w:r>
@@ -6247,7 +6096,7 @@
 </file>
 
 <file path=word/numbering.xml><?xml version="1.0" encoding="utf-8"?>
-<w:numbering xmlns:wpc="http://schemas.microsoft.com/office/word/2010/wordprocessingCanvas" xmlns:cx="http://schemas.microsoft.com/office/drawing/2014/chartex" xmlns:cx1="http://schemas.microsoft.com/office/drawing/2015/9/8/chartex" xmlns:mc="http://schemas.openxmlformats.org/markup-compatibility/2006" xmlns:o="urn:schemas-microsoft-com:office:office" xmlns:r="http://schemas.openxmlformats.org/officeDocument/2006/relationships" xmlns:m="http://schemas.openxmlformats.org/officeDocument/2006/math" xmlns:v="urn:schemas-microsoft-com:vml" xmlns:wp14="http://schemas.microsoft.com/office/word/2010/wordprocessingDrawing" xmlns:wp="http://schemas.openxmlformats.org/drawingml/2006/wordprocessingDrawing" xmlns:w10="urn:schemas-microsoft-com:office:word" xmlns:w="http://schemas.openxmlformats.org/wordprocessingml/2006/main" xmlns:w14="http://schemas.microsoft.com/office/word/2010/wordml" xmlns:w15="http://schemas.microsoft.com/office/word/2012/wordml" xmlns:w16se="http://schemas.microsoft.com/office/word/2015/wordml/symex" xmlns:wpg="http://schemas.microsoft.com/office/word/2010/wordprocessingGroup" xmlns:wpi="http://schemas.microsoft.com/office/word/2010/wordprocessingInk" xmlns:wne="http://schemas.microsoft.com/office/word/2006/wordml" xmlns:wps="http://schemas.microsoft.com/office/word/2010/wordprocessingShape" mc:Ignorable="w14 w15 w16se wp14">
+<w:numbering xmlns:wpc="http://schemas.microsoft.com/office/word/2010/wordprocessingCanvas" xmlns:cx="http://schemas.microsoft.com/office/drawing/2014/chartex" xmlns:cx1="http://schemas.microsoft.com/office/drawing/2015/9/8/chartex" xmlns:cx2="http://schemas.microsoft.com/office/drawing/2015/10/21/chartex" xmlns:cx3="http://schemas.microsoft.com/office/drawing/2016/5/9/chartex" xmlns:cx4="http://schemas.microsoft.com/office/drawing/2016/5/10/chartex" xmlns:cx5="http://schemas.microsoft.com/office/drawing/2016/5/11/chartex" xmlns:cx6="http://schemas.microsoft.com/office/drawing/2016/5/12/chartex" xmlns:cx7="http://schemas.microsoft.com/office/drawing/2016/5/13/chartex" xmlns:cx8="http://schemas.microsoft.com/office/drawing/2016/5/14/chartex" xmlns:mc="http://schemas.openxmlformats.org/markup-compatibility/2006" xmlns:aink="http://schemas.microsoft.com/office/drawing/2016/ink" xmlns:am3d="http://schemas.microsoft.com/office/drawing/2017/model3d" xmlns:o="urn:schemas-microsoft-com:office:office" xmlns:r="http://schemas.openxmlformats.org/officeDocument/2006/relationships" xmlns:m="http://schemas.openxmlformats.org/officeDocument/2006/math" xmlns:v="urn:schemas-microsoft-com:vml" xmlns:wp14="http://schemas.microsoft.com/office/word/2010/wordprocessingDrawing" xmlns:wp="http://schemas.openxmlformats.org/drawingml/2006/wordprocessingDrawing" xmlns:w10="urn:schemas-microsoft-com:office:word" xmlns:w="http://schemas.openxmlformats.org/wordprocessingml/2006/main" xmlns:w14="http://schemas.microsoft.com/office/word/2010/wordml" xmlns:w15="http://schemas.microsoft.com/office/word/2012/wordml" xmlns:w16cex="http://schemas.microsoft.com/office/word/2018/wordml/cex" xmlns:w16cid="http://schemas.microsoft.com/office/word/2016/wordml/cid" xmlns:w16="http://schemas.microsoft.com/office/word/2018/wordml" xmlns:w16se="http://schemas.microsoft.com/office/word/2015/wordml/symex" xmlns:wpg="http://schemas.microsoft.com/office/word/2010/wordprocessingGroup" xmlns:wpi="http://schemas.microsoft.com/office/word/2010/wordprocessingInk" xmlns:wne="http://schemas.microsoft.com/office/word/2006/wordml" xmlns:wps="http://schemas.microsoft.com/office/word/2010/wordprocessingShape" mc:Ignorable="w14 w15 w16se w16cid w16 w16cex wp14">
   <w:abstractNum w:abstractNumId="0" w15:restartNumberingAfterBreak="0">
     <w:nsid w:val="02D721F0"/>
     <w:multiLevelType w:val="multilevel"/>
@@ -9499,7 +9348,7 @@
 </file>
 
 <file path=word/styles.xml><?xml version="1.0" encoding="utf-8"?>
-<w:styles xmlns:mc="http://schemas.openxmlformats.org/markup-compatibility/2006" xmlns:r="http://schemas.openxmlformats.org/officeDocument/2006/relationships" xmlns:w="http://schemas.openxmlformats.org/wordprocessingml/2006/main" xmlns:w14="http://schemas.microsoft.com/office/word/2010/wordml" xmlns:w15="http://schemas.microsoft.com/office/word/2012/wordml" xmlns:w16se="http://schemas.microsoft.com/office/word/2015/wordml/symex" mc:Ignorable="w14 w15 w16se">
+<w:styles xmlns:mc="http://schemas.openxmlformats.org/markup-compatibility/2006" xmlns:r="http://schemas.openxmlformats.org/officeDocument/2006/relationships" xmlns:w="http://schemas.openxmlformats.org/wordprocessingml/2006/main" xmlns:w14="http://schemas.microsoft.com/office/word/2010/wordml" xmlns:w15="http://schemas.microsoft.com/office/word/2012/wordml" xmlns:w16cex="http://schemas.microsoft.com/office/word/2018/wordml/cex" xmlns:w16cid="http://schemas.microsoft.com/office/word/2016/wordml/cid" xmlns:w16="http://schemas.microsoft.com/office/word/2018/wordml" xmlns:w16se="http://schemas.microsoft.com/office/word/2015/wordml/symex" mc:Ignorable="w14 w15 w16se w16cid w16 w16cex">
   <w:docDefaults>
     <w:rPrDefault>
       <w:rPr>
@@ -9511,7 +9360,7 @@
     </w:rPrDefault>
     <w:pPrDefault/>
   </w:docDefaults>
-  <w:latentStyles w:defLockedState="0" w:defUIPriority="99" w:defSemiHidden="0" w:defUnhideWhenUsed="0" w:defQFormat="0" w:count="371">
+  <w:latentStyles w:defLockedState="0" w:defUIPriority="99" w:defSemiHidden="0" w:defUnhideWhenUsed="0" w:defQFormat="0" w:count="376">
     <w:lsdException w:name="Normal" w:uiPriority="0" w:qFormat="1"/>
     <w:lsdException w:name="heading 1" w:uiPriority="9" w:qFormat="1"/>
     <w:lsdException w:name="heading 2" w:semiHidden="1" w:uiPriority="9" w:unhideWhenUsed="1" w:qFormat="1"/>
@@ -9617,7 +9466,6 @@
     <w:lsdException w:name="HTML Sample" w:semiHidden="1" w:unhideWhenUsed="1"/>
     <w:lsdException w:name="HTML Typewriter" w:semiHidden="1" w:unhideWhenUsed="1"/>
     <w:lsdException w:name="HTML Variable" w:semiHidden="1" w:unhideWhenUsed="1"/>
-    <w:lsdException w:name="Normal Table" w:semiHidden="1" w:unhideWhenUsed="1"/>
     <w:lsdException w:name="annotation subject" w:semiHidden="1" w:unhideWhenUsed="1"/>
     <w:lsdException w:name="No List" w:semiHidden="1" w:unhideWhenUsed="1"/>
     <w:lsdException w:name="Outline List 1" w:semiHidden="1" w:unhideWhenUsed="1"/>
@@ -9660,11 +9508,8 @@
     <w:lsdException w:name="Table Contemporary" w:semiHidden="1" w:unhideWhenUsed="1"/>
     <w:lsdException w:name="Table Elegant" w:semiHidden="1" w:unhideWhenUsed="1"/>
     <w:lsdException w:name="Table Professional" w:semiHidden="1" w:unhideWhenUsed="1"/>
-    <w:lsdException w:name="Table Subtle 1" w:semiHidden="1" w:unhideWhenUsed="1"/>
     <w:lsdException w:name="Table Subtle 2" w:semiHidden="1" w:unhideWhenUsed="1"/>
     <w:lsdException w:name="Table Web 1" w:semiHidden="1" w:unhideWhenUsed="1"/>
-    <w:lsdException w:name="Table Web 2" w:semiHidden="1" w:unhideWhenUsed="1"/>
-    <w:lsdException w:name="Table Web 3" w:semiHidden="1" w:unhideWhenUsed="1"/>
     <w:lsdException w:name="Balloon Text" w:semiHidden="1" w:unhideWhenUsed="1"/>
     <w:lsdException w:name="Table Grid" w:uiPriority="39"/>
     <w:lsdException w:name="Table Theme" w:semiHidden="1" w:unhideWhenUsed="1"/>
@@ -9883,6 +9728,11 @@
     <w:lsdException w:name="List Table 5 Dark Accent 6" w:uiPriority="50"/>
     <w:lsdException w:name="List Table 6 Colorful Accent 6" w:uiPriority="51"/>
     <w:lsdException w:name="List Table 7 Colorful Accent 6" w:uiPriority="52"/>
+    <w:lsdException w:name="Mention" w:semiHidden="1" w:unhideWhenUsed="1"/>
+    <w:lsdException w:name="Smart Hyperlink" w:semiHidden="1" w:unhideWhenUsed="1"/>
+    <w:lsdException w:name="Hashtag" w:semiHidden="1" w:unhideWhenUsed="1"/>
+    <w:lsdException w:name="Unresolved Mention" w:semiHidden="1" w:unhideWhenUsed="1"/>
+    <w:lsdException w:name="Smart Link" w:semiHidden="1" w:unhideWhenUsed="1"/>
   </w:latentStyles>
   <w:style w:type="paragraph" w:default="1" w:styleId="Normal">
     <w:name w:val="Normal"/>

</xml_diff>

<commit_message>
Added Farmers and Food (Behaviours) part in design rationale
</commit_message>
<xml_diff>
--- a/design-docs/Design Rationale.docx
+++ b/design-docs/Design Rationale.docx
@@ -6064,6 +6064,2995 @@
           <w:rFonts w:ascii="Calibri" w:eastAsia="Calibri" w:hAnsi="Calibri" w:cs="Calibri"/>
         </w:rPr>
       </w:pPr>
+    </w:p>
+    <w:p>
+      <w:pPr>
+        <w:rPr>
+          <w:b/>
+          <w:bCs/>
+          <w:sz w:val="28"/>
+          <w:szCs w:val="28"/>
+        </w:rPr>
+      </w:pPr>
+    </w:p>
+    <w:p>
+      <w:pPr>
+        <w:rPr>
+          <w:rFonts w:ascii="Calibri" w:eastAsia="Calibri" w:hAnsi="Calibri" w:cs="Calibri"/>
+        </w:rPr>
+      </w:pPr>
+      <w:proofErr w:type="spellStart"/>
+      <w:r>
+        <w:rPr>
+          <w:rFonts w:ascii="Calibri" w:eastAsia="Calibri" w:hAnsi="Calibri" w:cs="Calibri"/>
+          <w:b/>
+        </w:rPr>
+        <w:t>SowBehaviour</w:t>
+      </w:r>
+      <w:proofErr w:type="spellEnd"/>
+      <w:r>
+        <w:rPr>
+          <w:rFonts w:ascii="Calibri" w:eastAsia="Calibri" w:hAnsi="Calibri" w:cs="Calibri"/>
+        </w:rPr>
+        <w:t xml:space="preserve"> [New class]</w:t>
+      </w:r>
+    </w:p>
+    <w:p>
+      <w:pPr>
+        <w:rPr>
+          <w:rFonts w:ascii="Calibri" w:eastAsia="Calibri" w:hAnsi="Calibri" w:cs="Calibri"/>
+        </w:rPr>
+      </w:pPr>
+      <w:r>
+        <w:rPr>
+          <w:rFonts w:ascii="Calibri" w:eastAsia="Calibri" w:hAnsi="Calibri" w:cs="Calibri"/>
+        </w:rPr>
+        <w:t>- A type of non-player behaviour to sow a crop on a patch of dirt if the actor is next to it.</w:t>
+      </w:r>
+    </w:p>
+    <w:p>
+      <w:pPr>
+        <w:rPr>
+          <w:rFonts w:ascii="Calibri" w:eastAsia="Calibri" w:hAnsi="Calibri" w:cs="Calibri"/>
+        </w:rPr>
+      </w:pPr>
+      <w:r>
+        <w:rPr>
+          <w:rFonts w:ascii="Calibri" w:eastAsia="Calibri" w:hAnsi="Calibri" w:cs="Calibri"/>
+        </w:rPr>
+        <w:t xml:space="preserve">- </w:t>
+      </w:r>
+      <w:r>
+        <w:rPr>
+          <w:rFonts w:ascii="Calibri" w:eastAsia="Calibri" w:hAnsi="Calibri" w:cs="Calibri"/>
+          <w:b/>
+        </w:rPr>
+        <w:t>Farmer</w:t>
+      </w:r>
+      <w:r>
+        <w:rPr>
+          <w:rFonts w:ascii="Calibri" w:eastAsia="Calibri" w:hAnsi="Calibri" w:cs="Calibri"/>
+        </w:rPr>
+        <w:t xml:space="preserve"> owns this behaviour</w:t>
+      </w:r>
+    </w:p>
+    <w:p>
+      <w:pPr>
+        <w:rPr>
+          <w:rFonts w:ascii="Calibri" w:eastAsia="Calibri" w:hAnsi="Calibri" w:cs="Calibri"/>
+        </w:rPr>
+      </w:pPr>
+      <w:r>
+        <w:rPr>
+          <w:rFonts w:ascii="Calibri" w:eastAsia="Calibri" w:hAnsi="Calibri" w:cs="Calibri"/>
+        </w:rPr>
+        <w:t>New changes and their Responsibilities:</w:t>
+      </w:r>
+    </w:p>
+    <w:p>
+      <w:pPr>
+        <w:numPr>
+          <w:ilvl w:val="0"/>
+          <w:numId w:val="31"/>
+        </w:numPr>
+        <w:spacing w:line="276" w:lineRule="auto"/>
+        <w:rPr>
+          <w:rFonts w:ascii="Calibri" w:eastAsia="Calibri" w:hAnsi="Calibri" w:cs="Calibri"/>
+        </w:rPr>
+      </w:pPr>
+      <w:r>
+        <w:rPr>
+          <w:rFonts w:ascii="Calibri" w:eastAsia="Calibri" w:hAnsi="Calibri" w:cs="Calibri"/>
+        </w:rPr>
+        <w:t xml:space="preserve">This class implements an interface called </w:t>
+      </w:r>
+      <w:r>
+        <w:rPr>
+          <w:rFonts w:ascii="Calibri" w:eastAsia="Calibri" w:hAnsi="Calibri" w:cs="Calibri"/>
+          <w:b/>
+        </w:rPr>
+        <w:t>Behaviour</w:t>
+      </w:r>
+      <w:r>
+        <w:rPr>
+          <w:rFonts w:ascii="Calibri" w:eastAsia="Calibri" w:hAnsi="Calibri" w:cs="Calibri"/>
+        </w:rPr>
+        <w:t>.</w:t>
+      </w:r>
+    </w:p>
+    <w:p>
+      <w:pPr>
+        <w:numPr>
+          <w:ilvl w:val="0"/>
+          <w:numId w:val="31"/>
+        </w:numPr>
+        <w:spacing w:line="276" w:lineRule="auto"/>
+        <w:rPr>
+          <w:rFonts w:ascii="Calibri" w:eastAsia="Calibri" w:hAnsi="Calibri" w:cs="Calibri"/>
+        </w:rPr>
+      </w:pPr>
+      <w:r>
+        <w:rPr>
+          <w:rFonts w:ascii="Calibri" w:eastAsia="Calibri" w:hAnsi="Calibri" w:cs="Calibri"/>
+        </w:rPr>
+        <w:t xml:space="preserve">It overrides </w:t>
+      </w:r>
+      <w:proofErr w:type="spellStart"/>
+      <w:r>
+        <w:rPr>
+          <w:rFonts w:ascii="Calibri" w:eastAsia="Calibri" w:hAnsi="Calibri" w:cs="Calibri"/>
+          <w:color w:val="0000FF"/>
+        </w:rPr>
+        <w:t>getAction</w:t>
+      </w:r>
+      <w:proofErr w:type="spellEnd"/>
+      <w:r>
+        <w:rPr>
+          <w:rFonts w:ascii="Calibri" w:eastAsia="Calibri" w:hAnsi="Calibri" w:cs="Calibri"/>
+          <w:color w:val="0000FF"/>
+        </w:rPr>
+        <w:t xml:space="preserve">() </w:t>
+      </w:r>
+      <w:r>
+        <w:rPr>
+          <w:rFonts w:ascii="Calibri" w:eastAsia="Calibri" w:hAnsi="Calibri" w:cs="Calibri"/>
+        </w:rPr>
+        <w:t>method.</w:t>
+      </w:r>
+    </w:p>
+    <w:p>
+      <w:pPr>
+        <w:numPr>
+          <w:ilvl w:val="1"/>
+          <w:numId w:val="31"/>
+        </w:numPr>
+        <w:spacing w:line="276" w:lineRule="auto"/>
+        <w:rPr>
+          <w:rFonts w:ascii="Calibri" w:eastAsia="Calibri" w:hAnsi="Calibri" w:cs="Calibri"/>
+        </w:rPr>
+      </w:pPr>
+      <w:r>
+        <w:rPr>
+          <w:rFonts w:ascii="Calibri" w:eastAsia="Calibri" w:hAnsi="Calibri" w:cs="Calibri"/>
+        </w:rPr>
+        <w:t xml:space="preserve">Parameter: </w:t>
+      </w:r>
+      <w:r>
+        <w:rPr>
+          <w:rFonts w:ascii="Calibri" w:eastAsia="Calibri" w:hAnsi="Calibri" w:cs="Calibri"/>
+          <w:b/>
+        </w:rPr>
+        <w:t>Actor</w:t>
+      </w:r>
+      <w:r>
+        <w:rPr>
+          <w:rFonts w:ascii="Calibri" w:eastAsia="Calibri" w:hAnsi="Calibri" w:cs="Calibri"/>
+        </w:rPr>
+        <w:t xml:space="preserve"> </w:t>
+      </w:r>
+      <w:proofErr w:type="spellStart"/>
+      <w:r>
+        <w:rPr>
+          <w:rFonts w:ascii="Calibri" w:eastAsia="Calibri" w:hAnsi="Calibri" w:cs="Calibri"/>
+          <w:color w:val="FF0000"/>
+        </w:rPr>
+        <w:t>actor</w:t>
+      </w:r>
+      <w:proofErr w:type="spellEnd"/>
+      <w:r>
+        <w:rPr>
+          <w:rFonts w:ascii="Calibri" w:eastAsia="Calibri" w:hAnsi="Calibri" w:cs="Calibri"/>
+        </w:rPr>
+        <w:t xml:space="preserve">, </w:t>
+      </w:r>
+      <w:proofErr w:type="spellStart"/>
+      <w:r>
+        <w:rPr>
+          <w:rFonts w:ascii="Calibri" w:eastAsia="Calibri" w:hAnsi="Calibri" w:cs="Calibri"/>
+          <w:b/>
+        </w:rPr>
+        <w:t>GameMap</w:t>
+      </w:r>
+      <w:proofErr w:type="spellEnd"/>
+      <w:r>
+        <w:rPr>
+          <w:rFonts w:ascii="Calibri" w:eastAsia="Calibri" w:hAnsi="Calibri" w:cs="Calibri"/>
+        </w:rPr>
+        <w:t xml:space="preserve"> </w:t>
+      </w:r>
+      <w:r>
+        <w:rPr>
+          <w:rFonts w:ascii="Calibri" w:eastAsia="Calibri" w:hAnsi="Calibri" w:cs="Calibri"/>
+          <w:color w:val="FF0000"/>
+        </w:rPr>
+        <w:t>map</w:t>
+      </w:r>
+    </w:p>
+    <w:p>
+      <w:pPr>
+        <w:numPr>
+          <w:ilvl w:val="1"/>
+          <w:numId w:val="31"/>
+        </w:numPr>
+        <w:spacing w:line="276" w:lineRule="auto"/>
+        <w:rPr>
+          <w:rFonts w:ascii="Calibri" w:eastAsia="Calibri" w:hAnsi="Calibri" w:cs="Calibri"/>
+        </w:rPr>
+      </w:pPr>
+      <w:r>
+        <w:rPr>
+          <w:rFonts w:ascii="Calibri" w:eastAsia="Calibri" w:hAnsi="Calibri" w:cs="Calibri"/>
+        </w:rPr>
+        <w:t xml:space="preserve">Return type: </w:t>
+      </w:r>
+      <w:r>
+        <w:rPr>
+          <w:rFonts w:ascii="Calibri" w:eastAsia="Calibri" w:hAnsi="Calibri" w:cs="Calibri"/>
+          <w:b/>
+        </w:rPr>
+        <w:t>Action</w:t>
+      </w:r>
+    </w:p>
+    <w:p>
+      <w:pPr>
+        <w:numPr>
+          <w:ilvl w:val="1"/>
+          <w:numId w:val="31"/>
+        </w:numPr>
+        <w:spacing w:line="276" w:lineRule="auto"/>
+        <w:rPr>
+          <w:rFonts w:ascii="Calibri" w:eastAsia="Calibri" w:hAnsi="Calibri" w:cs="Calibri"/>
+        </w:rPr>
+      </w:pPr>
+      <w:r>
+        <w:rPr>
+          <w:rFonts w:ascii="Calibri" w:eastAsia="Calibri" w:hAnsi="Calibri" w:cs="Calibri"/>
+        </w:rPr>
+        <w:t xml:space="preserve">Use an enhanced for loop to get the </w:t>
+      </w:r>
+      <w:r>
+        <w:rPr>
+          <w:rFonts w:ascii="Calibri" w:eastAsia="Calibri" w:hAnsi="Calibri" w:cs="Calibri"/>
+          <w:b/>
+        </w:rPr>
+        <w:t>Exit</w:t>
+      </w:r>
+      <w:r>
+        <w:rPr>
+          <w:rFonts w:ascii="Calibri" w:eastAsia="Calibri" w:hAnsi="Calibri" w:cs="Calibri"/>
+        </w:rPr>
+        <w:t xml:space="preserve"> from the location of </w:t>
+      </w:r>
+      <w:r>
+        <w:rPr>
+          <w:rFonts w:ascii="Calibri" w:eastAsia="Calibri" w:hAnsi="Calibri" w:cs="Calibri"/>
+          <w:color w:val="FF0000"/>
+        </w:rPr>
+        <w:t xml:space="preserve">actor </w:t>
+      </w:r>
+      <w:r>
+        <w:rPr>
+          <w:rFonts w:ascii="Calibri" w:eastAsia="Calibri" w:hAnsi="Calibri" w:cs="Calibri"/>
+          <w:highlight w:val="white"/>
+        </w:rPr>
+        <w:t xml:space="preserve">on the </w:t>
+      </w:r>
+      <w:r>
+        <w:rPr>
+          <w:rFonts w:ascii="Calibri" w:eastAsia="Calibri" w:hAnsi="Calibri" w:cs="Calibri"/>
+          <w:color w:val="FF0000"/>
+          <w:highlight w:val="white"/>
+        </w:rPr>
+        <w:t>map</w:t>
+      </w:r>
+      <w:r>
+        <w:rPr>
+          <w:rFonts w:ascii="Calibri" w:eastAsia="Calibri" w:hAnsi="Calibri" w:cs="Calibri"/>
+          <w:highlight w:val="white"/>
+        </w:rPr>
+        <w:t xml:space="preserve"> </w:t>
+      </w:r>
+      <w:r>
+        <w:rPr>
+          <w:rFonts w:ascii="Calibri" w:eastAsia="Calibri" w:hAnsi="Calibri" w:cs="Calibri"/>
+        </w:rPr>
+        <w:t xml:space="preserve">and call </w:t>
+      </w:r>
+      <w:proofErr w:type="spellStart"/>
+      <w:r>
+        <w:rPr>
+          <w:rFonts w:ascii="Calibri" w:eastAsia="Calibri" w:hAnsi="Calibri" w:cs="Calibri"/>
+          <w:color w:val="0000FF"/>
+        </w:rPr>
+        <w:t>getDestination</w:t>
+      </w:r>
+      <w:proofErr w:type="spellEnd"/>
+      <w:r>
+        <w:rPr>
+          <w:rFonts w:ascii="Calibri" w:eastAsia="Calibri" w:hAnsi="Calibri" w:cs="Calibri"/>
+        </w:rPr>
+        <w:t xml:space="preserve"> and </w:t>
+      </w:r>
+      <w:proofErr w:type="spellStart"/>
+      <w:r>
+        <w:rPr>
+          <w:rFonts w:ascii="Calibri" w:eastAsia="Calibri" w:hAnsi="Calibri" w:cs="Calibri"/>
+          <w:color w:val="0000FF"/>
+        </w:rPr>
+        <w:t>getGround</w:t>
+      </w:r>
+      <w:proofErr w:type="spellEnd"/>
+      <w:r>
+        <w:rPr>
+          <w:rFonts w:ascii="Calibri" w:eastAsia="Calibri" w:hAnsi="Calibri" w:cs="Calibri"/>
+        </w:rPr>
+        <w:t xml:space="preserve"> method to check whether the </w:t>
+      </w:r>
+      <w:r>
+        <w:rPr>
+          <w:rFonts w:ascii="Calibri" w:eastAsia="Calibri" w:hAnsi="Calibri" w:cs="Calibri"/>
+          <w:b/>
+        </w:rPr>
+        <w:t>Actor</w:t>
+      </w:r>
+      <w:r>
+        <w:rPr>
+          <w:rFonts w:ascii="Calibri" w:eastAsia="Calibri" w:hAnsi="Calibri" w:cs="Calibri"/>
+        </w:rPr>
+        <w:t xml:space="preserve"> is standing next to a </w:t>
+      </w:r>
+      <w:r>
+        <w:rPr>
+          <w:rFonts w:ascii="Calibri" w:eastAsia="Calibri" w:hAnsi="Calibri" w:cs="Calibri"/>
+          <w:b/>
+        </w:rPr>
+        <w:t>Dirt</w:t>
+      </w:r>
+      <w:r>
+        <w:rPr>
+          <w:rFonts w:ascii="Calibri" w:eastAsia="Calibri" w:hAnsi="Calibri" w:cs="Calibri"/>
+        </w:rPr>
+        <w:t xml:space="preserve">, if so it will have 33% probability that a new </w:t>
+      </w:r>
+      <w:proofErr w:type="spellStart"/>
+      <w:r>
+        <w:rPr>
+          <w:rFonts w:ascii="Calibri" w:eastAsia="Calibri" w:hAnsi="Calibri" w:cs="Calibri"/>
+          <w:b/>
+        </w:rPr>
+        <w:t>SowAction</w:t>
+      </w:r>
+      <w:proofErr w:type="spellEnd"/>
+      <w:r>
+        <w:rPr>
+          <w:rFonts w:ascii="Calibri" w:eastAsia="Calibri" w:hAnsi="Calibri" w:cs="Calibri"/>
+        </w:rPr>
+        <w:t xml:space="preserve"> object is returned, else return </w:t>
+      </w:r>
+      <w:r>
+        <w:rPr>
+          <w:rFonts w:ascii="Calibri" w:eastAsia="Calibri" w:hAnsi="Calibri" w:cs="Calibri"/>
+          <w:color w:val="FF0000"/>
+        </w:rPr>
+        <w:t>null</w:t>
+      </w:r>
+      <w:r>
+        <w:rPr>
+          <w:rFonts w:ascii="Calibri" w:eastAsia="Calibri" w:hAnsi="Calibri" w:cs="Calibri"/>
+        </w:rPr>
+        <w:t>.</w:t>
+      </w:r>
+    </w:p>
+    <w:p>
+      <w:pPr>
+        <w:rPr>
+          <w:rFonts w:ascii="Calibri" w:eastAsia="Calibri" w:hAnsi="Calibri" w:cs="Calibri"/>
+        </w:rPr>
+      </w:pPr>
+    </w:p>
+    <w:p>
+      <w:pPr>
+        <w:rPr>
+          <w:rFonts w:ascii="Calibri" w:eastAsia="Calibri" w:hAnsi="Calibri" w:cs="Calibri"/>
+        </w:rPr>
+      </w:pPr>
+      <w:r>
+        <w:rPr>
+          <w:rFonts w:ascii="Calibri" w:eastAsia="Calibri" w:hAnsi="Calibri" w:cs="Calibri"/>
+        </w:rPr>
+        <w:t>Design Choices / Reasons:</w:t>
+      </w:r>
+    </w:p>
+    <w:p>
+      <w:pPr>
+        <w:numPr>
+          <w:ilvl w:val="0"/>
+          <w:numId w:val="28"/>
+        </w:numPr>
+        <w:spacing w:line="276" w:lineRule="auto"/>
+        <w:rPr>
+          <w:rFonts w:ascii="Calibri" w:eastAsia="Calibri" w:hAnsi="Calibri" w:cs="Calibri"/>
+        </w:rPr>
+      </w:pPr>
+      <w:r>
+        <w:rPr>
+          <w:rFonts w:ascii="Calibri" w:eastAsia="Calibri" w:hAnsi="Calibri" w:cs="Calibri"/>
+        </w:rPr>
+        <w:lastRenderedPageBreak/>
+        <w:t xml:space="preserve">It implements </w:t>
+      </w:r>
+      <w:r>
+        <w:rPr>
+          <w:rFonts w:ascii="Calibri" w:eastAsia="Calibri" w:hAnsi="Calibri" w:cs="Calibri"/>
+          <w:b/>
+        </w:rPr>
+        <w:t>Behaviour</w:t>
+      </w:r>
+      <w:r>
+        <w:rPr>
+          <w:rFonts w:ascii="Calibri" w:eastAsia="Calibri" w:hAnsi="Calibri" w:cs="Calibri"/>
+        </w:rPr>
+        <w:t xml:space="preserve"> because </w:t>
+      </w:r>
+      <w:r>
+        <w:rPr>
+          <w:rFonts w:ascii="Calibri" w:eastAsia="Calibri" w:hAnsi="Calibri" w:cs="Calibri"/>
+          <w:b/>
+        </w:rPr>
+        <w:t>Behaviour</w:t>
+      </w:r>
+      <w:r>
+        <w:rPr>
+          <w:rFonts w:ascii="Calibri" w:eastAsia="Calibri" w:hAnsi="Calibri" w:cs="Calibri"/>
+        </w:rPr>
+        <w:t xml:space="preserve"> is the objective an </w:t>
+      </w:r>
+      <w:r>
+        <w:rPr>
+          <w:rFonts w:ascii="Calibri" w:eastAsia="Calibri" w:hAnsi="Calibri" w:cs="Calibri"/>
+          <w:b/>
+        </w:rPr>
+        <w:t>Actor</w:t>
+      </w:r>
+      <w:r>
+        <w:rPr>
+          <w:rFonts w:ascii="Calibri" w:eastAsia="Calibri" w:hAnsi="Calibri" w:cs="Calibri"/>
+        </w:rPr>
+        <w:t xml:space="preserve"> has to help decide which </w:t>
+      </w:r>
+      <w:r>
+        <w:rPr>
+          <w:rFonts w:ascii="Calibri" w:eastAsia="Calibri" w:hAnsi="Calibri" w:cs="Calibri"/>
+          <w:b/>
+        </w:rPr>
+        <w:t>Action</w:t>
+      </w:r>
+      <w:r>
+        <w:rPr>
+          <w:rFonts w:ascii="Calibri" w:eastAsia="Calibri" w:hAnsi="Calibri" w:cs="Calibri"/>
+        </w:rPr>
+        <w:t xml:space="preserve"> is to be performed next by overriding the </w:t>
+      </w:r>
+      <w:proofErr w:type="spellStart"/>
+      <w:r>
+        <w:rPr>
+          <w:rFonts w:ascii="Calibri" w:eastAsia="Calibri" w:hAnsi="Calibri" w:cs="Calibri"/>
+          <w:color w:val="0000FF"/>
+        </w:rPr>
+        <w:t>getAction</w:t>
+      </w:r>
+      <w:proofErr w:type="spellEnd"/>
+      <w:r>
+        <w:rPr>
+          <w:rFonts w:ascii="Calibri" w:eastAsia="Calibri" w:hAnsi="Calibri" w:cs="Calibri"/>
+        </w:rPr>
+        <w:t xml:space="preserve"> method in </w:t>
+      </w:r>
+      <w:r>
+        <w:rPr>
+          <w:rFonts w:ascii="Calibri" w:eastAsia="Calibri" w:hAnsi="Calibri" w:cs="Calibri"/>
+          <w:b/>
+        </w:rPr>
+        <w:t>Behaviour</w:t>
+      </w:r>
+      <w:r>
+        <w:rPr>
+          <w:rFonts w:ascii="Calibri" w:eastAsia="Calibri" w:hAnsi="Calibri" w:cs="Calibri"/>
+        </w:rPr>
+        <w:t>.</w:t>
+      </w:r>
+      <w:r>
+        <w:rPr>
+          <w:rFonts w:ascii="Calibri" w:eastAsia="Calibri" w:hAnsi="Calibri" w:cs="Calibri"/>
+          <w:b/>
+        </w:rPr>
+        <w:t xml:space="preserve"> </w:t>
+      </w:r>
+    </w:p>
+    <w:p>
+      <w:pPr>
+        <w:numPr>
+          <w:ilvl w:val="0"/>
+          <w:numId w:val="28"/>
+        </w:numPr>
+        <w:spacing w:line="276" w:lineRule="auto"/>
+        <w:rPr>
+          <w:rFonts w:ascii="Calibri" w:eastAsia="Calibri" w:hAnsi="Calibri" w:cs="Calibri"/>
+        </w:rPr>
+      </w:pPr>
+      <w:r>
+        <w:rPr>
+          <w:rFonts w:ascii="Calibri" w:eastAsia="Calibri" w:hAnsi="Calibri" w:cs="Calibri"/>
+        </w:rPr>
+        <w:t xml:space="preserve">For the </w:t>
+      </w:r>
+      <w:r>
+        <w:rPr>
+          <w:rFonts w:ascii="Calibri" w:eastAsia="Calibri" w:hAnsi="Calibri" w:cs="Calibri"/>
+          <w:b/>
+        </w:rPr>
+        <w:t>Actor</w:t>
+      </w:r>
+      <w:r>
+        <w:rPr>
+          <w:rFonts w:ascii="Calibri" w:eastAsia="Calibri" w:hAnsi="Calibri" w:cs="Calibri"/>
+        </w:rPr>
+        <w:t xml:space="preserve"> (</w:t>
+      </w:r>
+      <w:r>
+        <w:rPr>
+          <w:rFonts w:ascii="Calibri" w:eastAsia="Calibri" w:hAnsi="Calibri" w:cs="Calibri"/>
+          <w:b/>
+        </w:rPr>
+        <w:t>Farmer</w:t>
+      </w:r>
+      <w:r>
+        <w:rPr>
+          <w:rFonts w:ascii="Calibri" w:eastAsia="Calibri" w:hAnsi="Calibri" w:cs="Calibri"/>
+        </w:rPr>
+        <w:t xml:space="preserve"> in this case) to sow, it will return a new </w:t>
+      </w:r>
+      <w:proofErr w:type="spellStart"/>
+      <w:r>
+        <w:rPr>
+          <w:rFonts w:ascii="Calibri" w:eastAsia="Calibri" w:hAnsi="Calibri" w:cs="Calibri"/>
+        </w:rPr>
+        <w:t>SowAction</w:t>
+      </w:r>
+      <w:proofErr w:type="spellEnd"/>
+      <w:r>
+        <w:rPr>
+          <w:rFonts w:ascii="Calibri" w:eastAsia="Calibri" w:hAnsi="Calibri" w:cs="Calibri"/>
+        </w:rPr>
+        <w:t xml:space="preserve"> object in the method.</w:t>
+      </w:r>
+    </w:p>
+    <w:p>
+      <w:pPr>
+        <w:numPr>
+          <w:ilvl w:val="0"/>
+          <w:numId w:val="28"/>
+        </w:numPr>
+        <w:spacing w:line="276" w:lineRule="auto"/>
+        <w:rPr>
+          <w:rFonts w:ascii="Calibri" w:eastAsia="Calibri" w:hAnsi="Calibri" w:cs="Calibri"/>
+        </w:rPr>
+      </w:pPr>
+      <w:r>
+        <w:rPr>
+          <w:rFonts w:ascii="Calibri" w:eastAsia="Calibri" w:hAnsi="Calibri" w:cs="Calibri"/>
+        </w:rPr>
+        <w:t xml:space="preserve">It follows the </w:t>
+      </w:r>
+      <w:r>
+        <w:rPr>
+          <w:rFonts w:ascii="Calibri" w:eastAsia="Calibri" w:hAnsi="Calibri" w:cs="Calibri"/>
+          <w:highlight w:val="yellow"/>
+        </w:rPr>
+        <w:t>Declare things in the tightest possible scope</w:t>
+      </w:r>
+      <w:r>
+        <w:rPr>
+          <w:rFonts w:ascii="Calibri" w:eastAsia="Calibri" w:hAnsi="Calibri" w:cs="Calibri"/>
+        </w:rPr>
+        <w:t xml:space="preserve"> principle since </w:t>
+      </w:r>
+      <w:r>
+        <w:rPr>
+          <w:rFonts w:ascii="Calibri" w:eastAsia="Calibri" w:hAnsi="Calibri" w:cs="Calibri"/>
+          <w:b/>
+        </w:rPr>
+        <w:t>Exit</w:t>
+      </w:r>
+      <w:r>
+        <w:rPr>
+          <w:rFonts w:ascii="Calibri" w:eastAsia="Calibri" w:hAnsi="Calibri" w:cs="Calibri"/>
+        </w:rPr>
+        <w:t xml:space="preserve"> is declared in the enhanced for loop instead of at the beginning of the method.</w:t>
+      </w:r>
+    </w:p>
+    <w:p>
+      <w:pPr>
+        <w:numPr>
+          <w:ilvl w:val="0"/>
+          <w:numId w:val="28"/>
+        </w:numPr>
+        <w:spacing w:line="276" w:lineRule="auto"/>
+        <w:rPr>
+          <w:rFonts w:ascii="Calibri" w:eastAsia="Calibri" w:hAnsi="Calibri" w:cs="Calibri"/>
+        </w:rPr>
+      </w:pPr>
+      <w:r>
+        <w:rPr>
+          <w:rFonts w:ascii="Calibri" w:eastAsia="Calibri" w:hAnsi="Calibri" w:cs="Calibri"/>
+        </w:rPr>
+        <w:t xml:space="preserve">It uses the </w:t>
+      </w:r>
+      <w:proofErr w:type="spellStart"/>
+      <w:r>
+        <w:rPr>
+          <w:rFonts w:ascii="Calibri" w:eastAsia="Calibri" w:hAnsi="Calibri" w:cs="Calibri"/>
+          <w:i/>
+        </w:rPr>
+        <w:t>GroundCapability</w:t>
+      </w:r>
+      <w:proofErr w:type="spellEnd"/>
+      <w:r>
+        <w:rPr>
+          <w:rFonts w:ascii="Calibri" w:eastAsia="Calibri" w:hAnsi="Calibri" w:cs="Calibri"/>
+        </w:rPr>
+        <w:t xml:space="preserve"> </w:t>
+      </w:r>
+      <w:proofErr w:type="spellStart"/>
+      <w:r>
+        <w:rPr>
+          <w:rFonts w:ascii="Calibri" w:eastAsia="Calibri" w:hAnsi="Calibri" w:cs="Calibri"/>
+        </w:rPr>
+        <w:t>enum</w:t>
+      </w:r>
+      <w:proofErr w:type="spellEnd"/>
+      <w:r>
+        <w:rPr>
+          <w:rFonts w:ascii="Calibri" w:eastAsia="Calibri" w:hAnsi="Calibri" w:cs="Calibri"/>
+        </w:rPr>
+        <w:t xml:space="preserve"> to check whether a </w:t>
+      </w:r>
+      <w:r>
+        <w:rPr>
+          <w:rFonts w:ascii="Calibri" w:eastAsia="Calibri" w:hAnsi="Calibri" w:cs="Calibri"/>
+          <w:b/>
+        </w:rPr>
+        <w:t>Ground</w:t>
+      </w:r>
+      <w:r>
+        <w:rPr>
+          <w:rFonts w:ascii="Calibri" w:eastAsia="Calibri" w:hAnsi="Calibri" w:cs="Calibri"/>
+        </w:rPr>
+        <w:t xml:space="preserve"> is capable of being sowed. [Details of design reasons discussed in </w:t>
+      </w:r>
+      <w:r>
+        <w:rPr>
+          <w:rFonts w:ascii="Calibri" w:eastAsia="Calibri" w:hAnsi="Calibri" w:cs="Calibri"/>
+          <w:b/>
+        </w:rPr>
+        <w:t>Dirt</w:t>
+      </w:r>
+      <w:r>
+        <w:rPr>
+          <w:rFonts w:ascii="Calibri" w:eastAsia="Calibri" w:hAnsi="Calibri" w:cs="Calibri"/>
+        </w:rPr>
+        <w:t xml:space="preserve">] </w:t>
+      </w:r>
+    </w:p>
+    <w:p>
+      <w:pPr>
+        <w:rPr>
+          <w:rFonts w:ascii="Calibri" w:eastAsia="Calibri" w:hAnsi="Calibri" w:cs="Calibri"/>
+        </w:rPr>
+      </w:pPr>
+    </w:p>
+    <w:p>
+      <w:pPr>
+        <w:rPr>
+          <w:rFonts w:ascii="Calibri" w:eastAsia="Calibri" w:hAnsi="Calibri" w:cs="Calibri"/>
+        </w:rPr>
+      </w:pPr>
+      <w:proofErr w:type="spellStart"/>
+      <w:r>
+        <w:rPr>
+          <w:rFonts w:ascii="Calibri" w:eastAsia="Calibri" w:hAnsi="Calibri" w:cs="Calibri"/>
+          <w:b/>
+        </w:rPr>
+        <w:t>FertilizeBehaviour</w:t>
+      </w:r>
+      <w:proofErr w:type="spellEnd"/>
+      <w:r>
+        <w:rPr>
+          <w:rFonts w:ascii="Calibri" w:eastAsia="Calibri" w:hAnsi="Calibri" w:cs="Calibri"/>
+        </w:rPr>
+        <w:t xml:space="preserve"> [New class]</w:t>
+      </w:r>
+    </w:p>
+    <w:p>
+      <w:pPr>
+        <w:numPr>
+          <w:ilvl w:val="0"/>
+          <w:numId w:val="29"/>
+        </w:numPr>
+        <w:spacing w:line="276" w:lineRule="auto"/>
+        <w:rPr>
+          <w:rFonts w:ascii="Calibri" w:eastAsia="Calibri" w:hAnsi="Calibri" w:cs="Calibri"/>
+        </w:rPr>
+      </w:pPr>
+      <w:r>
+        <w:rPr>
+          <w:rFonts w:ascii="Calibri" w:eastAsia="Calibri" w:hAnsi="Calibri" w:cs="Calibri"/>
+        </w:rPr>
+        <w:t>A type of non-player behaviour to fertilize an unripe crop if the actor is standing on it.</w:t>
+      </w:r>
+    </w:p>
+    <w:p>
+      <w:pPr>
+        <w:numPr>
+          <w:ilvl w:val="0"/>
+          <w:numId w:val="29"/>
+        </w:numPr>
+        <w:spacing w:line="276" w:lineRule="auto"/>
+        <w:rPr>
+          <w:rFonts w:ascii="Calibri" w:eastAsia="Calibri" w:hAnsi="Calibri" w:cs="Calibri"/>
+        </w:rPr>
+      </w:pPr>
+      <w:r>
+        <w:rPr>
+          <w:rFonts w:ascii="Calibri" w:eastAsia="Calibri" w:hAnsi="Calibri" w:cs="Calibri"/>
+          <w:b/>
+        </w:rPr>
+        <w:t>Farmer</w:t>
+      </w:r>
+      <w:r>
+        <w:rPr>
+          <w:rFonts w:ascii="Calibri" w:eastAsia="Calibri" w:hAnsi="Calibri" w:cs="Calibri"/>
+        </w:rPr>
+        <w:t xml:space="preserve"> owns this behaviour</w:t>
+      </w:r>
+    </w:p>
+    <w:p>
+      <w:pPr>
+        <w:rPr>
+          <w:rFonts w:ascii="Calibri" w:eastAsia="Calibri" w:hAnsi="Calibri" w:cs="Calibri"/>
+        </w:rPr>
+      </w:pPr>
+      <w:r>
+        <w:rPr>
+          <w:rFonts w:ascii="Calibri" w:eastAsia="Calibri" w:hAnsi="Calibri" w:cs="Calibri"/>
+        </w:rPr>
+        <w:t>New Changes and Responsibilities:</w:t>
+      </w:r>
+    </w:p>
+    <w:p>
+      <w:pPr>
+        <w:numPr>
+          <w:ilvl w:val="0"/>
+          <w:numId w:val="30"/>
+        </w:numPr>
+        <w:spacing w:line="276" w:lineRule="auto"/>
+        <w:rPr>
+          <w:rFonts w:ascii="Calibri" w:eastAsia="Calibri" w:hAnsi="Calibri" w:cs="Calibri"/>
+        </w:rPr>
+      </w:pPr>
+      <w:r>
+        <w:rPr>
+          <w:rFonts w:ascii="Calibri" w:eastAsia="Calibri" w:hAnsi="Calibri" w:cs="Calibri"/>
+        </w:rPr>
+        <w:t xml:space="preserve">This class implements an interface called </w:t>
+      </w:r>
+      <w:r>
+        <w:rPr>
+          <w:rFonts w:ascii="Calibri" w:eastAsia="Calibri" w:hAnsi="Calibri" w:cs="Calibri"/>
+          <w:b/>
+        </w:rPr>
+        <w:t>Behaviour</w:t>
+      </w:r>
+      <w:r>
+        <w:rPr>
+          <w:rFonts w:ascii="Calibri" w:eastAsia="Calibri" w:hAnsi="Calibri" w:cs="Calibri"/>
+        </w:rPr>
+        <w:t>.</w:t>
+      </w:r>
+    </w:p>
+    <w:p>
+      <w:pPr>
+        <w:numPr>
+          <w:ilvl w:val="0"/>
+          <w:numId w:val="30"/>
+        </w:numPr>
+        <w:spacing w:line="276" w:lineRule="auto"/>
+        <w:rPr>
+          <w:rFonts w:ascii="Calibri" w:eastAsia="Calibri" w:hAnsi="Calibri" w:cs="Calibri"/>
+        </w:rPr>
+      </w:pPr>
+      <w:r>
+        <w:rPr>
+          <w:rFonts w:ascii="Calibri" w:eastAsia="Calibri" w:hAnsi="Calibri" w:cs="Calibri"/>
+        </w:rPr>
+        <w:t xml:space="preserve">It overrides </w:t>
+      </w:r>
+      <w:proofErr w:type="spellStart"/>
+      <w:r>
+        <w:rPr>
+          <w:rFonts w:ascii="Calibri" w:eastAsia="Calibri" w:hAnsi="Calibri" w:cs="Calibri"/>
+          <w:color w:val="0000FF"/>
+        </w:rPr>
+        <w:t>getAction</w:t>
+      </w:r>
+      <w:proofErr w:type="spellEnd"/>
+      <w:r>
+        <w:rPr>
+          <w:rFonts w:ascii="Calibri" w:eastAsia="Calibri" w:hAnsi="Calibri" w:cs="Calibri"/>
+          <w:color w:val="0000FF"/>
+        </w:rPr>
+        <w:t>()</w:t>
+      </w:r>
+      <w:r>
+        <w:rPr>
+          <w:rFonts w:ascii="Calibri" w:eastAsia="Calibri" w:hAnsi="Calibri" w:cs="Calibri"/>
+        </w:rPr>
+        <w:t xml:space="preserve"> method.</w:t>
+      </w:r>
+    </w:p>
+    <w:p>
+      <w:pPr>
+        <w:numPr>
+          <w:ilvl w:val="1"/>
+          <w:numId w:val="30"/>
+        </w:numPr>
+        <w:spacing w:line="276" w:lineRule="auto"/>
+        <w:rPr>
+          <w:rFonts w:ascii="Calibri" w:eastAsia="Calibri" w:hAnsi="Calibri" w:cs="Calibri"/>
+        </w:rPr>
+      </w:pPr>
+      <w:r>
+        <w:rPr>
+          <w:rFonts w:ascii="Calibri" w:eastAsia="Calibri" w:hAnsi="Calibri" w:cs="Calibri"/>
+        </w:rPr>
+        <w:t xml:space="preserve">Parameter: </w:t>
+      </w:r>
+      <w:r>
+        <w:rPr>
+          <w:rFonts w:ascii="Calibri" w:eastAsia="Calibri" w:hAnsi="Calibri" w:cs="Calibri"/>
+          <w:b/>
+        </w:rPr>
+        <w:t>Actor</w:t>
+      </w:r>
+      <w:r>
+        <w:rPr>
+          <w:rFonts w:ascii="Calibri" w:eastAsia="Calibri" w:hAnsi="Calibri" w:cs="Calibri"/>
+        </w:rPr>
+        <w:t xml:space="preserve"> </w:t>
+      </w:r>
+      <w:proofErr w:type="spellStart"/>
+      <w:r>
+        <w:rPr>
+          <w:rFonts w:ascii="Calibri" w:eastAsia="Calibri" w:hAnsi="Calibri" w:cs="Calibri"/>
+          <w:color w:val="FF0000"/>
+        </w:rPr>
+        <w:t>actor</w:t>
+      </w:r>
+      <w:proofErr w:type="spellEnd"/>
+      <w:r>
+        <w:rPr>
+          <w:rFonts w:ascii="Calibri" w:eastAsia="Calibri" w:hAnsi="Calibri" w:cs="Calibri"/>
+        </w:rPr>
+        <w:t xml:space="preserve">, </w:t>
+      </w:r>
+      <w:proofErr w:type="spellStart"/>
+      <w:r>
+        <w:rPr>
+          <w:rFonts w:ascii="Calibri" w:eastAsia="Calibri" w:hAnsi="Calibri" w:cs="Calibri"/>
+          <w:b/>
+        </w:rPr>
+        <w:t>GameMap</w:t>
+      </w:r>
+      <w:proofErr w:type="spellEnd"/>
+      <w:r>
+        <w:rPr>
+          <w:rFonts w:ascii="Calibri" w:eastAsia="Calibri" w:hAnsi="Calibri" w:cs="Calibri"/>
+        </w:rPr>
+        <w:t xml:space="preserve"> </w:t>
+      </w:r>
+      <w:r>
+        <w:rPr>
+          <w:rFonts w:ascii="Calibri" w:eastAsia="Calibri" w:hAnsi="Calibri" w:cs="Calibri"/>
+          <w:color w:val="FF0000"/>
+        </w:rPr>
+        <w:t>map</w:t>
+      </w:r>
+    </w:p>
+    <w:p>
+      <w:pPr>
+        <w:numPr>
+          <w:ilvl w:val="1"/>
+          <w:numId w:val="30"/>
+        </w:numPr>
+        <w:spacing w:line="276" w:lineRule="auto"/>
+        <w:rPr>
+          <w:rFonts w:ascii="Calibri" w:eastAsia="Calibri" w:hAnsi="Calibri" w:cs="Calibri"/>
+        </w:rPr>
+      </w:pPr>
+      <w:r>
+        <w:rPr>
+          <w:rFonts w:ascii="Calibri" w:eastAsia="Calibri" w:hAnsi="Calibri" w:cs="Calibri"/>
+        </w:rPr>
+        <w:t xml:space="preserve">Return type: </w:t>
+      </w:r>
+      <w:r>
+        <w:rPr>
+          <w:rFonts w:ascii="Calibri" w:eastAsia="Calibri" w:hAnsi="Calibri" w:cs="Calibri"/>
+          <w:b/>
+        </w:rPr>
+        <w:t>Action</w:t>
+      </w:r>
+    </w:p>
+    <w:p>
+      <w:pPr>
+        <w:numPr>
+          <w:ilvl w:val="1"/>
+          <w:numId w:val="30"/>
+        </w:numPr>
+        <w:spacing w:line="276" w:lineRule="auto"/>
+        <w:rPr>
+          <w:rFonts w:ascii="Calibri" w:eastAsia="Calibri" w:hAnsi="Calibri" w:cs="Calibri"/>
+        </w:rPr>
+      </w:pPr>
+      <w:r>
+        <w:rPr>
+          <w:rFonts w:ascii="Calibri" w:eastAsia="Calibri" w:hAnsi="Calibri" w:cs="Calibri"/>
+        </w:rPr>
+        <w:t xml:space="preserve">Use an enhanced for loop to get the </w:t>
+      </w:r>
+      <w:r>
+        <w:rPr>
+          <w:rFonts w:ascii="Calibri" w:eastAsia="Calibri" w:hAnsi="Calibri" w:cs="Calibri"/>
+          <w:b/>
+        </w:rPr>
+        <w:t xml:space="preserve">Item </w:t>
+      </w:r>
+      <w:r>
+        <w:rPr>
+          <w:rFonts w:ascii="Calibri" w:eastAsia="Calibri" w:hAnsi="Calibri" w:cs="Calibri"/>
+        </w:rPr>
+        <w:t xml:space="preserve">from the location of the </w:t>
+      </w:r>
+      <w:r>
+        <w:rPr>
+          <w:rFonts w:ascii="Calibri" w:eastAsia="Calibri" w:hAnsi="Calibri" w:cs="Calibri"/>
+          <w:color w:val="FF0000"/>
+        </w:rPr>
+        <w:t xml:space="preserve">actor </w:t>
+      </w:r>
+      <w:r>
+        <w:rPr>
+          <w:rFonts w:ascii="Calibri" w:eastAsia="Calibri" w:hAnsi="Calibri" w:cs="Calibri"/>
+          <w:highlight w:val="white"/>
+        </w:rPr>
+        <w:t xml:space="preserve">on the </w:t>
+      </w:r>
+      <w:r>
+        <w:rPr>
+          <w:rFonts w:ascii="Calibri" w:eastAsia="Calibri" w:hAnsi="Calibri" w:cs="Calibri"/>
+          <w:color w:val="FF0000"/>
+          <w:highlight w:val="white"/>
+        </w:rPr>
+        <w:t>map</w:t>
+      </w:r>
+      <w:r>
+        <w:rPr>
+          <w:rFonts w:ascii="Calibri" w:eastAsia="Calibri" w:hAnsi="Calibri" w:cs="Calibri"/>
+          <w:highlight w:val="white"/>
+        </w:rPr>
+        <w:t xml:space="preserve"> by calling </w:t>
+      </w:r>
+      <w:proofErr w:type="spellStart"/>
+      <w:r>
+        <w:rPr>
+          <w:rFonts w:ascii="Calibri" w:eastAsia="Calibri" w:hAnsi="Calibri" w:cs="Calibri"/>
+          <w:color w:val="0000FF"/>
+          <w:highlight w:val="white"/>
+        </w:rPr>
+        <w:t>getItems</w:t>
+      </w:r>
+      <w:proofErr w:type="spellEnd"/>
+      <w:r>
+        <w:rPr>
+          <w:rFonts w:ascii="Calibri" w:eastAsia="Calibri" w:hAnsi="Calibri" w:cs="Calibri"/>
+          <w:highlight w:val="white"/>
+        </w:rPr>
+        <w:t xml:space="preserve"> method </w:t>
+      </w:r>
+      <w:r>
+        <w:rPr>
+          <w:rFonts w:ascii="Calibri" w:eastAsia="Calibri" w:hAnsi="Calibri" w:cs="Calibri"/>
+        </w:rPr>
+        <w:t xml:space="preserve">and check whether the item is capable of being fertilized , if so it will return a new </w:t>
+      </w:r>
+      <w:proofErr w:type="spellStart"/>
+      <w:r>
+        <w:rPr>
+          <w:rFonts w:ascii="Calibri" w:eastAsia="Calibri" w:hAnsi="Calibri" w:cs="Calibri"/>
+          <w:b/>
+        </w:rPr>
+        <w:t>FertilizeAction</w:t>
+      </w:r>
+      <w:proofErr w:type="spellEnd"/>
+      <w:r>
+        <w:rPr>
+          <w:rFonts w:ascii="Calibri" w:eastAsia="Calibri" w:hAnsi="Calibri" w:cs="Calibri"/>
+        </w:rPr>
+        <w:t xml:space="preserve"> object, else return </w:t>
+      </w:r>
+      <w:r>
+        <w:rPr>
+          <w:rFonts w:ascii="Calibri" w:eastAsia="Calibri" w:hAnsi="Calibri" w:cs="Calibri"/>
+          <w:color w:val="FF0000"/>
+        </w:rPr>
+        <w:t>null</w:t>
+      </w:r>
+      <w:r>
+        <w:rPr>
+          <w:rFonts w:ascii="Calibri" w:eastAsia="Calibri" w:hAnsi="Calibri" w:cs="Calibri"/>
+        </w:rPr>
+        <w:t>.</w:t>
+      </w:r>
+    </w:p>
+    <w:p>
+      <w:pPr>
+        <w:rPr>
+          <w:rFonts w:ascii="Calibri" w:eastAsia="Calibri" w:hAnsi="Calibri" w:cs="Calibri"/>
+        </w:rPr>
+      </w:pPr>
+    </w:p>
+    <w:p>
+      <w:pPr>
+        <w:rPr>
+          <w:rFonts w:ascii="Calibri" w:eastAsia="Calibri" w:hAnsi="Calibri" w:cs="Calibri"/>
+        </w:rPr>
+      </w:pPr>
+      <w:r>
+        <w:rPr>
+          <w:rFonts w:ascii="Calibri" w:eastAsia="Calibri" w:hAnsi="Calibri" w:cs="Calibri"/>
+        </w:rPr>
+        <w:t>Design Choices / Reasons:</w:t>
+      </w:r>
+    </w:p>
+    <w:p>
+      <w:pPr>
+        <w:numPr>
+          <w:ilvl w:val="0"/>
+          <w:numId w:val="28"/>
+        </w:numPr>
+        <w:spacing w:line="276" w:lineRule="auto"/>
+        <w:rPr>
+          <w:rFonts w:ascii="Calibri" w:eastAsia="Calibri" w:hAnsi="Calibri" w:cs="Calibri"/>
+        </w:rPr>
+      </w:pPr>
+      <w:r>
+        <w:rPr>
+          <w:rFonts w:ascii="Calibri" w:eastAsia="Calibri" w:hAnsi="Calibri" w:cs="Calibri"/>
+        </w:rPr>
+        <w:t xml:space="preserve">It implements </w:t>
+      </w:r>
+      <w:r>
+        <w:rPr>
+          <w:rFonts w:ascii="Calibri" w:eastAsia="Calibri" w:hAnsi="Calibri" w:cs="Calibri"/>
+          <w:b/>
+        </w:rPr>
+        <w:t>Behaviour</w:t>
+      </w:r>
+      <w:r>
+        <w:rPr>
+          <w:rFonts w:ascii="Calibri" w:eastAsia="Calibri" w:hAnsi="Calibri" w:cs="Calibri"/>
+        </w:rPr>
+        <w:t xml:space="preserve"> because </w:t>
+      </w:r>
+      <w:r>
+        <w:rPr>
+          <w:rFonts w:ascii="Calibri" w:eastAsia="Calibri" w:hAnsi="Calibri" w:cs="Calibri"/>
+          <w:b/>
+        </w:rPr>
+        <w:t>Behaviour</w:t>
+      </w:r>
+      <w:r>
+        <w:rPr>
+          <w:rFonts w:ascii="Calibri" w:eastAsia="Calibri" w:hAnsi="Calibri" w:cs="Calibri"/>
+        </w:rPr>
+        <w:t xml:space="preserve"> is the objective an </w:t>
+      </w:r>
+      <w:r>
+        <w:rPr>
+          <w:rFonts w:ascii="Calibri" w:eastAsia="Calibri" w:hAnsi="Calibri" w:cs="Calibri"/>
+          <w:b/>
+        </w:rPr>
+        <w:t>Actor</w:t>
+      </w:r>
+      <w:r>
+        <w:rPr>
+          <w:rFonts w:ascii="Calibri" w:eastAsia="Calibri" w:hAnsi="Calibri" w:cs="Calibri"/>
+        </w:rPr>
+        <w:t xml:space="preserve"> has to help decide which </w:t>
+      </w:r>
+      <w:r>
+        <w:rPr>
+          <w:rFonts w:ascii="Calibri" w:eastAsia="Calibri" w:hAnsi="Calibri" w:cs="Calibri"/>
+          <w:b/>
+        </w:rPr>
+        <w:t>Action</w:t>
+      </w:r>
+      <w:r>
+        <w:rPr>
+          <w:rFonts w:ascii="Calibri" w:eastAsia="Calibri" w:hAnsi="Calibri" w:cs="Calibri"/>
+        </w:rPr>
+        <w:t xml:space="preserve"> is to be performed next by overriding the </w:t>
+      </w:r>
+      <w:proofErr w:type="spellStart"/>
+      <w:r>
+        <w:rPr>
+          <w:rFonts w:ascii="Calibri" w:eastAsia="Calibri" w:hAnsi="Calibri" w:cs="Calibri"/>
+          <w:color w:val="0000FF"/>
+        </w:rPr>
+        <w:t>getAction</w:t>
+      </w:r>
+      <w:proofErr w:type="spellEnd"/>
+      <w:r>
+        <w:rPr>
+          <w:rFonts w:ascii="Calibri" w:eastAsia="Calibri" w:hAnsi="Calibri" w:cs="Calibri"/>
+        </w:rPr>
+        <w:t xml:space="preserve"> method in </w:t>
+      </w:r>
+      <w:r>
+        <w:rPr>
+          <w:rFonts w:ascii="Calibri" w:eastAsia="Calibri" w:hAnsi="Calibri" w:cs="Calibri"/>
+          <w:b/>
+        </w:rPr>
+        <w:t>Behaviour</w:t>
+      </w:r>
+      <w:r>
+        <w:rPr>
+          <w:rFonts w:ascii="Calibri" w:eastAsia="Calibri" w:hAnsi="Calibri" w:cs="Calibri"/>
+        </w:rPr>
+        <w:t>.</w:t>
+      </w:r>
+      <w:r>
+        <w:rPr>
+          <w:rFonts w:ascii="Calibri" w:eastAsia="Calibri" w:hAnsi="Calibri" w:cs="Calibri"/>
+          <w:b/>
+        </w:rPr>
+        <w:t xml:space="preserve"> </w:t>
+      </w:r>
+    </w:p>
+    <w:p>
+      <w:pPr>
+        <w:numPr>
+          <w:ilvl w:val="0"/>
+          <w:numId w:val="28"/>
+        </w:numPr>
+        <w:spacing w:line="276" w:lineRule="auto"/>
+        <w:rPr>
+          <w:rFonts w:ascii="Calibri" w:eastAsia="Calibri" w:hAnsi="Calibri" w:cs="Calibri"/>
+        </w:rPr>
+      </w:pPr>
+      <w:r>
+        <w:rPr>
+          <w:rFonts w:ascii="Calibri" w:eastAsia="Calibri" w:hAnsi="Calibri" w:cs="Calibri"/>
+        </w:rPr>
+        <w:t xml:space="preserve">For the </w:t>
+      </w:r>
+      <w:r>
+        <w:rPr>
+          <w:rFonts w:ascii="Calibri" w:eastAsia="Calibri" w:hAnsi="Calibri" w:cs="Calibri"/>
+          <w:b/>
+        </w:rPr>
+        <w:t>Actor</w:t>
+      </w:r>
+      <w:r>
+        <w:rPr>
+          <w:rFonts w:ascii="Calibri" w:eastAsia="Calibri" w:hAnsi="Calibri" w:cs="Calibri"/>
+        </w:rPr>
+        <w:t xml:space="preserve"> (</w:t>
+      </w:r>
+      <w:r>
+        <w:rPr>
+          <w:rFonts w:ascii="Calibri" w:eastAsia="Calibri" w:hAnsi="Calibri" w:cs="Calibri"/>
+          <w:b/>
+        </w:rPr>
+        <w:t>Farmer</w:t>
+      </w:r>
+      <w:r>
+        <w:rPr>
+          <w:rFonts w:ascii="Calibri" w:eastAsia="Calibri" w:hAnsi="Calibri" w:cs="Calibri"/>
+        </w:rPr>
+        <w:t xml:space="preserve"> in this case) to fertilize, it will return a new </w:t>
+      </w:r>
+      <w:proofErr w:type="spellStart"/>
+      <w:r>
+        <w:rPr>
+          <w:rFonts w:ascii="Calibri" w:eastAsia="Calibri" w:hAnsi="Calibri" w:cs="Calibri"/>
+          <w:b/>
+        </w:rPr>
+        <w:t>FertilizeAction</w:t>
+      </w:r>
+      <w:proofErr w:type="spellEnd"/>
+      <w:r>
+        <w:rPr>
+          <w:rFonts w:ascii="Calibri" w:eastAsia="Calibri" w:hAnsi="Calibri" w:cs="Calibri"/>
+          <w:b/>
+        </w:rPr>
+        <w:t xml:space="preserve"> </w:t>
+      </w:r>
+      <w:r>
+        <w:rPr>
+          <w:rFonts w:ascii="Calibri" w:eastAsia="Calibri" w:hAnsi="Calibri" w:cs="Calibri"/>
+        </w:rPr>
+        <w:t>object in the method.</w:t>
+      </w:r>
+    </w:p>
+    <w:p>
+      <w:pPr>
+        <w:numPr>
+          <w:ilvl w:val="0"/>
+          <w:numId w:val="28"/>
+        </w:numPr>
+        <w:spacing w:line="276" w:lineRule="auto"/>
+        <w:rPr>
+          <w:rFonts w:ascii="Calibri" w:eastAsia="Calibri" w:hAnsi="Calibri" w:cs="Calibri"/>
+        </w:rPr>
+      </w:pPr>
+      <w:r>
+        <w:rPr>
+          <w:rFonts w:ascii="Calibri" w:eastAsia="Calibri" w:hAnsi="Calibri" w:cs="Calibri"/>
+        </w:rPr>
+        <w:t xml:space="preserve">It follows the </w:t>
+      </w:r>
+      <w:r>
+        <w:rPr>
+          <w:rFonts w:ascii="Calibri" w:eastAsia="Calibri" w:hAnsi="Calibri" w:cs="Calibri"/>
+          <w:highlight w:val="yellow"/>
+        </w:rPr>
+        <w:t>Declare things in the tightest possible scope</w:t>
+      </w:r>
+      <w:r>
+        <w:rPr>
+          <w:rFonts w:ascii="Calibri" w:eastAsia="Calibri" w:hAnsi="Calibri" w:cs="Calibri"/>
+        </w:rPr>
+        <w:t xml:space="preserve"> principle since </w:t>
+      </w:r>
+      <w:r>
+        <w:rPr>
+          <w:rFonts w:ascii="Calibri" w:eastAsia="Calibri" w:hAnsi="Calibri" w:cs="Calibri"/>
+          <w:b/>
+        </w:rPr>
+        <w:t xml:space="preserve">Item </w:t>
+      </w:r>
+      <w:r>
+        <w:rPr>
+          <w:rFonts w:ascii="Calibri" w:eastAsia="Calibri" w:hAnsi="Calibri" w:cs="Calibri"/>
+        </w:rPr>
+        <w:t>is declared in the enhanced for loop instead of at the beginning of the method.</w:t>
+      </w:r>
+    </w:p>
+    <w:p>
+      <w:pPr>
+        <w:numPr>
+          <w:ilvl w:val="0"/>
+          <w:numId w:val="28"/>
+        </w:numPr>
+        <w:spacing w:line="276" w:lineRule="auto"/>
+        <w:rPr>
+          <w:rFonts w:ascii="Calibri" w:eastAsia="Calibri" w:hAnsi="Calibri" w:cs="Calibri"/>
+        </w:rPr>
+      </w:pPr>
+      <w:r>
+        <w:rPr>
+          <w:rFonts w:ascii="Calibri" w:eastAsia="Calibri" w:hAnsi="Calibri" w:cs="Calibri"/>
+        </w:rPr>
+        <w:t xml:space="preserve">It uses the </w:t>
+      </w:r>
+      <w:proofErr w:type="spellStart"/>
+      <w:r>
+        <w:rPr>
+          <w:rFonts w:ascii="Calibri" w:eastAsia="Calibri" w:hAnsi="Calibri" w:cs="Calibri"/>
+          <w:i/>
+        </w:rPr>
+        <w:t>ItemCapability</w:t>
+      </w:r>
+      <w:proofErr w:type="spellEnd"/>
+      <w:r>
+        <w:rPr>
+          <w:rFonts w:ascii="Calibri" w:eastAsia="Calibri" w:hAnsi="Calibri" w:cs="Calibri"/>
+        </w:rPr>
+        <w:t xml:space="preserve"> </w:t>
+      </w:r>
+      <w:proofErr w:type="spellStart"/>
+      <w:r>
+        <w:rPr>
+          <w:rFonts w:ascii="Calibri" w:eastAsia="Calibri" w:hAnsi="Calibri" w:cs="Calibri"/>
+        </w:rPr>
+        <w:t>enum</w:t>
+      </w:r>
+      <w:proofErr w:type="spellEnd"/>
+      <w:r>
+        <w:rPr>
+          <w:rFonts w:ascii="Calibri" w:eastAsia="Calibri" w:hAnsi="Calibri" w:cs="Calibri"/>
+        </w:rPr>
+        <w:t xml:space="preserve"> to check whether an </w:t>
+      </w:r>
+      <w:r>
+        <w:rPr>
+          <w:rFonts w:ascii="Calibri" w:eastAsia="Calibri" w:hAnsi="Calibri" w:cs="Calibri"/>
+          <w:b/>
+        </w:rPr>
+        <w:t>Item</w:t>
+      </w:r>
+      <w:r>
+        <w:rPr>
+          <w:rFonts w:ascii="Calibri" w:eastAsia="Calibri" w:hAnsi="Calibri" w:cs="Calibri"/>
+        </w:rPr>
+        <w:t xml:space="preserve"> is capable of being fertilized. [Details of design reasons discussed in </w:t>
+      </w:r>
+      <w:r>
+        <w:rPr>
+          <w:rFonts w:ascii="Calibri" w:eastAsia="Calibri" w:hAnsi="Calibri" w:cs="Calibri"/>
+          <w:b/>
+        </w:rPr>
+        <w:t>Crop</w:t>
+      </w:r>
+      <w:r>
+        <w:rPr>
+          <w:rFonts w:ascii="Calibri" w:eastAsia="Calibri" w:hAnsi="Calibri" w:cs="Calibri"/>
+        </w:rPr>
+        <w:t>]</w:t>
+      </w:r>
+    </w:p>
+    <w:p>
+      <w:pPr>
+        <w:rPr>
+          <w:rFonts w:ascii="Calibri" w:eastAsia="Calibri" w:hAnsi="Calibri" w:cs="Calibri"/>
+        </w:rPr>
+      </w:pPr>
+    </w:p>
+    <w:p>
+      <w:pPr>
+        <w:rPr>
+          <w:rFonts w:ascii="Calibri" w:eastAsia="Calibri" w:hAnsi="Calibri" w:cs="Calibri"/>
+        </w:rPr>
+      </w:pPr>
+      <w:proofErr w:type="spellStart"/>
+      <w:r>
+        <w:rPr>
+          <w:rFonts w:ascii="Calibri" w:eastAsia="Calibri" w:hAnsi="Calibri" w:cs="Calibri"/>
+          <w:b/>
+        </w:rPr>
+        <w:t>HarvestBehaviour</w:t>
+      </w:r>
+      <w:proofErr w:type="spellEnd"/>
+      <w:r>
+        <w:rPr>
+          <w:rFonts w:ascii="Calibri" w:eastAsia="Calibri" w:hAnsi="Calibri" w:cs="Calibri"/>
+        </w:rPr>
+        <w:t xml:space="preserve"> [New class]</w:t>
+      </w:r>
+    </w:p>
+    <w:p>
+      <w:pPr>
+        <w:numPr>
+          <w:ilvl w:val="0"/>
+          <w:numId w:val="29"/>
+        </w:numPr>
+        <w:spacing w:line="276" w:lineRule="auto"/>
+        <w:rPr>
+          <w:rFonts w:ascii="Calibri" w:eastAsia="Calibri" w:hAnsi="Calibri" w:cs="Calibri"/>
+        </w:rPr>
+      </w:pPr>
+      <w:r>
+        <w:rPr>
+          <w:rFonts w:ascii="Calibri" w:eastAsia="Calibri" w:hAnsi="Calibri" w:cs="Calibri"/>
+        </w:rPr>
+        <w:t>A type of non-player behaviour to harvest a ripe crop if the actor is standing on it or next to it.</w:t>
+      </w:r>
+    </w:p>
+    <w:p>
+      <w:pPr>
+        <w:numPr>
+          <w:ilvl w:val="0"/>
+          <w:numId w:val="29"/>
+        </w:numPr>
+        <w:spacing w:line="276" w:lineRule="auto"/>
+        <w:rPr>
+          <w:rFonts w:ascii="Calibri" w:eastAsia="Calibri" w:hAnsi="Calibri" w:cs="Calibri"/>
+        </w:rPr>
+      </w:pPr>
+      <w:r>
+        <w:rPr>
+          <w:rFonts w:ascii="Calibri" w:eastAsia="Calibri" w:hAnsi="Calibri" w:cs="Calibri"/>
+          <w:b/>
+        </w:rPr>
+        <w:t>Farmer</w:t>
+      </w:r>
+      <w:r>
+        <w:rPr>
+          <w:rFonts w:ascii="Calibri" w:eastAsia="Calibri" w:hAnsi="Calibri" w:cs="Calibri"/>
+        </w:rPr>
+        <w:t xml:space="preserve"> owns this behaviour</w:t>
+      </w:r>
+    </w:p>
+    <w:p>
+      <w:pPr>
+        <w:rPr>
+          <w:rFonts w:ascii="Calibri" w:eastAsia="Calibri" w:hAnsi="Calibri" w:cs="Calibri"/>
+        </w:rPr>
+      </w:pPr>
+      <w:r>
+        <w:rPr>
+          <w:rFonts w:ascii="Calibri" w:eastAsia="Calibri" w:hAnsi="Calibri" w:cs="Calibri"/>
+        </w:rPr>
+        <w:t>New Changes and Responsibilities:</w:t>
+      </w:r>
+    </w:p>
+    <w:p>
+      <w:pPr>
+        <w:numPr>
+          <w:ilvl w:val="0"/>
+          <w:numId w:val="30"/>
+        </w:numPr>
+        <w:spacing w:line="276" w:lineRule="auto"/>
+        <w:rPr>
+          <w:rFonts w:ascii="Calibri" w:eastAsia="Calibri" w:hAnsi="Calibri" w:cs="Calibri"/>
+        </w:rPr>
+      </w:pPr>
+      <w:r>
+        <w:rPr>
+          <w:rFonts w:ascii="Calibri" w:eastAsia="Calibri" w:hAnsi="Calibri" w:cs="Calibri"/>
+        </w:rPr>
+        <w:t xml:space="preserve">This class implements an interface called </w:t>
+      </w:r>
+      <w:r>
+        <w:rPr>
+          <w:rFonts w:ascii="Calibri" w:eastAsia="Calibri" w:hAnsi="Calibri" w:cs="Calibri"/>
+          <w:b/>
+        </w:rPr>
+        <w:t>Behaviour</w:t>
+      </w:r>
+      <w:r>
+        <w:rPr>
+          <w:rFonts w:ascii="Calibri" w:eastAsia="Calibri" w:hAnsi="Calibri" w:cs="Calibri"/>
+        </w:rPr>
+        <w:t>.</w:t>
+      </w:r>
+    </w:p>
+    <w:p>
+      <w:pPr>
+        <w:numPr>
+          <w:ilvl w:val="0"/>
+          <w:numId w:val="30"/>
+        </w:numPr>
+        <w:spacing w:line="276" w:lineRule="auto"/>
+        <w:rPr>
+          <w:rFonts w:ascii="Calibri" w:eastAsia="Calibri" w:hAnsi="Calibri" w:cs="Calibri"/>
+        </w:rPr>
+      </w:pPr>
+      <w:r>
+        <w:rPr>
+          <w:rFonts w:ascii="Calibri" w:eastAsia="Calibri" w:hAnsi="Calibri" w:cs="Calibri"/>
+        </w:rPr>
+        <w:t>It overrides</w:t>
+      </w:r>
+      <w:r>
+        <w:rPr>
+          <w:rFonts w:ascii="Calibri" w:eastAsia="Calibri" w:hAnsi="Calibri" w:cs="Calibri"/>
+          <w:color w:val="0000FF"/>
+        </w:rPr>
+        <w:t xml:space="preserve"> </w:t>
+      </w:r>
+      <w:proofErr w:type="spellStart"/>
+      <w:r>
+        <w:rPr>
+          <w:rFonts w:ascii="Calibri" w:eastAsia="Calibri" w:hAnsi="Calibri" w:cs="Calibri"/>
+          <w:color w:val="0000FF"/>
+        </w:rPr>
+        <w:t>getAction</w:t>
+      </w:r>
+      <w:proofErr w:type="spellEnd"/>
+      <w:r>
+        <w:rPr>
+          <w:rFonts w:ascii="Calibri" w:eastAsia="Calibri" w:hAnsi="Calibri" w:cs="Calibri"/>
+          <w:color w:val="0000FF"/>
+        </w:rPr>
+        <w:t xml:space="preserve">() </w:t>
+      </w:r>
+      <w:r>
+        <w:rPr>
+          <w:rFonts w:ascii="Calibri" w:eastAsia="Calibri" w:hAnsi="Calibri" w:cs="Calibri"/>
+        </w:rPr>
+        <w:t>method.</w:t>
+      </w:r>
+    </w:p>
+    <w:p>
+      <w:pPr>
+        <w:numPr>
+          <w:ilvl w:val="1"/>
+          <w:numId w:val="30"/>
+        </w:numPr>
+        <w:spacing w:line="276" w:lineRule="auto"/>
+        <w:rPr>
+          <w:rFonts w:ascii="Calibri" w:eastAsia="Calibri" w:hAnsi="Calibri" w:cs="Calibri"/>
+        </w:rPr>
+      </w:pPr>
+      <w:r>
+        <w:rPr>
+          <w:rFonts w:ascii="Calibri" w:eastAsia="Calibri" w:hAnsi="Calibri" w:cs="Calibri"/>
+        </w:rPr>
+        <w:lastRenderedPageBreak/>
+        <w:t xml:space="preserve">Parameter: </w:t>
+      </w:r>
+      <w:r>
+        <w:rPr>
+          <w:rFonts w:ascii="Calibri" w:eastAsia="Calibri" w:hAnsi="Calibri" w:cs="Calibri"/>
+          <w:b/>
+        </w:rPr>
+        <w:t>Actor</w:t>
+      </w:r>
+      <w:r>
+        <w:rPr>
+          <w:rFonts w:ascii="Calibri" w:eastAsia="Calibri" w:hAnsi="Calibri" w:cs="Calibri"/>
+        </w:rPr>
+        <w:t xml:space="preserve"> </w:t>
+      </w:r>
+      <w:proofErr w:type="spellStart"/>
+      <w:r>
+        <w:rPr>
+          <w:rFonts w:ascii="Calibri" w:eastAsia="Calibri" w:hAnsi="Calibri" w:cs="Calibri"/>
+          <w:color w:val="FF0000"/>
+        </w:rPr>
+        <w:t>actor</w:t>
+      </w:r>
+      <w:proofErr w:type="spellEnd"/>
+      <w:r>
+        <w:rPr>
+          <w:rFonts w:ascii="Calibri" w:eastAsia="Calibri" w:hAnsi="Calibri" w:cs="Calibri"/>
+        </w:rPr>
+        <w:t xml:space="preserve">, </w:t>
+      </w:r>
+      <w:proofErr w:type="spellStart"/>
+      <w:r>
+        <w:rPr>
+          <w:rFonts w:ascii="Calibri" w:eastAsia="Calibri" w:hAnsi="Calibri" w:cs="Calibri"/>
+          <w:b/>
+        </w:rPr>
+        <w:t>GameMap</w:t>
+      </w:r>
+      <w:proofErr w:type="spellEnd"/>
+      <w:r>
+        <w:rPr>
+          <w:rFonts w:ascii="Calibri" w:eastAsia="Calibri" w:hAnsi="Calibri" w:cs="Calibri"/>
+        </w:rPr>
+        <w:t xml:space="preserve"> </w:t>
+      </w:r>
+      <w:r>
+        <w:rPr>
+          <w:rFonts w:ascii="Calibri" w:eastAsia="Calibri" w:hAnsi="Calibri" w:cs="Calibri"/>
+          <w:color w:val="FF0000"/>
+        </w:rPr>
+        <w:t>map</w:t>
+      </w:r>
+    </w:p>
+    <w:p>
+      <w:pPr>
+        <w:numPr>
+          <w:ilvl w:val="1"/>
+          <w:numId w:val="30"/>
+        </w:numPr>
+        <w:spacing w:line="276" w:lineRule="auto"/>
+        <w:rPr>
+          <w:rFonts w:ascii="Calibri" w:eastAsia="Calibri" w:hAnsi="Calibri" w:cs="Calibri"/>
+        </w:rPr>
+      </w:pPr>
+      <w:r>
+        <w:rPr>
+          <w:rFonts w:ascii="Calibri" w:eastAsia="Calibri" w:hAnsi="Calibri" w:cs="Calibri"/>
+        </w:rPr>
+        <w:t xml:space="preserve">Return type: </w:t>
+      </w:r>
+      <w:r>
+        <w:rPr>
+          <w:rFonts w:ascii="Calibri" w:eastAsia="Calibri" w:hAnsi="Calibri" w:cs="Calibri"/>
+          <w:b/>
+        </w:rPr>
+        <w:t>Action</w:t>
+      </w:r>
+    </w:p>
+    <w:p>
+      <w:pPr>
+        <w:numPr>
+          <w:ilvl w:val="1"/>
+          <w:numId w:val="30"/>
+        </w:numPr>
+        <w:spacing w:line="276" w:lineRule="auto"/>
+        <w:rPr>
+          <w:rFonts w:ascii="Calibri" w:eastAsia="Calibri" w:hAnsi="Calibri" w:cs="Calibri"/>
+        </w:rPr>
+      </w:pPr>
+      <w:r>
+        <w:rPr>
+          <w:rFonts w:ascii="Calibri" w:eastAsia="Calibri" w:hAnsi="Calibri" w:cs="Calibri"/>
+        </w:rPr>
+        <w:t xml:space="preserve">An </w:t>
+      </w:r>
+      <w:proofErr w:type="spellStart"/>
+      <w:r>
+        <w:rPr>
+          <w:rFonts w:ascii="Calibri" w:eastAsia="Calibri" w:hAnsi="Calibri" w:cs="Calibri"/>
+        </w:rPr>
+        <w:t>ArrayList</w:t>
+      </w:r>
+      <w:proofErr w:type="spellEnd"/>
+      <w:r>
+        <w:rPr>
+          <w:rFonts w:ascii="Calibri" w:eastAsia="Calibri" w:hAnsi="Calibri" w:cs="Calibri"/>
+        </w:rPr>
+        <w:t xml:space="preserve"> of type</w:t>
+      </w:r>
+      <w:r>
+        <w:rPr>
+          <w:rFonts w:ascii="Calibri" w:eastAsia="Calibri" w:hAnsi="Calibri" w:cs="Calibri"/>
+          <w:b/>
+        </w:rPr>
+        <w:t xml:space="preserve"> Location, </w:t>
+      </w:r>
+      <w:proofErr w:type="spellStart"/>
+      <w:r>
+        <w:rPr>
+          <w:rFonts w:ascii="Calibri" w:eastAsia="Calibri" w:hAnsi="Calibri" w:cs="Calibri"/>
+          <w:color w:val="FF0000"/>
+        </w:rPr>
+        <w:t>locationList</w:t>
+      </w:r>
+      <w:proofErr w:type="spellEnd"/>
+      <w:r>
+        <w:rPr>
+          <w:rFonts w:ascii="Calibri" w:eastAsia="Calibri" w:hAnsi="Calibri" w:cs="Calibri"/>
+        </w:rPr>
+        <w:t xml:space="preserve"> is created to store all the location and adjacent locations of the </w:t>
+      </w:r>
+      <w:r>
+        <w:rPr>
+          <w:rFonts w:ascii="Calibri" w:eastAsia="Calibri" w:hAnsi="Calibri" w:cs="Calibri"/>
+          <w:color w:val="FF0000"/>
+        </w:rPr>
+        <w:t>actor</w:t>
+      </w:r>
+      <w:r>
+        <w:rPr>
+          <w:rFonts w:ascii="Calibri" w:eastAsia="Calibri" w:hAnsi="Calibri" w:cs="Calibri"/>
+        </w:rPr>
+        <w:t>.</w:t>
+      </w:r>
+    </w:p>
+    <w:p>
+      <w:pPr>
+        <w:numPr>
+          <w:ilvl w:val="1"/>
+          <w:numId w:val="30"/>
+        </w:numPr>
+        <w:spacing w:line="276" w:lineRule="auto"/>
+        <w:rPr>
+          <w:rFonts w:ascii="Calibri" w:eastAsia="Calibri" w:hAnsi="Calibri" w:cs="Calibri"/>
+        </w:rPr>
+      </w:pPr>
+      <w:proofErr w:type="spellStart"/>
+      <w:r>
+        <w:rPr>
+          <w:rFonts w:ascii="Calibri" w:eastAsia="Calibri" w:hAnsi="Calibri" w:cs="Calibri"/>
+          <w:color w:val="FF0000"/>
+        </w:rPr>
+        <w:t>locationList</w:t>
+      </w:r>
+      <w:proofErr w:type="spellEnd"/>
+      <w:r>
+        <w:rPr>
+          <w:rFonts w:ascii="Calibri" w:eastAsia="Calibri" w:hAnsi="Calibri" w:cs="Calibri"/>
+          <w:color w:val="FF0000"/>
+        </w:rPr>
+        <w:t xml:space="preserve"> </w:t>
+      </w:r>
+      <w:r>
+        <w:rPr>
+          <w:rFonts w:ascii="Calibri" w:eastAsia="Calibri" w:hAnsi="Calibri" w:cs="Calibri"/>
+        </w:rPr>
+        <w:t xml:space="preserve">stores the location of the </w:t>
+      </w:r>
+      <w:r>
+        <w:rPr>
+          <w:rFonts w:ascii="Calibri" w:eastAsia="Calibri" w:hAnsi="Calibri" w:cs="Calibri"/>
+          <w:color w:val="FF0000"/>
+        </w:rPr>
+        <w:t>actor</w:t>
+      </w:r>
+      <w:r>
+        <w:rPr>
+          <w:rFonts w:ascii="Calibri" w:eastAsia="Calibri" w:hAnsi="Calibri" w:cs="Calibri"/>
+        </w:rPr>
+        <w:t xml:space="preserve"> on the </w:t>
+      </w:r>
+      <w:r>
+        <w:rPr>
+          <w:rFonts w:ascii="Calibri" w:eastAsia="Calibri" w:hAnsi="Calibri" w:cs="Calibri"/>
+          <w:color w:val="FF0000"/>
+        </w:rPr>
+        <w:t>map</w:t>
+      </w:r>
+      <w:r>
+        <w:rPr>
+          <w:rFonts w:ascii="Calibri" w:eastAsia="Calibri" w:hAnsi="Calibri" w:cs="Calibri"/>
+        </w:rPr>
+        <w:t>.</w:t>
+      </w:r>
+    </w:p>
+    <w:p>
+      <w:pPr>
+        <w:numPr>
+          <w:ilvl w:val="1"/>
+          <w:numId w:val="30"/>
+        </w:numPr>
+        <w:spacing w:line="276" w:lineRule="auto"/>
+        <w:rPr>
+          <w:rFonts w:ascii="Calibri" w:eastAsia="Calibri" w:hAnsi="Calibri" w:cs="Calibri"/>
+        </w:rPr>
+      </w:pPr>
+      <w:r>
+        <w:rPr>
+          <w:rFonts w:ascii="Calibri" w:eastAsia="Calibri" w:hAnsi="Calibri" w:cs="Calibri"/>
+        </w:rPr>
+        <w:t xml:space="preserve">Use an enhanced for loop to get the </w:t>
+      </w:r>
+      <w:r>
+        <w:rPr>
+          <w:rFonts w:ascii="Calibri" w:eastAsia="Calibri" w:hAnsi="Calibri" w:cs="Calibri"/>
+          <w:b/>
+        </w:rPr>
+        <w:t>Exit</w:t>
+      </w:r>
+      <w:r>
+        <w:rPr>
+          <w:rFonts w:ascii="Calibri" w:eastAsia="Calibri" w:hAnsi="Calibri" w:cs="Calibri"/>
+        </w:rPr>
+        <w:t xml:space="preserve"> from the location of the </w:t>
+      </w:r>
+      <w:r>
+        <w:rPr>
+          <w:rFonts w:ascii="Calibri" w:eastAsia="Calibri" w:hAnsi="Calibri" w:cs="Calibri"/>
+          <w:color w:val="FF0000"/>
+        </w:rPr>
+        <w:t xml:space="preserve">actor </w:t>
+      </w:r>
+      <w:r>
+        <w:rPr>
+          <w:rFonts w:ascii="Calibri" w:eastAsia="Calibri" w:hAnsi="Calibri" w:cs="Calibri"/>
+          <w:highlight w:val="white"/>
+        </w:rPr>
+        <w:t xml:space="preserve">on the </w:t>
+      </w:r>
+      <w:r>
+        <w:rPr>
+          <w:rFonts w:ascii="Calibri" w:eastAsia="Calibri" w:hAnsi="Calibri" w:cs="Calibri"/>
+          <w:color w:val="FF0000"/>
+          <w:highlight w:val="white"/>
+        </w:rPr>
+        <w:t>map</w:t>
+      </w:r>
+      <w:r>
+        <w:rPr>
+          <w:rFonts w:ascii="Calibri" w:eastAsia="Calibri" w:hAnsi="Calibri" w:cs="Calibri"/>
+          <w:highlight w:val="white"/>
+        </w:rPr>
+        <w:t xml:space="preserve"> </w:t>
+      </w:r>
+      <w:r>
+        <w:rPr>
+          <w:rFonts w:ascii="Calibri" w:eastAsia="Calibri" w:hAnsi="Calibri" w:cs="Calibri"/>
+        </w:rPr>
+        <w:t xml:space="preserve">and call </w:t>
+      </w:r>
+      <w:proofErr w:type="spellStart"/>
+      <w:r>
+        <w:rPr>
+          <w:rFonts w:ascii="Calibri" w:eastAsia="Calibri" w:hAnsi="Calibri" w:cs="Calibri"/>
+          <w:color w:val="0000FF"/>
+        </w:rPr>
+        <w:t>getDestination</w:t>
+      </w:r>
+      <w:proofErr w:type="spellEnd"/>
+      <w:r>
+        <w:rPr>
+          <w:rFonts w:ascii="Calibri" w:eastAsia="Calibri" w:hAnsi="Calibri" w:cs="Calibri"/>
+        </w:rPr>
+        <w:t xml:space="preserve"> to get the adjacent locations and store them in the</w:t>
+      </w:r>
+      <w:r>
+        <w:rPr>
+          <w:rFonts w:ascii="Calibri" w:eastAsia="Calibri" w:hAnsi="Calibri" w:cs="Calibri"/>
+          <w:color w:val="FF0000"/>
+        </w:rPr>
+        <w:t xml:space="preserve"> </w:t>
+      </w:r>
+      <w:proofErr w:type="spellStart"/>
+      <w:r>
+        <w:rPr>
+          <w:rFonts w:ascii="Calibri" w:eastAsia="Calibri" w:hAnsi="Calibri" w:cs="Calibri"/>
+          <w:color w:val="FF0000"/>
+        </w:rPr>
+        <w:t>locationList</w:t>
+      </w:r>
+      <w:proofErr w:type="spellEnd"/>
+      <w:r>
+        <w:rPr>
+          <w:rFonts w:ascii="Calibri" w:eastAsia="Calibri" w:hAnsi="Calibri" w:cs="Calibri"/>
+        </w:rPr>
+        <w:t>.</w:t>
+      </w:r>
+    </w:p>
+    <w:p>
+      <w:pPr>
+        <w:numPr>
+          <w:ilvl w:val="1"/>
+          <w:numId w:val="30"/>
+        </w:numPr>
+        <w:spacing w:line="276" w:lineRule="auto"/>
+        <w:rPr>
+          <w:rFonts w:ascii="Calibri" w:eastAsia="Calibri" w:hAnsi="Calibri" w:cs="Calibri"/>
+        </w:rPr>
+      </w:pPr>
+      <w:r>
+        <w:rPr>
+          <w:rFonts w:ascii="Calibri" w:eastAsia="Calibri" w:hAnsi="Calibri" w:cs="Calibri"/>
+        </w:rPr>
+        <w:t xml:space="preserve">Use another enhanced for loop to get the </w:t>
+      </w:r>
+      <w:r>
+        <w:rPr>
+          <w:rFonts w:ascii="Calibri" w:eastAsia="Calibri" w:hAnsi="Calibri" w:cs="Calibri"/>
+          <w:b/>
+        </w:rPr>
+        <w:t>Item</w:t>
+      </w:r>
+      <w:r>
+        <w:rPr>
+          <w:rFonts w:ascii="Calibri" w:eastAsia="Calibri" w:hAnsi="Calibri" w:cs="Calibri"/>
+        </w:rPr>
+        <w:t xml:space="preserve"> from the element in the </w:t>
+      </w:r>
+      <w:proofErr w:type="spellStart"/>
+      <w:r>
+        <w:rPr>
+          <w:rFonts w:ascii="Calibri" w:eastAsia="Calibri" w:hAnsi="Calibri" w:cs="Calibri"/>
+          <w:color w:val="FF0000"/>
+        </w:rPr>
+        <w:t>locationList</w:t>
+      </w:r>
+      <w:proofErr w:type="spellEnd"/>
+      <w:r>
+        <w:rPr>
+          <w:rFonts w:ascii="Calibri" w:eastAsia="Calibri" w:hAnsi="Calibri" w:cs="Calibri"/>
+          <w:color w:val="FF0000"/>
+        </w:rPr>
+        <w:t xml:space="preserve"> </w:t>
+      </w:r>
+      <w:r>
+        <w:rPr>
+          <w:rFonts w:ascii="Calibri" w:eastAsia="Calibri" w:hAnsi="Calibri" w:cs="Calibri"/>
+        </w:rPr>
+        <w:t xml:space="preserve">by calling </w:t>
+      </w:r>
+      <w:proofErr w:type="spellStart"/>
+      <w:r>
+        <w:rPr>
+          <w:rFonts w:ascii="Calibri" w:eastAsia="Calibri" w:hAnsi="Calibri" w:cs="Calibri"/>
+          <w:color w:val="0000FF"/>
+        </w:rPr>
+        <w:t>getItems</w:t>
+      </w:r>
+      <w:proofErr w:type="spellEnd"/>
+      <w:r>
+        <w:rPr>
+          <w:rFonts w:ascii="Calibri" w:eastAsia="Calibri" w:hAnsi="Calibri" w:cs="Calibri"/>
+        </w:rPr>
+        <w:t xml:space="preserve"> method, if it is capable of being harvested, it will return a new </w:t>
+      </w:r>
+      <w:proofErr w:type="spellStart"/>
+      <w:r>
+        <w:rPr>
+          <w:rFonts w:ascii="Calibri" w:eastAsia="Calibri" w:hAnsi="Calibri" w:cs="Calibri"/>
+          <w:b/>
+        </w:rPr>
+        <w:t>HarvestAction</w:t>
+      </w:r>
+      <w:proofErr w:type="spellEnd"/>
+      <w:r>
+        <w:rPr>
+          <w:rFonts w:ascii="Calibri" w:eastAsia="Calibri" w:hAnsi="Calibri" w:cs="Calibri"/>
+        </w:rPr>
+        <w:t xml:space="preserve"> object, else return </w:t>
+      </w:r>
+      <w:r>
+        <w:rPr>
+          <w:rFonts w:ascii="Calibri" w:eastAsia="Calibri" w:hAnsi="Calibri" w:cs="Calibri"/>
+          <w:color w:val="FF0000"/>
+        </w:rPr>
+        <w:t>null</w:t>
+      </w:r>
+      <w:r>
+        <w:rPr>
+          <w:rFonts w:ascii="Calibri" w:eastAsia="Calibri" w:hAnsi="Calibri" w:cs="Calibri"/>
+        </w:rPr>
+        <w:t>.</w:t>
+      </w:r>
+    </w:p>
+    <w:p>
+      <w:pPr>
+        <w:ind w:left="1440"/>
+        <w:rPr>
+          <w:rFonts w:ascii="Calibri" w:eastAsia="Calibri" w:hAnsi="Calibri" w:cs="Calibri"/>
+        </w:rPr>
+      </w:pPr>
+    </w:p>
+    <w:p>
+      <w:pPr>
+        <w:ind w:left="1440"/>
+        <w:rPr>
+          <w:rFonts w:ascii="Calibri" w:eastAsia="Calibri" w:hAnsi="Calibri" w:cs="Calibri"/>
+        </w:rPr>
+      </w:pPr>
+    </w:p>
+    <w:p>
+      <w:pPr>
+        <w:rPr>
+          <w:rFonts w:ascii="Calibri" w:eastAsia="Calibri" w:hAnsi="Calibri" w:cs="Calibri"/>
+        </w:rPr>
+      </w:pPr>
+      <w:r>
+        <w:rPr>
+          <w:rFonts w:ascii="Calibri" w:eastAsia="Calibri" w:hAnsi="Calibri" w:cs="Calibri"/>
+        </w:rPr>
+        <w:t>Design Choices / Reasons:</w:t>
+      </w:r>
+    </w:p>
+    <w:p>
+      <w:pPr>
+        <w:numPr>
+          <w:ilvl w:val="0"/>
+          <w:numId w:val="28"/>
+        </w:numPr>
+        <w:spacing w:line="276" w:lineRule="auto"/>
+        <w:rPr>
+          <w:rFonts w:ascii="Calibri" w:eastAsia="Calibri" w:hAnsi="Calibri" w:cs="Calibri"/>
+        </w:rPr>
+      </w:pPr>
+      <w:r>
+        <w:rPr>
+          <w:rFonts w:ascii="Calibri" w:eastAsia="Calibri" w:hAnsi="Calibri" w:cs="Calibri"/>
+        </w:rPr>
+        <w:t xml:space="preserve">It implements </w:t>
+      </w:r>
+      <w:r>
+        <w:rPr>
+          <w:rFonts w:ascii="Calibri" w:eastAsia="Calibri" w:hAnsi="Calibri" w:cs="Calibri"/>
+          <w:b/>
+        </w:rPr>
+        <w:t>Behaviour</w:t>
+      </w:r>
+      <w:r>
+        <w:rPr>
+          <w:rFonts w:ascii="Calibri" w:eastAsia="Calibri" w:hAnsi="Calibri" w:cs="Calibri"/>
+        </w:rPr>
+        <w:t xml:space="preserve"> because </w:t>
+      </w:r>
+      <w:r>
+        <w:rPr>
+          <w:rFonts w:ascii="Calibri" w:eastAsia="Calibri" w:hAnsi="Calibri" w:cs="Calibri"/>
+          <w:b/>
+        </w:rPr>
+        <w:t>Behaviour</w:t>
+      </w:r>
+      <w:r>
+        <w:rPr>
+          <w:rFonts w:ascii="Calibri" w:eastAsia="Calibri" w:hAnsi="Calibri" w:cs="Calibri"/>
+        </w:rPr>
+        <w:t xml:space="preserve"> is the objective an </w:t>
+      </w:r>
+      <w:r>
+        <w:rPr>
+          <w:rFonts w:ascii="Calibri" w:eastAsia="Calibri" w:hAnsi="Calibri" w:cs="Calibri"/>
+          <w:b/>
+        </w:rPr>
+        <w:t>Actor</w:t>
+      </w:r>
+      <w:r>
+        <w:rPr>
+          <w:rFonts w:ascii="Calibri" w:eastAsia="Calibri" w:hAnsi="Calibri" w:cs="Calibri"/>
+        </w:rPr>
+        <w:t xml:space="preserve"> has to help decide which </w:t>
+      </w:r>
+      <w:r>
+        <w:rPr>
+          <w:rFonts w:ascii="Calibri" w:eastAsia="Calibri" w:hAnsi="Calibri" w:cs="Calibri"/>
+          <w:b/>
+        </w:rPr>
+        <w:t>Action</w:t>
+      </w:r>
+      <w:r>
+        <w:rPr>
+          <w:rFonts w:ascii="Calibri" w:eastAsia="Calibri" w:hAnsi="Calibri" w:cs="Calibri"/>
+        </w:rPr>
+        <w:t xml:space="preserve"> is to be performed next by overriding the </w:t>
+      </w:r>
+      <w:proofErr w:type="spellStart"/>
+      <w:r>
+        <w:rPr>
+          <w:rFonts w:ascii="Calibri" w:eastAsia="Calibri" w:hAnsi="Calibri" w:cs="Calibri"/>
+          <w:color w:val="0000FF"/>
+        </w:rPr>
+        <w:t>getAction</w:t>
+      </w:r>
+      <w:proofErr w:type="spellEnd"/>
+      <w:r>
+        <w:rPr>
+          <w:rFonts w:ascii="Calibri" w:eastAsia="Calibri" w:hAnsi="Calibri" w:cs="Calibri"/>
+        </w:rPr>
+        <w:t xml:space="preserve"> method in </w:t>
+      </w:r>
+      <w:r>
+        <w:rPr>
+          <w:rFonts w:ascii="Calibri" w:eastAsia="Calibri" w:hAnsi="Calibri" w:cs="Calibri"/>
+          <w:b/>
+        </w:rPr>
+        <w:t>Behaviour</w:t>
+      </w:r>
+      <w:r>
+        <w:rPr>
+          <w:rFonts w:ascii="Calibri" w:eastAsia="Calibri" w:hAnsi="Calibri" w:cs="Calibri"/>
+        </w:rPr>
+        <w:t>.</w:t>
+      </w:r>
+      <w:r>
+        <w:rPr>
+          <w:rFonts w:ascii="Calibri" w:eastAsia="Calibri" w:hAnsi="Calibri" w:cs="Calibri"/>
+          <w:b/>
+        </w:rPr>
+        <w:t xml:space="preserve"> </w:t>
+      </w:r>
+    </w:p>
+    <w:p>
+      <w:pPr>
+        <w:numPr>
+          <w:ilvl w:val="0"/>
+          <w:numId w:val="28"/>
+        </w:numPr>
+        <w:spacing w:line="276" w:lineRule="auto"/>
+        <w:rPr>
+          <w:rFonts w:ascii="Calibri" w:eastAsia="Calibri" w:hAnsi="Calibri" w:cs="Calibri"/>
+        </w:rPr>
+      </w:pPr>
+      <w:r>
+        <w:rPr>
+          <w:rFonts w:ascii="Calibri" w:eastAsia="Calibri" w:hAnsi="Calibri" w:cs="Calibri"/>
+        </w:rPr>
+        <w:t xml:space="preserve">For the </w:t>
+      </w:r>
+      <w:r>
+        <w:rPr>
+          <w:rFonts w:ascii="Calibri" w:eastAsia="Calibri" w:hAnsi="Calibri" w:cs="Calibri"/>
+          <w:b/>
+        </w:rPr>
+        <w:t>Actor</w:t>
+      </w:r>
+      <w:r>
+        <w:rPr>
+          <w:rFonts w:ascii="Calibri" w:eastAsia="Calibri" w:hAnsi="Calibri" w:cs="Calibri"/>
+        </w:rPr>
+        <w:t xml:space="preserve"> (</w:t>
+      </w:r>
+      <w:r>
+        <w:rPr>
+          <w:rFonts w:ascii="Calibri" w:eastAsia="Calibri" w:hAnsi="Calibri" w:cs="Calibri"/>
+          <w:b/>
+        </w:rPr>
+        <w:t>Farmer</w:t>
+      </w:r>
+      <w:r>
+        <w:rPr>
+          <w:rFonts w:ascii="Calibri" w:eastAsia="Calibri" w:hAnsi="Calibri" w:cs="Calibri"/>
+        </w:rPr>
+        <w:t xml:space="preserve"> in this case) to harvest, it will return a new </w:t>
+      </w:r>
+      <w:proofErr w:type="spellStart"/>
+      <w:r>
+        <w:rPr>
+          <w:rFonts w:ascii="Calibri" w:eastAsia="Calibri" w:hAnsi="Calibri" w:cs="Calibri"/>
+          <w:b/>
+        </w:rPr>
+        <w:t>HarvestAction</w:t>
+      </w:r>
+      <w:proofErr w:type="spellEnd"/>
+      <w:r>
+        <w:rPr>
+          <w:rFonts w:ascii="Calibri" w:eastAsia="Calibri" w:hAnsi="Calibri" w:cs="Calibri"/>
+          <w:b/>
+        </w:rPr>
+        <w:t xml:space="preserve"> </w:t>
+      </w:r>
+      <w:r>
+        <w:rPr>
+          <w:rFonts w:ascii="Calibri" w:eastAsia="Calibri" w:hAnsi="Calibri" w:cs="Calibri"/>
+        </w:rPr>
+        <w:t>object in the method.</w:t>
+      </w:r>
+    </w:p>
+    <w:p>
+      <w:pPr>
+        <w:numPr>
+          <w:ilvl w:val="0"/>
+          <w:numId w:val="28"/>
+        </w:numPr>
+        <w:spacing w:line="276" w:lineRule="auto"/>
+        <w:rPr>
+          <w:rFonts w:ascii="Calibri" w:eastAsia="Calibri" w:hAnsi="Calibri" w:cs="Calibri"/>
+        </w:rPr>
+      </w:pPr>
+      <w:r>
+        <w:rPr>
+          <w:rFonts w:ascii="Calibri" w:eastAsia="Calibri" w:hAnsi="Calibri" w:cs="Calibri"/>
+        </w:rPr>
+        <w:t xml:space="preserve">It follows the </w:t>
+      </w:r>
+      <w:r>
+        <w:rPr>
+          <w:rFonts w:ascii="Calibri" w:eastAsia="Calibri" w:hAnsi="Calibri" w:cs="Calibri"/>
+          <w:highlight w:val="yellow"/>
+        </w:rPr>
+        <w:t>Declare things in the tightest possible scope</w:t>
+      </w:r>
+      <w:r>
+        <w:rPr>
+          <w:rFonts w:ascii="Calibri" w:eastAsia="Calibri" w:hAnsi="Calibri" w:cs="Calibri"/>
+        </w:rPr>
+        <w:t xml:space="preserve"> principle since </w:t>
+      </w:r>
+      <w:r>
+        <w:rPr>
+          <w:rFonts w:ascii="Calibri" w:eastAsia="Calibri" w:hAnsi="Calibri" w:cs="Calibri"/>
+          <w:b/>
+        </w:rPr>
+        <w:t>Exit</w:t>
+      </w:r>
+      <w:r>
+        <w:rPr>
+          <w:rFonts w:ascii="Calibri" w:eastAsia="Calibri" w:hAnsi="Calibri" w:cs="Calibri"/>
+        </w:rPr>
+        <w:t xml:space="preserve"> and </w:t>
+      </w:r>
+      <w:r>
+        <w:rPr>
+          <w:rFonts w:ascii="Calibri" w:eastAsia="Calibri" w:hAnsi="Calibri" w:cs="Calibri"/>
+          <w:b/>
+        </w:rPr>
+        <w:t xml:space="preserve">Item </w:t>
+      </w:r>
+      <w:r>
+        <w:rPr>
+          <w:rFonts w:ascii="Calibri" w:eastAsia="Calibri" w:hAnsi="Calibri" w:cs="Calibri"/>
+        </w:rPr>
+        <w:t>are declared in the enhanced for loop instead of at the beginning of the method.</w:t>
+      </w:r>
+    </w:p>
+    <w:p>
+      <w:pPr>
+        <w:numPr>
+          <w:ilvl w:val="0"/>
+          <w:numId w:val="28"/>
+        </w:numPr>
+        <w:spacing w:line="276" w:lineRule="auto"/>
+        <w:rPr>
+          <w:rFonts w:ascii="Calibri" w:eastAsia="Calibri" w:hAnsi="Calibri" w:cs="Calibri"/>
+        </w:rPr>
+      </w:pPr>
+      <w:r>
+        <w:rPr>
+          <w:rFonts w:ascii="Calibri" w:eastAsia="Calibri" w:hAnsi="Calibri" w:cs="Calibri"/>
+        </w:rPr>
+        <w:t xml:space="preserve">It uses the </w:t>
+      </w:r>
+      <w:proofErr w:type="spellStart"/>
+      <w:r>
+        <w:rPr>
+          <w:rFonts w:ascii="Calibri" w:eastAsia="Calibri" w:hAnsi="Calibri" w:cs="Calibri"/>
+          <w:i/>
+        </w:rPr>
+        <w:t>ItemCapability</w:t>
+      </w:r>
+      <w:proofErr w:type="spellEnd"/>
+      <w:r>
+        <w:rPr>
+          <w:rFonts w:ascii="Calibri" w:eastAsia="Calibri" w:hAnsi="Calibri" w:cs="Calibri"/>
+        </w:rPr>
+        <w:t xml:space="preserve"> </w:t>
+      </w:r>
+      <w:proofErr w:type="spellStart"/>
+      <w:r>
+        <w:rPr>
+          <w:rFonts w:ascii="Calibri" w:eastAsia="Calibri" w:hAnsi="Calibri" w:cs="Calibri"/>
+        </w:rPr>
+        <w:t>enum</w:t>
+      </w:r>
+      <w:proofErr w:type="spellEnd"/>
+      <w:r>
+        <w:rPr>
+          <w:rFonts w:ascii="Calibri" w:eastAsia="Calibri" w:hAnsi="Calibri" w:cs="Calibri"/>
+        </w:rPr>
+        <w:t xml:space="preserve"> to check whether an </w:t>
+      </w:r>
+      <w:r>
+        <w:rPr>
+          <w:rFonts w:ascii="Calibri" w:eastAsia="Calibri" w:hAnsi="Calibri" w:cs="Calibri"/>
+          <w:b/>
+        </w:rPr>
+        <w:t>Item</w:t>
+      </w:r>
+      <w:r>
+        <w:rPr>
+          <w:rFonts w:ascii="Calibri" w:eastAsia="Calibri" w:hAnsi="Calibri" w:cs="Calibri"/>
+        </w:rPr>
+        <w:t xml:space="preserve"> is capable of being harvested. [Details of design reasons discussed in </w:t>
+      </w:r>
+      <w:r>
+        <w:rPr>
+          <w:rFonts w:ascii="Calibri" w:eastAsia="Calibri" w:hAnsi="Calibri" w:cs="Calibri"/>
+          <w:b/>
+        </w:rPr>
+        <w:t>Crop</w:t>
+      </w:r>
+      <w:r>
+        <w:rPr>
+          <w:rFonts w:ascii="Calibri" w:eastAsia="Calibri" w:hAnsi="Calibri" w:cs="Calibri"/>
+        </w:rPr>
+        <w:t>]</w:t>
+      </w:r>
+    </w:p>
+    <w:p>
+      <w:pPr>
+        <w:rPr>
+          <w:rFonts w:ascii="Calibri" w:eastAsia="Calibri" w:hAnsi="Calibri" w:cs="Calibri"/>
+        </w:rPr>
+      </w:pPr>
+    </w:p>
+    <w:p>
+      <w:pPr>
+        <w:rPr>
+          <w:rFonts w:ascii="Calibri" w:eastAsia="Calibri" w:hAnsi="Calibri" w:cs="Calibri"/>
+        </w:rPr>
+      </w:pPr>
+    </w:p>
+    <w:p>
+      <w:pPr>
+        <w:rPr>
+          <w:rFonts w:ascii="Calibri" w:eastAsia="Calibri" w:hAnsi="Calibri" w:cs="Calibri"/>
+        </w:rPr>
+      </w:pPr>
+      <w:proofErr w:type="spellStart"/>
+      <w:r>
+        <w:rPr>
+          <w:rFonts w:ascii="Calibri" w:eastAsia="Calibri" w:hAnsi="Calibri" w:cs="Calibri"/>
+          <w:b/>
+        </w:rPr>
+        <w:t>EatBehaviour</w:t>
+      </w:r>
+      <w:proofErr w:type="spellEnd"/>
+      <w:r>
+        <w:rPr>
+          <w:rFonts w:ascii="Calibri" w:eastAsia="Calibri" w:hAnsi="Calibri" w:cs="Calibri"/>
+          <w:b/>
+        </w:rPr>
+        <w:t xml:space="preserve"> </w:t>
+      </w:r>
+      <w:r>
+        <w:rPr>
+          <w:rFonts w:ascii="Calibri" w:eastAsia="Calibri" w:hAnsi="Calibri" w:cs="Calibri"/>
+        </w:rPr>
+        <w:t>[New class]</w:t>
+      </w:r>
+    </w:p>
+    <w:p>
+      <w:pPr>
+        <w:numPr>
+          <w:ilvl w:val="0"/>
+          <w:numId w:val="29"/>
+        </w:numPr>
+        <w:spacing w:line="276" w:lineRule="auto"/>
+        <w:rPr>
+          <w:rFonts w:ascii="Calibri" w:eastAsia="Calibri" w:hAnsi="Calibri" w:cs="Calibri"/>
+        </w:rPr>
+      </w:pPr>
+      <w:r>
+        <w:rPr>
+          <w:rFonts w:ascii="Calibri" w:eastAsia="Calibri" w:hAnsi="Calibri" w:cs="Calibri"/>
+        </w:rPr>
+        <w:t>A type of non-player behaviour to fertilize an unripe crop if the actor is standing on it.</w:t>
+      </w:r>
+    </w:p>
+    <w:p>
+      <w:pPr>
+        <w:numPr>
+          <w:ilvl w:val="0"/>
+          <w:numId w:val="29"/>
+        </w:numPr>
+        <w:spacing w:line="276" w:lineRule="auto"/>
+        <w:rPr>
+          <w:rFonts w:ascii="Calibri" w:eastAsia="Calibri" w:hAnsi="Calibri" w:cs="Calibri"/>
+        </w:rPr>
+      </w:pPr>
+      <w:r>
+        <w:rPr>
+          <w:rFonts w:ascii="Calibri" w:eastAsia="Calibri" w:hAnsi="Calibri" w:cs="Calibri"/>
+          <w:b/>
+        </w:rPr>
+        <w:t xml:space="preserve">Human </w:t>
+      </w:r>
+      <w:r>
+        <w:rPr>
+          <w:rFonts w:ascii="Calibri" w:eastAsia="Calibri" w:hAnsi="Calibri" w:cs="Calibri"/>
+        </w:rPr>
+        <w:t xml:space="preserve">and </w:t>
+      </w:r>
+      <w:r>
+        <w:rPr>
+          <w:rFonts w:ascii="Calibri" w:eastAsia="Calibri" w:hAnsi="Calibri" w:cs="Calibri"/>
+          <w:b/>
+        </w:rPr>
+        <w:t>Farmer</w:t>
+      </w:r>
+      <w:r>
+        <w:rPr>
+          <w:rFonts w:ascii="Calibri" w:eastAsia="Calibri" w:hAnsi="Calibri" w:cs="Calibri"/>
+        </w:rPr>
+        <w:t xml:space="preserve"> own this behaviour</w:t>
+      </w:r>
+    </w:p>
+    <w:p>
+      <w:pPr>
+        <w:rPr>
+          <w:rFonts w:ascii="Calibri" w:eastAsia="Calibri" w:hAnsi="Calibri" w:cs="Calibri"/>
+        </w:rPr>
+      </w:pPr>
+      <w:r>
+        <w:rPr>
+          <w:rFonts w:ascii="Calibri" w:eastAsia="Calibri" w:hAnsi="Calibri" w:cs="Calibri"/>
+        </w:rPr>
+        <w:t>New Changes and Responsibilities:</w:t>
+      </w:r>
+    </w:p>
+    <w:p>
+      <w:pPr>
+        <w:numPr>
+          <w:ilvl w:val="0"/>
+          <w:numId w:val="30"/>
+        </w:numPr>
+        <w:spacing w:line="276" w:lineRule="auto"/>
+        <w:rPr>
+          <w:rFonts w:ascii="Calibri" w:eastAsia="Calibri" w:hAnsi="Calibri" w:cs="Calibri"/>
+        </w:rPr>
+      </w:pPr>
+      <w:r>
+        <w:rPr>
+          <w:rFonts w:ascii="Calibri" w:eastAsia="Calibri" w:hAnsi="Calibri" w:cs="Calibri"/>
+        </w:rPr>
+        <w:t xml:space="preserve">This class implements an interface called </w:t>
+      </w:r>
+      <w:r>
+        <w:rPr>
+          <w:rFonts w:ascii="Calibri" w:eastAsia="Calibri" w:hAnsi="Calibri" w:cs="Calibri"/>
+          <w:b/>
+        </w:rPr>
+        <w:t>Behaviour</w:t>
+      </w:r>
+      <w:r>
+        <w:rPr>
+          <w:rFonts w:ascii="Calibri" w:eastAsia="Calibri" w:hAnsi="Calibri" w:cs="Calibri"/>
+        </w:rPr>
+        <w:t>.</w:t>
+      </w:r>
+    </w:p>
+    <w:p>
+      <w:pPr>
+        <w:numPr>
+          <w:ilvl w:val="0"/>
+          <w:numId w:val="30"/>
+        </w:numPr>
+        <w:spacing w:line="276" w:lineRule="auto"/>
+        <w:rPr>
+          <w:rFonts w:ascii="Calibri" w:eastAsia="Calibri" w:hAnsi="Calibri" w:cs="Calibri"/>
+        </w:rPr>
+      </w:pPr>
+      <w:r>
+        <w:rPr>
+          <w:rFonts w:ascii="Calibri" w:eastAsia="Calibri" w:hAnsi="Calibri" w:cs="Calibri"/>
+        </w:rPr>
+        <w:t xml:space="preserve">It overrides </w:t>
+      </w:r>
+      <w:proofErr w:type="spellStart"/>
+      <w:r>
+        <w:rPr>
+          <w:rFonts w:ascii="Calibri" w:eastAsia="Calibri" w:hAnsi="Calibri" w:cs="Calibri"/>
+          <w:color w:val="0000FF"/>
+        </w:rPr>
+        <w:t>getAction</w:t>
+      </w:r>
+      <w:proofErr w:type="spellEnd"/>
+      <w:r>
+        <w:rPr>
+          <w:rFonts w:ascii="Calibri" w:eastAsia="Calibri" w:hAnsi="Calibri" w:cs="Calibri"/>
+          <w:color w:val="0000FF"/>
+        </w:rPr>
+        <w:t xml:space="preserve">() </w:t>
+      </w:r>
+      <w:r>
+        <w:rPr>
+          <w:rFonts w:ascii="Calibri" w:eastAsia="Calibri" w:hAnsi="Calibri" w:cs="Calibri"/>
+        </w:rPr>
+        <w:t>method.</w:t>
+      </w:r>
+    </w:p>
+    <w:p>
+      <w:pPr>
+        <w:numPr>
+          <w:ilvl w:val="1"/>
+          <w:numId w:val="30"/>
+        </w:numPr>
+        <w:spacing w:line="276" w:lineRule="auto"/>
+        <w:rPr>
+          <w:rFonts w:ascii="Calibri" w:eastAsia="Calibri" w:hAnsi="Calibri" w:cs="Calibri"/>
+        </w:rPr>
+      </w:pPr>
+      <w:r>
+        <w:rPr>
+          <w:rFonts w:ascii="Calibri" w:eastAsia="Calibri" w:hAnsi="Calibri" w:cs="Calibri"/>
+        </w:rPr>
+        <w:t xml:space="preserve">Parameter: </w:t>
+      </w:r>
+      <w:r>
+        <w:rPr>
+          <w:rFonts w:ascii="Calibri" w:eastAsia="Calibri" w:hAnsi="Calibri" w:cs="Calibri"/>
+          <w:b/>
+        </w:rPr>
+        <w:t>Actor</w:t>
+      </w:r>
+      <w:r>
+        <w:rPr>
+          <w:rFonts w:ascii="Calibri" w:eastAsia="Calibri" w:hAnsi="Calibri" w:cs="Calibri"/>
+        </w:rPr>
+        <w:t xml:space="preserve"> </w:t>
+      </w:r>
+      <w:proofErr w:type="spellStart"/>
+      <w:r>
+        <w:rPr>
+          <w:rFonts w:ascii="Calibri" w:eastAsia="Calibri" w:hAnsi="Calibri" w:cs="Calibri"/>
+          <w:color w:val="FF0000"/>
+        </w:rPr>
+        <w:t>actor</w:t>
+      </w:r>
+      <w:proofErr w:type="spellEnd"/>
+      <w:r>
+        <w:rPr>
+          <w:rFonts w:ascii="Calibri" w:eastAsia="Calibri" w:hAnsi="Calibri" w:cs="Calibri"/>
+        </w:rPr>
+        <w:t xml:space="preserve">, </w:t>
+      </w:r>
+      <w:proofErr w:type="spellStart"/>
+      <w:r>
+        <w:rPr>
+          <w:rFonts w:ascii="Calibri" w:eastAsia="Calibri" w:hAnsi="Calibri" w:cs="Calibri"/>
+          <w:b/>
+        </w:rPr>
+        <w:t>GameMap</w:t>
+      </w:r>
+      <w:proofErr w:type="spellEnd"/>
+      <w:r>
+        <w:rPr>
+          <w:rFonts w:ascii="Calibri" w:eastAsia="Calibri" w:hAnsi="Calibri" w:cs="Calibri"/>
+        </w:rPr>
+        <w:t xml:space="preserve"> </w:t>
+      </w:r>
+      <w:r>
+        <w:rPr>
+          <w:rFonts w:ascii="Calibri" w:eastAsia="Calibri" w:hAnsi="Calibri" w:cs="Calibri"/>
+          <w:color w:val="FF0000"/>
+        </w:rPr>
+        <w:t>map</w:t>
+      </w:r>
+    </w:p>
+    <w:p>
+      <w:pPr>
+        <w:numPr>
+          <w:ilvl w:val="1"/>
+          <w:numId w:val="30"/>
+        </w:numPr>
+        <w:spacing w:line="276" w:lineRule="auto"/>
+        <w:rPr>
+          <w:rFonts w:ascii="Calibri" w:eastAsia="Calibri" w:hAnsi="Calibri" w:cs="Calibri"/>
+        </w:rPr>
+      </w:pPr>
+      <w:r>
+        <w:rPr>
+          <w:rFonts w:ascii="Calibri" w:eastAsia="Calibri" w:hAnsi="Calibri" w:cs="Calibri"/>
+        </w:rPr>
+        <w:t xml:space="preserve">Return type: </w:t>
+      </w:r>
+      <w:r>
+        <w:rPr>
+          <w:rFonts w:ascii="Calibri" w:eastAsia="Calibri" w:hAnsi="Calibri" w:cs="Calibri"/>
+          <w:b/>
+        </w:rPr>
+        <w:t>Action</w:t>
+      </w:r>
+    </w:p>
+    <w:p>
+      <w:pPr>
+        <w:numPr>
+          <w:ilvl w:val="1"/>
+          <w:numId w:val="30"/>
+        </w:numPr>
+        <w:spacing w:line="276" w:lineRule="auto"/>
+        <w:rPr>
+          <w:rFonts w:ascii="Calibri" w:eastAsia="Calibri" w:hAnsi="Calibri" w:cs="Calibri"/>
+        </w:rPr>
+      </w:pPr>
+      <w:r>
+        <w:rPr>
+          <w:rFonts w:ascii="Calibri" w:eastAsia="Calibri" w:hAnsi="Calibri" w:cs="Calibri"/>
+        </w:rPr>
+        <w:t xml:space="preserve">An enhanced for loop is used to get the </w:t>
+      </w:r>
+      <w:r>
+        <w:rPr>
+          <w:rFonts w:ascii="Calibri" w:eastAsia="Calibri" w:hAnsi="Calibri" w:cs="Calibri"/>
+          <w:b/>
+        </w:rPr>
+        <w:t xml:space="preserve">Item </w:t>
+      </w:r>
+      <w:r>
+        <w:rPr>
+          <w:rFonts w:ascii="Calibri" w:eastAsia="Calibri" w:hAnsi="Calibri" w:cs="Calibri"/>
+        </w:rPr>
+        <w:t xml:space="preserve">from the location of the </w:t>
+      </w:r>
+      <w:r>
+        <w:rPr>
+          <w:rFonts w:ascii="Calibri" w:eastAsia="Calibri" w:hAnsi="Calibri" w:cs="Calibri"/>
+          <w:color w:val="FF0000"/>
+        </w:rPr>
+        <w:t xml:space="preserve">actor </w:t>
+      </w:r>
+      <w:r>
+        <w:rPr>
+          <w:rFonts w:ascii="Calibri" w:eastAsia="Calibri" w:hAnsi="Calibri" w:cs="Calibri"/>
+          <w:highlight w:val="white"/>
+        </w:rPr>
+        <w:t xml:space="preserve">on the </w:t>
+      </w:r>
+      <w:r>
+        <w:rPr>
+          <w:rFonts w:ascii="Calibri" w:eastAsia="Calibri" w:hAnsi="Calibri" w:cs="Calibri"/>
+          <w:color w:val="FF0000"/>
+          <w:highlight w:val="white"/>
+        </w:rPr>
+        <w:t>map</w:t>
+      </w:r>
+      <w:r>
+        <w:rPr>
+          <w:rFonts w:ascii="Calibri" w:eastAsia="Calibri" w:hAnsi="Calibri" w:cs="Calibri"/>
+          <w:highlight w:val="white"/>
+        </w:rPr>
+        <w:t xml:space="preserve"> by calling </w:t>
+      </w:r>
+      <w:proofErr w:type="spellStart"/>
+      <w:r>
+        <w:rPr>
+          <w:rFonts w:ascii="Calibri" w:eastAsia="Calibri" w:hAnsi="Calibri" w:cs="Calibri"/>
+          <w:color w:val="0000FF"/>
+          <w:highlight w:val="white"/>
+        </w:rPr>
+        <w:t>getItems</w:t>
+      </w:r>
+      <w:proofErr w:type="spellEnd"/>
+      <w:r>
+        <w:rPr>
+          <w:rFonts w:ascii="Calibri" w:eastAsia="Calibri" w:hAnsi="Calibri" w:cs="Calibri"/>
+          <w:highlight w:val="white"/>
+        </w:rPr>
+        <w:t xml:space="preserve"> method </w:t>
+      </w:r>
+      <w:r>
+        <w:rPr>
+          <w:rFonts w:ascii="Calibri" w:eastAsia="Calibri" w:hAnsi="Calibri" w:cs="Calibri"/>
+        </w:rPr>
+        <w:t xml:space="preserve">and check whether the item is edible, if so it will return a new </w:t>
+      </w:r>
+      <w:proofErr w:type="spellStart"/>
+      <w:r>
+        <w:rPr>
+          <w:rFonts w:ascii="Calibri" w:eastAsia="Calibri" w:hAnsi="Calibri" w:cs="Calibri"/>
+          <w:b/>
+        </w:rPr>
+        <w:t>EatAction</w:t>
+      </w:r>
+      <w:proofErr w:type="spellEnd"/>
+      <w:r>
+        <w:rPr>
+          <w:rFonts w:ascii="Calibri" w:eastAsia="Calibri" w:hAnsi="Calibri" w:cs="Calibri"/>
+        </w:rPr>
+        <w:t xml:space="preserve"> object, else return </w:t>
+      </w:r>
+      <w:r>
+        <w:rPr>
+          <w:rFonts w:ascii="Calibri" w:eastAsia="Calibri" w:hAnsi="Calibri" w:cs="Calibri"/>
+          <w:color w:val="FF0000"/>
+        </w:rPr>
+        <w:t>null</w:t>
+      </w:r>
+      <w:r>
+        <w:rPr>
+          <w:rFonts w:ascii="Calibri" w:eastAsia="Calibri" w:hAnsi="Calibri" w:cs="Calibri"/>
+        </w:rPr>
+        <w:t>.</w:t>
+      </w:r>
+    </w:p>
+    <w:p>
+      <w:pPr>
+        <w:rPr>
+          <w:rFonts w:ascii="Calibri" w:eastAsia="Calibri" w:hAnsi="Calibri" w:cs="Calibri"/>
+        </w:rPr>
+      </w:pPr>
+    </w:p>
+    <w:p>
+      <w:pPr>
+        <w:rPr>
+          <w:rFonts w:ascii="Calibri" w:eastAsia="Calibri" w:hAnsi="Calibri" w:cs="Calibri"/>
+        </w:rPr>
+      </w:pPr>
+      <w:r>
+        <w:rPr>
+          <w:rFonts w:ascii="Calibri" w:eastAsia="Calibri" w:hAnsi="Calibri" w:cs="Calibri"/>
+        </w:rPr>
+        <w:t>Design Choices / Reasons:</w:t>
+      </w:r>
+    </w:p>
+    <w:p>
+      <w:pPr>
+        <w:numPr>
+          <w:ilvl w:val="0"/>
+          <w:numId w:val="28"/>
+        </w:numPr>
+        <w:spacing w:line="276" w:lineRule="auto"/>
+        <w:rPr>
+          <w:rFonts w:ascii="Calibri" w:eastAsia="Calibri" w:hAnsi="Calibri" w:cs="Calibri"/>
+        </w:rPr>
+      </w:pPr>
+      <w:r>
+        <w:rPr>
+          <w:rFonts w:ascii="Calibri" w:eastAsia="Calibri" w:hAnsi="Calibri" w:cs="Calibri"/>
+        </w:rPr>
+        <w:lastRenderedPageBreak/>
+        <w:t xml:space="preserve">It implements </w:t>
+      </w:r>
+      <w:r>
+        <w:rPr>
+          <w:rFonts w:ascii="Calibri" w:eastAsia="Calibri" w:hAnsi="Calibri" w:cs="Calibri"/>
+          <w:b/>
+        </w:rPr>
+        <w:t>Behaviour</w:t>
+      </w:r>
+      <w:r>
+        <w:rPr>
+          <w:rFonts w:ascii="Calibri" w:eastAsia="Calibri" w:hAnsi="Calibri" w:cs="Calibri"/>
+        </w:rPr>
+        <w:t xml:space="preserve"> because </w:t>
+      </w:r>
+      <w:r>
+        <w:rPr>
+          <w:rFonts w:ascii="Calibri" w:eastAsia="Calibri" w:hAnsi="Calibri" w:cs="Calibri"/>
+          <w:b/>
+        </w:rPr>
+        <w:t>Behaviour</w:t>
+      </w:r>
+      <w:r>
+        <w:rPr>
+          <w:rFonts w:ascii="Calibri" w:eastAsia="Calibri" w:hAnsi="Calibri" w:cs="Calibri"/>
+        </w:rPr>
+        <w:t xml:space="preserve"> is the objective an </w:t>
+      </w:r>
+      <w:r>
+        <w:rPr>
+          <w:rFonts w:ascii="Calibri" w:eastAsia="Calibri" w:hAnsi="Calibri" w:cs="Calibri"/>
+          <w:b/>
+        </w:rPr>
+        <w:t>Actor</w:t>
+      </w:r>
+      <w:r>
+        <w:rPr>
+          <w:rFonts w:ascii="Calibri" w:eastAsia="Calibri" w:hAnsi="Calibri" w:cs="Calibri"/>
+        </w:rPr>
+        <w:t xml:space="preserve"> has to help decide which </w:t>
+      </w:r>
+      <w:r>
+        <w:rPr>
+          <w:rFonts w:ascii="Calibri" w:eastAsia="Calibri" w:hAnsi="Calibri" w:cs="Calibri"/>
+          <w:b/>
+        </w:rPr>
+        <w:t>Action</w:t>
+      </w:r>
+      <w:r>
+        <w:rPr>
+          <w:rFonts w:ascii="Calibri" w:eastAsia="Calibri" w:hAnsi="Calibri" w:cs="Calibri"/>
+        </w:rPr>
+        <w:t xml:space="preserve"> is to be performed next by overriding the </w:t>
+      </w:r>
+      <w:proofErr w:type="spellStart"/>
+      <w:r>
+        <w:rPr>
+          <w:rFonts w:ascii="Calibri" w:eastAsia="Calibri" w:hAnsi="Calibri" w:cs="Calibri"/>
+          <w:color w:val="0000FF"/>
+        </w:rPr>
+        <w:t>getAction</w:t>
+      </w:r>
+      <w:proofErr w:type="spellEnd"/>
+      <w:r>
+        <w:rPr>
+          <w:rFonts w:ascii="Calibri" w:eastAsia="Calibri" w:hAnsi="Calibri" w:cs="Calibri"/>
+        </w:rPr>
+        <w:t xml:space="preserve"> method in </w:t>
+      </w:r>
+      <w:r>
+        <w:rPr>
+          <w:rFonts w:ascii="Calibri" w:eastAsia="Calibri" w:hAnsi="Calibri" w:cs="Calibri"/>
+          <w:b/>
+        </w:rPr>
+        <w:t>Behaviour</w:t>
+      </w:r>
+      <w:r>
+        <w:rPr>
+          <w:rFonts w:ascii="Calibri" w:eastAsia="Calibri" w:hAnsi="Calibri" w:cs="Calibri"/>
+        </w:rPr>
+        <w:t>.</w:t>
+      </w:r>
+      <w:r>
+        <w:rPr>
+          <w:rFonts w:ascii="Calibri" w:eastAsia="Calibri" w:hAnsi="Calibri" w:cs="Calibri"/>
+          <w:b/>
+        </w:rPr>
+        <w:t xml:space="preserve"> </w:t>
+      </w:r>
+    </w:p>
+    <w:p>
+      <w:pPr>
+        <w:numPr>
+          <w:ilvl w:val="0"/>
+          <w:numId w:val="28"/>
+        </w:numPr>
+        <w:spacing w:line="276" w:lineRule="auto"/>
+        <w:rPr>
+          <w:rFonts w:ascii="Calibri" w:eastAsia="Calibri" w:hAnsi="Calibri" w:cs="Calibri"/>
+        </w:rPr>
+      </w:pPr>
+      <w:r>
+        <w:rPr>
+          <w:rFonts w:ascii="Calibri" w:eastAsia="Calibri" w:hAnsi="Calibri" w:cs="Calibri"/>
+        </w:rPr>
+        <w:t xml:space="preserve">For the </w:t>
+      </w:r>
+      <w:r>
+        <w:rPr>
+          <w:rFonts w:ascii="Calibri" w:eastAsia="Calibri" w:hAnsi="Calibri" w:cs="Calibri"/>
+          <w:b/>
+        </w:rPr>
+        <w:t>Actor</w:t>
+      </w:r>
+      <w:r>
+        <w:rPr>
+          <w:rFonts w:ascii="Calibri" w:eastAsia="Calibri" w:hAnsi="Calibri" w:cs="Calibri"/>
+        </w:rPr>
+        <w:t xml:space="preserve"> (</w:t>
+      </w:r>
+      <w:r>
+        <w:rPr>
+          <w:rFonts w:ascii="Calibri" w:eastAsia="Calibri" w:hAnsi="Calibri" w:cs="Calibri"/>
+          <w:b/>
+        </w:rPr>
+        <w:t>Farmer</w:t>
+      </w:r>
+      <w:r>
+        <w:rPr>
+          <w:rFonts w:ascii="Calibri" w:eastAsia="Calibri" w:hAnsi="Calibri" w:cs="Calibri"/>
+        </w:rPr>
+        <w:t xml:space="preserve"> and </w:t>
+      </w:r>
+      <w:r>
+        <w:rPr>
+          <w:rFonts w:ascii="Calibri" w:eastAsia="Calibri" w:hAnsi="Calibri" w:cs="Calibri"/>
+          <w:b/>
+        </w:rPr>
+        <w:t xml:space="preserve">Human </w:t>
+      </w:r>
+      <w:r>
+        <w:rPr>
+          <w:rFonts w:ascii="Calibri" w:eastAsia="Calibri" w:hAnsi="Calibri" w:cs="Calibri"/>
+        </w:rPr>
+        <w:t xml:space="preserve">in this case) to eat, it will return a new </w:t>
+      </w:r>
+      <w:proofErr w:type="spellStart"/>
+      <w:r>
+        <w:rPr>
+          <w:rFonts w:ascii="Calibri" w:eastAsia="Calibri" w:hAnsi="Calibri" w:cs="Calibri"/>
+          <w:b/>
+        </w:rPr>
+        <w:t>EatAction</w:t>
+      </w:r>
+      <w:proofErr w:type="spellEnd"/>
+      <w:r>
+        <w:rPr>
+          <w:rFonts w:ascii="Calibri" w:eastAsia="Calibri" w:hAnsi="Calibri" w:cs="Calibri"/>
+          <w:b/>
+        </w:rPr>
+        <w:t xml:space="preserve"> </w:t>
+      </w:r>
+      <w:r>
+        <w:rPr>
+          <w:rFonts w:ascii="Calibri" w:eastAsia="Calibri" w:hAnsi="Calibri" w:cs="Calibri"/>
+        </w:rPr>
+        <w:t>object in the method.</w:t>
+      </w:r>
+    </w:p>
+    <w:p>
+      <w:pPr>
+        <w:numPr>
+          <w:ilvl w:val="0"/>
+          <w:numId w:val="28"/>
+        </w:numPr>
+        <w:spacing w:line="276" w:lineRule="auto"/>
+        <w:rPr>
+          <w:rFonts w:ascii="Calibri" w:eastAsia="Calibri" w:hAnsi="Calibri" w:cs="Calibri"/>
+        </w:rPr>
+      </w:pPr>
+      <w:r>
+        <w:rPr>
+          <w:rFonts w:ascii="Calibri" w:eastAsia="Calibri" w:hAnsi="Calibri" w:cs="Calibri"/>
+        </w:rPr>
+        <w:t xml:space="preserve">It follows the </w:t>
+      </w:r>
+      <w:r>
+        <w:rPr>
+          <w:rFonts w:ascii="Calibri" w:eastAsia="Calibri" w:hAnsi="Calibri" w:cs="Calibri"/>
+          <w:highlight w:val="yellow"/>
+        </w:rPr>
+        <w:t>Declare things in the tightest possible scope</w:t>
+      </w:r>
+      <w:r>
+        <w:rPr>
+          <w:rFonts w:ascii="Calibri" w:eastAsia="Calibri" w:hAnsi="Calibri" w:cs="Calibri"/>
+        </w:rPr>
+        <w:t xml:space="preserve"> principle since </w:t>
+      </w:r>
+      <w:r>
+        <w:rPr>
+          <w:rFonts w:ascii="Calibri" w:eastAsia="Calibri" w:hAnsi="Calibri" w:cs="Calibri"/>
+          <w:b/>
+        </w:rPr>
+        <w:t xml:space="preserve">Item </w:t>
+      </w:r>
+      <w:r>
+        <w:rPr>
+          <w:rFonts w:ascii="Calibri" w:eastAsia="Calibri" w:hAnsi="Calibri" w:cs="Calibri"/>
+        </w:rPr>
+        <w:t>is declared in the enhanced for loop instead of at the beginning of the method.</w:t>
+      </w:r>
+    </w:p>
+    <w:p>
+      <w:pPr>
+        <w:numPr>
+          <w:ilvl w:val="0"/>
+          <w:numId w:val="28"/>
+        </w:numPr>
+        <w:spacing w:line="276" w:lineRule="auto"/>
+        <w:rPr>
+          <w:rFonts w:ascii="Calibri" w:eastAsia="Calibri" w:hAnsi="Calibri" w:cs="Calibri"/>
+        </w:rPr>
+      </w:pPr>
+      <w:r>
+        <w:rPr>
+          <w:rFonts w:ascii="Calibri" w:eastAsia="Calibri" w:hAnsi="Calibri" w:cs="Calibri"/>
+        </w:rPr>
+        <w:t xml:space="preserve">It uses the </w:t>
+      </w:r>
+      <w:proofErr w:type="spellStart"/>
+      <w:r>
+        <w:rPr>
+          <w:rFonts w:ascii="Calibri" w:eastAsia="Calibri" w:hAnsi="Calibri" w:cs="Calibri"/>
+          <w:i/>
+        </w:rPr>
+        <w:t>ItemCapability</w:t>
+      </w:r>
+      <w:proofErr w:type="spellEnd"/>
+      <w:r>
+        <w:rPr>
+          <w:rFonts w:ascii="Calibri" w:eastAsia="Calibri" w:hAnsi="Calibri" w:cs="Calibri"/>
+        </w:rPr>
+        <w:t xml:space="preserve"> </w:t>
+      </w:r>
+      <w:proofErr w:type="spellStart"/>
+      <w:r>
+        <w:rPr>
+          <w:rFonts w:ascii="Calibri" w:eastAsia="Calibri" w:hAnsi="Calibri" w:cs="Calibri"/>
+        </w:rPr>
+        <w:t>enum</w:t>
+      </w:r>
+      <w:proofErr w:type="spellEnd"/>
+      <w:r>
+        <w:rPr>
+          <w:rFonts w:ascii="Calibri" w:eastAsia="Calibri" w:hAnsi="Calibri" w:cs="Calibri"/>
+        </w:rPr>
+        <w:t xml:space="preserve"> to check whether an </w:t>
+      </w:r>
+      <w:r>
+        <w:rPr>
+          <w:rFonts w:ascii="Calibri" w:eastAsia="Calibri" w:hAnsi="Calibri" w:cs="Calibri"/>
+          <w:b/>
+        </w:rPr>
+        <w:t>Item</w:t>
+      </w:r>
+      <w:r>
+        <w:rPr>
+          <w:rFonts w:ascii="Calibri" w:eastAsia="Calibri" w:hAnsi="Calibri" w:cs="Calibri"/>
+        </w:rPr>
+        <w:t xml:space="preserve"> is edible. [Details of design reasons discussed in </w:t>
+      </w:r>
+      <w:r>
+        <w:rPr>
+          <w:rFonts w:ascii="Calibri" w:eastAsia="Calibri" w:hAnsi="Calibri" w:cs="Calibri"/>
+          <w:b/>
+        </w:rPr>
+        <w:t>Food</w:t>
+      </w:r>
+      <w:r>
+        <w:rPr>
+          <w:rFonts w:ascii="Calibri" w:eastAsia="Calibri" w:hAnsi="Calibri" w:cs="Calibri"/>
+        </w:rPr>
+        <w:t>]</w:t>
+      </w:r>
     </w:p>
     <w:p>
       <w:pPr>
@@ -6509,6 +9498,119 @@
     </w:lvl>
   </w:abstractNum>
   <w:abstractNum w:abstractNumId="3" w15:restartNumberingAfterBreak="0">
+    <w:nsid w:val="13473601"/>
+    <w:multiLevelType w:val="multilevel"/>
+    <w:tmpl w:val="DF9AD7BC"/>
+    <w:lvl w:ilvl="0">
+      <w:start w:val="1"/>
+      <w:numFmt w:val="bullet"/>
+      <w:lvlText w:val="-"/>
+      <w:lvlJc w:val="left"/>
+      <w:pPr>
+        <w:ind w:left="720" w:hanging="360"/>
+      </w:pPr>
+      <w:rPr>
+        <w:u w:val="none"/>
+      </w:rPr>
+    </w:lvl>
+    <w:lvl w:ilvl="1">
+      <w:start w:val="1"/>
+      <w:numFmt w:val="bullet"/>
+      <w:lvlText w:val="-"/>
+      <w:lvlJc w:val="left"/>
+      <w:pPr>
+        <w:ind w:left="1440" w:hanging="360"/>
+      </w:pPr>
+      <w:rPr>
+        <w:u w:val="none"/>
+      </w:rPr>
+    </w:lvl>
+    <w:lvl w:ilvl="2">
+      <w:start w:val="1"/>
+      <w:numFmt w:val="bullet"/>
+      <w:lvlText w:val="-"/>
+      <w:lvlJc w:val="left"/>
+      <w:pPr>
+        <w:ind w:left="2160" w:hanging="360"/>
+      </w:pPr>
+      <w:rPr>
+        <w:u w:val="none"/>
+      </w:rPr>
+    </w:lvl>
+    <w:lvl w:ilvl="3">
+      <w:start w:val="1"/>
+      <w:numFmt w:val="bullet"/>
+      <w:lvlText w:val="-"/>
+      <w:lvlJc w:val="left"/>
+      <w:pPr>
+        <w:ind w:left="2880" w:hanging="360"/>
+      </w:pPr>
+      <w:rPr>
+        <w:u w:val="none"/>
+      </w:rPr>
+    </w:lvl>
+    <w:lvl w:ilvl="4">
+      <w:start w:val="1"/>
+      <w:numFmt w:val="bullet"/>
+      <w:lvlText w:val="-"/>
+      <w:lvlJc w:val="left"/>
+      <w:pPr>
+        <w:ind w:left="3600" w:hanging="360"/>
+      </w:pPr>
+      <w:rPr>
+        <w:u w:val="none"/>
+      </w:rPr>
+    </w:lvl>
+    <w:lvl w:ilvl="5">
+      <w:start w:val="1"/>
+      <w:numFmt w:val="bullet"/>
+      <w:lvlText w:val="-"/>
+      <w:lvlJc w:val="left"/>
+      <w:pPr>
+        <w:ind w:left="4320" w:hanging="360"/>
+      </w:pPr>
+      <w:rPr>
+        <w:u w:val="none"/>
+      </w:rPr>
+    </w:lvl>
+    <w:lvl w:ilvl="6">
+      <w:start w:val="1"/>
+      <w:numFmt w:val="bullet"/>
+      <w:lvlText w:val="-"/>
+      <w:lvlJc w:val="left"/>
+      <w:pPr>
+        <w:ind w:left="5040" w:hanging="360"/>
+      </w:pPr>
+      <w:rPr>
+        <w:u w:val="none"/>
+      </w:rPr>
+    </w:lvl>
+    <w:lvl w:ilvl="7">
+      <w:start w:val="1"/>
+      <w:numFmt w:val="bullet"/>
+      <w:lvlText w:val="-"/>
+      <w:lvlJc w:val="left"/>
+      <w:pPr>
+        <w:ind w:left="5760" w:hanging="360"/>
+      </w:pPr>
+      <w:rPr>
+        <w:u w:val="none"/>
+      </w:rPr>
+    </w:lvl>
+    <w:lvl w:ilvl="8">
+      <w:start w:val="1"/>
+      <w:numFmt w:val="bullet"/>
+      <w:lvlText w:val="-"/>
+      <w:lvlJc w:val="left"/>
+      <w:pPr>
+        <w:ind w:left="6480" w:hanging="360"/>
+      </w:pPr>
+      <w:rPr>
+        <w:u w:val="none"/>
+      </w:rPr>
+    </w:lvl>
+  </w:abstractNum>
+  <w:abstractNum w:abstractNumId="4" w15:restartNumberingAfterBreak="0">
     <w:nsid w:val="179C7C41"/>
     <w:multiLevelType w:val="multilevel"/>
     <w:tmpl w:val="21E81E4C"/>
@@ -6621,7 +9723,7 @@
       </w:pPr>
     </w:lvl>
   </w:abstractNum>
-  <w:abstractNum w:abstractNumId="4" w15:restartNumberingAfterBreak="0">
+  <w:abstractNum w:abstractNumId="5" w15:restartNumberingAfterBreak="0">
     <w:nsid w:val="188F5514"/>
     <w:multiLevelType w:val="multilevel"/>
     <w:tmpl w:val="4470EC10"/>
@@ -6734,7 +9836,7 @@
       </w:rPr>
     </w:lvl>
   </w:abstractNum>
-  <w:abstractNum w:abstractNumId="5" w15:restartNumberingAfterBreak="0">
+  <w:abstractNum w:abstractNumId="6" w15:restartNumberingAfterBreak="0">
     <w:nsid w:val="200C35B8"/>
     <w:multiLevelType w:val="multilevel"/>
     <w:tmpl w:val="3DDED5C4"/>
@@ -6847,7 +9949,7 @@
       </w:rPr>
     </w:lvl>
   </w:abstractNum>
-  <w:abstractNum w:abstractNumId="6" w15:restartNumberingAfterBreak="0">
+  <w:abstractNum w:abstractNumId="7" w15:restartNumberingAfterBreak="0">
     <w:nsid w:val="235F3829"/>
     <w:multiLevelType w:val="multilevel"/>
     <w:tmpl w:val="6CBCCDF4"/>
@@ -6960,7 +10062,120 @@
       </w:rPr>
     </w:lvl>
   </w:abstractNum>
-  <w:abstractNum w:abstractNumId="7" w15:restartNumberingAfterBreak="0">
+  <w:abstractNum w:abstractNumId="8" w15:restartNumberingAfterBreak="0">
+    <w:nsid w:val="27C61106"/>
+    <w:multiLevelType w:val="multilevel"/>
+    <w:tmpl w:val="814CD0CC"/>
+    <w:lvl w:ilvl="0">
+      <w:start w:val="1"/>
+      <w:numFmt w:val="bullet"/>
+      <w:lvlText w:val="-"/>
+      <w:lvlJc w:val="left"/>
+      <w:pPr>
+        <w:ind w:left="720" w:hanging="360"/>
+      </w:pPr>
+      <w:rPr>
+        <w:u w:val="none"/>
+      </w:rPr>
+    </w:lvl>
+    <w:lvl w:ilvl="1">
+      <w:start w:val="1"/>
+      <w:numFmt w:val="bullet"/>
+      <w:lvlText w:val="-"/>
+      <w:lvlJc w:val="left"/>
+      <w:pPr>
+        <w:ind w:left="1440" w:hanging="360"/>
+      </w:pPr>
+      <w:rPr>
+        <w:u w:val="none"/>
+      </w:rPr>
+    </w:lvl>
+    <w:lvl w:ilvl="2">
+      <w:start w:val="1"/>
+      <w:numFmt w:val="bullet"/>
+      <w:lvlText w:val="-"/>
+      <w:lvlJc w:val="left"/>
+      <w:pPr>
+        <w:ind w:left="2160" w:hanging="360"/>
+      </w:pPr>
+      <w:rPr>
+        <w:u w:val="none"/>
+      </w:rPr>
+    </w:lvl>
+    <w:lvl w:ilvl="3">
+      <w:start w:val="1"/>
+      <w:numFmt w:val="bullet"/>
+      <w:lvlText w:val="-"/>
+      <w:lvlJc w:val="left"/>
+      <w:pPr>
+        <w:ind w:left="2880" w:hanging="360"/>
+      </w:pPr>
+      <w:rPr>
+        <w:u w:val="none"/>
+      </w:rPr>
+    </w:lvl>
+    <w:lvl w:ilvl="4">
+      <w:start w:val="1"/>
+      <w:numFmt w:val="bullet"/>
+      <w:lvlText w:val="-"/>
+      <w:lvlJc w:val="left"/>
+      <w:pPr>
+        <w:ind w:left="3600" w:hanging="360"/>
+      </w:pPr>
+      <w:rPr>
+        <w:u w:val="none"/>
+      </w:rPr>
+    </w:lvl>
+    <w:lvl w:ilvl="5">
+      <w:start w:val="1"/>
+      <w:numFmt w:val="bullet"/>
+      <w:lvlText w:val="-"/>
+      <w:lvlJc w:val="left"/>
+      <w:pPr>
+        <w:ind w:left="4320" w:hanging="360"/>
+      </w:pPr>
+      <w:rPr>
+        <w:u w:val="none"/>
+      </w:rPr>
+    </w:lvl>
+    <w:lvl w:ilvl="6">
+      <w:start w:val="1"/>
+      <w:numFmt w:val="bullet"/>
+      <w:lvlText w:val="-"/>
+      <w:lvlJc w:val="left"/>
+      <w:pPr>
+        <w:ind w:left="5040" w:hanging="360"/>
+      </w:pPr>
+      <w:rPr>
+        <w:u w:val="none"/>
+      </w:rPr>
+    </w:lvl>
+    <w:lvl w:ilvl="7">
+      <w:start w:val="1"/>
+      <w:numFmt w:val="bullet"/>
+      <w:lvlText w:val="-"/>
+      <w:lvlJc w:val="left"/>
+      <w:pPr>
+        <w:ind w:left="5760" w:hanging="360"/>
+      </w:pPr>
+      <w:rPr>
+        <w:u w:val="none"/>
+      </w:rPr>
+    </w:lvl>
+    <w:lvl w:ilvl="8">
+      <w:start w:val="1"/>
+      <w:numFmt w:val="bullet"/>
+      <w:lvlText w:val="-"/>
+      <w:lvlJc w:val="left"/>
+      <w:pPr>
+        <w:ind w:left="6480" w:hanging="360"/>
+      </w:pPr>
+      <w:rPr>
+        <w:u w:val="none"/>
+      </w:rPr>
+    </w:lvl>
+  </w:abstractNum>
+  <w:abstractNum w:abstractNumId="9" w15:restartNumberingAfterBreak="0">
     <w:nsid w:val="29140CBA"/>
     <w:multiLevelType w:val="multilevel"/>
     <w:tmpl w:val="BF1AD466"/>
@@ -7073,7 +10288,7 @@
       </w:rPr>
     </w:lvl>
   </w:abstractNum>
-  <w:abstractNum w:abstractNumId="8" w15:restartNumberingAfterBreak="0">
+  <w:abstractNum w:abstractNumId="10" w15:restartNumberingAfterBreak="0">
     <w:nsid w:val="2F1C0692"/>
     <w:multiLevelType w:val="multilevel"/>
     <w:tmpl w:val="97B443DC"/>
@@ -7186,7 +10401,7 @@
       </w:pPr>
     </w:lvl>
   </w:abstractNum>
-  <w:abstractNum w:abstractNumId="9" w15:restartNumberingAfterBreak="0">
+  <w:abstractNum w:abstractNumId="11" w15:restartNumberingAfterBreak="0">
     <w:nsid w:val="2F325BB7"/>
     <w:multiLevelType w:val="multilevel"/>
     <w:tmpl w:val="AF9682C6"/>
@@ -7299,7 +10514,7 @@
       </w:pPr>
     </w:lvl>
   </w:abstractNum>
-  <w:abstractNum w:abstractNumId="10" w15:restartNumberingAfterBreak="0">
+  <w:abstractNum w:abstractNumId="12" w15:restartNumberingAfterBreak="0">
     <w:nsid w:val="34CD698B"/>
     <w:multiLevelType w:val="multilevel"/>
     <w:tmpl w:val="7C28AA0E"/>
@@ -7412,7 +10627,7 @@
       </w:rPr>
     </w:lvl>
   </w:abstractNum>
-  <w:abstractNum w:abstractNumId="11" w15:restartNumberingAfterBreak="0">
+  <w:abstractNum w:abstractNumId="13" w15:restartNumberingAfterBreak="0">
     <w:nsid w:val="366329B3"/>
     <w:multiLevelType w:val="multilevel"/>
     <w:tmpl w:val="DE1A279A"/>
@@ -7525,7 +10740,7 @@
       </w:rPr>
     </w:lvl>
   </w:abstractNum>
-  <w:abstractNum w:abstractNumId="12" w15:restartNumberingAfterBreak="0">
+  <w:abstractNum w:abstractNumId="14" w15:restartNumberingAfterBreak="0">
     <w:nsid w:val="3FB66AE0"/>
     <w:multiLevelType w:val="multilevel"/>
     <w:tmpl w:val="B2A02A72"/>
@@ -7638,7 +10853,7 @@
       </w:rPr>
     </w:lvl>
   </w:abstractNum>
-  <w:abstractNum w:abstractNumId="13" w15:restartNumberingAfterBreak="0">
+  <w:abstractNum w:abstractNumId="15" w15:restartNumberingAfterBreak="0">
     <w:nsid w:val="3FEF739E"/>
     <w:multiLevelType w:val="multilevel"/>
     <w:tmpl w:val="AA680B82"/>
@@ -7751,7 +10966,7 @@
       </w:rPr>
     </w:lvl>
   </w:abstractNum>
-  <w:abstractNum w:abstractNumId="14" w15:restartNumberingAfterBreak="0">
+  <w:abstractNum w:abstractNumId="16" w15:restartNumberingAfterBreak="0">
     <w:nsid w:val="452C7B51"/>
     <w:multiLevelType w:val="multilevel"/>
     <w:tmpl w:val="34D066B4"/>
@@ -7864,7 +11079,7 @@
       </w:rPr>
     </w:lvl>
   </w:abstractNum>
-  <w:abstractNum w:abstractNumId="15" w15:restartNumberingAfterBreak="0">
+  <w:abstractNum w:abstractNumId="17" w15:restartNumberingAfterBreak="0">
     <w:nsid w:val="46D05A7A"/>
     <w:multiLevelType w:val="multilevel"/>
     <w:tmpl w:val="A6E8BB3A"/>
@@ -7977,7 +11192,7 @@
       </w:pPr>
     </w:lvl>
   </w:abstractNum>
-  <w:abstractNum w:abstractNumId="16" w15:restartNumberingAfterBreak="0">
+  <w:abstractNum w:abstractNumId="18" w15:restartNumberingAfterBreak="0">
     <w:nsid w:val="4A805009"/>
     <w:multiLevelType w:val="multilevel"/>
     <w:tmpl w:val="693A7718"/>
@@ -8126,7 +11341,120 @@
       </w:rPr>
     </w:lvl>
   </w:abstractNum>
-  <w:abstractNum w:abstractNumId="17" w15:restartNumberingAfterBreak="0">
+  <w:abstractNum w:abstractNumId="19" w15:restartNumberingAfterBreak="0">
+    <w:nsid w:val="4D160837"/>
+    <w:multiLevelType w:val="multilevel"/>
+    <w:tmpl w:val="96140BB8"/>
+    <w:lvl w:ilvl="0">
+      <w:start w:val="1"/>
+      <w:numFmt w:val="bullet"/>
+      <w:lvlText w:val="-"/>
+      <w:lvlJc w:val="left"/>
+      <w:pPr>
+        <w:ind w:left="720" w:hanging="360"/>
+      </w:pPr>
+      <w:rPr>
+        <w:u w:val="none"/>
+      </w:rPr>
+    </w:lvl>
+    <w:lvl w:ilvl="1">
+      <w:start w:val="1"/>
+      <w:numFmt w:val="bullet"/>
+      <w:lvlText w:val="-"/>
+      <w:lvlJc w:val="left"/>
+      <w:pPr>
+        <w:ind w:left="1440" w:hanging="360"/>
+      </w:pPr>
+      <w:rPr>
+        <w:u w:val="none"/>
+      </w:rPr>
+    </w:lvl>
+    <w:lvl w:ilvl="2">
+      <w:start w:val="1"/>
+      <w:numFmt w:val="bullet"/>
+      <w:lvlText w:val="-"/>
+      <w:lvlJc w:val="left"/>
+      <w:pPr>
+        <w:ind w:left="2160" w:hanging="360"/>
+      </w:pPr>
+      <w:rPr>
+        <w:u w:val="none"/>
+      </w:rPr>
+    </w:lvl>
+    <w:lvl w:ilvl="3">
+      <w:start w:val="1"/>
+      <w:numFmt w:val="bullet"/>
+      <w:lvlText w:val="-"/>
+      <w:lvlJc w:val="left"/>
+      <w:pPr>
+        <w:ind w:left="2880" w:hanging="360"/>
+      </w:pPr>
+      <w:rPr>
+        <w:u w:val="none"/>
+      </w:rPr>
+    </w:lvl>
+    <w:lvl w:ilvl="4">
+      <w:start w:val="1"/>
+      <w:numFmt w:val="bullet"/>
+      <w:lvlText w:val="-"/>
+      <w:lvlJc w:val="left"/>
+      <w:pPr>
+        <w:ind w:left="3600" w:hanging="360"/>
+      </w:pPr>
+      <w:rPr>
+        <w:u w:val="none"/>
+      </w:rPr>
+    </w:lvl>
+    <w:lvl w:ilvl="5">
+      <w:start w:val="1"/>
+      <w:numFmt w:val="bullet"/>
+      <w:lvlText w:val="-"/>
+      <w:lvlJc w:val="left"/>
+      <w:pPr>
+        <w:ind w:left="4320" w:hanging="360"/>
+      </w:pPr>
+      <w:rPr>
+        <w:u w:val="none"/>
+      </w:rPr>
+    </w:lvl>
+    <w:lvl w:ilvl="6">
+      <w:start w:val="1"/>
+      <w:numFmt w:val="bullet"/>
+      <w:lvlText w:val="-"/>
+      <w:lvlJc w:val="left"/>
+      <w:pPr>
+        <w:ind w:left="5040" w:hanging="360"/>
+      </w:pPr>
+      <w:rPr>
+        <w:u w:val="none"/>
+      </w:rPr>
+    </w:lvl>
+    <w:lvl w:ilvl="7">
+      <w:start w:val="1"/>
+      <w:numFmt w:val="bullet"/>
+      <w:lvlText w:val="-"/>
+      <w:lvlJc w:val="left"/>
+      <w:pPr>
+        <w:ind w:left="5760" w:hanging="360"/>
+      </w:pPr>
+      <w:rPr>
+        <w:u w:val="none"/>
+      </w:rPr>
+    </w:lvl>
+    <w:lvl w:ilvl="8">
+      <w:start w:val="1"/>
+      <w:numFmt w:val="bullet"/>
+      <w:lvlText w:val="-"/>
+      <w:lvlJc w:val="left"/>
+      <w:pPr>
+        <w:ind w:left="6480" w:hanging="360"/>
+      </w:pPr>
+      <w:rPr>
+        <w:u w:val="none"/>
+      </w:rPr>
+    </w:lvl>
+  </w:abstractNum>
+  <w:abstractNum w:abstractNumId="20" w15:restartNumberingAfterBreak="0">
     <w:nsid w:val="50E76F88"/>
     <w:multiLevelType w:val="multilevel"/>
     <w:tmpl w:val="F7AC4E5C"/>
@@ -8239,7 +11567,7 @@
       </w:rPr>
     </w:lvl>
   </w:abstractNum>
-  <w:abstractNum w:abstractNumId="18" w15:restartNumberingAfterBreak="0">
+  <w:abstractNum w:abstractNumId="21" w15:restartNumberingAfterBreak="0">
     <w:nsid w:val="54B02D0D"/>
     <w:multiLevelType w:val="multilevel"/>
     <w:tmpl w:val="FE080246"/>
@@ -8352,7 +11680,7 @@
       </w:rPr>
     </w:lvl>
   </w:abstractNum>
-  <w:abstractNum w:abstractNumId="19" w15:restartNumberingAfterBreak="0">
+  <w:abstractNum w:abstractNumId="22" w15:restartNumberingAfterBreak="0">
     <w:nsid w:val="56EE2C8F"/>
     <w:multiLevelType w:val="multilevel"/>
     <w:tmpl w:val="58F4249E"/>
@@ -8465,7 +11793,7 @@
       </w:pPr>
     </w:lvl>
   </w:abstractNum>
-  <w:abstractNum w:abstractNumId="20" w15:restartNumberingAfterBreak="0">
+  <w:abstractNum w:abstractNumId="23" w15:restartNumberingAfterBreak="0">
     <w:nsid w:val="5DE01978"/>
     <w:multiLevelType w:val="multilevel"/>
     <w:tmpl w:val="AEF0A6FA"/>
@@ -8578,7 +11906,7 @@
       </w:rPr>
     </w:lvl>
   </w:abstractNum>
-  <w:abstractNum w:abstractNumId="21" w15:restartNumberingAfterBreak="0">
+  <w:abstractNum w:abstractNumId="24" w15:restartNumberingAfterBreak="0">
     <w:nsid w:val="60DF2649"/>
     <w:multiLevelType w:val="multilevel"/>
     <w:tmpl w:val="09901588"/>
@@ -8691,7 +12019,7 @@
       </w:rPr>
     </w:lvl>
   </w:abstractNum>
-  <w:abstractNum w:abstractNumId="22" w15:restartNumberingAfterBreak="0">
+  <w:abstractNum w:abstractNumId="25" w15:restartNumberingAfterBreak="0">
     <w:nsid w:val="654C57AD"/>
     <w:multiLevelType w:val="multilevel"/>
     <w:tmpl w:val="8DA09B2A"/>
@@ -8804,7 +12132,7 @@
       </w:rPr>
     </w:lvl>
   </w:abstractNum>
-  <w:abstractNum w:abstractNumId="23" w15:restartNumberingAfterBreak="0">
+  <w:abstractNum w:abstractNumId="26" w15:restartNumberingAfterBreak="0">
     <w:nsid w:val="65CA4C95"/>
     <w:multiLevelType w:val="multilevel"/>
     <w:tmpl w:val="456232D8"/>
@@ -8917,7 +12245,120 @@
       </w:pPr>
     </w:lvl>
   </w:abstractNum>
-  <w:abstractNum w:abstractNumId="24" w15:restartNumberingAfterBreak="0">
+  <w:abstractNum w:abstractNumId="27" w15:restartNumberingAfterBreak="0">
+    <w:nsid w:val="6C5F4949"/>
+    <w:multiLevelType w:val="multilevel"/>
+    <w:tmpl w:val="7E1C60C4"/>
+    <w:lvl w:ilvl="0">
+      <w:start w:val="1"/>
+      <w:numFmt w:val="bullet"/>
+      <w:lvlText w:val="-"/>
+      <w:lvlJc w:val="left"/>
+      <w:pPr>
+        <w:ind w:left="720" w:hanging="360"/>
+      </w:pPr>
+      <w:rPr>
+        <w:u w:val="none"/>
+      </w:rPr>
+    </w:lvl>
+    <w:lvl w:ilvl="1">
+      <w:start w:val="1"/>
+      <w:numFmt w:val="bullet"/>
+      <w:lvlText w:val="-"/>
+      <w:lvlJc w:val="left"/>
+      <w:pPr>
+        <w:ind w:left="1440" w:hanging="360"/>
+      </w:pPr>
+      <w:rPr>
+        <w:u w:val="none"/>
+      </w:rPr>
+    </w:lvl>
+    <w:lvl w:ilvl="2">
+      <w:start w:val="1"/>
+      <w:numFmt w:val="bullet"/>
+      <w:lvlText w:val="-"/>
+      <w:lvlJc w:val="left"/>
+      <w:pPr>
+        <w:ind w:left="2160" w:hanging="360"/>
+      </w:pPr>
+      <w:rPr>
+        <w:u w:val="none"/>
+      </w:rPr>
+    </w:lvl>
+    <w:lvl w:ilvl="3">
+      <w:start w:val="1"/>
+      <w:numFmt w:val="bullet"/>
+      <w:lvlText w:val="-"/>
+      <w:lvlJc w:val="left"/>
+      <w:pPr>
+        <w:ind w:left="2880" w:hanging="360"/>
+      </w:pPr>
+      <w:rPr>
+        <w:u w:val="none"/>
+      </w:rPr>
+    </w:lvl>
+    <w:lvl w:ilvl="4">
+      <w:start w:val="1"/>
+      <w:numFmt w:val="bullet"/>
+      <w:lvlText w:val="-"/>
+      <w:lvlJc w:val="left"/>
+      <w:pPr>
+        <w:ind w:left="3600" w:hanging="360"/>
+      </w:pPr>
+      <w:rPr>
+        <w:u w:val="none"/>
+      </w:rPr>
+    </w:lvl>
+    <w:lvl w:ilvl="5">
+      <w:start w:val="1"/>
+      <w:numFmt w:val="bullet"/>
+      <w:lvlText w:val="-"/>
+      <w:lvlJc w:val="left"/>
+      <w:pPr>
+        <w:ind w:left="4320" w:hanging="360"/>
+      </w:pPr>
+      <w:rPr>
+        <w:u w:val="none"/>
+      </w:rPr>
+    </w:lvl>
+    <w:lvl w:ilvl="6">
+      <w:start w:val="1"/>
+      <w:numFmt w:val="bullet"/>
+      <w:lvlText w:val="-"/>
+      <w:lvlJc w:val="left"/>
+      <w:pPr>
+        <w:ind w:left="5040" w:hanging="360"/>
+      </w:pPr>
+      <w:rPr>
+        <w:u w:val="none"/>
+      </w:rPr>
+    </w:lvl>
+    <w:lvl w:ilvl="7">
+      <w:start w:val="1"/>
+      <w:numFmt w:val="bullet"/>
+      <w:lvlText w:val="-"/>
+      <w:lvlJc w:val="left"/>
+      <w:pPr>
+        <w:ind w:left="5760" w:hanging="360"/>
+      </w:pPr>
+      <w:rPr>
+        <w:u w:val="none"/>
+      </w:rPr>
+    </w:lvl>
+    <w:lvl w:ilvl="8">
+      <w:start w:val="1"/>
+      <w:numFmt w:val="bullet"/>
+      <w:lvlText w:val="-"/>
+      <w:lvlJc w:val="left"/>
+      <w:pPr>
+        <w:ind w:left="6480" w:hanging="360"/>
+      </w:pPr>
+      <w:rPr>
+        <w:u w:val="none"/>
+      </w:rPr>
+    </w:lvl>
+  </w:abstractNum>
+  <w:abstractNum w:abstractNumId="28" w15:restartNumberingAfterBreak="0">
     <w:nsid w:val="6D715395"/>
     <w:multiLevelType w:val="multilevel"/>
     <w:tmpl w:val="7CE03160"/>
@@ -9030,7 +12471,7 @@
       </w:pPr>
     </w:lvl>
   </w:abstractNum>
-  <w:abstractNum w:abstractNumId="25" w15:restartNumberingAfterBreak="0">
+  <w:abstractNum w:abstractNumId="29" w15:restartNumberingAfterBreak="0">
     <w:nsid w:val="70664395"/>
     <w:multiLevelType w:val="multilevel"/>
     <w:tmpl w:val="DC24E2F8"/>
@@ -9143,7 +12584,7 @@
       </w:rPr>
     </w:lvl>
   </w:abstractNum>
-  <w:abstractNum w:abstractNumId="26" w15:restartNumberingAfterBreak="0">
+  <w:abstractNum w:abstractNumId="30" w15:restartNumberingAfterBreak="0">
     <w:nsid w:val="7BCB7235"/>
     <w:multiLevelType w:val="multilevel"/>
     <w:tmpl w:val="3DA2F46A"/>
@@ -9257,58 +12698,58 @@
     </w:lvl>
   </w:abstractNum>
   <w:num w:numId="1">
+    <w:abstractNumId w:val="16"/>
+  </w:num>
+  <w:num w:numId="2">
+    <w:abstractNumId w:val="29"/>
+  </w:num>
+  <w:num w:numId="3">
+    <w:abstractNumId w:val="6"/>
+  </w:num>
+  <w:num w:numId="4">
+    <w:abstractNumId w:val="9"/>
+  </w:num>
+  <w:num w:numId="5">
+    <w:abstractNumId w:val="20"/>
+  </w:num>
+  <w:num w:numId="6">
+    <w:abstractNumId w:val="5"/>
+  </w:num>
+  <w:num w:numId="7">
+    <w:abstractNumId w:val="7"/>
+  </w:num>
+  <w:num w:numId="8">
+    <w:abstractNumId w:val="21"/>
+  </w:num>
+  <w:num w:numId="9">
+    <w:abstractNumId w:val="13"/>
+  </w:num>
+  <w:num w:numId="10">
+    <w:abstractNumId w:val="24"/>
+  </w:num>
+  <w:num w:numId="11">
+    <w:abstractNumId w:val="12"/>
+  </w:num>
+  <w:num w:numId="12">
+    <w:abstractNumId w:val="25"/>
+  </w:num>
+  <w:num w:numId="13">
     <w:abstractNumId w:val="14"/>
   </w:num>
-  <w:num w:numId="2">
-    <w:abstractNumId w:val="25"/>
-  </w:num>
-  <w:num w:numId="3">
-    <w:abstractNumId w:val="5"/>
-  </w:num>
-  <w:num w:numId="4">
-    <w:abstractNumId w:val="7"/>
-  </w:num>
-  <w:num w:numId="5">
-    <w:abstractNumId w:val="17"/>
-  </w:num>
-  <w:num w:numId="6">
-    <w:abstractNumId w:val="4"/>
-  </w:num>
-  <w:num w:numId="7">
-    <w:abstractNumId w:val="6"/>
-  </w:num>
-  <w:num w:numId="8">
-    <w:abstractNumId w:val="18"/>
-  </w:num>
-  <w:num w:numId="9">
-    <w:abstractNumId w:val="11"/>
-  </w:num>
-  <w:num w:numId="10">
-    <w:abstractNumId w:val="21"/>
-  </w:num>
-  <w:num w:numId="11">
-    <w:abstractNumId w:val="10"/>
-  </w:num>
-  <w:num w:numId="12">
-    <w:abstractNumId w:val="22"/>
-  </w:num>
-  <w:num w:numId="13">
-    <w:abstractNumId w:val="12"/>
-  </w:num>
   <w:num w:numId="14">
-    <w:abstractNumId w:val="26"/>
+    <w:abstractNumId w:val="30"/>
   </w:num>
   <w:num w:numId="15">
-    <w:abstractNumId w:val="20"/>
+    <w:abstractNumId w:val="23"/>
   </w:num>
   <w:num w:numId="16">
-    <w:abstractNumId w:val="13"/>
+    <w:abstractNumId w:val="15"/>
   </w:num>
   <w:num w:numId="17">
     <w:abstractNumId w:val="0"/>
   </w:num>
   <w:num w:numId="18">
-    <w:abstractNumId w:val="19"/>
+    <w:abstractNumId w:val="22"/>
   </w:num>
   <w:num w:numId="19">
     <w:abstractNumId w:val="2"/>
@@ -9317,19 +12758,19 @@
     <w:abstractNumId w:val="1"/>
   </w:num>
   <w:num w:numId="21">
-    <w:abstractNumId w:val="15"/>
+    <w:abstractNumId w:val="17"/>
   </w:num>
   <w:num w:numId="22">
-    <w:abstractNumId w:val="3"/>
+    <w:abstractNumId w:val="4"/>
   </w:num>
   <w:num w:numId="23">
-    <w:abstractNumId w:val="16"/>
+    <w:abstractNumId w:val="18"/>
   </w:num>
   <w:num w:numId="24">
-    <w:abstractNumId w:val="9"/>
+    <w:abstractNumId w:val="11"/>
   </w:num>
   <w:num w:numId="25">
-    <w:abstractNumId w:val="8"/>
+    <w:abstractNumId w:val="10"/>
     <w:lvlOverride w:ilvl="0">
       <w:lvl w:ilvl="0">
         <w:numFmt w:val="lowerLetter"/>
@@ -9339,10 +12780,22 @@
     </w:lvlOverride>
   </w:num>
   <w:num w:numId="26">
-    <w:abstractNumId w:val="23"/>
+    <w:abstractNumId w:val="26"/>
   </w:num>
   <w:num w:numId="27">
-    <w:abstractNumId w:val="24"/>
+    <w:abstractNumId w:val="28"/>
+  </w:num>
+  <w:num w:numId="28">
+    <w:abstractNumId w:val="3"/>
+  </w:num>
+  <w:num w:numId="29">
+    <w:abstractNumId w:val="8"/>
+  </w:num>
+  <w:num w:numId="30">
+    <w:abstractNumId w:val="27"/>
+  </w:num>
+  <w:num w:numId="31">
+    <w:abstractNumId w:val="19"/>
   </w:num>
 </w:numbering>
 </file>
@@ -9466,6 +12919,7 @@
     <w:lsdException w:name="HTML Sample" w:semiHidden="1" w:unhideWhenUsed="1"/>
     <w:lsdException w:name="HTML Typewriter" w:semiHidden="1" w:unhideWhenUsed="1"/>
     <w:lsdException w:name="HTML Variable" w:semiHidden="1" w:unhideWhenUsed="1"/>
+    <w:lsdException w:name="Normal Table" w:semiHidden="1" w:unhideWhenUsed="1"/>
     <w:lsdException w:name="annotation subject" w:semiHidden="1" w:unhideWhenUsed="1"/>
     <w:lsdException w:name="No List" w:semiHidden="1" w:unhideWhenUsed="1"/>
     <w:lsdException w:name="Outline List 1" w:semiHidden="1" w:unhideWhenUsed="1"/>
@@ -9508,8 +12962,11 @@
     <w:lsdException w:name="Table Contemporary" w:semiHidden="1" w:unhideWhenUsed="1"/>
     <w:lsdException w:name="Table Elegant" w:semiHidden="1" w:unhideWhenUsed="1"/>
     <w:lsdException w:name="Table Professional" w:semiHidden="1" w:unhideWhenUsed="1"/>
+    <w:lsdException w:name="Table Subtle 1" w:semiHidden="1" w:unhideWhenUsed="1"/>
     <w:lsdException w:name="Table Subtle 2" w:semiHidden="1" w:unhideWhenUsed="1"/>
     <w:lsdException w:name="Table Web 1" w:semiHidden="1" w:unhideWhenUsed="1"/>
+    <w:lsdException w:name="Table Web 2" w:semiHidden="1" w:unhideWhenUsed="1"/>
+    <w:lsdException w:name="Table Web 3" w:semiHidden="1" w:unhideWhenUsed="1"/>
     <w:lsdException w:name="Balloon Text" w:semiHidden="1" w:unhideWhenUsed="1"/>
     <w:lsdException w:name="Table Grid" w:uiPriority="39"/>
     <w:lsdException w:name="Table Theme" w:semiHidden="1" w:unhideWhenUsed="1"/>

</xml_diff>

<commit_message>
Added Farmers and Food (Enum) part in design rationale
</commit_message>
<xml_diff>
--- a/design-docs/Design Rationale.docx
+++ b/design-docs/Design Rationale.docx
@@ -15295,6 +15295,451 @@
           <w:szCs w:val="28"/>
         </w:rPr>
       </w:pPr>
+    </w:p>
+    <w:p>
+      <w:pPr>
+        <w:rPr>
+          <w:rFonts w:ascii="Calibri" w:eastAsia="Calibri" w:hAnsi="Calibri" w:cs="Calibri"/>
+        </w:rPr>
+      </w:pPr>
+      <w:proofErr w:type="spellStart"/>
+      <w:r>
+        <w:rPr>
+          <w:rFonts w:ascii="Calibri" w:eastAsia="Calibri" w:hAnsi="Calibri" w:cs="Calibri"/>
+          <w:b/>
+          <w:i/>
+        </w:rPr>
+        <w:t>ZombieCapability</w:t>
+      </w:r>
+      <w:proofErr w:type="spellEnd"/>
+      <w:r>
+        <w:rPr>
+          <w:rFonts w:ascii="Calibri" w:eastAsia="Calibri" w:hAnsi="Calibri" w:cs="Calibri"/>
+        </w:rPr>
+        <w:t xml:space="preserve"> [Existing </w:t>
+      </w:r>
+      <w:proofErr w:type="spellStart"/>
+      <w:r>
+        <w:rPr>
+          <w:rFonts w:ascii="Calibri" w:eastAsia="Calibri" w:hAnsi="Calibri" w:cs="Calibri"/>
+        </w:rPr>
+        <w:t>enum</w:t>
+      </w:r>
+      <w:proofErr w:type="spellEnd"/>
+      <w:r>
+        <w:rPr>
+          <w:rFonts w:ascii="Calibri" w:eastAsia="Calibri" w:hAnsi="Calibri" w:cs="Calibri"/>
+        </w:rPr>
+        <w:t>]</w:t>
+      </w:r>
+    </w:p>
+    <w:p>
+      <w:pPr>
+        <w:numPr>
+          <w:ilvl w:val="0"/>
+          <w:numId w:val="49"/>
+        </w:numPr>
+        <w:spacing w:line="276" w:lineRule="auto"/>
+        <w:rPr>
+          <w:rFonts w:ascii="Calibri" w:eastAsia="Calibri" w:hAnsi="Calibri" w:cs="Calibri"/>
+        </w:rPr>
+      </w:pPr>
+      <w:r>
+        <w:rPr>
+          <w:rFonts w:ascii="Calibri" w:eastAsia="Calibri" w:hAnsi="Calibri" w:cs="Calibri"/>
+        </w:rPr>
+        <w:t xml:space="preserve">A collection of constants which indicate the capability of </w:t>
+      </w:r>
+      <w:r>
+        <w:rPr>
+          <w:rFonts w:ascii="Calibri" w:eastAsia="Calibri" w:hAnsi="Calibri" w:cs="Calibri"/>
+          <w:b/>
+        </w:rPr>
+        <w:t>Actor</w:t>
+      </w:r>
+    </w:p>
+    <w:p>
+      <w:pPr>
+        <w:rPr>
+          <w:rFonts w:ascii="Calibri" w:eastAsia="Calibri" w:hAnsi="Calibri" w:cs="Calibri"/>
+        </w:rPr>
+      </w:pPr>
+      <w:r>
+        <w:rPr>
+          <w:rFonts w:ascii="Calibri" w:eastAsia="Calibri" w:hAnsi="Calibri" w:cs="Calibri"/>
+        </w:rPr>
+        <w:t>New Changes and Responsibilities:</w:t>
+      </w:r>
+    </w:p>
+    <w:p>
+      <w:pPr>
+        <w:numPr>
+          <w:ilvl w:val="0"/>
+          <w:numId w:val="48"/>
+        </w:numPr>
+        <w:spacing w:line="276" w:lineRule="auto"/>
+        <w:rPr>
+          <w:rFonts w:ascii="Calibri" w:eastAsia="Calibri" w:hAnsi="Calibri" w:cs="Calibri"/>
+        </w:rPr>
+      </w:pPr>
+      <w:r>
+        <w:rPr>
+          <w:rFonts w:ascii="Calibri" w:eastAsia="Calibri" w:hAnsi="Calibri" w:cs="Calibri"/>
+        </w:rPr>
+        <w:t xml:space="preserve">Added constant: </w:t>
+      </w:r>
+      <w:r>
+        <w:rPr>
+          <w:rFonts w:ascii="Calibri" w:eastAsia="Calibri" w:hAnsi="Calibri" w:cs="Calibri"/>
+          <w:i/>
+        </w:rPr>
+        <w:t>FARM</w:t>
+      </w:r>
+      <w:r>
+        <w:rPr>
+          <w:rFonts w:ascii="Calibri" w:eastAsia="Calibri" w:hAnsi="Calibri" w:cs="Calibri"/>
+        </w:rPr>
+        <w:t xml:space="preserve"> [discussed in </w:t>
+      </w:r>
+      <w:r>
+        <w:rPr>
+          <w:rFonts w:ascii="Calibri" w:eastAsia="Calibri" w:hAnsi="Calibri" w:cs="Calibri"/>
+          <w:b/>
+        </w:rPr>
+        <w:t>Farmer</w:t>
+      </w:r>
+      <w:r>
+        <w:rPr>
+          <w:rFonts w:ascii="Calibri" w:eastAsia="Calibri" w:hAnsi="Calibri" w:cs="Calibri"/>
+        </w:rPr>
+        <w:t>]</w:t>
+      </w:r>
+    </w:p>
+    <w:p>
+      <w:pPr>
+        <w:rPr>
+          <w:rFonts w:ascii="Calibri" w:eastAsia="Calibri" w:hAnsi="Calibri" w:cs="Calibri"/>
+        </w:rPr>
+      </w:pPr>
+    </w:p>
+    <w:p>
+      <w:pPr>
+        <w:rPr>
+          <w:rFonts w:ascii="Calibri" w:eastAsia="Calibri" w:hAnsi="Calibri" w:cs="Calibri"/>
+        </w:rPr>
+      </w:pPr>
+      <w:proofErr w:type="spellStart"/>
+      <w:r>
+        <w:rPr>
+          <w:rFonts w:ascii="Calibri" w:eastAsia="Calibri" w:hAnsi="Calibri" w:cs="Calibri"/>
+          <w:b/>
+          <w:i/>
+        </w:rPr>
+        <w:t>GroundCapability</w:t>
+      </w:r>
+      <w:proofErr w:type="spellEnd"/>
+      <w:r>
+        <w:rPr>
+          <w:rFonts w:ascii="Calibri" w:eastAsia="Calibri" w:hAnsi="Calibri" w:cs="Calibri"/>
+          <w:b/>
+        </w:rPr>
+        <w:t xml:space="preserve"> </w:t>
+      </w:r>
+      <w:r>
+        <w:rPr>
+          <w:rFonts w:ascii="Calibri" w:eastAsia="Calibri" w:hAnsi="Calibri" w:cs="Calibri"/>
+        </w:rPr>
+        <w:t xml:space="preserve">[New </w:t>
+      </w:r>
+      <w:proofErr w:type="spellStart"/>
+      <w:r>
+        <w:rPr>
+          <w:rFonts w:ascii="Calibri" w:eastAsia="Calibri" w:hAnsi="Calibri" w:cs="Calibri"/>
+        </w:rPr>
+        <w:t>enum</w:t>
+      </w:r>
+      <w:proofErr w:type="spellEnd"/>
+      <w:r>
+        <w:rPr>
+          <w:rFonts w:ascii="Calibri" w:eastAsia="Calibri" w:hAnsi="Calibri" w:cs="Calibri"/>
+        </w:rPr>
+        <w:t>]</w:t>
+      </w:r>
+    </w:p>
+    <w:p>
+      <w:pPr>
+        <w:numPr>
+          <w:ilvl w:val="0"/>
+          <w:numId w:val="51"/>
+        </w:numPr>
+        <w:spacing w:line="276" w:lineRule="auto"/>
+        <w:rPr>
+          <w:rFonts w:ascii="Calibri" w:eastAsia="Calibri" w:hAnsi="Calibri" w:cs="Calibri"/>
+        </w:rPr>
+      </w:pPr>
+      <w:r>
+        <w:rPr>
+          <w:rFonts w:ascii="Calibri" w:eastAsia="Calibri" w:hAnsi="Calibri" w:cs="Calibri"/>
+        </w:rPr>
+        <w:t xml:space="preserve">A collection of constants which is indicate the capability of </w:t>
+      </w:r>
+      <w:r>
+        <w:rPr>
+          <w:rFonts w:ascii="Calibri" w:eastAsia="Calibri" w:hAnsi="Calibri" w:cs="Calibri"/>
+          <w:b/>
+        </w:rPr>
+        <w:t>Ground</w:t>
+      </w:r>
+    </w:p>
+    <w:p>
+      <w:pPr>
+        <w:rPr>
+          <w:rFonts w:ascii="Calibri" w:eastAsia="Calibri" w:hAnsi="Calibri" w:cs="Calibri"/>
+          <w:b/>
+        </w:rPr>
+      </w:pPr>
+      <w:r>
+        <w:rPr>
+          <w:rFonts w:ascii="Calibri" w:eastAsia="Calibri" w:hAnsi="Calibri" w:cs="Calibri"/>
+        </w:rPr>
+        <w:t>New Changes and Responsibilities:</w:t>
+      </w:r>
+    </w:p>
+    <w:p>
+      <w:pPr>
+        <w:numPr>
+          <w:ilvl w:val="1"/>
+          <w:numId w:val="51"/>
+        </w:numPr>
+        <w:spacing w:line="276" w:lineRule="auto"/>
+        <w:rPr>
+          <w:rFonts w:ascii="Calibri" w:eastAsia="Calibri" w:hAnsi="Calibri" w:cs="Calibri"/>
+        </w:rPr>
+      </w:pPr>
+      <w:r>
+        <w:rPr>
+          <w:rFonts w:ascii="Calibri" w:eastAsia="Calibri" w:hAnsi="Calibri" w:cs="Calibri"/>
+        </w:rPr>
+        <w:t xml:space="preserve">Constants : </w:t>
+      </w:r>
+      <w:r>
+        <w:rPr>
+          <w:rFonts w:ascii="Calibri" w:eastAsia="Calibri" w:hAnsi="Calibri" w:cs="Calibri"/>
+          <w:i/>
+        </w:rPr>
+        <w:t>SOW</w:t>
+      </w:r>
+      <w:r>
+        <w:rPr>
+          <w:rFonts w:ascii="Calibri" w:eastAsia="Calibri" w:hAnsi="Calibri" w:cs="Calibri"/>
+        </w:rPr>
+        <w:t xml:space="preserve"> [discussed in </w:t>
+      </w:r>
+      <w:r>
+        <w:rPr>
+          <w:rFonts w:ascii="Calibri" w:eastAsia="Calibri" w:hAnsi="Calibri" w:cs="Calibri"/>
+          <w:b/>
+        </w:rPr>
+        <w:t>Dirt</w:t>
+      </w:r>
+      <w:r>
+        <w:rPr>
+          <w:rFonts w:ascii="Calibri" w:eastAsia="Calibri" w:hAnsi="Calibri" w:cs="Calibri"/>
+        </w:rPr>
+        <w:t>]</w:t>
+      </w:r>
+    </w:p>
+    <w:p>
+      <w:pPr>
+        <w:rPr>
+          <w:rFonts w:ascii="Calibri" w:eastAsia="Calibri" w:hAnsi="Calibri" w:cs="Calibri"/>
+        </w:rPr>
+      </w:pPr>
+    </w:p>
+    <w:p>
+      <w:pPr>
+        <w:rPr>
+          <w:rFonts w:ascii="Calibri" w:eastAsia="Calibri" w:hAnsi="Calibri" w:cs="Calibri"/>
+        </w:rPr>
+      </w:pPr>
+      <w:proofErr w:type="spellStart"/>
+      <w:r>
+        <w:rPr>
+          <w:rFonts w:ascii="Calibri" w:eastAsia="Calibri" w:hAnsi="Calibri" w:cs="Calibri"/>
+          <w:b/>
+          <w:i/>
+        </w:rPr>
+        <w:t>ItemCapability</w:t>
+      </w:r>
+      <w:proofErr w:type="spellEnd"/>
+      <w:r>
+        <w:rPr>
+          <w:rFonts w:ascii="Calibri" w:eastAsia="Calibri" w:hAnsi="Calibri" w:cs="Calibri"/>
+          <w:b/>
+        </w:rPr>
+        <w:t xml:space="preserve"> </w:t>
+      </w:r>
+      <w:r>
+        <w:rPr>
+          <w:rFonts w:ascii="Calibri" w:eastAsia="Calibri" w:hAnsi="Calibri" w:cs="Calibri"/>
+        </w:rPr>
+        <w:t xml:space="preserve">[New </w:t>
+      </w:r>
+      <w:proofErr w:type="spellStart"/>
+      <w:r>
+        <w:rPr>
+          <w:rFonts w:ascii="Calibri" w:eastAsia="Calibri" w:hAnsi="Calibri" w:cs="Calibri"/>
+        </w:rPr>
+        <w:t>enum</w:t>
+      </w:r>
+      <w:proofErr w:type="spellEnd"/>
+      <w:r>
+        <w:rPr>
+          <w:rFonts w:ascii="Calibri" w:eastAsia="Calibri" w:hAnsi="Calibri" w:cs="Calibri"/>
+        </w:rPr>
+        <w:t>, also used in</w:t>
+      </w:r>
+      <w:r>
+        <w:rPr>
+          <w:rFonts w:ascii="Calibri" w:eastAsia="Calibri" w:hAnsi="Calibri" w:cs="Calibri"/>
+        </w:rPr>
+        <w:t xml:space="preserve"> Beating Up the Zombies</w:t>
+      </w:r>
+      <w:r>
+        <w:rPr>
+          <w:rFonts w:ascii="Calibri" w:eastAsia="Calibri" w:hAnsi="Calibri" w:cs="Calibri"/>
+        </w:rPr>
+        <w:t>]</w:t>
+      </w:r>
+    </w:p>
+    <w:p>
+      <w:pPr>
+        <w:numPr>
+          <w:ilvl w:val="0"/>
+          <w:numId w:val="50"/>
+        </w:numPr>
+        <w:spacing w:line="276" w:lineRule="auto"/>
+        <w:rPr>
+          <w:rFonts w:ascii="Calibri" w:eastAsia="Calibri" w:hAnsi="Calibri" w:cs="Calibri"/>
+        </w:rPr>
+      </w:pPr>
+      <w:r>
+        <w:rPr>
+          <w:rFonts w:ascii="Calibri" w:eastAsia="Calibri" w:hAnsi="Calibri" w:cs="Calibri"/>
+        </w:rPr>
+        <w:t xml:space="preserve">A collection of constants which indicate the capability of </w:t>
+      </w:r>
+      <w:r>
+        <w:rPr>
+          <w:rFonts w:ascii="Calibri" w:eastAsia="Calibri" w:hAnsi="Calibri" w:cs="Calibri"/>
+          <w:b/>
+        </w:rPr>
+        <w:t>Item</w:t>
+      </w:r>
+    </w:p>
+    <w:p>
+      <w:pPr>
+        <w:rPr>
+          <w:rFonts w:ascii="Calibri" w:eastAsia="Calibri" w:hAnsi="Calibri" w:cs="Calibri"/>
+          <w:b/>
+        </w:rPr>
+      </w:pPr>
+      <w:r>
+        <w:rPr>
+          <w:rFonts w:ascii="Calibri" w:eastAsia="Calibri" w:hAnsi="Calibri" w:cs="Calibri"/>
+        </w:rPr>
+        <w:t>New Changes and Responsibilities:</w:t>
+      </w:r>
+    </w:p>
+    <w:p>
+      <w:pPr>
+        <w:numPr>
+          <w:ilvl w:val="1"/>
+          <w:numId w:val="50"/>
+        </w:numPr>
+        <w:spacing w:line="276" w:lineRule="auto"/>
+        <w:rPr>
+          <w:rFonts w:ascii="Calibri" w:eastAsia="Calibri" w:hAnsi="Calibri" w:cs="Calibri"/>
+        </w:rPr>
+      </w:pPr>
+      <w:r>
+        <w:rPr>
+          <w:rFonts w:ascii="Calibri" w:eastAsia="Calibri" w:hAnsi="Calibri" w:cs="Calibri"/>
+        </w:rPr>
+        <w:t>Constants</w:t>
+      </w:r>
+      <w:r>
+        <w:rPr>
+          <w:rFonts w:ascii="Calibri" w:eastAsia="Calibri" w:hAnsi="Calibri" w:cs="Calibri"/>
+        </w:rPr>
+        <w:t xml:space="preserve"> added</w:t>
+      </w:r>
+      <w:r>
+        <w:rPr>
+          <w:rFonts w:ascii="Calibri" w:eastAsia="Calibri" w:hAnsi="Calibri" w:cs="Calibri"/>
+        </w:rPr>
+        <w:t xml:space="preserve">: </w:t>
+      </w:r>
+    </w:p>
+    <w:p>
+      <w:pPr>
+        <w:numPr>
+          <w:ilvl w:val="2"/>
+          <w:numId w:val="50"/>
+        </w:numPr>
+        <w:spacing w:line="276" w:lineRule="auto"/>
+        <w:rPr>
+          <w:rFonts w:ascii="Calibri" w:eastAsia="Calibri" w:hAnsi="Calibri" w:cs="Calibri"/>
+          <w:i/>
+        </w:rPr>
+      </w:pPr>
+      <w:r>
+        <w:rPr>
+          <w:rFonts w:ascii="Calibri" w:eastAsia="Calibri" w:hAnsi="Calibri" w:cs="Calibri"/>
+          <w:i/>
+        </w:rPr>
+        <w:t xml:space="preserve">CAN_BE_FERTILIZED </w:t>
+      </w:r>
+    </w:p>
+    <w:p>
+      <w:pPr>
+        <w:numPr>
+          <w:ilvl w:val="2"/>
+          <w:numId w:val="50"/>
+        </w:numPr>
+        <w:spacing w:line="276" w:lineRule="auto"/>
+        <w:rPr>
+          <w:rFonts w:ascii="Calibri" w:eastAsia="Calibri" w:hAnsi="Calibri" w:cs="Calibri"/>
+          <w:i/>
+        </w:rPr>
+      </w:pPr>
+      <w:r>
+        <w:rPr>
+          <w:rFonts w:ascii="Calibri" w:eastAsia="Calibri" w:hAnsi="Calibri" w:cs="Calibri"/>
+          <w:i/>
+        </w:rPr>
+        <w:t xml:space="preserve">CAN_BE_HARVESTED </w:t>
+      </w:r>
+    </w:p>
+    <w:p>
+      <w:pPr>
+        <w:numPr>
+          <w:ilvl w:val="2"/>
+          <w:numId w:val="50"/>
+        </w:numPr>
+        <w:spacing w:line="276" w:lineRule="auto"/>
+        <w:rPr>
+          <w:rFonts w:ascii="Calibri" w:eastAsia="Calibri" w:hAnsi="Calibri" w:cs="Calibri"/>
+          <w:i/>
+        </w:rPr>
+      </w:pPr>
+      <w:r>
+        <w:rPr>
+          <w:rFonts w:ascii="Calibri" w:eastAsia="Calibri" w:hAnsi="Calibri" w:cs="Calibri"/>
+          <w:i/>
+        </w:rPr>
+        <w:t>EDIBLE</w:t>
+      </w:r>
     </w:p>
     <w:p>
       <w:pPr>
@@ -16860,6 +17305,119 @@
     </w:lvl>
   </w:abstractNum>
   <w:abstractNum w:abstractNumId="13" w15:restartNumberingAfterBreak="0">
+    <w:nsid w:val="1FC63834"/>
+    <w:multiLevelType w:val="multilevel"/>
+    <w:tmpl w:val="E3F4B61C"/>
+    <w:lvl w:ilvl="0">
+      <w:start w:val="1"/>
+      <w:numFmt w:val="bullet"/>
+      <w:lvlText w:val="-"/>
+      <w:lvlJc w:val="left"/>
+      <w:pPr>
+        <w:ind w:left="720" w:hanging="360"/>
+      </w:pPr>
+      <w:rPr>
+        <w:u w:val="none"/>
+      </w:rPr>
+    </w:lvl>
+    <w:lvl w:ilvl="1">
+      <w:start w:val="1"/>
+      <w:numFmt w:val="bullet"/>
+      <w:lvlText w:val="-"/>
+      <w:lvlJc w:val="left"/>
+      <w:pPr>
+        <w:ind w:left="1440" w:hanging="360"/>
+      </w:pPr>
+      <w:rPr>
+        <w:u w:val="none"/>
+      </w:rPr>
+    </w:lvl>
+    <w:lvl w:ilvl="2">
+      <w:start w:val="1"/>
+      <w:numFmt w:val="bullet"/>
+      <w:lvlText w:val="-"/>
+      <w:lvlJc w:val="left"/>
+      <w:pPr>
+        <w:ind w:left="2160" w:hanging="360"/>
+      </w:pPr>
+      <w:rPr>
+        <w:u w:val="none"/>
+      </w:rPr>
+    </w:lvl>
+    <w:lvl w:ilvl="3">
+      <w:start w:val="1"/>
+      <w:numFmt w:val="bullet"/>
+      <w:lvlText w:val="-"/>
+      <w:lvlJc w:val="left"/>
+      <w:pPr>
+        <w:ind w:left="2880" w:hanging="360"/>
+      </w:pPr>
+      <w:rPr>
+        <w:u w:val="none"/>
+      </w:rPr>
+    </w:lvl>
+    <w:lvl w:ilvl="4">
+      <w:start w:val="1"/>
+      <w:numFmt w:val="bullet"/>
+      <w:lvlText w:val="-"/>
+      <w:lvlJc w:val="left"/>
+      <w:pPr>
+        <w:ind w:left="3600" w:hanging="360"/>
+      </w:pPr>
+      <w:rPr>
+        <w:u w:val="none"/>
+      </w:rPr>
+    </w:lvl>
+    <w:lvl w:ilvl="5">
+      <w:start w:val="1"/>
+      <w:numFmt w:val="bullet"/>
+      <w:lvlText w:val="-"/>
+      <w:lvlJc w:val="left"/>
+      <w:pPr>
+        <w:ind w:left="4320" w:hanging="360"/>
+      </w:pPr>
+      <w:rPr>
+        <w:u w:val="none"/>
+      </w:rPr>
+    </w:lvl>
+    <w:lvl w:ilvl="6">
+      <w:start w:val="1"/>
+      <w:numFmt w:val="bullet"/>
+      <w:lvlText w:val="-"/>
+      <w:lvlJc w:val="left"/>
+      <w:pPr>
+        <w:ind w:left="5040" w:hanging="360"/>
+      </w:pPr>
+      <w:rPr>
+        <w:u w:val="none"/>
+      </w:rPr>
+    </w:lvl>
+    <w:lvl w:ilvl="7">
+      <w:start w:val="1"/>
+      <w:numFmt w:val="bullet"/>
+      <w:lvlText w:val="-"/>
+      <w:lvlJc w:val="left"/>
+      <w:pPr>
+        <w:ind w:left="5760" w:hanging="360"/>
+      </w:pPr>
+      <w:rPr>
+        <w:u w:val="none"/>
+      </w:rPr>
+    </w:lvl>
+    <w:lvl w:ilvl="8">
+      <w:start w:val="1"/>
+      <w:numFmt w:val="bullet"/>
+      <w:lvlText w:val="-"/>
+      <w:lvlJc w:val="left"/>
+      <w:pPr>
+        <w:ind w:left="6480" w:hanging="360"/>
+      </w:pPr>
+      <w:rPr>
+        <w:u w:val="none"/>
+      </w:rPr>
+    </w:lvl>
+  </w:abstractNum>
+  <w:abstractNum w:abstractNumId="14" w15:restartNumberingAfterBreak="0">
     <w:nsid w:val="200C35B8"/>
     <w:multiLevelType w:val="multilevel"/>
     <w:tmpl w:val="3DDED5C4"/>
@@ -16972,7 +17530,7 @@
       </w:rPr>
     </w:lvl>
   </w:abstractNum>
-  <w:abstractNum w:abstractNumId="14" w15:restartNumberingAfterBreak="0">
+  <w:abstractNum w:abstractNumId="15" w15:restartNumberingAfterBreak="0">
     <w:nsid w:val="235F3829"/>
     <w:multiLevelType w:val="multilevel"/>
     <w:tmpl w:val="6CBCCDF4"/>
@@ -17085,7 +17643,120 @@
       </w:rPr>
     </w:lvl>
   </w:abstractNum>
-  <w:abstractNum w:abstractNumId="15" w15:restartNumberingAfterBreak="0">
+  <w:abstractNum w:abstractNumId="16" w15:restartNumberingAfterBreak="0">
+    <w:nsid w:val="27151069"/>
+    <w:multiLevelType w:val="multilevel"/>
+    <w:tmpl w:val="A176D1FA"/>
+    <w:lvl w:ilvl="0">
+      <w:start w:val="1"/>
+      <w:numFmt w:val="bullet"/>
+      <w:lvlText w:val="-"/>
+      <w:lvlJc w:val="left"/>
+      <w:pPr>
+        <w:ind w:left="720" w:hanging="360"/>
+      </w:pPr>
+      <w:rPr>
+        <w:u w:val="none"/>
+      </w:rPr>
+    </w:lvl>
+    <w:lvl w:ilvl="1">
+      <w:start w:val="1"/>
+      <w:numFmt w:val="bullet"/>
+      <w:lvlText w:val="-"/>
+      <w:lvlJc w:val="left"/>
+      <w:pPr>
+        <w:ind w:left="1440" w:hanging="360"/>
+      </w:pPr>
+      <w:rPr>
+        <w:u w:val="none"/>
+      </w:rPr>
+    </w:lvl>
+    <w:lvl w:ilvl="2">
+      <w:start w:val="1"/>
+      <w:numFmt w:val="bullet"/>
+      <w:lvlText w:val="-"/>
+      <w:lvlJc w:val="left"/>
+      <w:pPr>
+        <w:ind w:left="2160" w:hanging="360"/>
+      </w:pPr>
+      <w:rPr>
+        <w:u w:val="none"/>
+      </w:rPr>
+    </w:lvl>
+    <w:lvl w:ilvl="3">
+      <w:start w:val="1"/>
+      <w:numFmt w:val="bullet"/>
+      <w:lvlText w:val="-"/>
+      <w:lvlJc w:val="left"/>
+      <w:pPr>
+        <w:ind w:left="2880" w:hanging="360"/>
+      </w:pPr>
+      <w:rPr>
+        <w:u w:val="none"/>
+      </w:rPr>
+    </w:lvl>
+    <w:lvl w:ilvl="4">
+      <w:start w:val="1"/>
+      <w:numFmt w:val="bullet"/>
+      <w:lvlText w:val="-"/>
+      <w:lvlJc w:val="left"/>
+      <w:pPr>
+        <w:ind w:left="3600" w:hanging="360"/>
+      </w:pPr>
+      <w:rPr>
+        <w:u w:val="none"/>
+      </w:rPr>
+    </w:lvl>
+    <w:lvl w:ilvl="5">
+      <w:start w:val="1"/>
+      <w:numFmt w:val="bullet"/>
+      <w:lvlText w:val="-"/>
+      <w:lvlJc w:val="left"/>
+      <w:pPr>
+        <w:ind w:left="4320" w:hanging="360"/>
+      </w:pPr>
+      <w:rPr>
+        <w:u w:val="none"/>
+      </w:rPr>
+    </w:lvl>
+    <w:lvl w:ilvl="6">
+      <w:start w:val="1"/>
+      <w:numFmt w:val="bullet"/>
+      <w:lvlText w:val="-"/>
+      <w:lvlJc w:val="left"/>
+      <w:pPr>
+        <w:ind w:left="5040" w:hanging="360"/>
+      </w:pPr>
+      <w:rPr>
+        <w:u w:val="none"/>
+      </w:rPr>
+    </w:lvl>
+    <w:lvl w:ilvl="7">
+      <w:start w:val="1"/>
+      <w:numFmt w:val="bullet"/>
+      <w:lvlText w:val="-"/>
+      <w:lvlJc w:val="left"/>
+      <w:pPr>
+        <w:ind w:left="5760" w:hanging="360"/>
+      </w:pPr>
+      <w:rPr>
+        <w:u w:val="none"/>
+      </w:rPr>
+    </w:lvl>
+    <w:lvl w:ilvl="8">
+      <w:start w:val="1"/>
+      <w:numFmt w:val="bullet"/>
+      <w:lvlText w:val="-"/>
+      <w:lvlJc w:val="left"/>
+      <w:pPr>
+        <w:ind w:left="6480" w:hanging="360"/>
+      </w:pPr>
+      <w:rPr>
+        <w:u w:val="none"/>
+      </w:rPr>
+    </w:lvl>
+  </w:abstractNum>
+  <w:abstractNum w:abstractNumId="17" w15:restartNumberingAfterBreak="0">
     <w:nsid w:val="27C61106"/>
     <w:multiLevelType w:val="multilevel"/>
     <w:tmpl w:val="814CD0CC"/>
@@ -17198,7 +17869,7 @@
       </w:rPr>
     </w:lvl>
   </w:abstractNum>
-  <w:abstractNum w:abstractNumId="16" w15:restartNumberingAfterBreak="0">
+  <w:abstractNum w:abstractNumId="18" w15:restartNumberingAfterBreak="0">
     <w:nsid w:val="29140CBA"/>
     <w:multiLevelType w:val="multilevel"/>
     <w:tmpl w:val="BF1AD466"/>
@@ -17311,7 +17982,7 @@
       </w:rPr>
     </w:lvl>
   </w:abstractNum>
-  <w:abstractNum w:abstractNumId="17" w15:restartNumberingAfterBreak="0">
+  <w:abstractNum w:abstractNumId="19" w15:restartNumberingAfterBreak="0">
     <w:nsid w:val="2F1C0692"/>
     <w:multiLevelType w:val="multilevel"/>
     <w:tmpl w:val="97B443DC"/>
@@ -17424,7 +18095,7 @@
       </w:pPr>
     </w:lvl>
   </w:abstractNum>
-  <w:abstractNum w:abstractNumId="18" w15:restartNumberingAfterBreak="0">
+  <w:abstractNum w:abstractNumId="20" w15:restartNumberingAfterBreak="0">
     <w:nsid w:val="2F325BB7"/>
     <w:multiLevelType w:val="multilevel"/>
     <w:tmpl w:val="AF9682C6"/>
@@ -17537,7 +18208,7 @@
       </w:pPr>
     </w:lvl>
   </w:abstractNum>
-  <w:abstractNum w:abstractNumId="19" w15:restartNumberingAfterBreak="0">
+  <w:abstractNum w:abstractNumId="21" w15:restartNumberingAfterBreak="0">
     <w:nsid w:val="34CD698B"/>
     <w:multiLevelType w:val="multilevel"/>
     <w:tmpl w:val="7C28AA0E"/>
@@ -17650,7 +18321,7 @@
       </w:rPr>
     </w:lvl>
   </w:abstractNum>
-  <w:abstractNum w:abstractNumId="20" w15:restartNumberingAfterBreak="0">
+  <w:abstractNum w:abstractNumId="22" w15:restartNumberingAfterBreak="0">
     <w:nsid w:val="366329B3"/>
     <w:multiLevelType w:val="multilevel"/>
     <w:tmpl w:val="DE1A279A"/>
@@ -17763,7 +18434,7 @@
       </w:rPr>
     </w:lvl>
   </w:abstractNum>
-  <w:abstractNum w:abstractNumId="21" w15:restartNumberingAfterBreak="0">
+  <w:abstractNum w:abstractNumId="23" w15:restartNumberingAfterBreak="0">
     <w:nsid w:val="3FB66AE0"/>
     <w:multiLevelType w:val="multilevel"/>
     <w:tmpl w:val="B2A02A72"/>
@@ -17876,7 +18547,7 @@
       </w:rPr>
     </w:lvl>
   </w:abstractNum>
-  <w:abstractNum w:abstractNumId="22" w15:restartNumberingAfterBreak="0">
+  <w:abstractNum w:abstractNumId="24" w15:restartNumberingAfterBreak="0">
     <w:nsid w:val="3FEF739E"/>
     <w:multiLevelType w:val="multilevel"/>
     <w:tmpl w:val="AA680B82"/>
@@ -17989,7 +18660,7 @@
       </w:rPr>
     </w:lvl>
   </w:abstractNum>
-  <w:abstractNum w:abstractNumId="23" w15:restartNumberingAfterBreak="0">
+  <w:abstractNum w:abstractNumId="25" w15:restartNumberingAfterBreak="0">
     <w:nsid w:val="452C7B51"/>
     <w:multiLevelType w:val="multilevel"/>
     <w:tmpl w:val="34D066B4"/>
@@ -18102,7 +18773,120 @@
       </w:rPr>
     </w:lvl>
   </w:abstractNum>
-  <w:abstractNum w:abstractNumId="24" w15:restartNumberingAfterBreak="0">
+  <w:abstractNum w:abstractNumId="26" w15:restartNumberingAfterBreak="0">
+    <w:nsid w:val="46265400"/>
+    <w:multiLevelType w:val="multilevel"/>
+    <w:tmpl w:val="94A62210"/>
+    <w:lvl w:ilvl="0">
+      <w:start w:val="1"/>
+      <w:numFmt w:val="bullet"/>
+      <w:lvlText w:val="-"/>
+      <w:lvlJc w:val="left"/>
+      <w:pPr>
+        <w:ind w:left="720" w:hanging="360"/>
+      </w:pPr>
+      <w:rPr>
+        <w:u w:val="none"/>
+      </w:rPr>
+    </w:lvl>
+    <w:lvl w:ilvl="1">
+      <w:start w:val="1"/>
+      <w:numFmt w:val="bullet"/>
+      <w:lvlText w:val="-"/>
+      <w:lvlJc w:val="left"/>
+      <w:pPr>
+        <w:ind w:left="1440" w:hanging="360"/>
+      </w:pPr>
+      <w:rPr>
+        <w:u w:val="none"/>
+      </w:rPr>
+    </w:lvl>
+    <w:lvl w:ilvl="2">
+      <w:start w:val="1"/>
+      <w:numFmt w:val="bullet"/>
+      <w:lvlText w:val="-"/>
+      <w:lvlJc w:val="left"/>
+      <w:pPr>
+        <w:ind w:left="2160" w:hanging="360"/>
+      </w:pPr>
+      <w:rPr>
+        <w:u w:val="none"/>
+      </w:rPr>
+    </w:lvl>
+    <w:lvl w:ilvl="3">
+      <w:start w:val="1"/>
+      <w:numFmt w:val="bullet"/>
+      <w:lvlText w:val="-"/>
+      <w:lvlJc w:val="left"/>
+      <w:pPr>
+        <w:ind w:left="2880" w:hanging="360"/>
+      </w:pPr>
+      <w:rPr>
+        <w:u w:val="none"/>
+      </w:rPr>
+    </w:lvl>
+    <w:lvl w:ilvl="4">
+      <w:start w:val="1"/>
+      <w:numFmt w:val="bullet"/>
+      <w:lvlText w:val="-"/>
+      <w:lvlJc w:val="left"/>
+      <w:pPr>
+        <w:ind w:left="3600" w:hanging="360"/>
+      </w:pPr>
+      <w:rPr>
+        <w:u w:val="none"/>
+      </w:rPr>
+    </w:lvl>
+    <w:lvl w:ilvl="5">
+      <w:start w:val="1"/>
+      <w:numFmt w:val="bullet"/>
+      <w:lvlText w:val="-"/>
+      <w:lvlJc w:val="left"/>
+      <w:pPr>
+        <w:ind w:left="4320" w:hanging="360"/>
+      </w:pPr>
+      <w:rPr>
+        <w:u w:val="none"/>
+      </w:rPr>
+    </w:lvl>
+    <w:lvl w:ilvl="6">
+      <w:start w:val="1"/>
+      <w:numFmt w:val="bullet"/>
+      <w:lvlText w:val="-"/>
+      <w:lvlJc w:val="left"/>
+      <w:pPr>
+        <w:ind w:left="5040" w:hanging="360"/>
+      </w:pPr>
+      <w:rPr>
+        <w:u w:val="none"/>
+      </w:rPr>
+    </w:lvl>
+    <w:lvl w:ilvl="7">
+      <w:start w:val="1"/>
+      <w:numFmt w:val="bullet"/>
+      <w:lvlText w:val="-"/>
+      <w:lvlJc w:val="left"/>
+      <w:pPr>
+        <w:ind w:left="5760" w:hanging="360"/>
+      </w:pPr>
+      <w:rPr>
+        <w:u w:val="none"/>
+      </w:rPr>
+    </w:lvl>
+    <w:lvl w:ilvl="8">
+      <w:start w:val="1"/>
+      <w:numFmt w:val="bullet"/>
+      <w:lvlText w:val="-"/>
+      <w:lvlJc w:val="left"/>
+      <w:pPr>
+        <w:ind w:left="6480" w:hanging="360"/>
+      </w:pPr>
+      <w:rPr>
+        <w:u w:val="none"/>
+      </w:rPr>
+    </w:lvl>
+  </w:abstractNum>
+  <w:abstractNum w:abstractNumId="27" w15:restartNumberingAfterBreak="0">
     <w:nsid w:val="46D05A7A"/>
     <w:multiLevelType w:val="multilevel"/>
     <w:tmpl w:val="A6E8BB3A"/>
@@ -18215,7 +18999,7 @@
       </w:pPr>
     </w:lvl>
   </w:abstractNum>
-  <w:abstractNum w:abstractNumId="25" w15:restartNumberingAfterBreak="0">
+  <w:abstractNum w:abstractNumId="28" w15:restartNumberingAfterBreak="0">
     <w:nsid w:val="478C14B5"/>
     <w:multiLevelType w:val="multilevel"/>
     <w:tmpl w:val="15B4F6B0"/>
@@ -18328,7 +19112,7 @@
       </w:rPr>
     </w:lvl>
   </w:abstractNum>
-  <w:abstractNum w:abstractNumId="26" w15:restartNumberingAfterBreak="0">
+  <w:abstractNum w:abstractNumId="29" w15:restartNumberingAfterBreak="0">
     <w:nsid w:val="4A805009"/>
     <w:multiLevelType w:val="multilevel"/>
     <w:tmpl w:val="693A7718"/>
@@ -18477,7 +19261,7 @@
       </w:rPr>
     </w:lvl>
   </w:abstractNum>
-  <w:abstractNum w:abstractNumId="27" w15:restartNumberingAfterBreak="0">
+  <w:abstractNum w:abstractNumId="30" w15:restartNumberingAfterBreak="0">
     <w:nsid w:val="4D160837"/>
     <w:multiLevelType w:val="multilevel"/>
     <w:tmpl w:val="96140BB8"/>
@@ -18590,7 +19374,7 @@
       </w:rPr>
     </w:lvl>
   </w:abstractNum>
-  <w:abstractNum w:abstractNumId="28" w15:restartNumberingAfterBreak="0">
+  <w:abstractNum w:abstractNumId="31" w15:restartNumberingAfterBreak="0">
     <w:nsid w:val="4ED3334F"/>
     <w:multiLevelType w:val="multilevel"/>
     <w:tmpl w:val="32402426"/>
@@ -18703,7 +19487,7 @@
       </w:rPr>
     </w:lvl>
   </w:abstractNum>
-  <w:abstractNum w:abstractNumId="29" w15:restartNumberingAfterBreak="0">
+  <w:abstractNum w:abstractNumId="32" w15:restartNumberingAfterBreak="0">
     <w:nsid w:val="50127B02"/>
     <w:multiLevelType w:val="multilevel"/>
     <w:tmpl w:val="7A1C2734"/>
@@ -18816,7 +19600,7 @@
       </w:rPr>
     </w:lvl>
   </w:abstractNum>
-  <w:abstractNum w:abstractNumId="30" w15:restartNumberingAfterBreak="0">
+  <w:abstractNum w:abstractNumId="33" w15:restartNumberingAfterBreak="0">
     <w:nsid w:val="50E76F88"/>
     <w:multiLevelType w:val="multilevel"/>
     <w:tmpl w:val="F7AC4E5C"/>
@@ -18929,7 +19713,7 @@
       </w:rPr>
     </w:lvl>
   </w:abstractNum>
-  <w:abstractNum w:abstractNumId="31" w15:restartNumberingAfterBreak="0">
+  <w:abstractNum w:abstractNumId="34" w15:restartNumberingAfterBreak="0">
     <w:nsid w:val="5197623F"/>
     <w:multiLevelType w:val="multilevel"/>
     <w:tmpl w:val="A82A080E"/>
@@ -19042,7 +19826,7 @@
       </w:rPr>
     </w:lvl>
   </w:abstractNum>
-  <w:abstractNum w:abstractNumId="32" w15:restartNumberingAfterBreak="0">
+  <w:abstractNum w:abstractNumId="35" w15:restartNumberingAfterBreak="0">
     <w:nsid w:val="54B02D0D"/>
     <w:multiLevelType w:val="multilevel"/>
     <w:tmpl w:val="FE080246"/>
@@ -19155,7 +19939,7 @@
       </w:rPr>
     </w:lvl>
   </w:abstractNum>
-  <w:abstractNum w:abstractNumId="33" w15:restartNumberingAfterBreak="0">
+  <w:abstractNum w:abstractNumId="36" w15:restartNumberingAfterBreak="0">
     <w:nsid w:val="56EE2C8F"/>
     <w:multiLevelType w:val="multilevel"/>
     <w:tmpl w:val="58F4249E"/>
@@ -19268,7 +20052,120 @@
       </w:pPr>
     </w:lvl>
   </w:abstractNum>
-  <w:abstractNum w:abstractNumId="34" w15:restartNumberingAfterBreak="0">
+  <w:abstractNum w:abstractNumId="37" w15:restartNumberingAfterBreak="0">
+    <w:nsid w:val="58864A11"/>
+    <w:multiLevelType w:val="multilevel"/>
+    <w:tmpl w:val="5BBCCEA4"/>
+    <w:lvl w:ilvl="0">
+      <w:start w:val="1"/>
+      <w:numFmt w:val="bullet"/>
+      <w:lvlText w:val="-"/>
+      <w:lvlJc w:val="left"/>
+      <w:pPr>
+        <w:ind w:left="720" w:hanging="360"/>
+      </w:pPr>
+      <w:rPr>
+        <w:u w:val="none"/>
+      </w:rPr>
+    </w:lvl>
+    <w:lvl w:ilvl="1">
+      <w:start w:val="1"/>
+      <w:numFmt w:val="bullet"/>
+      <w:lvlText w:val="-"/>
+      <w:lvlJc w:val="left"/>
+      <w:pPr>
+        <w:ind w:left="1440" w:hanging="360"/>
+      </w:pPr>
+      <w:rPr>
+        <w:u w:val="none"/>
+      </w:rPr>
+    </w:lvl>
+    <w:lvl w:ilvl="2">
+      <w:start w:val="1"/>
+      <w:numFmt w:val="bullet"/>
+      <w:lvlText w:val="-"/>
+      <w:lvlJc w:val="left"/>
+      <w:pPr>
+        <w:ind w:left="2160" w:hanging="360"/>
+      </w:pPr>
+      <w:rPr>
+        <w:u w:val="none"/>
+      </w:rPr>
+    </w:lvl>
+    <w:lvl w:ilvl="3">
+      <w:start w:val="1"/>
+      <w:numFmt w:val="bullet"/>
+      <w:lvlText w:val="-"/>
+      <w:lvlJc w:val="left"/>
+      <w:pPr>
+        <w:ind w:left="2880" w:hanging="360"/>
+      </w:pPr>
+      <w:rPr>
+        <w:u w:val="none"/>
+      </w:rPr>
+    </w:lvl>
+    <w:lvl w:ilvl="4">
+      <w:start w:val="1"/>
+      <w:numFmt w:val="bullet"/>
+      <w:lvlText w:val="-"/>
+      <w:lvlJc w:val="left"/>
+      <w:pPr>
+        <w:ind w:left="3600" w:hanging="360"/>
+      </w:pPr>
+      <w:rPr>
+        <w:u w:val="none"/>
+      </w:rPr>
+    </w:lvl>
+    <w:lvl w:ilvl="5">
+      <w:start w:val="1"/>
+      <w:numFmt w:val="bullet"/>
+      <w:lvlText w:val="-"/>
+      <w:lvlJc w:val="left"/>
+      <w:pPr>
+        <w:ind w:left="4320" w:hanging="360"/>
+      </w:pPr>
+      <w:rPr>
+        <w:u w:val="none"/>
+      </w:rPr>
+    </w:lvl>
+    <w:lvl w:ilvl="6">
+      <w:start w:val="1"/>
+      <w:numFmt w:val="bullet"/>
+      <w:lvlText w:val="-"/>
+      <w:lvlJc w:val="left"/>
+      <w:pPr>
+        <w:ind w:left="5040" w:hanging="360"/>
+      </w:pPr>
+      <w:rPr>
+        <w:u w:val="none"/>
+      </w:rPr>
+    </w:lvl>
+    <w:lvl w:ilvl="7">
+      <w:start w:val="1"/>
+      <w:numFmt w:val="bullet"/>
+      <w:lvlText w:val="-"/>
+      <w:lvlJc w:val="left"/>
+      <w:pPr>
+        <w:ind w:left="5760" w:hanging="360"/>
+      </w:pPr>
+      <w:rPr>
+        <w:u w:val="none"/>
+      </w:rPr>
+    </w:lvl>
+    <w:lvl w:ilvl="8">
+      <w:start w:val="1"/>
+      <w:numFmt w:val="bullet"/>
+      <w:lvlText w:val="-"/>
+      <w:lvlJc w:val="left"/>
+      <w:pPr>
+        <w:ind w:left="6480" w:hanging="360"/>
+      </w:pPr>
+      <w:rPr>
+        <w:u w:val="none"/>
+      </w:rPr>
+    </w:lvl>
+  </w:abstractNum>
+  <w:abstractNum w:abstractNumId="38" w15:restartNumberingAfterBreak="0">
     <w:nsid w:val="5DE01978"/>
     <w:multiLevelType w:val="multilevel"/>
     <w:tmpl w:val="AEF0A6FA"/>
@@ -19381,7 +20278,7 @@
       </w:rPr>
     </w:lvl>
   </w:abstractNum>
-  <w:abstractNum w:abstractNumId="35" w15:restartNumberingAfterBreak="0">
+  <w:abstractNum w:abstractNumId="39" w15:restartNumberingAfterBreak="0">
     <w:nsid w:val="60DF2649"/>
     <w:multiLevelType w:val="multilevel"/>
     <w:tmpl w:val="09901588"/>
@@ -19494,7 +20391,7 @@
       </w:rPr>
     </w:lvl>
   </w:abstractNum>
-  <w:abstractNum w:abstractNumId="36" w15:restartNumberingAfterBreak="0">
+  <w:abstractNum w:abstractNumId="40" w15:restartNumberingAfterBreak="0">
     <w:nsid w:val="654C57AD"/>
     <w:multiLevelType w:val="multilevel"/>
     <w:tmpl w:val="8DA09B2A"/>
@@ -19607,7 +20504,7 @@
       </w:rPr>
     </w:lvl>
   </w:abstractNum>
-  <w:abstractNum w:abstractNumId="37" w15:restartNumberingAfterBreak="0">
+  <w:abstractNum w:abstractNumId="41" w15:restartNumberingAfterBreak="0">
     <w:nsid w:val="65CA4C95"/>
     <w:multiLevelType w:val="multilevel"/>
     <w:tmpl w:val="456232D8"/>
@@ -19720,7 +20617,7 @@
       </w:pPr>
     </w:lvl>
   </w:abstractNum>
-  <w:abstractNum w:abstractNumId="38" w15:restartNumberingAfterBreak="0">
+  <w:abstractNum w:abstractNumId="42" w15:restartNumberingAfterBreak="0">
     <w:nsid w:val="6C5F4949"/>
     <w:multiLevelType w:val="multilevel"/>
     <w:tmpl w:val="7E1C60C4"/>
@@ -19833,7 +20730,7 @@
       </w:rPr>
     </w:lvl>
   </w:abstractNum>
-  <w:abstractNum w:abstractNumId="39" w15:restartNumberingAfterBreak="0">
+  <w:abstractNum w:abstractNumId="43" w15:restartNumberingAfterBreak="0">
     <w:nsid w:val="6D715395"/>
     <w:multiLevelType w:val="multilevel"/>
     <w:tmpl w:val="7CE03160"/>
@@ -19946,7 +20843,7 @@
       </w:pPr>
     </w:lvl>
   </w:abstractNum>
-  <w:abstractNum w:abstractNumId="40" w15:restartNumberingAfterBreak="0">
+  <w:abstractNum w:abstractNumId="44" w15:restartNumberingAfterBreak="0">
     <w:nsid w:val="70664395"/>
     <w:multiLevelType w:val="multilevel"/>
     <w:tmpl w:val="DC24E2F8"/>
@@ -20059,7 +20956,7 @@
       </w:rPr>
     </w:lvl>
   </w:abstractNum>
-  <w:abstractNum w:abstractNumId="41" w15:restartNumberingAfterBreak="0">
+  <w:abstractNum w:abstractNumId="45" w15:restartNumberingAfterBreak="0">
     <w:nsid w:val="72957C73"/>
     <w:multiLevelType w:val="multilevel"/>
     <w:tmpl w:val="25244224"/>
@@ -20172,7 +21069,7 @@
       </w:rPr>
     </w:lvl>
   </w:abstractNum>
-  <w:abstractNum w:abstractNumId="42" w15:restartNumberingAfterBreak="0">
+  <w:abstractNum w:abstractNumId="46" w15:restartNumberingAfterBreak="0">
     <w:nsid w:val="77CC14B6"/>
     <w:multiLevelType w:val="multilevel"/>
     <w:tmpl w:val="92D0B8D8"/>
@@ -20285,7 +21182,7 @@
       </w:rPr>
     </w:lvl>
   </w:abstractNum>
-  <w:abstractNum w:abstractNumId="43" w15:restartNumberingAfterBreak="0">
+  <w:abstractNum w:abstractNumId="47" w15:restartNumberingAfterBreak="0">
     <w:nsid w:val="7A944026"/>
     <w:multiLevelType w:val="multilevel"/>
     <w:tmpl w:val="5942CCBE"/>
@@ -20398,7 +21295,7 @@
       </w:rPr>
     </w:lvl>
   </w:abstractNum>
-  <w:abstractNum w:abstractNumId="44" w15:restartNumberingAfterBreak="0">
+  <w:abstractNum w:abstractNumId="48" w15:restartNumberingAfterBreak="0">
     <w:nsid w:val="7BCB7235"/>
     <w:multiLevelType w:val="multilevel"/>
     <w:tmpl w:val="3DA2F46A"/>
@@ -20511,7 +21408,7 @@
       </w:rPr>
     </w:lvl>
   </w:abstractNum>
-  <w:abstractNum w:abstractNumId="45" w15:restartNumberingAfterBreak="0">
+  <w:abstractNum w:abstractNumId="49" w15:restartNumberingAfterBreak="0">
     <w:nsid w:val="7DAE5529"/>
     <w:multiLevelType w:val="multilevel"/>
     <w:tmpl w:val="B0F2B632"/>
@@ -20624,7 +21521,7 @@
       </w:rPr>
     </w:lvl>
   </w:abstractNum>
-  <w:abstractNum w:abstractNumId="46" w15:restartNumberingAfterBreak="0">
+  <w:abstractNum w:abstractNumId="50" w15:restartNumberingAfterBreak="0">
     <w:nsid w:val="7E747476"/>
     <w:multiLevelType w:val="multilevel"/>
     <w:tmpl w:val="47CA995E"/>
@@ -20738,58 +21635,58 @@
     </w:lvl>
   </w:abstractNum>
   <w:num w:numId="1">
-    <w:abstractNumId w:val="23"/>
+    <w:abstractNumId w:val="25"/>
   </w:num>
   <w:num w:numId="2">
-    <w:abstractNumId w:val="40"/>
+    <w:abstractNumId w:val="44"/>
   </w:num>
   <w:num w:numId="3">
-    <w:abstractNumId w:val="13"/>
+    <w:abstractNumId w:val="14"/>
   </w:num>
   <w:num w:numId="4">
-    <w:abstractNumId w:val="16"/>
+    <w:abstractNumId w:val="18"/>
   </w:num>
   <w:num w:numId="5">
-    <w:abstractNumId w:val="30"/>
+    <w:abstractNumId w:val="33"/>
   </w:num>
   <w:num w:numId="6">
     <w:abstractNumId w:val="10"/>
   </w:num>
   <w:num w:numId="7">
-    <w:abstractNumId w:val="14"/>
+    <w:abstractNumId w:val="15"/>
   </w:num>
   <w:num w:numId="8">
-    <w:abstractNumId w:val="32"/>
+    <w:abstractNumId w:val="35"/>
   </w:num>
   <w:num w:numId="9">
-    <w:abstractNumId w:val="20"/>
+    <w:abstractNumId w:val="22"/>
   </w:num>
   <w:num w:numId="10">
-    <w:abstractNumId w:val="35"/>
+    <w:abstractNumId w:val="39"/>
   </w:num>
   <w:num w:numId="11">
-    <w:abstractNumId w:val="19"/>
+    <w:abstractNumId w:val="21"/>
   </w:num>
   <w:num w:numId="12">
-    <w:abstractNumId w:val="36"/>
+    <w:abstractNumId w:val="40"/>
   </w:num>
   <w:num w:numId="13">
-    <w:abstractNumId w:val="21"/>
+    <w:abstractNumId w:val="23"/>
   </w:num>
   <w:num w:numId="14">
-    <w:abstractNumId w:val="44"/>
+    <w:abstractNumId w:val="48"/>
   </w:num>
   <w:num w:numId="15">
-    <w:abstractNumId w:val="34"/>
+    <w:abstractNumId w:val="38"/>
   </w:num>
   <w:num w:numId="16">
-    <w:abstractNumId w:val="22"/>
+    <w:abstractNumId w:val="24"/>
   </w:num>
   <w:num w:numId="17">
     <w:abstractNumId w:val="1"/>
   </w:num>
   <w:num w:numId="18">
-    <w:abstractNumId w:val="33"/>
+    <w:abstractNumId w:val="36"/>
   </w:num>
   <w:num w:numId="19">
     <w:abstractNumId w:val="3"/>
@@ -20798,19 +21695,19 @@
     <w:abstractNumId w:val="2"/>
   </w:num>
   <w:num w:numId="21">
-    <w:abstractNumId w:val="24"/>
+    <w:abstractNumId w:val="27"/>
   </w:num>
   <w:num w:numId="22">
     <w:abstractNumId w:val="9"/>
   </w:num>
   <w:num w:numId="23">
-    <w:abstractNumId w:val="26"/>
+    <w:abstractNumId w:val="29"/>
   </w:num>
   <w:num w:numId="24">
-    <w:abstractNumId w:val="18"/>
+    <w:abstractNumId w:val="20"/>
   </w:num>
   <w:num w:numId="25">
-    <w:abstractNumId w:val="17"/>
+    <w:abstractNumId w:val="19"/>
     <w:lvlOverride w:ilvl="0">
       <w:lvl w:ilvl="0">
         <w:numFmt w:val="lowerLetter"/>
@@ -20820,58 +21717,58 @@
     </w:lvlOverride>
   </w:num>
   <w:num w:numId="26">
-    <w:abstractNumId w:val="37"/>
+    <w:abstractNumId w:val="41"/>
   </w:num>
   <w:num w:numId="27">
-    <w:abstractNumId w:val="39"/>
+    <w:abstractNumId w:val="43"/>
   </w:num>
   <w:num w:numId="28">
     <w:abstractNumId w:val="7"/>
   </w:num>
   <w:num w:numId="29">
-    <w:abstractNumId w:val="15"/>
+    <w:abstractNumId w:val="17"/>
   </w:num>
   <w:num w:numId="30">
-    <w:abstractNumId w:val="38"/>
+    <w:abstractNumId w:val="42"/>
   </w:num>
   <w:num w:numId="31">
-    <w:abstractNumId w:val="27"/>
+    <w:abstractNumId w:val="30"/>
   </w:num>
   <w:num w:numId="32">
     <w:abstractNumId w:val="8"/>
   </w:num>
   <w:num w:numId="33">
-    <w:abstractNumId w:val="42"/>
+    <w:abstractNumId w:val="46"/>
   </w:num>
   <w:num w:numId="34">
     <w:abstractNumId w:val="12"/>
   </w:num>
   <w:num w:numId="35">
-    <w:abstractNumId w:val="41"/>
+    <w:abstractNumId w:val="45"/>
   </w:num>
   <w:num w:numId="36">
-    <w:abstractNumId w:val="31"/>
+    <w:abstractNumId w:val="34"/>
   </w:num>
   <w:num w:numId="37">
     <w:abstractNumId w:val="6"/>
   </w:num>
   <w:num w:numId="38">
-    <w:abstractNumId w:val="45"/>
+    <w:abstractNumId w:val="49"/>
   </w:num>
   <w:num w:numId="39">
-    <w:abstractNumId w:val="29"/>
+    <w:abstractNumId w:val="32"/>
   </w:num>
   <w:num w:numId="40">
     <w:abstractNumId w:val="5"/>
   </w:num>
   <w:num w:numId="41">
-    <w:abstractNumId w:val="46"/>
+    <w:abstractNumId w:val="50"/>
   </w:num>
   <w:num w:numId="42">
-    <w:abstractNumId w:val="28"/>
+    <w:abstractNumId w:val="31"/>
   </w:num>
   <w:num w:numId="43">
-    <w:abstractNumId w:val="43"/>
+    <w:abstractNumId w:val="47"/>
   </w:num>
   <w:num w:numId="44">
     <w:abstractNumId w:val="11"/>
@@ -20880,11 +21777,24 @@
     <w:abstractNumId w:val="4"/>
   </w:num>
   <w:num w:numId="46">
-    <w:abstractNumId w:val="25"/>
+    <w:abstractNumId w:val="28"/>
   </w:num>
   <w:num w:numId="47">
     <w:abstractNumId w:val="0"/>
   </w:num>
+  <w:num w:numId="48">
+    <w:abstractNumId w:val="13"/>
+  </w:num>
+  <w:num w:numId="49">
+    <w:abstractNumId w:val="16"/>
+  </w:num>
+  <w:num w:numId="50">
+    <w:abstractNumId w:val="37"/>
+  </w:num>
+  <w:num w:numId="51">
+    <w:abstractNumId w:val="26"/>
+  </w:num>
+  <w:numIdMacAtCleanup w:val="51"/>
 </w:numbering>
 </file>
 

</xml_diff>

<commit_message>
Crafting Weapon part added
</commit_message>
<xml_diff>
--- a/design-docs/Design Rationale.docx
+++ b/design-docs/Design Rationale.docx
@@ -1,6 +1,6 @@
 
 <file path=word/document.xml><?xml version="1.0" encoding="utf-8"?>
-<w:document xmlns:wpc="http://schemas.microsoft.com/office/word/2010/wordprocessingCanvas" xmlns:cx="http://schemas.microsoft.com/office/drawing/2014/chartex" xmlns:cx1="http://schemas.microsoft.com/office/drawing/2015/9/8/chartex" xmlns:cx2="http://schemas.microsoft.com/office/drawing/2015/10/21/chartex" xmlns:cx3="http://schemas.microsoft.com/office/drawing/2016/5/9/chartex" xmlns:cx4="http://schemas.microsoft.com/office/drawing/2016/5/10/chartex" xmlns:cx5="http://schemas.microsoft.com/office/drawing/2016/5/11/chartex" xmlns:cx6="http://schemas.microsoft.com/office/drawing/2016/5/12/chartex" xmlns:cx7="http://schemas.microsoft.com/office/drawing/2016/5/13/chartex" xmlns:cx8="http://schemas.microsoft.com/office/drawing/2016/5/14/chartex" xmlns:mc="http://schemas.openxmlformats.org/markup-compatibility/2006" xmlns:aink="http://schemas.microsoft.com/office/drawing/2016/ink" xmlns:am3d="http://schemas.microsoft.com/office/drawing/2017/model3d" xmlns:o="urn:schemas-microsoft-com:office:office" xmlns:r="http://schemas.openxmlformats.org/officeDocument/2006/relationships" xmlns:m="http://schemas.openxmlformats.org/officeDocument/2006/math" xmlns:v="urn:schemas-microsoft-com:vml" xmlns:wp14="http://schemas.microsoft.com/office/word/2010/wordprocessingDrawing" xmlns:wp="http://schemas.openxmlformats.org/drawingml/2006/wordprocessingDrawing" xmlns:w10="urn:schemas-microsoft-com:office:word" xmlns:w="http://schemas.openxmlformats.org/wordprocessingml/2006/main" xmlns:w14="http://schemas.microsoft.com/office/word/2010/wordml" xmlns:w15="http://schemas.microsoft.com/office/word/2012/wordml" xmlns:w16cex="http://schemas.microsoft.com/office/word/2018/wordml/cex" xmlns:w16cid="http://schemas.microsoft.com/office/word/2016/wordml/cid" xmlns:w16="http://schemas.microsoft.com/office/word/2018/wordml" xmlns:w16se="http://schemas.microsoft.com/office/word/2015/wordml/symex" xmlns:wpg="http://schemas.microsoft.com/office/word/2010/wordprocessingGroup" xmlns:wpi="http://schemas.microsoft.com/office/word/2010/wordprocessingInk" xmlns:wne="http://schemas.microsoft.com/office/word/2006/wordml" xmlns:wps="http://schemas.microsoft.com/office/word/2010/wordprocessingShape" mc:Ignorable="w14 w15 w16se w16cid w16 w16cex wp14">
+<w:document xmlns:wpc="http://schemas.microsoft.com/office/word/2010/wordprocessingCanvas" xmlns:cx="http://schemas.microsoft.com/office/drawing/2014/chartex" xmlns:cx1="http://schemas.microsoft.com/office/drawing/2015/9/8/chartex" xmlns:mc="http://schemas.openxmlformats.org/markup-compatibility/2006" xmlns:o="urn:schemas-microsoft-com:office:office" xmlns:r="http://schemas.openxmlformats.org/officeDocument/2006/relationships" xmlns:m="http://schemas.openxmlformats.org/officeDocument/2006/math" xmlns:v="urn:schemas-microsoft-com:vml" xmlns:wp14="http://schemas.microsoft.com/office/word/2010/wordprocessingDrawing" xmlns:wp="http://schemas.openxmlformats.org/drawingml/2006/wordprocessingDrawing" xmlns:w10="urn:schemas-microsoft-com:office:word" xmlns:w="http://schemas.openxmlformats.org/wordprocessingml/2006/main" xmlns:w14="http://schemas.microsoft.com/office/word/2010/wordml" xmlns:w15="http://schemas.microsoft.com/office/word/2012/wordml" xmlns:w16se="http://schemas.microsoft.com/office/word/2015/wordml/symex" xmlns:wpg="http://schemas.microsoft.com/office/word/2010/wordprocessingGroup" xmlns:wpi="http://schemas.microsoft.com/office/word/2010/wordprocessingInk" xmlns:wne="http://schemas.microsoft.com/office/word/2006/wordml" xmlns:wps="http://schemas.microsoft.com/office/word/2010/wordprocessingShape" mc:Ignorable="w14 w15 w16se wp14">
   <w:body>
     <w:p>
       <w:pPr>
@@ -1053,7 +1053,6 @@
           <w:color w:val="000000"/>
           <w:lang w:eastAsia="en-MY"/>
         </w:rPr>
-        <w:lastRenderedPageBreak/>
         <w:t xml:space="preserve">When the </w:t>
       </w:r>
       <w:r>
@@ -1941,26 +1940,32 @@
     <w:p>
       <w:pPr>
         <w:rPr>
+          <w:rFonts w:ascii="Calibri" w:eastAsia="Times New Roman" w:hAnsi="Calibri" w:cs="Calibri"/>
+          <w:color w:val="000000"/>
+          <w:lang w:eastAsia="en-MY"/>
+        </w:rPr>
+      </w:pPr>
+      <w:r>
+        <w:rPr>
+          <w:rFonts w:ascii="Calibri" w:eastAsia="Times New Roman" w:hAnsi="Calibri" w:cs="Calibri"/>
+          <w:color w:val="000000"/>
+          <w:lang w:eastAsia="en-MY"/>
+        </w:rPr>
+        <w:t>Design Choice:  </w:t>
+      </w:r>
+    </w:p>
+    <w:p>
+      <w:pPr>
+        <w:pStyle w:val="ListParagraph"/>
+        <w:numPr>
+          <w:ilvl w:val="0"/>
+          <w:numId w:val="52"/>
+        </w:numPr>
+        <w:rPr>
           <w:rFonts w:ascii="Times New Roman" w:eastAsia="Times New Roman" w:hAnsi="Times New Roman" w:cs="Times New Roman"/>
           <w:lang w:eastAsia="en-MY"/>
         </w:rPr>
       </w:pPr>
-      <w:r>
-        <w:rPr>
-          <w:rFonts w:ascii="Calibri" w:eastAsia="Times New Roman" w:hAnsi="Calibri" w:cs="Calibri"/>
-          <w:color w:val="000000"/>
-          <w:lang w:eastAsia="en-MY"/>
-        </w:rPr>
-        <w:t>Design Choice:  </w:t>
-      </w:r>
-    </w:p>
-    <w:p>
-      <w:pPr>
-        <w:rPr>
-          <w:rFonts w:ascii="Times New Roman" w:eastAsia="Times New Roman" w:hAnsi="Times New Roman" w:cs="Times New Roman"/>
-          <w:lang w:eastAsia="en-MY"/>
-        </w:rPr>
-      </w:pPr>
       <w:proofErr w:type="spellStart"/>
       <w:r>
         <w:rPr>
@@ -2030,6 +2035,14 @@
           <w:lang w:eastAsia="en-MY"/>
         </w:rPr>
         <w:t xml:space="preserve">. </w:t>
+      </w:r>
+      <w:r>
+        <w:rPr>
+          <w:rFonts w:ascii="Calibri" w:eastAsia="Times New Roman" w:hAnsi="Calibri" w:cs="Calibri"/>
+          <w:color w:val="000000"/>
+          <w:lang w:eastAsia="en-MY"/>
+        </w:rPr>
+        <w:t xml:space="preserve"> </w:t>
       </w:r>
       <w:proofErr w:type="spellStart"/>
       <w:r>
@@ -2103,17 +2116,1882 @@
       <w:pPr>
         <w:rPr>
           <w:rFonts w:ascii="Calibri" w:eastAsia="Calibri" w:hAnsi="Calibri" w:cs="Calibri"/>
+          <w:sz w:val="28"/>
+          <w:szCs w:val="28"/>
+        </w:rPr>
+      </w:pPr>
+    </w:p>
+    <w:p>
+      <w:pPr>
+        <w:rPr>
+          <w:rFonts w:ascii="Calibri" w:eastAsia="Calibri" w:hAnsi="Calibri" w:cs="Calibri"/>
+          <w:sz w:val="28"/>
+          <w:szCs w:val="28"/>
+        </w:rPr>
+      </w:pPr>
+    </w:p>
+    <w:p>
+      <w:pPr>
+        <w:rPr>
+          <w:rFonts w:ascii="Calibri" w:eastAsia="Times New Roman" w:hAnsi="Calibri" w:cs="Calibri"/>
+          <w:color w:val="000000"/>
           <w:sz w:val="28"/>
           <w:szCs w:val="28"/>
           <w:u w:val="single"/>
-        </w:rPr>
-      </w:pPr>
-      <w:r>
-        <w:rPr>
-          <w:rFonts w:ascii="Calibri" w:eastAsia="Calibri" w:hAnsi="Calibri" w:cs="Calibri"/>
+          <w:lang w:eastAsia="en-MY"/>
+        </w:rPr>
+      </w:pPr>
+      <w:r>
+        <w:rPr>
+          <w:rFonts w:ascii="Calibri" w:eastAsia="Times New Roman" w:hAnsi="Calibri" w:cs="Calibri"/>
+          <w:color w:val="000000"/>
           <w:sz w:val="28"/>
           <w:szCs w:val="28"/>
           <w:u w:val="single"/>
+          <w:lang w:eastAsia="en-MY"/>
+        </w:rPr>
+        <w:t>Crafting Weapons</w:t>
+      </w:r>
+    </w:p>
+    <w:p>
+      <w:pPr>
+        <w:rPr>
+          <w:rFonts w:ascii="Times New Roman" w:eastAsia="Times New Roman" w:hAnsi="Times New Roman" w:cs="Times New Roman"/>
+          <w:lang w:eastAsia="en-MY"/>
+        </w:rPr>
+      </w:pPr>
+    </w:p>
+    <w:p>
+      <w:pPr>
+        <w:rPr>
+          <w:rFonts w:ascii="Times New Roman" w:eastAsia="Times New Roman" w:hAnsi="Times New Roman" w:cs="Times New Roman"/>
+          <w:lang w:eastAsia="en-MY"/>
+        </w:rPr>
+      </w:pPr>
+      <w:proofErr w:type="spellStart"/>
+      <w:proofErr w:type="gramStart"/>
+      <w:r>
+        <w:rPr>
+          <w:rFonts w:ascii="Calibri" w:eastAsia="Times New Roman" w:hAnsi="Calibri" w:cs="Calibri"/>
+          <w:b/>
+          <w:bCs/>
+          <w:color w:val="000000"/>
+          <w:lang w:eastAsia="en-MY"/>
+        </w:rPr>
+        <w:t>CraftingAction</w:t>
+      </w:r>
+      <w:proofErr w:type="spellEnd"/>
+      <w:r>
+        <w:rPr>
+          <w:rFonts w:ascii="Calibri" w:eastAsia="Times New Roman" w:hAnsi="Calibri" w:cs="Calibri"/>
+          <w:b/>
+          <w:bCs/>
+          <w:color w:val="000000"/>
+          <w:lang w:eastAsia="en-MY"/>
+        </w:rPr>
+        <w:t>[</w:t>
+      </w:r>
+      <w:proofErr w:type="gramEnd"/>
+      <w:r>
+        <w:rPr>
+          <w:rFonts w:ascii="Calibri" w:eastAsia="Times New Roman" w:hAnsi="Calibri" w:cs="Calibri"/>
+          <w:b/>
+          <w:bCs/>
+          <w:color w:val="000000"/>
+          <w:lang w:eastAsia="en-MY"/>
+        </w:rPr>
+        <w:t xml:space="preserve"> New class]</w:t>
+      </w:r>
+    </w:p>
+    <w:p>
+      <w:pPr>
+        <w:numPr>
+          <w:ilvl w:val="0"/>
+          <w:numId w:val="53"/>
+        </w:numPr>
+        <w:textAlignment w:val="baseline"/>
+        <w:rPr>
+          <w:rFonts w:ascii="Calibri" w:eastAsia="Times New Roman" w:hAnsi="Calibri" w:cs="Calibri"/>
+          <w:color w:val="000000"/>
+          <w:lang w:eastAsia="en-MY"/>
+        </w:rPr>
+      </w:pPr>
+      <w:r>
+        <w:rPr>
+          <w:rFonts w:ascii="Calibri" w:eastAsia="Times New Roman" w:hAnsi="Calibri" w:cs="Calibri"/>
+          <w:color w:val="000000"/>
+          <w:lang w:eastAsia="en-MY"/>
+        </w:rPr>
+        <w:t>An action that allows an actor to craft a weapon.</w:t>
+      </w:r>
+    </w:p>
+    <w:p>
+      <w:pPr>
+        <w:rPr>
+          <w:rFonts w:ascii="Times New Roman" w:eastAsia="Times New Roman" w:hAnsi="Times New Roman" w:cs="Times New Roman"/>
+          <w:lang w:eastAsia="en-MY"/>
+        </w:rPr>
+      </w:pPr>
+      <w:r>
+        <w:rPr>
+          <w:rFonts w:ascii="Calibri" w:eastAsia="Times New Roman" w:hAnsi="Calibri" w:cs="Calibri"/>
+          <w:color w:val="000000"/>
+          <w:lang w:eastAsia="en-MY"/>
+        </w:rPr>
+        <w:t>New Changes and their responsibilities:</w:t>
+      </w:r>
+    </w:p>
+    <w:p>
+      <w:pPr>
+        <w:numPr>
+          <w:ilvl w:val="0"/>
+          <w:numId w:val="54"/>
+        </w:numPr>
+        <w:textAlignment w:val="baseline"/>
+        <w:rPr>
+          <w:rFonts w:ascii="Calibri" w:eastAsia="Times New Roman" w:hAnsi="Calibri" w:cs="Calibri"/>
+          <w:color w:val="000000"/>
+          <w:lang w:eastAsia="en-MY"/>
+        </w:rPr>
+      </w:pPr>
+      <w:r>
+        <w:rPr>
+          <w:rFonts w:ascii="Calibri" w:eastAsia="Times New Roman" w:hAnsi="Calibri" w:cs="Calibri"/>
+          <w:color w:val="000000"/>
+          <w:lang w:eastAsia="en-MY"/>
+        </w:rPr>
+        <w:t>This class inherits from a class called Action.</w:t>
+      </w:r>
+    </w:p>
+    <w:p>
+      <w:pPr>
+        <w:numPr>
+          <w:ilvl w:val="0"/>
+          <w:numId w:val="54"/>
+        </w:numPr>
+        <w:textAlignment w:val="baseline"/>
+        <w:rPr>
+          <w:rFonts w:ascii="Calibri" w:eastAsia="Times New Roman" w:hAnsi="Calibri" w:cs="Calibri"/>
+          <w:color w:val="000000"/>
+          <w:lang w:eastAsia="en-MY"/>
+        </w:rPr>
+      </w:pPr>
+      <w:r>
+        <w:rPr>
+          <w:rFonts w:ascii="Calibri" w:eastAsia="Times New Roman" w:hAnsi="Calibri" w:cs="Calibri"/>
+          <w:color w:val="000000"/>
+          <w:lang w:eastAsia="en-MY"/>
+        </w:rPr>
+        <w:t>It has two methods.</w:t>
+      </w:r>
+    </w:p>
+    <w:p>
+      <w:pPr>
+        <w:numPr>
+          <w:ilvl w:val="0"/>
+          <w:numId w:val="55"/>
+        </w:numPr>
+        <w:ind w:left="1440"/>
+        <w:textAlignment w:val="baseline"/>
+        <w:rPr>
+          <w:rFonts w:ascii="Calibri" w:eastAsia="Times New Roman" w:hAnsi="Calibri" w:cs="Calibri"/>
+          <w:color w:val="000000"/>
+          <w:lang w:eastAsia="en-MY"/>
+        </w:rPr>
+      </w:pPr>
+      <w:proofErr w:type="gramStart"/>
+      <w:r>
+        <w:rPr>
+          <w:rFonts w:ascii="Calibri" w:eastAsia="Times New Roman" w:hAnsi="Calibri" w:cs="Calibri"/>
+          <w:color w:val="FF0000"/>
+          <w:lang w:eastAsia="en-MY"/>
+        </w:rPr>
+        <w:t>execute(</w:t>
+      </w:r>
+      <w:proofErr w:type="gramEnd"/>
+      <w:r>
+        <w:rPr>
+          <w:rFonts w:ascii="Calibri" w:eastAsia="Times New Roman" w:hAnsi="Calibri" w:cs="Calibri"/>
+          <w:color w:val="FF0000"/>
+          <w:lang w:eastAsia="en-MY"/>
+        </w:rPr>
+        <w:t>)</w:t>
+      </w:r>
+      <w:r>
+        <w:rPr>
+          <w:rFonts w:ascii="Calibri" w:eastAsia="Times New Roman" w:hAnsi="Calibri" w:cs="Calibri"/>
+          <w:color w:val="000000"/>
+          <w:lang w:eastAsia="en-MY"/>
+        </w:rPr>
+        <w:t xml:space="preserve"> is a method that takes 2 parameters (</w:t>
+      </w:r>
+      <w:r>
+        <w:rPr>
+          <w:rFonts w:ascii="Calibri" w:eastAsia="Times New Roman" w:hAnsi="Calibri" w:cs="Calibri"/>
+          <w:b/>
+          <w:bCs/>
+          <w:color w:val="000000"/>
+          <w:lang w:eastAsia="en-MY"/>
+        </w:rPr>
+        <w:t>Actor</w:t>
+      </w:r>
+      <w:r>
+        <w:rPr>
+          <w:rFonts w:ascii="Calibri" w:eastAsia="Times New Roman" w:hAnsi="Calibri" w:cs="Calibri"/>
+          <w:color w:val="000000"/>
+          <w:lang w:eastAsia="en-MY"/>
+        </w:rPr>
+        <w:t xml:space="preserve"> </w:t>
+      </w:r>
+      <w:proofErr w:type="spellStart"/>
+      <w:r>
+        <w:rPr>
+          <w:rFonts w:ascii="Calibri" w:eastAsia="Times New Roman" w:hAnsi="Calibri" w:cs="Calibri"/>
+          <w:color w:val="FF0000"/>
+          <w:lang w:eastAsia="en-MY"/>
+        </w:rPr>
+        <w:t>actor</w:t>
+      </w:r>
+      <w:proofErr w:type="spellEnd"/>
+      <w:r>
+        <w:rPr>
+          <w:rFonts w:ascii="Calibri" w:eastAsia="Times New Roman" w:hAnsi="Calibri" w:cs="Calibri"/>
+          <w:color w:val="000000"/>
+          <w:lang w:eastAsia="en-MY"/>
+        </w:rPr>
+        <w:t xml:space="preserve"> and </w:t>
+      </w:r>
+      <w:proofErr w:type="spellStart"/>
+      <w:r>
+        <w:rPr>
+          <w:rFonts w:ascii="Calibri" w:eastAsia="Times New Roman" w:hAnsi="Calibri" w:cs="Calibri"/>
+          <w:b/>
+          <w:bCs/>
+          <w:color w:val="000000"/>
+          <w:lang w:eastAsia="en-MY"/>
+        </w:rPr>
+        <w:t>GameMap</w:t>
+      </w:r>
+      <w:proofErr w:type="spellEnd"/>
+      <w:r>
+        <w:rPr>
+          <w:rFonts w:ascii="Calibri" w:eastAsia="Times New Roman" w:hAnsi="Calibri" w:cs="Calibri"/>
+          <w:color w:val="000000"/>
+          <w:lang w:eastAsia="en-MY"/>
+        </w:rPr>
+        <w:t xml:space="preserve"> </w:t>
+      </w:r>
+      <w:r>
+        <w:rPr>
+          <w:rFonts w:ascii="Calibri" w:eastAsia="Times New Roman" w:hAnsi="Calibri" w:cs="Calibri"/>
+          <w:color w:val="FF0000"/>
+          <w:lang w:eastAsia="en-MY"/>
+        </w:rPr>
+        <w:t>map</w:t>
+      </w:r>
+      <w:r>
+        <w:rPr>
+          <w:rFonts w:ascii="Calibri" w:eastAsia="Times New Roman" w:hAnsi="Calibri" w:cs="Calibri"/>
+          <w:color w:val="000000"/>
+          <w:lang w:eastAsia="en-MY"/>
+        </w:rPr>
+        <w:t>) and returns a String. Its function is to craft a new weapon out of</w:t>
+      </w:r>
+      <w:proofErr w:type="gramStart"/>
+      <w:r>
+        <w:rPr>
+          <w:rFonts w:ascii="Calibri" w:eastAsia="Times New Roman" w:hAnsi="Calibri" w:cs="Calibri"/>
+          <w:color w:val="000000"/>
+          <w:lang w:eastAsia="en-MY"/>
+        </w:rPr>
+        <w:t>  a</w:t>
+      </w:r>
+      <w:proofErr w:type="gramEnd"/>
+      <w:r>
+        <w:rPr>
+          <w:rFonts w:ascii="Calibri" w:eastAsia="Times New Roman" w:hAnsi="Calibri" w:cs="Calibri"/>
+          <w:color w:val="000000"/>
+          <w:lang w:eastAsia="en-MY"/>
+        </w:rPr>
+        <w:t xml:space="preserve"> class called </w:t>
+      </w:r>
+      <w:proofErr w:type="spellStart"/>
+      <w:r>
+        <w:rPr>
+          <w:rFonts w:ascii="Calibri" w:eastAsia="Times New Roman" w:hAnsi="Calibri" w:cs="Calibri"/>
+          <w:b/>
+          <w:bCs/>
+          <w:color w:val="000000"/>
+          <w:lang w:eastAsia="en-MY"/>
+        </w:rPr>
+        <w:t>SimpleClub</w:t>
+      </w:r>
+      <w:proofErr w:type="spellEnd"/>
+      <w:r>
+        <w:rPr>
+          <w:rFonts w:ascii="Calibri" w:eastAsia="Times New Roman" w:hAnsi="Calibri" w:cs="Calibri"/>
+          <w:color w:val="000000"/>
+          <w:lang w:eastAsia="en-MY"/>
+        </w:rPr>
+        <w:t xml:space="preserve"> which is initially a “Limb”. There are 2 possible weapons that this class can craft which are</w:t>
+      </w:r>
+      <w:r>
+        <w:rPr>
+          <w:rFonts w:ascii="Calibri" w:eastAsia="Times New Roman" w:hAnsi="Calibri" w:cs="Calibri"/>
+          <w:b/>
+          <w:bCs/>
+          <w:color w:val="000000"/>
+          <w:lang w:eastAsia="en-MY"/>
+        </w:rPr>
+        <w:t xml:space="preserve"> </w:t>
+      </w:r>
+      <w:proofErr w:type="spellStart"/>
+      <w:r>
+        <w:rPr>
+          <w:rFonts w:ascii="Calibri" w:eastAsia="Times New Roman" w:hAnsi="Calibri" w:cs="Calibri"/>
+          <w:b/>
+          <w:bCs/>
+          <w:color w:val="000000"/>
+          <w:lang w:eastAsia="en-MY"/>
+        </w:rPr>
+        <w:t>ZombieClub</w:t>
+      </w:r>
+      <w:proofErr w:type="spellEnd"/>
+      <w:r>
+        <w:rPr>
+          <w:rFonts w:ascii="Calibri" w:eastAsia="Times New Roman" w:hAnsi="Calibri" w:cs="Calibri"/>
+          <w:b/>
+          <w:bCs/>
+          <w:color w:val="000000"/>
+          <w:lang w:eastAsia="en-MY"/>
+        </w:rPr>
+        <w:t xml:space="preserve"> </w:t>
+      </w:r>
+      <w:r>
+        <w:rPr>
+          <w:rFonts w:ascii="Calibri" w:eastAsia="Times New Roman" w:hAnsi="Calibri" w:cs="Calibri"/>
+          <w:color w:val="000000"/>
+          <w:lang w:eastAsia="en-MY"/>
+        </w:rPr>
+        <w:t xml:space="preserve">and </w:t>
+      </w:r>
+      <w:proofErr w:type="spellStart"/>
+      <w:r>
+        <w:rPr>
+          <w:rFonts w:ascii="Calibri" w:eastAsia="Times New Roman" w:hAnsi="Calibri" w:cs="Calibri"/>
+          <w:b/>
+          <w:bCs/>
+          <w:color w:val="000000"/>
+          <w:lang w:eastAsia="en-MY"/>
+        </w:rPr>
+        <w:t>ZombieMace</w:t>
+      </w:r>
+      <w:proofErr w:type="spellEnd"/>
+      <w:r>
+        <w:rPr>
+          <w:rFonts w:ascii="Calibri" w:eastAsia="Times New Roman" w:hAnsi="Calibri" w:cs="Calibri"/>
+          <w:color w:val="000000"/>
+          <w:lang w:eastAsia="en-MY"/>
+        </w:rPr>
+        <w:t xml:space="preserve">. If the actor’s inventory has an item with a capability of </w:t>
+      </w:r>
+      <w:proofErr w:type="spellStart"/>
+      <w:r>
+        <w:rPr>
+          <w:rFonts w:ascii="Calibri" w:eastAsia="Times New Roman" w:hAnsi="Calibri" w:cs="Calibri"/>
+          <w:color w:val="FF0000"/>
+          <w:lang w:eastAsia="en-MY"/>
+        </w:rPr>
+        <w:t>ItemCapability.CRAFTABLE</w:t>
+      </w:r>
+      <w:proofErr w:type="spellEnd"/>
+      <w:r>
+        <w:rPr>
+          <w:rFonts w:ascii="Calibri" w:eastAsia="Times New Roman" w:hAnsi="Calibri" w:cs="Calibri"/>
+          <w:color w:val="FF0000"/>
+          <w:lang w:eastAsia="en-MY"/>
+        </w:rPr>
+        <w:t xml:space="preserve"> </w:t>
+      </w:r>
+      <w:r>
+        <w:rPr>
+          <w:rFonts w:ascii="Calibri" w:eastAsia="Times New Roman" w:hAnsi="Calibri" w:cs="Calibri"/>
+          <w:color w:val="000000"/>
+          <w:lang w:eastAsia="en-MY"/>
+        </w:rPr>
+        <w:t>(</w:t>
+      </w:r>
+      <w:proofErr w:type="spellStart"/>
+      <w:r>
+        <w:rPr>
+          <w:rFonts w:ascii="Calibri" w:eastAsia="Times New Roman" w:hAnsi="Calibri" w:cs="Calibri"/>
+          <w:color w:val="000000"/>
+          <w:lang w:eastAsia="en-MY"/>
+        </w:rPr>
+        <w:t>enum</w:t>
+      </w:r>
+      <w:proofErr w:type="spellEnd"/>
+      <w:r>
+        <w:rPr>
+          <w:rFonts w:ascii="Calibri" w:eastAsia="Times New Roman" w:hAnsi="Calibri" w:cs="Calibri"/>
+          <w:color w:val="000000"/>
+          <w:lang w:eastAsia="en-MY"/>
+        </w:rPr>
+        <w:t xml:space="preserve">), that item can be crafted. An item with the capability of </w:t>
+      </w:r>
+      <w:proofErr w:type="spellStart"/>
+      <w:r>
+        <w:rPr>
+          <w:rFonts w:ascii="Calibri" w:eastAsia="Times New Roman" w:hAnsi="Calibri" w:cs="Calibri"/>
+          <w:color w:val="FF0000"/>
+          <w:lang w:eastAsia="en-MY"/>
+        </w:rPr>
+        <w:t>LimbsCapability.ARM</w:t>
+      </w:r>
+      <w:proofErr w:type="spellEnd"/>
+      <w:r>
+        <w:rPr>
+          <w:rFonts w:ascii="Calibri" w:eastAsia="Times New Roman" w:hAnsi="Calibri" w:cs="Calibri"/>
+          <w:color w:val="FF0000"/>
+          <w:lang w:eastAsia="en-MY"/>
+        </w:rPr>
+        <w:t xml:space="preserve"> </w:t>
+      </w:r>
+      <w:r>
+        <w:rPr>
+          <w:rFonts w:ascii="Calibri" w:eastAsia="Times New Roman" w:hAnsi="Calibri" w:cs="Calibri"/>
+          <w:color w:val="000000"/>
+          <w:lang w:eastAsia="en-MY"/>
+        </w:rPr>
+        <w:t>(</w:t>
+      </w:r>
+      <w:proofErr w:type="spellStart"/>
+      <w:r>
+        <w:rPr>
+          <w:rFonts w:ascii="Calibri" w:eastAsia="Times New Roman" w:hAnsi="Calibri" w:cs="Calibri"/>
+          <w:color w:val="000000"/>
+          <w:lang w:eastAsia="en-MY"/>
+        </w:rPr>
+        <w:t>enum</w:t>
+      </w:r>
+      <w:proofErr w:type="spellEnd"/>
+      <w:r>
+        <w:rPr>
+          <w:rFonts w:ascii="Calibri" w:eastAsia="Times New Roman" w:hAnsi="Calibri" w:cs="Calibri"/>
+          <w:color w:val="000000"/>
+          <w:lang w:eastAsia="en-MY"/>
+        </w:rPr>
+        <w:t xml:space="preserve">) can be crafted into a </w:t>
+      </w:r>
+      <w:proofErr w:type="spellStart"/>
+      <w:r>
+        <w:rPr>
+          <w:rFonts w:ascii="Calibri" w:eastAsia="Times New Roman" w:hAnsi="Calibri" w:cs="Calibri"/>
+          <w:b/>
+          <w:bCs/>
+          <w:color w:val="000000"/>
+          <w:lang w:eastAsia="en-MY"/>
+        </w:rPr>
+        <w:t>ZombieMace</w:t>
+      </w:r>
+      <w:proofErr w:type="spellEnd"/>
+      <w:r>
+        <w:rPr>
+          <w:rFonts w:ascii="Calibri" w:eastAsia="Times New Roman" w:hAnsi="Calibri" w:cs="Calibri"/>
+          <w:color w:val="000000"/>
+          <w:lang w:eastAsia="en-MY"/>
+        </w:rPr>
+        <w:t xml:space="preserve"> and capability of </w:t>
+      </w:r>
+      <w:proofErr w:type="spellStart"/>
+      <w:r>
+        <w:rPr>
+          <w:rFonts w:ascii="Calibri" w:eastAsia="Times New Roman" w:hAnsi="Calibri" w:cs="Calibri"/>
+          <w:color w:val="FF0000"/>
+          <w:lang w:eastAsia="en-MY"/>
+        </w:rPr>
+        <w:t>LimbsCapability.ARM</w:t>
+      </w:r>
+      <w:proofErr w:type="spellEnd"/>
+      <w:r>
+        <w:rPr>
+          <w:rFonts w:ascii="Calibri" w:eastAsia="Times New Roman" w:hAnsi="Calibri" w:cs="Calibri"/>
+          <w:color w:val="FF0000"/>
+          <w:lang w:eastAsia="en-MY"/>
+        </w:rPr>
+        <w:t xml:space="preserve"> </w:t>
+      </w:r>
+      <w:r>
+        <w:rPr>
+          <w:rFonts w:ascii="Calibri" w:eastAsia="Times New Roman" w:hAnsi="Calibri" w:cs="Calibri"/>
+          <w:color w:val="000000"/>
+          <w:lang w:eastAsia="en-MY"/>
+        </w:rPr>
+        <w:t>(</w:t>
+      </w:r>
+      <w:proofErr w:type="spellStart"/>
+      <w:r>
+        <w:rPr>
+          <w:rFonts w:ascii="Calibri" w:eastAsia="Times New Roman" w:hAnsi="Calibri" w:cs="Calibri"/>
+          <w:color w:val="000000"/>
+          <w:lang w:eastAsia="en-MY"/>
+        </w:rPr>
+        <w:t>enum</w:t>
+      </w:r>
+      <w:proofErr w:type="spellEnd"/>
+      <w:r>
+        <w:rPr>
+          <w:rFonts w:ascii="Calibri" w:eastAsia="Times New Roman" w:hAnsi="Calibri" w:cs="Calibri"/>
+          <w:color w:val="000000"/>
+          <w:lang w:eastAsia="en-MY"/>
+        </w:rPr>
+        <w:t xml:space="preserve">) can be crafted into a </w:t>
+      </w:r>
+      <w:proofErr w:type="spellStart"/>
+      <w:r>
+        <w:rPr>
+          <w:rFonts w:ascii="Calibri" w:eastAsia="Times New Roman" w:hAnsi="Calibri" w:cs="Calibri"/>
+          <w:b/>
+          <w:bCs/>
+          <w:color w:val="000000"/>
+          <w:lang w:eastAsia="en-MY"/>
+        </w:rPr>
+        <w:t>ZombieClub</w:t>
+      </w:r>
+      <w:proofErr w:type="spellEnd"/>
+      <w:r>
+        <w:rPr>
+          <w:rFonts w:ascii="Calibri" w:eastAsia="Times New Roman" w:hAnsi="Calibri" w:cs="Calibri"/>
+          <w:color w:val="000000"/>
+          <w:lang w:eastAsia="en-MY"/>
+        </w:rPr>
+        <w:t>. If it is successful, it will return a string that indicates the item is crafted.</w:t>
+      </w:r>
+    </w:p>
+    <w:p>
+      <w:pPr>
+        <w:numPr>
+          <w:ilvl w:val="0"/>
+          <w:numId w:val="55"/>
+        </w:numPr>
+        <w:ind w:left="1440"/>
+        <w:textAlignment w:val="baseline"/>
+        <w:rPr>
+          <w:rFonts w:ascii="Calibri" w:eastAsia="Times New Roman" w:hAnsi="Calibri" w:cs="Calibri"/>
+          <w:color w:val="000000"/>
+          <w:lang w:eastAsia="en-MY"/>
+        </w:rPr>
+      </w:pPr>
+      <w:proofErr w:type="spellStart"/>
+      <w:proofErr w:type="gramStart"/>
+      <w:r>
+        <w:rPr>
+          <w:rFonts w:ascii="Calibri" w:eastAsia="Times New Roman" w:hAnsi="Calibri" w:cs="Calibri"/>
+          <w:color w:val="FF0000"/>
+          <w:lang w:eastAsia="en-MY"/>
+        </w:rPr>
+        <w:t>menuDescription</w:t>
+      </w:r>
+      <w:proofErr w:type="spellEnd"/>
+      <w:r>
+        <w:rPr>
+          <w:rFonts w:ascii="Calibri" w:eastAsia="Times New Roman" w:hAnsi="Calibri" w:cs="Calibri"/>
+          <w:color w:val="FF0000"/>
+          <w:lang w:eastAsia="en-MY"/>
+        </w:rPr>
+        <w:t>(</w:t>
+      </w:r>
+      <w:proofErr w:type="gramEnd"/>
+      <w:r>
+        <w:rPr>
+          <w:rFonts w:ascii="Calibri" w:eastAsia="Times New Roman" w:hAnsi="Calibri" w:cs="Calibri"/>
+          <w:color w:val="FF0000"/>
+          <w:lang w:eastAsia="en-MY"/>
+        </w:rPr>
+        <w:t>)</w:t>
+      </w:r>
+      <w:r>
+        <w:rPr>
+          <w:rFonts w:ascii="Calibri" w:eastAsia="Times New Roman" w:hAnsi="Calibri" w:cs="Calibri"/>
+          <w:color w:val="000000"/>
+          <w:lang w:eastAsia="en-MY"/>
+        </w:rPr>
+        <w:t xml:space="preserve"> is a method that takes a parameter ( Actor </w:t>
+      </w:r>
+      <w:proofErr w:type="spellStart"/>
+      <w:r>
+        <w:rPr>
+          <w:rFonts w:ascii="Calibri" w:eastAsia="Times New Roman" w:hAnsi="Calibri" w:cs="Calibri"/>
+          <w:color w:val="FF0000"/>
+          <w:lang w:eastAsia="en-MY"/>
+        </w:rPr>
+        <w:t>actor</w:t>
+      </w:r>
+      <w:proofErr w:type="spellEnd"/>
+      <w:r>
+        <w:rPr>
+          <w:rFonts w:ascii="Calibri" w:eastAsia="Times New Roman" w:hAnsi="Calibri" w:cs="Calibri"/>
+          <w:color w:val="000000"/>
+          <w:lang w:eastAsia="en-MY"/>
+        </w:rPr>
+        <w:t xml:space="preserve"> ) and returns a String. Its function is to return a menu description to show that there’s an item that is </w:t>
+      </w:r>
+      <w:proofErr w:type="spellStart"/>
+      <w:r>
+        <w:rPr>
+          <w:rFonts w:ascii="Calibri" w:eastAsia="Times New Roman" w:hAnsi="Calibri" w:cs="Calibri"/>
+          <w:color w:val="000000"/>
+          <w:lang w:eastAsia="en-MY"/>
+        </w:rPr>
+        <w:t>craftable</w:t>
+      </w:r>
+      <w:proofErr w:type="spellEnd"/>
+      <w:r>
+        <w:rPr>
+          <w:rFonts w:ascii="Calibri" w:eastAsia="Times New Roman" w:hAnsi="Calibri" w:cs="Calibri"/>
+          <w:color w:val="000000"/>
+          <w:lang w:eastAsia="en-MY"/>
+        </w:rPr>
+        <w:t xml:space="preserve"> in the Actor’s inventory.</w:t>
+      </w:r>
+    </w:p>
+    <w:p>
+      <w:pPr>
+        <w:rPr>
+          <w:rFonts w:ascii="Times New Roman" w:eastAsia="Times New Roman" w:hAnsi="Times New Roman" w:cs="Times New Roman"/>
+          <w:lang w:eastAsia="en-MY"/>
+        </w:rPr>
+      </w:pPr>
+    </w:p>
+    <w:p>
+      <w:pPr>
+        <w:rPr>
+          <w:rFonts w:ascii="Times New Roman" w:eastAsia="Times New Roman" w:hAnsi="Times New Roman" w:cs="Times New Roman"/>
+          <w:lang w:eastAsia="en-MY"/>
+        </w:rPr>
+      </w:pPr>
+      <w:r>
+        <w:rPr>
+          <w:rFonts w:ascii="Calibri" w:eastAsia="Times New Roman" w:hAnsi="Calibri" w:cs="Calibri"/>
+          <w:color w:val="000000"/>
+          <w:lang w:eastAsia="en-MY"/>
+        </w:rPr>
+        <w:t>Design Choices:</w:t>
+      </w:r>
+    </w:p>
+    <w:p>
+      <w:pPr>
+        <w:numPr>
+          <w:ilvl w:val="0"/>
+          <w:numId w:val="56"/>
+        </w:numPr>
+        <w:textAlignment w:val="baseline"/>
+        <w:rPr>
+          <w:rFonts w:ascii="Calibri" w:eastAsia="Times New Roman" w:hAnsi="Calibri" w:cs="Calibri"/>
+          <w:color w:val="000000"/>
+          <w:lang w:eastAsia="en-MY"/>
+        </w:rPr>
+      </w:pPr>
+      <w:r>
+        <w:rPr>
+          <w:rFonts w:ascii="Calibri" w:eastAsia="Times New Roman" w:hAnsi="Calibri" w:cs="Calibri"/>
+          <w:color w:val="000000"/>
+          <w:lang w:eastAsia="en-MY"/>
+        </w:rPr>
+        <w:t>When designing</w:t>
+      </w:r>
+      <w:r>
+        <w:rPr>
+          <w:rFonts w:ascii="Calibri" w:eastAsia="Times New Roman" w:hAnsi="Calibri" w:cs="Calibri"/>
+          <w:b/>
+          <w:bCs/>
+          <w:color w:val="000000"/>
+          <w:lang w:eastAsia="en-MY"/>
+        </w:rPr>
+        <w:t xml:space="preserve"> </w:t>
+      </w:r>
+      <w:proofErr w:type="spellStart"/>
+      <w:r>
+        <w:rPr>
+          <w:rFonts w:ascii="Calibri" w:eastAsia="Times New Roman" w:hAnsi="Calibri" w:cs="Calibri"/>
+          <w:b/>
+          <w:bCs/>
+          <w:color w:val="000000"/>
+          <w:lang w:eastAsia="en-MY"/>
+        </w:rPr>
+        <w:t>CraftingAction</w:t>
+      </w:r>
+      <w:proofErr w:type="spellEnd"/>
+      <w:r>
+        <w:rPr>
+          <w:rFonts w:ascii="Calibri" w:eastAsia="Times New Roman" w:hAnsi="Calibri" w:cs="Calibri"/>
+          <w:b/>
+          <w:bCs/>
+          <w:color w:val="000000"/>
+          <w:lang w:eastAsia="en-MY"/>
+        </w:rPr>
+        <w:t xml:space="preserve"> </w:t>
+      </w:r>
+      <w:r>
+        <w:rPr>
+          <w:rFonts w:ascii="Calibri" w:eastAsia="Times New Roman" w:hAnsi="Calibri" w:cs="Calibri"/>
+          <w:color w:val="000000"/>
+          <w:lang w:eastAsia="en-MY"/>
+        </w:rPr>
+        <w:t>class, it inherits from</w:t>
+      </w:r>
+      <w:r>
+        <w:rPr>
+          <w:rFonts w:ascii="Calibri" w:eastAsia="Times New Roman" w:hAnsi="Calibri" w:cs="Calibri"/>
+          <w:b/>
+          <w:bCs/>
+          <w:color w:val="000000"/>
+          <w:lang w:eastAsia="en-MY"/>
+        </w:rPr>
+        <w:t xml:space="preserve"> Action </w:t>
+      </w:r>
+      <w:r>
+        <w:rPr>
+          <w:rFonts w:ascii="Calibri" w:eastAsia="Times New Roman" w:hAnsi="Calibri" w:cs="Calibri"/>
+          <w:color w:val="000000"/>
+          <w:lang w:eastAsia="en-MY"/>
+        </w:rPr>
+        <w:t>class as it is a type of action. This reduces repetition of codes and hence follows the</w:t>
+      </w:r>
+      <w:proofErr w:type="gramStart"/>
+      <w:r>
+        <w:rPr>
+          <w:rFonts w:ascii="Calibri" w:eastAsia="Times New Roman" w:hAnsi="Calibri" w:cs="Calibri"/>
+          <w:color w:val="000000"/>
+          <w:lang w:eastAsia="en-MY"/>
+        </w:rPr>
+        <w:t xml:space="preserve">  </w:t>
+      </w:r>
+      <w:r>
+        <w:rPr>
+          <w:rFonts w:ascii="Calibri" w:eastAsia="Times New Roman" w:hAnsi="Calibri" w:cs="Calibri"/>
+          <w:color w:val="FF0000"/>
+          <w:lang w:eastAsia="en-MY"/>
+        </w:rPr>
+        <w:t>DRY</w:t>
+      </w:r>
+      <w:proofErr w:type="gramEnd"/>
+      <w:r>
+        <w:rPr>
+          <w:rFonts w:ascii="Calibri" w:eastAsia="Times New Roman" w:hAnsi="Calibri" w:cs="Calibri"/>
+          <w:color w:val="FF0000"/>
+          <w:lang w:eastAsia="en-MY"/>
+        </w:rPr>
+        <w:t>( Don’t repeat yourself)</w:t>
+      </w:r>
+      <w:r>
+        <w:rPr>
+          <w:rFonts w:ascii="Calibri" w:eastAsia="Times New Roman" w:hAnsi="Calibri" w:cs="Calibri"/>
+          <w:color w:val="000000"/>
+          <w:lang w:eastAsia="en-MY"/>
+        </w:rPr>
+        <w:t xml:space="preserve"> principle.</w:t>
+      </w:r>
+    </w:p>
+    <w:p>
+      <w:pPr>
+        <w:numPr>
+          <w:ilvl w:val="0"/>
+          <w:numId w:val="56"/>
+        </w:numPr>
+        <w:textAlignment w:val="baseline"/>
+        <w:rPr>
+          <w:rFonts w:ascii="Calibri" w:eastAsia="Times New Roman" w:hAnsi="Calibri" w:cs="Calibri"/>
+          <w:color w:val="000000"/>
+          <w:lang w:eastAsia="en-MY"/>
+        </w:rPr>
+      </w:pPr>
+      <w:r>
+        <w:rPr>
+          <w:rFonts w:ascii="Calibri" w:eastAsia="Times New Roman" w:hAnsi="Calibri" w:cs="Calibri"/>
+          <w:color w:val="000000"/>
+          <w:lang w:eastAsia="en-MY"/>
+        </w:rPr>
+        <w:t xml:space="preserve">The item that is going to be crafted will be removed from inventory and the crafted weapon will be added into the inventory. It’s kind of replacing the item that is going to be crafted with another item, in this case is either </w:t>
+      </w:r>
+      <w:proofErr w:type="spellStart"/>
+      <w:r>
+        <w:rPr>
+          <w:rFonts w:ascii="Calibri" w:eastAsia="Times New Roman" w:hAnsi="Calibri" w:cs="Calibri"/>
+          <w:b/>
+          <w:bCs/>
+          <w:color w:val="000000"/>
+          <w:lang w:eastAsia="en-MY"/>
+        </w:rPr>
+        <w:t>ZombieClub</w:t>
+      </w:r>
+      <w:proofErr w:type="spellEnd"/>
+      <w:r>
+        <w:rPr>
+          <w:rFonts w:ascii="Calibri" w:eastAsia="Times New Roman" w:hAnsi="Calibri" w:cs="Calibri"/>
+          <w:color w:val="000000"/>
+          <w:lang w:eastAsia="en-MY"/>
+        </w:rPr>
+        <w:t xml:space="preserve"> or </w:t>
+      </w:r>
+      <w:proofErr w:type="spellStart"/>
+      <w:r>
+        <w:rPr>
+          <w:rFonts w:ascii="Calibri" w:eastAsia="Times New Roman" w:hAnsi="Calibri" w:cs="Calibri"/>
+          <w:b/>
+          <w:bCs/>
+          <w:color w:val="000000"/>
+          <w:lang w:eastAsia="en-MY"/>
+        </w:rPr>
+        <w:t>ZombieMace</w:t>
+      </w:r>
+      <w:proofErr w:type="spellEnd"/>
+      <w:r>
+        <w:rPr>
+          <w:rFonts w:ascii="Calibri" w:eastAsia="Times New Roman" w:hAnsi="Calibri" w:cs="Calibri"/>
+          <w:color w:val="000000"/>
+          <w:lang w:eastAsia="en-MY"/>
+        </w:rPr>
+        <w:t>.</w:t>
+      </w:r>
+    </w:p>
+    <w:p>
+      <w:pPr>
+        <w:rPr>
+          <w:rFonts w:ascii="Times New Roman" w:eastAsia="Times New Roman" w:hAnsi="Times New Roman" w:cs="Times New Roman"/>
+          <w:lang w:eastAsia="en-MY"/>
+        </w:rPr>
+      </w:pPr>
+    </w:p>
+    <w:p>
+      <w:pPr>
+        <w:rPr>
+          <w:rFonts w:ascii="Times New Roman" w:eastAsia="Times New Roman" w:hAnsi="Times New Roman" w:cs="Times New Roman"/>
+          <w:lang w:eastAsia="en-MY"/>
+        </w:rPr>
+      </w:pPr>
+      <w:proofErr w:type="spellStart"/>
+      <w:r>
+        <w:rPr>
+          <w:rFonts w:ascii="Calibri" w:eastAsia="Times New Roman" w:hAnsi="Calibri" w:cs="Calibri"/>
+          <w:b/>
+          <w:bCs/>
+          <w:color w:val="000000"/>
+          <w:lang w:eastAsia="en-MY"/>
+        </w:rPr>
+        <w:t>ZombieMace</w:t>
+      </w:r>
+      <w:proofErr w:type="spellEnd"/>
+      <w:r>
+        <w:rPr>
+          <w:rFonts w:ascii="Calibri" w:eastAsia="Times New Roman" w:hAnsi="Calibri" w:cs="Calibri"/>
+          <w:b/>
+          <w:bCs/>
+          <w:color w:val="000000"/>
+          <w:lang w:eastAsia="en-MY"/>
+        </w:rPr>
+        <w:t xml:space="preserve"> </w:t>
+      </w:r>
+      <w:proofErr w:type="gramStart"/>
+      <w:r>
+        <w:rPr>
+          <w:rFonts w:ascii="Calibri" w:eastAsia="Times New Roman" w:hAnsi="Calibri" w:cs="Calibri"/>
+          <w:b/>
+          <w:bCs/>
+          <w:color w:val="000000"/>
+          <w:lang w:eastAsia="en-MY"/>
+        </w:rPr>
+        <w:t>[ New</w:t>
+      </w:r>
+      <w:proofErr w:type="gramEnd"/>
+      <w:r>
+        <w:rPr>
+          <w:rFonts w:ascii="Calibri" w:eastAsia="Times New Roman" w:hAnsi="Calibri" w:cs="Calibri"/>
+          <w:b/>
+          <w:bCs/>
+          <w:color w:val="000000"/>
+          <w:lang w:eastAsia="en-MY"/>
+        </w:rPr>
+        <w:t xml:space="preserve"> class ]</w:t>
+      </w:r>
+    </w:p>
+    <w:p>
+      <w:pPr>
+        <w:numPr>
+          <w:ilvl w:val="0"/>
+          <w:numId w:val="57"/>
+        </w:numPr>
+        <w:textAlignment w:val="baseline"/>
+        <w:rPr>
+          <w:rFonts w:ascii="Calibri" w:eastAsia="Times New Roman" w:hAnsi="Calibri" w:cs="Calibri"/>
+          <w:color w:val="000000"/>
+          <w:lang w:eastAsia="en-MY"/>
+        </w:rPr>
+      </w:pPr>
+      <w:r>
+        <w:rPr>
+          <w:rFonts w:ascii="Calibri" w:eastAsia="Times New Roman" w:hAnsi="Calibri" w:cs="Calibri"/>
+          <w:color w:val="000000"/>
+          <w:lang w:eastAsia="en-MY"/>
+        </w:rPr>
+        <w:t>A type of weapon item that is created from crafting.</w:t>
+      </w:r>
+    </w:p>
+    <w:p>
+      <w:pPr>
+        <w:rPr>
+          <w:rFonts w:ascii="Times New Roman" w:eastAsia="Times New Roman" w:hAnsi="Times New Roman" w:cs="Times New Roman"/>
+          <w:lang w:eastAsia="en-MY"/>
+        </w:rPr>
+      </w:pPr>
+      <w:r>
+        <w:rPr>
+          <w:rFonts w:ascii="Calibri" w:eastAsia="Times New Roman" w:hAnsi="Calibri" w:cs="Calibri"/>
+          <w:color w:val="000000"/>
+          <w:lang w:eastAsia="en-MY"/>
+        </w:rPr>
+        <w:t>New Changes and their responsibilities:</w:t>
+      </w:r>
+    </w:p>
+    <w:p>
+      <w:pPr>
+        <w:numPr>
+          <w:ilvl w:val="0"/>
+          <w:numId w:val="58"/>
+        </w:numPr>
+        <w:textAlignment w:val="baseline"/>
+        <w:rPr>
+          <w:rFonts w:ascii="Calibri" w:eastAsia="Times New Roman" w:hAnsi="Calibri" w:cs="Calibri"/>
+          <w:color w:val="000000"/>
+          <w:lang w:eastAsia="en-MY"/>
+        </w:rPr>
+      </w:pPr>
+      <w:r>
+        <w:rPr>
+          <w:rFonts w:ascii="Calibri" w:eastAsia="Times New Roman" w:hAnsi="Calibri" w:cs="Calibri"/>
+          <w:color w:val="000000"/>
+          <w:lang w:eastAsia="en-MY"/>
+        </w:rPr>
+        <w:t xml:space="preserve">This class inherits from a class called </w:t>
+      </w:r>
+      <w:proofErr w:type="spellStart"/>
+      <w:r>
+        <w:rPr>
+          <w:rFonts w:ascii="Calibri" w:eastAsia="Times New Roman" w:hAnsi="Calibri" w:cs="Calibri"/>
+          <w:b/>
+          <w:bCs/>
+          <w:color w:val="000000"/>
+          <w:lang w:eastAsia="en-MY"/>
+        </w:rPr>
+        <w:t>WeaponItem</w:t>
+      </w:r>
+      <w:proofErr w:type="spellEnd"/>
+      <w:r>
+        <w:rPr>
+          <w:rFonts w:ascii="Calibri" w:eastAsia="Times New Roman" w:hAnsi="Calibri" w:cs="Calibri"/>
+          <w:color w:val="000000"/>
+          <w:lang w:eastAsia="en-MY"/>
+        </w:rPr>
+        <w:t>.</w:t>
+      </w:r>
+    </w:p>
+    <w:p>
+      <w:pPr>
+        <w:numPr>
+          <w:ilvl w:val="0"/>
+          <w:numId w:val="58"/>
+        </w:numPr>
+        <w:textAlignment w:val="baseline"/>
+        <w:rPr>
+          <w:rFonts w:ascii="Calibri" w:eastAsia="Times New Roman" w:hAnsi="Calibri" w:cs="Calibri"/>
+          <w:color w:val="000000"/>
+          <w:lang w:eastAsia="en-MY"/>
+        </w:rPr>
+      </w:pPr>
+      <w:r>
+        <w:rPr>
+          <w:rFonts w:ascii="Calibri" w:eastAsia="Times New Roman" w:hAnsi="Calibri" w:cs="Calibri"/>
+          <w:color w:val="000000"/>
+          <w:lang w:eastAsia="en-MY"/>
+        </w:rPr>
+        <w:t>It has a constructor that takes no parameter and initializes the attributes of the class with a superclass constructor.</w:t>
+      </w:r>
+    </w:p>
+    <w:p>
+      <w:pPr>
+        <w:rPr>
+          <w:rFonts w:ascii="Times New Roman" w:eastAsia="Times New Roman" w:hAnsi="Times New Roman" w:cs="Times New Roman"/>
+          <w:lang w:eastAsia="en-MY"/>
+        </w:rPr>
+      </w:pPr>
+    </w:p>
+    <w:p>
+      <w:pPr>
+        <w:rPr>
+          <w:rFonts w:ascii="Times New Roman" w:eastAsia="Times New Roman" w:hAnsi="Times New Roman" w:cs="Times New Roman"/>
+          <w:lang w:eastAsia="en-MY"/>
+        </w:rPr>
+      </w:pPr>
+      <w:r>
+        <w:rPr>
+          <w:rFonts w:ascii="Calibri" w:eastAsia="Times New Roman" w:hAnsi="Calibri" w:cs="Calibri"/>
+          <w:color w:val="000000"/>
+          <w:lang w:eastAsia="en-MY"/>
+        </w:rPr>
+        <w:t>Design Choice:</w:t>
+      </w:r>
+    </w:p>
+    <w:p>
+      <w:pPr>
+        <w:numPr>
+          <w:ilvl w:val="0"/>
+          <w:numId w:val="59"/>
+        </w:numPr>
+        <w:textAlignment w:val="baseline"/>
+        <w:rPr>
+          <w:rFonts w:ascii="Calibri" w:eastAsia="Times New Roman" w:hAnsi="Calibri" w:cs="Calibri"/>
+          <w:color w:val="000000"/>
+          <w:lang w:eastAsia="en-MY"/>
+        </w:rPr>
+      </w:pPr>
+      <w:r>
+        <w:rPr>
+          <w:rFonts w:ascii="Calibri" w:eastAsia="Times New Roman" w:hAnsi="Calibri" w:cs="Calibri"/>
+          <w:color w:val="000000"/>
+          <w:lang w:eastAsia="en-MY"/>
+        </w:rPr>
+        <w:t xml:space="preserve">When designing the </w:t>
+      </w:r>
+      <w:proofErr w:type="spellStart"/>
+      <w:r>
+        <w:rPr>
+          <w:rFonts w:ascii="Calibri" w:eastAsia="Times New Roman" w:hAnsi="Calibri" w:cs="Calibri"/>
+          <w:b/>
+          <w:bCs/>
+          <w:color w:val="000000"/>
+          <w:lang w:eastAsia="en-MY"/>
+        </w:rPr>
+        <w:t>ZombieMace</w:t>
+      </w:r>
+      <w:proofErr w:type="spellEnd"/>
+      <w:r>
+        <w:rPr>
+          <w:rFonts w:ascii="Calibri" w:eastAsia="Times New Roman" w:hAnsi="Calibri" w:cs="Calibri"/>
+          <w:color w:val="000000"/>
+          <w:lang w:eastAsia="en-MY"/>
+        </w:rPr>
+        <w:t xml:space="preserve"> class, it inherits the </w:t>
+      </w:r>
+      <w:proofErr w:type="spellStart"/>
+      <w:r>
+        <w:rPr>
+          <w:rFonts w:ascii="Calibri" w:eastAsia="Times New Roman" w:hAnsi="Calibri" w:cs="Calibri"/>
+          <w:b/>
+          <w:bCs/>
+          <w:color w:val="000000"/>
+          <w:lang w:eastAsia="en-MY"/>
+        </w:rPr>
+        <w:t>WeaponItem</w:t>
+      </w:r>
+      <w:proofErr w:type="spellEnd"/>
+      <w:r>
+        <w:rPr>
+          <w:rFonts w:ascii="Calibri" w:eastAsia="Times New Roman" w:hAnsi="Calibri" w:cs="Calibri"/>
+          <w:color w:val="000000"/>
+          <w:lang w:eastAsia="en-MY"/>
+        </w:rPr>
+        <w:t xml:space="preserve"> class as </w:t>
+      </w:r>
+      <w:proofErr w:type="spellStart"/>
+      <w:r>
+        <w:rPr>
+          <w:rFonts w:ascii="Calibri" w:eastAsia="Times New Roman" w:hAnsi="Calibri" w:cs="Calibri"/>
+          <w:b/>
+          <w:bCs/>
+          <w:color w:val="000000"/>
+          <w:lang w:eastAsia="en-MY"/>
+        </w:rPr>
+        <w:t>ZombieMace</w:t>
+      </w:r>
+      <w:proofErr w:type="spellEnd"/>
+      <w:r>
+        <w:rPr>
+          <w:rFonts w:ascii="Calibri" w:eastAsia="Times New Roman" w:hAnsi="Calibri" w:cs="Calibri"/>
+          <w:color w:val="000000"/>
+          <w:lang w:eastAsia="en-MY"/>
+        </w:rPr>
+        <w:t xml:space="preserve"> is portable like an </w:t>
+      </w:r>
+      <w:r>
+        <w:rPr>
+          <w:rFonts w:ascii="Calibri" w:eastAsia="Times New Roman" w:hAnsi="Calibri" w:cs="Calibri"/>
+          <w:b/>
+          <w:bCs/>
+          <w:color w:val="000000"/>
+          <w:lang w:eastAsia="en-MY"/>
+        </w:rPr>
+        <w:t>Item</w:t>
+      </w:r>
+      <w:r>
+        <w:rPr>
+          <w:rFonts w:ascii="Calibri" w:eastAsia="Times New Roman" w:hAnsi="Calibri" w:cs="Calibri"/>
+          <w:color w:val="000000"/>
+          <w:lang w:eastAsia="en-MY"/>
+        </w:rPr>
+        <w:t xml:space="preserve"> and has damage and verbs like a </w:t>
+      </w:r>
+      <w:r>
+        <w:rPr>
+          <w:rFonts w:ascii="Calibri" w:eastAsia="Times New Roman" w:hAnsi="Calibri" w:cs="Calibri"/>
+          <w:b/>
+          <w:bCs/>
+          <w:color w:val="000000"/>
+          <w:lang w:eastAsia="en-MY"/>
+        </w:rPr>
+        <w:t>Weapon</w:t>
+      </w:r>
+      <w:r>
+        <w:rPr>
+          <w:rFonts w:ascii="Calibri" w:eastAsia="Times New Roman" w:hAnsi="Calibri" w:cs="Calibri"/>
+          <w:color w:val="000000"/>
+          <w:lang w:eastAsia="en-MY"/>
+        </w:rPr>
+        <w:t xml:space="preserve">. Hence, it follows the </w:t>
+      </w:r>
+      <w:proofErr w:type="gramStart"/>
+      <w:r>
+        <w:rPr>
+          <w:rFonts w:ascii="Calibri" w:eastAsia="Times New Roman" w:hAnsi="Calibri" w:cs="Calibri"/>
+          <w:color w:val="FF0000"/>
+          <w:lang w:eastAsia="en-MY"/>
+        </w:rPr>
+        <w:t>DRY(</w:t>
+      </w:r>
+      <w:proofErr w:type="gramEnd"/>
+      <w:r>
+        <w:rPr>
+          <w:rFonts w:ascii="Calibri" w:eastAsia="Times New Roman" w:hAnsi="Calibri" w:cs="Calibri"/>
+          <w:color w:val="FF0000"/>
+          <w:lang w:eastAsia="en-MY"/>
+        </w:rPr>
+        <w:t xml:space="preserve"> Don’t repeat yourself)</w:t>
+      </w:r>
+      <w:r>
+        <w:rPr>
+          <w:rFonts w:ascii="Calibri" w:eastAsia="Times New Roman" w:hAnsi="Calibri" w:cs="Calibri"/>
+          <w:color w:val="000000"/>
+          <w:lang w:eastAsia="en-MY"/>
+        </w:rPr>
+        <w:t xml:space="preserve"> principle to prevent repetition of codes.</w:t>
+      </w:r>
+    </w:p>
+    <w:p>
+      <w:pPr>
+        <w:numPr>
+          <w:ilvl w:val="0"/>
+          <w:numId w:val="59"/>
+        </w:numPr>
+        <w:textAlignment w:val="baseline"/>
+        <w:rPr>
+          <w:rFonts w:ascii="Calibri" w:eastAsia="Times New Roman" w:hAnsi="Calibri" w:cs="Calibri"/>
+          <w:color w:val="000000"/>
+          <w:lang w:eastAsia="en-MY"/>
+        </w:rPr>
+      </w:pPr>
+      <w:proofErr w:type="spellStart"/>
+      <w:r>
+        <w:rPr>
+          <w:rFonts w:ascii="Calibri" w:eastAsia="Times New Roman" w:hAnsi="Calibri" w:cs="Calibri"/>
+          <w:b/>
+          <w:bCs/>
+          <w:color w:val="000000"/>
+          <w:lang w:eastAsia="en-MY"/>
+        </w:rPr>
+        <w:t>ZombieMace</w:t>
+      </w:r>
+      <w:proofErr w:type="spellEnd"/>
+      <w:r>
+        <w:rPr>
+          <w:rFonts w:ascii="Calibri" w:eastAsia="Times New Roman" w:hAnsi="Calibri" w:cs="Calibri"/>
+          <w:color w:val="000000"/>
+          <w:lang w:eastAsia="en-MY"/>
+        </w:rPr>
+        <w:t xml:space="preserve"> will have higher damage than </w:t>
+      </w:r>
+      <w:proofErr w:type="spellStart"/>
+      <w:r>
+        <w:rPr>
+          <w:rFonts w:ascii="Calibri" w:eastAsia="Times New Roman" w:hAnsi="Calibri" w:cs="Calibri"/>
+          <w:b/>
+          <w:bCs/>
+          <w:color w:val="000000"/>
+          <w:lang w:eastAsia="en-MY"/>
+        </w:rPr>
+        <w:t>ZombieClub</w:t>
+      </w:r>
+      <w:proofErr w:type="spellEnd"/>
+      <w:r>
+        <w:rPr>
+          <w:rFonts w:ascii="Calibri" w:eastAsia="Times New Roman" w:hAnsi="Calibri" w:cs="Calibri"/>
+          <w:color w:val="000000"/>
+          <w:lang w:eastAsia="en-MY"/>
+        </w:rPr>
+        <w:t>.</w:t>
+      </w:r>
+    </w:p>
+    <w:p>
+      <w:pPr>
+        <w:numPr>
+          <w:ilvl w:val="0"/>
+          <w:numId w:val="59"/>
+        </w:numPr>
+        <w:textAlignment w:val="baseline"/>
+        <w:rPr>
+          <w:rFonts w:ascii="Calibri" w:eastAsia="Times New Roman" w:hAnsi="Calibri" w:cs="Calibri"/>
+          <w:color w:val="000000"/>
+          <w:lang w:eastAsia="en-MY"/>
+        </w:rPr>
+      </w:pPr>
+      <w:proofErr w:type="spellStart"/>
+      <w:r>
+        <w:rPr>
+          <w:rFonts w:ascii="Calibri" w:eastAsia="Times New Roman" w:hAnsi="Calibri" w:cs="Calibri"/>
+          <w:b/>
+          <w:bCs/>
+          <w:color w:val="000000"/>
+          <w:lang w:eastAsia="en-MY"/>
+        </w:rPr>
+        <w:t>ZombieMace</w:t>
+      </w:r>
+      <w:proofErr w:type="spellEnd"/>
+      <w:r>
+        <w:rPr>
+          <w:rFonts w:ascii="Calibri" w:eastAsia="Times New Roman" w:hAnsi="Calibri" w:cs="Calibri"/>
+          <w:b/>
+          <w:bCs/>
+          <w:color w:val="000000"/>
+          <w:lang w:eastAsia="en-MY"/>
+        </w:rPr>
+        <w:t xml:space="preserve"> </w:t>
+      </w:r>
+      <w:r>
+        <w:rPr>
+          <w:rFonts w:ascii="Calibri" w:eastAsia="Times New Roman" w:hAnsi="Calibri" w:cs="Calibri"/>
+          <w:color w:val="000000"/>
+          <w:lang w:eastAsia="en-MY"/>
+        </w:rPr>
+        <w:t xml:space="preserve">will only be created through </w:t>
+      </w:r>
+      <w:proofErr w:type="spellStart"/>
+      <w:r>
+        <w:rPr>
+          <w:rFonts w:ascii="Calibri" w:eastAsia="Times New Roman" w:hAnsi="Calibri" w:cs="Calibri"/>
+          <w:b/>
+          <w:bCs/>
+          <w:color w:val="000000"/>
+          <w:lang w:eastAsia="en-MY"/>
+        </w:rPr>
+        <w:t>CraftingAction</w:t>
+      </w:r>
+      <w:proofErr w:type="spellEnd"/>
+      <w:r>
+        <w:rPr>
+          <w:rFonts w:ascii="Calibri" w:eastAsia="Times New Roman" w:hAnsi="Calibri" w:cs="Calibri"/>
+          <w:b/>
+          <w:bCs/>
+          <w:color w:val="000000"/>
+          <w:lang w:eastAsia="en-MY"/>
+        </w:rPr>
+        <w:t xml:space="preserve"> </w:t>
+      </w:r>
+      <w:r>
+        <w:rPr>
+          <w:rFonts w:ascii="Calibri" w:eastAsia="Times New Roman" w:hAnsi="Calibri" w:cs="Calibri"/>
+          <w:color w:val="000000"/>
+          <w:lang w:eastAsia="en-MY"/>
+        </w:rPr>
+        <w:t>and if the item has a capability of</w:t>
+      </w:r>
+      <w:r>
+        <w:rPr>
+          <w:rFonts w:ascii="Calibri" w:eastAsia="Times New Roman" w:hAnsi="Calibri" w:cs="Calibri"/>
+          <w:color w:val="FF0000"/>
+          <w:lang w:eastAsia="en-MY"/>
+        </w:rPr>
+        <w:t xml:space="preserve"> </w:t>
+      </w:r>
+      <w:proofErr w:type="spellStart"/>
+      <w:r>
+        <w:rPr>
+          <w:rFonts w:ascii="Calibri" w:eastAsia="Times New Roman" w:hAnsi="Calibri" w:cs="Calibri"/>
+          <w:color w:val="FF0000"/>
+          <w:lang w:eastAsia="en-MY"/>
+        </w:rPr>
+        <w:t>LimbsCapability.LEG</w:t>
+      </w:r>
+      <w:proofErr w:type="spellEnd"/>
+      <w:r>
+        <w:rPr>
+          <w:rFonts w:ascii="Calibri" w:eastAsia="Times New Roman" w:hAnsi="Calibri" w:cs="Calibri"/>
+          <w:color w:val="000000"/>
+          <w:lang w:eastAsia="en-MY"/>
+        </w:rPr>
+        <w:t>.</w:t>
+      </w:r>
+    </w:p>
+    <w:p>
+      <w:pPr>
+        <w:spacing w:after="240"/>
+        <w:rPr>
+          <w:rFonts w:ascii="Times New Roman" w:eastAsia="Times New Roman" w:hAnsi="Times New Roman" w:cs="Times New Roman"/>
+          <w:lang w:eastAsia="en-MY"/>
+        </w:rPr>
+      </w:pPr>
+    </w:p>
+    <w:p>
+      <w:pPr>
+        <w:rPr>
+          <w:rFonts w:ascii="Calibri" w:eastAsia="Times New Roman" w:hAnsi="Calibri" w:cs="Calibri"/>
+          <w:b/>
+          <w:bCs/>
+          <w:color w:val="000000"/>
+          <w:lang w:eastAsia="en-MY"/>
+        </w:rPr>
+      </w:pPr>
+    </w:p>
+    <w:p>
+      <w:pPr>
+        <w:rPr>
+          <w:rFonts w:ascii="Times New Roman" w:eastAsia="Times New Roman" w:hAnsi="Times New Roman" w:cs="Times New Roman"/>
+          <w:lang w:eastAsia="en-MY"/>
+        </w:rPr>
+      </w:pPr>
+      <w:proofErr w:type="spellStart"/>
+      <w:r>
+        <w:rPr>
+          <w:rFonts w:ascii="Calibri" w:eastAsia="Times New Roman" w:hAnsi="Calibri" w:cs="Calibri"/>
+          <w:b/>
+          <w:bCs/>
+          <w:color w:val="000000"/>
+          <w:lang w:eastAsia="en-MY"/>
+        </w:rPr>
+        <w:t>ZombieClub</w:t>
+      </w:r>
+      <w:proofErr w:type="spellEnd"/>
+      <w:r>
+        <w:rPr>
+          <w:rFonts w:ascii="Calibri" w:eastAsia="Times New Roman" w:hAnsi="Calibri" w:cs="Calibri"/>
+          <w:b/>
+          <w:bCs/>
+          <w:color w:val="000000"/>
+          <w:lang w:eastAsia="en-MY"/>
+        </w:rPr>
+        <w:t xml:space="preserve"> [ New class ]</w:t>
+      </w:r>
+    </w:p>
+    <w:p>
+      <w:pPr>
+        <w:numPr>
+          <w:ilvl w:val="0"/>
+          <w:numId w:val="60"/>
+        </w:numPr>
+        <w:textAlignment w:val="baseline"/>
+        <w:rPr>
+          <w:rFonts w:ascii="Calibri" w:eastAsia="Times New Roman" w:hAnsi="Calibri" w:cs="Calibri"/>
+          <w:color w:val="000000"/>
+          <w:lang w:eastAsia="en-MY"/>
+        </w:rPr>
+      </w:pPr>
+      <w:r>
+        <w:rPr>
+          <w:rFonts w:ascii="Calibri" w:eastAsia="Times New Roman" w:hAnsi="Calibri" w:cs="Calibri"/>
+          <w:color w:val="000000"/>
+          <w:lang w:eastAsia="en-MY"/>
+        </w:rPr>
+        <w:t>A type of weapon item that is created from crafting.</w:t>
+      </w:r>
+    </w:p>
+    <w:p>
+      <w:pPr>
+        <w:rPr>
+          <w:rFonts w:ascii="Times New Roman" w:eastAsia="Times New Roman" w:hAnsi="Times New Roman" w:cs="Times New Roman"/>
+          <w:lang w:eastAsia="en-MY"/>
+        </w:rPr>
+      </w:pPr>
+      <w:r>
+        <w:rPr>
+          <w:rFonts w:ascii="Calibri" w:eastAsia="Times New Roman" w:hAnsi="Calibri" w:cs="Calibri"/>
+          <w:color w:val="000000"/>
+          <w:lang w:eastAsia="en-MY"/>
+        </w:rPr>
+        <w:t>New Changes and their responsibilities:</w:t>
+      </w:r>
+    </w:p>
+    <w:p>
+      <w:pPr>
+        <w:numPr>
+          <w:ilvl w:val="0"/>
+          <w:numId w:val="61"/>
+        </w:numPr>
+        <w:textAlignment w:val="baseline"/>
+        <w:rPr>
+          <w:rFonts w:ascii="Calibri" w:eastAsia="Times New Roman" w:hAnsi="Calibri" w:cs="Calibri"/>
+          <w:color w:val="000000"/>
+          <w:lang w:eastAsia="en-MY"/>
+        </w:rPr>
+      </w:pPr>
+      <w:r>
+        <w:rPr>
+          <w:rFonts w:ascii="Calibri" w:eastAsia="Times New Roman" w:hAnsi="Calibri" w:cs="Calibri"/>
+          <w:color w:val="000000"/>
+          <w:lang w:eastAsia="en-MY"/>
+        </w:rPr>
+        <w:t xml:space="preserve">This class inherits from a class called </w:t>
+      </w:r>
+      <w:proofErr w:type="spellStart"/>
+      <w:r>
+        <w:rPr>
+          <w:rFonts w:ascii="Calibri" w:eastAsia="Times New Roman" w:hAnsi="Calibri" w:cs="Calibri"/>
+          <w:b/>
+          <w:bCs/>
+          <w:color w:val="000000"/>
+          <w:lang w:eastAsia="en-MY"/>
+        </w:rPr>
+        <w:t>WeaponItem</w:t>
+      </w:r>
+      <w:proofErr w:type="spellEnd"/>
+      <w:r>
+        <w:rPr>
+          <w:rFonts w:ascii="Calibri" w:eastAsia="Times New Roman" w:hAnsi="Calibri" w:cs="Calibri"/>
+          <w:color w:val="000000"/>
+          <w:lang w:eastAsia="en-MY"/>
+        </w:rPr>
+        <w:t>.</w:t>
+      </w:r>
+    </w:p>
+    <w:p>
+      <w:pPr>
+        <w:numPr>
+          <w:ilvl w:val="0"/>
+          <w:numId w:val="61"/>
+        </w:numPr>
+        <w:textAlignment w:val="baseline"/>
+        <w:rPr>
+          <w:rFonts w:ascii="Calibri" w:eastAsia="Times New Roman" w:hAnsi="Calibri" w:cs="Calibri"/>
+          <w:color w:val="000000"/>
+          <w:lang w:eastAsia="en-MY"/>
+        </w:rPr>
+      </w:pPr>
+      <w:r>
+        <w:rPr>
+          <w:rFonts w:ascii="Calibri" w:eastAsia="Times New Roman" w:hAnsi="Calibri" w:cs="Calibri"/>
+          <w:color w:val="000000"/>
+          <w:lang w:eastAsia="en-MY"/>
+        </w:rPr>
+        <w:t>It has a constructor that takes no parameter and initializes the attributes of the</w:t>
+      </w:r>
+    </w:p>
+    <w:p>
+      <w:pPr>
+        <w:ind w:left="720"/>
+        <w:rPr>
+          <w:rFonts w:ascii="Times New Roman" w:eastAsia="Times New Roman" w:hAnsi="Times New Roman" w:cs="Times New Roman"/>
+          <w:lang w:eastAsia="en-MY"/>
+        </w:rPr>
+      </w:pPr>
+      <w:proofErr w:type="gramStart"/>
+      <w:r>
+        <w:rPr>
+          <w:rFonts w:ascii="Calibri" w:eastAsia="Times New Roman" w:hAnsi="Calibri" w:cs="Calibri"/>
+          <w:color w:val="000000"/>
+          <w:lang w:eastAsia="en-MY"/>
+        </w:rPr>
+        <w:t>class</w:t>
+      </w:r>
+      <w:proofErr w:type="gramEnd"/>
+      <w:r>
+        <w:rPr>
+          <w:rFonts w:ascii="Calibri" w:eastAsia="Times New Roman" w:hAnsi="Calibri" w:cs="Calibri"/>
+          <w:color w:val="000000"/>
+          <w:lang w:eastAsia="en-MY"/>
+        </w:rPr>
+        <w:t xml:space="preserve"> with a superclass constructor.</w:t>
+      </w:r>
+    </w:p>
+    <w:p>
+      <w:pPr>
+        <w:rPr>
+          <w:rFonts w:ascii="Times New Roman" w:eastAsia="Times New Roman" w:hAnsi="Times New Roman" w:cs="Times New Roman"/>
+          <w:lang w:eastAsia="en-MY"/>
+        </w:rPr>
+      </w:pPr>
+      <w:r>
+        <w:rPr>
+          <w:rFonts w:ascii="Calibri" w:eastAsia="Times New Roman" w:hAnsi="Calibri" w:cs="Calibri"/>
+          <w:color w:val="000000"/>
+          <w:lang w:eastAsia="en-MY"/>
+        </w:rPr>
+        <w:t>Design Choice:</w:t>
+      </w:r>
+    </w:p>
+    <w:p>
+      <w:pPr>
+        <w:numPr>
+          <w:ilvl w:val="0"/>
+          <w:numId w:val="62"/>
+        </w:numPr>
+        <w:textAlignment w:val="baseline"/>
+        <w:rPr>
+          <w:rFonts w:ascii="Calibri" w:eastAsia="Times New Roman" w:hAnsi="Calibri" w:cs="Calibri"/>
+          <w:color w:val="000000"/>
+          <w:lang w:eastAsia="en-MY"/>
+        </w:rPr>
+      </w:pPr>
+      <w:r>
+        <w:rPr>
+          <w:rFonts w:ascii="Calibri" w:eastAsia="Times New Roman" w:hAnsi="Calibri" w:cs="Calibri"/>
+          <w:color w:val="000000"/>
+          <w:lang w:eastAsia="en-MY"/>
+        </w:rPr>
+        <w:t xml:space="preserve">When designing the </w:t>
+      </w:r>
+      <w:proofErr w:type="spellStart"/>
+      <w:r>
+        <w:rPr>
+          <w:rFonts w:ascii="Calibri" w:eastAsia="Times New Roman" w:hAnsi="Calibri" w:cs="Calibri"/>
+          <w:b/>
+          <w:bCs/>
+          <w:color w:val="000000"/>
+          <w:lang w:eastAsia="en-MY"/>
+        </w:rPr>
+        <w:t>ZombieClub</w:t>
+      </w:r>
+      <w:proofErr w:type="spellEnd"/>
+      <w:r>
+        <w:rPr>
+          <w:rFonts w:ascii="Calibri" w:eastAsia="Times New Roman" w:hAnsi="Calibri" w:cs="Calibri"/>
+          <w:color w:val="000000"/>
+          <w:lang w:eastAsia="en-MY"/>
+        </w:rPr>
+        <w:t xml:space="preserve"> class, it inherits the </w:t>
+      </w:r>
+      <w:proofErr w:type="spellStart"/>
+      <w:r>
+        <w:rPr>
+          <w:rFonts w:ascii="Calibri" w:eastAsia="Times New Roman" w:hAnsi="Calibri" w:cs="Calibri"/>
+          <w:b/>
+          <w:bCs/>
+          <w:color w:val="000000"/>
+          <w:lang w:eastAsia="en-MY"/>
+        </w:rPr>
+        <w:t>WeaponItem</w:t>
+      </w:r>
+      <w:proofErr w:type="spellEnd"/>
+      <w:r>
+        <w:rPr>
+          <w:rFonts w:ascii="Calibri" w:eastAsia="Times New Roman" w:hAnsi="Calibri" w:cs="Calibri"/>
+          <w:b/>
+          <w:bCs/>
+          <w:color w:val="000000"/>
+          <w:lang w:eastAsia="en-MY"/>
+        </w:rPr>
+        <w:t xml:space="preserve"> </w:t>
+      </w:r>
+      <w:r>
+        <w:rPr>
+          <w:rFonts w:ascii="Calibri" w:eastAsia="Times New Roman" w:hAnsi="Calibri" w:cs="Calibri"/>
+          <w:color w:val="000000"/>
+          <w:lang w:eastAsia="en-MY"/>
+        </w:rPr>
+        <w:t xml:space="preserve">class as </w:t>
+      </w:r>
+      <w:proofErr w:type="spellStart"/>
+      <w:r>
+        <w:rPr>
+          <w:rFonts w:ascii="Calibri" w:eastAsia="Times New Roman" w:hAnsi="Calibri" w:cs="Calibri"/>
+          <w:b/>
+          <w:bCs/>
+          <w:color w:val="000000"/>
+          <w:lang w:eastAsia="en-MY"/>
+        </w:rPr>
+        <w:t>ZombieClub</w:t>
+      </w:r>
+      <w:proofErr w:type="spellEnd"/>
+      <w:r>
+        <w:rPr>
+          <w:rFonts w:ascii="Calibri" w:eastAsia="Times New Roman" w:hAnsi="Calibri" w:cs="Calibri"/>
+          <w:color w:val="000000"/>
+          <w:lang w:eastAsia="en-MY"/>
+        </w:rPr>
+        <w:t xml:space="preserve"> is portable like an </w:t>
+      </w:r>
+      <w:r>
+        <w:rPr>
+          <w:rFonts w:ascii="Calibri" w:eastAsia="Times New Roman" w:hAnsi="Calibri" w:cs="Calibri"/>
+          <w:b/>
+          <w:bCs/>
+          <w:color w:val="000000"/>
+          <w:lang w:eastAsia="en-MY"/>
+        </w:rPr>
+        <w:t>Item</w:t>
+      </w:r>
+      <w:r>
+        <w:rPr>
+          <w:rFonts w:ascii="Calibri" w:eastAsia="Times New Roman" w:hAnsi="Calibri" w:cs="Calibri"/>
+          <w:color w:val="000000"/>
+          <w:lang w:eastAsia="en-MY"/>
+        </w:rPr>
+        <w:t xml:space="preserve"> and has damage and verbs like a </w:t>
+      </w:r>
+      <w:proofErr w:type="gramStart"/>
+      <w:r>
+        <w:rPr>
+          <w:rFonts w:ascii="Calibri" w:eastAsia="Times New Roman" w:hAnsi="Calibri" w:cs="Calibri"/>
+          <w:b/>
+          <w:bCs/>
+          <w:color w:val="000000"/>
+          <w:lang w:eastAsia="en-MY"/>
+        </w:rPr>
+        <w:t>Weapon</w:t>
+      </w:r>
+      <w:r>
+        <w:rPr>
+          <w:rFonts w:ascii="Calibri" w:eastAsia="Times New Roman" w:hAnsi="Calibri" w:cs="Calibri"/>
+          <w:color w:val="000000"/>
+          <w:lang w:eastAsia="en-MY"/>
+        </w:rPr>
+        <w:t xml:space="preserve"> .</w:t>
+      </w:r>
+      <w:proofErr w:type="gramEnd"/>
+      <w:r>
+        <w:rPr>
+          <w:rFonts w:ascii="Calibri" w:eastAsia="Times New Roman" w:hAnsi="Calibri" w:cs="Calibri"/>
+          <w:color w:val="000000"/>
+          <w:lang w:eastAsia="en-MY"/>
+        </w:rPr>
+        <w:t xml:space="preserve"> Hence, it follows the </w:t>
+      </w:r>
+      <w:proofErr w:type="gramStart"/>
+      <w:r>
+        <w:rPr>
+          <w:rFonts w:ascii="Calibri" w:eastAsia="Times New Roman" w:hAnsi="Calibri" w:cs="Calibri"/>
+          <w:color w:val="FF0000"/>
+          <w:lang w:eastAsia="en-MY"/>
+        </w:rPr>
+        <w:t>DRY(</w:t>
+      </w:r>
+      <w:proofErr w:type="gramEnd"/>
+      <w:r>
+        <w:rPr>
+          <w:rFonts w:ascii="Calibri" w:eastAsia="Times New Roman" w:hAnsi="Calibri" w:cs="Calibri"/>
+          <w:color w:val="FF0000"/>
+          <w:lang w:eastAsia="en-MY"/>
+        </w:rPr>
+        <w:t xml:space="preserve"> Don’t repeat yourself)</w:t>
+      </w:r>
+      <w:r>
+        <w:rPr>
+          <w:rFonts w:ascii="Calibri" w:eastAsia="Times New Roman" w:hAnsi="Calibri" w:cs="Calibri"/>
+          <w:color w:val="000000"/>
+          <w:lang w:eastAsia="en-MY"/>
+        </w:rPr>
+        <w:t xml:space="preserve"> principle that prevents repetition of codes.</w:t>
+      </w:r>
+    </w:p>
+    <w:p>
+      <w:pPr>
+        <w:numPr>
+          <w:ilvl w:val="0"/>
+          <w:numId w:val="62"/>
+        </w:numPr>
+        <w:textAlignment w:val="baseline"/>
+        <w:rPr>
+          <w:rFonts w:ascii="Calibri" w:eastAsia="Times New Roman" w:hAnsi="Calibri" w:cs="Calibri"/>
+          <w:color w:val="000000"/>
+          <w:lang w:eastAsia="en-MY"/>
+        </w:rPr>
+      </w:pPr>
+      <w:proofErr w:type="spellStart"/>
+      <w:r>
+        <w:rPr>
+          <w:rFonts w:ascii="Calibri" w:eastAsia="Times New Roman" w:hAnsi="Calibri" w:cs="Calibri"/>
+          <w:b/>
+          <w:bCs/>
+          <w:color w:val="000000"/>
+          <w:lang w:eastAsia="en-MY"/>
+        </w:rPr>
+        <w:t>ZombieClub</w:t>
+      </w:r>
+      <w:proofErr w:type="spellEnd"/>
+      <w:r>
+        <w:rPr>
+          <w:rFonts w:ascii="Calibri" w:eastAsia="Times New Roman" w:hAnsi="Calibri" w:cs="Calibri"/>
+          <w:b/>
+          <w:bCs/>
+          <w:color w:val="000000"/>
+          <w:lang w:eastAsia="en-MY"/>
+        </w:rPr>
+        <w:t xml:space="preserve"> </w:t>
+      </w:r>
+      <w:r>
+        <w:rPr>
+          <w:rFonts w:ascii="Calibri" w:eastAsia="Times New Roman" w:hAnsi="Calibri" w:cs="Calibri"/>
+          <w:color w:val="000000"/>
+          <w:lang w:eastAsia="en-MY"/>
+        </w:rPr>
+        <w:t xml:space="preserve">will only be created through </w:t>
+      </w:r>
+      <w:proofErr w:type="spellStart"/>
+      <w:r>
+        <w:rPr>
+          <w:rFonts w:ascii="Calibri" w:eastAsia="Times New Roman" w:hAnsi="Calibri" w:cs="Calibri"/>
+          <w:b/>
+          <w:bCs/>
+          <w:color w:val="000000"/>
+          <w:lang w:eastAsia="en-MY"/>
+        </w:rPr>
+        <w:t>CraftingAction</w:t>
+      </w:r>
+      <w:proofErr w:type="spellEnd"/>
+      <w:r>
+        <w:rPr>
+          <w:rFonts w:ascii="Calibri" w:eastAsia="Times New Roman" w:hAnsi="Calibri" w:cs="Calibri"/>
+          <w:b/>
+          <w:bCs/>
+          <w:color w:val="000000"/>
+          <w:lang w:eastAsia="en-MY"/>
+        </w:rPr>
+        <w:t xml:space="preserve"> </w:t>
+      </w:r>
+      <w:r>
+        <w:rPr>
+          <w:rFonts w:ascii="Calibri" w:eastAsia="Times New Roman" w:hAnsi="Calibri" w:cs="Calibri"/>
+          <w:color w:val="000000"/>
+          <w:lang w:eastAsia="en-MY"/>
+        </w:rPr>
+        <w:t>and if the item has a capability of</w:t>
+      </w:r>
+      <w:r>
+        <w:rPr>
+          <w:rFonts w:ascii="Calibri" w:eastAsia="Times New Roman" w:hAnsi="Calibri" w:cs="Calibri"/>
+          <w:color w:val="FF0000"/>
+          <w:lang w:eastAsia="en-MY"/>
+        </w:rPr>
+        <w:t xml:space="preserve"> </w:t>
+      </w:r>
+      <w:proofErr w:type="spellStart"/>
+      <w:r>
+        <w:rPr>
+          <w:rFonts w:ascii="Calibri" w:eastAsia="Times New Roman" w:hAnsi="Calibri" w:cs="Calibri"/>
+          <w:color w:val="FF0000"/>
+          <w:lang w:eastAsia="en-MY"/>
+        </w:rPr>
+        <w:t>LimbsCapability.ARM</w:t>
+      </w:r>
+      <w:proofErr w:type="spellEnd"/>
+      <w:r>
+        <w:rPr>
+          <w:rFonts w:ascii="Calibri" w:eastAsia="Times New Roman" w:hAnsi="Calibri" w:cs="Calibri"/>
+          <w:color w:val="000000"/>
+          <w:lang w:eastAsia="en-MY"/>
+        </w:rPr>
+        <w:t>.</w:t>
+      </w:r>
+    </w:p>
+    <w:p>
+      <w:pPr>
+        <w:rPr>
+          <w:rFonts w:ascii="Calibri" w:eastAsia="Calibri" w:hAnsi="Calibri" w:cs="Calibri"/>
+          <w:sz w:val="28"/>
+          <w:szCs w:val="28"/>
+        </w:rPr>
+      </w:pPr>
+      <w:r>
+        <w:rPr>
+          <w:rFonts w:ascii="Times New Roman" w:eastAsia="Times New Roman" w:hAnsi="Times New Roman" w:cs="Times New Roman"/>
+          <w:lang w:eastAsia="en-MY"/>
+        </w:rPr>
+        <w:br/>
+      </w:r>
+      <w:r>
+        <w:rPr>
+          <w:rFonts w:ascii="Times New Roman" w:eastAsia="Times New Roman" w:hAnsi="Times New Roman" w:cs="Times New Roman"/>
+          <w:lang w:eastAsia="en-MY"/>
+        </w:rPr>
+        <w:br/>
+      </w:r>
+      <w:r>
+        <w:rPr>
+          <w:rFonts w:ascii="Times New Roman" w:eastAsia="Times New Roman" w:hAnsi="Times New Roman" w:cs="Times New Roman"/>
+          <w:lang w:eastAsia="en-MY"/>
+        </w:rPr>
+        <w:br/>
+      </w:r>
+      <w:r>
+        <w:rPr>
+          <w:rFonts w:ascii="Times New Roman" w:eastAsia="Times New Roman" w:hAnsi="Times New Roman" w:cs="Times New Roman"/>
+          <w:lang w:eastAsia="en-MY"/>
+        </w:rPr>
+        <w:br/>
+      </w:r>
+      <w:r>
+        <w:rPr>
+          <w:rFonts w:ascii="Times New Roman" w:eastAsia="Times New Roman" w:hAnsi="Times New Roman" w:cs="Times New Roman"/>
+          <w:lang w:eastAsia="en-MY"/>
+        </w:rPr>
+        <w:br/>
+      </w:r>
+      <w:r>
+        <w:rPr>
+          <w:rFonts w:ascii="Times New Roman" w:eastAsia="Times New Roman" w:hAnsi="Times New Roman" w:cs="Times New Roman"/>
+          <w:lang w:eastAsia="en-MY"/>
+        </w:rPr>
+        <w:br/>
+      </w:r>
+      <w:r>
+        <w:rPr>
+          <w:rFonts w:ascii="Times New Roman" w:eastAsia="Times New Roman" w:hAnsi="Times New Roman" w:cs="Times New Roman"/>
+          <w:lang w:eastAsia="en-MY"/>
+        </w:rPr>
+        <w:br/>
+      </w:r>
+      <w:r>
+        <w:rPr>
+          <w:rFonts w:ascii="Times New Roman" w:eastAsia="Times New Roman" w:hAnsi="Times New Roman" w:cs="Times New Roman"/>
+          <w:lang w:eastAsia="en-MY"/>
+        </w:rPr>
+        <w:br/>
+      </w:r>
+      <w:r>
+        <w:rPr>
+          <w:rFonts w:ascii="Times New Roman" w:eastAsia="Times New Roman" w:hAnsi="Times New Roman" w:cs="Times New Roman"/>
+          <w:lang w:eastAsia="en-MY"/>
+        </w:rPr>
+        <w:br/>
+      </w:r>
+      <w:r>
+        <w:rPr>
+          <w:rFonts w:ascii="Times New Roman" w:eastAsia="Times New Roman" w:hAnsi="Times New Roman" w:cs="Times New Roman"/>
+          <w:lang w:eastAsia="en-MY"/>
+        </w:rPr>
+        <w:br/>
+      </w:r>
+    </w:p>
+    <w:p>
+      <w:pPr>
+        <w:rPr>
+          <w:rFonts w:ascii="Calibri" w:eastAsia="Calibri" w:hAnsi="Calibri" w:cs="Calibri"/>
+          <w:sz w:val="28"/>
+          <w:szCs w:val="28"/>
+          <w:u w:val="single"/>
+        </w:rPr>
+      </w:pPr>
+      <w:r>
+        <w:rPr>
+          <w:rFonts w:ascii="Calibri" w:eastAsia="Calibri" w:hAnsi="Calibri" w:cs="Calibri"/>
+          <w:sz w:val="28"/>
+          <w:szCs w:val="28"/>
+          <w:u w:val="single"/>
         </w:rPr>
         <w:t>Rising from the dead</w:t>
       </w:r>
@@ -2153,7 +4031,6 @@
         <w:rPr>
           <w:rFonts w:ascii="Calibri" w:eastAsia="Calibri" w:hAnsi="Calibri" w:cs="Calibri"/>
         </w:rPr>
-        <w:lastRenderedPageBreak/>
         <w:t xml:space="preserve">An </w:t>
       </w:r>
       <w:r>
@@ -3288,7 +5165,6 @@
           <w:rFonts w:ascii="Calibri" w:eastAsia="Calibri" w:hAnsi="Calibri" w:cs="Calibri"/>
           <w:b/>
         </w:rPr>
-        <w:lastRenderedPageBreak/>
         <w:t>AttackAction</w:t>
       </w:r>
       <w:proofErr w:type="spellEnd"/>
@@ -4318,7 +6194,6 @@
         <w:rPr>
           <w:rFonts w:ascii="Calibri" w:eastAsia="Calibri" w:hAnsi="Calibri" w:cs="Calibri"/>
         </w:rPr>
-        <w:lastRenderedPageBreak/>
         <w:t>continue looping the array based on the sequence of elements in the array</w:t>
       </w:r>
     </w:p>
@@ -5256,7 +7131,6 @@
           <w:rFonts w:ascii="Calibri" w:eastAsia="Calibri" w:hAnsi="Calibri" w:cs="Calibri"/>
           <w:b/>
         </w:rPr>
-        <w:lastRenderedPageBreak/>
         <w:t>Human</w:t>
       </w:r>
       <w:r>
@@ -6410,7 +8284,6 @@
         <w:rPr>
           <w:rFonts w:ascii="Calibri" w:eastAsia="Calibri" w:hAnsi="Calibri" w:cs="Calibri"/>
         </w:rPr>
-        <w:lastRenderedPageBreak/>
         <w:t xml:space="preserve">This information is needed in </w:t>
       </w:r>
       <w:proofErr w:type="spellStart"/>
@@ -8437,7 +10310,6 @@
         <w:rPr>
           <w:rFonts w:ascii="Calibri" w:eastAsia="Calibri" w:hAnsi="Calibri" w:cs="Calibri"/>
         </w:rPr>
-        <w:lastRenderedPageBreak/>
         <w:t xml:space="preserve">This class implements an interface called </w:t>
       </w:r>
       <w:r>
@@ -9685,7 +11557,6 @@
         <w:rPr>
           <w:rFonts w:ascii="Calibri" w:eastAsia="Calibri" w:hAnsi="Calibri" w:cs="Calibri"/>
         </w:rPr>
-        <w:lastRenderedPageBreak/>
         <w:t>Design Choices / Reasons:</w:t>
       </w:r>
     </w:p>
@@ -10650,7 +12521,6 @@
         <w:rPr>
           <w:rFonts w:ascii="Calibri" w:eastAsia="Calibri" w:hAnsi="Calibri" w:cs="Calibri"/>
         </w:rPr>
-        <w:lastRenderedPageBreak/>
         <w:t xml:space="preserve">This class inherits from an abstract class called </w:t>
       </w:r>
       <w:r>
@@ -11684,7 +13554,6 @@
         <w:rPr>
           <w:rFonts w:ascii="Calibri" w:eastAsia="Calibri" w:hAnsi="Calibri" w:cs="Calibri"/>
         </w:rPr>
-        <w:lastRenderedPageBreak/>
         <w:t xml:space="preserve">Return type: </w:t>
       </w:r>
       <w:r>
@@ -13020,7 +14889,6 @@
         <w:rPr>
           <w:rFonts w:ascii="Calibri" w:eastAsia="Calibri" w:hAnsi="Calibri" w:cs="Calibri"/>
         </w:rPr>
-        <w:lastRenderedPageBreak/>
         <w:t xml:space="preserve">Else (i.e. </w:t>
       </w:r>
       <w:r>
@@ -13935,7 +15803,6 @@
         <w:rPr>
           <w:rFonts w:ascii="Calibri" w:eastAsia="Calibri" w:hAnsi="Calibri" w:cs="Calibri"/>
         </w:rPr>
-        <w:lastRenderedPageBreak/>
         <w:t xml:space="preserve">It implements </w:t>
       </w:r>
       <w:r>
@@ -15078,7 +16945,6 @@
         <w:rPr>
           <w:rFonts w:ascii="Calibri" w:eastAsia="Calibri" w:hAnsi="Calibri" w:cs="Calibri"/>
         </w:rPr>
-        <w:lastRenderedPageBreak/>
         <w:t xml:space="preserve">The design where </w:t>
       </w:r>
       <w:proofErr w:type="spellStart"/>
@@ -15597,19 +17463,7 @@
         <w:rPr>
           <w:rFonts w:ascii="Calibri" w:eastAsia="Calibri" w:hAnsi="Calibri" w:cs="Calibri"/>
         </w:rPr>
-        <w:t>, also used in</w:t>
-      </w:r>
-      <w:r>
-        <w:rPr>
-          <w:rFonts w:ascii="Calibri" w:eastAsia="Calibri" w:hAnsi="Calibri" w:cs="Calibri"/>
-        </w:rPr>
-        <w:t xml:space="preserve"> Beating Up the Zombies</w:t>
-      </w:r>
-      <w:r>
-        <w:rPr>
-          <w:rFonts w:ascii="Calibri" w:eastAsia="Calibri" w:hAnsi="Calibri" w:cs="Calibri"/>
-        </w:rPr>
-        <w:t>]</w:t>
+        <w:t>, also used in Beating Up the Zombies]</w:t>
       </w:r>
     </w:p>
     <w:p>
@@ -15666,19 +17520,7 @@
         <w:rPr>
           <w:rFonts w:ascii="Calibri" w:eastAsia="Calibri" w:hAnsi="Calibri" w:cs="Calibri"/>
         </w:rPr>
-        <w:t>Constants</w:t>
-      </w:r>
-      <w:r>
-        <w:rPr>
-          <w:rFonts w:ascii="Calibri" w:eastAsia="Calibri" w:hAnsi="Calibri" w:cs="Calibri"/>
-        </w:rPr>
-        <w:t xml:space="preserve"> added</w:t>
-      </w:r>
-      <w:r>
-        <w:rPr>
-          <w:rFonts w:ascii="Calibri" w:eastAsia="Calibri" w:hAnsi="Calibri" w:cs="Calibri"/>
-        </w:rPr>
-        <w:t xml:space="preserve">: </w:t>
+        <w:t xml:space="preserve">Constants added: </w:t>
       </w:r>
     </w:p>
     <w:p>
@@ -15762,7 +17604,7 @@
 </file>
 
 <file path=word/numbering.xml><?xml version="1.0" encoding="utf-8"?>
-<w:numbering xmlns:wpc="http://schemas.microsoft.com/office/word/2010/wordprocessingCanvas" xmlns:cx="http://schemas.microsoft.com/office/drawing/2014/chartex" xmlns:cx1="http://schemas.microsoft.com/office/drawing/2015/9/8/chartex" xmlns:cx2="http://schemas.microsoft.com/office/drawing/2015/10/21/chartex" xmlns:cx3="http://schemas.microsoft.com/office/drawing/2016/5/9/chartex" xmlns:cx4="http://schemas.microsoft.com/office/drawing/2016/5/10/chartex" xmlns:cx5="http://schemas.microsoft.com/office/drawing/2016/5/11/chartex" xmlns:cx6="http://schemas.microsoft.com/office/drawing/2016/5/12/chartex" xmlns:cx7="http://schemas.microsoft.com/office/drawing/2016/5/13/chartex" xmlns:cx8="http://schemas.microsoft.com/office/drawing/2016/5/14/chartex" xmlns:mc="http://schemas.openxmlformats.org/markup-compatibility/2006" xmlns:aink="http://schemas.microsoft.com/office/drawing/2016/ink" xmlns:am3d="http://schemas.microsoft.com/office/drawing/2017/model3d" xmlns:o="urn:schemas-microsoft-com:office:office" xmlns:r="http://schemas.openxmlformats.org/officeDocument/2006/relationships" xmlns:m="http://schemas.openxmlformats.org/officeDocument/2006/math" xmlns:v="urn:schemas-microsoft-com:vml" xmlns:wp14="http://schemas.microsoft.com/office/word/2010/wordprocessingDrawing" xmlns:wp="http://schemas.openxmlformats.org/drawingml/2006/wordprocessingDrawing" xmlns:w10="urn:schemas-microsoft-com:office:word" xmlns:w="http://schemas.openxmlformats.org/wordprocessingml/2006/main" xmlns:w14="http://schemas.microsoft.com/office/word/2010/wordml" xmlns:w15="http://schemas.microsoft.com/office/word/2012/wordml" xmlns:w16cex="http://schemas.microsoft.com/office/word/2018/wordml/cex" xmlns:w16cid="http://schemas.microsoft.com/office/word/2016/wordml/cid" xmlns:w16="http://schemas.microsoft.com/office/word/2018/wordml" xmlns:w16se="http://schemas.microsoft.com/office/word/2015/wordml/symex" xmlns:wpg="http://schemas.microsoft.com/office/word/2010/wordprocessingGroup" xmlns:wpi="http://schemas.microsoft.com/office/word/2010/wordprocessingInk" xmlns:wne="http://schemas.microsoft.com/office/word/2006/wordml" xmlns:wps="http://schemas.microsoft.com/office/word/2010/wordprocessingShape" mc:Ignorable="w14 w15 w16se w16cid w16 w16cex wp14">
+<w:numbering xmlns:wpc="http://schemas.microsoft.com/office/word/2010/wordprocessingCanvas" xmlns:cx="http://schemas.microsoft.com/office/drawing/2014/chartex" xmlns:cx1="http://schemas.microsoft.com/office/drawing/2015/9/8/chartex" xmlns:mc="http://schemas.openxmlformats.org/markup-compatibility/2006" xmlns:o="urn:schemas-microsoft-com:office:office" xmlns:r="http://schemas.openxmlformats.org/officeDocument/2006/relationships" xmlns:m="http://schemas.openxmlformats.org/officeDocument/2006/math" xmlns:v="urn:schemas-microsoft-com:vml" xmlns:wp14="http://schemas.microsoft.com/office/word/2010/wordprocessingDrawing" xmlns:wp="http://schemas.openxmlformats.org/drawingml/2006/wordprocessingDrawing" xmlns:w10="urn:schemas-microsoft-com:office:word" xmlns:w="http://schemas.openxmlformats.org/wordprocessingml/2006/main" xmlns:w14="http://schemas.microsoft.com/office/word/2010/wordml" xmlns:w15="http://schemas.microsoft.com/office/word/2012/wordml" xmlns:w16se="http://schemas.microsoft.com/office/word/2015/wordml/symex" xmlns:wpg="http://schemas.microsoft.com/office/word/2010/wordprocessingGroup" xmlns:wpi="http://schemas.microsoft.com/office/word/2010/wordprocessingInk" xmlns:wne="http://schemas.microsoft.com/office/word/2006/wordml" xmlns:wps="http://schemas.microsoft.com/office/word/2010/wordprocessingShape" mc:Ignorable="w14 w15 w16se wp14">
   <w:abstractNum w:abstractNumId="0" w15:restartNumberingAfterBreak="0">
     <w:nsid w:val="011667A9"/>
     <w:multiLevelType w:val="multilevel"/>
@@ -17305,6 +19147,119 @@
     </w:lvl>
   </w:abstractNum>
   <w:abstractNum w:abstractNumId="13" w15:restartNumberingAfterBreak="0">
+    <w:nsid w:val="1E3C156A"/>
+    <w:multiLevelType w:val="multilevel"/>
+    <w:tmpl w:val="5A2E10A2"/>
+    <w:lvl w:ilvl="0">
+      <w:start w:val="1"/>
+      <w:numFmt w:val="decimal"/>
+      <w:lvlText w:val="%1."/>
+      <w:lvlJc w:val="left"/>
+      <w:pPr>
+        <w:tabs>
+          <w:tab w:val="num" w:pos="720"/>
+        </w:tabs>
+        <w:ind w:left="720" w:hanging="360"/>
+      </w:pPr>
+    </w:lvl>
+    <w:lvl w:ilvl="1" w:tentative="1">
+      <w:start w:val="1"/>
+      <w:numFmt w:val="decimal"/>
+      <w:lvlText w:val="%2."/>
+      <w:lvlJc w:val="left"/>
+      <w:pPr>
+        <w:tabs>
+          <w:tab w:val="num" w:pos="1440"/>
+        </w:tabs>
+        <w:ind w:left="1440" w:hanging="360"/>
+      </w:pPr>
+    </w:lvl>
+    <w:lvl w:ilvl="2" w:tentative="1">
+      <w:start w:val="1"/>
+      <w:numFmt w:val="decimal"/>
+      <w:lvlText w:val="%3."/>
+      <w:lvlJc w:val="left"/>
+      <w:pPr>
+        <w:tabs>
+          <w:tab w:val="num" w:pos="2160"/>
+        </w:tabs>
+        <w:ind w:left="2160" w:hanging="360"/>
+      </w:pPr>
+    </w:lvl>
+    <w:lvl w:ilvl="3" w:tentative="1">
+      <w:start w:val="1"/>
+      <w:numFmt w:val="decimal"/>
+      <w:lvlText w:val="%4."/>
+      <w:lvlJc w:val="left"/>
+      <w:pPr>
+        <w:tabs>
+          <w:tab w:val="num" w:pos="2880"/>
+        </w:tabs>
+        <w:ind w:left="2880" w:hanging="360"/>
+      </w:pPr>
+    </w:lvl>
+    <w:lvl w:ilvl="4" w:tentative="1">
+      <w:start w:val="1"/>
+      <w:numFmt w:val="decimal"/>
+      <w:lvlText w:val="%5."/>
+      <w:lvlJc w:val="left"/>
+      <w:pPr>
+        <w:tabs>
+          <w:tab w:val="num" w:pos="3600"/>
+        </w:tabs>
+        <w:ind w:left="3600" w:hanging="360"/>
+      </w:pPr>
+    </w:lvl>
+    <w:lvl w:ilvl="5" w:tentative="1">
+      <w:start w:val="1"/>
+      <w:numFmt w:val="decimal"/>
+      <w:lvlText w:val="%6."/>
+      <w:lvlJc w:val="left"/>
+      <w:pPr>
+        <w:tabs>
+          <w:tab w:val="num" w:pos="4320"/>
+        </w:tabs>
+        <w:ind w:left="4320" w:hanging="360"/>
+      </w:pPr>
+    </w:lvl>
+    <w:lvl w:ilvl="6" w:tentative="1">
+      <w:start w:val="1"/>
+      <w:numFmt w:val="decimal"/>
+      <w:lvlText w:val="%7."/>
+      <w:lvlJc w:val="left"/>
+      <w:pPr>
+        <w:tabs>
+          <w:tab w:val="num" w:pos="5040"/>
+        </w:tabs>
+        <w:ind w:left="5040" w:hanging="360"/>
+      </w:pPr>
+    </w:lvl>
+    <w:lvl w:ilvl="7" w:tentative="1">
+      <w:start w:val="1"/>
+      <w:numFmt w:val="decimal"/>
+      <w:lvlText w:val="%8."/>
+      <w:lvlJc w:val="left"/>
+      <w:pPr>
+        <w:tabs>
+          <w:tab w:val="num" w:pos="5760"/>
+        </w:tabs>
+        <w:ind w:left="5760" w:hanging="360"/>
+      </w:pPr>
+    </w:lvl>
+    <w:lvl w:ilvl="8" w:tentative="1">
+      <w:start w:val="1"/>
+      <w:numFmt w:val="decimal"/>
+      <w:lvlText w:val="%9."/>
+      <w:lvlJc w:val="left"/>
+      <w:pPr>
+        <w:tabs>
+          <w:tab w:val="num" w:pos="6480"/>
+        </w:tabs>
+        <w:ind w:left="6480" w:hanging="360"/>
+      </w:pPr>
+    </w:lvl>
+  </w:abstractNum>
+  <w:abstractNum w:abstractNumId="14" w15:restartNumberingAfterBreak="0">
     <w:nsid w:val="1FC63834"/>
     <w:multiLevelType w:val="multilevel"/>
     <w:tmpl w:val="E3F4B61C"/>
@@ -17417,7 +19372,7 @@
       </w:rPr>
     </w:lvl>
   </w:abstractNum>
-  <w:abstractNum w:abstractNumId="14" w15:restartNumberingAfterBreak="0">
+  <w:abstractNum w:abstractNumId="15" w15:restartNumberingAfterBreak="0">
     <w:nsid w:val="200C35B8"/>
     <w:multiLevelType w:val="multilevel"/>
     <w:tmpl w:val="3DDED5C4"/>
@@ -17530,7 +19485,156 @@
       </w:rPr>
     </w:lvl>
   </w:abstractNum>
-  <w:abstractNum w:abstractNumId="15" w15:restartNumberingAfterBreak="0">
+  <w:abstractNum w:abstractNumId="16" w15:restartNumberingAfterBreak="0">
+    <w:nsid w:val="228F6F3F"/>
+    <w:multiLevelType w:val="multilevel"/>
+    <w:tmpl w:val="1236F234"/>
+    <w:lvl w:ilvl="0">
+      <w:start w:val="1"/>
+      <w:numFmt w:val="bullet"/>
+      <w:lvlText w:val=""/>
+      <w:lvlJc w:val="left"/>
+      <w:pPr>
+        <w:tabs>
+          <w:tab w:val="num" w:pos="720"/>
+        </w:tabs>
+        <w:ind w:left="720" w:hanging="360"/>
+      </w:pPr>
+      <w:rPr>
+        <w:rFonts w:ascii="Symbol" w:hAnsi="Symbol" w:hint="default"/>
+        <w:sz w:val="20"/>
+      </w:rPr>
+    </w:lvl>
+    <w:lvl w:ilvl="1" w:tentative="1">
+      <w:start w:val="1"/>
+      <w:numFmt w:val="bullet"/>
+      <w:lvlText w:val="o"/>
+      <w:lvlJc w:val="left"/>
+      <w:pPr>
+        <w:tabs>
+          <w:tab w:val="num" w:pos="1440"/>
+        </w:tabs>
+        <w:ind w:left="1440" w:hanging="360"/>
+      </w:pPr>
+      <w:rPr>
+        <w:rFonts w:ascii="Courier New" w:hAnsi="Courier New" w:hint="default"/>
+        <w:sz w:val="20"/>
+      </w:rPr>
+    </w:lvl>
+    <w:lvl w:ilvl="2" w:tentative="1">
+      <w:start w:val="1"/>
+      <w:numFmt w:val="bullet"/>
+      <w:lvlText w:val=""/>
+      <w:lvlJc w:val="left"/>
+      <w:pPr>
+        <w:tabs>
+          <w:tab w:val="num" w:pos="2160"/>
+        </w:tabs>
+        <w:ind w:left="2160" w:hanging="360"/>
+      </w:pPr>
+      <w:rPr>
+        <w:rFonts w:ascii="Wingdings" w:hAnsi="Wingdings" w:hint="default"/>
+        <w:sz w:val="20"/>
+      </w:rPr>
+    </w:lvl>
+    <w:lvl w:ilvl="3" w:tentative="1">
+      <w:start w:val="1"/>
+      <w:numFmt w:val="bullet"/>
+      <w:lvlText w:val=""/>
+      <w:lvlJc w:val="left"/>
+      <w:pPr>
+        <w:tabs>
+          <w:tab w:val="num" w:pos="2880"/>
+        </w:tabs>
+        <w:ind w:left="2880" w:hanging="360"/>
+      </w:pPr>
+      <w:rPr>
+        <w:rFonts w:ascii="Wingdings" w:hAnsi="Wingdings" w:hint="default"/>
+        <w:sz w:val="20"/>
+      </w:rPr>
+    </w:lvl>
+    <w:lvl w:ilvl="4" w:tentative="1">
+      <w:start w:val="1"/>
+      <w:numFmt w:val="bullet"/>
+      <w:lvlText w:val=""/>
+      <w:lvlJc w:val="left"/>
+      <w:pPr>
+        <w:tabs>
+          <w:tab w:val="num" w:pos="3600"/>
+        </w:tabs>
+        <w:ind w:left="3600" w:hanging="360"/>
+      </w:pPr>
+      <w:rPr>
+        <w:rFonts w:ascii="Wingdings" w:hAnsi="Wingdings" w:hint="default"/>
+        <w:sz w:val="20"/>
+      </w:rPr>
+    </w:lvl>
+    <w:lvl w:ilvl="5" w:tentative="1">
+      <w:start w:val="1"/>
+      <w:numFmt w:val="bullet"/>
+      <w:lvlText w:val=""/>
+      <w:lvlJc w:val="left"/>
+      <w:pPr>
+        <w:tabs>
+          <w:tab w:val="num" w:pos="4320"/>
+        </w:tabs>
+        <w:ind w:left="4320" w:hanging="360"/>
+      </w:pPr>
+      <w:rPr>
+        <w:rFonts w:ascii="Wingdings" w:hAnsi="Wingdings" w:hint="default"/>
+        <w:sz w:val="20"/>
+      </w:rPr>
+    </w:lvl>
+    <w:lvl w:ilvl="6" w:tentative="1">
+      <w:start w:val="1"/>
+      <w:numFmt w:val="bullet"/>
+      <w:lvlText w:val=""/>
+      <w:lvlJc w:val="left"/>
+      <w:pPr>
+        <w:tabs>
+          <w:tab w:val="num" w:pos="5040"/>
+        </w:tabs>
+        <w:ind w:left="5040" w:hanging="360"/>
+      </w:pPr>
+      <w:rPr>
+        <w:rFonts w:ascii="Wingdings" w:hAnsi="Wingdings" w:hint="default"/>
+        <w:sz w:val="20"/>
+      </w:rPr>
+    </w:lvl>
+    <w:lvl w:ilvl="7" w:tentative="1">
+      <w:start w:val="1"/>
+      <w:numFmt w:val="bullet"/>
+      <w:lvlText w:val=""/>
+      <w:lvlJc w:val="left"/>
+      <w:pPr>
+        <w:tabs>
+          <w:tab w:val="num" w:pos="5760"/>
+        </w:tabs>
+        <w:ind w:left="5760" w:hanging="360"/>
+      </w:pPr>
+      <w:rPr>
+        <w:rFonts w:ascii="Wingdings" w:hAnsi="Wingdings" w:hint="default"/>
+        <w:sz w:val="20"/>
+      </w:rPr>
+    </w:lvl>
+    <w:lvl w:ilvl="8" w:tentative="1">
+      <w:start w:val="1"/>
+      <w:numFmt w:val="bullet"/>
+      <w:lvlText w:val=""/>
+      <w:lvlJc w:val="left"/>
+      <w:pPr>
+        <w:tabs>
+          <w:tab w:val="num" w:pos="6480"/>
+        </w:tabs>
+        <w:ind w:left="6480" w:hanging="360"/>
+      </w:pPr>
+      <w:rPr>
+        <w:rFonts w:ascii="Wingdings" w:hAnsi="Wingdings" w:hint="default"/>
+        <w:sz w:val="20"/>
+      </w:rPr>
+    </w:lvl>
+  </w:abstractNum>
+  <w:abstractNum w:abstractNumId="17" w15:restartNumberingAfterBreak="0">
     <w:nsid w:val="235F3829"/>
     <w:multiLevelType w:val="multilevel"/>
     <w:tmpl w:val="6CBCCDF4"/>
@@ -17643,7 +19747,120 @@
       </w:rPr>
     </w:lvl>
   </w:abstractNum>
-  <w:abstractNum w:abstractNumId="16" w15:restartNumberingAfterBreak="0">
+  <w:abstractNum w:abstractNumId="18" w15:restartNumberingAfterBreak="0">
+    <w:nsid w:val="24725A92"/>
+    <w:multiLevelType w:val="multilevel"/>
+    <w:tmpl w:val="C2F6F858"/>
+    <w:lvl w:ilvl="0">
+      <w:start w:val="1"/>
+      <w:numFmt w:val="decimal"/>
+      <w:lvlText w:val="%1."/>
+      <w:lvlJc w:val="left"/>
+      <w:pPr>
+        <w:tabs>
+          <w:tab w:val="num" w:pos="720"/>
+        </w:tabs>
+        <w:ind w:left="720" w:hanging="360"/>
+      </w:pPr>
+    </w:lvl>
+    <w:lvl w:ilvl="1" w:tentative="1">
+      <w:start w:val="1"/>
+      <w:numFmt w:val="decimal"/>
+      <w:lvlText w:val="%2."/>
+      <w:lvlJc w:val="left"/>
+      <w:pPr>
+        <w:tabs>
+          <w:tab w:val="num" w:pos="1440"/>
+        </w:tabs>
+        <w:ind w:left="1440" w:hanging="360"/>
+      </w:pPr>
+    </w:lvl>
+    <w:lvl w:ilvl="2" w:tentative="1">
+      <w:start w:val="1"/>
+      <w:numFmt w:val="decimal"/>
+      <w:lvlText w:val="%3."/>
+      <w:lvlJc w:val="left"/>
+      <w:pPr>
+        <w:tabs>
+          <w:tab w:val="num" w:pos="2160"/>
+        </w:tabs>
+        <w:ind w:left="2160" w:hanging="360"/>
+      </w:pPr>
+    </w:lvl>
+    <w:lvl w:ilvl="3" w:tentative="1">
+      <w:start w:val="1"/>
+      <w:numFmt w:val="decimal"/>
+      <w:lvlText w:val="%4."/>
+      <w:lvlJc w:val="left"/>
+      <w:pPr>
+        <w:tabs>
+          <w:tab w:val="num" w:pos="2880"/>
+        </w:tabs>
+        <w:ind w:left="2880" w:hanging="360"/>
+      </w:pPr>
+    </w:lvl>
+    <w:lvl w:ilvl="4" w:tentative="1">
+      <w:start w:val="1"/>
+      <w:numFmt w:val="decimal"/>
+      <w:lvlText w:val="%5."/>
+      <w:lvlJc w:val="left"/>
+      <w:pPr>
+        <w:tabs>
+          <w:tab w:val="num" w:pos="3600"/>
+        </w:tabs>
+        <w:ind w:left="3600" w:hanging="360"/>
+      </w:pPr>
+    </w:lvl>
+    <w:lvl w:ilvl="5" w:tentative="1">
+      <w:start w:val="1"/>
+      <w:numFmt w:val="decimal"/>
+      <w:lvlText w:val="%6."/>
+      <w:lvlJc w:val="left"/>
+      <w:pPr>
+        <w:tabs>
+          <w:tab w:val="num" w:pos="4320"/>
+        </w:tabs>
+        <w:ind w:left="4320" w:hanging="360"/>
+      </w:pPr>
+    </w:lvl>
+    <w:lvl w:ilvl="6" w:tentative="1">
+      <w:start w:val="1"/>
+      <w:numFmt w:val="decimal"/>
+      <w:lvlText w:val="%7."/>
+      <w:lvlJc w:val="left"/>
+      <w:pPr>
+        <w:tabs>
+          <w:tab w:val="num" w:pos="5040"/>
+        </w:tabs>
+        <w:ind w:left="5040" w:hanging="360"/>
+      </w:pPr>
+    </w:lvl>
+    <w:lvl w:ilvl="7" w:tentative="1">
+      <w:start w:val="1"/>
+      <w:numFmt w:val="decimal"/>
+      <w:lvlText w:val="%8."/>
+      <w:lvlJc w:val="left"/>
+      <w:pPr>
+        <w:tabs>
+          <w:tab w:val="num" w:pos="5760"/>
+        </w:tabs>
+        <w:ind w:left="5760" w:hanging="360"/>
+      </w:pPr>
+    </w:lvl>
+    <w:lvl w:ilvl="8" w:tentative="1">
+      <w:start w:val="1"/>
+      <w:numFmt w:val="decimal"/>
+      <w:lvlText w:val="%9."/>
+      <w:lvlJc w:val="left"/>
+      <w:pPr>
+        <w:tabs>
+          <w:tab w:val="num" w:pos="6480"/>
+        </w:tabs>
+        <w:ind w:left="6480" w:hanging="360"/>
+      </w:pPr>
+    </w:lvl>
+  </w:abstractNum>
+  <w:abstractNum w:abstractNumId="19" w15:restartNumberingAfterBreak="0">
     <w:nsid w:val="27151069"/>
     <w:multiLevelType w:val="multilevel"/>
     <w:tmpl w:val="A176D1FA"/>
@@ -17756,7 +19973,7 @@
       </w:rPr>
     </w:lvl>
   </w:abstractNum>
-  <w:abstractNum w:abstractNumId="17" w15:restartNumberingAfterBreak="0">
+  <w:abstractNum w:abstractNumId="20" w15:restartNumberingAfterBreak="0">
     <w:nsid w:val="27C61106"/>
     <w:multiLevelType w:val="multilevel"/>
     <w:tmpl w:val="814CD0CC"/>
@@ -17869,7 +20086,7 @@
       </w:rPr>
     </w:lvl>
   </w:abstractNum>
-  <w:abstractNum w:abstractNumId="18" w15:restartNumberingAfterBreak="0">
+  <w:abstractNum w:abstractNumId="21" w15:restartNumberingAfterBreak="0">
     <w:nsid w:val="29140CBA"/>
     <w:multiLevelType w:val="multilevel"/>
     <w:tmpl w:val="BF1AD466"/>
@@ -17982,7 +20199,7 @@
       </w:rPr>
     </w:lvl>
   </w:abstractNum>
-  <w:abstractNum w:abstractNumId="19" w15:restartNumberingAfterBreak="0">
+  <w:abstractNum w:abstractNumId="22" w15:restartNumberingAfterBreak="0">
     <w:nsid w:val="2F1C0692"/>
     <w:multiLevelType w:val="multilevel"/>
     <w:tmpl w:val="97B443DC"/>
@@ -18095,7 +20312,7 @@
       </w:pPr>
     </w:lvl>
   </w:abstractNum>
-  <w:abstractNum w:abstractNumId="20" w15:restartNumberingAfterBreak="0">
+  <w:abstractNum w:abstractNumId="23" w15:restartNumberingAfterBreak="0">
     <w:nsid w:val="2F325BB7"/>
     <w:multiLevelType w:val="multilevel"/>
     <w:tmpl w:val="AF9682C6"/>
@@ -18208,7 +20425,120 @@
       </w:pPr>
     </w:lvl>
   </w:abstractNum>
-  <w:abstractNum w:abstractNumId="21" w15:restartNumberingAfterBreak="0">
+  <w:abstractNum w:abstractNumId="24" w15:restartNumberingAfterBreak="0">
+    <w:nsid w:val="34B41AC5"/>
+    <w:multiLevelType w:val="multilevel"/>
+    <w:tmpl w:val="54465E7C"/>
+    <w:lvl w:ilvl="0">
+      <w:start w:val="1"/>
+      <w:numFmt w:val="decimal"/>
+      <w:lvlText w:val="%1."/>
+      <w:lvlJc w:val="left"/>
+      <w:pPr>
+        <w:tabs>
+          <w:tab w:val="num" w:pos="720"/>
+        </w:tabs>
+        <w:ind w:left="720" w:hanging="360"/>
+      </w:pPr>
+    </w:lvl>
+    <w:lvl w:ilvl="1" w:tentative="1">
+      <w:start w:val="1"/>
+      <w:numFmt w:val="decimal"/>
+      <w:lvlText w:val="%2."/>
+      <w:lvlJc w:val="left"/>
+      <w:pPr>
+        <w:tabs>
+          <w:tab w:val="num" w:pos="1440"/>
+        </w:tabs>
+        <w:ind w:left="1440" w:hanging="360"/>
+      </w:pPr>
+    </w:lvl>
+    <w:lvl w:ilvl="2" w:tentative="1">
+      <w:start w:val="1"/>
+      <w:numFmt w:val="decimal"/>
+      <w:lvlText w:val="%3."/>
+      <w:lvlJc w:val="left"/>
+      <w:pPr>
+        <w:tabs>
+          <w:tab w:val="num" w:pos="2160"/>
+        </w:tabs>
+        <w:ind w:left="2160" w:hanging="360"/>
+      </w:pPr>
+    </w:lvl>
+    <w:lvl w:ilvl="3" w:tentative="1">
+      <w:start w:val="1"/>
+      <w:numFmt w:val="decimal"/>
+      <w:lvlText w:val="%4."/>
+      <w:lvlJc w:val="left"/>
+      <w:pPr>
+        <w:tabs>
+          <w:tab w:val="num" w:pos="2880"/>
+        </w:tabs>
+        <w:ind w:left="2880" w:hanging="360"/>
+      </w:pPr>
+    </w:lvl>
+    <w:lvl w:ilvl="4" w:tentative="1">
+      <w:start w:val="1"/>
+      <w:numFmt w:val="decimal"/>
+      <w:lvlText w:val="%5."/>
+      <w:lvlJc w:val="left"/>
+      <w:pPr>
+        <w:tabs>
+          <w:tab w:val="num" w:pos="3600"/>
+        </w:tabs>
+        <w:ind w:left="3600" w:hanging="360"/>
+      </w:pPr>
+    </w:lvl>
+    <w:lvl w:ilvl="5" w:tentative="1">
+      <w:start w:val="1"/>
+      <w:numFmt w:val="decimal"/>
+      <w:lvlText w:val="%6."/>
+      <w:lvlJc w:val="left"/>
+      <w:pPr>
+        <w:tabs>
+          <w:tab w:val="num" w:pos="4320"/>
+        </w:tabs>
+        <w:ind w:left="4320" w:hanging="360"/>
+      </w:pPr>
+    </w:lvl>
+    <w:lvl w:ilvl="6" w:tentative="1">
+      <w:start w:val="1"/>
+      <w:numFmt w:val="decimal"/>
+      <w:lvlText w:val="%7."/>
+      <w:lvlJc w:val="left"/>
+      <w:pPr>
+        <w:tabs>
+          <w:tab w:val="num" w:pos="5040"/>
+        </w:tabs>
+        <w:ind w:left="5040" w:hanging="360"/>
+      </w:pPr>
+    </w:lvl>
+    <w:lvl w:ilvl="7" w:tentative="1">
+      <w:start w:val="1"/>
+      <w:numFmt w:val="decimal"/>
+      <w:lvlText w:val="%8."/>
+      <w:lvlJc w:val="left"/>
+      <w:pPr>
+        <w:tabs>
+          <w:tab w:val="num" w:pos="5760"/>
+        </w:tabs>
+        <w:ind w:left="5760" w:hanging="360"/>
+      </w:pPr>
+    </w:lvl>
+    <w:lvl w:ilvl="8" w:tentative="1">
+      <w:start w:val="1"/>
+      <w:numFmt w:val="decimal"/>
+      <w:lvlText w:val="%9."/>
+      <w:lvlJc w:val="left"/>
+      <w:pPr>
+        <w:tabs>
+          <w:tab w:val="num" w:pos="6480"/>
+        </w:tabs>
+        <w:ind w:left="6480" w:hanging="360"/>
+      </w:pPr>
+    </w:lvl>
+  </w:abstractNum>
+  <w:abstractNum w:abstractNumId="25" w15:restartNumberingAfterBreak="0">
     <w:nsid w:val="34CD698B"/>
     <w:multiLevelType w:val="multilevel"/>
     <w:tmpl w:val="7C28AA0E"/>
@@ -18321,7 +20651,7 @@
       </w:rPr>
     </w:lvl>
   </w:abstractNum>
-  <w:abstractNum w:abstractNumId="22" w15:restartNumberingAfterBreak="0">
+  <w:abstractNum w:abstractNumId="26" w15:restartNumberingAfterBreak="0">
     <w:nsid w:val="366329B3"/>
     <w:multiLevelType w:val="multilevel"/>
     <w:tmpl w:val="DE1A279A"/>
@@ -18434,7 +20764,96 @@
       </w:rPr>
     </w:lvl>
   </w:abstractNum>
-  <w:abstractNum w:abstractNumId="23" w15:restartNumberingAfterBreak="0">
+  <w:abstractNum w:abstractNumId="27" w15:restartNumberingAfterBreak="0">
+    <w:nsid w:val="3CA25800"/>
+    <w:multiLevelType w:val="hybridMultilevel"/>
+    <w:tmpl w:val="7040D004"/>
+    <w:lvl w:ilvl="0" w:tplc="44090011">
+      <w:start w:val="1"/>
+      <w:numFmt w:val="decimal"/>
+      <w:lvlText w:val="%1)"/>
+      <w:lvlJc w:val="left"/>
+      <w:pPr>
+        <w:ind w:left="720" w:hanging="360"/>
+      </w:pPr>
+      <w:rPr>
+        <w:rFonts w:hint="default"/>
+      </w:rPr>
+    </w:lvl>
+    <w:lvl w:ilvl="1" w:tplc="44090019" w:tentative="1">
+      <w:start w:val="1"/>
+      <w:numFmt w:val="lowerLetter"/>
+      <w:lvlText w:val="%2."/>
+      <w:lvlJc w:val="left"/>
+      <w:pPr>
+        <w:ind w:left="1440" w:hanging="360"/>
+      </w:pPr>
+    </w:lvl>
+    <w:lvl w:ilvl="2" w:tplc="4409001B" w:tentative="1">
+      <w:start w:val="1"/>
+      <w:numFmt w:val="lowerRoman"/>
+      <w:lvlText w:val="%3."/>
+      <w:lvlJc w:val="right"/>
+      <w:pPr>
+        <w:ind w:left="2160" w:hanging="180"/>
+      </w:pPr>
+    </w:lvl>
+    <w:lvl w:ilvl="3" w:tplc="4409000F" w:tentative="1">
+      <w:start w:val="1"/>
+      <w:numFmt w:val="decimal"/>
+      <w:lvlText w:val="%4."/>
+      <w:lvlJc w:val="left"/>
+      <w:pPr>
+        <w:ind w:left="2880" w:hanging="360"/>
+      </w:pPr>
+    </w:lvl>
+    <w:lvl w:ilvl="4" w:tplc="44090019" w:tentative="1">
+      <w:start w:val="1"/>
+      <w:numFmt w:val="lowerLetter"/>
+      <w:lvlText w:val="%5."/>
+      <w:lvlJc w:val="left"/>
+      <w:pPr>
+        <w:ind w:left="3600" w:hanging="360"/>
+      </w:pPr>
+    </w:lvl>
+    <w:lvl w:ilvl="5" w:tplc="4409001B" w:tentative="1">
+      <w:start w:val="1"/>
+      <w:numFmt w:val="lowerRoman"/>
+      <w:lvlText w:val="%6."/>
+      <w:lvlJc w:val="right"/>
+      <w:pPr>
+        <w:ind w:left="4320" w:hanging="180"/>
+      </w:pPr>
+    </w:lvl>
+    <w:lvl w:ilvl="6" w:tplc="4409000F" w:tentative="1">
+      <w:start w:val="1"/>
+      <w:numFmt w:val="decimal"/>
+      <w:lvlText w:val="%7."/>
+      <w:lvlJc w:val="left"/>
+      <w:pPr>
+        <w:ind w:left="5040" w:hanging="360"/>
+      </w:pPr>
+    </w:lvl>
+    <w:lvl w:ilvl="7" w:tplc="44090019" w:tentative="1">
+      <w:start w:val="1"/>
+      <w:numFmt w:val="lowerLetter"/>
+      <w:lvlText w:val="%8."/>
+      <w:lvlJc w:val="left"/>
+      <w:pPr>
+        <w:ind w:left="5760" w:hanging="360"/>
+      </w:pPr>
+    </w:lvl>
+    <w:lvl w:ilvl="8" w:tplc="4409001B" w:tentative="1">
+      <w:start w:val="1"/>
+      <w:numFmt w:val="lowerRoman"/>
+      <w:lvlText w:val="%9."/>
+      <w:lvlJc w:val="right"/>
+      <w:pPr>
+        <w:ind w:left="6480" w:hanging="180"/>
+      </w:pPr>
+    </w:lvl>
+  </w:abstractNum>
+  <w:abstractNum w:abstractNumId="28" w15:restartNumberingAfterBreak="0">
     <w:nsid w:val="3FB66AE0"/>
     <w:multiLevelType w:val="multilevel"/>
     <w:tmpl w:val="B2A02A72"/>
@@ -18547,7 +20966,7 @@
       </w:rPr>
     </w:lvl>
   </w:abstractNum>
-  <w:abstractNum w:abstractNumId="24" w15:restartNumberingAfterBreak="0">
+  <w:abstractNum w:abstractNumId="29" w15:restartNumberingAfterBreak="0">
     <w:nsid w:val="3FEF739E"/>
     <w:multiLevelType w:val="multilevel"/>
     <w:tmpl w:val="AA680B82"/>
@@ -18660,7 +21079,7 @@
       </w:rPr>
     </w:lvl>
   </w:abstractNum>
-  <w:abstractNum w:abstractNumId="25" w15:restartNumberingAfterBreak="0">
+  <w:abstractNum w:abstractNumId="30" w15:restartNumberingAfterBreak="0">
     <w:nsid w:val="452C7B51"/>
     <w:multiLevelType w:val="multilevel"/>
     <w:tmpl w:val="34D066B4"/>
@@ -18773,7 +21192,7 @@
       </w:rPr>
     </w:lvl>
   </w:abstractNum>
-  <w:abstractNum w:abstractNumId="26" w15:restartNumberingAfterBreak="0">
+  <w:abstractNum w:abstractNumId="31" w15:restartNumberingAfterBreak="0">
     <w:nsid w:val="46265400"/>
     <w:multiLevelType w:val="multilevel"/>
     <w:tmpl w:val="94A62210"/>
@@ -18886,7 +21305,7 @@
       </w:rPr>
     </w:lvl>
   </w:abstractNum>
-  <w:abstractNum w:abstractNumId="27" w15:restartNumberingAfterBreak="0">
+  <w:abstractNum w:abstractNumId="32" w15:restartNumberingAfterBreak="0">
     <w:nsid w:val="46D05A7A"/>
     <w:multiLevelType w:val="multilevel"/>
     <w:tmpl w:val="A6E8BB3A"/>
@@ -18999,7 +21418,120 @@
       </w:pPr>
     </w:lvl>
   </w:abstractNum>
-  <w:abstractNum w:abstractNumId="28" w15:restartNumberingAfterBreak="0">
+  <w:abstractNum w:abstractNumId="33" w15:restartNumberingAfterBreak="0">
+    <w:nsid w:val="47164CC8"/>
+    <w:multiLevelType w:val="multilevel"/>
+    <w:tmpl w:val="AE42A864"/>
+    <w:lvl w:ilvl="0">
+      <w:start w:val="1"/>
+      <w:numFmt w:val="decimal"/>
+      <w:lvlText w:val="%1."/>
+      <w:lvlJc w:val="left"/>
+      <w:pPr>
+        <w:tabs>
+          <w:tab w:val="num" w:pos="720"/>
+        </w:tabs>
+        <w:ind w:left="720" w:hanging="360"/>
+      </w:pPr>
+    </w:lvl>
+    <w:lvl w:ilvl="1" w:tentative="1">
+      <w:start w:val="1"/>
+      <w:numFmt w:val="decimal"/>
+      <w:lvlText w:val="%2."/>
+      <w:lvlJc w:val="left"/>
+      <w:pPr>
+        <w:tabs>
+          <w:tab w:val="num" w:pos="1440"/>
+        </w:tabs>
+        <w:ind w:left="1440" w:hanging="360"/>
+      </w:pPr>
+    </w:lvl>
+    <w:lvl w:ilvl="2" w:tentative="1">
+      <w:start w:val="1"/>
+      <w:numFmt w:val="decimal"/>
+      <w:lvlText w:val="%3."/>
+      <w:lvlJc w:val="left"/>
+      <w:pPr>
+        <w:tabs>
+          <w:tab w:val="num" w:pos="2160"/>
+        </w:tabs>
+        <w:ind w:left="2160" w:hanging="360"/>
+      </w:pPr>
+    </w:lvl>
+    <w:lvl w:ilvl="3" w:tentative="1">
+      <w:start w:val="1"/>
+      <w:numFmt w:val="decimal"/>
+      <w:lvlText w:val="%4."/>
+      <w:lvlJc w:val="left"/>
+      <w:pPr>
+        <w:tabs>
+          <w:tab w:val="num" w:pos="2880"/>
+        </w:tabs>
+        <w:ind w:left="2880" w:hanging="360"/>
+      </w:pPr>
+    </w:lvl>
+    <w:lvl w:ilvl="4" w:tentative="1">
+      <w:start w:val="1"/>
+      <w:numFmt w:val="decimal"/>
+      <w:lvlText w:val="%5."/>
+      <w:lvlJc w:val="left"/>
+      <w:pPr>
+        <w:tabs>
+          <w:tab w:val="num" w:pos="3600"/>
+        </w:tabs>
+        <w:ind w:left="3600" w:hanging="360"/>
+      </w:pPr>
+    </w:lvl>
+    <w:lvl w:ilvl="5" w:tentative="1">
+      <w:start w:val="1"/>
+      <w:numFmt w:val="decimal"/>
+      <w:lvlText w:val="%6."/>
+      <w:lvlJc w:val="left"/>
+      <w:pPr>
+        <w:tabs>
+          <w:tab w:val="num" w:pos="4320"/>
+        </w:tabs>
+        <w:ind w:left="4320" w:hanging="360"/>
+      </w:pPr>
+    </w:lvl>
+    <w:lvl w:ilvl="6" w:tentative="1">
+      <w:start w:val="1"/>
+      <w:numFmt w:val="decimal"/>
+      <w:lvlText w:val="%7."/>
+      <w:lvlJc w:val="left"/>
+      <w:pPr>
+        <w:tabs>
+          <w:tab w:val="num" w:pos="5040"/>
+        </w:tabs>
+        <w:ind w:left="5040" w:hanging="360"/>
+      </w:pPr>
+    </w:lvl>
+    <w:lvl w:ilvl="7" w:tentative="1">
+      <w:start w:val="1"/>
+      <w:numFmt w:val="decimal"/>
+      <w:lvlText w:val="%8."/>
+      <w:lvlJc w:val="left"/>
+      <w:pPr>
+        <w:tabs>
+          <w:tab w:val="num" w:pos="5760"/>
+        </w:tabs>
+        <w:ind w:left="5760" w:hanging="360"/>
+      </w:pPr>
+    </w:lvl>
+    <w:lvl w:ilvl="8" w:tentative="1">
+      <w:start w:val="1"/>
+      <w:numFmt w:val="decimal"/>
+      <w:lvlText w:val="%9."/>
+      <w:lvlJc w:val="left"/>
+      <w:pPr>
+        <w:tabs>
+          <w:tab w:val="num" w:pos="6480"/>
+        </w:tabs>
+        <w:ind w:left="6480" w:hanging="360"/>
+      </w:pPr>
+    </w:lvl>
+  </w:abstractNum>
+  <w:abstractNum w:abstractNumId="34" w15:restartNumberingAfterBreak="0">
     <w:nsid w:val="478C14B5"/>
     <w:multiLevelType w:val="multilevel"/>
     <w:tmpl w:val="15B4F6B0"/>
@@ -19112,7 +21644,7 @@
       </w:rPr>
     </w:lvl>
   </w:abstractNum>
-  <w:abstractNum w:abstractNumId="29" w15:restartNumberingAfterBreak="0">
+  <w:abstractNum w:abstractNumId="35" w15:restartNumberingAfterBreak="0">
     <w:nsid w:val="4A805009"/>
     <w:multiLevelType w:val="multilevel"/>
     <w:tmpl w:val="693A7718"/>
@@ -19261,7 +21793,7 @@
       </w:rPr>
     </w:lvl>
   </w:abstractNum>
-  <w:abstractNum w:abstractNumId="30" w15:restartNumberingAfterBreak="0">
+  <w:abstractNum w:abstractNumId="36" w15:restartNumberingAfterBreak="0">
     <w:nsid w:val="4D160837"/>
     <w:multiLevelType w:val="multilevel"/>
     <w:tmpl w:val="96140BB8"/>
@@ -19374,7 +21906,120 @@
       </w:rPr>
     </w:lvl>
   </w:abstractNum>
-  <w:abstractNum w:abstractNumId="31" w15:restartNumberingAfterBreak="0">
+  <w:abstractNum w:abstractNumId="37" w15:restartNumberingAfterBreak="0">
+    <w:nsid w:val="4D685B73"/>
+    <w:multiLevelType w:val="multilevel"/>
+    <w:tmpl w:val="10CCCF0E"/>
+    <w:lvl w:ilvl="0">
+      <w:start w:val="1"/>
+      <w:numFmt w:val="decimal"/>
+      <w:lvlText w:val="%1."/>
+      <w:lvlJc w:val="left"/>
+      <w:pPr>
+        <w:tabs>
+          <w:tab w:val="num" w:pos="720"/>
+        </w:tabs>
+        <w:ind w:left="720" w:hanging="360"/>
+      </w:pPr>
+    </w:lvl>
+    <w:lvl w:ilvl="1" w:tentative="1">
+      <w:start w:val="1"/>
+      <w:numFmt w:val="decimal"/>
+      <w:lvlText w:val="%2."/>
+      <w:lvlJc w:val="left"/>
+      <w:pPr>
+        <w:tabs>
+          <w:tab w:val="num" w:pos="1440"/>
+        </w:tabs>
+        <w:ind w:left="1440" w:hanging="360"/>
+      </w:pPr>
+    </w:lvl>
+    <w:lvl w:ilvl="2" w:tentative="1">
+      <w:start w:val="1"/>
+      <w:numFmt w:val="decimal"/>
+      <w:lvlText w:val="%3."/>
+      <w:lvlJc w:val="left"/>
+      <w:pPr>
+        <w:tabs>
+          <w:tab w:val="num" w:pos="2160"/>
+        </w:tabs>
+        <w:ind w:left="2160" w:hanging="360"/>
+      </w:pPr>
+    </w:lvl>
+    <w:lvl w:ilvl="3" w:tentative="1">
+      <w:start w:val="1"/>
+      <w:numFmt w:val="decimal"/>
+      <w:lvlText w:val="%4."/>
+      <w:lvlJc w:val="left"/>
+      <w:pPr>
+        <w:tabs>
+          <w:tab w:val="num" w:pos="2880"/>
+        </w:tabs>
+        <w:ind w:left="2880" w:hanging="360"/>
+      </w:pPr>
+    </w:lvl>
+    <w:lvl w:ilvl="4" w:tentative="1">
+      <w:start w:val="1"/>
+      <w:numFmt w:val="decimal"/>
+      <w:lvlText w:val="%5."/>
+      <w:lvlJc w:val="left"/>
+      <w:pPr>
+        <w:tabs>
+          <w:tab w:val="num" w:pos="3600"/>
+        </w:tabs>
+        <w:ind w:left="3600" w:hanging="360"/>
+      </w:pPr>
+    </w:lvl>
+    <w:lvl w:ilvl="5" w:tentative="1">
+      <w:start w:val="1"/>
+      <w:numFmt w:val="decimal"/>
+      <w:lvlText w:val="%6."/>
+      <w:lvlJc w:val="left"/>
+      <w:pPr>
+        <w:tabs>
+          <w:tab w:val="num" w:pos="4320"/>
+        </w:tabs>
+        <w:ind w:left="4320" w:hanging="360"/>
+      </w:pPr>
+    </w:lvl>
+    <w:lvl w:ilvl="6" w:tentative="1">
+      <w:start w:val="1"/>
+      <w:numFmt w:val="decimal"/>
+      <w:lvlText w:val="%7."/>
+      <w:lvlJc w:val="left"/>
+      <w:pPr>
+        <w:tabs>
+          <w:tab w:val="num" w:pos="5040"/>
+        </w:tabs>
+        <w:ind w:left="5040" w:hanging="360"/>
+      </w:pPr>
+    </w:lvl>
+    <w:lvl w:ilvl="7" w:tentative="1">
+      <w:start w:val="1"/>
+      <w:numFmt w:val="decimal"/>
+      <w:lvlText w:val="%8."/>
+      <w:lvlJc w:val="left"/>
+      <w:pPr>
+        <w:tabs>
+          <w:tab w:val="num" w:pos="5760"/>
+        </w:tabs>
+        <w:ind w:left="5760" w:hanging="360"/>
+      </w:pPr>
+    </w:lvl>
+    <w:lvl w:ilvl="8" w:tentative="1">
+      <w:start w:val="1"/>
+      <w:numFmt w:val="decimal"/>
+      <w:lvlText w:val="%9."/>
+      <w:lvlJc w:val="left"/>
+      <w:pPr>
+        <w:tabs>
+          <w:tab w:val="num" w:pos="6480"/>
+        </w:tabs>
+        <w:ind w:left="6480" w:hanging="360"/>
+      </w:pPr>
+    </w:lvl>
+  </w:abstractNum>
+  <w:abstractNum w:abstractNumId="38" w15:restartNumberingAfterBreak="0">
     <w:nsid w:val="4ED3334F"/>
     <w:multiLevelType w:val="multilevel"/>
     <w:tmpl w:val="32402426"/>
@@ -19487,7 +22132,7 @@
       </w:rPr>
     </w:lvl>
   </w:abstractNum>
-  <w:abstractNum w:abstractNumId="32" w15:restartNumberingAfterBreak="0">
+  <w:abstractNum w:abstractNumId="39" w15:restartNumberingAfterBreak="0">
     <w:nsid w:val="50127B02"/>
     <w:multiLevelType w:val="multilevel"/>
     <w:tmpl w:val="7A1C2734"/>
@@ -19600,7 +22245,7 @@
       </w:rPr>
     </w:lvl>
   </w:abstractNum>
-  <w:abstractNum w:abstractNumId="33" w15:restartNumberingAfterBreak="0">
+  <w:abstractNum w:abstractNumId="40" w15:restartNumberingAfterBreak="0">
     <w:nsid w:val="50E76F88"/>
     <w:multiLevelType w:val="multilevel"/>
     <w:tmpl w:val="F7AC4E5C"/>
@@ -19713,7 +22358,7 @@
       </w:rPr>
     </w:lvl>
   </w:abstractNum>
-  <w:abstractNum w:abstractNumId="34" w15:restartNumberingAfterBreak="0">
+  <w:abstractNum w:abstractNumId="41" w15:restartNumberingAfterBreak="0">
     <w:nsid w:val="5197623F"/>
     <w:multiLevelType w:val="multilevel"/>
     <w:tmpl w:val="A82A080E"/>
@@ -19826,7 +22471,7 @@
       </w:rPr>
     </w:lvl>
   </w:abstractNum>
-  <w:abstractNum w:abstractNumId="35" w15:restartNumberingAfterBreak="0">
+  <w:abstractNum w:abstractNumId="42" w15:restartNumberingAfterBreak="0">
     <w:nsid w:val="54B02D0D"/>
     <w:multiLevelType w:val="multilevel"/>
     <w:tmpl w:val="FE080246"/>
@@ -19939,7 +22584,7 @@
       </w:rPr>
     </w:lvl>
   </w:abstractNum>
-  <w:abstractNum w:abstractNumId="36" w15:restartNumberingAfterBreak="0">
+  <w:abstractNum w:abstractNumId="43" w15:restartNumberingAfterBreak="0">
     <w:nsid w:val="56EE2C8F"/>
     <w:multiLevelType w:val="multilevel"/>
     <w:tmpl w:val="58F4249E"/>
@@ -20052,7 +22697,7 @@
       </w:pPr>
     </w:lvl>
   </w:abstractNum>
-  <w:abstractNum w:abstractNumId="37" w15:restartNumberingAfterBreak="0">
+  <w:abstractNum w:abstractNumId="44" w15:restartNumberingAfterBreak="0">
     <w:nsid w:val="58864A11"/>
     <w:multiLevelType w:val="multilevel"/>
     <w:tmpl w:val="5BBCCEA4"/>
@@ -20165,7 +22810,7 @@
       </w:rPr>
     </w:lvl>
   </w:abstractNum>
-  <w:abstractNum w:abstractNumId="38" w15:restartNumberingAfterBreak="0">
+  <w:abstractNum w:abstractNumId="45" w15:restartNumberingAfterBreak="0">
     <w:nsid w:val="5DE01978"/>
     <w:multiLevelType w:val="multilevel"/>
     <w:tmpl w:val="AEF0A6FA"/>
@@ -20278,7 +22923,7 @@
       </w:rPr>
     </w:lvl>
   </w:abstractNum>
-  <w:abstractNum w:abstractNumId="39" w15:restartNumberingAfterBreak="0">
+  <w:abstractNum w:abstractNumId="46" w15:restartNumberingAfterBreak="0">
     <w:nsid w:val="60DF2649"/>
     <w:multiLevelType w:val="multilevel"/>
     <w:tmpl w:val="09901588"/>
@@ -20391,7 +23036,7 @@
       </w:rPr>
     </w:lvl>
   </w:abstractNum>
-  <w:abstractNum w:abstractNumId="40" w15:restartNumberingAfterBreak="0">
+  <w:abstractNum w:abstractNumId="47" w15:restartNumberingAfterBreak="0">
     <w:nsid w:val="654C57AD"/>
     <w:multiLevelType w:val="multilevel"/>
     <w:tmpl w:val="8DA09B2A"/>
@@ -20504,7 +23149,7 @@
       </w:rPr>
     </w:lvl>
   </w:abstractNum>
-  <w:abstractNum w:abstractNumId="41" w15:restartNumberingAfterBreak="0">
+  <w:abstractNum w:abstractNumId="48" w15:restartNumberingAfterBreak="0">
     <w:nsid w:val="65CA4C95"/>
     <w:multiLevelType w:val="multilevel"/>
     <w:tmpl w:val="456232D8"/>
@@ -20617,7 +23262,156 @@
       </w:pPr>
     </w:lvl>
   </w:abstractNum>
-  <w:abstractNum w:abstractNumId="42" w15:restartNumberingAfterBreak="0">
+  <w:abstractNum w:abstractNumId="49" w15:restartNumberingAfterBreak="0">
+    <w:nsid w:val="6ABB541E"/>
+    <w:multiLevelType w:val="multilevel"/>
+    <w:tmpl w:val="9F249C68"/>
+    <w:lvl w:ilvl="0">
+      <w:start w:val="1"/>
+      <w:numFmt w:val="bullet"/>
+      <w:lvlText w:val=""/>
+      <w:lvlJc w:val="left"/>
+      <w:pPr>
+        <w:tabs>
+          <w:tab w:val="num" w:pos="720"/>
+        </w:tabs>
+        <w:ind w:left="720" w:hanging="360"/>
+      </w:pPr>
+      <w:rPr>
+        <w:rFonts w:ascii="Symbol" w:hAnsi="Symbol" w:hint="default"/>
+        <w:sz w:val="20"/>
+      </w:rPr>
+    </w:lvl>
+    <w:lvl w:ilvl="1" w:tentative="1">
+      <w:start w:val="1"/>
+      <w:numFmt w:val="bullet"/>
+      <w:lvlText w:val="o"/>
+      <w:lvlJc w:val="left"/>
+      <w:pPr>
+        <w:tabs>
+          <w:tab w:val="num" w:pos="1440"/>
+        </w:tabs>
+        <w:ind w:left="1440" w:hanging="360"/>
+      </w:pPr>
+      <w:rPr>
+        <w:rFonts w:ascii="Courier New" w:hAnsi="Courier New" w:hint="default"/>
+        <w:sz w:val="20"/>
+      </w:rPr>
+    </w:lvl>
+    <w:lvl w:ilvl="2" w:tentative="1">
+      <w:start w:val="1"/>
+      <w:numFmt w:val="bullet"/>
+      <w:lvlText w:val=""/>
+      <w:lvlJc w:val="left"/>
+      <w:pPr>
+        <w:tabs>
+          <w:tab w:val="num" w:pos="2160"/>
+        </w:tabs>
+        <w:ind w:left="2160" w:hanging="360"/>
+      </w:pPr>
+      <w:rPr>
+        <w:rFonts w:ascii="Wingdings" w:hAnsi="Wingdings" w:hint="default"/>
+        <w:sz w:val="20"/>
+      </w:rPr>
+    </w:lvl>
+    <w:lvl w:ilvl="3" w:tentative="1">
+      <w:start w:val="1"/>
+      <w:numFmt w:val="bullet"/>
+      <w:lvlText w:val=""/>
+      <w:lvlJc w:val="left"/>
+      <w:pPr>
+        <w:tabs>
+          <w:tab w:val="num" w:pos="2880"/>
+        </w:tabs>
+        <w:ind w:left="2880" w:hanging="360"/>
+      </w:pPr>
+      <w:rPr>
+        <w:rFonts w:ascii="Wingdings" w:hAnsi="Wingdings" w:hint="default"/>
+        <w:sz w:val="20"/>
+      </w:rPr>
+    </w:lvl>
+    <w:lvl w:ilvl="4" w:tentative="1">
+      <w:start w:val="1"/>
+      <w:numFmt w:val="bullet"/>
+      <w:lvlText w:val=""/>
+      <w:lvlJc w:val="left"/>
+      <w:pPr>
+        <w:tabs>
+          <w:tab w:val="num" w:pos="3600"/>
+        </w:tabs>
+        <w:ind w:left="3600" w:hanging="360"/>
+      </w:pPr>
+      <w:rPr>
+        <w:rFonts w:ascii="Wingdings" w:hAnsi="Wingdings" w:hint="default"/>
+        <w:sz w:val="20"/>
+      </w:rPr>
+    </w:lvl>
+    <w:lvl w:ilvl="5" w:tentative="1">
+      <w:start w:val="1"/>
+      <w:numFmt w:val="bullet"/>
+      <w:lvlText w:val=""/>
+      <w:lvlJc w:val="left"/>
+      <w:pPr>
+        <w:tabs>
+          <w:tab w:val="num" w:pos="4320"/>
+        </w:tabs>
+        <w:ind w:left="4320" w:hanging="360"/>
+      </w:pPr>
+      <w:rPr>
+        <w:rFonts w:ascii="Wingdings" w:hAnsi="Wingdings" w:hint="default"/>
+        <w:sz w:val="20"/>
+      </w:rPr>
+    </w:lvl>
+    <w:lvl w:ilvl="6" w:tentative="1">
+      <w:start w:val="1"/>
+      <w:numFmt w:val="bullet"/>
+      <w:lvlText w:val=""/>
+      <w:lvlJc w:val="left"/>
+      <w:pPr>
+        <w:tabs>
+          <w:tab w:val="num" w:pos="5040"/>
+        </w:tabs>
+        <w:ind w:left="5040" w:hanging="360"/>
+      </w:pPr>
+      <w:rPr>
+        <w:rFonts w:ascii="Wingdings" w:hAnsi="Wingdings" w:hint="default"/>
+        <w:sz w:val="20"/>
+      </w:rPr>
+    </w:lvl>
+    <w:lvl w:ilvl="7" w:tentative="1">
+      <w:start w:val="1"/>
+      <w:numFmt w:val="bullet"/>
+      <w:lvlText w:val=""/>
+      <w:lvlJc w:val="left"/>
+      <w:pPr>
+        <w:tabs>
+          <w:tab w:val="num" w:pos="5760"/>
+        </w:tabs>
+        <w:ind w:left="5760" w:hanging="360"/>
+      </w:pPr>
+      <w:rPr>
+        <w:rFonts w:ascii="Wingdings" w:hAnsi="Wingdings" w:hint="default"/>
+        <w:sz w:val="20"/>
+      </w:rPr>
+    </w:lvl>
+    <w:lvl w:ilvl="8" w:tentative="1">
+      <w:start w:val="1"/>
+      <w:numFmt w:val="bullet"/>
+      <w:lvlText w:val=""/>
+      <w:lvlJc w:val="left"/>
+      <w:pPr>
+        <w:tabs>
+          <w:tab w:val="num" w:pos="6480"/>
+        </w:tabs>
+        <w:ind w:left="6480" w:hanging="360"/>
+      </w:pPr>
+      <w:rPr>
+        <w:rFonts w:ascii="Wingdings" w:hAnsi="Wingdings" w:hint="default"/>
+        <w:sz w:val="20"/>
+      </w:rPr>
+    </w:lvl>
+  </w:abstractNum>
+  <w:abstractNum w:abstractNumId="50" w15:restartNumberingAfterBreak="0">
     <w:nsid w:val="6C5F4949"/>
     <w:multiLevelType w:val="multilevel"/>
     <w:tmpl w:val="7E1C60C4"/>
@@ -20730,7 +23524,7 @@
       </w:rPr>
     </w:lvl>
   </w:abstractNum>
-  <w:abstractNum w:abstractNumId="43" w15:restartNumberingAfterBreak="0">
+  <w:abstractNum w:abstractNumId="51" w15:restartNumberingAfterBreak="0">
     <w:nsid w:val="6D715395"/>
     <w:multiLevelType w:val="multilevel"/>
     <w:tmpl w:val="7CE03160"/>
@@ -20843,7 +23637,120 @@
       </w:pPr>
     </w:lvl>
   </w:abstractNum>
-  <w:abstractNum w:abstractNumId="44" w15:restartNumberingAfterBreak="0">
+  <w:abstractNum w:abstractNumId="52" w15:restartNumberingAfterBreak="0">
+    <w:nsid w:val="6EF32416"/>
+    <w:multiLevelType w:val="multilevel"/>
+    <w:tmpl w:val="3E966C12"/>
+    <w:lvl w:ilvl="0">
+      <w:start w:val="1"/>
+      <w:numFmt w:val="decimal"/>
+      <w:lvlText w:val="%1."/>
+      <w:lvlJc w:val="left"/>
+      <w:pPr>
+        <w:tabs>
+          <w:tab w:val="num" w:pos="720"/>
+        </w:tabs>
+        <w:ind w:left="720" w:hanging="360"/>
+      </w:pPr>
+    </w:lvl>
+    <w:lvl w:ilvl="1" w:tentative="1">
+      <w:start w:val="1"/>
+      <w:numFmt w:val="decimal"/>
+      <w:lvlText w:val="%2."/>
+      <w:lvlJc w:val="left"/>
+      <w:pPr>
+        <w:tabs>
+          <w:tab w:val="num" w:pos="1440"/>
+        </w:tabs>
+        <w:ind w:left="1440" w:hanging="360"/>
+      </w:pPr>
+    </w:lvl>
+    <w:lvl w:ilvl="2" w:tentative="1">
+      <w:start w:val="1"/>
+      <w:numFmt w:val="decimal"/>
+      <w:lvlText w:val="%3."/>
+      <w:lvlJc w:val="left"/>
+      <w:pPr>
+        <w:tabs>
+          <w:tab w:val="num" w:pos="2160"/>
+        </w:tabs>
+        <w:ind w:left="2160" w:hanging="360"/>
+      </w:pPr>
+    </w:lvl>
+    <w:lvl w:ilvl="3" w:tentative="1">
+      <w:start w:val="1"/>
+      <w:numFmt w:val="decimal"/>
+      <w:lvlText w:val="%4."/>
+      <w:lvlJc w:val="left"/>
+      <w:pPr>
+        <w:tabs>
+          <w:tab w:val="num" w:pos="2880"/>
+        </w:tabs>
+        <w:ind w:left="2880" w:hanging="360"/>
+      </w:pPr>
+    </w:lvl>
+    <w:lvl w:ilvl="4" w:tentative="1">
+      <w:start w:val="1"/>
+      <w:numFmt w:val="decimal"/>
+      <w:lvlText w:val="%5."/>
+      <w:lvlJc w:val="left"/>
+      <w:pPr>
+        <w:tabs>
+          <w:tab w:val="num" w:pos="3600"/>
+        </w:tabs>
+        <w:ind w:left="3600" w:hanging="360"/>
+      </w:pPr>
+    </w:lvl>
+    <w:lvl w:ilvl="5" w:tentative="1">
+      <w:start w:val="1"/>
+      <w:numFmt w:val="decimal"/>
+      <w:lvlText w:val="%6."/>
+      <w:lvlJc w:val="left"/>
+      <w:pPr>
+        <w:tabs>
+          <w:tab w:val="num" w:pos="4320"/>
+        </w:tabs>
+        <w:ind w:left="4320" w:hanging="360"/>
+      </w:pPr>
+    </w:lvl>
+    <w:lvl w:ilvl="6" w:tentative="1">
+      <w:start w:val="1"/>
+      <w:numFmt w:val="decimal"/>
+      <w:lvlText w:val="%7."/>
+      <w:lvlJc w:val="left"/>
+      <w:pPr>
+        <w:tabs>
+          <w:tab w:val="num" w:pos="5040"/>
+        </w:tabs>
+        <w:ind w:left="5040" w:hanging="360"/>
+      </w:pPr>
+    </w:lvl>
+    <w:lvl w:ilvl="7" w:tentative="1">
+      <w:start w:val="1"/>
+      <w:numFmt w:val="decimal"/>
+      <w:lvlText w:val="%8."/>
+      <w:lvlJc w:val="left"/>
+      <w:pPr>
+        <w:tabs>
+          <w:tab w:val="num" w:pos="5760"/>
+        </w:tabs>
+        <w:ind w:left="5760" w:hanging="360"/>
+      </w:pPr>
+    </w:lvl>
+    <w:lvl w:ilvl="8" w:tentative="1">
+      <w:start w:val="1"/>
+      <w:numFmt w:val="decimal"/>
+      <w:lvlText w:val="%9."/>
+      <w:lvlJc w:val="left"/>
+      <w:pPr>
+        <w:tabs>
+          <w:tab w:val="num" w:pos="6480"/>
+        </w:tabs>
+        <w:ind w:left="6480" w:hanging="360"/>
+      </w:pPr>
+    </w:lvl>
+  </w:abstractNum>
+  <w:abstractNum w:abstractNumId="53" w15:restartNumberingAfterBreak="0">
     <w:nsid w:val="70664395"/>
     <w:multiLevelType w:val="multilevel"/>
     <w:tmpl w:val="DC24E2F8"/>
@@ -20956,7 +23863,7 @@
       </w:rPr>
     </w:lvl>
   </w:abstractNum>
-  <w:abstractNum w:abstractNumId="45" w15:restartNumberingAfterBreak="0">
+  <w:abstractNum w:abstractNumId="54" w15:restartNumberingAfterBreak="0">
     <w:nsid w:val="72957C73"/>
     <w:multiLevelType w:val="multilevel"/>
     <w:tmpl w:val="25244224"/>
@@ -21069,7 +23976,120 @@
       </w:rPr>
     </w:lvl>
   </w:abstractNum>
-  <w:abstractNum w:abstractNumId="46" w15:restartNumberingAfterBreak="0">
+  <w:abstractNum w:abstractNumId="55" w15:restartNumberingAfterBreak="0">
+    <w:nsid w:val="76393153"/>
+    <w:multiLevelType w:val="multilevel"/>
+    <w:tmpl w:val="03D8D1FC"/>
+    <w:lvl w:ilvl="0">
+      <w:start w:val="1"/>
+      <w:numFmt w:val="decimal"/>
+      <w:lvlText w:val="%1."/>
+      <w:lvlJc w:val="left"/>
+      <w:pPr>
+        <w:tabs>
+          <w:tab w:val="num" w:pos="720"/>
+        </w:tabs>
+        <w:ind w:left="720" w:hanging="360"/>
+      </w:pPr>
+    </w:lvl>
+    <w:lvl w:ilvl="1" w:tentative="1">
+      <w:start w:val="1"/>
+      <w:numFmt w:val="decimal"/>
+      <w:lvlText w:val="%2."/>
+      <w:lvlJc w:val="left"/>
+      <w:pPr>
+        <w:tabs>
+          <w:tab w:val="num" w:pos="1440"/>
+        </w:tabs>
+        <w:ind w:left="1440" w:hanging="360"/>
+      </w:pPr>
+    </w:lvl>
+    <w:lvl w:ilvl="2" w:tentative="1">
+      <w:start w:val="1"/>
+      <w:numFmt w:val="decimal"/>
+      <w:lvlText w:val="%3."/>
+      <w:lvlJc w:val="left"/>
+      <w:pPr>
+        <w:tabs>
+          <w:tab w:val="num" w:pos="2160"/>
+        </w:tabs>
+        <w:ind w:left="2160" w:hanging="360"/>
+      </w:pPr>
+    </w:lvl>
+    <w:lvl w:ilvl="3" w:tentative="1">
+      <w:start w:val="1"/>
+      <w:numFmt w:val="decimal"/>
+      <w:lvlText w:val="%4."/>
+      <w:lvlJc w:val="left"/>
+      <w:pPr>
+        <w:tabs>
+          <w:tab w:val="num" w:pos="2880"/>
+        </w:tabs>
+        <w:ind w:left="2880" w:hanging="360"/>
+      </w:pPr>
+    </w:lvl>
+    <w:lvl w:ilvl="4" w:tentative="1">
+      <w:start w:val="1"/>
+      <w:numFmt w:val="decimal"/>
+      <w:lvlText w:val="%5."/>
+      <w:lvlJc w:val="left"/>
+      <w:pPr>
+        <w:tabs>
+          <w:tab w:val="num" w:pos="3600"/>
+        </w:tabs>
+        <w:ind w:left="3600" w:hanging="360"/>
+      </w:pPr>
+    </w:lvl>
+    <w:lvl w:ilvl="5" w:tentative="1">
+      <w:start w:val="1"/>
+      <w:numFmt w:val="decimal"/>
+      <w:lvlText w:val="%6."/>
+      <w:lvlJc w:val="left"/>
+      <w:pPr>
+        <w:tabs>
+          <w:tab w:val="num" w:pos="4320"/>
+        </w:tabs>
+        <w:ind w:left="4320" w:hanging="360"/>
+      </w:pPr>
+    </w:lvl>
+    <w:lvl w:ilvl="6" w:tentative="1">
+      <w:start w:val="1"/>
+      <w:numFmt w:val="decimal"/>
+      <w:lvlText w:val="%7."/>
+      <w:lvlJc w:val="left"/>
+      <w:pPr>
+        <w:tabs>
+          <w:tab w:val="num" w:pos="5040"/>
+        </w:tabs>
+        <w:ind w:left="5040" w:hanging="360"/>
+      </w:pPr>
+    </w:lvl>
+    <w:lvl w:ilvl="7" w:tentative="1">
+      <w:start w:val="1"/>
+      <w:numFmt w:val="decimal"/>
+      <w:lvlText w:val="%8."/>
+      <w:lvlJc w:val="left"/>
+      <w:pPr>
+        <w:tabs>
+          <w:tab w:val="num" w:pos="5760"/>
+        </w:tabs>
+        <w:ind w:left="5760" w:hanging="360"/>
+      </w:pPr>
+    </w:lvl>
+    <w:lvl w:ilvl="8" w:tentative="1">
+      <w:start w:val="1"/>
+      <w:numFmt w:val="decimal"/>
+      <w:lvlText w:val="%9."/>
+      <w:lvlJc w:val="left"/>
+      <w:pPr>
+        <w:tabs>
+          <w:tab w:val="num" w:pos="6480"/>
+        </w:tabs>
+        <w:ind w:left="6480" w:hanging="360"/>
+      </w:pPr>
+    </w:lvl>
+  </w:abstractNum>
+  <w:abstractNum w:abstractNumId="56" w15:restartNumberingAfterBreak="0">
     <w:nsid w:val="77CC14B6"/>
     <w:multiLevelType w:val="multilevel"/>
     <w:tmpl w:val="92D0B8D8"/>
@@ -21182,7 +24202,7 @@
       </w:rPr>
     </w:lvl>
   </w:abstractNum>
-  <w:abstractNum w:abstractNumId="47" w15:restartNumberingAfterBreak="0">
+  <w:abstractNum w:abstractNumId="57" w15:restartNumberingAfterBreak="0">
     <w:nsid w:val="7A944026"/>
     <w:multiLevelType w:val="multilevel"/>
     <w:tmpl w:val="5942CCBE"/>
@@ -21295,7 +24315,7 @@
       </w:rPr>
     </w:lvl>
   </w:abstractNum>
-  <w:abstractNum w:abstractNumId="48" w15:restartNumberingAfterBreak="0">
+  <w:abstractNum w:abstractNumId="58" w15:restartNumberingAfterBreak="0">
     <w:nsid w:val="7BCB7235"/>
     <w:multiLevelType w:val="multilevel"/>
     <w:tmpl w:val="3DA2F46A"/>
@@ -21408,7 +24428,7 @@
       </w:rPr>
     </w:lvl>
   </w:abstractNum>
-  <w:abstractNum w:abstractNumId="49" w15:restartNumberingAfterBreak="0">
+  <w:abstractNum w:abstractNumId="59" w15:restartNumberingAfterBreak="0">
     <w:nsid w:val="7DAE5529"/>
     <w:multiLevelType w:val="multilevel"/>
     <w:tmpl w:val="B0F2B632"/>
@@ -21521,7 +24541,7 @@
       </w:rPr>
     </w:lvl>
   </w:abstractNum>
-  <w:abstractNum w:abstractNumId="50" w15:restartNumberingAfterBreak="0">
+  <w:abstractNum w:abstractNumId="60" w15:restartNumberingAfterBreak="0">
     <w:nsid w:val="7E747476"/>
     <w:multiLevelType w:val="multilevel"/>
     <w:tmpl w:val="47CA995E"/>
@@ -21634,59 +24654,208 @@
       </w:rPr>
     </w:lvl>
   </w:abstractNum>
+  <w:abstractNum w:abstractNumId="61" w15:restartNumberingAfterBreak="0">
+    <w:nsid w:val="7F617427"/>
+    <w:multiLevelType w:val="multilevel"/>
+    <w:tmpl w:val="80303B5C"/>
+    <w:lvl w:ilvl="0">
+      <w:start w:val="1"/>
+      <w:numFmt w:val="bullet"/>
+      <w:lvlText w:val=""/>
+      <w:lvlJc w:val="left"/>
+      <w:pPr>
+        <w:tabs>
+          <w:tab w:val="num" w:pos="720"/>
+        </w:tabs>
+        <w:ind w:left="720" w:hanging="360"/>
+      </w:pPr>
+      <w:rPr>
+        <w:rFonts w:ascii="Symbol" w:hAnsi="Symbol" w:hint="default"/>
+        <w:sz w:val="20"/>
+      </w:rPr>
+    </w:lvl>
+    <w:lvl w:ilvl="1" w:tentative="1">
+      <w:start w:val="1"/>
+      <w:numFmt w:val="bullet"/>
+      <w:lvlText w:val="o"/>
+      <w:lvlJc w:val="left"/>
+      <w:pPr>
+        <w:tabs>
+          <w:tab w:val="num" w:pos="1440"/>
+        </w:tabs>
+        <w:ind w:left="1440" w:hanging="360"/>
+      </w:pPr>
+      <w:rPr>
+        <w:rFonts w:ascii="Courier New" w:hAnsi="Courier New" w:hint="default"/>
+        <w:sz w:val="20"/>
+      </w:rPr>
+    </w:lvl>
+    <w:lvl w:ilvl="2" w:tentative="1">
+      <w:start w:val="1"/>
+      <w:numFmt w:val="bullet"/>
+      <w:lvlText w:val=""/>
+      <w:lvlJc w:val="left"/>
+      <w:pPr>
+        <w:tabs>
+          <w:tab w:val="num" w:pos="2160"/>
+        </w:tabs>
+        <w:ind w:left="2160" w:hanging="360"/>
+      </w:pPr>
+      <w:rPr>
+        <w:rFonts w:ascii="Wingdings" w:hAnsi="Wingdings" w:hint="default"/>
+        <w:sz w:val="20"/>
+      </w:rPr>
+    </w:lvl>
+    <w:lvl w:ilvl="3" w:tentative="1">
+      <w:start w:val="1"/>
+      <w:numFmt w:val="bullet"/>
+      <w:lvlText w:val=""/>
+      <w:lvlJc w:val="left"/>
+      <w:pPr>
+        <w:tabs>
+          <w:tab w:val="num" w:pos="2880"/>
+        </w:tabs>
+        <w:ind w:left="2880" w:hanging="360"/>
+      </w:pPr>
+      <w:rPr>
+        <w:rFonts w:ascii="Wingdings" w:hAnsi="Wingdings" w:hint="default"/>
+        <w:sz w:val="20"/>
+      </w:rPr>
+    </w:lvl>
+    <w:lvl w:ilvl="4" w:tentative="1">
+      <w:start w:val="1"/>
+      <w:numFmt w:val="bullet"/>
+      <w:lvlText w:val=""/>
+      <w:lvlJc w:val="left"/>
+      <w:pPr>
+        <w:tabs>
+          <w:tab w:val="num" w:pos="3600"/>
+        </w:tabs>
+        <w:ind w:left="3600" w:hanging="360"/>
+      </w:pPr>
+      <w:rPr>
+        <w:rFonts w:ascii="Wingdings" w:hAnsi="Wingdings" w:hint="default"/>
+        <w:sz w:val="20"/>
+      </w:rPr>
+    </w:lvl>
+    <w:lvl w:ilvl="5" w:tentative="1">
+      <w:start w:val="1"/>
+      <w:numFmt w:val="bullet"/>
+      <w:lvlText w:val=""/>
+      <w:lvlJc w:val="left"/>
+      <w:pPr>
+        <w:tabs>
+          <w:tab w:val="num" w:pos="4320"/>
+        </w:tabs>
+        <w:ind w:left="4320" w:hanging="360"/>
+      </w:pPr>
+      <w:rPr>
+        <w:rFonts w:ascii="Wingdings" w:hAnsi="Wingdings" w:hint="default"/>
+        <w:sz w:val="20"/>
+      </w:rPr>
+    </w:lvl>
+    <w:lvl w:ilvl="6" w:tentative="1">
+      <w:start w:val="1"/>
+      <w:numFmt w:val="bullet"/>
+      <w:lvlText w:val=""/>
+      <w:lvlJc w:val="left"/>
+      <w:pPr>
+        <w:tabs>
+          <w:tab w:val="num" w:pos="5040"/>
+        </w:tabs>
+        <w:ind w:left="5040" w:hanging="360"/>
+      </w:pPr>
+      <w:rPr>
+        <w:rFonts w:ascii="Wingdings" w:hAnsi="Wingdings" w:hint="default"/>
+        <w:sz w:val="20"/>
+      </w:rPr>
+    </w:lvl>
+    <w:lvl w:ilvl="7" w:tentative="1">
+      <w:start w:val="1"/>
+      <w:numFmt w:val="bullet"/>
+      <w:lvlText w:val=""/>
+      <w:lvlJc w:val="left"/>
+      <w:pPr>
+        <w:tabs>
+          <w:tab w:val="num" w:pos="5760"/>
+        </w:tabs>
+        <w:ind w:left="5760" w:hanging="360"/>
+      </w:pPr>
+      <w:rPr>
+        <w:rFonts w:ascii="Wingdings" w:hAnsi="Wingdings" w:hint="default"/>
+        <w:sz w:val="20"/>
+      </w:rPr>
+    </w:lvl>
+    <w:lvl w:ilvl="8" w:tentative="1">
+      <w:start w:val="1"/>
+      <w:numFmt w:val="bullet"/>
+      <w:lvlText w:val=""/>
+      <w:lvlJc w:val="left"/>
+      <w:pPr>
+        <w:tabs>
+          <w:tab w:val="num" w:pos="6480"/>
+        </w:tabs>
+        <w:ind w:left="6480" w:hanging="360"/>
+      </w:pPr>
+      <w:rPr>
+        <w:rFonts w:ascii="Wingdings" w:hAnsi="Wingdings" w:hint="default"/>
+        <w:sz w:val="20"/>
+      </w:rPr>
+    </w:lvl>
+  </w:abstractNum>
   <w:num w:numId="1">
-    <w:abstractNumId w:val="25"/>
+    <w:abstractNumId w:val="30"/>
   </w:num>
   <w:num w:numId="2">
-    <w:abstractNumId w:val="44"/>
+    <w:abstractNumId w:val="53"/>
   </w:num>
   <w:num w:numId="3">
-    <w:abstractNumId w:val="14"/>
+    <w:abstractNumId w:val="15"/>
   </w:num>
   <w:num w:numId="4">
-    <w:abstractNumId w:val="18"/>
+    <w:abstractNumId w:val="21"/>
   </w:num>
   <w:num w:numId="5">
-    <w:abstractNumId w:val="33"/>
+    <w:abstractNumId w:val="40"/>
   </w:num>
   <w:num w:numId="6">
     <w:abstractNumId w:val="10"/>
   </w:num>
   <w:num w:numId="7">
-    <w:abstractNumId w:val="15"/>
+    <w:abstractNumId w:val="17"/>
   </w:num>
   <w:num w:numId="8">
-    <w:abstractNumId w:val="35"/>
+    <w:abstractNumId w:val="42"/>
   </w:num>
   <w:num w:numId="9">
-    <w:abstractNumId w:val="22"/>
+    <w:abstractNumId w:val="26"/>
   </w:num>
   <w:num w:numId="10">
-    <w:abstractNumId w:val="39"/>
+    <w:abstractNumId w:val="46"/>
   </w:num>
   <w:num w:numId="11">
-    <w:abstractNumId w:val="21"/>
+    <w:abstractNumId w:val="25"/>
   </w:num>
   <w:num w:numId="12">
-    <w:abstractNumId w:val="40"/>
+    <w:abstractNumId w:val="47"/>
   </w:num>
   <w:num w:numId="13">
-    <w:abstractNumId w:val="23"/>
+    <w:abstractNumId w:val="28"/>
   </w:num>
   <w:num w:numId="14">
-    <w:abstractNumId w:val="48"/>
+    <w:abstractNumId w:val="58"/>
   </w:num>
   <w:num w:numId="15">
-    <w:abstractNumId w:val="38"/>
+    <w:abstractNumId w:val="45"/>
   </w:num>
   <w:num w:numId="16">
-    <w:abstractNumId w:val="24"/>
+    <w:abstractNumId w:val="29"/>
   </w:num>
   <w:num w:numId="17">
     <w:abstractNumId w:val="1"/>
   </w:num>
   <w:num w:numId="18">
-    <w:abstractNumId w:val="36"/>
+    <w:abstractNumId w:val="43"/>
   </w:num>
   <w:num w:numId="19">
     <w:abstractNumId w:val="3"/>
@@ -21695,19 +24864,19 @@
     <w:abstractNumId w:val="2"/>
   </w:num>
   <w:num w:numId="21">
-    <w:abstractNumId w:val="27"/>
+    <w:abstractNumId w:val="32"/>
   </w:num>
   <w:num w:numId="22">
     <w:abstractNumId w:val="9"/>
   </w:num>
   <w:num w:numId="23">
-    <w:abstractNumId w:val="29"/>
+    <w:abstractNumId w:val="35"/>
   </w:num>
   <w:num w:numId="24">
-    <w:abstractNumId w:val="20"/>
+    <w:abstractNumId w:val="23"/>
   </w:num>
   <w:num w:numId="25">
-    <w:abstractNumId w:val="19"/>
+    <w:abstractNumId w:val="22"/>
     <w:lvlOverride w:ilvl="0">
       <w:lvl w:ilvl="0">
         <w:numFmt w:val="lowerLetter"/>
@@ -21717,58 +24886,58 @@
     </w:lvlOverride>
   </w:num>
   <w:num w:numId="26">
-    <w:abstractNumId w:val="41"/>
+    <w:abstractNumId w:val="48"/>
   </w:num>
   <w:num w:numId="27">
-    <w:abstractNumId w:val="43"/>
+    <w:abstractNumId w:val="51"/>
   </w:num>
   <w:num w:numId="28">
     <w:abstractNumId w:val="7"/>
   </w:num>
   <w:num w:numId="29">
-    <w:abstractNumId w:val="17"/>
+    <w:abstractNumId w:val="20"/>
   </w:num>
   <w:num w:numId="30">
-    <w:abstractNumId w:val="42"/>
+    <w:abstractNumId w:val="50"/>
   </w:num>
   <w:num w:numId="31">
-    <w:abstractNumId w:val="30"/>
+    <w:abstractNumId w:val="36"/>
   </w:num>
   <w:num w:numId="32">
     <w:abstractNumId w:val="8"/>
   </w:num>
   <w:num w:numId="33">
-    <w:abstractNumId w:val="46"/>
+    <w:abstractNumId w:val="56"/>
   </w:num>
   <w:num w:numId="34">
     <w:abstractNumId w:val="12"/>
   </w:num>
   <w:num w:numId="35">
-    <w:abstractNumId w:val="45"/>
+    <w:abstractNumId w:val="54"/>
   </w:num>
   <w:num w:numId="36">
-    <w:abstractNumId w:val="34"/>
+    <w:abstractNumId w:val="41"/>
   </w:num>
   <w:num w:numId="37">
     <w:abstractNumId w:val="6"/>
   </w:num>
   <w:num w:numId="38">
-    <w:abstractNumId w:val="49"/>
+    <w:abstractNumId w:val="59"/>
   </w:num>
   <w:num w:numId="39">
-    <w:abstractNumId w:val="32"/>
+    <w:abstractNumId w:val="39"/>
   </w:num>
   <w:num w:numId="40">
     <w:abstractNumId w:val="5"/>
   </w:num>
   <w:num w:numId="41">
-    <w:abstractNumId w:val="50"/>
+    <w:abstractNumId w:val="60"/>
   </w:num>
   <w:num w:numId="42">
-    <w:abstractNumId w:val="31"/>
+    <w:abstractNumId w:val="38"/>
   </w:num>
   <w:num w:numId="43">
-    <w:abstractNumId w:val="47"/>
+    <w:abstractNumId w:val="57"/>
   </w:num>
   <w:num w:numId="44">
     <w:abstractNumId w:val="11"/>
@@ -21777,29 +24946,69 @@
     <w:abstractNumId w:val="4"/>
   </w:num>
   <w:num w:numId="46">
-    <w:abstractNumId w:val="28"/>
+    <w:abstractNumId w:val="34"/>
   </w:num>
   <w:num w:numId="47">
     <w:abstractNumId w:val="0"/>
   </w:num>
   <w:num w:numId="48">
+    <w:abstractNumId w:val="14"/>
+  </w:num>
+  <w:num w:numId="49">
+    <w:abstractNumId w:val="19"/>
+  </w:num>
+  <w:num w:numId="50">
+    <w:abstractNumId w:val="44"/>
+  </w:num>
+  <w:num w:numId="51">
+    <w:abstractNumId w:val="31"/>
+  </w:num>
+  <w:num w:numId="52">
+    <w:abstractNumId w:val="27"/>
+  </w:num>
+  <w:num w:numId="53">
+    <w:abstractNumId w:val="61"/>
+  </w:num>
+  <w:num w:numId="54">
+    <w:abstractNumId w:val="33"/>
+  </w:num>
+  <w:num w:numId="55">
+    <w:abstractNumId w:val="37"/>
+    <w:lvlOverride w:ilvl="0">
+      <w:lvl w:ilvl="0">
+        <w:numFmt w:val="lowerLetter"/>
+        <w:lvlText w:val="%1."/>
+        <w:lvlJc w:val="left"/>
+      </w:lvl>
+    </w:lvlOverride>
+  </w:num>
+  <w:num w:numId="56">
+    <w:abstractNumId w:val="52"/>
+  </w:num>
+  <w:num w:numId="57">
+    <w:abstractNumId w:val="16"/>
+  </w:num>
+  <w:num w:numId="58">
+    <w:abstractNumId w:val="24"/>
+  </w:num>
+  <w:num w:numId="59">
+    <w:abstractNumId w:val="18"/>
+  </w:num>
+  <w:num w:numId="60">
+    <w:abstractNumId w:val="49"/>
+  </w:num>
+  <w:num w:numId="61">
+    <w:abstractNumId w:val="55"/>
+  </w:num>
+  <w:num w:numId="62">
     <w:abstractNumId w:val="13"/>
   </w:num>
-  <w:num w:numId="49">
-    <w:abstractNumId w:val="16"/>
-  </w:num>
-  <w:num w:numId="50">
-    <w:abstractNumId w:val="37"/>
-  </w:num>
-  <w:num w:numId="51">
-    <w:abstractNumId w:val="26"/>
-  </w:num>
-  <w:numIdMacAtCleanup w:val="51"/>
+  <w:numIdMacAtCleanup w:val="62"/>
 </w:numbering>
 </file>
 
 <file path=word/styles.xml><?xml version="1.0" encoding="utf-8"?>
-<w:styles xmlns:mc="http://schemas.openxmlformats.org/markup-compatibility/2006" xmlns:r="http://schemas.openxmlformats.org/officeDocument/2006/relationships" xmlns:w="http://schemas.openxmlformats.org/wordprocessingml/2006/main" xmlns:w14="http://schemas.microsoft.com/office/word/2010/wordml" xmlns:w15="http://schemas.microsoft.com/office/word/2012/wordml" xmlns:w16cex="http://schemas.microsoft.com/office/word/2018/wordml/cex" xmlns:w16cid="http://schemas.microsoft.com/office/word/2016/wordml/cid" xmlns:w16="http://schemas.microsoft.com/office/word/2018/wordml" xmlns:w16se="http://schemas.microsoft.com/office/word/2015/wordml/symex" mc:Ignorable="w14 w15 w16se w16cid w16 w16cex">
+<w:styles xmlns:mc="http://schemas.openxmlformats.org/markup-compatibility/2006" xmlns:r="http://schemas.openxmlformats.org/officeDocument/2006/relationships" xmlns:w="http://schemas.openxmlformats.org/wordprocessingml/2006/main" xmlns:w14="http://schemas.microsoft.com/office/word/2010/wordml" xmlns:w15="http://schemas.microsoft.com/office/word/2012/wordml" xmlns:w16se="http://schemas.microsoft.com/office/word/2015/wordml/symex" mc:Ignorable="w14 w15 w16se">
   <w:docDefaults>
     <w:rPrDefault>
       <w:rPr>
@@ -21811,7 +25020,7 @@
     </w:rPrDefault>
     <w:pPrDefault/>
   </w:docDefaults>
-  <w:latentStyles w:defLockedState="0" w:defUIPriority="99" w:defSemiHidden="0" w:defUnhideWhenUsed="0" w:defQFormat="0" w:count="376">
+  <w:latentStyles w:defLockedState="0" w:defUIPriority="99" w:defSemiHidden="0" w:defUnhideWhenUsed="0" w:defQFormat="0" w:count="371">
     <w:lsdException w:name="Normal" w:uiPriority="0" w:qFormat="1"/>
     <w:lsdException w:name="heading 1" w:uiPriority="9" w:qFormat="1"/>
     <w:lsdException w:name="heading 2" w:semiHidden="1" w:uiPriority="9" w:unhideWhenUsed="1" w:qFormat="1"/>
@@ -22183,11 +25392,6 @@
     <w:lsdException w:name="List Table 5 Dark Accent 6" w:uiPriority="50"/>
     <w:lsdException w:name="List Table 6 Colorful Accent 6" w:uiPriority="51"/>
     <w:lsdException w:name="List Table 7 Colorful Accent 6" w:uiPriority="52"/>
-    <w:lsdException w:name="Mention" w:semiHidden="1" w:unhideWhenUsed="1"/>
-    <w:lsdException w:name="Smart Hyperlink" w:semiHidden="1" w:unhideWhenUsed="1"/>
-    <w:lsdException w:name="Hashtag" w:semiHidden="1" w:unhideWhenUsed="1"/>
-    <w:lsdException w:name="Unresolved Mention" w:semiHidden="1" w:unhideWhenUsed="1"/>
-    <w:lsdException w:name="Smart Link" w:semiHidden="1" w:unhideWhenUsed="1"/>
   </w:latentStyles>
   <w:style w:type="paragraph" w:default="1" w:styleId="Normal">
     <w:name w:val="Normal"/>
@@ -22234,6 +25438,17 @@
       <w:rFonts w:ascii="Times New Roman" w:eastAsia="Times New Roman" w:hAnsi="Times New Roman" w:cs="Times New Roman"/>
       <w:lang w:eastAsia="en-MY"/>
     </w:rPr>
+  </w:style>
+  <w:style w:type="paragraph" w:styleId="ListParagraph">
+    <w:name w:val="List Paragraph"/>
+    <w:basedOn w:val="Normal"/>
+    <w:uiPriority w:val="34"/>
+    <w:qFormat/>
+    <w:rsid w:val="00243B04"/>
+    <w:pPr>
+      <w:ind w:left="720"/>
+      <w:contextualSpacing/>
+    </w:pPr>
   </w:style>
 </w:styles>
 </file>

</xml_diff>

<commit_message>
Beating up the zombies part added
</commit_message>
<xml_diff>
--- a/design-docs/Design Rationale.docx
+++ b/design-docs/Design Rationale.docx
@@ -2133,6 +2133,2145 @@
     <w:p>
       <w:pPr>
         <w:rPr>
+          <w:rFonts w:ascii="Times New Roman" w:eastAsia="Times New Roman" w:hAnsi="Times New Roman" w:cs="Times New Roman"/>
+          <w:lang w:eastAsia="en-MY"/>
+        </w:rPr>
+      </w:pPr>
+      <w:r>
+        <w:rPr>
+          <w:rFonts w:ascii="Calibri" w:eastAsia="Times New Roman" w:hAnsi="Calibri" w:cs="Calibri"/>
+          <w:color w:val="000000"/>
+          <w:sz w:val="28"/>
+          <w:szCs w:val="28"/>
+          <w:u w:val="single"/>
+          <w:lang w:eastAsia="en-MY"/>
+        </w:rPr>
+        <w:t xml:space="preserve">Beating </w:t>
+      </w:r>
+      <w:proofErr w:type="gramStart"/>
+      <w:r>
+        <w:rPr>
+          <w:rFonts w:ascii="Calibri" w:eastAsia="Times New Roman" w:hAnsi="Calibri" w:cs="Calibri"/>
+          <w:color w:val="000000"/>
+          <w:sz w:val="28"/>
+          <w:szCs w:val="28"/>
+          <w:u w:val="single"/>
+          <w:lang w:eastAsia="en-MY"/>
+        </w:rPr>
+        <w:t>Up</w:t>
+      </w:r>
+      <w:proofErr w:type="gramEnd"/>
+      <w:r>
+        <w:rPr>
+          <w:rFonts w:ascii="Calibri" w:eastAsia="Times New Roman" w:hAnsi="Calibri" w:cs="Calibri"/>
+          <w:color w:val="000000"/>
+          <w:sz w:val="28"/>
+          <w:szCs w:val="28"/>
+          <w:u w:val="single"/>
+          <w:lang w:eastAsia="en-MY"/>
+        </w:rPr>
+        <w:t xml:space="preserve"> the Zombies</w:t>
+      </w:r>
+    </w:p>
+    <w:p>
+      <w:pPr>
+        <w:rPr>
+          <w:rFonts w:ascii="Times New Roman" w:eastAsia="Times New Roman" w:hAnsi="Times New Roman" w:cs="Times New Roman"/>
+          <w:lang w:eastAsia="en-MY"/>
+        </w:rPr>
+      </w:pPr>
+      <w:r>
+        <w:rPr>
+          <w:rFonts w:ascii="Calibri" w:eastAsia="Times New Roman" w:hAnsi="Calibri" w:cs="Calibri"/>
+          <w:b/>
+          <w:bCs/>
+          <w:color w:val="000000"/>
+          <w:lang w:eastAsia="en-MY"/>
+        </w:rPr>
+        <w:t>Limbs [New Class]</w:t>
+      </w:r>
+    </w:p>
+    <w:p>
+      <w:pPr>
+        <w:numPr>
+          <w:ilvl w:val="0"/>
+          <w:numId w:val="63"/>
+        </w:numPr>
+        <w:textAlignment w:val="baseline"/>
+        <w:rPr>
+          <w:rFonts w:ascii="Calibri" w:eastAsia="Times New Roman" w:hAnsi="Calibri" w:cs="Calibri"/>
+          <w:color w:val="000000"/>
+          <w:lang w:eastAsia="en-MY"/>
+        </w:rPr>
+      </w:pPr>
+      <w:r>
+        <w:rPr>
+          <w:rFonts w:ascii="Calibri" w:eastAsia="Times New Roman" w:hAnsi="Calibri" w:cs="Calibri"/>
+          <w:color w:val="000000"/>
+          <w:lang w:eastAsia="en-MY"/>
+        </w:rPr>
+        <w:t>A type of item that has the properties of a limb.</w:t>
+      </w:r>
+    </w:p>
+    <w:p>
+      <w:pPr>
+        <w:rPr>
+          <w:rFonts w:ascii="Times New Roman" w:eastAsia="Times New Roman" w:hAnsi="Times New Roman" w:cs="Times New Roman"/>
+          <w:lang w:eastAsia="en-MY"/>
+        </w:rPr>
+      </w:pPr>
+      <w:r>
+        <w:rPr>
+          <w:rFonts w:ascii="Calibri" w:eastAsia="Times New Roman" w:hAnsi="Calibri" w:cs="Calibri"/>
+          <w:color w:val="000000"/>
+          <w:lang w:eastAsia="en-MY"/>
+        </w:rPr>
+        <w:t>New Changes and their responsibilities:</w:t>
+      </w:r>
+    </w:p>
+    <w:p>
+      <w:pPr>
+        <w:numPr>
+          <w:ilvl w:val="0"/>
+          <w:numId w:val="64"/>
+        </w:numPr>
+        <w:textAlignment w:val="baseline"/>
+        <w:rPr>
+          <w:rFonts w:ascii="Calibri" w:eastAsia="Times New Roman" w:hAnsi="Calibri" w:cs="Calibri"/>
+          <w:color w:val="000000"/>
+          <w:lang w:eastAsia="en-MY"/>
+        </w:rPr>
+      </w:pPr>
+      <w:r>
+        <w:rPr>
+          <w:rFonts w:ascii="Calibri" w:eastAsia="Times New Roman" w:hAnsi="Calibri" w:cs="Calibri"/>
+          <w:color w:val="000000"/>
+          <w:lang w:eastAsia="en-MY"/>
+        </w:rPr>
+        <w:t xml:space="preserve">This class inherits from a class called </w:t>
+      </w:r>
+      <w:proofErr w:type="spellStart"/>
+      <w:r>
+        <w:rPr>
+          <w:rFonts w:ascii="Calibri" w:eastAsia="Times New Roman" w:hAnsi="Calibri" w:cs="Calibri"/>
+          <w:b/>
+          <w:bCs/>
+          <w:color w:val="000000"/>
+          <w:lang w:eastAsia="en-MY"/>
+        </w:rPr>
+        <w:t>PortableItem</w:t>
+      </w:r>
+      <w:proofErr w:type="spellEnd"/>
+      <w:r>
+        <w:rPr>
+          <w:rFonts w:ascii="Calibri" w:eastAsia="Times New Roman" w:hAnsi="Calibri" w:cs="Calibri"/>
+          <w:color w:val="000000"/>
+          <w:lang w:eastAsia="en-MY"/>
+        </w:rPr>
+        <w:t>.</w:t>
+      </w:r>
+    </w:p>
+    <w:p>
+      <w:pPr>
+        <w:numPr>
+          <w:ilvl w:val="0"/>
+          <w:numId w:val="64"/>
+        </w:numPr>
+        <w:textAlignment w:val="baseline"/>
+        <w:rPr>
+          <w:rFonts w:ascii="Calibri" w:eastAsia="Times New Roman" w:hAnsi="Calibri" w:cs="Calibri"/>
+          <w:color w:val="000000"/>
+          <w:lang w:eastAsia="en-MY"/>
+        </w:rPr>
+      </w:pPr>
+      <w:r>
+        <w:rPr>
+          <w:rFonts w:ascii="Calibri" w:eastAsia="Times New Roman" w:hAnsi="Calibri" w:cs="Calibri"/>
+          <w:color w:val="000000"/>
+          <w:lang w:eastAsia="en-MY"/>
+        </w:rPr>
+        <w:t>It has a constructor that takes in 2 parameters (</w:t>
+      </w:r>
+      <w:r>
+        <w:rPr>
+          <w:rFonts w:ascii="Calibri" w:eastAsia="Times New Roman" w:hAnsi="Calibri" w:cs="Calibri"/>
+          <w:b/>
+          <w:bCs/>
+          <w:color w:val="000000"/>
+          <w:lang w:eastAsia="en-MY"/>
+        </w:rPr>
+        <w:t>String</w:t>
+      </w:r>
+      <w:r>
+        <w:rPr>
+          <w:rFonts w:ascii="Calibri" w:eastAsia="Times New Roman" w:hAnsi="Calibri" w:cs="Calibri"/>
+          <w:color w:val="000000"/>
+          <w:lang w:eastAsia="en-MY"/>
+        </w:rPr>
+        <w:t xml:space="preserve"> </w:t>
+      </w:r>
+      <w:r>
+        <w:rPr>
+          <w:rFonts w:ascii="Calibri" w:eastAsia="Times New Roman" w:hAnsi="Calibri" w:cs="Calibri"/>
+          <w:color w:val="FF0000"/>
+          <w:lang w:eastAsia="en-MY"/>
+        </w:rPr>
+        <w:t xml:space="preserve">name </w:t>
+      </w:r>
+      <w:r>
+        <w:rPr>
+          <w:rFonts w:ascii="Calibri" w:eastAsia="Times New Roman" w:hAnsi="Calibri" w:cs="Calibri"/>
+          <w:color w:val="000000"/>
+          <w:lang w:eastAsia="en-MY"/>
+        </w:rPr>
+        <w:t xml:space="preserve">and </w:t>
+      </w:r>
+      <w:r>
+        <w:rPr>
+          <w:rFonts w:ascii="Calibri" w:eastAsia="Times New Roman" w:hAnsi="Calibri" w:cs="Calibri"/>
+          <w:b/>
+          <w:bCs/>
+          <w:color w:val="000000"/>
+          <w:lang w:eastAsia="en-MY"/>
+        </w:rPr>
+        <w:t>char</w:t>
+      </w:r>
+      <w:r>
+        <w:rPr>
+          <w:rFonts w:ascii="Calibri" w:eastAsia="Times New Roman" w:hAnsi="Calibri" w:cs="Calibri"/>
+          <w:color w:val="000000"/>
+          <w:lang w:eastAsia="en-MY"/>
+        </w:rPr>
+        <w:t xml:space="preserve"> </w:t>
+      </w:r>
+      <w:proofErr w:type="gramStart"/>
+      <w:r>
+        <w:rPr>
+          <w:rFonts w:ascii="Calibri" w:eastAsia="Times New Roman" w:hAnsi="Calibri" w:cs="Calibri"/>
+          <w:color w:val="FF0000"/>
+          <w:lang w:eastAsia="en-MY"/>
+        </w:rPr>
+        <w:t>display</w:t>
+      </w:r>
+      <w:r>
+        <w:rPr>
+          <w:rFonts w:ascii="Calibri" w:eastAsia="Times New Roman" w:hAnsi="Calibri" w:cs="Calibri"/>
+          <w:color w:val="000000"/>
+          <w:lang w:eastAsia="en-MY"/>
+        </w:rPr>
+        <w:t xml:space="preserve"> )</w:t>
+      </w:r>
+      <w:proofErr w:type="gramEnd"/>
+      <w:r>
+        <w:rPr>
+          <w:rFonts w:ascii="Calibri" w:eastAsia="Times New Roman" w:hAnsi="Calibri" w:cs="Calibri"/>
+          <w:color w:val="000000"/>
+          <w:lang w:eastAsia="en-MY"/>
+        </w:rPr>
+        <w:t xml:space="preserve">. It uses the superclass constructor to initialize its parameters. A </w:t>
+      </w:r>
+      <w:proofErr w:type="spellStart"/>
+      <w:proofErr w:type="gramStart"/>
+      <w:r>
+        <w:rPr>
+          <w:rFonts w:ascii="Calibri" w:eastAsia="Times New Roman" w:hAnsi="Calibri" w:cs="Calibri"/>
+          <w:color w:val="FF0000"/>
+          <w:lang w:eastAsia="en-MY"/>
+        </w:rPr>
+        <w:t>setLimbsCapability</w:t>
+      </w:r>
+      <w:proofErr w:type="spellEnd"/>
+      <w:r>
+        <w:rPr>
+          <w:rFonts w:ascii="Calibri" w:eastAsia="Times New Roman" w:hAnsi="Calibri" w:cs="Calibri"/>
+          <w:color w:val="FF0000"/>
+          <w:lang w:eastAsia="en-MY"/>
+        </w:rPr>
+        <w:t>(</w:t>
+      </w:r>
+      <w:proofErr w:type="gramEnd"/>
+      <w:r>
+        <w:rPr>
+          <w:rFonts w:ascii="Calibri" w:eastAsia="Times New Roman" w:hAnsi="Calibri" w:cs="Calibri"/>
+          <w:color w:val="FF0000"/>
+          <w:lang w:eastAsia="en-MY"/>
+        </w:rPr>
+        <w:t xml:space="preserve">) </w:t>
+      </w:r>
+      <w:r>
+        <w:rPr>
+          <w:rFonts w:ascii="Calibri" w:eastAsia="Times New Roman" w:hAnsi="Calibri" w:cs="Calibri"/>
+          <w:color w:val="000000"/>
+          <w:lang w:eastAsia="en-MY"/>
+        </w:rPr>
+        <w:t xml:space="preserve">is added into the constructor to add a capability if the </w:t>
+      </w:r>
+      <w:r>
+        <w:rPr>
+          <w:rFonts w:ascii="Calibri" w:eastAsia="Times New Roman" w:hAnsi="Calibri" w:cs="Calibri"/>
+          <w:color w:val="FF0000"/>
+          <w:lang w:eastAsia="en-MY"/>
+        </w:rPr>
+        <w:t xml:space="preserve">display </w:t>
+      </w:r>
+      <w:r>
+        <w:rPr>
+          <w:rFonts w:ascii="Calibri" w:eastAsia="Times New Roman" w:hAnsi="Calibri" w:cs="Calibri"/>
+          <w:color w:val="000000"/>
+          <w:lang w:eastAsia="en-MY"/>
+        </w:rPr>
+        <w:t>parameter is either “I” or “a”.</w:t>
+      </w:r>
+    </w:p>
+    <w:p>
+      <w:pPr>
+        <w:numPr>
+          <w:ilvl w:val="0"/>
+          <w:numId w:val="64"/>
+        </w:numPr>
+        <w:textAlignment w:val="baseline"/>
+        <w:rPr>
+          <w:rFonts w:ascii="Calibri" w:eastAsia="Times New Roman" w:hAnsi="Calibri" w:cs="Calibri"/>
+          <w:color w:val="000000"/>
+          <w:lang w:eastAsia="en-MY"/>
+        </w:rPr>
+      </w:pPr>
+      <w:r>
+        <w:rPr>
+          <w:rFonts w:ascii="Calibri" w:eastAsia="Times New Roman" w:hAnsi="Calibri" w:cs="Calibri"/>
+          <w:color w:val="000000"/>
+          <w:lang w:eastAsia="en-MY"/>
+        </w:rPr>
+        <w:t>There is a private method called</w:t>
+      </w:r>
+      <w:proofErr w:type="gramStart"/>
+      <w:r>
+        <w:rPr>
+          <w:rFonts w:ascii="Calibri" w:eastAsia="Times New Roman" w:hAnsi="Calibri" w:cs="Calibri"/>
+          <w:color w:val="000000"/>
+          <w:lang w:eastAsia="en-MY"/>
+        </w:rPr>
+        <w:t xml:space="preserve">  </w:t>
+      </w:r>
+      <w:proofErr w:type="spellStart"/>
+      <w:r>
+        <w:rPr>
+          <w:rFonts w:ascii="Calibri" w:eastAsia="Times New Roman" w:hAnsi="Calibri" w:cs="Calibri"/>
+          <w:color w:val="FF0000"/>
+          <w:lang w:eastAsia="en-MY"/>
+        </w:rPr>
+        <w:t>setLimbsCapability</w:t>
+      </w:r>
+      <w:proofErr w:type="spellEnd"/>
+      <w:proofErr w:type="gramEnd"/>
+      <w:r>
+        <w:rPr>
+          <w:rFonts w:ascii="Calibri" w:eastAsia="Times New Roman" w:hAnsi="Calibri" w:cs="Calibri"/>
+          <w:color w:val="FF0000"/>
+          <w:lang w:eastAsia="en-MY"/>
+        </w:rPr>
+        <w:t>()</w:t>
+      </w:r>
+      <w:r>
+        <w:rPr>
+          <w:rFonts w:ascii="Calibri" w:eastAsia="Times New Roman" w:hAnsi="Calibri" w:cs="Calibri"/>
+          <w:color w:val="000000"/>
+          <w:lang w:eastAsia="en-MY"/>
+        </w:rPr>
+        <w:t xml:space="preserve"> that takes in a parameter (</w:t>
+      </w:r>
+      <w:r>
+        <w:rPr>
+          <w:rFonts w:ascii="Calibri" w:eastAsia="Times New Roman" w:hAnsi="Calibri" w:cs="Calibri"/>
+          <w:b/>
+          <w:bCs/>
+          <w:color w:val="000000"/>
+          <w:lang w:eastAsia="en-MY"/>
+        </w:rPr>
+        <w:t>char</w:t>
+      </w:r>
+      <w:r>
+        <w:rPr>
+          <w:rFonts w:ascii="Calibri" w:eastAsia="Times New Roman" w:hAnsi="Calibri" w:cs="Calibri"/>
+          <w:color w:val="000000"/>
+          <w:lang w:eastAsia="en-MY"/>
+        </w:rPr>
+        <w:t xml:space="preserve"> </w:t>
+      </w:r>
+      <w:r>
+        <w:rPr>
+          <w:rFonts w:ascii="Calibri" w:eastAsia="Times New Roman" w:hAnsi="Calibri" w:cs="Calibri"/>
+          <w:color w:val="FF0000"/>
+          <w:lang w:eastAsia="en-MY"/>
+        </w:rPr>
+        <w:t>display</w:t>
+      </w:r>
+      <w:r>
+        <w:rPr>
+          <w:rFonts w:ascii="Calibri" w:eastAsia="Times New Roman" w:hAnsi="Calibri" w:cs="Calibri"/>
+          <w:color w:val="000000"/>
+          <w:lang w:eastAsia="en-MY"/>
+        </w:rPr>
+        <w:t xml:space="preserve">) . Its function is to add Capability depending on the parameter </w:t>
+      </w:r>
+      <w:proofErr w:type="gramStart"/>
+      <w:r>
+        <w:rPr>
+          <w:rFonts w:ascii="Calibri" w:eastAsia="Times New Roman" w:hAnsi="Calibri" w:cs="Calibri"/>
+          <w:color w:val="FF0000"/>
+          <w:lang w:eastAsia="en-MY"/>
+        </w:rPr>
+        <w:t xml:space="preserve">display </w:t>
+      </w:r>
+      <w:r>
+        <w:rPr>
+          <w:rFonts w:ascii="Calibri" w:eastAsia="Times New Roman" w:hAnsi="Calibri" w:cs="Calibri"/>
+          <w:color w:val="000000"/>
+          <w:lang w:eastAsia="en-MY"/>
+        </w:rPr>
+        <w:t>.</w:t>
+      </w:r>
+      <w:proofErr w:type="gramEnd"/>
+      <w:r>
+        <w:rPr>
+          <w:rFonts w:ascii="Calibri" w:eastAsia="Times New Roman" w:hAnsi="Calibri" w:cs="Calibri"/>
+          <w:color w:val="000000"/>
+          <w:lang w:eastAsia="en-MY"/>
+        </w:rPr>
+        <w:t xml:space="preserve"> If the </w:t>
+      </w:r>
+      <w:r>
+        <w:rPr>
+          <w:rFonts w:ascii="Calibri" w:eastAsia="Times New Roman" w:hAnsi="Calibri" w:cs="Calibri"/>
+          <w:color w:val="FF0000"/>
+          <w:lang w:eastAsia="en-MY"/>
+        </w:rPr>
+        <w:t xml:space="preserve">display </w:t>
+      </w:r>
+      <w:r>
+        <w:rPr>
+          <w:rFonts w:ascii="Calibri" w:eastAsia="Times New Roman" w:hAnsi="Calibri" w:cs="Calibri"/>
+          <w:color w:val="000000"/>
+          <w:lang w:eastAsia="en-MY"/>
+        </w:rPr>
+        <w:t xml:space="preserve">is “A”, it will add a capability called </w:t>
+      </w:r>
+      <w:proofErr w:type="spellStart"/>
+      <w:r>
+        <w:rPr>
+          <w:rFonts w:ascii="Calibri" w:eastAsia="Times New Roman" w:hAnsi="Calibri" w:cs="Calibri"/>
+          <w:color w:val="FF0000"/>
+          <w:lang w:eastAsia="en-MY"/>
+        </w:rPr>
+        <w:t>LimbsCapability.ARM</w:t>
+      </w:r>
+      <w:proofErr w:type="spellEnd"/>
+      <w:r>
+        <w:rPr>
+          <w:rFonts w:ascii="Calibri" w:eastAsia="Times New Roman" w:hAnsi="Calibri" w:cs="Calibri"/>
+          <w:color w:val="000000"/>
+          <w:lang w:eastAsia="en-MY"/>
+        </w:rPr>
+        <w:t xml:space="preserve">. If the </w:t>
+      </w:r>
+      <w:r>
+        <w:rPr>
+          <w:rFonts w:ascii="Calibri" w:eastAsia="Times New Roman" w:hAnsi="Calibri" w:cs="Calibri"/>
+          <w:color w:val="FF0000"/>
+          <w:lang w:eastAsia="en-MY"/>
+        </w:rPr>
+        <w:t xml:space="preserve">display </w:t>
+      </w:r>
+      <w:r>
+        <w:rPr>
+          <w:rFonts w:ascii="Calibri" w:eastAsia="Times New Roman" w:hAnsi="Calibri" w:cs="Calibri"/>
+          <w:color w:val="000000"/>
+          <w:lang w:eastAsia="en-MY"/>
+        </w:rPr>
+        <w:t xml:space="preserve">is “l”, it will add a capability called </w:t>
+      </w:r>
+      <w:proofErr w:type="spellStart"/>
+      <w:r>
+        <w:rPr>
+          <w:rFonts w:ascii="Calibri" w:eastAsia="Times New Roman" w:hAnsi="Calibri" w:cs="Calibri"/>
+          <w:color w:val="FF0000"/>
+          <w:lang w:eastAsia="en-MY"/>
+        </w:rPr>
+        <w:t>LimbsCapability.LEG</w:t>
+      </w:r>
+      <w:proofErr w:type="spellEnd"/>
+    </w:p>
+    <w:p>
+      <w:pPr>
+        <w:rPr>
+          <w:rFonts w:ascii="Times New Roman" w:eastAsia="Times New Roman" w:hAnsi="Times New Roman" w:cs="Times New Roman"/>
+          <w:lang w:eastAsia="en-MY"/>
+        </w:rPr>
+      </w:pPr>
+    </w:p>
+    <w:p>
+      <w:pPr>
+        <w:rPr>
+          <w:rFonts w:ascii="Times New Roman" w:eastAsia="Times New Roman" w:hAnsi="Times New Roman" w:cs="Times New Roman"/>
+          <w:lang w:eastAsia="en-MY"/>
+        </w:rPr>
+      </w:pPr>
+      <w:r>
+        <w:rPr>
+          <w:rFonts w:ascii="Calibri" w:eastAsia="Times New Roman" w:hAnsi="Calibri" w:cs="Calibri"/>
+          <w:color w:val="000000"/>
+          <w:lang w:eastAsia="en-MY"/>
+        </w:rPr>
+        <w:t>Design Choice:</w:t>
+      </w:r>
+    </w:p>
+    <w:p>
+      <w:pPr>
+        <w:numPr>
+          <w:ilvl w:val="0"/>
+          <w:numId w:val="65"/>
+        </w:numPr>
+        <w:textAlignment w:val="baseline"/>
+        <w:rPr>
+          <w:rFonts w:ascii="Calibri" w:eastAsia="Times New Roman" w:hAnsi="Calibri" w:cs="Calibri"/>
+          <w:color w:val="000000"/>
+          <w:lang w:eastAsia="en-MY"/>
+        </w:rPr>
+      </w:pPr>
+      <w:r>
+        <w:rPr>
+          <w:rFonts w:ascii="Calibri" w:eastAsia="Times New Roman" w:hAnsi="Calibri" w:cs="Calibri"/>
+          <w:color w:val="000000"/>
+          <w:lang w:eastAsia="en-MY"/>
+        </w:rPr>
+        <w:t>When designing the</w:t>
+      </w:r>
+      <w:r>
+        <w:rPr>
+          <w:rFonts w:ascii="Calibri" w:eastAsia="Times New Roman" w:hAnsi="Calibri" w:cs="Calibri"/>
+          <w:b/>
+          <w:bCs/>
+          <w:color w:val="000000"/>
+          <w:lang w:eastAsia="en-MY"/>
+        </w:rPr>
+        <w:t xml:space="preserve"> Limbs</w:t>
+      </w:r>
+      <w:r>
+        <w:rPr>
+          <w:rFonts w:ascii="Calibri" w:eastAsia="Times New Roman" w:hAnsi="Calibri" w:cs="Calibri"/>
+          <w:color w:val="000000"/>
+          <w:lang w:eastAsia="en-MY"/>
+        </w:rPr>
+        <w:t xml:space="preserve"> class, it inherits the </w:t>
+      </w:r>
+      <w:proofErr w:type="spellStart"/>
+      <w:r>
+        <w:rPr>
+          <w:rFonts w:ascii="Calibri" w:eastAsia="Times New Roman" w:hAnsi="Calibri" w:cs="Calibri"/>
+          <w:b/>
+          <w:bCs/>
+          <w:color w:val="000000"/>
+          <w:lang w:eastAsia="en-MY"/>
+        </w:rPr>
+        <w:t>PortableItem</w:t>
+      </w:r>
+      <w:proofErr w:type="spellEnd"/>
+      <w:r>
+        <w:rPr>
+          <w:rFonts w:ascii="Calibri" w:eastAsia="Times New Roman" w:hAnsi="Calibri" w:cs="Calibri"/>
+          <w:b/>
+          <w:bCs/>
+          <w:color w:val="000000"/>
+          <w:lang w:eastAsia="en-MY"/>
+        </w:rPr>
+        <w:t xml:space="preserve"> </w:t>
+      </w:r>
+      <w:r>
+        <w:rPr>
+          <w:rFonts w:ascii="Calibri" w:eastAsia="Times New Roman" w:hAnsi="Calibri" w:cs="Calibri"/>
+          <w:color w:val="000000"/>
+          <w:lang w:eastAsia="en-MY"/>
+        </w:rPr>
+        <w:t>class instead of Item class as</w:t>
+      </w:r>
+      <w:r>
+        <w:rPr>
+          <w:rFonts w:ascii="Calibri" w:eastAsia="Times New Roman" w:hAnsi="Calibri" w:cs="Calibri"/>
+          <w:b/>
+          <w:bCs/>
+          <w:color w:val="000000"/>
+          <w:lang w:eastAsia="en-MY"/>
+        </w:rPr>
+        <w:t xml:space="preserve"> Limbs </w:t>
+      </w:r>
+      <w:r>
+        <w:rPr>
+          <w:rFonts w:ascii="Calibri" w:eastAsia="Times New Roman" w:hAnsi="Calibri" w:cs="Calibri"/>
+          <w:color w:val="000000"/>
+          <w:lang w:eastAsia="en-MY"/>
+        </w:rPr>
+        <w:t xml:space="preserve">are portable too in the game. Hence, it follows the </w:t>
+      </w:r>
+      <w:r>
+        <w:rPr>
+          <w:rFonts w:ascii="Calibri" w:eastAsia="Times New Roman" w:hAnsi="Calibri" w:cs="Calibri"/>
+          <w:color w:val="FF0000"/>
+          <w:lang w:eastAsia="en-MY"/>
+        </w:rPr>
+        <w:t>DRY( Don’t repeat yourself)</w:t>
+      </w:r>
+      <w:r>
+        <w:rPr>
+          <w:rFonts w:ascii="Calibri" w:eastAsia="Times New Roman" w:hAnsi="Calibri" w:cs="Calibri"/>
+          <w:color w:val="000000"/>
+          <w:lang w:eastAsia="en-MY"/>
+        </w:rPr>
+        <w:t xml:space="preserve"> principle that prevents repetition of codes. </w:t>
+      </w:r>
+    </w:p>
+    <w:p>
+      <w:pPr>
+        <w:numPr>
+          <w:ilvl w:val="0"/>
+          <w:numId w:val="65"/>
+        </w:numPr>
+        <w:textAlignment w:val="baseline"/>
+        <w:rPr>
+          <w:rFonts w:ascii="Calibri" w:eastAsia="Times New Roman" w:hAnsi="Calibri" w:cs="Calibri"/>
+          <w:color w:val="000000"/>
+          <w:lang w:eastAsia="en-MY"/>
+        </w:rPr>
+      </w:pPr>
+      <w:r>
+        <w:rPr>
+          <w:rFonts w:ascii="Calibri" w:eastAsia="Times New Roman" w:hAnsi="Calibri" w:cs="Calibri"/>
+          <w:b/>
+          <w:bCs/>
+          <w:color w:val="000000"/>
+          <w:lang w:eastAsia="en-MY"/>
+        </w:rPr>
+        <w:t>Limbs</w:t>
+      </w:r>
+      <w:r>
+        <w:rPr>
+          <w:rFonts w:ascii="Calibri" w:eastAsia="Times New Roman" w:hAnsi="Calibri" w:cs="Calibri"/>
+          <w:color w:val="000000"/>
+          <w:lang w:eastAsia="en-MY"/>
+        </w:rPr>
+        <w:t xml:space="preserve"> act as a “limb” for the </w:t>
+      </w:r>
+      <w:r>
+        <w:rPr>
+          <w:rFonts w:ascii="Calibri" w:eastAsia="Times New Roman" w:hAnsi="Calibri" w:cs="Calibri"/>
+          <w:b/>
+          <w:bCs/>
+          <w:color w:val="000000"/>
+          <w:lang w:eastAsia="en-MY"/>
+        </w:rPr>
+        <w:t>Zombie</w:t>
+      </w:r>
+      <w:r>
+        <w:rPr>
+          <w:rFonts w:ascii="Calibri" w:eastAsia="Times New Roman" w:hAnsi="Calibri" w:cs="Calibri"/>
+          <w:color w:val="000000"/>
+          <w:lang w:eastAsia="en-MY"/>
+        </w:rPr>
+        <w:t xml:space="preserve"> but it is actually an item and it is stored in the inventory. </w:t>
+      </w:r>
+    </w:p>
+    <w:p>
+      <w:pPr>
+        <w:numPr>
+          <w:ilvl w:val="0"/>
+          <w:numId w:val="65"/>
+        </w:numPr>
+        <w:textAlignment w:val="baseline"/>
+        <w:rPr>
+          <w:rFonts w:ascii="Calibri" w:eastAsia="Times New Roman" w:hAnsi="Calibri" w:cs="Calibri"/>
+          <w:color w:val="000000"/>
+          <w:lang w:eastAsia="en-MY"/>
+        </w:rPr>
+      </w:pPr>
+      <w:r>
+        <w:rPr>
+          <w:rFonts w:ascii="Calibri" w:eastAsia="Times New Roman" w:hAnsi="Calibri" w:cs="Calibri"/>
+          <w:color w:val="000000"/>
+          <w:lang w:eastAsia="en-MY"/>
+        </w:rPr>
+        <w:t>The added capability can then be used to identify whether the item has properties of an arm or a leg. </w:t>
+      </w:r>
+    </w:p>
+    <w:p>
+      <w:pPr>
+        <w:spacing w:after="240"/>
+        <w:rPr>
+          <w:rFonts w:ascii="Times New Roman" w:eastAsia="Times New Roman" w:hAnsi="Times New Roman" w:cs="Times New Roman"/>
+          <w:lang w:eastAsia="en-MY"/>
+        </w:rPr>
+      </w:pPr>
+    </w:p>
+    <w:p>
+      <w:pPr>
+        <w:rPr>
+          <w:rFonts w:ascii="Times New Roman" w:eastAsia="Times New Roman" w:hAnsi="Times New Roman" w:cs="Times New Roman"/>
+          <w:lang w:eastAsia="en-MY"/>
+        </w:rPr>
+      </w:pPr>
+      <w:proofErr w:type="spellStart"/>
+      <w:r>
+        <w:rPr>
+          <w:rFonts w:ascii="Calibri" w:eastAsia="Times New Roman" w:hAnsi="Calibri" w:cs="Calibri"/>
+          <w:b/>
+          <w:bCs/>
+          <w:color w:val="000000"/>
+          <w:lang w:eastAsia="en-MY"/>
+        </w:rPr>
+        <w:t>SimpleClub</w:t>
+      </w:r>
+      <w:proofErr w:type="spellEnd"/>
+      <w:r>
+        <w:rPr>
+          <w:rFonts w:ascii="Calibri" w:eastAsia="Times New Roman" w:hAnsi="Calibri" w:cs="Calibri"/>
+          <w:b/>
+          <w:bCs/>
+          <w:color w:val="000000"/>
+          <w:lang w:eastAsia="en-MY"/>
+        </w:rPr>
+        <w:t xml:space="preserve"> [New Class]</w:t>
+      </w:r>
+    </w:p>
+    <w:p>
+      <w:pPr>
+        <w:numPr>
+          <w:ilvl w:val="0"/>
+          <w:numId w:val="66"/>
+        </w:numPr>
+        <w:textAlignment w:val="baseline"/>
+        <w:rPr>
+          <w:rFonts w:ascii="Calibri" w:eastAsia="Times New Roman" w:hAnsi="Calibri" w:cs="Calibri"/>
+          <w:color w:val="000000"/>
+          <w:lang w:eastAsia="en-MY"/>
+        </w:rPr>
+      </w:pPr>
+      <w:r>
+        <w:rPr>
+          <w:rFonts w:ascii="Calibri" w:eastAsia="Times New Roman" w:hAnsi="Calibri" w:cs="Calibri"/>
+          <w:color w:val="000000"/>
+          <w:lang w:eastAsia="en-MY"/>
+        </w:rPr>
+        <w:t>A type of weapon item that is created when a zombie is about to lose its limbs</w:t>
+      </w:r>
+      <w:r>
+        <w:rPr>
+          <w:rFonts w:ascii="Calibri" w:eastAsia="Times New Roman" w:hAnsi="Calibri" w:cs="Calibri"/>
+          <w:b/>
+          <w:bCs/>
+          <w:color w:val="000000"/>
+          <w:lang w:eastAsia="en-MY"/>
+        </w:rPr>
+        <w:t>.</w:t>
+      </w:r>
+    </w:p>
+    <w:p>
+      <w:pPr>
+        <w:rPr>
+          <w:rFonts w:ascii="Times New Roman" w:eastAsia="Times New Roman" w:hAnsi="Times New Roman" w:cs="Times New Roman"/>
+          <w:lang w:eastAsia="en-MY"/>
+        </w:rPr>
+      </w:pPr>
+      <w:r>
+        <w:rPr>
+          <w:rFonts w:ascii="Calibri" w:eastAsia="Times New Roman" w:hAnsi="Calibri" w:cs="Calibri"/>
+          <w:color w:val="000000"/>
+          <w:lang w:eastAsia="en-MY"/>
+        </w:rPr>
+        <w:t>New Changes and their responsibilities:</w:t>
+      </w:r>
+    </w:p>
+    <w:p>
+      <w:pPr>
+        <w:numPr>
+          <w:ilvl w:val="0"/>
+          <w:numId w:val="67"/>
+        </w:numPr>
+        <w:textAlignment w:val="baseline"/>
+        <w:rPr>
+          <w:rFonts w:ascii="Calibri" w:eastAsia="Times New Roman" w:hAnsi="Calibri" w:cs="Calibri"/>
+          <w:color w:val="000000"/>
+          <w:lang w:eastAsia="en-MY"/>
+        </w:rPr>
+      </w:pPr>
+      <w:r>
+        <w:rPr>
+          <w:rFonts w:ascii="Calibri" w:eastAsia="Times New Roman" w:hAnsi="Calibri" w:cs="Calibri"/>
+          <w:color w:val="000000"/>
+          <w:lang w:eastAsia="en-MY"/>
+        </w:rPr>
+        <w:t xml:space="preserve">This class inherits from a class called </w:t>
+      </w:r>
+      <w:proofErr w:type="spellStart"/>
+      <w:r>
+        <w:rPr>
+          <w:rFonts w:ascii="Calibri" w:eastAsia="Times New Roman" w:hAnsi="Calibri" w:cs="Calibri"/>
+          <w:color w:val="000000"/>
+          <w:lang w:eastAsia="en-MY"/>
+        </w:rPr>
+        <w:t>WeaponItem</w:t>
+      </w:r>
+      <w:proofErr w:type="spellEnd"/>
+      <w:r>
+        <w:rPr>
+          <w:rFonts w:ascii="Calibri" w:eastAsia="Times New Roman" w:hAnsi="Calibri" w:cs="Calibri"/>
+          <w:color w:val="000000"/>
+          <w:lang w:eastAsia="en-MY"/>
+        </w:rPr>
+        <w:t>.</w:t>
+      </w:r>
+    </w:p>
+    <w:p>
+      <w:pPr>
+        <w:numPr>
+          <w:ilvl w:val="0"/>
+          <w:numId w:val="67"/>
+        </w:numPr>
+        <w:textAlignment w:val="baseline"/>
+        <w:rPr>
+          <w:rFonts w:ascii="Calibri" w:eastAsia="Times New Roman" w:hAnsi="Calibri" w:cs="Calibri"/>
+          <w:color w:val="000000"/>
+          <w:lang w:eastAsia="en-MY"/>
+        </w:rPr>
+      </w:pPr>
+      <w:r>
+        <w:rPr>
+          <w:rFonts w:ascii="Calibri" w:eastAsia="Times New Roman" w:hAnsi="Calibri" w:cs="Calibri"/>
+          <w:color w:val="000000"/>
+          <w:lang w:eastAsia="en-MY"/>
+        </w:rPr>
+        <w:t xml:space="preserve">It has a constructor that takes a </w:t>
+      </w:r>
+      <w:proofErr w:type="gramStart"/>
+      <w:r>
+        <w:rPr>
+          <w:rFonts w:ascii="Calibri" w:eastAsia="Times New Roman" w:hAnsi="Calibri" w:cs="Calibri"/>
+          <w:color w:val="000000"/>
+          <w:lang w:eastAsia="en-MY"/>
+        </w:rPr>
+        <w:t>parameter(</w:t>
+      </w:r>
+      <w:proofErr w:type="gramEnd"/>
+      <w:r>
+        <w:rPr>
+          <w:rFonts w:ascii="Calibri" w:eastAsia="Times New Roman" w:hAnsi="Calibri" w:cs="Calibri"/>
+          <w:color w:val="000000"/>
+          <w:lang w:eastAsia="en-MY"/>
+        </w:rPr>
+        <w:t xml:space="preserve"> char </w:t>
+      </w:r>
+      <w:r>
+        <w:rPr>
+          <w:rFonts w:ascii="Calibri" w:eastAsia="Times New Roman" w:hAnsi="Calibri" w:cs="Calibri"/>
+          <w:color w:val="FF0000"/>
+          <w:lang w:eastAsia="en-MY"/>
+        </w:rPr>
+        <w:t>display</w:t>
+      </w:r>
+      <w:r>
+        <w:rPr>
+          <w:rFonts w:ascii="Calibri" w:eastAsia="Times New Roman" w:hAnsi="Calibri" w:cs="Calibri"/>
+          <w:color w:val="000000"/>
+          <w:lang w:eastAsia="en-MY"/>
+        </w:rPr>
+        <w:t xml:space="preserve">). It uses the superclass constructor to initialize its parameters. A </w:t>
+      </w:r>
+      <w:proofErr w:type="spellStart"/>
+      <w:proofErr w:type="gramStart"/>
+      <w:r>
+        <w:rPr>
+          <w:rFonts w:ascii="Calibri" w:eastAsia="Times New Roman" w:hAnsi="Calibri" w:cs="Calibri"/>
+          <w:color w:val="FF0000"/>
+          <w:lang w:eastAsia="en-MY"/>
+        </w:rPr>
+        <w:t>setLimbsCapability</w:t>
+      </w:r>
+      <w:proofErr w:type="spellEnd"/>
+      <w:r>
+        <w:rPr>
+          <w:rFonts w:ascii="Calibri" w:eastAsia="Times New Roman" w:hAnsi="Calibri" w:cs="Calibri"/>
+          <w:color w:val="FF0000"/>
+          <w:lang w:eastAsia="en-MY"/>
+        </w:rPr>
+        <w:t>(</w:t>
+      </w:r>
+      <w:proofErr w:type="gramEnd"/>
+      <w:r>
+        <w:rPr>
+          <w:rFonts w:ascii="Calibri" w:eastAsia="Times New Roman" w:hAnsi="Calibri" w:cs="Calibri"/>
+          <w:color w:val="FF0000"/>
+          <w:lang w:eastAsia="en-MY"/>
+        </w:rPr>
+        <w:t xml:space="preserve">) </w:t>
+      </w:r>
+      <w:r>
+        <w:rPr>
+          <w:rFonts w:ascii="Calibri" w:eastAsia="Times New Roman" w:hAnsi="Calibri" w:cs="Calibri"/>
+          <w:color w:val="000000"/>
+          <w:lang w:eastAsia="en-MY"/>
+        </w:rPr>
+        <w:t xml:space="preserve">is added into the constructor to add a capability if the </w:t>
+      </w:r>
+      <w:r>
+        <w:rPr>
+          <w:rFonts w:ascii="Calibri" w:eastAsia="Times New Roman" w:hAnsi="Calibri" w:cs="Calibri"/>
+          <w:color w:val="FF0000"/>
+          <w:lang w:eastAsia="en-MY"/>
+        </w:rPr>
+        <w:t xml:space="preserve">display </w:t>
+      </w:r>
+      <w:r>
+        <w:rPr>
+          <w:rFonts w:ascii="Calibri" w:eastAsia="Times New Roman" w:hAnsi="Calibri" w:cs="Calibri"/>
+          <w:color w:val="000000"/>
+          <w:lang w:eastAsia="en-MY"/>
+        </w:rPr>
+        <w:t>parameter is either “I” or “a”.</w:t>
+      </w:r>
+    </w:p>
+    <w:p>
+      <w:pPr>
+        <w:numPr>
+          <w:ilvl w:val="0"/>
+          <w:numId w:val="67"/>
+        </w:numPr>
+        <w:textAlignment w:val="baseline"/>
+        <w:rPr>
+          <w:rFonts w:ascii="Calibri" w:eastAsia="Times New Roman" w:hAnsi="Calibri" w:cs="Calibri"/>
+          <w:color w:val="000000"/>
+          <w:lang w:eastAsia="en-MY"/>
+        </w:rPr>
+      </w:pPr>
+      <w:r>
+        <w:rPr>
+          <w:rFonts w:ascii="Calibri" w:eastAsia="Times New Roman" w:hAnsi="Calibri" w:cs="Calibri"/>
+          <w:color w:val="000000"/>
+          <w:lang w:eastAsia="en-MY"/>
+        </w:rPr>
+        <w:t>There is a private method called</w:t>
+      </w:r>
+      <w:proofErr w:type="gramStart"/>
+      <w:r>
+        <w:rPr>
+          <w:rFonts w:ascii="Calibri" w:eastAsia="Times New Roman" w:hAnsi="Calibri" w:cs="Calibri"/>
+          <w:color w:val="000000"/>
+          <w:lang w:eastAsia="en-MY"/>
+        </w:rPr>
+        <w:t xml:space="preserve">  </w:t>
+      </w:r>
+      <w:proofErr w:type="spellStart"/>
+      <w:r>
+        <w:rPr>
+          <w:rFonts w:ascii="Calibri" w:eastAsia="Times New Roman" w:hAnsi="Calibri" w:cs="Calibri"/>
+          <w:color w:val="FF0000"/>
+          <w:lang w:eastAsia="en-MY"/>
+        </w:rPr>
+        <w:t>setLimbsCapability</w:t>
+      </w:r>
+      <w:proofErr w:type="spellEnd"/>
+      <w:proofErr w:type="gramEnd"/>
+      <w:r>
+        <w:rPr>
+          <w:rFonts w:ascii="Calibri" w:eastAsia="Times New Roman" w:hAnsi="Calibri" w:cs="Calibri"/>
+          <w:color w:val="FF0000"/>
+          <w:lang w:eastAsia="en-MY"/>
+        </w:rPr>
+        <w:t>()</w:t>
+      </w:r>
+      <w:r>
+        <w:rPr>
+          <w:rFonts w:ascii="Calibri" w:eastAsia="Times New Roman" w:hAnsi="Calibri" w:cs="Calibri"/>
+          <w:color w:val="000000"/>
+          <w:lang w:eastAsia="en-MY"/>
+        </w:rPr>
+        <w:t xml:space="preserve"> that takes in a parameter (</w:t>
+      </w:r>
+      <w:r>
+        <w:rPr>
+          <w:rFonts w:ascii="Calibri" w:eastAsia="Times New Roman" w:hAnsi="Calibri" w:cs="Calibri"/>
+          <w:b/>
+          <w:bCs/>
+          <w:color w:val="000000"/>
+          <w:lang w:eastAsia="en-MY"/>
+        </w:rPr>
+        <w:t>char</w:t>
+      </w:r>
+      <w:r>
+        <w:rPr>
+          <w:rFonts w:ascii="Calibri" w:eastAsia="Times New Roman" w:hAnsi="Calibri" w:cs="Calibri"/>
+          <w:color w:val="000000"/>
+          <w:lang w:eastAsia="en-MY"/>
+        </w:rPr>
+        <w:t xml:space="preserve"> </w:t>
+      </w:r>
+      <w:r>
+        <w:rPr>
+          <w:rFonts w:ascii="Calibri" w:eastAsia="Times New Roman" w:hAnsi="Calibri" w:cs="Calibri"/>
+          <w:color w:val="FF0000"/>
+          <w:lang w:eastAsia="en-MY"/>
+        </w:rPr>
+        <w:t>display</w:t>
+      </w:r>
+      <w:r>
+        <w:rPr>
+          <w:rFonts w:ascii="Calibri" w:eastAsia="Times New Roman" w:hAnsi="Calibri" w:cs="Calibri"/>
+          <w:color w:val="000000"/>
+          <w:lang w:eastAsia="en-MY"/>
+        </w:rPr>
+        <w:t xml:space="preserve">) . Its function is to add Capability depending on the parameter </w:t>
+      </w:r>
+      <w:proofErr w:type="gramStart"/>
+      <w:r>
+        <w:rPr>
+          <w:rFonts w:ascii="Calibri" w:eastAsia="Times New Roman" w:hAnsi="Calibri" w:cs="Calibri"/>
+          <w:color w:val="FF0000"/>
+          <w:lang w:eastAsia="en-MY"/>
+        </w:rPr>
+        <w:t xml:space="preserve">display </w:t>
+      </w:r>
+      <w:r>
+        <w:rPr>
+          <w:rFonts w:ascii="Calibri" w:eastAsia="Times New Roman" w:hAnsi="Calibri" w:cs="Calibri"/>
+          <w:color w:val="000000"/>
+          <w:lang w:eastAsia="en-MY"/>
+        </w:rPr>
+        <w:t>.</w:t>
+      </w:r>
+      <w:proofErr w:type="gramEnd"/>
+      <w:r>
+        <w:rPr>
+          <w:rFonts w:ascii="Calibri" w:eastAsia="Times New Roman" w:hAnsi="Calibri" w:cs="Calibri"/>
+          <w:color w:val="000000"/>
+          <w:lang w:eastAsia="en-MY"/>
+        </w:rPr>
+        <w:t xml:space="preserve"> If the </w:t>
+      </w:r>
+      <w:r>
+        <w:rPr>
+          <w:rFonts w:ascii="Calibri" w:eastAsia="Times New Roman" w:hAnsi="Calibri" w:cs="Calibri"/>
+          <w:color w:val="FF0000"/>
+          <w:lang w:eastAsia="en-MY"/>
+        </w:rPr>
+        <w:t xml:space="preserve">display </w:t>
+      </w:r>
+      <w:r>
+        <w:rPr>
+          <w:rFonts w:ascii="Calibri" w:eastAsia="Times New Roman" w:hAnsi="Calibri" w:cs="Calibri"/>
+          <w:color w:val="000000"/>
+          <w:lang w:eastAsia="en-MY"/>
+        </w:rPr>
+        <w:t xml:space="preserve">is “A”, it will add a capability called </w:t>
+      </w:r>
+      <w:proofErr w:type="spellStart"/>
+      <w:r>
+        <w:rPr>
+          <w:rFonts w:ascii="Calibri" w:eastAsia="Times New Roman" w:hAnsi="Calibri" w:cs="Calibri"/>
+          <w:color w:val="FF0000"/>
+          <w:lang w:eastAsia="en-MY"/>
+        </w:rPr>
+        <w:t>LimbsCapability.ARM</w:t>
+      </w:r>
+      <w:proofErr w:type="spellEnd"/>
+      <w:r>
+        <w:rPr>
+          <w:rFonts w:ascii="Calibri" w:eastAsia="Times New Roman" w:hAnsi="Calibri" w:cs="Calibri"/>
+          <w:color w:val="000000"/>
+          <w:lang w:eastAsia="en-MY"/>
+        </w:rPr>
+        <w:t xml:space="preserve">. If the </w:t>
+      </w:r>
+      <w:r>
+        <w:rPr>
+          <w:rFonts w:ascii="Calibri" w:eastAsia="Times New Roman" w:hAnsi="Calibri" w:cs="Calibri"/>
+          <w:color w:val="FF0000"/>
+          <w:lang w:eastAsia="en-MY"/>
+        </w:rPr>
+        <w:t xml:space="preserve">display </w:t>
+      </w:r>
+      <w:r>
+        <w:rPr>
+          <w:rFonts w:ascii="Calibri" w:eastAsia="Times New Roman" w:hAnsi="Calibri" w:cs="Calibri"/>
+          <w:color w:val="000000"/>
+          <w:lang w:eastAsia="en-MY"/>
+        </w:rPr>
+        <w:t xml:space="preserve">is “l”, it will add a capability called </w:t>
+      </w:r>
+      <w:proofErr w:type="spellStart"/>
+      <w:r>
+        <w:rPr>
+          <w:rFonts w:ascii="Calibri" w:eastAsia="Times New Roman" w:hAnsi="Calibri" w:cs="Calibri"/>
+          <w:color w:val="FF0000"/>
+          <w:lang w:eastAsia="en-MY"/>
+        </w:rPr>
+        <w:t>LimbsCapability.LEG</w:t>
+      </w:r>
+      <w:proofErr w:type="spellEnd"/>
+    </w:p>
+    <w:p>
+      <w:pPr>
+        <w:numPr>
+          <w:ilvl w:val="0"/>
+          <w:numId w:val="67"/>
+        </w:numPr>
+        <w:textAlignment w:val="baseline"/>
+        <w:rPr>
+          <w:rFonts w:ascii="Calibri" w:eastAsia="Times New Roman" w:hAnsi="Calibri" w:cs="Calibri"/>
+          <w:color w:val="000000"/>
+          <w:lang w:eastAsia="en-MY"/>
+        </w:rPr>
+      </w:pPr>
+      <w:r>
+        <w:rPr>
+          <w:rFonts w:ascii="Calibri" w:eastAsia="Times New Roman" w:hAnsi="Calibri" w:cs="Calibri"/>
+          <w:color w:val="000000"/>
+          <w:lang w:eastAsia="en-MY"/>
+        </w:rPr>
+        <w:t xml:space="preserve">A new </w:t>
+      </w:r>
+      <w:proofErr w:type="spellStart"/>
+      <w:r>
+        <w:rPr>
+          <w:rFonts w:ascii="Calibri" w:eastAsia="Times New Roman" w:hAnsi="Calibri" w:cs="Calibri"/>
+          <w:b/>
+          <w:bCs/>
+          <w:color w:val="000000"/>
+          <w:lang w:eastAsia="en-MY"/>
+        </w:rPr>
+        <w:t>CraftingAction</w:t>
+      </w:r>
+      <w:proofErr w:type="spellEnd"/>
+      <w:r>
+        <w:rPr>
+          <w:rFonts w:ascii="Calibri" w:eastAsia="Times New Roman" w:hAnsi="Calibri" w:cs="Calibri"/>
+          <w:b/>
+          <w:bCs/>
+          <w:color w:val="000000"/>
+          <w:lang w:eastAsia="en-MY"/>
+        </w:rPr>
+        <w:t xml:space="preserve"> </w:t>
+      </w:r>
+      <w:r>
+        <w:rPr>
+          <w:rFonts w:ascii="Calibri" w:eastAsia="Times New Roman" w:hAnsi="Calibri" w:cs="Calibri"/>
+          <w:color w:val="000000"/>
+          <w:lang w:eastAsia="en-MY"/>
+        </w:rPr>
+        <w:t xml:space="preserve">is added into the </w:t>
+      </w:r>
+      <w:proofErr w:type="spellStart"/>
+      <w:r>
+        <w:rPr>
+          <w:rFonts w:ascii="Calibri" w:eastAsia="Times New Roman" w:hAnsi="Calibri" w:cs="Calibri"/>
+          <w:color w:val="FF0000"/>
+          <w:lang w:eastAsia="en-MY"/>
+        </w:rPr>
+        <w:t>allowableActions</w:t>
+      </w:r>
+      <w:proofErr w:type="spellEnd"/>
+      <w:r>
+        <w:rPr>
+          <w:rFonts w:ascii="Calibri" w:eastAsia="Times New Roman" w:hAnsi="Calibri" w:cs="Calibri"/>
+          <w:color w:val="FF0000"/>
+          <w:lang w:eastAsia="en-MY"/>
+        </w:rPr>
+        <w:t xml:space="preserve"> </w:t>
+      </w:r>
+      <w:r>
+        <w:rPr>
+          <w:rFonts w:ascii="Calibri" w:eastAsia="Times New Roman" w:hAnsi="Calibri" w:cs="Calibri"/>
+          <w:color w:val="000000"/>
+          <w:lang w:eastAsia="en-MY"/>
+        </w:rPr>
+        <w:t xml:space="preserve">so that </w:t>
+      </w:r>
+      <w:proofErr w:type="spellStart"/>
+      <w:r>
+        <w:rPr>
+          <w:rFonts w:ascii="Calibri" w:eastAsia="Times New Roman" w:hAnsi="Calibri" w:cs="Calibri"/>
+          <w:b/>
+          <w:bCs/>
+          <w:color w:val="000000"/>
+          <w:lang w:eastAsia="en-MY"/>
+        </w:rPr>
+        <w:t>SimpleClub</w:t>
+      </w:r>
+      <w:proofErr w:type="spellEnd"/>
+      <w:r>
+        <w:rPr>
+          <w:rFonts w:ascii="Calibri" w:eastAsia="Times New Roman" w:hAnsi="Calibri" w:cs="Calibri"/>
+          <w:color w:val="000000"/>
+          <w:lang w:eastAsia="en-MY"/>
+        </w:rPr>
+        <w:t xml:space="preserve"> can be crafted.</w:t>
+      </w:r>
+    </w:p>
+    <w:p>
+      <w:pPr>
+        <w:numPr>
+          <w:ilvl w:val="0"/>
+          <w:numId w:val="67"/>
+        </w:numPr>
+        <w:textAlignment w:val="baseline"/>
+        <w:rPr>
+          <w:rFonts w:ascii="Calibri" w:eastAsia="Times New Roman" w:hAnsi="Calibri" w:cs="Calibri"/>
+          <w:color w:val="000000"/>
+          <w:lang w:eastAsia="en-MY"/>
+        </w:rPr>
+      </w:pPr>
+      <w:r>
+        <w:rPr>
+          <w:rFonts w:ascii="Calibri" w:eastAsia="Times New Roman" w:hAnsi="Calibri" w:cs="Calibri"/>
+          <w:color w:val="000000"/>
+          <w:lang w:eastAsia="en-MY"/>
+        </w:rPr>
+        <w:t>A capability called</w:t>
+      </w:r>
+      <w:proofErr w:type="gramStart"/>
+      <w:r>
+        <w:rPr>
+          <w:rFonts w:ascii="Calibri" w:eastAsia="Times New Roman" w:hAnsi="Calibri" w:cs="Calibri"/>
+          <w:color w:val="000000"/>
+          <w:lang w:eastAsia="en-MY"/>
+        </w:rPr>
+        <w:t xml:space="preserve">  </w:t>
+      </w:r>
+      <w:proofErr w:type="spellStart"/>
+      <w:r>
+        <w:rPr>
+          <w:rFonts w:ascii="Calibri" w:eastAsia="Times New Roman" w:hAnsi="Calibri" w:cs="Calibri"/>
+          <w:color w:val="FF0000"/>
+          <w:lang w:eastAsia="en-MY"/>
+        </w:rPr>
+        <w:t>ItemCapability.CRAFTABLE</w:t>
+      </w:r>
+      <w:proofErr w:type="spellEnd"/>
+      <w:proofErr w:type="gramEnd"/>
+      <w:r>
+        <w:rPr>
+          <w:rFonts w:ascii="Calibri" w:eastAsia="Times New Roman" w:hAnsi="Calibri" w:cs="Calibri"/>
+          <w:color w:val="FF0000"/>
+          <w:lang w:eastAsia="en-MY"/>
+        </w:rPr>
+        <w:t xml:space="preserve"> </w:t>
+      </w:r>
+      <w:r>
+        <w:rPr>
+          <w:rFonts w:ascii="Calibri" w:eastAsia="Times New Roman" w:hAnsi="Calibri" w:cs="Calibri"/>
+          <w:color w:val="000000"/>
+          <w:lang w:eastAsia="en-MY"/>
+        </w:rPr>
+        <w:t>(</w:t>
+      </w:r>
+      <w:proofErr w:type="spellStart"/>
+      <w:r>
+        <w:rPr>
+          <w:rFonts w:ascii="Calibri" w:eastAsia="Times New Roman" w:hAnsi="Calibri" w:cs="Calibri"/>
+          <w:color w:val="000000"/>
+          <w:lang w:eastAsia="en-MY"/>
+        </w:rPr>
+        <w:t>enum</w:t>
+      </w:r>
+      <w:proofErr w:type="spellEnd"/>
+      <w:r>
+        <w:rPr>
+          <w:rFonts w:ascii="Calibri" w:eastAsia="Times New Roman" w:hAnsi="Calibri" w:cs="Calibri"/>
+          <w:color w:val="000000"/>
+          <w:lang w:eastAsia="en-MY"/>
+        </w:rPr>
+        <w:t xml:space="preserve">) is added into </w:t>
+      </w:r>
+      <w:proofErr w:type="spellStart"/>
+      <w:r>
+        <w:rPr>
+          <w:rFonts w:ascii="Calibri" w:eastAsia="Times New Roman" w:hAnsi="Calibri" w:cs="Calibri"/>
+          <w:color w:val="000000"/>
+          <w:lang w:eastAsia="en-MY"/>
+        </w:rPr>
+        <w:t>SimpleClub</w:t>
+      </w:r>
+      <w:proofErr w:type="spellEnd"/>
+      <w:r>
+        <w:rPr>
+          <w:rFonts w:ascii="Calibri" w:eastAsia="Times New Roman" w:hAnsi="Calibri" w:cs="Calibri"/>
+          <w:color w:val="000000"/>
+          <w:lang w:eastAsia="en-MY"/>
+        </w:rPr>
+        <w:t xml:space="preserve"> so that it has a capability of crafting..</w:t>
+      </w:r>
+    </w:p>
+    <w:p>
+      <w:pPr>
+        <w:rPr>
+          <w:rFonts w:ascii="Times New Roman" w:eastAsia="Times New Roman" w:hAnsi="Times New Roman" w:cs="Times New Roman"/>
+          <w:lang w:eastAsia="en-MY"/>
+        </w:rPr>
+      </w:pPr>
+    </w:p>
+    <w:p>
+      <w:pPr>
+        <w:rPr>
+          <w:rFonts w:ascii="Times New Roman" w:eastAsia="Times New Roman" w:hAnsi="Times New Roman" w:cs="Times New Roman"/>
+          <w:lang w:eastAsia="en-MY"/>
+        </w:rPr>
+      </w:pPr>
+      <w:r>
+        <w:rPr>
+          <w:rFonts w:ascii="Calibri" w:eastAsia="Times New Roman" w:hAnsi="Calibri" w:cs="Calibri"/>
+          <w:color w:val="000000"/>
+          <w:lang w:eastAsia="en-MY"/>
+        </w:rPr>
+        <w:t>Design Choices:</w:t>
+      </w:r>
+    </w:p>
+    <w:p>
+      <w:pPr>
+        <w:numPr>
+          <w:ilvl w:val="0"/>
+          <w:numId w:val="68"/>
+        </w:numPr>
+        <w:textAlignment w:val="baseline"/>
+        <w:rPr>
+          <w:rFonts w:ascii="Calibri" w:eastAsia="Times New Roman" w:hAnsi="Calibri" w:cs="Calibri"/>
+          <w:color w:val="000000"/>
+          <w:lang w:eastAsia="en-MY"/>
+        </w:rPr>
+      </w:pPr>
+      <w:r>
+        <w:rPr>
+          <w:rFonts w:ascii="Calibri" w:eastAsia="Times New Roman" w:hAnsi="Calibri" w:cs="Calibri"/>
+          <w:color w:val="000000"/>
+          <w:lang w:eastAsia="en-MY"/>
+        </w:rPr>
+        <w:t xml:space="preserve">When designing the </w:t>
+      </w:r>
+      <w:proofErr w:type="spellStart"/>
+      <w:r>
+        <w:rPr>
+          <w:rFonts w:ascii="Calibri" w:eastAsia="Times New Roman" w:hAnsi="Calibri" w:cs="Calibri"/>
+          <w:b/>
+          <w:bCs/>
+          <w:color w:val="000000"/>
+          <w:lang w:eastAsia="en-MY"/>
+        </w:rPr>
+        <w:t>SimpleClub</w:t>
+      </w:r>
+      <w:proofErr w:type="spellEnd"/>
+      <w:r>
+        <w:rPr>
+          <w:rFonts w:ascii="Calibri" w:eastAsia="Times New Roman" w:hAnsi="Calibri" w:cs="Calibri"/>
+          <w:color w:val="000000"/>
+          <w:lang w:eastAsia="en-MY"/>
+        </w:rPr>
+        <w:t xml:space="preserve"> class, it inherits the </w:t>
+      </w:r>
+      <w:proofErr w:type="spellStart"/>
+      <w:r>
+        <w:rPr>
+          <w:rFonts w:ascii="Calibri" w:eastAsia="Times New Roman" w:hAnsi="Calibri" w:cs="Calibri"/>
+          <w:b/>
+          <w:bCs/>
+          <w:color w:val="000000"/>
+          <w:lang w:eastAsia="en-MY"/>
+        </w:rPr>
+        <w:t>WeaponItem</w:t>
+      </w:r>
+      <w:proofErr w:type="spellEnd"/>
+      <w:r>
+        <w:rPr>
+          <w:rFonts w:ascii="Calibri" w:eastAsia="Times New Roman" w:hAnsi="Calibri" w:cs="Calibri"/>
+          <w:color w:val="000000"/>
+          <w:lang w:eastAsia="en-MY"/>
+        </w:rPr>
+        <w:t xml:space="preserve"> class as </w:t>
+      </w:r>
+      <w:proofErr w:type="spellStart"/>
+      <w:r>
+        <w:rPr>
+          <w:rFonts w:ascii="Calibri" w:eastAsia="Times New Roman" w:hAnsi="Calibri" w:cs="Calibri"/>
+          <w:b/>
+          <w:bCs/>
+          <w:color w:val="000000"/>
+          <w:lang w:eastAsia="en-MY"/>
+        </w:rPr>
+        <w:t>SimpleClub</w:t>
+      </w:r>
+      <w:proofErr w:type="spellEnd"/>
+      <w:r>
+        <w:rPr>
+          <w:rFonts w:ascii="Calibri" w:eastAsia="Times New Roman" w:hAnsi="Calibri" w:cs="Calibri"/>
+          <w:b/>
+          <w:bCs/>
+          <w:color w:val="000000"/>
+          <w:lang w:eastAsia="en-MY"/>
+        </w:rPr>
+        <w:t xml:space="preserve"> </w:t>
+      </w:r>
+      <w:r>
+        <w:rPr>
+          <w:rFonts w:ascii="Calibri" w:eastAsia="Times New Roman" w:hAnsi="Calibri" w:cs="Calibri"/>
+          <w:color w:val="000000"/>
+          <w:lang w:eastAsia="en-MY"/>
+        </w:rPr>
+        <w:t>is portable like an</w:t>
+      </w:r>
+      <w:r>
+        <w:rPr>
+          <w:rFonts w:ascii="Calibri" w:eastAsia="Times New Roman" w:hAnsi="Calibri" w:cs="Calibri"/>
+          <w:b/>
+          <w:bCs/>
+          <w:color w:val="000000"/>
+          <w:lang w:eastAsia="en-MY"/>
+        </w:rPr>
+        <w:t xml:space="preserve"> Item</w:t>
+      </w:r>
+      <w:r>
+        <w:rPr>
+          <w:rFonts w:ascii="Calibri" w:eastAsia="Times New Roman" w:hAnsi="Calibri" w:cs="Calibri"/>
+          <w:color w:val="000000"/>
+          <w:lang w:eastAsia="en-MY"/>
+        </w:rPr>
+        <w:t xml:space="preserve"> and has damage and verbs like a </w:t>
+      </w:r>
+      <w:proofErr w:type="gramStart"/>
+      <w:r>
+        <w:rPr>
+          <w:rFonts w:ascii="Calibri" w:eastAsia="Times New Roman" w:hAnsi="Calibri" w:cs="Calibri"/>
+          <w:b/>
+          <w:bCs/>
+          <w:color w:val="000000"/>
+          <w:lang w:eastAsia="en-MY"/>
+        </w:rPr>
+        <w:t>Weapon</w:t>
+      </w:r>
+      <w:r>
+        <w:rPr>
+          <w:rFonts w:ascii="Calibri" w:eastAsia="Times New Roman" w:hAnsi="Calibri" w:cs="Calibri"/>
+          <w:color w:val="000000"/>
+          <w:lang w:eastAsia="en-MY"/>
+        </w:rPr>
+        <w:t xml:space="preserve"> .</w:t>
+      </w:r>
+      <w:proofErr w:type="gramEnd"/>
+      <w:r>
+        <w:rPr>
+          <w:rFonts w:ascii="Calibri" w:eastAsia="Times New Roman" w:hAnsi="Calibri" w:cs="Calibri"/>
+          <w:color w:val="000000"/>
+          <w:lang w:eastAsia="en-MY"/>
+        </w:rPr>
+        <w:t xml:space="preserve"> Hence, it follows the </w:t>
+      </w:r>
+      <w:r>
+        <w:rPr>
+          <w:rFonts w:ascii="Calibri" w:eastAsia="Times New Roman" w:hAnsi="Calibri" w:cs="Calibri"/>
+          <w:color w:val="FF0000"/>
+          <w:lang w:eastAsia="en-MY"/>
+        </w:rPr>
+        <w:t>DRY( Don’t repeat yourself)</w:t>
+      </w:r>
+      <w:r>
+        <w:rPr>
+          <w:rFonts w:ascii="Calibri" w:eastAsia="Times New Roman" w:hAnsi="Calibri" w:cs="Calibri"/>
+          <w:color w:val="000000"/>
+          <w:lang w:eastAsia="en-MY"/>
+        </w:rPr>
+        <w:t xml:space="preserve"> principle that prevents repetition of codes.</w:t>
+      </w:r>
+    </w:p>
+    <w:p>
+      <w:pPr>
+        <w:numPr>
+          <w:ilvl w:val="0"/>
+          <w:numId w:val="68"/>
+        </w:numPr>
+        <w:textAlignment w:val="baseline"/>
+        <w:rPr>
+          <w:rFonts w:ascii="Calibri" w:eastAsia="Times New Roman" w:hAnsi="Calibri" w:cs="Calibri"/>
+          <w:color w:val="000000"/>
+          <w:lang w:eastAsia="en-MY"/>
+        </w:rPr>
+      </w:pPr>
+      <w:r>
+        <w:rPr>
+          <w:rFonts w:ascii="Calibri" w:eastAsia="Times New Roman" w:hAnsi="Calibri" w:cs="Calibri"/>
+          <w:color w:val="000000"/>
+          <w:lang w:eastAsia="en-MY"/>
+        </w:rPr>
+        <w:t xml:space="preserve">According to the </w:t>
+      </w:r>
+      <w:proofErr w:type="spellStart"/>
+      <w:r>
+        <w:rPr>
+          <w:rFonts w:ascii="Calibri" w:eastAsia="Times New Roman" w:hAnsi="Calibri" w:cs="Calibri"/>
+          <w:color w:val="000000"/>
+          <w:lang w:eastAsia="en-MY"/>
+        </w:rPr>
+        <w:t>game</w:t>
+      </w:r>
+      <w:proofErr w:type="gramStart"/>
+      <w:r>
+        <w:rPr>
+          <w:rFonts w:ascii="Calibri" w:eastAsia="Times New Roman" w:hAnsi="Calibri" w:cs="Calibri"/>
+          <w:color w:val="000000"/>
+          <w:lang w:eastAsia="en-MY"/>
+        </w:rPr>
+        <w:t>,when</w:t>
+      </w:r>
+      <w:proofErr w:type="spellEnd"/>
+      <w:proofErr w:type="gramEnd"/>
+      <w:r>
+        <w:rPr>
+          <w:rFonts w:ascii="Calibri" w:eastAsia="Times New Roman" w:hAnsi="Calibri" w:cs="Calibri"/>
+          <w:color w:val="000000"/>
+          <w:lang w:eastAsia="en-MY"/>
+        </w:rPr>
+        <w:t xml:space="preserve"> a player picks up a dropped limb of a Zombie, it can be wielded as a  </w:t>
+      </w:r>
+      <w:proofErr w:type="spellStart"/>
+      <w:r>
+        <w:rPr>
+          <w:rFonts w:ascii="Calibri" w:eastAsia="Times New Roman" w:hAnsi="Calibri" w:cs="Calibri"/>
+          <w:b/>
+          <w:bCs/>
+          <w:color w:val="000000"/>
+          <w:lang w:eastAsia="en-MY"/>
+        </w:rPr>
+        <w:t>SimpleClub</w:t>
+      </w:r>
+      <w:proofErr w:type="spellEnd"/>
+      <w:r>
+        <w:rPr>
+          <w:rFonts w:ascii="Calibri" w:eastAsia="Times New Roman" w:hAnsi="Calibri" w:cs="Calibri"/>
+          <w:b/>
+          <w:bCs/>
+          <w:color w:val="000000"/>
+          <w:lang w:eastAsia="en-MY"/>
+        </w:rPr>
+        <w:t xml:space="preserve"> </w:t>
+      </w:r>
+      <w:r>
+        <w:rPr>
+          <w:rFonts w:ascii="Calibri" w:eastAsia="Times New Roman" w:hAnsi="Calibri" w:cs="Calibri"/>
+          <w:color w:val="000000"/>
+          <w:lang w:eastAsia="en-MY"/>
+        </w:rPr>
+        <w:t>and it can be used as a weapon</w:t>
+      </w:r>
+      <w:r>
+        <w:rPr>
+          <w:rFonts w:ascii="Calibri" w:eastAsia="Times New Roman" w:hAnsi="Calibri" w:cs="Calibri"/>
+          <w:b/>
+          <w:bCs/>
+          <w:color w:val="000000"/>
+          <w:lang w:eastAsia="en-MY"/>
+        </w:rPr>
+        <w:t xml:space="preserve"> . </w:t>
+      </w:r>
+      <w:proofErr w:type="spellStart"/>
+      <w:r>
+        <w:rPr>
+          <w:rFonts w:ascii="Calibri" w:eastAsia="Times New Roman" w:hAnsi="Calibri" w:cs="Calibri"/>
+          <w:b/>
+          <w:bCs/>
+          <w:color w:val="000000"/>
+          <w:lang w:eastAsia="en-MY"/>
+        </w:rPr>
+        <w:t>SimpleClub</w:t>
+      </w:r>
+      <w:proofErr w:type="spellEnd"/>
+      <w:r>
+        <w:rPr>
+          <w:rFonts w:ascii="Calibri" w:eastAsia="Times New Roman" w:hAnsi="Calibri" w:cs="Calibri"/>
+          <w:color w:val="000000"/>
+          <w:lang w:eastAsia="en-MY"/>
+        </w:rPr>
+        <w:t xml:space="preserve"> is actually the “limb” that is dropped on the ground but</w:t>
+      </w:r>
+      <w:r>
+        <w:rPr>
+          <w:rFonts w:ascii="Calibri" w:eastAsia="Times New Roman" w:hAnsi="Calibri" w:cs="Calibri"/>
+          <w:b/>
+          <w:bCs/>
+          <w:color w:val="000000"/>
+          <w:lang w:eastAsia="en-MY"/>
+        </w:rPr>
+        <w:t xml:space="preserve"> Limbs </w:t>
+      </w:r>
+      <w:r>
+        <w:rPr>
+          <w:rFonts w:ascii="Calibri" w:eastAsia="Times New Roman" w:hAnsi="Calibri" w:cs="Calibri"/>
+          <w:color w:val="000000"/>
+          <w:lang w:eastAsia="en-MY"/>
+        </w:rPr>
+        <w:t xml:space="preserve">is an </w:t>
+      </w:r>
+      <w:r>
+        <w:rPr>
+          <w:rFonts w:ascii="Calibri" w:eastAsia="Times New Roman" w:hAnsi="Calibri" w:cs="Calibri"/>
+          <w:b/>
+          <w:bCs/>
+          <w:color w:val="000000"/>
+          <w:lang w:eastAsia="en-MY"/>
+        </w:rPr>
+        <w:t>Item</w:t>
+      </w:r>
+      <w:r>
+        <w:rPr>
+          <w:rFonts w:ascii="Calibri" w:eastAsia="Times New Roman" w:hAnsi="Calibri" w:cs="Calibri"/>
+          <w:color w:val="000000"/>
+          <w:lang w:eastAsia="en-MY"/>
+        </w:rPr>
+        <w:t xml:space="preserve"> so it can’t act as </w:t>
+      </w:r>
+      <w:proofErr w:type="gramStart"/>
+      <w:r>
+        <w:rPr>
+          <w:rFonts w:ascii="Calibri" w:eastAsia="Times New Roman" w:hAnsi="Calibri" w:cs="Calibri"/>
+          <w:color w:val="000000"/>
+          <w:lang w:eastAsia="en-MY"/>
+        </w:rPr>
+        <w:t>an</w:t>
+      </w:r>
+      <w:proofErr w:type="gramEnd"/>
+      <w:r>
+        <w:rPr>
+          <w:rFonts w:ascii="Calibri" w:eastAsia="Times New Roman" w:hAnsi="Calibri" w:cs="Calibri"/>
+          <w:color w:val="000000"/>
+          <w:lang w:eastAsia="en-MY"/>
+        </w:rPr>
+        <w:t xml:space="preserve"> </w:t>
+      </w:r>
+      <w:proofErr w:type="spellStart"/>
+      <w:r>
+        <w:rPr>
+          <w:rFonts w:ascii="Calibri" w:eastAsia="Times New Roman" w:hAnsi="Calibri" w:cs="Calibri"/>
+          <w:b/>
+          <w:bCs/>
+          <w:color w:val="000000"/>
+          <w:lang w:eastAsia="en-MY"/>
+        </w:rPr>
+        <w:t>WeaponItem</w:t>
+      </w:r>
+      <w:proofErr w:type="spellEnd"/>
+      <w:r>
+        <w:rPr>
+          <w:rFonts w:ascii="Calibri" w:eastAsia="Times New Roman" w:hAnsi="Calibri" w:cs="Calibri"/>
+          <w:color w:val="000000"/>
+          <w:lang w:eastAsia="en-MY"/>
+        </w:rPr>
+        <w:t xml:space="preserve">. Hence, when a Zombie is about to lose its </w:t>
+      </w:r>
+      <w:r>
+        <w:rPr>
+          <w:rFonts w:ascii="Calibri" w:eastAsia="Times New Roman" w:hAnsi="Calibri" w:cs="Calibri"/>
+          <w:b/>
+          <w:bCs/>
+          <w:color w:val="000000"/>
+          <w:lang w:eastAsia="en-MY"/>
+        </w:rPr>
+        <w:t>Limbs</w:t>
+      </w:r>
+      <w:r>
+        <w:rPr>
+          <w:rFonts w:ascii="Calibri" w:eastAsia="Times New Roman" w:hAnsi="Calibri" w:cs="Calibri"/>
+          <w:color w:val="000000"/>
+          <w:lang w:eastAsia="en-MY"/>
+        </w:rPr>
+        <w:t xml:space="preserve">, </w:t>
+      </w:r>
+      <w:proofErr w:type="spellStart"/>
+      <w:r>
+        <w:rPr>
+          <w:rFonts w:ascii="Calibri" w:eastAsia="Times New Roman" w:hAnsi="Calibri" w:cs="Calibri"/>
+          <w:b/>
+          <w:bCs/>
+          <w:color w:val="000000"/>
+          <w:lang w:eastAsia="en-MY"/>
+        </w:rPr>
+        <w:t>SimpleClub</w:t>
+      </w:r>
+      <w:proofErr w:type="spellEnd"/>
+      <w:r>
+        <w:rPr>
+          <w:rFonts w:ascii="Calibri" w:eastAsia="Times New Roman" w:hAnsi="Calibri" w:cs="Calibri"/>
+          <w:color w:val="000000"/>
+          <w:lang w:eastAsia="en-MY"/>
+        </w:rPr>
+        <w:t xml:space="preserve"> is instantiated in the </w:t>
+      </w:r>
+      <w:proofErr w:type="spellStart"/>
+      <w:r>
+        <w:rPr>
+          <w:rFonts w:ascii="Calibri" w:eastAsia="Times New Roman" w:hAnsi="Calibri" w:cs="Calibri"/>
+          <w:b/>
+          <w:bCs/>
+          <w:color w:val="000000"/>
+          <w:lang w:eastAsia="en-MY"/>
+        </w:rPr>
+        <w:t>AttackAction</w:t>
+      </w:r>
+      <w:proofErr w:type="spellEnd"/>
+      <w:r>
+        <w:rPr>
+          <w:rFonts w:ascii="Calibri" w:eastAsia="Times New Roman" w:hAnsi="Calibri" w:cs="Calibri"/>
+          <w:color w:val="000000"/>
+          <w:lang w:eastAsia="en-MY"/>
+        </w:rPr>
+        <w:t xml:space="preserve"> class and drops on the ground while </w:t>
+      </w:r>
+      <w:r>
+        <w:rPr>
+          <w:rFonts w:ascii="Calibri" w:eastAsia="Times New Roman" w:hAnsi="Calibri" w:cs="Calibri"/>
+          <w:b/>
+          <w:bCs/>
+          <w:color w:val="000000"/>
+          <w:lang w:eastAsia="en-MY"/>
+        </w:rPr>
+        <w:t>Limbs</w:t>
+      </w:r>
+      <w:r>
+        <w:rPr>
+          <w:rFonts w:ascii="Calibri" w:eastAsia="Times New Roman" w:hAnsi="Calibri" w:cs="Calibri"/>
+          <w:color w:val="000000"/>
+          <w:lang w:eastAsia="en-MY"/>
+        </w:rPr>
+        <w:t xml:space="preserve"> is removed from the inventory.</w:t>
+      </w:r>
+    </w:p>
+    <w:p>
+      <w:pPr>
+        <w:numPr>
+          <w:ilvl w:val="0"/>
+          <w:numId w:val="68"/>
+        </w:numPr>
+        <w:textAlignment w:val="baseline"/>
+        <w:rPr>
+          <w:rFonts w:ascii="Calibri" w:eastAsia="Times New Roman" w:hAnsi="Calibri" w:cs="Calibri"/>
+          <w:color w:val="000000"/>
+          <w:lang w:eastAsia="en-MY"/>
+        </w:rPr>
+      </w:pPr>
+      <w:r>
+        <w:rPr>
+          <w:rFonts w:ascii="Calibri" w:eastAsia="Times New Roman" w:hAnsi="Calibri" w:cs="Calibri"/>
+          <w:color w:val="000000"/>
+          <w:lang w:eastAsia="en-MY"/>
+        </w:rPr>
+        <w:t xml:space="preserve">The added capability can then be used to identify whether the item has properties of an arm or a leg and these properties are important to </w:t>
+      </w:r>
+      <w:proofErr w:type="spellStart"/>
+      <w:r>
+        <w:rPr>
+          <w:rFonts w:ascii="Calibri" w:eastAsia="Times New Roman" w:hAnsi="Calibri" w:cs="Calibri"/>
+          <w:b/>
+          <w:bCs/>
+          <w:color w:val="000000"/>
+          <w:lang w:eastAsia="en-MY"/>
+        </w:rPr>
+        <w:t>CraftingAction</w:t>
+      </w:r>
+      <w:proofErr w:type="spellEnd"/>
+      <w:r>
+        <w:rPr>
+          <w:rFonts w:ascii="Calibri" w:eastAsia="Times New Roman" w:hAnsi="Calibri" w:cs="Calibri"/>
+          <w:b/>
+          <w:bCs/>
+          <w:color w:val="000000"/>
+          <w:lang w:eastAsia="en-MY"/>
+        </w:rPr>
+        <w:t>.</w:t>
+      </w:r>
+    </w:p>
+    <w:p>
+      <w:pPr>
+        <w:numPr>
+          <w:ilvl w:val="0"/>
+          <w:numId w:val="68"/>
+        </w:numPr>
+        <w:textAlignment w:val="baseline"/>
+        <w:rPr>
+          <w:rFonts w:ascii="Calibri" w:eastAsia="Times New Roman" w:hAnsi="Calibri" w:cs="Calibri"/>
+          <w:color w:val="000000"/>
+          <w:lang w:eastAsia="en-MY"/>
+        </w:rPr>
+      </w:pPr>
+      <w:r>
+        <w:rPr>
+          <w:rFonts w:ascii="Calibri" w:eastAsia="Times New Roman" w:hAnsi="Calibri" w:cs="Calibri"/>
+          <w:color w:val="000000"/>
+          <w:lang w:eastAsia="en-MY"/>
+        </w:rPr>
+        <w:t>The capability</w:t>
+      </w:r>
+      <w:proofErr w:type="gramStart"/>
+      <w:r>
+        <w:rPr>
+          <w:rFonts w:ascii="Calibri" w:eastAsia="Times New Roman" w:hAnsi="Calibri" w:cs="Calibri"/>
+          <w:color w:val="000000"/>
+          <w:lang w:eastAsia="en-MY"/>
+        </w:rPr>
+        <w:t xml:space="preserve">  </w:t>
+      </w:r>
+      <w:proofErr w:type="spellStart"/>
+      <w:r>
+        <w:rPr>
+          <w:rFonts w:ascii="Calibri" w:eastAsia="Times New Roman" w:hAnsi="Calibri" w:cs="Calibri"/>
+          <w:color w:val="FF0000"/>
+          <w:lang w:eastAsia="en-MY"/>
+        </w:rPr>
+        <w:t>ItemCapability.CRAFTABLE</w:t>
+      </w:r>
+      <w:proofErr w:type="spellEnd"/>
+      <w:proofErr w:type="gramEnd"/>
+      <w:r>
+        <w:rPr>
+          <w:rFonts w:ascii="Calibri" w:eastAsia="Times New Roman" w:hAnsi="Calibri" w:cs="Calibri"/>
+          <w:color w:val="FF0000"/>
+          <w:lang w:eastAsia="en-MY"/>
+        </w:rPr>
+        <w:t xml:space="preserve"> </w:t>
+      </w:r>
+      <w:r>
+        <w:rPr>
+          <w:rFonts w:ascii="Calibri" w:eastAsia="Times New Roman" w:hAnsi="Calibri" w:cs="Calibri"/>
+          <w:color w:val="000000"/>
+          <w:lang w:eastAsia="en-MY"/>
+        </w:rPr>
+        <w:t>can also be used by non-players in the future that want to craft a weapon.</w:t>
+      </w:r>
+    </w:p>
+    <w:p>
+      <w:pPr>
+        <w:rPr>
+          <w:rFonts w:ascii="Times New Roman" w:eastAsia="Times New Roman" w:hAnsi="Times New Roman" w:cs="Times New Roman"/>
+          <w:lang w:eastAsia="en-MY"/>
+        </w:rPr>
+      </w:pPr>
+    </w:p>
+    <w:p>
+      <w:pPr>
+        <w:rPr>
+          <w:rFonts w:ascii="Times New Roman" w:eastAsia="Times New Roman" w:hAnsi="Times New Roman" w:cs="Times New Roman"/>
+          <w:lang w:eastAsia="en-MY"/>
+        </w:rPr>
+      </w:pPr>
+      <w:proofErr w:type="spellStart"/>
+      <w:r>
+        <w:rPr>
+          <w:rFonts w:ascii="Calibri" w:eastAsia="Times New Roman" w:hAnsi="Calibri" w:cs="Calibri"/>
+          <w:b/>
+          <w:bCs/>
+          <w:color w:val="000000"/>
+          <w:lang w:eastAsia="en-MY"/>
+        </w:rPr>
+        <w:t>AttackAction</w:t>
+      </w:r>
+      <w:proofErr w:type="spellEnd"/>
+      <w:r>
+        <w:rPr>
+          <w:rFonts w:ascii="Calibri" w:eastAsia="Times New Roman" w:hAnsi="Calibri" w:cs="Calibri"/>
+          <w:b/>
+          <w:bCs/>
+          <w:color w:val="000000"/>
+          <w:lang w:eastAsia="en-MY"/>
+        </w:rPr>
+        <w:t xml:space="preserve"> [Existing class]</w:t>
+      </w:r>
+    </w:p>
+    <w:p>
+      <w:pPr>
+        <w:rPr>
+          <w:rFonts w:ascii="Times New Roman" w:eastAsia="Times New Roman" w:hAnsi="Times New Roman" w:cs="Times New Roman"/>
+          <w:lang w:eastAsia="en-MY"/>
+        </w:rPr>
+      </w:pPr>
+      <w:r>
+        <w:rPr>
+          <w:rFonts w:ascii="Calibri" w:eastAsia="Times New Roman" w:hAnsi="Calibri" w:cs="Calibri"/>
+          <w:color w:val="000000"/>
+          <w:lang w:eastAsia="en-MY"/>
+        </w:rPr>
+        <w:t>New Changes and their responsibilities:</w:t>
+      </w:r>
+    </w:p>
+    <w:p>
+      <w:pPr>
+        <w:numPr>
+          <w:ilvl w:val="0"/>
+          <w:numId w:val="69"/>
+        </w:numPr>
+        <w:textAlignment w:val="baseline"/>
+        <w:rPr>
+          <w:rFonts w:ascii="Calibri" w:eastAsia="Times New Roman" w:hAnsi="Calibri" w:cs="Calibri"/>
+          <w:color w:val="000000"/>
+          <w:lang w:eastAsia="en-MY"/>
+        </w:rPr>
+      </w:pPr>
+      <w:r>
+        <w:rPr>
+          <w:rFonts w:ascii="Calibri" w:eastAsia="Times New Roman" w:hAnsi="Calibri" w:cs="Calibri"/>
+          <w:color w:val="000000"/>
+          <w:lang w:eastAsia="en-MY"/>
+        </w:rPr>
+        <w:t xml:space="preserve">The </w:t>
+      </w:r>
+      <w:proofErr w:type="gramStart"/>
+      <w:r>
+        <w:rPr>
+          <w:rFonts w:ascii="Calibri" w:eastAsia="Times New Roman" w:hAnsi="Calibri" w:cs="Calibri"/>
+          <w:color w:val="000000"/>
+          <w:lang w:eastAsia="en-MY"/>
+        </w:rPr>
+        <w:t>execute(</w:t>
+      </w:r>
+      <w:proofErr w:type="gramEnd"/>
+      <w:r>
+        <w:rPr>
+          <w:rFonts w:ascii="Calibri" w:eastAsia="Times New Roman" w:hAnsi="Calibri" w:cs="Calibri"/>
+          <w:color w:val="000000"/>
+          <w:lang w:eastAsia="en-MY"/>
+        </w:rPr>
+        <w:t xml:space="preserve">) method is modified to have a chance to “drop limb” when a </w:t>
+      </w:r>
+      <w:r>
+        <w:rPr>
+          <w:rFonts w:ascii="Calibri" w:eastAsia="Times New Roman" w:hAnsi="Calibri" w:cs="Calibri"/>
+          <w:b/>
+          <w:bCs/>
+          <w:color w:val="000000"/>
+          <w:lang w:eastAsia="en-MY"/>
+        </w:rPr>
+        <w:t xml:space="preserve">Zombie </w:t>
+      </w:r>
+      <w:r>
+        <w:rPr>
+          <w:rFonts w:ascii="Calibri" w:eastAsia="Times New Roman" w:hAnsi="Calibri" w:cs="Calibri"/>
+          <w:color w:val="000000"/>
+          <w:lang w:eastAsia="en-MY"/>
+        </w:rPr>
+        <w:t xml:space="preserve">is being attacked. If the actor is conscious and has a capability of </w:t>
+      </w:r>
+      <w:proofErr w:type="spellStart"/>
+      <w:proofErr w:type="gramStart"/>
+      <w:r>
+        <w:rPr>
+          <w:rFonts w:ascii="Calibri" w:eastAsia="Times New Roman" w:hAnsi="Calibri" w:cs="Calibri"/>
+          <w:color w:val="FF0000"/>
+          <w:lang w:eastAsia="en-MY"/>
+        </w:rPr>
+        <w:t>ZombieCapability.UNDEAD</w:t>
+      </w:r>
+      <w:proofErr w:type="spellEnd"/>
+      <w:r>
+        <w:rPr>
+          <w:rFonts w:ascii="Calibri" w:eastAsia="Times New Roman" w:hAnsi="Calibri" w:cs="Calibri"/>
+          <w:color w:val="000000"/>
+          <w:lang w:eastAsia="en-MY"/>
+        </w:rPr>
+        <w:t xml:space="preserve"> ,</w:t>
+      </w:r>
+      <w:proofErr w:type="gramEnd"/>
+      <w:r>
+        <w:rPr>
+          <w:rFonts w:ascii="Calibri" w:eastAsia="Times New Roman" w:hAnsi="Calibri" w:cs="Calibri"/>
+          <w:color w:val="000000"/>
+          <w:lang w:eastAsia="en-MY"/>
+        </w:rPr>
+        <w:t xml:space="preserve"> it will have a chance of 25% to drop 1 of its </w:t>
+      </w:r>
+      <w:r>
+        <w:rPr>
+          <w:rFonts w:ascii="Calibri" w:eastAsia="Times New Roman" w:hAnsi="Calibri" w:cs="Calibri"/>
+          <w:b/>
+          <w:bCs/>
+          <w:color w:val="000000"/>
+          <w:lang w:eastAsia="en-MY"/>
+        </w:rPr>
+        <w:t>Limb</w:t>
+      </w:r>
+      <w:r>
+        <w:rPr>
+          <w:rFonts w:ascii="Calibri" w:eastAsia="Times New Roman" w:hAnsi="Calibri" w:cs="Calibri"/>
+          <w:color w:val="000000"/>
+          <w:lang w:eastAsia="en-MY"/>
+        </w:rPr>
+        <w:t xml:space="preserve">. When it hits the chance, the </w:t>
+      </w:r>
+      <w:r>
+        <w:rPr>
+          <w:rFonts w:ascii="Calibri" w:eastAsia="Times New Roman" w:hAnsi="Calibri" w:cs="Calibri"/>
+          <w:b/>
+          <w:bCs/>
+          <w:color w:val="000000"/>
+          <w:lang w:eastAsia="en-MY"/>
+        </w:rPr>
+        <w:t xml:space="preserve">Limb </w:t>
+      </w:r>
+      <w:r>
+        <w:rPr>
+          <w:rFonts w:ascii="Calibri" w:eastAsia="Times New Roman" w:hAnsi="Calibri" w:cs="Calibri"/>
+          <w:color w:val="000000"/>
+          <w:lang w:eastAsia="en-MY"/>
+        </w:rPr>
+        <w:t xml:space="preserve">from the inventory will be removed and a new </w:t>
+      </w:r>
+      <w:proofErr w:type="spellStart"/>
+      <w:r>
+        <w:rPr>
+          <w:rFonts w:ascii="Calibri" w:eastAsia="Times New Roman" w:hAnsi="Calibri" w:cs="Calibri"/>
+          <w:b/>
+          <w:bCs/>
+          <w:color w:val="000000"/>
+          <w:lang w:eastAsia="en-MY"/>
+        </w:rPr>
+        <w:t>SimpleClub</w:t>
+      </w:r>
+      <w:proofErr w:type="spellEnd"/>
+      <w:r>
+        <w:rPr>
+          <w:rFonts w:ascii="Calibri" w:eastAsia="Times New Roman" w:hAnsi="Calibri" w:cs="Calibri"/>
+          <w:color w:val="000000"/>
+          <w:lang w:eastAsia="en-MY"/>
+        </w:rPr>
+        <w:t xml:space="preserve"> object will be instantiated and dropped on the ground.</w:t>
+      </w:r>
+    </w:p>
+    <w:p>
+      <w:pPr>
+        <w:ind w:left="720"/>
+        <w:textAlignment w:val="baseline"/>
+        <w:rPr>
+          <w:rFonts w:ascii="Calibri" w:eastAsia="Times New Roman" w:hAnsi="Calibri" w:cs="Calibri"/>
+          <w:color w:val="000000"/>
+          <w:lang w:eastAsia="en-MY"/>
+        </w:rPr>
+      </w:pPr>
+    </w:p>
+    <w:p>
+      <w:pPr>
+        <w:rPr>
+          <w:rFonts w:ascii="Times New Roman" w:eastAsia="Times New Roman" w:hAnsi="Times New Roman" w:cs="Times New Roman"/>
+          <w:lang w:eastAsia="en-MY"/>
+        </w:rPr>
+      </w:pPr>
+      <w:r>
+        <w:rPr>
+          <w:rFonts w:ascii="Calibri" w:eastAsia="Times New Roman" w:hAnsi="Calibri" w:cs="Calibri"/>
+          <w:color w:val="000000"/>
+          <w:lang w:eastAsia="en-MY"/>
+        </w:rPr>
+        <w:t>Design Choice:</w:t>
+      </w:r>
+    </w:p>
+    <w:p>
+      <w:pPr>
+        <w:rPr>
+          <w:rFonts w:ascii="Times New Roman" w:eastAsia="Times New Roman" w:hAnsi="Times New Roman" w:cs="Times New Roman"/>
+          <w:lang w:eastAsia="en-MY"/>
+        </w:rPr>
+      </w:pPr>
+      <w:r>
+        <w:rPr>
+          <w:rFonts w:ascii="Calibri" w:eastAsia="Times New Roman" w:hAnsi="Calibri" w:cs="Calibri"/>
+          <w:color w:val="000000"/>
+          <w:lang w:eastAsia="en-MY"/>
+        </w:rPr>
+        <w:t xml:space="preserve">Technically, the </w:t>
+      </w:r>
+      <w:proofErr w:type="spellStart"/>
+      <w:r>
+        <w:rPr>
+          <w:rFonts w:ascii="Calibri" w:eastAsia="Times New Roman" w:hAnsi="Calibri" w:cs="Calibri"/>
+          <w:color w:val="000000"/>
+          <w:lang w:eastAsia="en-MY"/>
+        </w:rPr>
+        <w:t>SimpleClub</w:t>
+      </w:r>
+      <w:proofErr w:type="spellEnd"/>
+      <w:r>
+        <w:rPr>
+          <w:rFonts w:ascii="Calibri" w:eastAsia="Times New Roman" w:hAnsi="Calibri" w:cs="Calibri"/>
+          <w:color w:val="000000"/>
+          <w:lang w:eastAsia="en-MY"/>
+        </w:rPr>
+        <w:t xml:space="preserve"> is acting as a ‘limb’ but the inner properties of the limb have been switched from a </w:t>
+      </w:r>
+      <w:r>
+        <w:rPr>
+          <w:rFonts w:ascii="Calibri" w:eastAsia="Times New Roman" w:hAnsi="Calibri" w:cs="Calibri"/>
+          <w:b/>
+          <w:bCs/>
+          <w:color w:val="000000"/>
+          <w:lang w:eastAsia="en-MY"/>
+        </w:rPr>
+        <w:t>Limbs</w:t>
+      </w:r>
+      <w:r>
+        <w:rPr>
+          <w:rFonts w:ascii="Calibri" w:eastAsia="Times New Roman" w:hAnsi="Calibri" w:cs="Calibri"/>
+          <w:color w:val="000000"/>
+          <w:lang w:eastAsia="en-MY"/>
+        </w:rPr>
+        <w:t xml:space="preserve"> class to a</w:t>
+      </w:r>
+      <w:r>
+        <w:rPr>
+          <w:rFonts w:ascii="Calibri" w:eastAsia="Times New Roman" w:hAnsi="Calibri" w:cs="Calibri"/>
+          <w:b/>
+          <w:bCs/>
+          <w:color w:val="000000"/>
+          <w:lang w:eastAsia="en-MY"/>
+        </w:rPr>
+        <w:t xml:space="preserve"> </w:t>
+      </w:r>
+      <w:proofErr w:type="spellStart"/>
+      <w:r>
+        <w:rPr>
+          <w:rFonts w:ascii="Calibri" w:eastAsia="Times New Roman" w:hAnsi="Calibri" w:cs="Calibri"/>
+          <w:b/>
+          <w:bCs/>
+          <w:color w:val="000000"/>
+          <w:lang w:eastAsia="en-MY"/>
+        </w:rPr>
+        <w:t>SimpleClub</w:t>
+      </w:r>
+      <w:proofErr w:type="spellEnd"/>
+      <w:r>
+        <w:rPr>
+          <w:rFonts w:ascii="Calibri" w:eastAsia="Times New Roman" w:hAnsi="Calibri" w:cs="Calibri"/>
+          <w:color w:val="000000"/>
+          <w:lang w:eastAsia="en-MY"/>
+        </w:rPr>
+        <w:t xml:space="preserve"> class. </w:t>
+      </w:r>
+    </w:p>
+    <w:p>
+      <w:pPr>
+        <w:rPr>
+          <w:rFonts w:ascii="Calibri" w:eastAsia="Calibri" w:hAnsi="Calibri" w:cs="Calibri"/>
+          <w:sz w:val="28"/>
+          <w:szCs w:val="28"/>
+        </w:rPr>
+      </w:pPr>
+    </w:p>
+    <w:p>
+      <w:pPr>
+        <w:rPr>
+          <w:rFonts w:ascii="Calibri" w:eastAsia="Calibri" w:hAnsi="Calibri" w:cs="Calibri"/>
+          <w:sz w:val="28"/>
+          <w:szCs w:val="28"/>
+        </w:rPr>
+      </w:pPr>
+    </w:p>
+    <w:p>
+      <w:pPr>
+        <w:rPr>
           <w:rFonts w:ascii="Calibri" w:eastAsia="Times New Roman" w:hAnsi="Calibri" w:cs="Calibri"/>
           <w:color w:val="000000"/>
           <w:sz w:val="28"/>
@@ -11049,8 +13188,9 @@
     </w:p>
     <w:p>
       <w:pPr>
+        <w:pStyle w:val="ListParagraph"/>
         <w:numPr>
-          <w:ilvl w:val="1"/>
+          <w:ilvl w:val="0"/>
           <w:numId w:val="34"/>
         </w:numPr>
         <w:spacing w:line="276" w:lineRule="auto"/>
@@ -18921,6 +21061,119 @@
     </w:lvl>
   </w:abstractNum>
   <w:abstractNum w:abstractNumId="11" w15:restartNumberingAfterBreak="0">
+    <w:nsid w:val="196E4721"/>
+    <w:multiLevelType w:val="multilevel"/>
+    <w:tmpl w:val="146A7916"/>
+    <w:lvl w:ilvl="0">
+      <w:start w:val="1"/>
+      <w:numFmt w:val="decimal"/>
+      <w:lvlText w:val="%1."/>
+      <w:lvlJc w:val="left"/>
+      <w:pPr>
+        <w:tabs>
+          <w:tab w:val="num" w:pos="720"/>
+        </w:tabs>
+        <w:ind w:left="720" w:hanging="360"/>
+      </w:pPr>
+    </w:lvl>
+    <w:lvl w:ilvl="1" w:tentative="1">
+      <w:start w:val="1"/>
+      <w:numFmt w:val="decimal"/>
+      <w:lvlText w:val="%2."/>
+      <w:lvlJc w:val="left"/>
+      <w:pPr>
+        <w:tabs>
+          <w:tab w:val="num" w:pos="1440"/>
+        </w:tabs>
+        <w:ind w:left="1440" w:hanging="360"/>
+      </w:pPr>
+    </w:lvl>
+    <w:lvl w:ilvl="2" w:tentative="1">
+      <w:start w:val="1"/>
+      <w:numFmt w:val="decimal"/>
+      <w:lvlText w:val="%3."/>
+      <w:lvlJc w:val="left"/>
+      <w:pPr>
+        <w:tabs>
+          <w:tab w:val="num" w:pos="2160"/>
+        </w:tabs>
+        <w:ind w:left="2160" w:hanging="360"/>
+      </w:pPr>
+    </w:lvl>
+    <w:lvl w:ilvl="3" w:tentative="1">
+      <w:start w:val="1"/>
+      <w:numFmt w:val="decimal"/>
+      <w:lvlText w:val="%4."/>
+      <w:lvlJc w:val="left"/>
+      <w:pPr>
+        <w:tabs>
+          <w:tab w:val="num" w:pos="2880"/>
+        </w:tabs>
+        <w:ind w:left="2880" w:hanging="360"/>
+      </w:pPr>
+    </w:lvl>
+    <w:lvl w:ilvl="4" w:tentative="1">
+      <w:start w:val="1"/>
+      <w:numFmt w:val="decimal"/>
+      <w:lvlText w:val="%5."/>
+      <w:lvlJc w:val="left"/>
+      <w:pPr>
+        <w:tabs>
+          <w:tab w:val="num" w:pos="3600"/>
+        </w:tabs>
+        <w:ind w:left="3600" w:hanging="360"/>
+      </w:pPr>
+    </w:lvl>
+    <w:lvl w:ilvl="5" w:tentative="1">
+      <w:start w:val="1"/>
+      <w:numFmt w:val="decimal"/>
+      <w:lvlText w:val="%6."/>
+      <w:lvlJc w:val="left"/>
+      <w:pPr>
+        <w:tabs>
+          <w:tab w:val="num" w:pos="4320"/>
+        </w:tabs>
+        <w:ind w:left="4320" w:hanging="360"/>
+      </w:pPr>
+    </w:lvl>
+    <w:lvl w:ilvl="6" w:tentative="1">
+      <w:start w:val="1"/>
+      <w:numFmt w:val="decimal"/>
+      <w:lvlText w:val="%7."/>
+      <w:lvlJc w:val="left"/>
+      <w:pPr>
+        <w:tabs>
+          <w:tab w:val="num" w:pos="5040"/>
+        </w:tabs>
+        <w:ind w:left="5040" w:hanging="360"/>
+      </w:pPr>
+    </w:lvl>
+    <w:lvl w:ilvl="7" w:tentative="1">
+      <w:start w:val="1"/>
+      <w:numFmt w:val="decimal"/>
+      <w:lvlText w:val="%8."/>
+      <w:lvlJc w:val="left"/>
+      <w:pPr>
+        <w:tabs>
+          <w:tab w:val="num" w:pos="5760"/>
+        </w:tabs>
+        <w:ind w:left="5760" w:hanging="360"/>
+      </w:pPr>
+    </w:lvl>
+    <w:lvl w:ilvl="8" w:tentative="1">
+      <w:start w:val="1"/>
+      <w:numFmt w:val="decimal"/>
+      <w:lvlText w:val="%9."/>
+      <w:lvlJc w:val="left"/>
+      <w:pPr>
+        <w:tabs>
+          <w:tab w:val="num" w:pos="6480"/>
+        </w:tabs>
+        <w:ind w:left="6480" w:hanging="360"/>
+      </w:pPr>
+    </w:lvl>
+  </w:abstractNum>
+  <w:abstractNum w:abstractNumId="12" w15:restartNumberingAfterBreak="0">
     <w:nsid w:val="199E65CA"/>
     <w:multiLevelType w:val="multilevel"/>
     <w:tmpl w:val="A32C7FF2"/>
@@ -19033,7 +21286,120 @@
       </w:rPr>
     </w:lvl>
   </w:abstractNum>
-  <w:abstractNum w:abstractNumId="12" w15:restartNumberingAfterBreak="0">
+  <w:abstractNum w:abstractNumId="13" w15:restartNumberingAfterBreak="0">
+    <w:nsid w:val="1CE822DF"/>
+    <w:multiLevelType w:val="multilevel"/>
+    <w:tmpl w:val="E1F034A6"/>
+    <w:lvl w:ilvl="0">
+      <w:start w:val="1"/>
+      <w:numFmt w:val="decimal"/>
+      <w:lvlText w:val="%1."/>
+      <w:lvlJc w:val="left"/>
+      <w:pPr>
+        <w:tabs>
+          <w:tab w:val="num" w:pos="720"/>
+        </w:tabs>
+        <w:ind w:left="720" w:hanging="360"/>
+      </w:pPr>
+    </w:lvl>
+    <w:lvl w:ilvl="1" w:tentative="1">
+      <w:start w:val="1"/>
+      <w:numFmt w:val="decimal"/>
+      <w:lvlText w:val="%2."/>
+      <w:lvlJc w:val="left"/>
+      <w:pPr>
+        <w:tabs>
+          <w:tab w:val="num" w:pos="1440"/>
+        </w:tabs>
+        <w:ind w:left="1440" w:hanging="360"/>
+      </w:pPr>
+    </w:lvl>
+    <w:lvl w:ilvl="2" w:tentative="1">
+      <w:start w:val="1"/>
+      <w:numFmt w:val="decimal"/>
+      <w:lvlText w:val="%3."/>
+      <w:lvlJc w:val="left"/>
+      <w:pPr>
+        <w:tabs>
+          <w:tab w:val="num" w:pos="2160"/>
+        </w:tabs>
+        <w:ind w:left="2160" w:hanging="360"/>
+      </w:pPr>
+    </w:lvl>
+    <w:lvl w:ilvl="3" w:tentative="1">
+      <w:start w:val="1"/>
+      <w:numFmt w:val="decimal"/>
+      <w:lvlText w:val="%4."/>
+      <w:lvlJc w:val="left"/>
+      <w:pPr>
+        <w:tabs>
+          <w:tab w:val="num" w:pos="2880"/>
+        </w:tabs>
+        <w:ind w:left="2880" w:hanging="360"/>
+      </w:pPr>
+    </w:lvl>
+    <w:lvl w:ilvl="4" w:tentative="1">
+      <w:start w:val="1"/>
+      <w:numFmt w:val="decimal"/>
+      <w:lvlText w:val="%5."/>
+      <w:lvlJc w:val="left"/>
+      <w:pPr>
+        <w:tabs>
+          <w:tab w:val="num" w:pos="3600"/>
+        </w:tabs>
+        <w:ind w:left="3600" w:hanging="360"/>
+      </w:pPr>
+    </w:lvl>
+    <w:lvl w:ilvl="5" w:tentative="1">
+      <w:start w:val="1"/>
+      <w:numFmt w:val="decimal"/>
+      <w:lvlText w:val="%6."/>
+      <w:lvlJc w:val="left"/>
+      <w:pPr>
+        <w:tabs>
+          <w:tab w:val="num" w:pos="4320"/>
+        </w:tabs>
+        <w:ind w:left="4320" w:hanging="360"/>
+      </w:pPr>
+    </w:lvl>
+    <w:lvl w:ilvl="6" w:tentative="1">
+      <w:start w:val="1"/>
+      <w:numFmt w:val="decimal"/>
+      <w:lvlText w:val="%7."/>
+      <w:lvlJc w:val="left"/>
+      <w:pPr>
+        <w:tabs>
+          <w:tab w:val="num" w:pos="5040"/>
+        </w:tabs>
+        <w:ind w:left="5040" w:hanging="360"/>
+      </w:pPr>
+    </w:lvl>
+    <w:lvl w:ilvl="7" w:tentative="1">
+      <w:start w:val="1"/>
+      <w:numFmt w:val="decimal"/>
+      <w:lvlText w:val="%8."/>
+      <w:lvlJc w:val="left"/>
+      <w:pPr>
+        <w:tabs>
+          <w:tab w:val="num" w:pos="5760"/>
+        </w:tabs>
+        <w:ind w:left="5760" w:hanging="360"/>
+      </w:pPr>
+    </w:lvl>
+    <w:lvl w:ilvl="8" w:tentative="1">
+      <w:start w:val="1"/>
+      <w:numFmt w:val="decimal"/>
+      <w:lvlText w:val="%9."/>
+      <w:lvlJc w:val="left"/>
+      <w:pPr>
+        <w:tabs>
+          <w:tab w:val="num" w:pos="6480"/>
+        </w:tabs>
+        <w:ind w:left="6480" w:hanging="360"/>
+      </w:pPr>
+    </w:lvl>
+  </w:abstractNum>
+  <w:abstractNum w:abstractNumId="14" w15:restartNumberingAfterBreak="0">
     <w:nsid w:val="1DA15D73"/>
     <w:multiLevelType w:val="multilevel"/>
     <w:tmpl w:val="7F3697EA"/>
@@ -19146,7 +21512,7 @@
       </w:rPr>
     </w:lvl>
   </w:abstractNum>
-  <w:abstractNum w:abstractNumId="13" w15:restartNumberingAfterBreak="0">
+  <w:abstractNum w:abstractNumId="15" w15:restartNumberingAfterBreak="0">
     <w:nsid w:val="1E3C156A"/>
     <w:multiLevelType w:val="multilevel"/>
     <w:tmpl w:val="5A2E10A2"/>
@@ -19259,7 +21625,7 @@
       </w:pPr>
     </w:lvl>
   </w:abstractNum>
-  <w:abstractNum w:abstractNumId="14" w15:restartNumberingAfterBreak="0">
+  <w:abstractNum w:abstractNumId="16" w15:restartNumberingAfterBreak="0">
     <w:nsid w:val="1FC63834"/>
     <w:multiLevelType w:val="multilevel"/>
     <w:tmpl w:val="E3F4B61C"/>
@@ -19372,7 +21738,7 @@
       </w:rPr>
     </w:lvl>
   </w:abstractNum>
-  <w:abstractNum w:abstractNumId="15" w15:restartNumberingAfterBreak="0">
+  <w:abstractNum w:abstractNumId="17" w15:restartNumberingAfterBreak="0">
     <w:nsid w:val="200C35B8"/>
     <w:multiLevelType w:val="multilevel"/>
     <w:tmpl w:val="3DDED5C4"/>
@@ -19485,7 +21851,7 @@
       </w:rPr>
     </w:lvl>
   </w:abstractNum>
-  <w:abstractNum w:abstractNumId="16" w15:restartNumberingAfterBreak="0">
+  <w:abstractNum w:abstractNumId="18" w15:restartNumberingAfterBreak="0">
     <w:nsid w:val="228F6F3F"/>
     <w:multiLevelType w:val="multilevel"/>
     <w:tmpl w:val="1236F234"/>
@@ -19634,7 +22000,7 @@
       </w:rPr>
     </w:lvl>
   </w:abstractNum>
-  <w:abstractNum w:abstractNumId="17" w15:restartNumberingAfterBreak="0">
+  <w:abstractNum w:abstractNumId="19" w15:restartNumberingAfterBreak="0">
     <w:nsid w:val="235F3829"/>
     <w:multiLevelType w:val="multilevel"/>
     <w:tmpl w:val="6CBCCDF4"/>
@@ -19747,7 +22113,7 @@
       </w:rPr>
     </w:lvl>
   </w:abstractNum>
-  <w:abstractNum w:abstractNumId="18" w15:restartNumberingAfterBreak="0">
+  <w:abstractNum w:abstractNumId="20" w15:restartNumberingAfterBreak="0">
     <w:nsid w:val="24725A92"/>
     <w:multiLevelType w:val="multilevel"/>
     <w:tmpl w:val="C2F6F858"/>
@@ -19860,7 +22226,7 @@
       </w:pPr>
     </w:lvl>
   </w:abstractNum>
-  <w:abstractNum w:abstractNumId="19" w15:restartNumberingAfterBreak="0">
+  <w:abstractNum w:abstractNumId="21" w15:restartNumberingAfterBreak="0">
     <w:nsid w:val="27151069"/>
     <w:multiLevelType w:val="multilevel"/>
     <w:tmpl w:val="A176D1FA"/>
@@ -19973,7 +22339,7 @@
       </w:rPr>
     </w:lvl>
   </w:abstractNum>
-  <w:abstractNum w:abstractNumId="20" w15:restartNumberingAfterBreak="0">
+  <w:abstractNum w:abstractNumId="22" w15:restartNumberingAfterBreak="0">
     <w:nsid w:val="27C61106"/>
     <w:multiLevelType w:val="multilevel"/>
     <w:tmpl w:val="814CD0CC"/>
@@ -20086,7 +22452,7 @@
       </w:rPr>
     </w:lvl>
   </w:abstractNum>
-  <w:abstractNum w:abstractNumId="21" w15:restartNumberingAfterBreak="0">
+  <w:abstractNum w:abstractNumId="23" w15:restartNumberingAfterBreak="0">
     <w:nsid w:val="29140CBA"/>
     <w:multiLevelType w:val="multilevel"/>
     <w:tmpl w:val="BF1AD466"/>
@@ -20199,7 +22565,120 @@
       </w:rPr>
     </w:lvl>
   </w:abstractNum>
-  <w:abstractNum w:abstractNumId="22" w15:restartNumberingAfterBreak="0">
+  <w:abstractNum w:abstractNumId="24" w15:restartNumberingAfterBreak="0">
+    <w:nsid w:val="2E5777B1"/>
+    <w:multiLevelType w:val="multilevel"/>
+    <w:tmpl w:val="1CC05ACA"/>
+    <w:lvl w:ilvl="0">
+      <w:start w:val="1"/>
+      <w:numFmt w:val="decimal"/>
+      <w:lvlText w:val="%1."/>
+      <w:lvlJc w:val="left"/>
+      <w:pPr>
+        <w:tabs>
+          <w:tab w:val="num" w:pos="720"/>
+        </w:tabs>
+        <w:ind w:left="720" w:hanging="360"/>
+      </w:pPr>
+    </w:lvl>
+    <w:lvl w:ilvl="1" w:tentative="1">
+      <w:start w:val="1"/>
+      <w:numFmt w:val="decimal"/>
+      <w:lvlText w:val="%2."/>
+      <w:lvlJc w:val="left"/>
+      <w:pPr>
+        <w:tabs>
+          <w:tab w:val="num" w:pos="1440"/>
+        </w:tabs>
+        <w:ind w:left="1440" w:hanging="360"/>
+      </w:pPr>
+    </w:lvl>
+    <w:lvl w:ilvl="2" w:tentative="1">
+      <w:start w:val="1"/>
+      <w:numFmt w:val="decimal"/>
+      <w:lvlText w:val="%3."/>
+      <w:lvlJc w:val="left"/>
+      <w:pPr>
+        <w:tabs>
+          <w:tab w:val="num" w:pos="2160"/>
+        </w:tabs>
+        <w:ind w:left="2160" w:hanging="360"/>
+      </w:pPr>
+    </w:lvl>
+    <w:lvl w:ilvl="3" w:tentative="1">
+      <w:start w:val="1"/>
+      <w:numFmt w:val="decimal"/>
+      <w:lvlText w:val="%4."/>
+      <w:lvlJc w:val="left"/>
+      <w:pPr>
+        <w:tabs>
+          <w:tab w:val="num" w:pos="2880"/>
+        </w:tabs>
+        <w:ind w:left="2880" w:hanging="360"/>
+      </w:pPr>
+    </w:lvl>
+    <w:lvl w:ilvl="4" w:tentative="1">
+      <w:start w:val="1"/>
+      <w:numFmt w:val="decimal"/>
+      <w:lvlText w:val="%5."/>
+      <w:lvlJc w:val="left"/>
+      <w:pPr>
+        <w:tabs>
+          <w:tab w:val="num" w:pos="3600"/>
+        </w:tabs>
+        <w:ind w:left="3600" w:hanging="360"/>
+      </w:pPr>
+    </w:lvl>
+    <w:lvl w:ilvl="5" w:tentative="1">
+      <w:start w:val="1"/>
+      <w:numFmt w:val="decimal"/>
+      <w:lvlText w:val="%6."/>
+      <w:lvlJc w:val="left"/>
+      <w:pPr>
+        <w:tabs>
+          <w:tab w:val="num" w:pos="4320"/>
+        </w:tabs>
+        <w:ind w:left="4320" w:hanging="360"/>
+      </w:pPr>
+    </w:lvl>
+    <w:lvl w:ilvl="6" w:tentative="1">
+      <w:start w:val="1"/>
+      <w:numFmt w:val="decimal"/>
+      <w:lvlText w:val="%7."/>
+      <w:lvlJc w:val="left"/>
+      <w:pPr>
+        <w:tabs>
+          <w:tab w:val="num" w:pos="5040"/>
+        </w:tabs>
+        <w:ind w:left="5040" w:hanging="360"/>
+      </w:pPr>
+    </w:lvl>
+    <w:lvl w:ilvl="7" w:tentative="1">
+      <w:start w:val="1"/>
+      <w:numFmt w:val="decimal"/>
+      <w:lvlText w:val="%8."/>
+      <w:lvlJc w:val="left"/>
+      <w:pPr>
+        <w:tabs>
+          <w:tab w:val="num" w:pos="5760"/>
+        </w:tabs>
+        <w:ind w:left="5760" w:hanging="360"/>
+      </w:pPr>
+    </w:lvl>
+    <w:lvl w:ilvl="8" w:tentative="1">
+      <w:start w:val="1"/>
+      <w:numFmt w:val="decimal"/>
+      <w:lvlText w:val="%9."/>
+      <w:lvlJc w:val="left"/>
+      <w:pPr>
+        <w:tabs>
+          <w:tab w:val="num" w:pos="6480"/>
+        </w:tabs>
+        <w:ind w:left="6480" w:hanging="360"/>
+      </w:pPr>
+    </w:lvl>
+  </w:abstractNum>
+  <w:abstractNum w:abstractNumId="25" w15:restartNumberingAfterBreak="0">
     <w:nsid w:val="2F1C0692"/>
     <w:multiLevelType w:val="multilevel"/>
     <w:tmpl w:val="97B443DC"/>
@@ -20312,7 +22791,7 @@
       </w:pPr>
     </w:lvl>
   </w:abstractNum>
-  <w:abstractNum w:abstractNumId="23" w15:restartNumberingAfterBreak="0">
+  <w:abstractNum w:abstractNumId="26" w15:restartNumberingAfterBreak="0">
     <w:nsid w:val="2F325BB7"/>
     <w:multiLevelType w:val="multilevel"/>
     <w:tmpl w:val="AF9682C6"/>
@@ -20425,7 +22904,7 @@
       </w:pPr>
     </w:lvl>
   </w:abstractNum>
-  <w:abstractNum w:abstractNumId="24" w15:restartNumberingAfterBreak="0">
+  <w:abstractNum w:abstractNumId="27" w15:restartNumberingAfterBreak="0">
     <w:nsid w:val="34B41AC5"/>
     <w:multiLevelType w:val="multilevel"/>
     <w:tmpl w:val="54465E7C"/>
@@ -20538,7 +23017,7 @@
       </w:pPr>
     </w:lvl>
   </w:abstractNum>
-  <w:abstractNum w:abstractNumId="25" w15:restartNumberingAfterBreak="0">
+  <w:abstractNum w:abstractNumId="28" w15:restartNumberingAfterBreak="0">
     <w:nsid w:val="34CD698B"/>
     <w:multiLevelType w:val="multilevel"/>
     <w:tmpl w:val="7C28AA0E"/>
@@ -20651,7 +23130,7 @@
       </w:rPr>
     </w:lvl>
   </w:abstractNum>
-  <w:abstractNum w:abstractNumId="26" w15:restartNumberingAfterBreak="0">
+  <w:abstractNum w:abstractNumId="29" w15:restartNumberingAfterBreak="0">
     <w:nsid w:val="366329B3"/>
     <w:multiLevelType w:val="multilevel"/>
     <w:tmpl w:val="DE1A279A"/>
@@ -20764,7 +23243,120 @@
       </w:rPr>
     </w:lvl>
   </w:abstractNum>
-  <w:abstractNum w:abstractNumId="27" w15:restartNumberingAfterBreak="0">
+  <w:abstractNum w:abstractNumId="30" w15:restartNumberingAfterBreak="0">
+    <w:nsid w:val="392C0F72"/>
+    <w:multiLevelType w:val="multilevel"/>
+    <w:tmpl w:val="70700DB6"/>
+    <w:lvl w:ilvl="0">
+      <w:start w:val="1"/>
+      <w:numFmt w:val="decimal"/>
+      <w:lvlText w:val="%1."/>
+      <w:lvlJc w:val="left"/>
+      <w:pPr>
+        <w:tabs>
+          <w:tab w:val="num" w:pos="720"/>
+        </w:tabs>
+        <w:ind w:left="720" w:hanging="360"/>
+      </w:pPr>
+    </w:lvl>
+    <w:lvl w:ilvl="1" w:tentative="1">
+      <w:start w:val="1"/>
+      <w:numFmt w:val="decimal"/>
+      <w:lvlText w:val="%2."/>
+      <w:lvlJc w:val="left"/>
+      <w:pPr>
+        <w:tabs>
+          <w:tab w:val="num" w:pos="1440"/>
+        </w:tabs>
+        <w:ind w:left="1440" w:hanging="360"/>
+      </w:pPr>
+    </w:lvl>
+    <w:lvl w:ilvl="2" w:tentative="1">
+      <w:start w:val="1"/>
+      <w:numFmt w:val="decimal"/>
+      <w:lvlText w:val="%3."/>
+      <w:lvlJc w:val="left"/>
+      <w:pPr>
+        <w:tabs>
+          <w:tab w:val="num" w:pos="2160"/>
+        </w:tabs>
+        <w:ind w:left="2160" w:hanging="360"/>
+      </w:pPr>
+    </w:lvl>
+    <w:lvl w:ilvl="3" w:tentative="1">
+      <w:start w:val="1"/>
+      <w:numFmt w:val="decimal"/>
+      <w:lvlText w:val="%4."/>
+      <w:lvlJc w:val="left"/>
+      <w:pPr>
+        <w:tabs>
+          <w:tab w:val="num" w:pos="2880"/>
+        </w:tabs>
+        <w:ind w:left="2880" w:hanging="360"/>
+      </w:pPr>
+    </w:lvl>
+    <w:lvl w:ilvl="4" w:tentative="1">
+      <w:start w:val="1"/>
+      <w:numFmt w:val="decimal"/>
+      <w:lvlText w:val="%5."/>
+      <w:lvlJc w:val="left"/>
+      <w:pPr>
+        <w:tabs>
+          <w:tab w:val="num" w:pos="3600"/>
+        </w:tabs>
+        <w:ind w:left="3600" w:hanging="360"/>
+      </w:pPr>
+    </w:lvl>
+    <w:lvl w:ilvl="5" w:tentative="1">
+      <w:start w:val="1"/>
+      <w:numFmt w:val="decimal"/>
+      <w:lvlText w:val="%6."/>
+      <w:lvlJc w:val="left"/>
+      <w:pPr>
+        <w:tabs>
+          <w:tab w:val="num" w:pos="4320"/>
+        </w:tabs>
+        <w:ind w:left="4320" w:hanging="360"/>
+      </w:pPr>
+    </w:lvl>
+    <w:lvl w:ilvl="6" w:tentative="1">
+      <w:start w:val="1"/>
+      <w:numFmt w:val="decimal"/>
+      <w:lvlText w:val="%7."/>
+      <w:lvlJc w:val="left"/>
+      <w:pPr>
+        <w:tabs>
+          <w:tab w:val="num" w:pos="5040"/>
+        </w:tabs>
+        <w:ind w:left="5040" w:hanging="360"/>
+      </w:pPr>
+    </w:lvl>
+    <w:lvl w:ilvl="7" w:tentative="1">
+      <w:start w:val="1"/>
+      <w:numFmt w:val="decimal"/>
+      <w:lvlText w:val="%8."/>
+      <w:lvlJc w:val="left"/>
+      <w:pPr>
+        <w:tabs>
+          <w:tab w:val="num" w:pos="5760"/>
+        </w:tabs>
+        <w:ind w:left="5760" w:hanging="360"/>
+      </w:pPr>
+    </w:lvl>
+    <w:lvl w:ilvl="8" w:tentative="1">
+      <w:start w:val="1"/>
+      <w:numFmt w:val="decimal"/>
+      <w:lvlText w:val="%9."/>
+      <w:lvlJc w:val="left"/>
+      <w:pPr>
+        <w:tabs>
+          <w:tab w:val="num" w:pos="6480"/>
+        </w:tabs>
+        <w:ind w:left="6480" w:hanging="360"/>
+      </w:pPr>
+    </w:lvl>
+  </w:abstractNum>
+  <w:abstractNum w:abstractNumId="31" w15:restartNumberingAfterBreak="0">
     <w:nsid w:val="3CA25800"/>
     <w:multiLevelType w:val="hybridMultilevel"/>
     <w:tmpl w:val="7040D004"/>
@@ -20853,7 +23445,7 @@
       </w:pPr>
     </w:lvl>
   </w:abstractNum>
-  <w:abstractNum w:abstractNumId="28" w15:restartNumberingAfterBreak="0">
+  <w:abstractNum w:abstractNumId="32" w15:restartNumberingAfterBreak="0">
     <w:nsid w:val="3FB66AE0"/>
     <w:multiLevelType w:val="multilevel"/>
     <w:tmpl w:val="B2A02A72"/>
@@ -20966,7 +23558,7 @@
       </w:rPr>
     </w:lvl>
   </w:abstractNum>
-  <w:abstractNum w:abstractNumId="29" w15:restartNumberingAfterBreak="0">
+  <w:abstractNum w:abstractNumId="33" w15:restartNumberingAfterBreak="0">
     <w:nsid w:val="3FEF739E"/>
     <w:multiLevelType w:val="multilevel"/>
     <w:tmpl w:val="AA680B82"/>
@@ -21079,7 +23671,156 @@
       </w:rPr>
     </w:lvl>
   </w:abstractNum>
-  <w:abstractNum w:abstractNumId="30" w15:restartNumberingAfterBreak="0">
+  <w:abstractNum w:abstractNumId="34" w15:restartNumberingAfterBreak="0">
+    <w:nsid w:val="41BF0E9E"/>
+    <w:multiLevelType w:val="multilevel"/>
+    <w:tmpl w:val="E500CAE4"/>
+    <w:lvl w:ilvl="0">
+      <w:start w:val="1"/>
+      <w:numFmt w:val="bullet"/>
+      <w:lvlText w:val=""/>
+      <w:lvlJc w:val="left"/>
+      <w:pPr>
+        <w:tabs>
+          <w:tab w:val="num" w:pos="720"/>
+        </w:tabs>
+        <w:ind w:left="720" w:hanging="360"/>
+      </w:pPr>
+      <w:rPr>
+        <w:rFonts w:ascii="Symbol" w:hAnsi="Symbol" w:hint="default"/>
+        <w:sz w:val="20"/>
+      </w:rPr>
+    </w:lvl>
+    <w:lvl w:ilvl="1" w:tentative="1">
+      <w:start w:val="1"/>
+      <w:numFmt w:val="bullet"/>
+      <w:lvlText w:val="o"/>
+      <w:lvlJc w:val="left"/>
+      <w:pPr>
+        <w:tabs>
+          <w:tab w:val="num" w:pos="1440"/>
+        </w:tabs>
+        <w:ind w:left="1440" w:hanging="360"/>
+      </w:pPr>
+      <w:rPr>
+        <w:rFonts w:ascii="Courier New" w:hAnsi="Courier New" w:hint="default"/>
+        <w:sz w:val="20"/>
+      </w:rPr>
+    </w:lvl>
+    <w:lvl w:ilvl="2" w:tentative="1">
+      <w:start w:val="1"/>
+      <w:numFmt w:val="bullet"/>
+      <w:lvlText w:val=""/>
+      <w:lvlJc w:val="left"/>
+      <w:pPr>
+        <w:tabs>
+          <w:tab w:val="num" w:pos="2160"/>
+        </w:tabs>
+        <w:ind w:left="2160" w:hanging="360"/>
+      </w:pPr>
+      <w:rPr>
+        <w:rFonts w:ascii="Wingdings" w:hAnsi="Wingdings" w:hint="default"/>
+        <w:sz w:val="20"/>
+      </w:rPr>
+    </w:lvl>
+    <w:lvl w:ilvl="3" w:tentative="1">
+      <w:start w:val="1"/>
+      <w:numFmt w:val="bullet"/>
+      <w:lvlText w:val=""/>
+      <w:lvlJc w:val="left"/>
+      <w:pPr>
+        <w:tabs>
+          <w:tab w:val="num" w:pos="2880"/>
+        </w:tabs>
+        <w:ind w:left="2880" w:hanging="360"/>
+      </w:pPr>
+      <w:rPr>
+        <w:rFonts w:ascii="Wingdings" w:hAnsi="Wingdings" w:hint="default"/>
+        <w:sz w:val="20"/>
+      </w:rPr>
+    </w:lvl>
+    <w:lvl w:ilvl="4" w:tentative="1">
+      <w:start w:val="1"/>
+      <w:numFmt w:val="bullet"/>
+      <w:lvlText w:val=""/>
+      <w:lvlJc w:val="left"/>
+      <w:pPr>
+        <w:tabs>
+          <w:tab w:val="num" w:pos="3600"/>
+        </w:tabs>
+        <w:ind w:left="3600" w:hanging="360"/>
+      </w:pPr>
+      <w:rPr>
+        <w:rFonts w:ascii="Wingdings" w:hAnsi="Wingdings" w:hint="default"/>
+        <w:sz w:val="20"/>
+      </w:rPr>
+    </w:lvl>
+    <w:lvl w:ilvl="5" w:tentative="1">
+      <w:start w:val="1"/>
+      <w:numFmt w:val="bullet"/>
+      <w:lvlText w:val=""/>
+      <w:lvlJc w:val="left"/>
+      <w:pPr>
+        <w:tabs>
+          <w:tab w:val="num" w:pos="4320"/>
+        </w:tabs>
+        <w:ind w:left="4320" w:hanging="360"/>
+      </w:pPr>
+      <w:rPr>
+        <w:rFonts w:ascii="Wingdings" w:hAnsi="Wingdings" w:hint="default"/>
+        <w:sz w:val="20"/>
+      </w:rPr>
+    </w:lvl>
+    <w:lvl w:ilvl="6" w:tentative="1">
+      <w:start w:val="1"/>
+      <w:numFmt w:val="bullet"/>
+      <w:lvlText w:val=""/>
+      <w:lvlJc w:val="left"/>
+      <w:pPr>
+        <w:tabs>
+          <w:tab w:val="num" w:pos="5040"/>
+        </w:tabs>
+        <w:ind w:left="5040" w:hanging="360"/>
+      </w:pPr>
+      <w:rPr>
+        <w:rFonts w:ascii="Wingdings" w:hAnsi="Wingdings" w:hint="default"/>
+        <w:sz w:val="20"/>
+      </w:rPr>
+    </w:lvl>
+    <w:lvl w:ilvl="7" w:tentative="1">
+      <w:start w:val="1"/>
+      <w:numFmt w:val="bullet"/>
+      <w:lvlText w:val=""/>
+      <w:lvlJc w:val="left"/>
+      <w:pPr>
+        <w:tabs>
+          <w:tab w:val="num" w:pos="5760"/>
+        </w:tabs>
+        <w:ind w:left="5760" w:hanging="360"/>
+      </w:pPr>
+      <w:rPr>
+        <w:rFonts w:ascii="Wingdings" w:hAnsi="Wingdings" w:hint="default"/>
+        <w:sz w:val="20"/>
+      </w:rPr>
+    </w:lvl>
+    <w:lvl w:ilvl="8" w:tentative="1">
+      <w:start w:val="1"/>
+      <w:numFmt w:val="bullet"/>
+      <w:lvlText w:val=""/>
+      <w:lvlJc w:val="left"/>
+      <w:pPr>
+        <w:tabs>
+          <w:tab w:val="num" w:pos="6480"/>
+        </w:tabs>
+        <w:ind w:left="6480" w:hanging="360"/>
+      </w:pPr>
+      <w:rPr>
+        <w:rFonts w:ascii="Wingdings" w:hAnsi="Wingdings" w:hint="default"/>
+        <w:sz w:val="20"/>
+      </w:rPr>
+    </w:lvl>
+  </w:abstractNum>
+  <w:abstractNum w:abstractNumId="35" w15:restartNumberingAfterBreak="0">
     <w:nsid w:val="452C7B51"/>
     <w:multiLevelType w:val="multilevel"/>
     <w:tmpl w:val="34D066B4"/>
@@ -21192,7 +23933,7 @@
       </w:rPr>
     </w:lvl>
   </w:abstractNum>
-  <w:abstractNum w:abstractNumId="31" w15:restartNumberingAfterBreak="0">
+  <w:abstractNum w:abstractNumId="36" w15:restartNumberingAfterBreak="0">
     <w:nsid w:val="46265400"/>
     <w:multiLevelType w:val="multilevel"/>
     <w:tmpl w:val="94A62210"/>
@@ -21305,7 +24046,7 @@
       </w:rPr>
     </w:lvl>
   </w:abstractNum>
-  <w:abstractNum w:abstractNumId="32" w15:restartNumberingAfterBreak="0">
+  <w:abstractNum w:abstractNumId="37" w15:restartNumberingAfterBreak="0">
     <w:nsid w:val="46D05A7A"/>
     <w:multiLevelType w:val="multilevel"/>
     <w:tmpl w:val="A6E8BB3A"/>
@@ -21418,7 +24159,7 @@
       </w:pPr>
     </w:lvl>
   </w:abstractNum>
-  <w:abstractNum w:abstractNumId="33" w15:restartNumberingAfterBreak="0">
+  <w:abstractNum w:abstractNumId="38" w15:restartNumberingAfterBreak="0">
     <w:nsid w:val="47164CC8"/>
     <w:multiLevelType w:val="multilevel"/>
     <w:tmpl w:val="AE42A864"/>
@@ -21531,7 +24272,7 @@
       </w:pPr>
     </w:lvl>
   </w:abstractNum>
-  <w:abstractNum w:abstractNumId="34" w15:restartNumberingAfterBreak="0">
+  <w:abstractNum w:abstractNumId="39" w15:restartNumberingAfterBreak="0">
     <w:nsid w:val="478C14B5"/>
     <w:multiLevelType w:val="multilevel"/>
     <w:tmpl w:val="15B4F6B0"/>
@@ -21644,7 +24385,7 @@
       </w:rPr>
     </w:lvl>
   </w:abstractNum>
-  <w:abstractNum w:abstractNumId="35" w15:restartNumberingAfterBreak="0">
+  <w:abstractNum w:abstractNumId="40" w15:restartNumberingAfterBreak="0">
     <w:nsid w:val="4A805009"/>
     <w:multiLevelType w:val="multilevel"/>
     <w:tmpl w:val="693A7718"/>
@@ -21793,7 +24534,7 @@
       </w:rPr>
     </w:lvl>
   </w:abstractNum>
-  <w:abstractNum w:abstractNumId="36" w15:restartNumberingAfterBreak="0">
+  <w:abstractNum w:abstractNumId="41" w15:restartNumberingAfterBreak="0">
     <w:nsid w:val="4D160837"/>
     <w:multiLevelType w:val="multilevel"/>
     <w:tmpl w:val="96140BB8"/>
@@ -21906,7 +24647,7 @@
       </w:rPr>
     </w:lvl>
   </w:abstractNum>
-  <w:abstractNum w:abstractNumId="37" w15:restartNumberingAfterBreak="0">
+  <w:abstractNum w:abstractNumId="42" w15:restartNumberingAfterBreak="0">
     <w:nsid w:val="4D685B73"/>
     <w:multiLevelType w:val="multilevel"/>
     <w:tmpl w:val="10CCCF0E"/>
@@ -22019,7 +24760,7 @@
       </w:pPr>
     </w:lvl>
   </w:abstractNum>
-  <w:abstractNum w:abstractNumId="38" w15:restartNumberingAfterBreak="0">
+  <w:abstractNum w:abstractNumId="43" w15:restartNumberingAfterBreak="0">
     <w:nsid w:val="4ED3334F"/>
     <w:multiLevelType w:val="multilevel"/>
     <w:tmpl w:val="32402426"/>
@@ -22132,7 +24873,7 @@
       </w:rPr>
     </w:lvl>
   </w:abstractNum>
-  <w:abstractNum w:abstractNumId="39" w15:restartNumberingAfterBreak="0">
+  <w:abstractNum w:abstractNumId="44" w15:restartNumberingAfterBreak="0">
     <w:nsid w:val="50127B02"/>
     <w:multiLevelType w:val="multilevel"/>
     <w:tmpl w:val="7A1C2734"/>
@@ -22245,7 +24986,7 @@
       </w:rPr>
     </w:lvl>
   </w:abstractNum>
-  <w:abstractNum w:abstractNumId="40" w15:restartNumberingAfterBreak="0">
+  <w:abstractNum w:abstractNumId="45" w15:restartNumberingAfterBreak="0">
     <w:nsid w:val="50E76F88"/>
     <w:multiLevelType w:val="multilevel"/>
     <w:tmpl w:val="F7AC4E5C"/>
@@ -22358,7 +25099,7 @@
       </w:rPr>
     </w:lvl>
   </w:abstractNum>
-  <w:abstractNum w:abstractNumId="41" w15:restartNumberingAfterBreak="0">
+  <w:abstractNum w:abstractNumId="46" w15:restartNumberingAfterBreak="0">
     <w:nsid w:val="5197623F"/>
     <w:multiLevelType w:val="multilevel"/>
     <w:tmpl w:val="A82A080E"/>
@@ -22471,7 +25212,7 @@
       </w:rPr>
     </w:lvl>
   </w:abstractNum>
-  <w:abstractNum w:abstractNumId="42" w15:restartNumberingAfterBreak="0">
+  <w:abstractNum w:abstractNumId="47" w15:restartNumberingAfterBreak="0">
     <w:nsid w:val="54B02D0D"/>
     <w:multiLevelType w:val="multilevel"/>
     <w:tmpl w:val="FE080246"/>
@@ -22584,7 +25325,7 @@
       </w:rPr>
     </w:lvl>
   </w:abstractNum>
-  <w:abstractNum w:abstractNumId="43" w15:restartNumberingAfterBreak="0">
+  <w:abstractNum w:abstractNumId="48" w15:restartNumberingAfterBreak="0">
     <w:nsid w:val="56EE2C8F"/>
     <w:multiLevelType w:val="multilevel"/>
     <w:tmpl w:val="58F4249E"/>
@@ -22697,7 +25438,7 @@
       </w:pPr>
     </w:lvl>
   </w:abstractNum>
-  <w:abstractNum w:abstractNumId="44" w15:restartNumberingAfterBreak="0">
+  <w:abstractNum w:abstractNumId="49" w15:restartNumberingAfterBreak="0">
     <w:nsid w:val="58864A11"/>
     <w:multiLevelType w:val="multilevel"/>
     <w:tmpl w:val="5BBCCEA4"/>
@@ -22810,7 +25551,7 @@
       </w:rPr>
     </w:lvl>
   </w:abstractNum>
-  <w:abstractNum w:abstractNumId="45" w15:restartNumberingAfterBreak="0">
+  <w:abstractNum w:abstractNumId="50" w15:restartNumberingAfterBreak="0">
     <w:nsid w:val="5DE01978"/>
     <w:multiLevelType w:val="multilevel"/>
     <w:tmpl w:val="AEF0A6FA"/>
@@ -22923,7 +25664,7 @@
       </w:rPr>
     </w:lvl>
   </w:abstractNum>
-  <w:abstractNum w:abstractNumId="46" w15:restartNumberingAfterBreak="0">
+  <w:abstractNum w:abstractNumId="51" w15:restartNumberingAfterBreak="0">
     <w:nsid w:val="60DF2649"/>
     <w:multiLevelType w:val="multilevel"/>
     <w:tmpl w:val="09901588"/>
@@ -23036,7 +25777,269 @@
       </w:rPr>
     </w:lvl>
   </w:abstractNum>
-  <w:abstractNum w:abstractNumId="47" w15:restartNumberingAfterBreak="0">
+  <w:abstractNum w:abstractNumId="52" w15:restartNumberingAfterBreak="0">
+    <w:nsid w:val="6274468A"/>
+    <w:multiLevelType w:val="multilevel"/>
+    <w:tmpl w:val="D39204DE"/>
+    <w:lvl w:ilvl="0">
+      <w:start w:val="1"/>
+      <w:numFmt w:val="decimal"/>
+      <w:lvlText w:val="%1."/>
+      <w:lvlJc w:val="left"/>
+      <w:pPr>
+        <w:tabs>
+          <w:tab w:val="num" w:pos="720"/>
+        </w:tabs>
+        <w:ind w:left="720" w:hanging="360"/>
+      </w:pPr>
+    </w:lvl>
+    <w:lvl w:ilvl="1" w:tentative="1">
+      <w:start w:val="1"/>
+      <w:numFmt w:val="decimal"/>
+      <w:lvlText w:val="%2."/>
+      <w:lvlJc w:val="left"/>
+      <w:pPr>
+        <w:tabs>
+          <w:tab w:val="num" w:pos="1440"/>
+        </w:tabs>
+        <w:ind w:left="1440" w:hanging="360"/>
+      </w:pPr>
+    </w:lvl>
+    <w:lvl w:ilvl="2" w:tentative="1">
+      <w:start w:val="1"/>
+      <w:numFmt w:val="decimal"/>
+      <w:lvlText w:val="%3."/>
+      <w:lvlJc w:val="left"/>
+      <w:pPr>
+        <w:tabs>
+          <w:tab w:val="num" w:pos="2160"/>
+        </w:tabs>
+        <w:ind w:left="2160" w:hanging="360"/>
+      </w:pPr>
+    </w:lvl>
+    <w:lvl w:ilvl="3" w:tentative="1">
+      <w:start w:val="1"/>
+      <w:numFmt w:val="decimal"/>
+      <w:lvlText w:val="%4."/>
+      <w:lvlJc w:val="left"/>
+      <w:pPr>
+        <w:tabs>
+          <w:tab w:val="num" w:pos="2880"/>
+        </w:tabs>
+        <w:ind w:left="2880" w:hanging="360"/>
+      </w:pPr>
+    </w:lvl>
+    <w:lvl w:ilvl="4" w:tentative="1">
+      <w:start w:val="1"/>
+      <w:numFmt w:val="decimal"/>
+      <w:lvlText w:val="%5."/>
+      <w:lvlJc w:val="left"/>
+      <w:pPr>
+        <w:tabs>
+          <w:tab w:val="num" w:pos="3600"/>
+        </w:tabs>
+        <w:ind w:left="3600" w:hanging="360"/>
+      </w:pPr>
+    </w:lvl>
+    <w:lvl w:ilvl="5" w:tentative="1">
+      <w:start w:val="1"/>
+      <w:numFmt w:val="decimal"/>
+      <w:lvlText w:val="%6."/>
+      <w:lvlJc w:val="left"/>
+      <w:pPr>
+        <w:tabs>
+          <w:tab w:val="num" w:pos="4320"/>
+        </w:tabs>
+        <w:ind w:left="4320" w:hanging="360"/>
+      </w:pPr>
+    </w:lvl>
+    <w:lvl w:ilvl="6" w:tentative="1">
+      <w:start w:val="1"/>
+      <w:numFmt w:val="decimal"/>
+      <w:lvlText w:val="%7."/>
+      <w:lvlJc w:val="left"/>
+      <w:pPr>
+        <w:tabs>
+          <w:tab w:val="num" w:pos="5040"/>
+        </w:tabs>
+        <w:ind w:left="5040" w:hanging="360"/>
+      </w:pPr>
+    </w:lvl>
+    <w:lvl w:ilvl="7" w:tentative="1">
+      <w:start w:val="1"/>
+      <w:numFmt w:val="decimal"/>
+      <w:lvlText w:val="%8."/>
+      <w:lvlJc w:val="left"/>
+      <w:pPr>
+        <w:tabs>
+          <w:tab w:val="num" w:pos="5760"/>
+        </w:tabs>
+        <w:ind w:left="5760" w:hanging="360"/>
+      </w:pPr>
+    </w:lvl>
+    <w:lvl w:ilvl="8" w:tentative="1">
+      <w:start w:val="1"/>
+      <w:numFmt w:val="decimal"/>
+      <w:lvlText w:val="%9."/>
+      <w:lvlJc w:val="left"/>
+      <w:pPr>
+        <w:tabs>
+          <w:tab w:val="num" w:pos="6480"/>
+        </w:tabs>
+        <w:ind w:left="6480" w:hanging="360"/>
+      </w:pPr>
+    </w:lvl>
+  </w:abstractNum>
+  <w:abstractNum w:abstractNumId="53" w15:restartNumberingAfterBreak="0">
+    <w:nsid w:val="630E5538"/>
+    <w:multiLevelType w:val="multilevel"/>
+    <w:tmpl w:val="F90E5028"/>
+    <w:lvl w:ilvl="0">
+      <w:start w:val="1"/>
+      <w:numFmt w:val="bullet"/>
+      <w:lvlText w:val=""/>
+      <w:lvlJc w:val="left"/>
+      <w:pPr>
+        <w:tabs>
+          <w:tab w:val="num" w:pos="720"/>
+        </w:tabs>
+        <w:ind w:left="720" w:hanging="360"/>
+      </w:pPr>
+      <w:rPr>
+        <w:rFonts w:ascii="Symbol" w:hAnsi="Symbol" w:hint="default"/>
+        <w:sz w:val="20"/>
+      </w:rPr>
+    </w:lvl>
+    <w:lvl w:ilvl="1" w:tentative="1">
+      <w:start w:val="1"/>
+      <w:numFmt w:val="bullet"/>
+      <w:lvlText w:val="o"/>
+      <w:lvlJc w:val="left"/>
+      <w:pPr>
+        <w:tabs>
+          <w:tab w:val="num" w:pos="1440"/>
+        </w:tabs>
+        <w:ind w:left="1440" w:hanging="360"/>
+      </w:pPr>
+      <w:rPr>
+        <w:rFonts w:ascii="Courier New" w:hAnsi="Courier New" w:hint="default"/>
+        <w:sz w:val="20"/>
+      </w:rPr>
+    </w:lvl>
+    <w:lvl w:ilvl="2" w:tentative="1">
+      <w:start w:val="1"/>
+      <w:numFmt w:val="bullet"/>
+      <w:lvlText w:val=""/>
+      <w:lvlJc w:val="left"/>
+      <w:pPr>
+        <w:tabs>
+          <w:tab w:val="num" w:pos="2160"/>
+        </w:tabs>
+        <w:ind w:left="2160" w:hanging="360"/>
+      </w:pPr>
+      <w:rPr>
+        <w:rFonts w:ascii="Wingdings" w:hAnsi="Wingdings" w:hint="default"/>
+        <w:sz w:val="20"/>
+      </w:rPr>
+    </w:lvl>
+    <w:lvl w:ilvl="3" w:tentative="1">
+      <w:start w:val="1"/>
+      <w:numFmt w:val="bullet"/>
+      <w:lvlText w:val=""/>
+      <w:lvlJc w:val="left"/>
+      <w:pPr>
+        <w:tabs>
+          <w:tab w:val="num" w:pos="2880"/>
+        </w:tabs>
+        <w:ind w:left="2880" w:hanging="360"/>
+      </w:pPr>
+      <w:rPr>
+        <w:rFonts w:ascii="Wingdings" w:hAnsi="Wingdings" w:hint="default"/>
+        <w:sz w:val="20"/>
+      </w:rPr>
+    </w:lvl>
+    <w:lvl w:ilvl="4" w:tentative="1">
+      <w:start w:val="1"/>
+      <w:numFmt w:val="bullet"/>
+      <w:lvlText w:val=""/>
+      <w:lvlJc w:val="left"/>
+      <w:pPr>
+        <w:tabs>
+          <w:tab w:val="num" w:pos="3600"/>
+        </w:tabs>
+        <w:ind w:left="3600" w:hanging="360"/>
+      </w:pPr>
+      <w:rPr>
+        <w:rFonts w:ascii="Wingdings" w:hAnsi="Wingdings" w:hint="default"/>
+        <w:sz w:val="20"/>
+      </w:rPr>
+    </w:lvl>
+    <w:lvl w:ilvl="5" w:tentative="1">
+      <w:start w:val="1"/>
+      <w:numFmt w:val="bullet"/>
+      <w:lvlText w:val=""/>
+      <w:lvlJc w:val="left"/>
+      <w:pPr>
+        <w:tabs>
+          <w:tab w:val="num" w:pos="4320"/>
+        </w:tabs>
+        <w:ind w:left="4320" w:hanging="360"/>
+      </w:pPr>
+      <w:rPr>
+        <w:rFonts w:ascii="Wingdings" w:hAnsi="Wingdings" w:hint="default"/>
+        <w:sz w:val="20"/>
+      </w:rPr>
+    </w:lvl>
+    <w:lvl w:ilvl="6" w:tentative="1">
+      <w:start w:val="1"/>
+      <w:numFmt w:val="bullet"/>
+      <w:lvlText w:val=""/>
+      <w:lvlJc w:val="left"/>
+      <w:pPr>
+        <w:tabs>
+          <w:tab w:val="num" w:pos="5040"/>
+        </w:tabs>
+        <w:ind w:left="5040" w:hanging="360"/>
+      </w:pPr>
+      <w:rPr>
+        <w:rFonts w:ascii="Wingdings" w:hAnsi="Wingdings" w:hint="default"/>
+        <w:sz w:val="20"/>
+      </w:rPr>
+    </w:lvl>
+    <w:lvl w:ilvl="7" w:tentative="1">
+      <w:start w:val="1"/>
+      <w:numFmt w:val="bullet"/>
+      <w:lvlText w:val=""/>
+      <w:lvlJc w:val="left"/>
+      <w:pPr>
+        <w:tabs>
+          <w:tab w:val="num" w:pos="5760"/>
+        </w:tabs>
+        <w:ind w:left="5760" w:hanging="360"/>
+      </w:pPr>
+      <w:rPr>
+        <w:rFonts w:ascii="Wingdings" w:hAnsi="Wingdings" w:hint="default"/>
+        <w:sz w:val="20"/>
+      </w:rPr>
+    </w:lvl>
+    <w:lvl w:ilvl="8" w:tentative="1">
+      <w:start w:val="1"/>
+      <w:numFmt w:val="bullet"/>
+      <w:lvlText w:val=""/>
+      <w:lvlJc w:val="left"/>
+      <w:pPr>
+        <w:tabs>
+          <w:tab w:val="num" w:pos="6480"/>
+        </w:tabs>
+        <w:ind w:left="6480" w:hanging="360"/>
+      </w:pPr>
+      <w:rPr>
+        <w:rFonts w:ascii="Wingdings" w:hAnsi="Wingdings" w:hint="default"/>
+        <w:sz w:val="20"/>
+      </w:rPr>
+    </w:lvl>
+  </w:abstractNum>
+  <w:abstractNum w:abstractNumId="54" w15:restartNumberingAfterBreak="0">
     <w:nsid w:val="654C57AD"/>
     <w:multiLevelType w:val="multilevel"/>
     <w:tmpl w:val="8DA09B2A"/>
@@ -23149,7 +26152,7 @@
       </w:rPr>
     </w:lvl>
   </w:abstractNum>
-  <w:abstractNum w:abstractNumId="48" w15:restartNumberingAfterBreak="0">
+  <w:abstractNum w:abstractNumId="55" w15:restartNumberingAfterBreak="0">
     <w:nsid w:val="65CA4C95"/>
     <w:multiLevelType w:val="multilevel"/>
     <w:tmpl w:val="456232D8"/>
@@ -23262,7 +26265,7 @@
       </w:pPr>
     </w:lvl>
   </w:abstractNum>
-  <w:abstractNum w:abstractNumId="49" w15:restartNumberingAfterBreak="0">
+  <w:abstractNum w:abstractNumId="56" w15:restartNumberingAfterBreak="0">
     <w:nsid w:val="6ABB541E"/>
     <w:multiLevelType w:val="multilevel"/>
     <w:tmpl w:val="9F249C68"/>
@@ -23411,7 +26414,7 @@
       </w:rPr>
     </w:lvl>
   </w:abstractNum>
-  <w:abstractNum w:abstractNumId="50" w15:restartNumberingAfterBreak="0">
+  <w:abstractNum w:abstractNumId="57" w15:restartNumberingAfterBreak="0">
     <w:nsid w:val="6C5F4949"/>
     <w:multiLevelType w:val="multilevel"/>
     <w:tmpl w:val="7E1C60C4"/>
@@ -23524,7 +26527,7 @@
       </w:rPr>
     </w:lvl>
   </w:abstractNum>
-  <w:abstractNum w:abstractNumId="51" w15:restartNumberingAfterBreak="0">
+  <w:abstractNum w:abstractNumId="58" w15:restartNumberingAfterBreak="0">
     <w:nsid w:val="6D715395"/>
     <w:multiLevelType w:val="multilevel"/>
     <w:tmpl w:val="7CE03160"/>
@@ -23637,7 +26640,7 @@
       </w:pPr>
     </w:lvl>
   </w:abstractNum>
-  <w:abstractNum w:abstractNumId="52" w15:restartNumberingAfterBreak="0">
+  <w:abstractNum w:abstractNumId="59" w15:restartNumberingAfterBreak="0">
     <w:nsid w:val="6EF32416"/>
     <w:multiLevelType w:val="multilevel"/>
     <w:tmpl w:val="3E966C12"/>
@@ -23750,7 +26753,7 @@
       </w:pPr>
     </w:lvl>
   </w:abstractNum>
-  <w:abstractNum w:abstractNumId="53" w15:restartNumberingAfterBreak="0">
+  <w:abstractNum w:abstractNumId="60" w15:restartNumberingAfterBreak="0">
     <w:nsid w:val="70664395"/>
     <w:multiLevelType w:val="multilevel"/>
     <w:tmpl w:val="DC24E2F8"/>
@@ -23863,7 +26866,7 @@
       </w:rPr>
     </w:lvl>
   </w:abstractNum>
-  <w:abstractNum w:abstractNumId="54" w15:restartNumberingAfterBreak="0">
+  <w:abstractNum w:abstractNumId="61" w15:restartNumberingAfterBreak="0">
     <w:nsid w:val="72957C73"/>
     <w:multiLevelType w:val="multilevel"/>
     <w:tmpl w:val="25244224"/>
@@ -23976,7 +26979,7 @@
       </w:rPr>
     </w:lvl>
   </w:abstractNum>
-  <w:abstractNum w:abstractNumId="55" w15:restartNumberingAfterBreak="0">
+  <w:abstractNum w:abstractNumId="62" w15:restartNumberingAfterBreak="0">
     <w:nsid w:val="76393153"/>
     <w:multiLevelType w:val="multilevel"/>
     <w:tmpl w:val="03D8D1FC"/>
@@ -24089,7 +27092,7 @@
       </w:pPr>
     </w:lvl>
   </w:abstractNum>
-  <w:abstractNum w:abstractNumId="56" w15:restartNumberingAfterBreak="0">
+  <w:abstractNum w:abstractNumId="63" w15:restartNumberingAfterBreak="0">
     <w:nsid w:val="77CC14B6"/>
     <w:multiLevelType w:val="multilevel"/>
     <w:tmpl w:val="92D0B8D8"/>
@@ -24202,7 +27205,7 @@
       </w:rPr>
     </w:lvl>
   </w:abstractNum>
-  <w:abstractNum w:abstractNumId="57" w15:restartNumberingAfterBreak="0">
+  <w:abstractNum w:abstractNumId="64" w15:restartNumberingAfterBreak="0">
     <w:nsid w:val="7A944026"/>
     <w:multiLevelType w:val="multilevel"/>
     <w:tmpl w:val="5942CCBE"/>
@@ -24315,7 +27318,7 @@
       </w:rPr>
     </w:lvl>
   </w:abstractNum>
-  <w:abstractNum w:abstractNumId="58" w15:restartNumberingAfterBreak="0">
+  <w:abstractNum w:abstractNumId="65" w15:restartNumberingAfterBreak="0">
     <w:nsid w:val="7BCB7235"/>
     <w:multiLevelType w:val="multilevel"/>
     <w:tmpl w:val="3DA2F46A"/>
@@ -24428,7 +27431,7 @@
       </w:rPr>
     </w:lvl>
   </w:abstractNum>
-  <w:abstractNum w:abstractNumId="59" w15:restartNumberingAfterBreak="0">
+  <w:abstractNum w:abstractNumId="66" w15:restartNumberingAfterBreak="0">
     <w:nsid w:val="7DAE5529"/>
     <w:multiLevelType w:val="multilevel"/>
     <w:tmpl w:val="B0F2B632"/>
@@ -24541,7 +27544,7 @@
       </w:rPr>
     </w:lvl>
   </w:abstractNum>
-  <w:abstractNum w:abstractNumId="60" w15:restartNumberingAfterBreak="0">
+  <w:abstractNum w:abstractNumId="67" w15:restartNumberingAfterBreak="0">
     <w:nsid w:val="7E747476"/>
     <w:multiLevelType w:val="multilevel"/>
     <w:tmpl w:val="47CA995E"/>
@@ -24654,7 +27657,7 @@
       </w:rPr>
     </w:lvl>
   </w:abstractNum>
-  <w:abstractNum w:abstractNumId="61" w15:restartNumberingAfterBreak="0">
+  <w:abstractNum w:abstractNumId="68" w15:restartNumberingAfterBreak="0">
     <w:nsid w:val="7F617427"/>
     <w:multiLevelType w:val="multilevel"/>
     <w:tmpl w:val="80303B5C"/>
@@ -24804,58 +27807,58 @@
     </w:lvl>
   </w:abstractNum>
   <w:num w:numId="1">
-    <w:abstractNumId w:val="30"/>
+    <w:abstractNumId w:val="35"/>
   </w:num>
   <w:num w:numId="2">
-    <w:abstractNumId w:val="53"/>
+    <w:abstractNumId w:val="60"/>
   </w:num>
   <w:num w:numId="3">
-    <w:abstractNumId w:val="15"/>
+    <w:abstractNumId w:val="17"/>
   </w:num>
   <w:num w:numId="4">
-    <w:abstractNumId w:val="21"/>
+    <w:abstractNumId w:val="23"/>
   </w:num>
   <w:num w:numId="5">
-    <w:abstractNumId w:val="40"/>
+    <w:abstractNumId w:val="45"/>
   </w:num>
   <w:num w:numId="6">
     <w:abstractNumId w:val="10"/>
   </w:num>
   <w:num w:numId="7">
-    <w:abstractNumId w:val="17"/>
+    <w:abstractNumId w:val="19"/>
   </w:num>
   <w:num w:numId="8">
-    <w:abstractNumId w:val="42"/>
+    <w:abstractNumId w:val="47"/>
   </w:num>
   <w:num w:numId="9">
-    <w:abstractNumId w:val="26"/>
+    <w:abstractNumId w:val="29"/>
   </w:num>
   <w:num w:numId="10">
-    <w:abstractNumId w:val="46"/>
+    <w:abstractNumId w:val="51"/>
   </w:num>
   <w:num w:numId="11">
-    <w:abstractNumId w:val="25"/>
+    <w:abstractNumId w:val="28"/>
   </w:num>
   <w:num w:numId="12">
-    <w:abstractNumId w:val="47"/>
+    <w:abstractNumId w:val="54"/>
   </w:num>
   <w:num w:numId="13">
-    <w:abstractNumId w:val="28"/>
+    <w:abstractNumId w:val="32"/>
   </w:num>
   <w:num w:numId="14">
-    <w:abstractNumId w:val="58"/>
+    <w:abstractNumId w:val="65"/>
   </w:num>
   <w:num w:numId="15">
-    <w:abstractNumId w:val="45"/>
+    <w:abstractNumId w:val="50"/>
   </w:num>
   <w:num w:numId="16">
-    <w:abstractNumId w:val="29"/>
+    <w:abstractNumId w:val="33"/>
   </w:num>
   <w:num w:numId="17">
     <w:abstractNumId w:val="1"/>
   </w:num>
   <w:num w:numId="18">
-    <w:abstractNumId w:val="43"/>
+    <w:abstractNumId w:val="48"/>
   </w:num>
   <w:num w:numId="19">
     <w:abstractNumId w:val="3"/>
@@ -24864,19 +27867,19 @@
     <w:abstractNumId w:val="2"/>
   </w:num>
   <w:num w:numId="21">
-    <w:abstractNumId w:val="32"/>
+    <w:abstractNumId w:val="37"/>
   </w:num>
   <w:num w:numId="22">
     <w:abstractNumId w:val="9"/>
   </w:num>
   <w:num w:numId="23">
-    <w:abstractNumId w:val="35"/>
+    <w:abstractNumId w:val="40"/>
   </w:num>
   <w:num w:numId="24">
-    <w:abstractNumId w:val="23"/>
+    <w:abstractNumId w:val="26"/>
   </w:num>
   <w:num w:numId="25">
-    <w:abstractNumId w:val="22"/>
+    <w:abstractNumId w:val="25"/>
     <w:lvlOverride w:ilvl="0">
       <w:lvl w:ilvl="0">
         <w:numFmt w:val="lowerLetter"/>
@@ -24886,94 +27889,94 @@
     </w:lvlOverride>
   </w:num>
   <w:num w:numId="26">
-    <w:abstractNumId w:val="48"/>
+    <w:abstractNumId w:val="55"/>
   </w:num>
   <w:num w:numId="27">
-    <w:abstractNumId w:val="51"/>
+    <w:abstractNumId w:val="58"/>
   </w:num>
   <w:num w:numId="28">
     <w:abstractNumId w:val="7"/>
   </w:num>
   <w:num w:numId="29">
-    <w:abstractNumId w:val="20"/>
+    <w:abstractNumId w:val="22"/>
   </w:num>
   <w:num w:numId="30">
-    <w:abstractNumId w:val="50"/>
+    <w:abstractNumId w:val="57"/>
   </w:num>
   <w:num w:numId="31">
-    <w:abstractNumId w:val="36"/>
+    <w:abstractNumId w:val="41"/>
   </w:num>
   <w:num w:numId="32">
     <w:abstractNumId w:val="8"/>
   </w:num>
   <w:num w:numId="33">
-    <w:abstractNumId w:val="56"/>
+    <w:abstractNumId w:val="63"/>
   </w:num>
   <w:num w:numId="34">
-    <w:abstractNumId w:val="12"/>
+    <w:abstractNumId w:val="14"/>
   </w:num>
   <w:num w:numId="35">
-    <w:abstractNumId w:val="54"/>
+    <w:abstractNumId w:val="61"/>
   </w:num>
   <w:num w:numId="36">
-    <w:abstractNumId w:val="41"/>
+    <w:abstractNumId w:val="46"/>
   </w:num>
   <w:num w:numId="37">
     <w:abstractNumId w:val="6"/>
   </w:num>
   <w:num w:numId="38">
-    <w:abstractNumId w:val="59"/>
+    <w:abstractNumId w:val="66"/>
   </w:num>
   <w:num w:numId="39">
-    <w:abstractNumId w:val="39"/>
+    <w:abstractNumId w:val="44"/>
   </w:num>
   <w:num w:numId="40">
     <w:abstractNumId w:val="5"/>
   </w:num>
   <w:num w:numId="41">
-    <w:abstractNumId w:val="60"/>
+    <w:abstractNumId w:val="67"/>
   </w:num>
   <w:num w:numId="42">
-    <w:abstractNumId w:val="38"/>
+    <w:abstractNumId w:val="43"/>
   </w:num>
   <w:num w:numId="43">
-    <w:abstractNumId w:val="57"/>
+    <w:abstractNumId w:val="64"/>
   </w:num>
   <w:num w:numId="44">
-    <w:abstractNumId w:val="11"/>
+    <w:abstractNumId w:val="12"/>
   </w:num>
   <w:num w:numId="45">
     <w:abstractNumId w:val="4"/>
   </w:num>
   <w:num w:numId="46">
-    <w:abstractNumId w:val="34"/>
+    <w:abstractNumId w:val="39"/>
   </w:num>
   <w:num w:numId="47">
     <w:abstractNumId w:val="0"/>
   </w:num>
   <w:num w:numId="48">
-    <w:abstractNumId w:val="14"/>
+    <w:abstractNumId w:val="16"/>
   </w:num>
   <w:num w:numId="49">
-    <w:abstractNumId w:val="19"/>
+    <w:abstractNumId w:val="21"/>
   </w:num>
   <w:num w:numId="50">
-    <w:abstractNumId w:val="44"/>
+    <w:abstractNumId w:val="49"/>
   </w:num>
   <w:num w:numId="51">
+    <w:abstractNumId w:val="36"/>
+  </w:num>
+  <w:num w:numId="52">
     <w:abstractNumId w:val="31"/>
   </w:num>
-  <w:num w:numId="52">
-    <w:abstractNumId w:val="27"/>
-  </w:num>
   <w:num w:numId="53">
-    <w:abstractNumId w:val="61"/>
+    <w:abstractNumId w:val="68"/>
   </w:num>
   <w:num w:numId="54">
-    <w:abstractNumId w:val="33"/>
+    <w:abstractNumId w:val="38"/>
   </w:num>
   <w:num w:numId="55">
-    <w:abstractNumId w:val="37"/>
+    <w:abstractNumId w:val="42"/>
     <w:lvlOverride w:ilvl="0">
       <w:lvl w:ilvl="0">
         <w:numFmt w:val="lowerLetter"/>
@@ -24983,24 +27986,45 @@
     </w:lvlOverride>
   </w:num>
   <w:num w:numId="56">
+    <w:abstractNumId w:val="59"/>
+  </w:num>
+  <w:num w:numId="57">
+    <w:abstractNumId w:val="18"/>
+  </w:num>
+  <w:num w:numId="58">
+    <w:abstractNumId w:val="27"/>
+  </w:num>
+  <w:num w:numId="59">
+    <w:abstractNumId w:val="20"/>
+  </w:num>
+  <w:num w:numId="60">
+    <w:abstractNumId w:val="56"/>
+  </w:num>
+  <w:num w:numId="61">
+    <w:abstractNumId w:val="62"/>
+  </w:num>
+  <w:num w:numId="62">
+    <w:abstractNumId w:val="15"/>
+  </w:num>
+  <w:num w:numId="63">
+    <w:abstractNumId w:val="53"/>
+  </w:num>
+  <w:num w:numId="64">
+    <w:abstractNumId w:val="30"/>
+  </w:num>
+  <w:num w:numId="65">
+    <w:abstractNumId w:val="24"/>
+  </w:num>
+  <w:num w:numId="66">
+    <w:abstractNumId w:val="34"/>
+  </w:num>
+  <w:num w:numId="67">
+    <w:abstractNumId w:val="11"/>
+  </w:num>
+  <w:num w:numId="68">
     <w:abstractNumId w:val="52"/>
   </w:num>
-  <w:num w:numId="57">
-    <w:abstractNumId w:val="16"/>
-  </w:num>
-  <w:num w:numId="58">
-    <w:abstractNumId w:val="24"/>
-  </w:num>
-  <w:num w:numId="59">
-    <w:abstractNumId w:val="18"/>
-  </w:num>
-  <w:num w:numId="60">
-    <w:abstractNumId w:val="49"/>
-  </w:num>
-  <w:num w:numId="61">
-    <w:abstractNumId w:val="55"/>
-  </w:num>
-  <w:num w:numId="62">
+  <w:num w:numId="69">
     <w:abstractNumId w:val="13"/>
   </w:num>
   <w:numIdMacAtCleanup w:val="62"/>

</xml_diff>

<commit_message>
Beating up the zombie part edited
</commit_message>
<xml_diff>
--- a/design-docs/Design Rationale.docx
+++ b/design-docs/Design Rationale.docx
@@ -3127,7 +3127,6 @@
         </w:rPr>
         <w:t xml:space="preserve">) . Its function is to add Capability depending on the parameter </w:t>
       </w:r>
-      <w:proofErr w:type="gramStart"/>
       <w:r>
         <w:rPr>
           <w:rFonts w:ascii="Calibri" w:eastAsia="Times New Roman" w:hAnsi="Calibri" w:cs="Calibri"/>
@@ -3142,16 +3141,7 @@
           <w:color w:val="000000"/>
           <w:lang w:eastAsia="en-MY"/>
         </w:rPr>
-        <w:t>.</w:t>
-      </w:r>
-      <w:proofErr w:type="gramEnd"/>
-      <w:r>
-        <w:rPr>
-          <w:rFonts w:ascii="Calibri" w:eastAsia="Times New Roman" w:hAnsi="Calibri" w:cs="Calibri"/>
-          <w:color w:val="000000"/>
-          <w:lang w:eastAsia="en-MY"/>
-        </w:rPr>
-        <w:t xml:space="preserve"> If the </w:t>
+        <w:t xml:space="preserve">. If the </w:t>
       </w:r>
       <w:r>
         <w:rPr>
@@ -4249,6 +4239,1749 @@
           <w:lang w:eastAsia="en-MY"/>
         </w:rPr>
         <w:t xml:space="preserve"> class. </w:t>
+      </w:r>
+    </w:p>
+    <w:p>
+      <w:pPr>
+        <w:rPr>
+          <w:rFonts w:ascii="Calibri" w:eastAsia="Calibri" w:hAnsi="Calibri" w:cs="Calibri"/>
+          <w:sz w:val="28"/>
+          <w:szCs w:val="28"/>
+        </w:rPr>
+      </w:pPr>
+    </w:p>
+    <w:p>
+      <w:pPr>
+        <w:rPr>
+          <w:rFonts w:ascii="Times New Roman" w:eastAsia="Times New Roman" w:hAnsi="Times New Roman" w:cs="Times New Roman"/>
+          <w:lang w:eastAsia="en-MY"/>
+        </w:rPr>
+      </w:pPr>
+      <w:r>
+        <w:rPr>
+          <w:rFonts w:ascii="Calibri" w:eastAsia="Times New Roman" w:hAnsi="Calibri" w:cs="Calibri"/>
+          <w:b/>
+          <w:bCs/>
+          <w:color w:val="000000"/>
+          <w:lang w:eastAsia="en-MY"/>
+        </w:rPr>
+        <w:t>Zombie [Existing class]</w:t>
+      </w:r>
+    </w:p>
+    <w:p>
+      <w:pPr>
+        <w:rPr>
+          <w:rFonts w:ascii="Times New Roman" w:eastAsia="Times New Roman" w:hAnsi="Times New Roman" w:cs="Times New Roman"/>
+          <w:lang w:eastAsia="en-MY"/>
+        </w:rPr>
+      </w:pPr>
+      <w:r>
+        <w:rPr>
+          <w:rFonts w:ascii="Calibri" w:eastAsia="Times New Roman" w:hAnsi="Calibri" w:cs="Calibri"/>
+          <w:color w:val="000000"/>
+          <w:lang w:eastAsia="en-MY"/>
+        </w:rPr>
+        <w:t>New Changes and their Responsibilities</w:t>
+      </w:r>
+    </w:p>
+    <w:p>
+      <w:pPr>
+        <w:numPr>
+          <w:ilvl w:val="0"/>
+          <w:numId w:val="70"/>
+        </w:numPr>
+        <w:textAlignment w:val="baseline"/>
+        <w:rPr>
+          <w:rFonts w:ascii="Calibri" w:eastAsia="Times New Roman" w:hAnsi="Calibri" w:cs="Calibri"/>
+          <w:color w:val="000000"/>
+          <w:lang w:eastAsia="en-MY"/>
+        </w:rPr>
+      </w:pPr>
+      <w:r>
+        <w:rPr>
+          <w:rFonts w:ascii="Calibri" w:eastAsia="Times New Roman" w:hAnsi="Calibri" w:cs="Calibri"/>
+          <w:color w:val="000000"/>
+          <w:lang w:eastAsia="en-MY"/>
+        </w:rPr>
+        <w:t>The private attributes added:</w:t>
+      </w:r>
+    </w:p>
+    <w:p>
+      <w:pPr>
+        <w:numPr>
+          <w:ilvl w:val="1"/>
+          <w:numId w:val="71"/>
+        </w:numPr>
+        <w:ind w:left="1440" w:hanging="360"/>
+        <w:textAlignment w:val="baseline"/>
+        <w:rPr>
+          <w:rFonts w:ascii="Calibri" w:eastAsia="Times New Roman" w:hAnsi="Calibri" w:cs="Calibri"/>
+          <w:color w:val="000000"/>
+          <w:lang w:eastAsia="en-MY"/>
+        </w:rPr>
+      </w:pPr>
+      <w:r>
+        <w:rPr>
+          <w:rFonts w:ascii="Calibri" w:eastAsia="Times New Roman" w:hAnsi="Calibri" w:cs="Calibri"/>
+          <w:color w:val="000000"/>
+          <w:lang w:eastAsia="en-MY"/>
+        </w:rPr>
+        <w:t> </w:t>
+      </w:r>
+      <w:proofErr w:type="spellStart"/>
+      <w:r>
+        <w:rPr>
+          <w:rFonts w:ascii="Calibri" w:eastAsia="Times New Roman" w:hAnsi="Calibri" w:cs="Calibri"/>
+          <w:b/>
+          <w:bCs/>
+          <w:color w:val="000000"/>
+          <w:lang w:eastAsia="en-MY"/>
+        </w:rPr>
+        <w:t>int</w:t>
+      </w:r>
+      <w:proofErr w:type="spellEnd"/>
+      <w:r>
+        <w:rPr>
+          <w:rFonts w:ascii="Calibri" w:eastAsia="Times New Roman" w:hAnsi="Calibri" w:cs="Calibri"/>
+          <w:color w:val="000000"/>
+          <w:lang w:eastAsia="en-MY"/>
+        </w:rPr>
+        <w:t xml:space="preserve"> </w:t>
+      </w:r>
+      <w:proofErr w:type="spellStart"/>
+      <w:r>
+        <w:rPr>
+          <w:rFonts w:ascii="Calibri" w:eastAsia="Times New Roman" w:hAnsi="Calibri" w:cs="Calibri"/>
+          <w:color w:val="FF0000"/>
+          <w:lang w:eastAsia="en-MY"/>
+        </w:rPr>
+        <w:t>numberOfArms</w:t>
+      </w:r>
+      <w:proofErr w:type="spellEnd"/>
+      <w:r>
+        <w:rPr>
+          <w:rFonts w:ascii="Calibri" w:eastAsia="Times New Roman" w:hAnsi="Calibri" w:cs="Calibri"/>
+          <w:color w:val="000000"/>
+          <w:lang w:eastAsia="en-MY"/>
+        </w:rPr>
+        <w:t>,</w:t>
+      </w:r>
+    </w:p>
+    <w:p>
+      <w:pPr>
+        <w:numPr>
+          <w:ilvl w:val="1"/>
+          <w:numId w:val="71"/>
+        </w:numPr>
+        <w:ind w:left="1440" w:hanging="360"/>
+        <w:textAlignment w:val="baseline"/>
+        <w:rPr>
+          <w:rFonts w:ascii="Calibri" w:eastAsia="Times New Roman" w:hAnsi="Calibri" w:cs="Calibri"/>
+          <w:color w:val="000000"/>
+          <w:lang w:eastAsia="en-MY"/>
+        </w:rPr>
+      </w:pPr>
+      <w:r>
+        <w:rPr>
+          <w:rFonts w:ascii="Calibri" w:eastAsia="Times New Roman" w:hAnsi="Calibri" w:cs="Calibri"/>
+          <w:color w:val="000000"/>
+          <w:lang w:eastAsia="en-MY"/>
+        </w:rPr>
+        <w:t> </w:t>
+      </w:r>
+      <w:proofErr w:type="spellStart"/>
+      <w:r>
+        <w:rPr>
+          <w:rFonts w:ascii="Calibri" w:eastAsia="Times New Roman" w:hAnsi="Calibri" w:cs="Calibri"/>
+          <w:b/>
+          <w:bCs/>
+          <w:color w:val="000000"/>
+          <w:lang w:eastAsia="en-MY"/>
+        </w:rPr>
+        <w:t>int</w:t>
+      </w:r>
+      <w:proofErr w:type="spellEnd"/>
+      <w:r>
+        <w:rPr>
+          <w:rFonts w:ascii="Calibri" w:eastAsia="Times New Roman" w:hAnsi="Calibri" w:cs="Calibri"/>
+          <w:color w:val="000000"/>
+          <w:lang w:eastAsia="en-MY"/>
+        </w:rPr>
+        <w:t xml:space="preserve"> </w:t>
+      </w:r>
+      <w:proofErr w:type="spellStart"/>
+      <w:r>
+        <w:rPr>
+          <w:rFonts w:ascii="Calibri" w:eastAsia="Times New Roman" w:hAnsi="Calibri" w:cs="Calibri"/>
+          <w:color w:val="FF0000"/>
+          <w:lang w:eastAsia="en-MY"/>
+        </w:rPr>
+        <w:t>numberOfLegs</w:t>
+      </w:r>
+      <w:proofErr w:type="spellEnd"/>
+      <w:r>
+        <w:rPr>
+          <w:rFonts w:ascii="Calibri" w:eastAsia="Times New Roman" w:hAnsi="Calibri" w:cs="Calibri"/>
+          <w:color w:val="000000"/>
+          <w:lang w:eastAsia="en-MY"/>
+        </w:rPr>
+        <w:t>, </w:t>
+      </w:r>
+    </w:p>
+    <w:p>
+      <w:pPr>
+        <w:numPr>
+          <w:ilvl w:val="1"/>
+          <w:numId w:val="71"/>
+        </w:numPr>
+        <w:ind w:left="1440" w:hanging="360"/>
+        <w:textAlignment w:val="baseline"/>
+        <w:rPr>
+          <w:rFonts w:ascii="Calibri" w:eastAsia="Times New Roman" w:hAnsi="Calibri" w:cs="Calibri"/>
+          <w:color w:val="000000"/>
+          <w:lang w:eastAsia="en-MY"/>
+        </w:rPr>
+      </w:pPr>
+      <w:r>
+        <w:rPr>
+          <w:rFonts w:ascii="Calibri" w:eastAsia="Times New Roman" w:hAnsi="Calibri" w:cs="Calibri"/>
+          <w:b/>
+          <w:bCs/>
+          <w:color w:val="000000"/>
+          <w:lang w:eastAsia="en-MY"/>
+        </w:rPr>
+        <w:t>double</w:t>
+      </w:r>
+      <w:r>
+        <w:rPr>
+          <w:rFonts w:ascii="Calibri" w:eastAsia="Times New Roman" w:hAnsi="Calibri" w:cs="Calibri"/>
+          <w:color w:val="000000"/>
+          <w:lang w:eastAsia="en-MY"/>
+        </w:rPr>
+        <w:t xml:space="preserve"> </w:t>
+      </w:r>
+      <w:r>
+        <w:rPr>
+          <w:rFonts w:ascii="Calibri" w:eastAsia="Times New Roman" w:hAnsi="Calibri" w:cs="Calibri"/>
+          <w:color w:val="FF0000"/>
+          <w:lang w:eastAsia="en-MY"/>
+        </w:rPr>
+        <w:t>probability</w:t>
+      </w:r>
+      <w:r>
+        <w:rPr>
+          <w:rFonts w:ascii="Calibri" w:eastAsia="Times New Roman" w:hAnsi="Calibri" w:cs="Calibri"/>
+          <w:color w:val="000000"/>
+          <w:lang w:eastAsia="en-MY"/>
+        </w:rPr>
+        <w:t>, </w:t>
+      </w:r>
+    </w:p>
+    <w:p>
+      <w:pPr>
+        <w:numPr>
+          <w:ilvl w:val="1"/>
+          <w:numId w:val="71"/>
+        </w:numPr>
+        <w:ind w:left="1440" w:hanging="360"/>
+        <w:textAlignment w:val="baseline"/>
+        <w:rPr>
+          <w:rFonts w:ascii="Calibri" w:eastAsia="Times New Roman" w:hAnsi="Calibri" w:cs="Calibri"/>
+          <w:color w:val="000000"/>
+          <w:lang w:eastAsia="en-MY"/>
+        </w:rPr>
+      </w:pPr>
+      <w:proofErr w:type="spellStart"/>
+      <w:r>
+        <w:rPr>
+          <w:rFonts w:ascii="Calibri" w:eastAsia="Times New Roman" w:hAnsi="Calibri" w:cs="Calibri"/>
+          <w:b/>
+          <w:bCs/>
+          <w:color w:val="000000"/>
+          <w:lang w:eastAsia="en-MY"/>
+        </w:rPr>
+        <w:t>boolean</w:t>
+      </w:r>
+      <w:proofErr w:type="spellEnd"/>
+      <w:r>
+        <w:rPr>
+          <w:rFonts w:ascii="Calibri" w:eastAsia="Times New Roman" w:hAnsi="Calibri" w:cs="Calibri"/>
+          <w:color w:val="000000"/>
+          <w:lang w:eastAsia="en-MY"/>
+        </w:rPr>
+        <w:t xml:space="preserve"> </w:t>
+      </w:r>
+      <w:proofErr w:type="spellStart"/>
+      <w:r>
+        <w:rPr>
+          <w:rFonts w:ascii="Calibri" w:eastAsia="Times New Roman" w:hAnsi="Calibri" w:cs="Calibri"/>
+          <w:color w:val="FF0000"/>
+          <w:lang w:eastAsia="en-MY"/>
+        </w:rPr>
+        <w:t>isSecondTurn</w:t>
+      </w:r>
+      <w:proofErr w:type="spellEnd"/>
+    </w:p>
+    <w:p>
+      <w:pPr>
+        <w:numPr>
+          <w:ilvl w:val="1"/>
+          <w:numId w:val="71"/>
+        </w:numPr>
+        <w:ind w:left="1440" w:hanging="360"/>
+        <w:textAlignment w:val="baseline"/>
+        <w:rPr>
+          <w:rFonts w:ascii="Calibri" w:eastAsia="Times New Roman" w:hAnsi="Calibri" w:cs="Calibri"/>
+          <w:color w:val="000000"/>
+          <w:lang w:eastAsia="en-MY"/>
+        </w:rPr>
+      </w:pPr>
+      <w:r>
+        <w:rPr>
+          <w:rFonts w:ascii="Calibri" w:eastAsia="Times New Roman" w:hAnsi="Calibri" w:cs="Calibri"/>
+          <w:b/>
+          <w:bCs/>
+          <w:color w:val="000000"/>
+          <w:lang w:eastAsia="en-MY"/>
+        </w:rPr>
+        <w:t>Behaviour</w:t>
+      </w:r>
+      <w:r>
+        <w:rPr>
+          <w:rFonts w:ascii="Calibri" w:eastAsia="Times New Roman" w:hAnsi="Calibri" w:cs="Calibri"/>
+          <w:color w:val="000000"/>
+          <w:lang w:eastAsia="en-MY"/>
+        </w:rPr>
+        <w:t xml:space="preserve">[] </w:t>
+      </w:r>
+      <w:proofErr w:type="spellStart"/>
+      <w:r>
+        <w:rPr>
+          <w:rFonts w:ascii="Calibri" w:eastAsia="Times New Roman" w:hAnsi="Calibri" w:cs="Calibri"/>
+          <w:color w:val="FF0000"/>
+          <w:lang w:eastAsia="en-MY"/>
+        </w:rPr>
+        <w:t>behaviourWithoutLegs</w:t>
+      </w:r>
+      <w:proofErr w:type="spellEnd"/>
+      <w:r>
+        <w:rPr>
+          <w:rFonts w:ascii="Calibri" w:eastAsia="Times New Roman" w:hAnsi="Calibri" w:cs="Calibri"/>
+          <w:color w:val="FF0000"/>
+          <w:lang w:eastAsia="en-MY"/>
+        </w:rPr>
+        <w:t> </w:t>
+      </w:r>
+    </w:p>
+    <w:p>
+      <w:pPr>
+        <w:numPr>
+          <w:ilvl w:val="0"/>
+          <w:numId w:val="71"/>
+        </w:numPr>
+        <w:textAlignment w:val="baseline"/>
+        <w:rPr>
+          <w:rFonts w:ascii="Calibri" w:eastAsia="Times New Roman" w:hAnsi="Calibri" w:cs="Calibri"/>
+          <w:color w:val="000000"/>
+          <w:lang w:eastAsia="en-MY"/>
+        </w:rPr>
+      </w:pPr>
+      <w:proofErr w:type="spellStart"/>
+      <w:proofErr w:type="gramStart"/>
+      <w:r>
+        <w:rPr>
+          <w:rFonts w:ascii="Calibri" w:eastAsia="Times New Roman" w:hAnsi="Calibri" w:cs="Calibri"/>
+          <w:color w:val="FF0000"/>
+          <w:lang w:eastAsia="en-MY"/>
+        </w:rPr>
+        <w:t>behaviourWithoutLegs</w:t>
+      </w:r>
+      <w:proofErr w:type="spellEnd"/>
+      <w:proofErr w:type="gramEnd"/>
+      <w:r>
+        <w:rPr>
+          <w:rFonts w:ascii="Calibri" w:eastAsia="Times New Roman" w:hAnsi="Calibri" w:cs="Calibri"/>
+          <w:color w:val="000000"/>
+          <w:lang w:eastAsia="en-MY"/>
+        </w:rPr>
+        <w:t xml:space="preserve"> is a new array of behaviour that only consist of </w:t>
+      </w:r>
+      <w:proofErr w:type="spellStart"/>
+      <w:r>
+        <w:rPr>
+          <w:rFonts w:ascii="Calibri" w:eastAsia="Times New Roman" w:hAnsi="Calibri" w:cs="Calibri"/>
+          <w:b/>
+          <w:bCs/>
+          <w:color w:val="434343"/>
+          <w:lang w:eastAsia="en-MY"/>
+        </w:rPr>
+        <w:t>AttackBehaviour</w:t>
+      </w:r>
+      <w:proofErr w:type="spellEnd"/>
+      <w:r>
+        <w:rPr>
+          <w:rFonts w:ascii="Calibri" w:eastAsia="Times New Roman" w:hAnsi="Calibri" w:cs="Calibri"/>
+          <w:color w:val="000000"/>
+          <w:lang w:eastAsia="en-MY"/>
+        </w:rPr>
+        <w:t xml:space="preserve"> and</w:t>
+      </w:r>
+      <w:r>
+        <w:rPr>
+          <w:rFonts w:ascii="Calibri" w:eastAsia="Times New Roman" w:hAnsi="Calibri" w:cs="Calibri"/>
+          <w:color w:val="FF0000"/>
+          <w:lang w:eastAsia="en-MY"/>
+        </w:rPr>
+        <w:t xml:space="preserve"> </w:t>
+      </w:r>
+      <w:proofErr w:type="spellStart"/>
+      <w:r>
+        <w:rPr>
+          <w:rFonts w:ascii="Calibri" w:eastAsia="Times New Roman" w:hAnsi="Calibri" w:cs="Calibri"/>
+          <w:b/>
+          <w:bCs/>
+          <w:color w:val="000000"/>
+          <w:lang w:eastAsia="en-MY"/>
+        </w:rPr>
+        <w:t>PickUpWeaponBehaviour</w:t>
+      </w:r>
+      <w:proofErr w:type="spellEnd"/>
+      <w:r>
+        <w:rPr>
+          <w:rFonts w:ascii="Calibri" w:eastAsia="Times New Roman" w:hAnsi="Calibri" w:cs="Calibri"/>
+          <w:color w:val="FF0000"/>
+          <w:lang w:eastAsia="en-MY"/>
+        </w:rPr>
+        <w:t>.</w:t>
+      </w:r>
+    </w:p>
+    <w:p>
+      <w:pPr>
+        <w:pStyle w:val="ListParagraph"/>
+        <w:numPr>
+          <w:ilvl w:val="0"/>
+          <w:numId w:val="71"/>
+        </w:numPr>
+        <w:textAlignment w:val="baseline"/>
+        <w:rPr>
+          <w:rFonts w:ascii="Calibri" w:eastAsia="Times New Roman" w:hAnsi="Calibri" w:cs="Calibri"/>
+          <w:color w:val="000000"/>
+          <w:lang w:eastAsia="en-MY"/>
+        </w:rPr>
+      </w:pPr>
+      <w:proofErr w:type="spellStart"/>
+      <w:r>
+        <w:rPr>
+          <w:rFonts w:ascii="Calibri" w:eastAsia="Times New Roman" w:hAnsi="Calibri" w:cs="Calibri"/>
+          <w:color w:val="FF0000"/>
+          <w:lang w:eastAsia="en-MY"/>
+        </w:rPr>
+        <w:t>checkStatus</w:t>
+      </w:r>
+      <w:proofErr w:type="spellEnd"/>
+      <w:r>
+        <w:rPr>
+          <w:rFonts w:ascii="Calibri" w:eastAsia="Times New Roman" w:hAnsi="Calibri" w:cs="Calibri"/>
+          <w:color w:val="FF0000"/>
+          <w:lang w:eastAsia="en-MY"/>
+        </w:rPr>
+        <w:t xml:space="preserve">() </w:t>
+      </w:r>
+      <w:r>
+        <w:rPr>
+          <w:rFonts w:ascii="Calibri" w:eastAsia="Times New Roman" w:hAnsi="Calibri" w:cs="Calibri"/>
+          <w:color w:val="000000"/>
+          <w:lang w:eastAsia="en-MY"/>
+        </w:rPr>
+        <w:t>method is added</w:t>
+      </w:r>
+    </w:p>
+    <w:p>
+      <w:pPr>
+        <w:numPr>
+          <w:ilvl w:val="1"/>
+          <w:numId w:val="76"/>
+        </w:numPr>
+        <w:ind w:left="1440" w:hanging="360"/>
+        <w:textAlignment w:val="baseline"/>
+        <w:rPr>
+          <w:rFonts w:ascii="Calibri" w:eastAsia="Times New Roman" w:hAnsi="Calibri" w:cs="Calibri"/>
+          <w:color w:val="000000"/>
+          <w:lang w:eastAsia="en-MY"/>
+        </w:rPr>
+      </w:pPr>
+      <w:r>
+        <w:rPr>
+          <w:rFonts w:ascii="Calibri" w:eastAsia="Times New Roman" w:hAnsi="Calibri" w:cs="Calibri"/>
+          <w:color w:val="000000"/>
+          <w:lang w:eastAsia="en-MY"/>
+        </w:rPr>
+        <w:t xml:space="preserve">This method is to check the current number of arms and legs of the </w:t>
+      </w:r>
+      <w:r>
+        <w:rPr>
+          <w:rFonts w:ascii="Calibri" w:eastAsia="Times New Roman" w:hAnsi="Calibri" w:cs="Calibri"/>
+          <w:b/>
+          <w:bCs/>
+          <w:color w:val="000000"/>
+          <w:lang w:eastAsia="en-MY"/>
+        </w:rPr>
+        <w:t>Zombie</w:t>
+      </w:r>
+      <w:r>
+        <w:rPr>
+          <w:rFonts w:ascii="Calibri" w:eastAsia="Times New Roman" w:hAnsi="Calibri" w:cs="Calibri"/>
+          <w:color w:val="000000"/>
+          <w:lang w:eastAsia="en-MY"/>
+        </w:rPr>
+        <w:t xml:space="preserve">, and execute some conditions if the </w:t>
+      </w:r>
+      <w:r>
+        <w:rPr>
+          <w:rFonts w:ascii="Calibri" w:eastAsia="Times New Roman" w:hAnsi="Calibri" w:cs="Calibri"/>
+          <w:b/>
+          <w:bCs/>
+          <w:color w:val="000000"/>
+          <w:lang w:eastAsia="en-MY"/>
+        </w:rPr>
+        <w:t xml:space="preserve">Zombie </w:t>
+      </w:r>
+      <w:r>
+        <w:rPr>
+          <w:rFonts w:ascii="Calibri" w:eastAsia="Times New Roman" w:hAnsi="Calibri" w:cs="Calibri"/>
+          <w:color w:val="000000"/>
+          <w:lang w:eastAsia="en-MY"/>
+        </w:rPr>
+        <w:t>drops its arm.</w:t>
+      </w:r>
+    </w:p>
+    <w:p>
+      <w:pPr>
+        <w:numPr>
+          <w:ilvl w:val="1"/>
+          <w:numId w:val="76"/>
+        </w:numPr>
+        <w:ind w:left="1440" w:hanging="360"/>
+        <w:textAlignment w:val="baseline"/>
+        <w:rPr>
+          <w:rFonts w:ascii="Calibri" w:eastAsia="Times New Roman" w:hAnsi="Calibri" w:cs="Calibri"/>
+          <w:color w:val="000000"/>
+          <w:lang w:eastAsia="en-MY"/>
+        </w:rPr>
+      </w:pPr>
+      <w:r>
+        <w:rPr>
+          <w:rFonts w:ascii="Calibri" w:eastAsia="Times New Roman" w:hAnsi="Calibri" w:cs="Calibri"/>
+          <w:color w:val="000000"/>
+          <w:lang w:eastAsia="en-MY"/>
+        </w:rPr>
+        <w:t xml:space="preserve">The number of items in the inventory that has </w:t>
+      </w:r>
+      <w:proofErr w:type="spellStart"/>
+      <w:r>
+        <w:rPr>
+          <w:rFonts w:ascii="Calibri" w:eastAsia="Times New Roman" w:hAnsi="Calibri" w:cs="Calibri"/>
+          <w:color w:val="FF0000"/>
+          <w:lang w:eastAsia="en-MY"/>
+        </w:rPr>
+        <w:t>LimbsCapability.ARM</w:t>
+      </w:r>
+      <w:proofErr w:type="spellEnd"/>
+      <w:r>
+        <w:rPr>
+          <w:rFonts w:ascii="Calibri" w:eastAsia="Times New Roman" w:hAnsi="Calibri" w:cs="Calibri"/>
+          <w:color w:val="FF0000"/>
+          <w:lang w:eastAsia="en-MY"/>
+        </w:rPr>
+        <w:t xml:space="preserve"> </w:t>
+      </w:r>
+      <w:r>
+        <w:rPr>
+          <w:rFonts w:ascii="Calibri" w:eastAsia="Times New Roman" w:hAnsi="Calibri" w:cs="Calibri"/>
+          <w:color w:val="000000"/>
+          <w:lang w:eastAsia="en-MY"/>
+        </w:rPr>
+        <w:t xml:space="preserve">will be assigned to </w:t>
+      </w:r>
+      <w:proofErr w:type="spellStart"/>
+      <w:r>
+        <w:rPr>
+          <w:rFonts w:ascii="Calibri" w:eastAsia="Times New Roman" w:hAnsi="Calibri" w:cs="Calibri"/>
+          <w:color w:val="FF0000"/>
+          <w:lang w:eastAsia="en-MY"/>
+        </w:rPr>
+        <w:t>numberOfArms</w:t>
+      </w:r>
+      <w:proofErr w:type="spellEnd"/>
+      <w:r>
+        <w:rPr>
+          <w:rFonts w:ascii="Calibri" w:eastAsia="Times New Roman" w:hAnsi="Calibri" w:cs="Calibri"/>
+          <w:color w:val="FF0000"/>
+          <w:lang w:eastAsia="en-MY"/>
+        </w:rPr>
+        <w:t xml:space="preserve"> </w:t>
+      </w:r>
+      <w:r>
+        <w:rPr>
+          <w:rFonts w:ascii="Calibri" w:eastAsia="Times New Roman" w:hAnsi="Calibri" w:cs="Calibri"/>
+          <w:color w:val="000000"/>
+          <w:lang w:eastAsia="en-MY"/>
+        </w:rPr>
+        <w:t>and the number of items in the inventory that has</w:t>
+      </w:r>
+      <w:proofErr w:type="gramStart"/>
+      <w:r>
+        <w:rPr>
+          <w:rFonts w:ascii="Calibri" w:eastAsia="Times New Roman" w:hAnsi="Calibri" w:cs="Calibri"/>
+          <w:color w:val="000000"/>
+          <w:lang w:eastAsia="en-MY"/>
+        </w:rPr>
+        <w:t xml:space="preserve">  </w:t>
+      </w:r>
+      <w:proofErr w:type="spellStart"/>
+      <w:r>
+        <w:rPr>
+          <w:rFonts w:ascii="Calibri" w:eastAsia="Times New Roman" w:hAnsi="Calibri" w:cs="Calibri"/>
+          <w:color w:val="FF0000"/>
+          <w:lang w:eastAsia="en-MY"/>
+        </w:rPr>
+        <w:t>LimbsCapability.ARM</w:t>
+      </w:r>
+      <w:proofErr w:type="spellEnd"/>
+      <w:proofErr w:type="gramEnd"/>
+      <w:r>
+        <w:rPr>
+          <w:rFonts w:ascii="Calibri" w:eastAsia="Times New Roman" w:hAnsi="Calibri" w:cs="Calibri"/>
+          <w:color w:val="FF0000"/>
+          <w:lang w:eastAsia="en-MY"/>
+        </w:rPr>
+        <w:t xml:space="preserve"> </w:t>
+      </w:r>
+      <w:r>
+        <w:rPr>
+          <w:rFonts w:ascii="Calibri" w:eastAsia="Times New Roman" w:hAnsi="Calibri" w:cs="Calibri"/>
+          <w:color w:val="000000"/>
+          <w:lang w:eastAsia="en-MY"/>
+        </w:rPr>
+        <w:t xml:space="preserve">will be assigned to </w:t>
+      </w:r>
+      <w:proofErr w:type="spellStart"/>
+      <w:r>
+        <w:rPr>
+          <w:rFonts w:ascii="Calibri" w:eastAsia="Times New Roman" w:hAnsi="Calibri" w:cs="Calibri"/>
+          <w:color w:val="FF0000"/>
+          <w:lang w:eastAsia="en-MY"/>
+        </w:rPr>
+        <w:t>numberOfLegs</w:t>
+      </w:r>
+      <w:proofErr w:type="spellEnd"/>
+      <w:r>
+        <w:rPr>
+          <w:rFonts w:ascii="Calibri" w:eastAsia="Times New Roman" w:hAnsi="Calibri" w:cs="Calibri"/>
+          <w:color w:val="000000"/>
+          <w:lang w:eastAsia="en-MY"/>
+        </w:rPr>
+        <w:t xml:space="preserve">.  </w:t>
+      </w:r>
+      <w:proofErr w:type="spellStart"/>
+      <w:r>
+        <w:rPr>
+          <w:rFonts w:ascii="Calibri" w:eastAsia="Times New Roman" w:hAnsi="Calibri" w:cs="Calibri"/>
+          <w:color w:val="FF0000"/>
+          <w:lang w:eastAsia="en-MY"/>
+        </w:rPr>
+        <w:t>numberOfArms</w:t>
+      </w:r>
+      <w:proofErr w:type="spellEnd"/>
+      <w:r>
+        <w:rPr>
+          <w:rFonts w:ascii="Calibri" w:eastAsia="Times New Roman" w:hAnsi="Calibri" w:cs="Calibri"/>
+          <w:color w:val="FF0000"/>
+          <w:lang w:eastAsia="en-MY"/>
+        </w:rPr>
+        <w:t xml:space="preserve"> </w:t>
+      </w:r>
+      <w:r>
+        <w:rPr>
+          <w:rFonts w:ascii="Calibri" w:eastAsia="Times New Roman" w:hAnsi="Calibri" w:cs="Calibri"/>
+          <w:color w:val="000000"/>
+          <w:lang w:eastAsia="en-MY"/>
+        </w:rPr>
+        <w:t xml:space="preserve">and </w:t>
+      </w:r>
+      <w:proofErr w:type="spellStart"/>
+      <w:r>
+        <w:rPr>
+          <w:rFonts w:ascii="Calibri" w:eastAsia="Times New Roman" w:hAnsi="Calibri" w:cs="Calibri"/>
+          <w:color w:val="FF0000"/>
+          <w:lang w:eastAsia="en-MY"/>
+        </w:rPr>
+        <w:t>numberOfLegs</w:t>
+      </w:r>
+      <w:proofErr w:type="spellEnd"/>
+      <w:r>
+        <w:rPr>
+          <w:rFonts w:ascii="Calibri" w:eastAsia="Times New Roman" w:hAnsi="Calibri" w:cs="Calibri"/>
+          <w:color w:val="FF0000"/>
+          <w:lang w:eastAsia="en-MY"/>
+        </w:rPr>
+        <w:t xml:space="preserve"> </w:t>
+      </w:r>
+      <w:r>
+        <w:rPr>
+          <w:rFonts w:ascii="Calibri" w:eastAsia="Times New Roman" w:hAnsi="Calibri" w:cs="Calibri"/>
+          <w:color w:val="000000"/>
+          <w:lang w:eastAsia="en-MY"/>
+        </w:rPr>
+        <w:t>shows how many arms and legs the Zombie currently have every turn.</w:t>
+      </w:r>
+    </w:p>
+    <w:p>
+      <w:pPr>
+        <w:numPr>
+          <w:ilvl w:val="1"/>
+          <w:numId w:val="76"/>
+        </w:numPr>
+        <w:ind w:left="1440" w:hanging="360"/>
+        <w:textAlignment w:val="baseline"/>
+        <w:rPr>
+          <w:rFonts w:ascii="Calibri" w:eastAsia="Times New Roman" w:hAnsi="Calibri" w:cs="Calibri"/>
+          <w:color w:val="000000"/>
+          <w:lang w:eastAsia="en-MY"/>
+        </w:rPr>
+      </w:pPr>
+      <w:r>
+        <w:rPr>
+          <w:rFonts w:ascii="Calibri" w:eastAsia="Times New Roman" w:hAnsi="Calibri" w:cs="Calibri"/>
+          <w:color w:val="000000"/>
+          <w:lang w:eastAsia="en-MY"/>
+        </w:rPr>
+        <w:t xml:space="preserve">If the Zombie has only 1 arm, there is a 50% chances of dropping all the weapon from its inventory and the </w:t>
+      </w:r>
+      <w:r>
+        <w:rPr>
+          <w:rFonts w:ascii="Calibri" w:eastAsia="Times New Roman" w:hAnsi="Calibri" w:cs="Calibri"/>
+          <w:color w:val="FF0000"/>
+          <w:lang w:eastAsia="en-MY"/>
+        </w:rPr>
+        <w:t xml:space="preserve">probability </w:t>
+      </w:r>
+      <w:r>
+        <w:rPr>
+          <w:rFonts w:ascii="Calibri" w:eastAsia="Times New Roman" w:hAnsi="Calibri" w:cs="Calibri"/>
+          <w:color w:val="000000"/>
+          <w:lang w:eastAsia="en-MY"/>
+        </w:rPr>
+        <w:t xml:space="preserve">will increase since chance of punching will </w:t>
+      </w:r>
+      <w:proofErr w:type="spellStart"/>
+      <w:r>
+        <w:rPr>
+          <w:rFonts w:ascii="Calibri" w:eastAsia="Times New Roman" w:hAnsi="Calibri" w:cs="Calibri"/>
+          <w:color w:val="000000"/>
+          <w:lang w:eastAsia="en-MY"/>
+        </w:rPr>
+        <w:t>reduce.If</w:t>
+      </w:r>
+      <w:proofErr w:type="spellEnd"/>
+      <w:r>
+        <w:rPr>
+          <w:rFonts w:ascii="Calibri" w:eastAsia="Times New Roman" w:hAnsi="Calibri" w:cs="Calibri"/>
+          <w:color w:val="000000"/>
+          <w:lang w:eastAsia="en-MY"/>
+        </w:rPr>
+        <w:t xml:space="preserve"> the Zombie has no </w:t>
+      </w:r>
+      <w:proofErr w:type="gramStart"/>
+      <w:r>
+        <w:rPr>
+          <w:rFonts w:ascii="Calibri" w:eastAsia="Times New Roman" w:hAnsi="Calibri" w:cs="Calibri"/>
+          <w:color w:val="000000"/>
+          <w:lang w:eastAsia="en-MY"/>
+        </w:rPr>
+        <w:t>arms ,</w:t>
+      </w:r>
+      <w:proofErr w:type="gramEnd"/>
+      <w:r>
+        <w:rPr>
+          <w:rFonts w:ascii="Calibri" w:eastAsia="Times New Roman" w:hAnsi="Calibri" w:cs="Calibri"/>
+          <w:color w:val="000000"/>
+          <w:lang w:eastAsia="en-MY"/>
+        </w:rPr>
+        <w:t xml:space="preserve"> the zombie will drop all the weapons from its inventory and the </w:t>
+      </w:r>
+      <w:r>
+        <w:rPr>
+          <w:rFonts w:ascii="Calibri" w:eastAsia="Times New Roman" w:hAnsi="Calibri" w:cs="Calibri"/>
+          <w:color w:val="FF0000"/>
+          <w:lang w:eastAsia="en-MY"/>
+        </w:rPr>
+        <w:t xml:space="preserve">probability </w:t>
+      </w:r>
+      <w:r>
+        <w:rPr>
+          <w:rFonts w:ascii="Calibri" w:eastAsia="Times New Roman" w:hAnsi="Calibri" w:cs="Calibri"/>
+          <w:color w:val="000000"/>
+          <w:lang w:eastAsia="en-MY"/>
+        </w:rPr>
+        <w:t>of biting will be 100%.</w:t>
+      </w:r>
+    </w:p>
+    <w:p>
+      <w:pPr>
+        <w:pStyle w:val="ListParagraph"/>
+        <w:numPr>
+          <w:ilvl w:val="0"/>
+          <w:numId w:val="71"/>
+        </w:numPr>
+        <w:textAlignment w:val="baseline"/>
+        <w:rPr>
+          <w:rFonts w:ascii="Calibri" w:eastAsia="Times New Roman" w:hAnsi="Calibri" w:cs="Calibri"/>
+          <w:color w:val="000000"/>
+          <w:lang w:eastAsia="en-MY"/>
+        </w:rPr>
+      </w:pPr>
+      <w:proofErr w:type="spellStart"/>
+      <w:proofErr w:type="gramStart"/>
+      <w:r>
+        <w:rPr>
+          <w:rFonts w:ascii="Calibri" w:eastAsia="Times New Roman" w:hAnsi="Calibri" w:cs="Calibri"/>
+          <w:color w:val="FF0000"/>
+          <w:lang w:eastAsia="en-MY"/>
+        </w:rPr>
+        <w:t>playTurn</w:t>
+      </w:r>
+      <w:proofErr w:type="spellEnd"/>
+      <w:r>
+        <w:rPr>
+          <w:rFonts w:ascii="Calibri" w:eastAsia="Times New Roman" w:hAnsi="Calibri" w:cs="Calibri"/>
+          <w:color w:val="FF0000"/>
+          <w:lang w:eastAsia="en-MY"/>
+        </w:rPr>
+        <w:t>(</w:t>
+      </w:r>
+      <w:proofErr w:type="gramEnd"/>
+      <w:r>
+        <w:rPr>
+          <w:rFonts w:ascii="Calibri" w:eastAsia="Times New Roman" w:hAnsi="Calibri" w:cs="Calibri"/>
+          <w:color w:val="FF0000"/>
+          <w:lang w:eastAsia="en-MY"/>
+        </w:rPr>
+        <w:t xml:space="preserve">) </w:t>
+      </w:r>
+      <w:r>
+        <w:rPr>
+          <w:rFonts w:ascii="Calibri" w:eastAsia="Times New Roman" w:hAnsi="Calibri" w:cs="Calibri"/>
+          <w:color w:val="000000"/>
+          <w:lang w:eastAsia="en-MY"/>
+        </w:rPr>
+        <w:t>method is modified.</w:t>
+      </w:r>
+    </w:p>
+    <w:p>
+      <w:pPr>
+        <w:numPr>
+          <w:ilvl w:val="1"/>
+          <w:numId w:val="79"/>
+        </w:numPr>
+        <w:ind w:left="1440" w:hanging="360"/>
+        <w:textAlignment w:val="baseline"/>
+        <w:rPr>
+          <w:rFonts w:ascii="Calibri" w:eastAsia="Times New Roman" w:hAnsi="Calibri" w:cs="Calibri"/>
+          <w:color w:val="000000"/>
+          <w:lang w:eastAsia="en-MY"/>
+        </w:rPr>
+      </w:pPr>
+      <w:r>
+        <w:rPr>
+          <w:rFonts w:ascii="Calibri" w:eastAsia="Times New Roman" w:hAnsi="Calibri" w:cs="Calibri"/>
+          <w:color w:val="000000"/>
+          <w:lang w:eastAsia="en-MY"/>
+        </w:rPr>
+        <w:t xml:space="preserve">At the beginning of the </w:t>
+      </w:r>
+      <w:proofErr w:type="spellStart"/>
+      <w:proofErr w:type="gramStart"/>
+      <w:r>
+        <w:rPr>
+          <w:rFonts w:ascii="Calibri" w:eastAsia="Times New Roman" w:hAnsi="Calibri" w:cs="Calibri"/>
+          <w:color w:val="FF0000"/>
+          <w:lang w:eastAsia="en-MY"/>
+        </w:rPr>
+        <w:t>playTurn</w:t>
+      </w:r>
+      <w:proofErr w:type="spellEnd"/>
+      <w:r>
+        <w:rPr>
+          <w:rFonts w:ascii="Calibri" w:eastAsia="Times New Roman" w:hAnsi="Calibri" w:cs="Calibri"/>
+          <w:color w:val="FF0000"/>
+          <w:lang w:eastAsia="en-MY"/>
+        </w:rPr>
+        <w:t>(</w:t>
+      </w:r>
+      <w:proofErr w:type="gramEnd"/>
+      <w:r>
+        <w:rPr>
+          <w:rFonts w:ascii="Calibri" w:eastAsia="Times New Roman" w:hAnsi="Calibri" w:cs="Calibri"/>
+          <w:color w:val="FF0000"/>
+          <w:lang w:eastAsia="en-MY"/>
+        </w:rPr>
+        <w:t xml:space="preserve">) </w:t>
+      </w:r>
+      <w:r>
+        <w:rPr>
+          <w:rFonts w:ascii="Calibri" w:eastAsia="Times New Roman" w:hAnsi="Calibri" w:cs="Calibri"/>
+          <w:color w:val="000000"/>
+          <w:lang w:eastAsia="en-MY"/>
+        </w:rPr>
+        <w:t xml:space="preserve">method, </w:t>
+      </w:r>
+      <w:proofErr w:type="spellStart"/>
+      <w:r>
+        <w:rPr>
+          <w:rFonts w:ascii="Calibri" w:eastAsia="Times New Roman" w:hAnsi="Calibri" w:cs="Calibri"/>
+          <w:color w:val="FF0000"/>
+          <w:lang w:eastAsia="en-MY"/>
+        </w:rPr>
+        <w:t>checkStatus</w:t>
+      </w:r>
+      <w:proofErr w:type="spellEnd"/>
+      <w:r>
+        <w:rPr>
+          <w:rFonts w:ascii="Calibri" w:eastAsia="Times New Roman" w:hAnsi="Calibri" w:cs="Calibri"/>
+          <w:color w:val="FF0000"/>
+          <w:lang w:eastAsia="en-MY"/>
+        </w:rPr>
+        <w:t xml:space="preserve">() </w:t>
+      </w:r>
+      <w:r>
+        <w:rPr>
+          <w:rFonts w:ascii="Calibri" w:eastAsia="Times New Roman" w:hAnsi="Calibri" w:cs="Calibri"/>
+          <w:color w:val="000000"/>
+          <w:lang w:eastAsia="en-MY"/>
+        </w:rPr>
+        <w:t>method is called.</w:t>
+      </w:r>
+    </w:p>
+    <w:p>
+      <w:pPr>
+        <w:numPr>
+          <w:ilvl w:val="1"/>
+          <w:numId w:val="79"/>
+        </w:numPr>
+        <w:ind w:left="1440" w:hanging="360"/>
+        <w:textAlignment w:val="baseline"/>
+        <w:rPr>
+          <w:rFonts w:ascii="Calibri" w:eastAsia="Times New Roman" w:hAnsi="Calibri" w:cs="Calibri"/>
+          <w:color w:val="000000"/>
+          <w:lang w:eastAsia="en-MY"/>
+        </w:rPr>
+      </w:pPr>
+      <w:proofErr w:type="spellStart"/>
+      <w:proofErr w:type="gramStart"/>
+      <w:r>
+        <w:rPr>
+          <w:rFonts w:ascii="Calibri" w:eastAsia="Times New Roman" w:hAnsi="Calibri" w:cs="Calibri"/>
+          <w:color w:val="FF0000"/>
+          <w:lang w:eastAsia="en-MY"/>
+        </w:rPr>
+        <w:t>isSecondTurn</w:t>
+      </w:r>
+      <w:proofErr w:type="spellEnd"/>
+      <w:proofErr w:type="gramEnd"/>
+      <w:r>
+        <w:rPr>
+          <w:rFonts w:ascii="Calibri" w:eastAsia="Times New Roman" w:hAnsi="Calibri" w:cs="Calibri"/>
+          <w:color w:val="000000"/>
+          <w:lang w:eastAsia="en-MY"/>
+        </w:rPr>
+        <w:t xml:space="preserve"> is used to check whether the </w:t>
+      </w:r>
+      <w:r>
+        <w:rPr>
+          <w:rFonts w:ascii="Calibri" w:eastAsia="Times New Roman" w:hAnsi="Calibri" w:cs="Calibri"/>
+          <w:b/>
+          <w:bCs/>
+          <w:color w:val="000000"/>
+          <w:lang w:eastAsia="en-MY"/>
+        </w:rPr>
+        <w:t xml:space="preserve">Zombie </w:t>
+      </w:r>
+      <w:r>
+        <w:rPr>
+          <w:rFonts w:ascii="Calibri" w:eastAsia="Times New Roman" w:hAnsi="Calibri" w:cs="Calibri"/>
+          <w:color w:val="000000"/>
+          <w:lang w:eastAsia="en-MY"/>
+        </w:rPr>
+        <w:t xml:space="preserve">with one leg is on its first or second turn. It is a </w:t>
+      </w:r>
+      <w:proofErr w:type="spellStart"/>
+      <w:r>
+        <w:rPr>
+          <w:rFonts w:ascii="Calibri" w:eastAsia="Times New Roman" w:hAnsi="Calibri" w:cs="Calibri"/>
+          <w:color w:val="000000"/>
+          <w:lang w:eastAsia="en-MY"/>
+        </w:rPr>
+        <w:t>boolean</w:t>
+      </w:r>
+      <w:proofErr w:type="spellEnd"/>
+      <w:r>
+        <w:rPr>
+          <w:rFonts w:ascii="Calibri" w:eastAsia="Times New Roman" w:hAnsi="Calibri" w:cs="Calibri"/>
+          <w:color w:val="000000"/>
+          <w:lang w:eastAsia="en-MY"/>
+        </w:rPr>
+        <w:t xml:space="preserve"> attribute that determines whether the </w:t>
+      </w:r>
+      <w:r>
+        <w:rPr>
+          <w:rFonts w:ascii="Calibri" w:eastAsia="Times New Roman" w:hAnsi="Calibri" w:cs="Calibri"/>
+          <w:b/>
+          <w:bCs/>
+          <w:color w:val="000000"/>
+          <w:lang w:eastAsia="en-MY"/>
+        </w:rPr>
+        <w:t>Zombie</w:t>
+      </w:r>
+      <w:r>
+        <w:rPr>
+          <w:rFonts w:ascii="Calibri" w:eastAsia="Times New Roman" w:hAnsi="Calibri" w:cs="Calibri"/>
+          <w:color w:val="000000"/>
+          <w:lang w:eastAsia="en-MY"/>
+        </w:rPr>
+        <w:t xml:space="preserve"> with one leg is on its first or second turn by assigning it to be true and false alternatively and it is used as a condition in the </w:t>
+      </w:r>
+      <w:proofErr w:type="spellStart"/>
+      <w:r>
+        <w:rPr>
+          <w:rFonts w:ascii="Calibri" w:eastAsia="Times New Roman" w:hAnsi="Calibri" w:cs="Calibri"/>
+          <w:color w:val="FF0000"/>
+          <w:lang w:eastAsia="en-MY"/>
+        </w:rPr>
+        <w:t>playTurn</w:t>
+      </w:r>
+      <w:proofErr w:type="spellEnd"/>
+      <w:r>
+        <w:rPr>
+          <w:rFonts w:ascii="Calibri" w:eastAsia="Times New Roman" w:hAnsi="Calibri" w:cs="Calibri"/>
+          <w:color w:val="FF0000"/>
+          <w:lang w:eastAsia="en-MY"/>
+        </w:rPr>
+        <w:t xml:space="preserve">() </w:t>
+      </w:r>
+      <w:r>
+        <w:rPr>
+          <w:rFonts w:ascii="Calibri" w:eastAsia="Times New Roman" w:hAnsi="Calibri" w:cs="Calibri"/>
+          <w:color w:val="000000"/>
+          <w:lang w:eastAsia="en-MY"/>
+        </w:rPr>
+        <w:t>method.</w:t>
+      </w:r>
+    </w:p>
+    <w:p>
+      <w:pPr>
+        <w:numPr>
+          <w:ilvl w:val="2"/>
+          <w:numId w:val="80"/>
+        </w:numPr>
+        <w:ind w:left="2160" w:hanging="360"/>
+        <w:textAlignment w:val="baseline"/>
+        <w:rPr>
+          <w:rFonts w:ascii="Calibri" w:eastAsia="Times New Roman" w:hAnsi="Calibri" w:cs="Calibri"/>
+          <w:color w:val="000000"/>
+          <w:lang w:eastAsia="en-MY"/>
+        </w:rPr>
+      </w:pPr>
+      <w:r>
+        <w:rPr>
+          <w:rFonts w:ascii="Calibri" w:eastAsia="Times New Roman" w:hAnsi="Calibri" w:cs="Calibri"/>
+          <w:color w:val="000000"/>
+          <w:lang w:eastAsia="en-MY"/>
+        </w:rPr>
+        <w:t xml:space="preserve">When </w:t>
+      </w:r>
+      <w:proofErr w:type="spellStart"/>
+      <w:r>
+        <w:rPr>
+          <w:rFonts w:ascii="Calibri" w:eastAsia="Times New Roman" w:hAnsi="Calibri" w:cs="Calibri"/>
+          <w:color w:val="FF0000"/>
+          <w:lang w:eastAsia="en-MY"/>
+        </w:rPr>
+        <w:t>isSecondTurn</w:t>
+      </w:r>
+      <w:proofErr w:type="spellEnd"/>
+      <w:r>
+        <w:rPr>
+          <w:rFonts w:ascii="Calibri" w:eastAsia="Times New Roman" w:hAnsi="Calibri" w:cs="Calibri"/>
+          <w:color w:val="000000"/>
+          <w:lang w:eastAsia="en-MY"/>
+        </w:rPr>
+        <w:t xml:space="preserve"> is false, it is the first turn, </w:t>
+      </w:r>
+      <w:r>
+        <w:rPr>
+          <w:rFonts w:ascii="Calibri" w:eastAsia="Times New Roman" w:hAnsi="Calibri" w:cs="Calibri"/>
+          <w:b/>
+          <w:bCs/>
+          <w:color w:val="000000"/>
+          <w:lang w:eastAsia="en-MY"/>
+        </w:rPr>
+        <w:t xml:space="preserve">Zombie </w:t>
+      </w:r>
+      <w:r>
+        <w:rPr>
+          <w:rFonts w:ascii="Calibri" w:eastAsia="Times New Roman" w:hAnsi="Calibri" w:cs="Calibri"/>
+          <w:color w:val="000000"/>
+          <w:lang w:eastAsia="en-MY"/>
+        </w:rPr>
+        <w:t xml:space="preserve">with one leg is still able to move, </w:t>
+      </w:r>
+      <w:proofErr w:type="gramStart"/>
+      <w:r>
+        <w:rPr>
+          <w:rFonts w:ascii="Calibri" w:eastAsia="Times New Roman" w:hAnsi="Calibri" w:cs="Calibri"/>
+          <w:color w:val="000000"/>
+          <w:lang w:eastAsia="en-MY"/>
+        </w:rPr>
+        <w:t>thus</w:t>
+      </w:r>
+      <w:proofErr w:type="gramEnd"/>
+      <w:r>
+        <w:rPr>
+          <w:rFonts w:ascii="Calibri" w:eastAsia="Times New Roman" w:hAnsi="Calibri" w:cs="Calibri"/>
+          <w:color w:val="000000"/>
+          <w:lang w:eastAsia="en-MY"/>
+        </w:rPr>
+        <w:t xml:space="preserve"> </w:t>
+      </w:r>
+      <w:r>
+        <w:rPr>
+          <w:rFonts w:ascii="Calibri" w:eastAsia="Times New Roman" w:hAnsi="Calibri" w:cs="Calibri"/>
+          <w:color w:val="FF0000"/>
+          <w:lang w:eastAsia="en-MY"/>
+        </w:rPr>
+        <w:t>behaviours</w:t>
+      </w:r>
+      <w:r>
+        <w:rPr>
+          <w:rFonts w:ascii="Calibri" w:eastAsia="Times New Roman" w:hAnsi="Calibri" w:cs="Calibri"/>
+          <w:color w:val="000000"/>
+          <w:lang w:eastAsia="en-MY"/>
+        </w:rPr>
+        <w:t xml:space="preserve"> is the array where its elements is looped.</w:t>
+      </w:r>
+    </w:p>
+    <w:p>
+      <w:pPr>
+        <w:numPr>
+          <w:ilvl w:val="2"/>
+          <w:numId w:val="80"/>
+        </w:numPr>
+        <w:ind w:left="2160" w:hanging="360"/>
+        <w:textAlignment w:val="baseline"/>
+        <w:rPr>
+          <w:rFonts w:ascii="Calibri" w:eastAsia="Times New Roman" w:hAnsi="Calibri" w:cs="Calibri"/>
+          <w:color w:val="000000"/>
+          <w:lang w:eastAsia="en-MY"/>
+        </w:rPr>
+      </w:pPr>
+      <w:r>
+        <w:rPr>
+          <w:rFonts w:ascii="Calibri" w:eastAsia="Times New Roman" w:hAnsi="Calibri" w:cs="Calibri"/>
+          <w:color w:val="000000"/>
+          <w:lang w:eastAsia="en-MY"/>
+        </w:rPr>
+        <w:t xml:space="preserve">Else when </w:t>
+      </w:r>
+      <w:proofErr w:type="spellStart"/>
+      <w:r>
+        <w:rPr>
+          <w:rFonts w:ascii="Calibri" w:eastAsia="Times New Roman" w:hAnsi="Calibri" w:cs="Calibri"/>
+          <w:color w:val="FF0000"/>
+          <w:lang w:eastAsia="en-MY"/>
+        </w:rPr>
+        <w:t>isSecondTurn</w:t>
+      </w:r>
+      <w:proofErr w:type="spellEnd"/>
+      <w:r>
+        <w:rPr>
+          <w:rFonts w:ascii="Calibri" w:eastAsia="Times New Roman" w:hAnsi="Calibri" w:cs="Calibri"/>
+          <w:color w:val="000000"/>
+          <w:lang w:eastAsia="en-MY"/>
+        </w:rPr>
+        <w:t xml:space="preserve"> is true, </w:t>
+      </w:r>
+      <w:r>
+        <w:rPr>
+          <w:rFonts w:ascii="Calibri" w:eastAsia="Times New Roman" w:hAnsi="Calibri" w:cs="Calibri"/>
+          <w:b/>
+          <w:bCs/>
+          <w:color w:val="000000"/>
+          <w:lang w:eastAsia="en-MY"/>
+        </w:rPr>
+        <w:t xml:space="preserve">Zombie </w:t>
+      </w:r>
+      <w:r>
+        <w:rPr>
+          <w:rFonts w:ascii="Calibri" w:eastAsia="Times New Roman" w:hAnsi="Calibri" w:cs="Calibri"/>
+          <w:color w:val="000000"/>
+          <w:lang w:eastAsia="en-MY"/>
+        </w:rPr>
+        <w:t xml:space="preserve">which is on its second turn will not be able to move, thus, </w:t>
+      </w:r>
+      <w:proofErr w:type="spellStart"/>
+      <w:r>
+        <w:rPr>
+          <w:rFonts w:ascii="Calibri" w:eastAsia="Times New Roman" w:hAnsi="Calibri" w:cs="Calibri"/>
+          <w:color w:val="FF0000"/>
+          <w:lang w:eastAsia="en-MY"/>
+        </w:rPr>
+        <w:t>behaviourWithoutLegs</w:t>
+      </w:r>
+      <w:proofErr w:type="spellEnd"/>
+      <w:r>
+        <w:rPr>
+          <w:rFonts w:ascii="Calibri" w:eastAsia="Times New Roman" w:hAnsi="Calibri" w:cs="Calibri"/>
+          <w:color w:val="000000"/>
+          <w:lang w:eastAsia="en-MY"/>
+        </w:rPr>
+        <w:t xml:space="preserve"> is the array where its elements is looped instead.</w:t>
+      </w:r>
+    </w:p>
+    <w:p>
+      <w:pPr>
+        <w:numPr>
+          <w:ilvl w:val="2"/>
+          <w:numId w:val="80"/>
+        </w:numPr>
+        <w:ind w:left="2160" w:hanging="360"/>
+        <w:textAlignment w:val="baseline"/>
+        <w:rPr>
+          <w:rFonts w:ascii="Calibri" w:eastAsia="Times New Roman" w:hAnsi="Calibri" w:cs="Calibri"/>
+          <w:color w:val="000000"/>
+          <w:lang w:eastAsia="en-MY"/>
+        </w:rPr>
+      </w:pPr>
+      <w:r>
+        <w:rPr>
+          <w:rFonts w:ascii="Calibri" w:eastAsia="Times New Roman" w:hAnsi="Calibri" w:cs="Calibri"/>
+          <w:color w:val="000000"/>
+          <w:lang w:eastAsia="en-MY"/>
+        </w:rPr>
+        <w:t xml:space="preserve">This fulfils the functionality that </w:t>
+      </w:r>
+      <w:r>
+        <w:rPr>
+          <w:rFonts w:ascii="Calibri" w:eastAsia="Times New Roman" w:hAnsi="Calibri" w:cs="Calibri"/>
+          <w:b/>
+          <w:bCs/>
+          <w:color w:val="000000"/>
+          <w:lang w:eastAsia="en-MY"/>
+        </w:rPr>
+        <w:t>Zombie</w:t>
+      </w:r>
+      <w:r>
+        <w:rPr>
+          <w:rFonts w:ascii="Calibri" w:eastAsia="Times New Roman" w:hAnsi="Calibri" w:cs="Calibri"/>
+          <w:color w:val="000000"/>
+          <w:lang w:eastAsia="en-MY"/>
+        </w:rPr>
+        <w:t xml:space="preserve"> with one leg cannot move every second turn.</w:t>
+      </w:r>
+    </w:p>
+    <w:p>
+      <w:pPr>
+        <w:numPr>
+          <w:ilvl w:val="1"/>
+          <w:numId w:val="80"/>
+        </w:numPr>
+        <w:ind w:left="1440" w:hanging="360"/>
+        <w:textAlignment w:val="baseline"/>
+        <w:rPr>
+          <w:rFonts w:ascii="Calibri" w:eastAsia="Times New Roman" w:hAnsi="Calibri" w:cs="Calibri"/>
+          <w:color w:val="000000"/>
+          <w:lang w:eastAsia="en-MY"/>
+        </w:rPr>
+      </w:pPr>
+      <w:r>
+        <w:rPr>
+          <w:rFonts w:ascii="Calibri" w:eastAsia="Times New Roman" w:hAnsi="Calibri" w:cs="Calibri"/>
+          <w:color w:val="000000"/>
+          <w:lang w:eastAsia="en-MY"/>
+        </w:rPr>
+        <w:t xml:space="preserve">When </w:t>
+      </w:r>
+      <w:proofErr w:type="spellStart"/>
+      <w:r>
+        <w:rPr>
+          <w:rFonts w:ascii="Calibri" w:eastAsia="Times New Roman" w:hAnsi="Calibri" w:cs="Calibri"/>
+          <w:color w:val="FF0000"/>
+          <w:lang w:eastAsia="en-MY"/>
+        </w:rPr>
+        <w:t>numberOfLegs</w:t>
+      </w:r>
+      <w:proofErr w:type="spellEnd"/>
+      <w:r>
+        <w:rPr>
+          <w:rFonts w:ascii="Calibri" w:eastAsia="Times New Roman" w:hAnsi="Calibri" w:cs="Calibri"/>
+          <w:color w:val="FF0000"/>
+          <w:lang w:eastAsia="en-MY"/>
+        </w:rPr>
+        <w:t xml:space="preserve"> </w:t>
+      </w:r>
+      <w:r>
+        <w:rPr>
+          <w:rFonts w:ascii="Calibri" w:eastAsia="Times New Roman" w:hAnsi="Calibri" w:cs="Calibri"/>
+          <w:color w:val="000000"/>
+          <w:lang w:eastAsia="en-MY"/>
+        </w:rPr>
+        <w:t xml:space="preserve">is 2, the array used to loop through all the elements is </w:t>
+      </w:r>
+      <w:r>
+        <w:rPr>
+          <w:rFonts w:ascii="Calibri" w:eastAsia="Times New Roman" w:hAnsi="Calibri" w:cs="Calibri"/>
+          <w:color w:val="FF0000"/>
+          <w:lang w:eastAsia="en-MY"/>
+        </w:rPr>
+        <w:t>behaviours</w:t>
+      </w:r>
+      <w:r>
+        <w:rPr>
+          <w:rFonts w:ascii="Calibri" w:eastAsia="Times New Roman" w:hAnsi="Calibri" w:cs="Calibri"/>
+          <w:color w:val="000000"/>
+          <w:lang w:eastAsia="en-MY"/>
+        </w:rPr>
+        <w:t xml:space="preserve">, else when </w:t>
+      </w:r>
+      <w:proofErr w:type="spellStart"/>
+      <w:r>
+        <w:rPr>
+          <w:rFonts w:ascii="Calibri" w:eastAsia="Times New Roman" w:hAnsi="Calibri" w:cs="Calibri"/>
+          <w:color w:val="FF0000"/>
+          <w:lang w:eastAsia="en-MY"/>
+        </w:rPr>
+        <w:t>numberOfLegs</w:t>
+      </w:r>
+      <w:proofErr w:type="spellEnd"/>
+      <w:r>
+        <w:rPr>
+          <w:rFonts w:ascii="Calibri" w:eastAsia="Times New Roman" w:hAnsi="Calibri" w:cs="Calibri"/>
+          <w:color w:val="FF0000"/>
+          <w:lang w:eastAsia="en-MY"/>
+        </w:rPr>
+        <w:t xml:space="preserve"> </w:t>
+      </w:r>
+      <w:r>
+        <w:rPr>
+          <w:rFonts w:ascii="Calibri" w:eastAsia="Times New Roman" w:hAnsi="Calibri" w:cs="Calibri"/>
+          <w:color w:val="000000"/>
+          <w:lang w:eastAsia="en-MY"/>
+        </w:rPr>
+        <w:t xml:space="preserve">is 0, </w:t>
+      </w:r>
+      <w:proofErr w:type="spellStart"/>
+      <w:r>
+        <w:rPr>
+          <w:rFonts w:ascii="Calibri" w:eastAsia="Times New Roman" w:hAnsi="Calibri" w:cs="Calibri"/>
+          <w:color w:val="FF0000"/>
+          <w:lang w:eastAsia="en-MY"/>
+        </w:rPr>
+        <w:t>behaviourWithoutLegs</w:t>
+      </w:r>
+      <w:proofErr w:type="spellEnd"/>
+      <w:r>
+        <w:rPr>
+          <w:rFonts w:ascii="Calibri" w:eastAsia="Times New Roman" w:hAnsi="Calibri" w:cs="Calibri"/>
+          <w:color w:val="FF0000"/>
+          <w:lang w:eastAsia="en-MY"/>
+        </w:rPr>
+        <w:t xml:space="preserve"> </w:t>
+      </w:r>
+      <w:r>
+        <w:rPr>
+          <w:rFonts w:ascii="Calibri" w:eastAsia="Times New Roman" w:hAnsi="Calibri" w:cs="Calibri"/>
+          <w:color w:val="000000"/>
+          <w:lang w:eastAsia="en-MY"/>
+        </w:rPr>
+        <w:t>is used instead.</w:t>
+      </w:r>
+    </w:p>
+    <w:p>
+      <w:pPr>
+        <w:numPr>
+          <w:ilvl w:val="1"/>
+          <w:numId w:val="80"/>
+        </w:numPr>
+        <w:ind w:left="1440" w:hanging="360"/>
+        <w:textAlignment w:val="baseline"/>
+        <w:rPr>
+          <w:rFonts w:ascii="Calibri" w:eastAsia="Times New Roman" w:hAnsi="Calibri" w:cs="Calibri"/>
+          <w:color w:val="000000"/>
+          <w:lang w:eastAsia="en-MY"/>
+        </w:rPr>
+      </w:pPr>
+      <w:r>
+        <w:rPr>
+          <w:rFonts w:ascii="Calibri" w:eastAsia="Times New Roman" w:hAnsi="Calibri" w:cs="Calibri"/>
+          <w:color w:val="000000"/>
+          <w:lang w:eastAsia="en-MY"/>
+        </w:rPr>
+        <w:t xml:space="preserve">If the </w:t>
+      </w:r>
+      <w:r>
+        <w:rPr>
+          <w:rFonts w:ascii="Calibri" w:eastAsia="Times New Roman" w:hAnsi="Calibri" w:cs="Calibri"/>
+          <w:b/>
+          <w:bCs/>
+          <w:color w:val="000000"/>
+          <w:lang w:eastAsia="en-MY"/>
+        </w:rPr>
+        <w:t>Action</w:t>
+      </w:r>
+      <w:r>
+        <w:rPr>
+          <w:rFonts w:ascii="Calibri" w:eastAsia="Times New Roman" w:hAnsi="Calibri" w:cs="Calibri"/>
+          <w:color w:val="000000"/>
+          <w:lang w:eastAsia="en-MY"/>
+        </w:rPr>
+        <w:t xml:space="preserve"> get by the elements in the selected array is all null, it will return a new </w:t>
+      </w:r>
+      <w:proofErr w:type="spellStart"/>
+      <w:r>
+        <w:rPr>
+          <w:rFonts w:ascii="Calibri" w:eastAsia="Times New Roman" w:hAnsi="Calibri" w:cs="Calibri"/>
+          <w:color w:val="FF0000"/>
+          <w:lang w:eastAsia="en-MY"/>
+        </w:rPr>
+        <w:t>DoNothingAction</w:t>
+      </w:r>
+      <w:proofErr w:type="spellEnd"/>
+      <w:r>
+        <w:rPr>
+          <w:rFonts w:ascii="Calibri" w:eastAsia="Times New Roman" w:hAnsi="Calibri" w:cs="Calibri"/>
+          <w:color w:val="000000"/>
+          <w:lang w:eastAsia="en-MY"/>
+        </w:rPr>
+        <w:t xml:space="preserve"> object.</w:t>
+      </w:r>
+    </w:p>
+    <w:p>
+      <w:pPr>
+        <w:ind w:left="360"/>
+        <w:textAlignment w:val="baseline"/>
+        <w:rPr>
+          <w:rFonts w:ascii="Calibri" w:eastAsia="Times New Roman" w:hAnsi="Calibri" w:cs="Calibri"/>
+          <w:color w:val="000000"/>
+          <w:lang w:eastAsia="en-MY"/>
+        </w:rPr>
+      </w:pPr>
+    </w:p>
+    <w:p>
+      <w:pPr>
+        <w:spacing w:after="240"/>
+        <w:rPr>
+          <w:rFonts w:ascii="Times New Roman" w:eastAsia="Times New Roman" w:hAnsi="Times New Roman" w:cs="Times New Roman"/>
+          <w:lang w:eastAsia="en-MY"/>
+        </w:rPr>
+      </w:pPr>
+    </w:p>
+    <w:p>
+      <w:pPr>
+        <w:rPr>
+          <w:rFonts w:ascii="Times New Roman" w:eastAsia="Times New Roman" w:hAnsi="Times New Roman" w:cs="Times New Roman"/>
+          <w:lang w:eastAsia="en-MY"/>
+        </w:rPr>
+      </w:pPr>
+      <w:r>
+        <w:rPr>
+          <w:rFonts w:ascii="Calibri" w:eastAsia="Times New Roman" w:hAnsi="Calibri" w:cs="Calibri"/>
+          <w:color w:val="000000"/>
+          <w:lang w:eastAsia="en-MY"/>
+        </w:rPr>
+        <w:t>Design Choices / Reasons:</w:t>
+      </w:r>
+    </w:p>
+    <w:p>
+      <w:pPr>
+        <w:rPr>
+          <w:rFonts w:ascii="Times New Roman" w:eastAsia="Times New Roman" w:hAnsi="Times New Roman" w:cs="Times New Roman"/>
+          <w:lang w:eastAsia="en-MY"/>
+        </w:rPr>
+      </w:pPr>
+      <w:r>
+        <w:rPr>
+          <w:rFonts w:ascii="Calibri" w:eastAsia="Times New Roman" w:hAnsi="Calibri" w:cs="Calibri"/>
+          <w:color w:val="000000"/>
+          <w:lang w:eastAsia="en-MY"/>
+        </w:rPr>
+        <w:t xml:space="preserve">If Zombies have dropped both arms, it will still have pick up behaviour (maybe with its jaw) but the weapon will still drop after picking it up because it is unstable to use a jaw to hold a weapon. The modified </w:t>
+      </w:r>
+      <w:proofErr w:type="spellStart"/>
+      <w:r>
+        <w:rPr>
+          <w:rFonts w:ascii="Calibri" w:eastAsia="Times New Roman" w:hAnsi="Calibri" w:cs="Calibri"/>
+          <w:color w:val="000000"/>
+          <w:lang w:eastAsia="en-MY"/>
+        </w:rPr>
+        <w:t>playTurn</w:t>
+      </w:r>
+      <w:proofErr w:type="spellEnd"/>
+      <w:r>
+        <w:rPr>
+          <w:rFonts w:ascii="Calibri" w:eastAsia="Times New Roman" w:hAnsi="Calibri" w:cs="Calibri"/>
+          <w:color w:val="000000"/>
+          <w:lang w:eastAsia="en-MY"/>
+        </w:rPr>
+        <w:t xml:space="preserve"> is use to control the </w:t>
+      </w:r>
+      <w:proofErr w:type="spellStart"/>
+      <w:r>
+        <w:rPr>
+          <w:rFonts w:ascii="Calibri" w:eastAsia="Times New Roman" w:hAnsi="Calibri" w:cs="Calibri"/>
+          <w:color w:val="000000"/>
+          <w:lang w:eastAsia="en-MY"/>
+        </w:rPr>
+        <w:t>the</w:t>
+      </w:r>
+      <w:proofErr w:type="spellEnd"/>
+      <w:r>
+        <w:rPr>
+          <w:rFonts w:ascii="Calibri" w:eastAsia="Times New Roman" w:hAnsi="Calibri" w:cs="Calibri"/>
+          <w:color w:val="000000"/>
+          <w:lang w:eastAsia="en-MY"/>
+        </w:rPr>
+        <w:t xml:space="preserve"> movement of the Zombie. If behaviours is used, the zombie moves normally. If </w:t>
+      </w:r>
+      <w:proofErr w:type="spellStart"/>
+      <w:r>
+        <w:rPr>
+          <w:rFonts w:ascii="Calibri" w:eastAsia="Times New Roman" w:hAnsi="Calibri" w:cs="Calibri"/>
+          <w:color w:val="000000"/>
+          <w:lang w:eastAsia="en-MY"/>
+        </w:rPr>
+        <w:t>behaviourWithoutLegs</w:t>
+      </w:r>
+      <w:proofErr w:type="spellEnd"/>
+      <w:r>
+        <w:rPr>
+          <w:rFonts w:ascii="Calibri" w:eastAsia="Times New Roman" w:hAnsi="Calibri" w:cs="Calibri"/>
+          <w:color w:val="000000"/>
+          <w:lang w:eastAsia="en-MY"/>
+        </w:rPr>
+        <w:t xml:space="preserve"> is used, zombie can only attack and pick up weapon.</w:t>
+      </w:r>
+    </w:p>
+    <w:p>
+      <w:pPr>
+        <w:spacing w:after="240"/>
+        <w:rPr>
+          <w:rFonts w:ascii="Times New Roman" w:eastAsia="Times New Roman" w:hAnsi="Times New Roman" w:cs="Times New Roman"/>
+          <w:lang w:eastAsia="en-MY"/>
+        </w:rPr>
+      </w:pPr>
+    </w:p>
+    <w:p>
+      <w:pPr>
+        <w:rPr>
+          <w:rFonts w:ascii="Times New Roman" w:eastAsia="Times New Roman" w:hAnsi="Times New Roman" w:cs="Times New Roman"/>
+          <w:lang w:eastAsia="en-MY"/>
+        </w:rPr>
+      </w:pPr>
+      <w:proofErr w:type="spellStart"/>
+      <w:r>
+        <w:rPr>
+          <w:rFonts w:ascii="Calibri" w:eastAsia="Times New Roman" w:hAnsi="Calibri" w:cs="Calibri"/>
+          <w:b/>
+          <w:bCs/>
+          <w:color w:val="000000"/>
+          <w:lang w:eastAsia="en-MY"/>
+        </w:rPr>
+        <w:t>ItemCapability</w:t>
+      </w:r>
+      <w:proofErr w:type="spellEnd"/>
+      <w:r>
+        <w:rPr>
+          <w:rFonts w:ascii="Calibri" w:eastAsia="Times New Roman" w:hAnsi="Calibri" w:cs="Calibri"/>
+          <w:b/>
+          <w:bCs/>
+          <w:color w:val="000000"/>
+          <w:lang w:eastAsia="en-MY"/>
+        </w:rPr>
+        <w:t xml:space="preserve"> [New </w:t>
+      </w:r>
+      <w:proofErr w:type="spellStart"/>
+      <w:r>
+        <w:rPr>
+          <w:rFonts w:ascii="Calibri" w:eastAsia="Times New Roman" w:hAnsi="Calibri" w:cs="Calibri"/>
+          <w:b/>
+          <w:bCs/>
+          <w:color w:val="000000"/>
+          <w:lang w:eastAsia="en-MY"/>
+        </w:rPr>
+        <w:t>Enum</w:t>
+      </w:r>
+      <w:proofErr w:type="spellEnd"/>
+      <w:r>
+        <w:rPr>
+          <w:rFonts w:ascii="Calibri" w:eastAsia="Times New Roman" w:hAnsi="Calibri" w:cs="Calibri"/>
+          <w:b/>
+          <w:bCs/>
+          <w:color w:val="000000"/>
+          <w:lang w:eastAsia="en-MY"/>
+        </w:rPr>
+        <w:t>]</w:t>
+      </w:r>
+    </w:p>
+    <w:p>
+      <w:pPr>
+        <w:rPr>
+          <w:rFonts w:ascii="Times New Roman" w:eastAsia="Times New Roman" w:hAnsi="Times New Roman" w:cs="Times New Roman"/>
+          <w:lang w:eastAsia="en-MY"/>
+        </w:rPr>
+      </w:pPr>
+      <w:r>
+        <w:rPr>
+          <w:rFonts w:ascii="Calibri" w:eastAsia="Times New Roman" w:hAnsi="Calibri" w:cs="Calibri"/>
+          <w:color w:val="000000"/>
+          <w:lang w:eastAsia="en-MY"/>
+        </w:rPr>
+        <w:t>Constant added:</w:t>
+      </w:r>
+    </w:p>
+    <w:p>
+      <w:pPr>
+        <w:rPr>
+          <w:rFonts w:ascii="Times New Roman" w:eastAsia="Times New Roman" w:hAnsi="Times New Roman" w:cs="Times New Roman"/>
+          <w:lang w:eastAsia="en-MY"/>
+        </w:rPr>
+      </w:pPr>
+      <w:r>
+        <w:rPr>
+          <w:rFonts w:ascii="Calibri" w:eastAsia="Times New Roman" w:hAnsi="Calibri" w:cs="Calibri"/>
+          <w:color w:val="000000"/>
+          <w:lang w:eastAsia="en-MY"/>
+        </w:rPr>
+        <w:t>CRAFTABLE - if the item has this capability, it can be crafted</w:t>
+      </w:r>
+    </w:p>
+    <w:p>
+      <w:pPr>
+        <w:rPr>
+          <w:rFonts w:ascii="Times New Roman" w:eastAsia="Times New Roman" w:hAnsi="Times New Roman" w:cs="Times New Roman"/>
+          <w:lang w:eastAsia="en-MY"/>
+        </w:rPr>
+      </w:pPr>
+    </w:p>
+    <w:p>
+      <w:pPr>
+        <w:rPr>
+          <w:rFonts w:ascii="Times New Roman" w:eastAsia="Times New Roman" w:hAnsi="Times New Roman" w:cs="Times New Roman"/>
+          <w:lang w:eastAsia="en-MY"/>
+        </w:rPr>
+      </w:pPr>
+      <w:proofErr w:type="spellStart"/>
+      <w:proofErr w:type="gramStart"/>
+      <w:r>
+        <w:rPr>
+          <w:rFonts w:ascii="Calibri" w:eastAsia="Times New Roman" w:hAnsi="Calibri" w:cs="Calibri"/>
+          <w:b/>
+          <w:bCs/>
+          <w:color w:val="000000"/>
+          <w:lang w:eastAsia="en-MY"/>
+        </w:rPr>
+        <w:t>LimbsCapability</w:t>
+      </w:r>
+      <w:proofErr w:type="spellEnd"/>
+      <w:r>
+        <w:rPr>
+          <w:rFonts w:ascii="Calibri" w:eastAsia="Times New Roman" w:hAnsi="Calibri" w:cs="Calibri"/>
+          <w:b/>
+          <w:bCs/>
+          <w:color w:val="000000"/>
+          <w:lang w:eastAsia="en-MY"/>
+        </w:rPr>
+        <w:t>[</w:t>
+      </w:r>
+      <w:proofErr w:type="gramEnd"/>
+      <w:r>
+        <w:rPr>
+          <w:rFonts w:ascii="Calibri" w:eastAsia="Times New Roman" w:hAnsi="Calibri" w:cs="Calibri"/>
+          <w:b/>
+          <w:bCs/>
+          <w:color w:val="000000"/>
+          <w:lang w:eastAsia="en-MY"/>
+        </w:rPr>
+        <w:t xml:space="preserve">New </w:t>
+      </w:r>
+      <w:proofErr w:type="spellStart"/>
+      <w:r>
+        <w:rPr>
+          <w:rFonts w:ascii="Calibri" w:eastAsia="Times New Roman" w:hAnsi="Calibri" w:cs="Calibri"/>
+          <w:b/>
+          <w:bCs/>
+          <w:color w:val="000000"/>
+          <w:lang w:eastAsia="en-MY"/>
+        </w:rPr>
+        <w:t>Enum</w:t>
+      </w:r>
+      <w:proofErr w:type="spellEnd"/>
+      <w:r>
+        <w:rPr>
+          <w:rFonts w:ascii="Calibri" w:eastAsia="Times New Roman" w:hAnsi="Calibri" w:cs="Calibri"/>
+          <w:b/>
+          <w:bCs/>
+          <w:color w:val="000000"/>
+          <w:lang w:eastAsia="en-MY"/>
+        </w:rPr>
+        <w:t>]</w:t>
+      </w:r>
+    </w:p>
+    <w:p>
+      <w:pPr>
+        <w:rPr>
+          <w:rFonts w:ascii="Times New Roman" w:eastAsia="Times New Roman" w:hAnsi="Times New Roman" w:cs="Times New Roman"/>
+          <w:lang w:eastAsia="en-MY"/>
+        </w:rPr>
+      </w:pPr>
+      <w:r>
+        <w:rPr>
+          <w:rFonts w:ascii="Calibri" w:eastAsia="Times New Roman" w:hAnsi="Calibri" w:cs="Calibri"/>
+          <w:color w:val="000000"/>
+          <w:lang w:eastAsia="en-MY"/>
+        </w:rPr>
+        <w:t>Constant added:</w:t>
+      </w:r>
+    </w:p>
+    <w:p>
+      <w:pPr>
+        <w:rPr>
+          <w:rFonts w:ascii="Times New Roman" w:eastAsia="Times New Roman" w:hAnsi="Times New Roman" w:cs="Times New Roman"/>
+          <w:lang w:eastAsia="en-MY"/>
+        </w:rPr>
+      </w:pPr>
+      <w:r>
+        <w:rPr>
+          <w:rFonts w:ascii="Calibri" w:eastAsia="Times New Roman" w:hAnsi="Calibri" w:cs="Calibri"/>
+          <w:color w:val="000000"/>
+          <w:lang w:eastAsia="en-MY"/>
+        </w:rPr>
+        <w:t>ARM- if the item has this capability, it has arm properties</w:t>
+      </w:r>
+    </w:p>
+    <w:p>
+      <w:pPr>
+        <w:rPr>
+          <w:rFonts w:ascii="Times New Roman" w:eastAsia="Times New Roman" w:hAnsi="Times New Roman" w:cs="Times New Roman"/>
+          <w:lang w:eastAsia="en-MY"/>
+        </w:rPr>
+      </w:pPr>
+      <w:r>
+        <w:rPr>
+          <w:rFonts w:ascii="Calibri" w:eastAsia="Times New Roman" w:hAnsi="Calibri" w:cs="Calibri"/>
+          <w:color w:val="000000"/>
+          <w:lang w:eastAsia="en-MY"/>
+        </w:rPr>
+        <w:t>LEG- if the item has this capability, it has leg properties</w:t>
       </w:r>
     </w:p>
     <w:p>
@@ -20609,6 +22342,119 @@
     </w:lvl>
   </w:abstractNum>
   <w:abstractNum w:abstractNumId="7" w15:restartNumberingAfterBreak="0">
+    <w:nsid w:val="12FD1A12"/>
+    <w:multiLevelType w:val="multilevel"/>
+    <w:tmpl w:val="CFFA3B2E"/>
+    <w:lvl w:ilvl="0">
+      <w:start w:val="1"/>
+      <w:numFmt w:val="decimal"/>
+      <w:lvlText w:val="%1."/>
+      <w:lvlJc w:val="left"/>
+      <w:pPr>
+        <w:tabs>
+          <w:tab w:val="num" w:pos="720"/>
+        </w:tabs>
+        <w:ind w:left="720" w:hanging="360"/>
+      </w:pPr>
+    </w:lvl>
+    <w:lvl w:ilvl="1">
+      <w:start w:val="1"/>
+      <w:numFmt w:val="decimal"/>
+      <w:lvlText w:val="%2."/>
+      <w:lvlJc w:val="left"/>
+      <w:pPr>
+        <w:tabs>
+          <w:tab w:val="num" w:pos="1440"/>
+        </w:tabs>
+        <w:ind w:left="1440" w:hanging="360"/>
+      </w:pPr>
+    </w:lvl>
+    <w:lvl w:ilvl="2">
+      <w:start w:val="1"/>
+      <w:numFmt w:val="decimal"/>
+      <w:lvlText w:val="%3."/>
+      <w:lvlJc w:val="left"/>
+      <w:pPr>
+        <w:tabs>
+          <w:tab w:val="num" w:pos="2160"/>
+        </w:tabs>
+        <w:ind w:left="2160" w:hanging="360"/>
+      </w:pPr>
+    </w:lvl>
+    <w:lvl w:ilvl="3" w:tentative="1">
+      <w:start w:val="1"/>
+      <w:numFmt w:val="decimal"/>
+      <w:lvlText w:val="%4."/>
+      <w:lvlJc w:val="left"/>
+      <w:pPr>
+        <w:tabs>
+          <w:tab w:val="num" w:pos="2880"/>
+        </w:tabs>
+        <w:ind w:left="2880" w:hanging="360"/>
+      </w:pPr>
+    </w:lvl>
+    <w:lvl w:ilvl="4" w:tentative="1">
+      <w:start w:val="1"/>
+      <w:numFmt w:val="decimal"/>
+      <w:lvlText w:val="%5."/>
+      <w:lvlJc w:val="left"/>
+      <w:pPr>
+        <w:tabs>
+          <w:tab w:val="num" w:pos="3600"/>
+        </w:tabs>
+        <w:ind w:left="3600" w:hanging="360"/>
+      </w:pPr>
+    </w:lvl>
+    <w:lvl w:ilvl="5" w:tentative="1">
+      <w:start w:val="1"/>
+      <w:numFmt w:val="decimal"/>
+      <w:lvlText w:val="%6."/>
+      <w:lvlJc w:val="left"/>
+      <w:pPr>
+        <w:tabs>
+          <w:tab w:val="num" w:pos="4320"/>
+        </w:tabs>
+        <w:ind w:left="4320" w:hanging="360"/>
+      </w:pPr>
+    </w:lvl>
+    <w:lvl w:ilvl="6" w:tentative="1">
+      <w:start w:val="1"/>
+      <w:numFmt w:val="decimal"/>
+      <w:lvlText w:val="%7."/>
+      <w:lvlJc w:val="left"/>
+      <w:pPr>
+        <w:tabs>
+          <w:tab w:val="num" w:pos="5040"/>
+        </w:tabs>
+        <w:ind w:left="5040" w:hanging="360"/>
+      </w:pPr>
+    </w:lvl>
+    <w:lvl w:ilvl="7" w:tentative="1">
+      <w:start w:val="1"/>
+      <w:numFmt w:val="decimal"/>
+      <w:lvlText w:val="%8."/>
+      <w:lvlJc w:val="left"/>
+      <w:pPr>
+        <w:tabs>
+          <w:tab w:val="num" w:pos="5760"/>
+        </w:tabs>
+        <w:ind w:left="5760" w:hanging="360"/>
+      </w:pPr>
+    </w:lvl>
+    <w:lvl w:ilvl="8" w:tentative="1">
+      <w:start w:val="1"/>
+      <w:numFmt w:val="decimal"/>
+      <w:lvlText w:val="%9."/>
+      <w:lvlJc w:val="left"/>
+      <w:pPr>
+        <w:tabs>
+          <w:tab w:val="num" w:pos="6480"/>
+        </w:tabs>
+        <w:ind w:left="6480" w:hanging="360"/>
+      </w:pPr>
+    </w:lvl>
+  </w:abstractNum>
+  <w:abstractNum w:abstractNumId="8" w15:restartNumberingAfterBreak="0">
     <w:nsid w:val="13473601"/>
     <w:multiLevelType w:val="multilevel"/>
     <w:tmpl w:val="DF9AD7BC"/>
@@ -20721,7 +22567,7 @@
       </w:rPr>
     </w:lvl>
   </w:abstractNum>
-  <w:abstractNum w:abstractNumId="8" w15:restartNumberingAfterBreak="0">
+  <w:abstractNum w:abstractNumId="9" w15:restartNumberingAfterBreak="0">
     <w:nsid w:val="14E372BE"/>
     <w:multiLevelType w:val="multilevel"/>
     <w:tmpl w:val="79D2F83C"/>
@@ -20834,7 +22680,7 @@
       </w:rPr>
     </w:lvl>
   </w:abstractNum>
-  <w:abstractNum w:abstractNumId="9" w15:restartNumberingAfterBreak="0">
+  <w:abstractNum w:abstractNumId="10" w15:restartNumberingAfterBreak="0">
     <w:nsid w:val="179C7C41"/>
     <w:multiLevelType w:val="multilevel"/>
     <w:tmpl w:val="21E81E4C"/>
@@ -20947,7 +22793,7 @@
       </w:pPr>
     </w:lvl>
   </w:abstractNum>
-  <w:abstractNum w:abstractNumId="10" w15:restartNumberingAfterBreak="0">
+  <w:abstractNum w:abstractNumId="11" w15:restartNumberingAfterBreak="0">
     <w:nsid w:val="188F5514"/>
     <w:multiLevelType w:val="multilevel"/>
     <w:tmpl w:val="4470EC10"/>
@@ -21060,7 +22906,7 @@
       </w:rPr>
     </w:lvl>
   </w:abstractNum>
-  <w:abstractNum w:abstractNumId="11" w15:restartNumberingAfterBreak="0">
+  <w:abstractNum w:abstractNumId="12" w15:restartNumberingAfterBreak="0">
     <w:nsid w:val="196E4721"/>
     <w:multiLevelType w:val="multilevel"/>
     <w:tmpl w:val="146A7916"/>
@@ -21173,7 +23019,7 @@
       </w:pPr>
     </w:lvl>
   </w:abstractNum>
-  <w:abstractNum w:abstractNumId="12" w15:restartNumberingAfterBreak="0">
+  <w:abstractNum w:abstractNumId="13" w15:restartNumberingAfterBreak="0">
     <w:nsid w:val="199E65CA"/>
     <w:multiLevelType w:val="multilevel"/>
     <w:tmpl w:val="A32C7FF2"/>
@@ -21286,7 +23132,7 @@
       </w:rPr>
     </w:lvl>
   </w:abstractNum>
-  <w:abstractNum w:abstractNumId="13" w15:restartNumberingAfterBreak="0">
+  <w:abstractNum w:abstractNumId="14" w15:restartNumberingAfterBreak="0">
     <w:nsid w:val="1CE822DF"/>
     <w:multiLevelType w:val="multilevel"/>
     <w:tmpl w:val="E1F034A6"/>
@@ -21399,7 +23245,7 @@
       </w:pPr>
     </w:lvl>
   </w:abstractNum>
-  <w:abstractNum w:abstractNumId="14" w15:restartNumberingAfterBreak="0">
+  <w:abstractNum w:abstractNumId="15" w15:restartNumberingAfterBreak="0">
     <w:nsid w:val="1DA15D73"/>
     <w:multiLevelType w:val="multilevel"/>
     <w:tmpl w:val="7F3697EA"/>
@@ -21512,7 +23358,7 @@
       </w:rPr>
     </w:lvl>
   </w:abstractNum>
-  <w:abstractNum w:abstractNumId="15" w15:restartNumberingAfterBreak="0">
+  <w:abstractNum w:abstractNumId="16" w15:restartNumberingAfterBreak="0">
     <w:nsid w:val="1E3C156A"/>
     <w:multiLevelType w:val="multilevel"/>
     <w:tmpl w:val="5A2E10A2"/>
@@ -21625,7 +23471,7 @@
       </w:pPr>
     </w:lvl>
   </w:abstractNum>
-  <w:abstractNum w:abstractNumId="16" w15:restartNumberingAfterBreak="0">
+  <w:abstractNum w:abstractNumId="17" w15:restartNumberingAfterBreak="0">
     <w:nsid w:val="1FC63834"/>
     <w:multiLevelType w:val="multilevel"/>
     <w:tmpl w:val="E3F4B61C"/>
@@ -21738,7 +23584,7 @@
       </w:rPr>
     </w:lvl>
   </w:abstractNum>
-  <w:abstractNum w:abstractNumId="17" w15:restartNumberingAfterBreak="0">
+  <w:abstractNum w:abstractNumId="18" w15:restartNumberingAfterBreak="0">
     <w:nsid w:val="200C35B8"/>
     <w:multiLevelType w:val="multilevel"/>
     <w:tmpl w:val="3DDED5C4"/>
@@ -21851,7 +23697,7 @@
       </w:rPr>
     </w:lvl>
   </w:abstractNum>
-  <w:abstractNum w:abstractNumId="18" w15:restartNumberingAfterBreak="0">
+  <w:abstractNum w:abstractNumId="19" w15:restartNumberingAfterBreak="0">
     <w:nsid w:val="228F6F3F"/>
     <w:multiLevelType w:val="multilevel"/>
     <w:tmpl w:val="1236F234"/>
@@ -22000,7 +23846,7 @@
       </w:rPr>
     </w:lvl>
   </w:abstractNum>
-  <w:abstractNum w:abstractNumId="19" w15:restartNumberingAfterBreak="0">
+  <w:abstractNum w:abstractNumId="20" w15:restartNumberingAfterBreak="0">
     <w:nsid w:val="235F3829"/>
     <w:multiLevelType w:val="multilevel"/>
     <w:tmpl w:val="6CBCCDF4"/>
@@ -22113,7 +23959,7 @@
       </w:rPr>
     </w:lvl>
   </w:abstractNum>
-  <w:abstractNum w:abstractNumId="20" w15:restartNumberingAfterBreak="0">
+  <w:abstractNum w:abstractNumId="21" w15:restartNumberingAfterBreak="0">
     <w:nsid w:val="24725A92"/>
     <w:multiLevelType w:val="multilevel"/>
     <w:tmpl w:val="C2F6F858"/>
@@ -22226,7 +24072,7 @@
       </w:pPr>
     </w:lvl>
   </w:abstractNum>
-  <w:abstractNum w:abstractNumId="21" w15:restartNumberingAfterBreak="0">
+  <w:abstractNum w:abstractNumId="22" w15:restartNumberingAfterBreak="0">
     <w:nsid w:val="27151069"/>
     <w:multiLevelType w:val="multilevel"/>
     <w:tmpl w:val="A176D1FA"/>
@@ -22339,7 +24185,7 @@
       </w:rPr>
     </w:lvl>
   </w:abstractNum>
-  <w:abstractNum w:abstractNumId="22" w15:restartNumberingAfterBreak="0">
+  <w:abstractNum w:abstractNumId="23" w15:restartNumberingAfterBreak="0">
     <w:nsid w:val="27C61106"/>
     <w:multiLevelType w:val="multilevel"/>
     <w:tmpl w:val="814CD0CC"/>
@@ -22452,7 +24298,7 @@
       </w:rPr>
     </w:lvl>
   </w:abstractNum>
-  <w:abstractNum w:abstractNumId="23" w15:restartNumberingAfterBreak="0">
+  <w:abstractNum w:abstractNumId="24" w15:restartNumberingAfterBreak="0">
     <w:nsid w:val="29140CBA"/>
     <w:multiLevelType w:val="multilevel"/>
     <w:tmpl w:val="BF1AD466"/>
@@ -22565,7 +24411,7 @@
       </w:rPr>
     </w:lvl>
   </w:abstractNum>
-  <w:abstractNum w:abstractNumId="24" w15:restartNumberingAfterBreak="0">
+  <w:abstractNum w:abstractNumId="25" w15:restartNumberingAfterBreak="0">
     <w:nsid w:val="2E5777B1"/>
     <w:multiLevelType w:val="multilevel"/>
     <w:tmpl w:val="1CC05ACA"/>
@@ -22678,7 +24524,7 @@
       </w:pPr>
     </w:lvl>
   </w:abstractNum>
-  <w:abstractNum w:abstractNumId="25" w15:restartNumberingAfterBreak="0">
+  <w:abstractNum w:abstractNumId="26" w15:restartNumberingAfterBreak="0">
     <w:nsid w:val="2F1C0692"/>
     <w:multiLevelType w:val="multilevel"/>
     <w:tmpl w:val="97B443DC"/>
@@ -22791,7 +24637,7 @@
       </w:pPr>
     </w:lvl>
   </w:abstractNum>
-  <w:abstractNum w:abstractNumId="26" w15:restartNumberingAfterBreak="0">
+  <w:abstractNum w:abstractNumId="27" w15:restartNumberingAfterBreak="0">
     <w:nsid w:val="2F325BB7"/>
     <w:multiLevelType w:val="multilevel"/>
     <w:tmpl w:val="AF9682C6"/>
@@ -22904,7 +24750,7 @@
       </w:pPr>
     </w:lvl>
   </w:abstractNum>
-  <w:abstractNum w:abstractNumId="27" w15:restartNumberingAfterBreak="0">
+  <w:abstractNum w:abstractNumId="28" w15:restartNumberingAfterBreak="0">
     <w:nsid w:val="34B41AC5"/>
     <w:multiLevelType w:val="multilevel"/>
     <w:tmpl w:val="54465E7C"/>
@@ -23017,7 +24863,7 @@
       </w:pPr>
     </w:lvl>
   </w:abstractNum>
-  <w:abstractNum w:abstractNumId="28" w15:restartNumberingAfterBreak="0">
+  <w:abstractNum w:abstractNumId="29" w15:restartNumberingAfterBreak="0">
     <w:nsid w:val="34CD698B"/>
     <w:multiLevelType w:val="multilevel"/>
     <w:tmpl w:val="7C28AA0E"/>
@@ -23130,7 +24976,7 @@
       </w:rPr>
     </w:lvl>
   </w:abstractNum>
-  <w:abstractNum w:abstractNumId="29" w15:restartNumberingAfterBreak="0">
+  <w:abstractNum w:abstractNumId="30" w15:restartNumberingAfterBreak="0">
     <w:nsid w:val="366329B3"/>
     <w:multiLevelType w:val="multilevel"/>
     <w:tmpl w:val="DE1A279A"/>
@@ -23243,7 +25089,7 @@
       </w:rPr>
     </w:lvl>
   </w:abstractNum>
-  <w:abstractNum w:abstractNumId="30" w15:restartNumberingAfterBreak="0">
+  <w:abstractNum w:abstractNumId="31" w15:restartNumberingAfterBreak="0">
     <w:nsid w:val="392C0F72"/>
     <w:multiLevelType w:val="multilevel"/>
     <w:tmpl w:val="70700DB6"/>
@@ -23356,7 +25202,120 @@
       </w:pPr>
     </w:lvl>
   </w:abstractNum>
-  <w:abstractNum w:abstractNumId="31" w15:restartNumberingAfterBreak="0">
+  <w:abstractNum w:abstractNumId="32" w15:restartNumberingAfterBreak="0">
+    <w:nsid w:val="3C961537"/>
+    <w:multiLevelType w:val="multilevel"/>
+    <w:tmpl w:val="333CF290"/>
+    <w:lvl w:ilvl="0">
+      <w:start w:val="1"/>
+      <w:numFmt w:val="decimal"/>
+      <w:lvlText w:val="%1."/>
+      <w:lvlJc w:val="left"/>
+      <w:pPr>
+        <w:tabs>
+          <w:tab w:val="num" w:pos="720"/>
+        </w:tabs>
+        <w:ind w:left="720" w:hanging="360"/>
+      </w:pPr>
+    </w:lvl>
+    <w:lvl w:ilvl="1">
+      <w:start w:val="1"/>
+      <w:numFmt w:val="decimal"/>
+      <w:lvlText w:val="%2."/>
+      <w:lvlJc w:val="left"/>
+      <w:pPr>
+        <w:tabs>
+          <w:tab w:val="num" w:pos="1440"/>
+        </w:tabs>
+        <w:ind w:left="1440" w:hanging="360"/>
+      </w:pPr>
+    </w:lvl>
+    <w:lvl w:ilvl="2" w:tentative="1">
+      <w:start w:val="1"/>
+      <w:numFmt w:val="decimal"/>
+      <w:lvlText w:val="%3."/>
+      <w:lvlJc w:val="left"/>
+      <w:pPr>
+        <w:tabs>
+          <w:tab w:val="num" w:pos="2160"/>
+        </w:tabs>
+        <w:ind w:left="2160" w:hanging="360"/>
+      </w:pPr>
+    </w:lvl>
+    <w:lvl w:ilvl="3" w:tentative="1">
+      <w:start w:val="1"/>
+      <w:numFmt w:val="decimal"/>
+      <w:lvlText w:val="%4."/>
+      <w:lvlJc w:val="left"/>
+      <w:pPr>
+        <w:tabs>
+          <w:tab w:val="num" w:pos="2880"/>
+        </w:tabs>
+        <w:ind w:left="2880" w:hanging="360"/>
+      </w:pPr>
+    </w:lvl>
+    <w:lvl w:ilvl="4" w:tentative="1">
+      <w:start w:val="1"/>
+      <w:numFmt w:val="decimal"/>
+      <w:lvlText w:val="%5."/>
+      <w:lvlJc w:val="left"/>
+      <w:pPr>
+        <w:tabs>
+          <w:tab w:val="num" w:pos="3600"/>
+        </w:tabs>
+        <w:ind w:left="3600" w:hanging="360"/>
+      </w:pPr>
+    </w:lvl>
+    <w:lvl w:ilvl="5" w:tentative="1">
+      <w:start w:val="1"/>
+      <w:numFmt w:val="decimal"/>
+      <w:lvlText w:val="%6."/>
+      <w:lvlJc w:val="left"/>
+      <w:pPr>
+        <w:tabs>
+          <w:tab w:val="num" w:pos="4320"/>
+        </w:tabs>
+        <w:ind w:left="4320" w:hanging="360"/>
+      </w:pPr>
+    </w:lvl>
+    <w:lvl w:ilvl="6" w:tentative="1">
+      <w:start w:val="1"/>
+      <w:numFmt w:val="decimal"/>
+      <w:lvlText w:val="%7."/>
+      <w:lvlJc w:val="left"/>
+      <w:pPr>
+        <w:tabs>
+          <w:tab w:val="num" w:pos="5040"/>
+        </w:tabs>
+        <w:ind w:left="5040" w:hanging="360"/>
+      </w:pPr>
+    </w:lvl>
+    <w:lvl w:ilvl="7" w:tentative="1">
+      <w:start w:val="1"/>
+      <w:numFmt w:val="decimal"/>
+      <w:lvlText w:val="%8."/>
+      <w:lvlJc w:val="left"/>
+      <w:pPr>
+        <w:tabs>
+          <w:tab w:val="num" w:pos="5760"/>
+        </w:tabs>
+        <w:ind w:left="5760" w:hanging="360"/>
+      </w:pPr>
+    </w:lvl>
+    <w:lvl w:ilvl="8" w:tentative="1">
+      <w:start w:val="1"/>
+      <w:numFmt w:val="decimal"/>
+      <w:lvlText w:val="%9."/>
+      <w:lvlJc w:val="left"/>
+      <w:pPr>
+        <w:tabs>
+          <w:tab w:val="num" w:pos="6480"/>
+        </w:tabs>
+        <w:ind w:left="6480" w:hanging="360"/>
+      </w:pPr>
+    </w:lvl>
+  </w:abstractNum>
+  <w:abstractNum w:abstractNumId="33" w15:restartNumberingAfterBreak="0">
     <w:nsid w:val="3CA25800"/>
     <w:multiLevelType w:val="hybridMultilevel"/>
     <w:tmpl w:val="7040D004"/>
@@ -23445,7 +25404,7 @@
       </w:pPr>
     </w:lvl>
   </w:abstractNum>
-  <w:abstractNum w:abstractNumId="32" w15:restartNumberingAfterBreak="0">
+  <w:abstractNum w:abstractNumId="34" w15:restartNumberingAfterBreak="0">
     <w:nsid w:val="3FB66AE0"/>
     <w:multiLevelType w:val="multilevel"/>
     <w:tmpl w:val="B2A02A72"/>
@@ -23558,7 +25517,7 @@
       </w:rPr>
     </w:lvl>
   </w:abstractNum>
-  <w:abstractNum w:abstractNumId="33" w15:restartNumberingAfterBreak="0">
+  <w:abstractNum w:abstractNumId="35" w15:restartNumberingAfterBreak="0">
     <w:nsid w:val="3FEF739E"/>
     <w:multiLevelType w:val="multilevel"/>
     <w:tmpl w:val="AA680B82"/>
@@ -23671,7 +25630,120 @@
       </w:rPr>
     </w:lvl>
   </w:abstractNum>
-  <w:abstractNum w:abstractNumId="34" w15:restartNumberingAfterBreak="0">
+  <w:abstractNum w:abstractNumId="36" w15:restartNumberingAfterBreak="0">
+    <w:nsid w:val="40B0701E"/>
+    <w:multiLevelType w:val="multilevel"/>
+    <w:tmpl w:val="EE442520"/>
+    <w:lvl w:ilvl="0">
+      <w:start w:val="1"/>
+      <w:numFmt w:val="decimal"/>
+      <w:lvlText w:val="%1."/>
+      <w:lvlJc w:val="left"/>
+      <w:pPr>
+        <w:tabs>
+          <w:tab w:val="num" w:pos="720"/>
+        </w:tabs>
+        <w:ind w:left="720" w:hanging="360"/>
+      </w:pPr>
+    </w:lvl>
+    <w:lvl w:ilvl="1">
+      <w:start w:val="1"/>
+      <w:numFmt w:val="decimal"/>
+      <w:lvlText w:val="%2."/>
+      <w:lvlJc w:val="left"/>
+      <w:pPr>
+        <w:tabs>
+          <w:tab w:val="num" w:pos="1440"/>
+        </w:tabs>
+        <w:ind w:left="1440" w:hanging="360"/>
+      </w:pPr>
+    </w:lvl>
+    <w:lvl w:ilvl="2" w:tentative="1">
+      <w:start w:val="1"/>
+      <w:numFmt w:val="decimal"/>
+      <w:lvlText w:val="%3."/>
+      <w:lvlJc w:val="left"/>
+      <w:pPr>
+        <w:tabs>
+          <w:tab w:val="num" w:pos="2160"/>
+        </w:tabs>
+        <w:ind w:left="2160" w:hanging="360"/>
+      </w:pPr>
+    </w:lvl>
+    <w:lvl w:ilvl="3" w:tentative="1">
+      <w:start w:val="1"/>
+      <w:numFmt w:val="decimal"/>
+      <w:lvlText w:val="%4."/>
+      <w:lvlJc w:val="left"/>
+      <w:pPr>
+        <w:tabs>
+          <w:tab w:val="num" w:pos="2880"/>
+        </w:tabs>
+        <w:ind w:left="2880" w:hanging="360"/>
+      </w:pPr>
+    </w:lvl>
+    <w:lvl w:ilvl="4" w:tentative="1">
+      <w:start w:val="1"/>
+      <w:numFmt w:val="decimal"/>
+      <w:lvlText w:val="%5."/>
+      <w:lvlJc w:val="left"/>
+      <w:pPr>
+        <w:tabs>
+          <w:tab w:val="num" w:pos="3600"/>
+        </w:tabs>
+        <w:ind w:left="3600" w:hanging="360"/>
+      </w:pPr>
+    </w:lvl>
+    <w:lvl w:ilvl="5" w:tentative="1">
+      <w:start w:val="1"/>
+      <w:numFmt w:val="decimal"/>
+      <w:lvlText w:val="%6."/>
+      <w:lvlJc w:val="left"/>
+      <w:pPr>
+        <w:tabs>
+          <w:tab w:val="num" w:pos="4320"/>
+        </w:tabs>
+        <w:ind w:left="4320" w:hanging="360"/>
+      </w:pPr>
+    </w:lvl>
+    <w:lvl w:ilvl="6" w:tentative="1">
+      <w:start w:val="1"/>
+      <w:numFmt w:val="decimal"/>
+      <w:lvlText w:val="%7."/>
+      <w:lvlJc w:val="left"/>
+      <w:pPr>
+        <w:tabs>
+          <w:tab w:val="num" w:pos="5040"/>
+        </w:tabs>
+        <w:ind w:left="5040" w:hanging="360"/>
+      </w:pPr>
+    </w:lvl>
+    <w:lvl w:ilvl="7" w:tentative="1">
+      <w:start w:val="1"/>
+      <w:numFmt w:val="decimal"/>
+      <w:lvlText w:val="%8."/>
+      <w:lvlJc w:val="left"/>
+      <w:pPr>
+        <w:tabs>
+          <w:tab w:val="num" w:pos="5760"/>
+        </w:tabs>
+        <w:ind w:left="5760" w:hanging="360"/>
+      </w:pPr>
+    </w:lvl>
+    <w:lvl w:ilvl="8" w:tentative="1">
+      <w:start w:val="1"/>
+      <w:numFmt w:val="decimal"/>
+      <w:lvlText w:val="%9."/>
+      <w:lvlJc w:val="left"/>
+      <w:pPr>
+        <w:tabs>
+          <w:tab w:val="num" w:pos="6480"/>
+        </w:tabs>
+        <w:ind w:left="6480" w:hanging="360"/>
+      </w:pPr>
+    </w:lvl>
+  </w:abstractNum>
+  <w:abstractNum w:abstractNumId="37" w15:restartNumberingAfterBreak="0">
     <w:nsid w:val="41BF0E9E"/>
     <w:multiLevelType w:val="multilevel"/>
     <w:tmpl w:val="E500CAE4"/>
@@ -23820,7 +25892,7 @@
       </w:rPr>
     </w:lvl>
   </w:abstractNum>
-  <w:abstractNum w:abstractNumId="35" w15:restartNumberingAfterBreak="0">
+  <w:abstractNum w:abstractNumId="38" w15:restartNumberingAfterBreak="0">
     <w:nsid w:val="452C7B51"/>
     <w:multiLevelType w:val="multilevel"/>
     <w:tmpl w:val="34D066B4"/>
@@ -23933,7 +26005,7 @@
       </w:rPr>
     </w:lvl>
   </w:abstractNum>
-  <w:abstractNum w:abstractNumId="36" w15:restartNumberingAfterBreak="0">
+  <w:abstractNum w:abstractNumId="39" w15:restartNumberingAfterBreak="0">
     <w:nsid w:val="46265400"/>
     <w:multiLevelType w:val="multilevel"/>
     <w:tmpl w:val="94A62210"/>
@@ -24046,7 +26118,7 @@
       </w:rPr>
     </w:lvl>
   </w:abstractNum>
-  <w:abstractNum w:abstractNumId="37" w15:restartNumberingAfterBreak="0">
+  <w:abstractNum w:abstractNumId="40" w15:restartNumberingAfterBreak="0">
     <w:nsid w:val="46D05A7A"/>
     <w:multiLevelType w:val="multilevel"/>
     <w:tmpl w:val="A6E8BB3A"/>
@@ -24159,7 +26231,7 @@
       </w:pPr>
     </w:lvl>
   </w:abstractNum>
-  <w:abstractNum w:abstractNumId="38" w15:restartNumberingAfterBreak="0">
+  <w:abstractNum w:abstractNumId="41" w15:restartNumberingAfterBreak="0">
     <w:nsid w:val="47164CC8"/>
     <w:multiLevelType w:val="multilevel"/>
     <w:tmpl w:val="AE42A864"/>
@@ -24272,7 +26344,7 @@
       </w:pPr>
     </w:lvl>
   </w:abstractNum>
-  <w:abstractNum w:abstractNumId="39" w15:restartNumberingAfterBreak="0">
+  <w:abstractNum w:abstractNumId="42" w15:restartNumberingAfterBreak="0">
     <w:nsid w:val="478C14B5"/>
     <w:multiLevelType w:val="multilevel"/>
     <w:tmpl w:val="15B4F6B0"/>
@@ -24385,7 +26457,7 @@
       </w:rPr>
     </w:lvl>
   </w:abstractNum>
-  <w:abstractNum w:abstractNumId="40" w15:restartNumberingAfterBreak="0">
+  <w:abstractNum w:abstractNumId="43" w15:restartNumberingAfterBreak="0">
     <w:nsid w:val="4A805009"/>
     <w:multiLevelType w:val="multilevel"/>
     <w:tmpl w:val="693A7718"/>
@@ -24534,7 +26606,7 @@
       </w:rPr>
     </w:lvl>
   </w:abstractNum>
-  <w:abstractNum w:abstractNumId="41" w15:restartNumberingAfterBreak="0">
+  <w:abstractNum w:abstractNumId="44" w15:restartNumberingAfterBreak="0">
     <w:nsid w:val="4D160837"/>
     <w:multiLevelType w:val="multilevel"/>
     <w:tmpl w:val="96140BB8"/>
@@ -24647,7 +26719,7 @@
       </w:rPr>
     </w:lvl>
   </w:abstractNum>
-  <w:abstractNum w:abstractNumId="42" w15:restartNumberingAfterBreak="0">
+  <w:abstractNum w:abstractNumId="45" w15:restartNumberingAfterBreak="0">
     <w:nsid w:val="4D685B73"/>
     <w:multiLevelType w:val="multilevel"/>
     <w:tmpl w:val="10CCCF0E"/>
@@ -24760,7 +26832,7 @@
       </w:pPr>
     </w:lvl>
   </w:abstractNum>
-  <w:abstractNum w:abstractNumId="43" w15:restartNumberingAfterBreak="0">
+  <w:abstractNum w:abstractNumId="46" w15:restartNumberingAfterBreak="0">
     <w:nsid w:val="4ED3334F"/>
     <w:multiLevelType w:val="multilevel"/>
     <w:tmpl w:val="32402426"/>
@@ -24873,7 +26945,7 @@
       </w:rPr>
     </w:lvl>
   </w:abstractNum>
-  <w:abstractNum w:abstractNumId="44" w15:restartNumberingAfterBreak="0">
+  <w:abstractNum w:abstractNumId="47" w15:restartNumberingAfterBreak="0">
     <w:nsid w:val="50127B02"/>
     <w:multiLevelType w:val="multilevel"/>
     <w:tmpl w:val="7A1C2734"/>
@@ -24986,7 +27058,7 @@
       </w:rPr>
     </w:lvl>
   </w:abstractNum>
-  <w:abstractNum w:abstractNumId="45" w15:restartNumberingAfterBreak="0">
+  <w:abstractNum w:abstractNumId="48" w15:restartNumberingAfterBreak="0">
     <w:nsid w:val="50E76F88"/>
     <w:multiLevelType w:val="multilevel"/>
     <w:tmpl w:val="F7AC4E5C"/>
@@ -25099,7 +27171,7 @@
       </w:rPr>
     </w:lvl>
   </w:abstractNum>
-  <w:abstractNum w:abstractNumId="46" w15:restartNumberingAfterBreak="0">
+  <w:abstractNum w:abstractNumId="49" w15:restartNumberingAfterBreak="0">
     <w:nsid w:val="5197623F"/>
     <w:multiLevelType w:val="multilevel"/>
     <w:tmpl w:val="A82A080E"/>
@@ -25212,7 +27284,7 @@
       </w:rPr>
     </w:lvl>
   </w:abstractNum>
-  <w:abstractNum w:abstractNumId="47" w15:restartNumberingAfterBreak="0">
+  <w:abstractNum w:abstractNumId="50" w15:restartNumberingAfterBreak="0">
     <w:nsid w:val="54B02D0D"/>
     <w:multiLevelType w:val="multilevel"/>
     <w:tmpl w:val="FE080246"/>
@@ -25325,7 +27397,7 @@
       </w:rPr>
     </w:lvl>
   </w:abstractNum>
-  <w:abstractNum w:abstractNumId="48" w15:restartNumberingAfterBreak="0">
+  <w:abstractNum w:abstractNumId="51" w15:restartNumberingAfterBreak="0">
     <w:nsid w:val="56EE2C8F"/>
     <w:multiLevelType w:val="multilevel"/>
     <w:tmpl w:val="58F4249E"/>
@@ -25438,7 +27510,7 @@
       </w:pPr>
     </w:lvl>
   </w:abstractNum>
-  <w:abstractNum w:abstractNumId="49" w15:restartNumberingAfterBreak="0">
+  <w:abstractNum w:abstractNumId="52" w15:restartNumberingAfterBreak="0">
     <w:nsid w:val="58864A11"/>
     <w:multiLevelType w:val="multilevel"/>
     <w:tmpl w:val="5BBCCEA4"/>
@@ -25551,7 +27623,7 @@
       </w:rPr>
     </w:lvl>
   </w:abstractNum>
-  <w:abstractNum w:abstractNumId="50" w15:restartNumberingAfterBreak="0">
+  <w:abstractNum w:abstractNumId="53" w15:restartNumberingAfterBreak="0">
     <w:nsid w:val="5DE01978"/>
     <w:multiLevelType w:val="multilevel"/>
     <w:tmpl w:val="AEF0A6FA"/>
@@ -25664,7 +27736,7 @@
       </w:rPr>
     </w:lvl>
   </w:abstractNum>
-  <w:abstractNum w:abstractNumId="51" w15:restartNumberingAfterBreak="0">
+  <w:abstractNum w:abstractNumId="54" w15:restartNumberingAfterBreak="0">
     <w:nsid w:val="60DF2649"/>
     <w:multiLevelType w:val="multilevel"/>
     <w:tmpl w:val="09901588"/>
@@ -25777,7 +27849,7 @@
       </w:rPr>
     </w:lvl>
   </w:abstractNum>
-  <w:abstractNum w:abstractNumId="52" w15:restartNumberingAfterBreak="0">
+  <w:abstractNum w:abstractNumId="55" w15:restartNumberingAfterBreak="0">
     <w:nsid w:val="6274468A"/>
     <w:multiLevelType w:val="multilevel"/>
     <w:tmpl w:val="D39204DE"/>
@@ -25890,7 +27962,7 @@
       </w:pPr>
     </w:lvl>
   </w:abstractNum>
-  <w:abstractNum w:abstractNumId="53" w15:restartNumberingAfterBreak="0">
+  <w:abstractNum w:abstractNumId="56" w15:restartNumberingAfterBreak="0">
     <w:nsid w:val="630E5538"/>
     <w:multiLevelType w:val="multilevel"/>
     <w:tmpl w:val="F90E5028"/>
@@ -26039,7 +28111,120 @@
       </w:rPr>
     </w:lvl>
   </w:abstractNum>
-  <w:abstractNum w:abstractNumId="54" w15:restartNumberingAfterBreak="0">
+  <w:abstractNum w:abstractNumId="57" w15:restartNumberingAfterBreak="0">
+    <w:nsid w:val="64E0269D"/>
+    <w:multiLevelType w:val="multilevel"/>
+    <w:tmpl w:val="42ECDF3C"/>
+    <w:lvl w:ilvl="0">
+      <w:start w:val="1"/>
+      <w:numFmt w:val="decimal"/>
+      <w:lvlText w:val="%1."/>
+      <w:lvlJc w:val="left"/>
+      <w:pPr>
+        <w:tabs>
+          <w:tab w:val="num" w:pos="720"/>
+        </w:tabs>
+        <w:ind w:left="720" w:hanging="360"/>
+      </w:pPr>
+    </w:lvl>
+    <w:lvl w:ilvl="1">
+      <w:start w:val="1"/>
+      <w:numFmt w:val="decimal"/>
+      <w:lvlText w:val="%2."/>
+      <w:lvlJc w:val="left"/>
+      <w:pPr>
+        <w:tabs>
+          <w:tab w:val="num" w:pos="1440"/>
+        </w:tabs>
+        <w:ind w:left="1440" w:hanging="360"/>
+      </w:pPr>
+    </w:lvl>
+    <w:lvl w:ilvl="2">
+      <w:start w:val="1"/>
+      <w:numFmt w:val="decimal"/>
+      <w:lvlText w:val="%3."/>
+      <w:lvlJc w:val="left"/>
+      <w:pPr>
+        <w:tabs>
+          <w:tab w:val="num" w:pos="2160"/>
+        </w:tabs>
+        <w:ind w:left="2160" w:hanging="360"/>
+      </w:pPr>
+    </w:lvl>
+    <w:lvl w:ilvl="3" w:tentative="1">
+      <w:start w:val="1"/>
+      <w:numFmt w:val="decimal"/>
+      <w:lvlText w:val="%4."/>
+      <w:lvlJc w:val="left"/>
+      <w:pPr>
+        <w:tabs>
+          <w:tab w:val="num" w:pos="2880"/>
+        </w:tabs>
+        <w:ind w:left="2880" w:hanging="360"/>
+      </w:pPr>
+    </w:lvl>
+    <w:lvl w:ilvl="4" w:tentative="1">
+      <w:start w:val="1"/>
+      <w:numFmt w:val="decimal"/>
+      <w:lvlText w:val="%5."/>
+      <w:lvlJc w:val="left"/>
+      <w:pPr>
+        <w:tabs>
+          <w:tab w:val="num" w:pos="3600"/>
+        </w:tabs>
+        <w:ind w:left="3600" w:hanging="360"/>
+      </w:pPr>
+    </w:lvl>
+    <w:lvl w:ilvl="5" w:tentative="1">
+      <w:start w:val="1"/>
+      <w:numFmt w:val="decimal"/>
+      <w:lvlText w:val="%6."/>
+      <w:lvlJc w:val="left"/>
+      <w:pPr>
+        <w:tabs>
+          <w:tab w:val="num" w:pos="4320"/>
+        </w:tabs>
+        <w:ind w:left="4320" w:hanging="360"/>
+      </w:pPr>
+    </w:lvl>
+    <w:lvl w:ilvl="6" w:tentative="1">
+      <w:start w:val="1"/>
+      <w:numFmt w:val="decimal"/>
+      <w:lvlText w:val="%7."/>
+      <w:lvlJc w:val="left"/>
+      <w:pPr>
+        <w:tabs>
+          <w:tab w:val="num" w:pos="5040"/>
+        </w:tabs>
+        <w:ind w:left="5040" w:hanging="360"/>
+      </w:pPr>
+    </w:lvl>
+    <w:lvl w:ilvl="7" w:tentative="1">
+      <w:start w:val="1"/>
+      <w:numFmt w:val="decimal"/>
+      <w:lvlText w:val="%8."/>
+      <w:lvlJc w:val="left"/>
+      <w:pPr>
+        <w:tabs>
+          <w:tab w:val="num" w:pos="5760"/>
+        </w:tabs>
+        <w:ind w:left="5760" w:hanging="360"/>
+      </w:pPr>
+    </w:lvl>
+    <w:lvl w:ilvl="8" w:tentative="1">
+      <w:start w:val="1"/>
+      <w:numFmt w:val="decimal"/>
+      <w:lvlText w:val="%9."/>
+      <w:lvlJc w:val="left"/>
+      <w:pPr>
+        <w:tabs>
+          <w:tab w:val="num" w:pos="6480"/>
+        </w:tabs>
+        <w:ind w:left="6480" w:hanging="360"/>
+      </w:pPr>
+    </w:lvl>
+  </w:abstractNum>
+  <w:abstractNum w:abstractNumId="58" w15:restartNumberingAfterBreak="0">
     <w:nsid w:val="654C57AD"/>
     <w:multiLevelType w:val="multilevel"/>
     <w:tmpl w:val="8DA09B2A"/>
@@ -26152,7 +28337,7 @@
       </w:rPr>
     </w:lvl>
   </w:abstractNum>
-  <w:abstractNum w:abstractNumId="55" w15:restartNumberingAfterBreak="0">
+  <w:abstractNum w:abstractNumId="59" w15:restartNumberingAfterBreak="0">
     <w:nsid w:val="65CA4C95"/>
     <w:multiLevelType w:val="multilevel"/>
     <w:tmpl w:val="456232D8"/>
@@ -26265,7 +28450,7 @@
       </w:pPr>
     </w:lvl>
   </w:abstractNum>
-  <w:abstractNum w:abstractNumId="56" w15:restartNumberingAfterBreak="0">
+  <w:abstractNum w:abstractNumId="60" w15:restartNumberingAfterBreak="0">
     <w:nsid w:val="6ABB541E"/>
     <w:multiLevelType w:val="multilevel"/>
     <w:tmpl w:val="9F249C68"/>
@@ -26414,7 +28599,7 @@
       </w:rPr>
     </w:lvl>
   </w:abstractNum>
-  <w:abstractNum w:abstractNumId="57" w15:restartNumberingAfterBreak="0">
+  <w:abstractNum w:abstractNumId="61" w15:restartNumberingAfterBreak="0">
     <w:nsid w:val="6C5F4949"/>
     <w:multiLevelType w:val="multilevel"/>
     <w:tmpl w:val="7E1C60C4"/>
@@ -26527,7 +28712,7 @@
       </w:rPr>
     </w:lvl>
   </w:abstractNum>
-  <w:abstractNum w:abstractNumId="58" w15:restartNumberingAfterBreak="0">
+  <w:abstractNum w:abstractNumId="62" w15:restartNumberingAfterBreak="0">
     <w:nsid w:val="6D715395"/>
     <w:multiLevelType w:val="multilevel"/>
     <w:tmpl w:val="7CE03160"/>
@@ -26640,7 +28825,7 @@
       </w:pPr>
     </w:lvl>
   </w:abstractNum>
-  <w:abstractNum w:abstractNumId="59" w15:restartNumberingAfterBreak="0">
+  <w:abstractNum w:abstractNumId="63" w15:restartNumberingAfterBreak="0">
     <w:nsid w:val="6EF32416"/>
     <w:multiLevelType w:val="multilevel"/>
     <w:tmpl w:val="3E966C12"/>
@@ -26753,7 +28938,7 @@
       </w:pPr>
     </w:lvl>
   </w:abstractNum>
-  <w:abstractNum w:abstractNumId="60" w15:restartNumberingAfterBreak="0">
+  <w:abstractNum w:abstractNumId="64" w15:restartNumberingAfterBreak="0">
     <w:nsid w:val="70664395"/>
     <w:multiLevelType w:val="multilevel"/>
     <w:tmpl w:val="DC24E2F8"/>
@@ -26866,7 +29051,7 @@
       </w:rPr>
     </w:lvl>
   </w:abstractNum>
-  <w:abstractNum w:abstractNumId="61" w15:restartNumberingAfterBreak="0">
+  <w:abstractNum w:abstractNumId="65" w15:restartNumberingAfterBreak="0">
     <w:nsid w:val="72957C73"/>
     <w:multiLevelType w:val="multilevel"/>
     <w:tmpl w:val="25244224"/>
@@ -26979,7 +29164,7 @@
       </w:rPr>
     </w:lvl>
   </w:abstractNum>
-  <w:abstractNum w:abstractNumId="62" w15:restartNumberingAfterBreak="0">
+  <w:abstractNum w:abstractNumId="66" w15:restartNumberingAfterBreak="0">
     <w:nsid w:val="76393153"/>
     <w:multiLevelType w:val="multilevel"/>
     <w:tmpl w:val="03D8D1FC"/>
@@ -27092,7 +29277,7 @@
       </w:pPr>
     </w:lvl>
   </w:abstractNum>
-  <w:abstractNum w:abstractNumId="63" w15:restartNumberingAfterBreak="0">
+  <w:abstractNum w:abstractNumId="67" w15:restartNumberingAfterBreak="0">
     <w:nsid w:val="77CC14B6"/>
     <w:multiLevelType w:val="multilevel"/>
     <w:tmpl w:val="92D0B8D8"/>
@@ -27205,7 +29390,7 @@
       </w:rPr>
     </w:lvl>
   </w:abstractNum>
-  <w:abstractNum w:abstractNumId="64" w15:restartNumberingAfterBreak="0">
+  <w:abstractNum w:abstractNumId="68" w15:restartNumberingAfterBreak="0">
     <w:nsid w:val="7A944026"/>
     <w:multiLevelType w:val="multilevel"/>
     <w:tmpl w:val="5942CCBE"/>
@@ -27318,7 +29503,7 @@
       </w:rPr>
     </w:lvl>
   </w:abstractNum>
-  <w:abstractNum w:abstractNumId="65" w15:restartNumberingAfterBreak="0">
+  <w:abstractNum w:abstractNumId="69" w15:restartNumberingAfterBreak="0">
     <w:nsid w:val="7BCB7235"/>
     <w:multiLevelType w:val="multilevel"/>
     <w:tmpl w:val="3DA2F46A"/>
@@ -27431,7 +29616,7 @@
       </w:rPr>
     </w:lvl>
   </w:abstractNum>
-  <w:abstractNum w:abstractNumId="66" w15:restartNumberingAfterBreak="0">
+  <w:abstractNum w:abstractNumId="70" w15:restartNumberingAfterBreak="0">
     <w:nsid w:val="7DAE5529"/>
     <w:multiLevelType w:val="multilevel"/>
     <w:tmpl w:val="B0F2B632"/>
@@ -27544,7 +29729,7 @@
       </w:rPr>
     </w:lvl>
   </w:abstractNum>
-  <w:abstractNum w:abstractNumId="67" w15:restartNumberingAfterBreak="0">
+  <w:abstractNum w:abstractNumId="71" w15:restartNumberingAfterBreak="0">
     <w:nsid w:val="7E747476"/>
     <w:multiLevelType w:val="multilevel"/>
     <w:tmpl w:val="47CA995E"/>
@@ -27657,7 +29842,7 @@
       </w:rPr>
     </w:lvl>
   </w:abstractNum>
-  <w:abstractNum w:abstractNumId="68" w15:restartNumberingAfterBreak="0">
+  <w:abstractNum w:abstractNumId="72" w15:restartNumberingAfterBreak="0">
     <w:nsid w:val="7F617427"/>
     <w:multiLevelType w:val="multilevel"/>
     <w:tmpl w:val="80303B5C"/>
@@ -27807,58 +29992,58 @@
     </w:lvl>
   </w:abstractNum>
   <w:num w:numId="1">
-    <w:abstractNumId w:val="35"/>
+    <w:abstractNumId w:val="38"/>
   </w:num>
   <w:num w:numId="2">
-    <w:abstractNumId w:val="60"/>
+    <w:abstractNumId w:val="64"/>
   </w:num>
   <w:num w:numId="3">
-    <w:abstractNumId w:val="17"/>
+    <w:abstractNumId w:val="18"/>
   </w:num>
   <w:num w:numId="4">
-    <w:abstractNumId w:val="23"/>
+    <w:abstractNumId w:val="24"/>
   </w:num>
   <w:num w:numId="5">
-    <w:abstractNumId w:val="45"/>
+    <w:abstractNumId w:val="48"/>
   </w:num>
   <w:num w:numId="6">
-    <w:abstractNumId w:val="10"/>
+    <w:abstractNumId w:val="11"/>
   </w:num>
   <w:num w:numId="7">
-    <w:abstractNumId w:val="19"/>
+    <w:abstractNumId w:val="20"/>
   </w:num>
   <w:num w:numId="8">
-    <w:abstractNumId w:val="47"/>
+    <w:abstractNumId w:val="50"/>
   </w:num>
   <w:num w:numId="9">
+    <w:abstractNumId w:val="30"/>
+  </w:num>
+  <w:num w:numId="10">
+    <w:abstractNumId w:val="54"/>
+  </w:num>
+  <w:num w:numId="11">
     <w:abstractNumId w:val="29"/>
   </w:num>
-  <w:num w:numId="10">
-    <w:abstractNumId w:val="51"/>
-  </w:num>
-  <w:num w:numId="11">
-    <w:abstractNumId w:val="28"/>
-  </w:num>
   <w:num w:numId="12">
-    <w:abstractNumId w:val="54"/>
+    <w:abstractNumId w:val="58"/>
   </w:num>
   <w:num w:numId="13">
-    <w:abstractNumId w:val="32"/>
+    <w:abstractNumId w:val="34"/>
   </w:num>
   <w:num w:numId="14">
-    <w:abstractNumId w:val="65"/>
+    <w:abstractNumId w:val="69"/>
   </w:num>
   <w:num w:numId="15">
-    <w:abstractNumId w:val="50"/>
+    <w:abstractNumId w:val="53"/>
   </w:num>
   <w:num w:numId="16">
-    <w:abstractNumId w:val="33"/>
+    <w:abstractNumId w:val="35"/>
   </w:num>
   <w:num w:numId="17">
     <w:abstractNumId w:val="1"/>
   </w:num>
   <w:num w:numId="18">
-    <w:abstractNumId w:val="48"/>
+    <w:abstractNumId w:val="51"/>
   </w:num>
   <w:num w:numId="19">
     <w:abstractNumId w:val="3"/>
@@ -27867,19 +30052,19 @@
     <w:abstractNumId w:val="2"/>
   </w:num>
   <w:num w:numId="21">
-    <w:abstractNumId w:val="37"/>
+    <w:abstractNumId w:val="40"/>
   </w:num>
   <w:num w:numId="22">
-    <w:abstractNumId w:val="9"/>
+    <w:abstractNumId w:val="10"/>
   </w:num>
   <w:num w:numId="23">
-    <w:abstractNumId w:val="40"/>
+    <w:abstractNumId w:val="43"/>
   </w:num>
   <w:num w:numId="24">
-    <w:abstractNumId w:val="26"/>
+    <w:abstractNumId w:val="27"/>
   </w:num>
   <w:num w:numId="25">
-    <w:abstractNumId w:val="25"/>
+    <w:abstractNumId w:val="26"/>
     <w:lvlOverride w:ilvl="0">
       <w:lvl w:ilvl="0">
         <w:numFmt w:val="lowerLetter"/>
@@ -27889,94 +30074,94 @@
     </w:lvlOverride>
   </w:num>
   <w:num w:numId="26">
-    <w:abstractNumId w:val="55"/>
+    <w:abstractNumId w:val="59"/>
   </w:num>
   <w:num w:numId="27">
-    <w:abstractNumId w:val="58"/>
+    <w:abstractNumId w:val="62"/>
   </w:num>
   <w:num w:numId="28">
-    <w:abstractNumId w:val="7"/>
+    <w:abstractNumId w:val="8"/>
   </w:num>
   <w:num w:numId="29">
-    <w:abstractNumId w:val="22"/>
+    <w:abstractNumId w:val="23"/>
   </w:num>
   <w:num w:numId="30">
-    <w:abstractNumId w:val="57"/>
+    <w:abstractNumId w:val="61"/>
   </w:num>
   <w:num w:numId="31">
-    <w:abstractNumId w:val="41"/>
+    <w:abstractNumId w:val="44"/>
   </w:num>
   <w:num w:numId="32">
-    <w:abstractNumId w:val="8"/>
+    <w:abstractNumId w:val="9"/>
   </w:num>
   <w:num w:numId="33">
-    <w:abstractNumId w:val="63"/>
+    <w:abstractNumId w:val="67"/>
   </w:num>
   <w:num w:numId="34">
-    <w:abstractNumId w:val="14"/>
+    <w:abstractNumId w:val="15"/>
   </w:num>
   <w:num w:numId="35">
-    <w:abstractNumId w:val="61"/>
+    <w:abstractNumId w:val="65"/>
   </w:num>
   <w:num w:numId="36">
-    <w:abstractNumId w:val="46"/>
+    <w:abstractNumId w:val="49"/>
   </w:num>
   <w:num w:numId="37">
     <w:abstractNumId w:val="6"/>
   </w:num>
   <w:num w:numId="38">
-    <w:abstractNumId w:val="66"/>
+    <w:abstractNumId w:val="70"/>
   </w:num>
   <w:num w:numId="39">
-    <w:abstractNumId w:val="44"/>
+    <w:abstractNumId w:val="47"/>
   </w:num>
   <w:num w:numId="40">
     <w:abstractNumId w:val="5"/>
   </w:num>
   <w:num w:numId="41">
-    <w:abstractNumId w:val="67"/>
+    <w:abstractNumId w:val="71"/>
   </w:num>
   <w:num w:numId="42">
-    <w:abstractNumId w:val="43"/>
+    <w:abstractNumId w:val="46"/>
   </w:num>
   <w:num w:numId="43">
-    <w:abstractNumId w:val="64"/>
+    <w:abstractNumId w:val="68"/>
   </w:num>
   <w:num w:numId="44">
-    <w:abstractNumId w:val="12"/>
+    <w:abstractNumId w:val="13"/>
   </w:num>
   <w:num w:numId="45">
     <w:abstractNumId w:val="4"/>
   </w:num>
   <w:num w:numId="46">
-    <w:abstractNumId w:val="39"/>
+    <w:abstractNumId w:val="42"/>
   </w:num>
   <w:num w:numId="47">
     <w:abstractNumId w:val="0"/>
   </w:num>
   <w:num w:numId="48">
-    <w:abstractNumId w:val="16"/>
+    <w:abstractNumId w:val="17"/>
   </w:num>
   <w:num w:numId="49">
-    <w:abstractNumId w:val="21"/>
+    <w:abstractNumId w:val="22"/>
   </w:num>
   <w:num w:numId="50">
-    <w:abstractNumId w:val="49"/>
+    <w:abstractNumId w:val="52"/>
   </w:num>
   <w:num w:numId="51">
-    <w:abstractNumId w:val="36"/>
+    <w:abstractNumId w:val="39"/>
   </w:num>
   <w:num w:numId="52">
-    <w:abstractNumId w:val="31"/>
+    <w:abstractNumId w:val="33"/>
   </w:num>
   <w:num w:numId="53">
-    <w:abstractNumId w:val="68"/>
+    <w:abstractNumId w:val="72"/>
   </w:num>
   <w:num w:numId="54">
-    <w:abstractNumId w:val="38"/>
+    <w:abstractNumId w:val="41"/>
   </w:num>
   <w:num w:numId="55">
-    <w:abstractNumId w:val="42"/>
+    <w:abstractNumId w:val="45"/>
     <w:lvlOverride w:ilvl="0">
       <w:lvl w:ilvl="0">
         <w:numFmt w:val="lowerLetter"/>
@@ -27986,48 +30171,151 @@
     </w:lvlOverride>
   </w:num>
   <w:num w:numId="56">
-    <w:abstractNumId w:val="59"/>
+    <w:abstractNumId w:val="63"/>
   </w:num>
   <w:num w:numId="57">
-    <w:abstractNumId w:val="18"/>
+    <w:abstractNumId w:val="19"/>
   </w:num>
   <w:num w:numId="58">
-    <w:abstractNumId w:val="27"/>
+    <w:abstractNumId w:val="28"/>
   </w:num>
   <w:num w:numId="59">
-    <w:abstractNumId w:val="20"/>
+    <w:abstractNumId w:val="21"/>
   </w:num>
   <w:num w:numId="60">
+    <w:abstractNumId w:val="60"/>
+  </w:num>
+  <w:num w:numId="61">
+    <w:abstractNumId w:val="66"/>
+  </w:num>
+  <w:num w:numId="62">
+    <w:abstractNumId w:val="16"/>
+  </w:num>
+  <w:num w:numId="63">
     <w:abstractNumId w:val="56"/>
   </w:num>
-  <w:num w:numId="61">
-    <w:abstractNumId w:val="62"/>
-  </w:num>
-  <w:num w:numId="62">
-    <w:abstractNumId w:val="15"/>
-  </w:num>
-  <w:num w:numId="63">
-    <w:abstractNumId w:val="53"/>
-  </w:num>
   <w:num w:numId="64">
-    <w:abstractNumId w:val="30"/>
+    <w:abstractNumId w:val="31"/>
   </w:num>
   <w:num w:numId="65">
-    <w:abstractNumId w:val="24"/>
+    <w:abstractNumId w:val="25"/>
   </w:num>
   <w:num w:numId="66">
-    <w:abstractNumId w:val="34"/>
+    <w:abstractNumId w:val="37"/>
   </w:num>
   <w:num w:numId="67">
-    <w:abstractNumId w:val="11"/>
+    <w:abstractNumId w:val="12"/>
   </w:num>
   <w:num w:numId="68">
-    <w:abstractNumId w:val="52"/>
+    <w:abstractNumId w:val="55"/>
   </w:num>
   <w:num w:numId="69">
-    <w:abstractNumId w:val="13"/>
+    <w:abstractNumId w:val="14"/>
   </w:num>
-  <w:numIdMacAtCleanup w:val="62"/>
+  <w:num w:numId="70">
+    <w:abstractNumId w:val="7"/>
+  </w:num>
+  <w:num w:numId="71">
+    <w:abstractNumId w:val="7"/>
+    <w:lvlOverride w:ilvl="1">
+      <w:lvl w:ilvl="1">
+        <w:numFmt w:val="lowerLetter"/>
+        <w:lvlText w:val="%2."/>
+        <w:lvlJc w:val="left"/>
+      </w:lvl>
+    </w:lvlOverride>
+  </w:num>
+  <w:num w:numId="72">
+    <w:abstractNumId w:val="7"/>
+    <w:lvlOverride w:ilvl="1">
+      <w:lvl w:ilvl="1">
+        <w:numFmt w:val="lowerLetter"/>
+        <w:lvlText w:val="%2."/>
+        <w:lvlJc w:val="left"/>
+      </w:lvl>
+    </w:lvlOverride>
+  </w:num>
+  <w:num w:numId="73">
+    <w:abstractNumId w:val="7"/>
+    <w:lvlOverride w:ilvl="1">
+      <w:lvl w:ilvl="1">
+        <w:numFmt w:val="lowerLetter"/>
+        <w:lvlText w:val="%2."/>
+        <w:lvlJc w:val="left"/>
+      </w:lvl>
+    </w:lvlOverride>
+  </w:num>
+  <w:num w:numId="74">
+    <w:abstractNumId w:val="7"/>
+    <w:lvlOverride w:ilvl="1">
+      <w:lvl w:ilvl="1">
+        <w:numFmt w:val="lowerLetter"/>
+        <w:lvlText w:val="%2."/>
+        <w:lvlJc w:val="left"/>
+      </w:lvl>
+    </w:lvlOverride>
+    <w:lvlOverride w:ilvl="2">
+      <w:lvl w:ilvl="2">
+        <w:numFmt w:val="lowerRoman"/>
+        <w:lvlText w:val="%3."/>
+        <w:lvlJc w:val="right"/>
+      </w:lvl>
+    </w:lvlOverride>
+  </w:num>
+  <w:num w:numId="75">
+    <w:abstractNumId w:val="36"/>
+  </w:num>
+  <w:num w:numId="76">
+    <w:abstractNumId w:val="36"/>
+    <w:lvlOverride w:ilvl="1">
+      <w:lvl w:ilvl="1">
+        <w:numFmt w:val="lowerLetter"/>
+        <w:lvlText w:val="%2."/>
+        <w:lvlJc w:val="left"/>
+      </w:lvl>
+    </w:lvlOverride>
+  </w:num>
+  <w:num w:numId="77">
+    <w:abstractNumId w:val="32"/>
+    <w:lvlOverride w:ilvl="1">
+      <w:lvl w:ilvl="1">
+        <w:numFmt w:val="lowerLetter"/>
+        <w:lvlText w:val="%2."/>
+        <w:lvlJc w:val="left"/>
+      </w:lvl>
+    </w:lvlOverride>
+  </w:num>
+  <w:num w:numId="78">
+    <w:abstractNumId w:val="57"/>
+  </w:num>
+  <w:num w:numId="79">
+    <w:abstractNumId w:val="57"/>
+    <w:lvlOverride w:ilvl="1">
+      <w:lvl w:ilvl="1">
+        <w:numFmt w:val="lowerLetter"/>
+        <w:lvlText w:val="%2."/>
+        <w:lvlJc w:val="left"/>
+      </w:lvl>
+    </w:lvlOverride>
+  </w:num>
+  <w:num w:numId="80">
+    <w:abstractNumId w:val="57"/>
+    <w:lvlOverride w:ilvl="1">
+      <w:lvl w:ilvl="1">
+        <w:numFmt w:val="lowerLetter"/>
+        <w:lvlText w:val="%2."/>
+        <w:lvlJc w:val="left"/>
+      </w:lvl>
+    </w:lvlOverride>
+    <w:lvlOverride w:ilvl="2">
+      <w:lvl w:ilvl="2">
+        <w:numFmt w:val="lowerRoman"/>
+        <w:lvlText w:val="%3."/>
+        <w:lvlJc w:val="right"/>
+      </w:lvl>
+    </w:lvlOverride>
+  </w:num>
+  <w:numIdMacAtCleanup w:val="74"/>
 </w:numbering>
 </file>
 

</xml_diff>

<commit_message>
Zombie Attack part edited
</commit_message>
<xml_diff>
--- a/design-docs/Design Rationale.docx
+++ b/design-docs/Design Rationale.docx
@@ -341,9 +341,90 @@
           <w:color w:val="000000"/>
           <w:lang w:eastAsia="en-MY"/>
         </w:rPr>
+        <w:t xml:space="preserve">A double attribute called </w:t>
+      </w:r>
+      <w:r>
+        <w:rPr>
+          <w:rFonts w:ascii="Calibri" w:eastAsia="Times New Roman" w:hAnsi="Calibri" w:cs="Calibri"/>
+          <w:color w:val="FF0000"/>
+          <w:lang w:eastAsia="en-MY"/>
+        </w:rPr>
+        <w:t>probability</w:t>
+      </w:r>
+      <w:r>
+        <w:rPr>
+          <w:rFonts w:ascii="Calibri" w:eastAsia="Times New Roman" w:hAnsi="Calibri" w:cs="Calibri"/>
+          <w:color w:val="FF0000"/>
+          <w:lang w:eastAsia="en-MY"/>
+        </w:rPr>
+        <w:t xml:space="preserve"> </w:t>
+      </w:r>
+      <w:r>
+        <w:rPr>
+          <w:rFonts w:ascii="Calibri" w:eastAsia="Times New Roman" w:hAnsi="Calibri" w:cs="Calibri"/>
+          <w:lang w:eastAsia="en-MY"/>
+        </w:rPr>
+        <w:t xml:space="preserve">is added into the class to use in the </w:t>
+      </w:r>
+      <w:proofErr w:type="spellStart"/>
+      <w:proofErr w:type="gramStart"/>
+      <w:r>
+        <w:rPr>
+          <w:rFonts w:ascii="Calibri" w:eastAsia="Times New Roman" w:hAnsi="Calibri" w:cs="Calibri"/>
+          <w:color w:val="FF0000"/>
+          <w:lang w:eastAsia="en-MY"/>
+        </w:rPr>
+        <w:t>getIntrinsicweapon</w:t>
+      </w:r>
+      <w:proofErr w:type="spellEnd"/>
+      <w:r>
+        <w:rPr>
+          <w:rFonts w:ascii="Calibri" w:eastAsia="Times New Roman" w:hAnsi="Calibri" w:cs="Calibri"/>
+          <w:color w:val="FF0000"/>
+          <w:lang w:eastAsia="en-MY"/>
+        </w:rPr>
+        <w:t>(</w:t>
+      </w:r>
+      <w:proofErr w:type="gramEnd"/>
+      <w:r>
+        <w:rPr>
+          <w:rFonts w:ascii="Calibri" w:eastAsia="Times New Roman" w:hAnsi="Calibri" w:cs="Calibri"/>
+          <w:color w:val="FF0000"/>
+          <w:lang w:eastAsia="en-MY"/>
+        </w:rPr>
+        <w:t xml:space="preserve">) </w:t>
+      </w:r>
+      <w:r>
+        <w:rPr>
+          <w:rFonts w:ascii="Calibri" w:eastAsia="Times New Roman" w:hAnsi="Calibri" w:cs="Calibri"/>
+          <w:lang w:eastAsia="en-MY"/>
+        </w:rPr>
+        <w:t>method for comparing the probability.</w:t>
+      </w:r>
+    </w:p>
+    <w:p>
+      <w:pPr>
+        <w:numPr>
+          <w:ilvl w:val="0"/>
+          <w:numId w:val="18"/>
+        </w:numPr>
+        <w:textAlignment w:val="baseline"/>
+        <w:rPr>
+          <w:rFonts w:ascii="Calibri" w:eastAsia="Times New Roman" w:hAnsi="Calibri" w:cs="Calibri"/>
+          <w:color w:val="000000"/>
+          <w:lang w:eastAsia="en-MY"/>
+        </w:rPr>
+      </w:pPr>
+      <w:r>
+        <w:rPr>
+          <w:rFonts w:ascii="Calibri" w:eastAsia="Times New Roman" w:hAnsi="Calibri" w:cs="Calibri"/>
+          <w:color w:val="000000"/>
+          <w:lang w:eastAsia="en-MY"/>
+        </w:rPr>
         <w:t xml:space="preserve">The existing </w:t>
       </w:r>
       <w:proofErr w:type="spellStart"/>
+      <w:proofErr w:type="gramStart"/>
       <w:r>
         <w:rPr>
           <w:rFonts w:ascii="Calibri" w:eastAsia="Times New Roman" w:hAnsi="Calibri" w:cs="Calibri"/>
@@ -359,7 +440,16 @@
           <w:color w:val="FF0000"/>
           <w:lang w:eastAsia="en-MY"/>
         </w:rPr>
-        <w:t>()</w:t>
+        <w:t>(</w:t>
+      </w:r>
+      <w:proofErr w:type="gramEnd"/>
+      <w:r>
+        <w:rPr>
+          <w:rFonts w:ascii="Calibri" w:eastAsia="Times New Roman" w:hAnsi="Calibri" w:cs="Calibri"/>
+          <w:color w:val="FF0000"/>
+          <w:lang w:eastAsia="en-MY"/>
+        </w:rPr>
+        <w:t>)</w:t>
       </w:r>
       <w:r>
         <w:rPr>
@@ -7093,23 +7183,13 @@
         </w:rPr>
         <w:t xml:space="preserve">. Hence, it follows the </w:t>
       </w:r>
-      <w:proofErr w:type="gramStart"/>
-      <w:r>
-        <w:rPr>
-          <w:rFonts w:ascii="Calibri" w:eastAsia="Times New Roman" w:hAnsi="Calibri" w:cs="Calibri"/>
-          <w:color w:val="FF0000"/>
-          <w:lang w:eastAsia="en-MY"/>
-        </w:rPr>
-        <w:t>DRY(</w:t>
-      </w:r>
-      <w:proofErr w:type="gramEnd"/>
-      <w:r>
-        <w:rPr>
-          <w:rFonts w:ascii="Calibri" w:eastAsia="Times New Roman" w:hAnsi="Calibri" w:cs="Calibri"/>
-          <w:color w:val="FF0000"/>
-          <w:lang w:eastAsia="en-MY"/>
-        </w:rPr>
-        <w:t xml:space="preserve"> Don’t repeat yourself)</w:t>
+      <w:r>
+        <w:rPr>
+          <w:rFonts w:ascii="Calibri" w:eastAsia="Times New Roman" w:hAnsi="Calibri" w:cs="Calibri"/>
+          <w:color w:val="FF0000"/>
+          <w:lang w:eastAsia="en-MY"/>
+        </w:rPr>
+        <w:t>DRY( Don’t repeat yourself)</w:t>
       </w:r>
       <w:r>
         <w:rPr>

</xml_diff>

<commit_message>
Modified spaces in Design Rationale
</commit_message>
<xml_diff>
--- a/design-docs/Design Rationale.docx
+++ b/design-docs/Design Rationale.docx
@@ -1,6 +1,6 @@
 
 <file path=word/document.xml><?xml version="1.0" encoding="utf-8"?>
-<w:document xmlns:wpc="http://schemas.microsoft.com/office/word/2010/wordprocessingCanvas" xmlns:cx="http://schemas.microsoft.com/office/drawing/2014/chartex" xmlns:cx1="http://schemas.microsoft.com/office/drawing/2015/9/8/chartex" xmlns:mc="http://schemas.openxmlformats.org/markup-compatibility/2006" xmlns:o="urn:schemas-microsoft-com:office:office" xmlns:r="http://schemas.openxmlformats.org/officeDocument/2006/relationships" xmlns:m="http://schemas.openxmlformats.org/officeDocument/2006/math" xmlns:v="urn:schemas-microsoft-com:vml" xmlns:wp14="http://schemas.microsoft.com/office/word/2010/wordprocessingDrawing" xmlns:wp="http://schemas.openxmlformats.org/drawingml/2006/wordprocessingDrawing" xmlns:w10="urn:schemas-microsoft-com:office:word" xmlns:w="http://schemas.openxmlformats.org/wordprocessingml/2006/main" xmlns:w14="http://schemas.microsoft.com/office/word/2010/wordml" xmlns:w15="http://schemas.microsoft.com/office/word/2012/wordml" xmlns:w16se="http://schemas.microsoft.com/office/word/2015/wordml/symex" xmlns:wpg="http://schemas.microsoft.com/office/word/2010/wordprocessingGroup" xmlns:wpi="http://schemas.microsoft.com/office/word/2010/wordprocessingInk" xmlns:wne="http://schemas.microsoft.com/office/word/2006/wordml" xmlns:wps="http://schemas.microsoft.com/office/word/2010/wordprocessingShape" mc:Ignorable="w14 w15 w16se wp14">
+<w:document xmlns:wpc="http://schemas.microsoft.com/office/word/2010/wordprocessingCanvas" xmlns:cx="http://schemas.microsoft.com/office/drawing/2014/chartex" xmlns:cx1="http://schemas.microsoft.com/office/drawing/2015/9/8/chartex" xmlns:cx2="http://schemas.microsoft.com/office/drawing/2015/10/21/chartex" xmlns:cx3="http://schemas.microsoft.com/office/drawing/2016/5/9/chartex" xmlns:cx4="http://schemas.microsoft.com/office/drawing/2016/5/10/chartex" xmlns:cx5="http://schemas.microsoft.com/office/drawing/2016/5/11/chartex" xmlns:cx6="http://schemas.microsoft.com/office/drawing/2016/5/12/chartex" xmlns:cx7="http://schemas.microsoft.com/office/drawing/2016/5/13/chartex" xmlns:cx8="http://schemas.microsoft.com/office/drawing/2016/5/14/chartex" xmlns:mc="http://schemas.openxmlformats.org/markup-compatibility/2006" xmlns:aink="http://schemas.microsoft.com/office/drawing/2016/ink" xmlns:am3d="http://schemas.microsoft.com/office/drawing/2017/model3d" xmlns:o="urn:schemas-microsoft-com:office:office" xmlns:r="http://schemas.openxmlformats.org/officeDocument/2006/relationships" xmlns:m="http://schemas.openxmlformats.org/officeDocument/2006/math" xmlns:v="urn:schemas-microsoft-com:vml" xmlns:wp14="http://schemas.microsoft.com/office/word/2010/wordprocessingDrawing" xmlns:wp="http://schemas.openxmlformats.org/drawingml/2006/wordprocessingDrawing" xmlns:w10="urn:schemas-microsoft-com:office:word" xmlns:w="http://schemas.openxmlformats.org/wordprocessingml/2006/main" xmlns:w14="http://schemas.microsoft.com/office/word/2010/wordml" xmlns:w15="http://schemas.microsoft.com/office/word/2012/wordml" xmlns:w16cex="http://schemas.microsoft.com/office/word/2018/wordml/cex" xmlns:w16cid="http://schemas.microsoft.com/office/word/2016/wordml/cid" xmlns:w16="http://schemas.microsoft.com/office/word/2018/wordml" xmlns:w16se="http://schemas.microsoft.com/office/word/2015/wordml/symex" xmlns:wpg="http://schemas.microsoft.com/office/word/2010/wordprocessingGroup" xmlns:wpi="http://schemas.microsoft.com/office/word/2010/wordprocessingInk" xmlns:wne="http://schemas.microsoft.com/office/word/2006/wordml" xmlns:wps="http://schemas.microsoft.com/office/word/2010/wordprocessingShape" mc:Ignorable="w14 w15 w16se w16cid w16 w16cex wp14">
   <w:body>
     <w:p>
       <w:pPr>
@@ -40,7 +40,6 @@
           <w:szCs w:val="28"/>
         </w:rPr>
       </w:pPr>
-      <w:proofErr w:type="gramStart"/>
       <w:r>
         <w:rPr>
           <w:rFonts w:ascii="Calibri" w:eastAsia="Calibri" w:hAnsi="Calibri" w:cs="Calibri"/>
@@ -48,17 +47,7 @@
           <w:sz w:val="28"/>
           <w:szCs w:val="28"/>
         </w:rPr>
-        <w:t>Group :</w:t>
-      </w:r>
-      <w:proofErr w:type="gramEnd"/>
-      <w:r>
-        <w:rPr>
-          <w:rFonts w:ascii="Calibri" w:eastAsia="Calibri" w:hAnsi="Calibri" w:cs="Calibri"/>
-          <w:b/>
-          <w:sz w:val="28"/>
-          <w:szCs w:val="28"/>
-        </w:rPr>
-        <w:t xml:space="preserve"> Team 2099</w:t>
+        <w:t>Group : Team 2099</w:t>
       </w:r>
     </w:p>
     <w:p>
@@ -367,7 +356,6 @@
         <w:t xml:space="preserve">is added into the class to use in the </w:t>
       </w:r>
       <w:proofErr w:type="spellStart"/>
-      <w:proofErr w:type="gramStart"/>
       <w:r>
         <w:rPr>
           <w:rFonts w:ascii="Calibri" w:eastAsia="Times New Roman" w:hAnsi="Calibri" w:cs="Calibri"/>
@@ -383,16 +371,7 @@
           <w:color w:val="FF0000"/>
           <w:lang w:eastAsia="en-MY"/>
         </w:rPr>
-        <w:t>(</w:t>
-      </w:r>
-      <w:proofErr w:type="gramEnd"/>
-      <w:r>
-        <w:rPr>
-          <w:rFonts w:ascii="Calibri" w:eastAsia="Times New Roman" w:hAnsi="Calibri" w:cs="Calibri"/>
-          <w:color w:val="FF0000"/>
-          <w:lang w:eastAsia="en-MY"/>
-        </w:rPr>
-        <w:t xml:space="preserve">) </w:t>
+        <w:t xml:space="preserve">() </w:t>
       </w:r>
       <w:r>
         <w:rPr>
@@ -424,7 +403,6 @@
         <w:t xml:space="preserve">The existing </w:t>
       </w:r>
       <w:proofErr w:type="spellStart"/>
-      <w:proofErr w:type="gramStart"/>
       <w:r>
         <w:rPr>
           <w:rFonts w:ascii="Calibri" w:eastAsia="Times New Roman" w:hAnsi="Calibri" w:cs="Calibri"/>
@@ -440,16 +418,7 @@
           <w:color w:val="FF0000"/>
           <w:lang w:eastAsia="en-MY"/>
         </w:rPr>
-        <w:t>(</w:t>
-      </w:r>
-      <w:proofErr w:type="gramEnd"/>
-      <w:r>
-        <w:rPr>
-          <w:rFonts w:ascii="Calibri" w:eastAsia="Times New Roman" w:hAnsi="Calibri" w:cs="Calibri"/>
-          <w:color w:val="FF0000"/>
-          <w:lang w:eastAsia="en-MY"/>
-        </w:rPr>
-        <w:t>)</w:t>
+        <w:t>()</w:t>
       </w:r>
       <w:r>
         <w:rPr>
@@ -1106,7 +1075,16 @@
           <w:color w:val="000000"/>
           <w:lang w:eastAsia="en-MY"/>
         </w:rPr>
-        <w:t xml:space="preserve">, it implements Behaviour because behaviour serves as a purpose for a non-player to perform actions and is a guidance for all types of behaviour to use its method which is </w:t>
+        <w:t xml:space="preserve">, it implements Behaviour because behaviour serves as a purpose for a non-player to perform actions and is a guidance </w:t>
+      </w:r>
+      <w:r>
+        <w:rPr>
+          <w:rFonts w:ascii="Calibri" w:eastAsia="Times New Roman" w:hAnsi="Calibri" w:cs="Calibri"/>
+          <w:color w:val="000000"/>
+          <w:lang w:eastAsia="en-MY"/>
+        </w:rPr>
+        <w:lastRenderedPageBreak/>
+        <w:t xml:space="preserve">for all types of behaviour to use its method which is </w:t>
       </w:r>
       <w:proofErr w:type="spellStart"/>
       <w:r>
@@ -2247,31 +2225,7 @@
           <w:u w:val="single"/>
           <w:lang w:eastAsia="en-MY"/>
         </w:rPr>
-        <w:t xml:space="preserve">Beating </w:t>
-      </w:r>
-      <w:proofErr w:type="gramStart"/>
-      <w:r>
-        <w:rPr>
-          <w:rFonts w:ascii="Calibri" w:eastAsia="Times New Roman" w:hAnsi="Calibri" w:cs="Calibri"/>
-          <w:color w:val="000000"/>
-          <w:sz w:val="28"/>
-          <w:szCs w:val="28"/>
-          <w:u w:val="single"/>
-          <w:lang w:eastAsia="en-MY"/>
-        </w:rPr>
-        <w:t>Up</w:t>
-      </w:r>
-      <w:proofErr w:type="gramEnd"/>
-      <w:r>
-        <w:rPr>
-          <w:rFonts w:ascii="Calibri" w:eastAsia="Times New Roman" w:hAnsi="Calibri" w:cs="Calibri"/>
-          <w:color w:val="000000"/>
-          <w:sz w:val="28"/>
-          <w:szCs w:val="28"/>
-          <w:u w:val="single"/>
-          <w:lang w:eastAsia="en-MY"/>
-        </w:rPr>
-        <w:t xml:space="preserve"> the Zombies</w:t>
+        <w:t>Beating Up the Zombies</w:t>
       </w:r>
     </w:p>
     <w:p>
@@ -2445,7 +2399,6 @@
         </w:rPr>
         <w:t xml:space="preserve"> </w:t>
       </w:r>
-      <w:proofErr w:type="gramStart"/>
       <w:r>
         <w:rPr>
           <w:rFonts w:ascii="Calibri" w:eastAsia="Times New Roman" w:hAnsi="Calibri" w:cs="Calibri"/>
@@ -2460,19 +2413,9 @@
           <w:color w:val="000000"/>
           <w:lang w:eastAsia="en-MY"/>
         </w:rPr>
-        <w:t xml:space="preserve"> )</w:t>
-      </w:r>
-      <w:proofErr w:type="gramEnd"/>
-      <w:r>
-        <w:rPr>
-          <w:rFonts w:ascii="Calibri" w:eastAsia="Times New Roman" w:hAnsi="Calibri" w:cs="Calibri"/>
-          <w:color w:val="000000"/>
-          <w:lang w:eastAsia="en-MY"/>
-        </w:rPr>
-        <w:t xml:space="preserve">. It uses the superclass constructor to initialize its parameters. A </w:t>
-      </w:r>
-      <w:proofErr w:type="spellStart"/>
-      <w:proofErr w:type="gramStart"/>
+        <w:t xml:space="preserve"> ). It uses the superclass constructor to initialize its parameters. A </w:t>
+      </w:r>
+      <w:proofErr w:type="spellStart"/>
       <w:r>
         <w:rPr>
           <w:rFonts w:ascii="Calibri" w:eastAsia="Times New Roman" w:hAnsi="Calibri" w:cs="Calibri"/>
@@ -2488,16 +2431,7 @@
           <w:color w:val="FF0000"/>
           <w:lang w:eastAsia="en-MY"/>
         </w:rPr>
-        <w:t>(</w:t>
-      </w:r>
-      <w:proofErr w:type="gramEnd"/>
-      <w:r>
-        <w:rPr>
-          <w:rFonts w:ascii="Calibri" w:eastAsia="Times New Roman" w:hAnsi="Calibri" w:cs="Calibri"/>
-          <w:color w:val="FF0000"/>
-          <w:lang w:eastAsia="en-MY"/>
-        </w:rPr>
-        <w:t xml:space="preserve">) </w:t>
+        <w:t xml:space="preserve">() </w:t>
       </w:r>
       <w:r>
         <w:rPr>
@@ -2543,16 +2477,7 @@
           <w:color w:val="000000"/>
           <w:lang w:eastAsia="en-MY"/>
         </w:rPr>
-        <w:t>There is a private method called</w:t>
-      </w:r>
-      <w:proofErr w:type="gramStart"/>
-      <w:r>
-        <w:rPr>
-          <w:rFonts w:ascii="Calibri" w:eastAsia="Times New Roman" w:hAnsi="Calibri" w:cs="Calibri"/>
-          <w:color w:val="000000"/>
-          <w:lang w:eastAsia="en-MY"/>
-        </w:rPr>
-        <w:t xml:space="preserve">  </w:t>
+        <w:t xml:space="preserve">There is a private method called  </w:t>
       </w:r>
       <w:proofErr w:type="spellStart"/>
       <w:r>
@@ -2564,7 +2489,6 @@
         <w:t>setLimbsCapability</w:t>
       </w:r>
       <w:proofErr w:type="spellEnd"/>
-      <w:proofErr w:type="gramEnd"/>
       <w:r>
         <w:rPr>
           <w:rFonts w:ascii="Calibri" w:eastAsia="Times New Roman" w:hAnsi="Calibri" w:cs="Calibri"/>
@@ -2615,7 +2539,6 @@
         </w:rPr>
         <w:t xml:space="preserve">) . Its function is to add Capability depending on the parameter </w:t>
       </w:r>
-      <w:proofErr w:type="gramStart"/>
       <w:r>
         <w:rPr>
           <w:rFonts w:ascii="Calibri" w:eastAsia="Times New Roman" w:hAnsi="Calibri" w:cs="Calibri"/>
@@ -2630,16 +2553,7 @@
           <w:color w:val="000000"/>
           <w:lang w:eastAsia="en-MY"/>
         </w:rPr>
-        <w:t>.</w:t>
-      </w:r>
-      <w:proofErr w:type="gramEnd"/>
-      <w:r>
-        <w:rPr>
-          <w:rFonts w:ascii="Calibri" w:eastAsia="Times New Roman" w:hAnsi="Calibri" w:cs="Calibri"/>
-          <w:color w:val="000000"/>
-          <w:lang w:eastAsia="en-MY"/>
-        </w:rPr>
-        <w:t xml:space="preserve"> If the </w:t>
+        <w:t xml:space="preserve">. If the </w:t>
       </w:r>
       <w:r>
         <w:rPr>
@@ -3048,25 +2962,7 @@
           <w:color w:val="000000"/>
           <w:lang w:eastAsia="en-MY"/>
         </w:rPr>
-        <w:t xml:space="preserve">It has a constructor that takes a </w:t>
-      </w:r>
-      <w:proofErr w:type="gramStart"/>
-      <w:r>
-        <w:rPr>
-          <w:rFonts w:ascii="Calibri" w:eastAsia="Times New Roman" w:hAnsi="Calibri" w:cs="Calibri"/>
-          <w:color w:val="000000"/>
-          <w:lang w:eastAsia="en-MY"/>
-        </w:rPr>
-        <w:t>parameter(</w:t>
-      </w:r>
-      <w:proofErr w:type="gramEnd"/>
-      <w:r>
-        <w:rPr>
-          <w:rFonts w:ascii="Calibri" w:eastAsia="Times New Roman" w:hAnsi="Calibri" w:cs="Calibri"/>
-          <w:color w:val="000000"/>
-          <w:lang w:eastAsia="en-MY"/>
-        </w:rPr>
-        <w:t xml:space="preserve"> char </w:t>
+        <w:t xml:space="preserve">It has a constructor that takes a parameter( char </w:t>
       </w:r>
       <w:r>
         <w:rPr>
@@ -3085,7 +2981,6 @@
         <w:t xml:space="preserve">). It uses the superclass constructor to initialize its parameters. A </w:t>
       </w:r>
       <w:proofErr w:type="spellStart"/>
-      <w:proofErr w:type="gramStart"/>
       <w:r>
         <w:rPr>
           <w:rFonts w:ascii="Calibri" w:eastAsia="Times New Roman" w:hAnsi="Calibri" w:cs="Calibri"/>
@@ -3101,16 +2996,7 @@
           <w:color w:val="FF0000"/>
           <w:lang w:eastAsia="en-MY"/>
         </w:rPr>
-        <w:t>(</w:t>
-      </w:r>
-      <w:proofErr w:type="gramEnd"/>
-      <w:r>
-        <w:rPr>
-          <w:rFonts w:ascii="Calibri" w:eastAsia="Times New Roman" w:hAnsi="Calibri" w:cs="Calibri"/>
-          <w:color w:val="FF0000"/>
-          <w:lang w:eastAsia="en-MY"/>
-        </w:rPr>
-        <w:t xml:space="preserve">) </w:t>
+        <w:t xml:space="preserve">() </w:t>
       </w:r>
       <w:r>
         <w:rPr>
@@ -3412,16 +3298,7 @@
           <w:color w:val="000000"/>
           <w:lang w:eastAsia="en-MY"/>
         </w:rPr>
-        <w:t>A capability called</w:t>
-      </w:r>
-      <w:proofErr w:type="gramStart"/>
-      <w:r>
-        <w:rPr>
-          <w:rFonts w:ascii="Calibri" w:eastAsia="Times New Roman" w:hAnsi="Calibri" w:cs="Calibri"/>
-          <w:color w:val="000000"/>
-          <w:lang w:eastAsia="en-MY"/>
-        </w:rPr>
-        <w:t xml:space="preserve">  </w:t>
+        <w:t xml:space="preserve">A capability called  </w:t>
       </w:r>
       <w:proofErr w:type="spellStart"/>
       <w:r>
@@ -3433,7 +3310,6 @@
         <w:t>ItemCapability.CRAFTABLE</w:t>
       </w:r>
       <w:proofErr w:type="spellEnd"/>
-      <w:proofErr w:type="gramEnd"/>
       <w:r>
         <w:rPr>
           <w:rFonts w:ascii="Calibri" w:eastAsia="Times New Roman" w:hAnsi="Calibri" w:cs="Calibri"/>
@@ -3620,7 +3496,6 @@
         </w:rPr>
         <w:t xml:space="preserve"> and has damage and verbs like a </w:t>
       </w:r>
-      <w:proofErr w:type="gramStart"/>
       <w:r>
         <w:rPr>
           <w:rFonts w:ascii="Calibri" w:eastAsia="Times New Roman" w:hAnsi="Calibri" w:cs="Calibri"/>
@@ -3637,16 +3512,7 @@
           <w:color w:val="000000"/>
           <w:lang w:eastAsia="en-MY"/>
         </w:rPr>
-        <w:t xml:space="preserve"> .</w:t>
-      </w:r>
-      <w:proofErr w:type="gramEnd"/>
-      <w:r>
-        <w:rPr>
-          <w:rFonts w:ascii="Calibri" w:eastAsia="Times New Roman" w:hAnsi="Calibri" w:cs="Calibri"/>
-          <w:color w:val="000000"/>
-          <w:lang w:eastAsia="en-MY"/>
-        </w:rPr>
-        <w:t xml:space="preserve"> Hence, it follows the </w:t>
+        <w:t xml:space="preserve"> . Hence, it follows the </w:t>
       </w:r>
       <w:r>
         <w:rPr>
@@ -3684,6 +3550,7 @@
           <w:color w:val="000000"/>
           <w:lang w:eastAsia="en-MY"/>
         </w:rPr>
+        <w:lastRenderedPageBreak/>
         <w:t xml:space="preserve">According to the </w:t>
       </w:r>
       <w:proofErr w:type="spellStart"/>
@@ -3693,19 +3560,9 @@
           <w:color w:val="000000"/>
           <w:lang w:eastAsia="en-MY"/>
         </w:rPr>
-        <w:t>game</w:t>
-      </w:r>
-      <w:proofErr w:type="gramStart"/>
-      <w:r>
-        <w:rPr>
-          <w:rFonts w:ascii="Calibri" w:eastAsia="Times New Roman" w:hAnsi="Calibri" w:cs="Calibri"/>
-          <w:color w:val="000000"/>
-          <w:lang w:eastAsia="en-MY"/>
-        </w:rPr>
-        <w:t>,when</w:t>
-      </w:r>
-      <w:proofErr w:type="spellEnd"/>
-      <w:proofErr w:type="gramEnd"/>
+        <w:t>game,when</w:t>
+      </w:r>
+      <w:proofErr w:type="spellEnd"/>
       <w:r>
         <w:rPr>
           <w:rFonts w:ascii="Calibri" w:eastAsia="Times New Roman" w:hAnsi="Calibri" w:cs="Calibri"/>
@@ -3808,25 +3665,7 @@
           <w:color w:val="000000"/>
           <w:lang w:eastAsia="en-MY"/>
         </w:rPr>
-        <w:t xml:space="preserve"> so it can’t act as </w:t>
-      </w:r>
-      <w:proofErr w:type="gramStart"/>
-      <w:r>
-        <w:rPr>
-          <w:rFonts w:ascii="Calibri" w:eastAsia="Times New Roman" w:hAnsi="Calibri" w:cs="Calibri"/>
-          <w:color w:val="000000"/>
-          <w:lang w:eastAsia="en-MY"/>
-        </w:rPr>
-        <w:t>an</w:t>
-      </w:r>
-      <w:proofErr w:type="gramEnd"/>
-      <w:r>
-        <w:rPr>
-          <w:rFonts w:ascii="Calibri" w:eastAsia="Times New Roman" w:hAnsi="Calibri" w:cs="Calibri"/>
-          <w:color w:val="000000"/>
-          <w:lang w:eastAsia="en-MY"/>
-        </w:rPr>
-        <w:t xml:space="preserve"> </w:t>
+        <w:t xml:space="preserve"> so it can’t act as an </w:t>
       </w:r>
       <w:proofErr w:type="spellStart"/>
       <w:r>
@@ -4090,25 +3929,7 @@
           <w:color w:val="000000"/>
           <w:lang w:eastAsia="en-MY"/>
         </w:rPr>
-        <w:t xml:space="preserve">The </w:t>
-      </w:r>
-      <w:proofErr w:type="gramStart"/>
-      <w:r>
-        <w:rPr>
-          <w:rFonts w:ascii="Calibri" w:eastAsia="Times New Roman" w:hAnsi="Calibri" w:cs="Calibri"/>
-          <w:color w:val="000000"/>
-          <w:lang w:eastAsia="en-MY"/>
-        </w:rPr>
-        <w:t>execute(</w:t>
-      </w:r>
-      <w:proofErr w:type="gramEnd"/>
-      <w:r>
-        <w:rPr>
-          <w:rFonts w:ascii="Calibri" w:eastAsia="Times New Roman" w:hAnsi="Calibri" w:cs="Calibri"/>
-          <w:color w:val="000000"/>
-          <w:lang w:eastAsia="en-MY"/>
-        </w:rPr>
-        <w:t xml:space="preserve">) method is modified to have a chance to “drop limb” when a </w:t>
+        <w:t xml:space="preserve">The execute() method is modified to have a chance to “drop limb” when a </w:t>
       </w:r>
       <w:r>
         <w:rPr>
@@ -4129,7 +3950,6 @@
         <w:t xml:space="preserve">is being attacked. If the actor is conscious and has a capability of </w:t>
       </w:r>
       <w:proofErr w:type="spellStart"/>
-      <w:proofErr w:type="gramStart"/>
       <w:r>
         <w:rPr>
           <w:rFonts w:ascii="Calibri" w:eastAsia="Times New Roman" w:hAnsi="Calibri" w:cs="Calibri"/>
@@ -4145,16 +3965,7 @@
           <w:color w:val="000000"/>
           <w:lang w:eastAsia="en-MY"/>
         </w:rPr>
-        <w:t xml:space="preserve"> ,</w:t>
-      </w:r>
-      <w:proofErr w:type="gramEnd"/>
-      <w:r>
-        <w:rPr>
-          <w:rFonts w:ascii="Calibri" w:eastAsia="Times New Roman" w:hAnsi="Calibri" w:cs="Calibri"/>
-          <w:color w:val="000000"/>
-          <w:lang w:eastAsia="en-MY"/>
-        </w:rPr>
-        <w:t xml:space="preserve"> it will have a chance of 25% to drop 1 of its </w:t>
+        <w:t xml:space="preserve"> , it will have a chance of 25% to drop 1 of its </w:t>
       </w:r>
       <w:r>
         <w:rPr>
@@ -4409,7 +4220,6 @@
         </w:rPr>
         <w:t> </w:t>
       </w:r>
-      <w:proofErr w:type="spellStart"/>
       <w:r>
         <w:rPr>
           <w:rFonts w:ascii="Calibri" w:eastAsia="Times New Roman" w:hAnsi="Calibri" w:cs="Calibri"/>
@@ -4420,7 +4230,6 @@
         </w:rPr>
         <w:t>int</w:t>
       </w:r>
-      <w:proofErr w:type="spellEnd"/>
       <w:r>
         <w:rPr>
           <w:rFonts w:ascii="Calibri" w:eastAsia="Times New Roman" w:hAnsi="Calibri" w:cs="Calibri"/>
@@ -4470,7 +4279,6 @@
         </w:rPr>
         <w:t> </w:t>
       </w:r>
-      <w:proofErr w:type="spellStart"/>
       <w:r>
         <w:rPr>
           <w:rFonts w:ascii="Calibri" w:eastAsia="Times New Roman" w:hAnsi="Calibri" w:cs="Calibri"/>
@@ -4481,7 +4289,6 @@
         </w:rPr>
         <w:t>int</w:t>
       </w:r>
-      <w:proofErr w:type="spellEnd"/>
       <w:r>
         <w:rPr>
           <w:rFonts w:ascii="Calibri" w:eastAsia="Times New Roman" w:hAnsi="Calibri" w:cs="Calibri"/>
@@ -4668,7 +4475,6 @@
         </w:rPr>
       </w:pPr>
       <w:proofErr w:type="spellStart"/>
-      <w:proofErr w:type="gramStart"/>
       <w:r>
         <w:rPr>
           <w:rFonts w:ascii="Calibri" w:eastAsia="Times New Roman" w:hAnsi="Calibri" w:cs="Calibri"/>
@@ -4678,7 +4484,6 @@
         <w:t>behaviourWithoutLegs</w:t>
       </w:r>
       <w:proofErr w:type="spellEnd"/>
-      <w:proofErr w:type="gramEnd"/>
       <w:r>
         <w:rPr>
           <w:rFonts w:ascii="Calibri" w:eastAsia="Times New Roman" w:hAnsi="Calibri" w:cs="Calibri"/>
@@ -4908,16 +4713,7 @@
           <w:color w:val="000000"/>
           <w:lang w:eastAsia="en-MY"/>
         </w:rPr>
-        <w:t>and the number of items in the inventory that has</w:t>
-      </w:r>
-      <w:proofErr w:type="gramStart"/>
-      <w:r>
-        <w:rPr>
-          <w:rFonts w:ascii="Calibri" w:eastAsia="Times New Roman" w:hAnsi="Calibri" w:cs="Calibri"/>
-          <w:color w:val="000000"/>
-          <w:lang w:eastAsia="en-MY"/>
-        </w:rPr>
-        <w:t xml:space="preserve">  </w:t>
+        <w:t xml:space="preserve">and the number of items in the inventory that has  </w:t>
       </w:r>
       <w:proofErr w:type="spellStart"/>
       <w:r>
@@ -4929,7 +4725,6 @@
         <w:t>LimbsCapability.ARM</w:t>
       </w:r>
       <w:proofErr w:type="spellEnd"/>
-      <w:proofErr w:type="gramEnd"/>
       <w:r>
         <w:rPr>
           <w:rFonts w:ascii="Calibri" w:eastAsia="Times New Roman" w:hAnsi="Calibri" w:cs="Calibri"/>
@@ -5105,7 +4900,6 @@
         </w:rPr>
       </w:pPr>
       <w:proofErr w:type="spellStart"/>
-      <w:proofErr w:type="gramStart"/>
       <w:r>
         <w:rPr>
           <w:rFonts w:ascii="Calibri" w:eastAsia="Times New Roman" w:hAnsi="Calibri" w:cs="Calibri"/>
@@ -5121,16 +4915,7 @@
           <w:color w:val="FF0000"/>
           <w:lang w:eastAsia="en-MY"/>
         </w:rPr>
-        <w:t>(</w:t>
-      </w:r>
-      <w:proofErr w:type="gramEnd"/>
-      <w:r>
-        <w:rPr>
-          <w:rFonts w:ascii="Calibri" w:eastAsia="Times New Roman" w:hAnsi="Calibri" w:cs="Calibri"/>
-          <w:color w:val="FF0000"/>
-          <w:lang w:eastAsia="en-MY"/>
-        </w:rPr>
-        <w:t xml:space="preserve">) </w:t>
+        <w:t xml:space="preserve">() </w:t>
       </w:r>
       <w:r>
         <w:rPr>
@@ -5231,17 +5016,16 @@
         </w:rPr>
       </w:pPr>
       <w:proofErr w:type="spellStart"/>
-      <w:proofErr w:type="gramStart"/>
-      <w:r>
-        <w:rPr>
-          <w:rFonts w:ascii="Calibri" w:eastAsia="Times New Roman" w:hAnsi="Calibri" w:cs="Calibri"/>
-          <w:color w:val="FF0000"/>
-          <w:lang w:eastAsia="en-MY"/>
-        </w:rPr>
+      <w:r>
+        <w:rPr>
+          <w:rFonts w:ascii="Calibri" w:eastAsia="Times New Roman" w:hAnsi="Calibri" w:cs="Calibri"/>
+          <w:color w:val="FF0000"/>
+          <w:lang w:eastAsia="en-MY"/>
+        </w:rPr>
+        <w:lastRenderedPageBreak/>
         <w:t>isSecondTurn</w:t>
       </w:r>
       <w:proofErr w:type="spellEnd"/>
-      <w:proofErr w:type="gramEnd"/>
       <w:r>
         <w:rPr>
           <w:rFonts w:ascii="Calibri" w:eastAsia="Times New Roman" w:hAnsi="Calibri" w:cs="Calibri"/>
@@ -5387,25 +5171,7 @@
           <w:color w:val="000000"/>
           <w:lang w:eastAsia="en-MY"/>
         </w:rPr>
-        <w:t xml:space="preserve">with one leg is still able to move, </w:t>
-      </w:r>
-      <w:proofErr w:type="gramStart"/>
-      <w:r>
-        <w:rPr>
-          <w:rFonts w:ascii="Calibri" w:eastAsia="Times New Roman" w:hAnsi="Calibri" w:cs="Calibri"/>
-          <w:color w:val="000000"/>
-          <w:lang w:eastAsia="en-MY"/>
-        </w:rPr>
-        <w:t>thus</w:t>
-      </w:r>
-      <w:proofErr w:type="gramEnd"/>
-      <w:r>
-        <w:rPr>
-          <w:rFonts w:ascii="Calibri" w:eastAsia="Times New Roman" w:hAnsi="Calibri" w:cs="Calibri"/>
-          <w:color w:val="000000"/>
-          <w:lang w:eastAsia="en-MY"/>
-        </w:rPr>
-        <w:t xml:space="preserve"> </w:t>
+        <w:t xml:space="preserve">with one leg is still able to move, thus </w:t>
       </w:r>
       <w:r>
         <w:rPr>
@@ -5933,7 +5699,6 @@
         </w:rPr>
       </w:pPr>
       <w:proofErr w:type="spellStart"/>
-      <w:proofErr w:type="gramStart"/>
       <w:r>
         <w:rPr>
           <w:rFonts w:ascii="Calibri" w:eastAsia="Times New Roman" w:hAnsi="Calibri" w:cs="Calibri"/>
@@ -5953,18 +5718,7 @@
           <w:color w:val="000000"/>
           <w:lang w:eastAsia="en-MY"/>
         </w:rPr>
-        <w:t>[</w:t>
-      </w:r>
-      <w:proofErr w:type="gramEnd"/>
-      <w:r>
-        <w:rPr>
-          <w:rFonts w:ascii="Calibri" w:eastAsia="Times New Roman" w:hAnsi="Calibri" w:cs="Calibri"/>
-          <w:b/>
-          <w:bCs/>
-          <w:color w:val="000000"/>
-          <w:lang w:eastAsia="en-MY"/>
-        </w:rPr>
-        <w:t xml:space="preserve">New </w:t>
+        <w:t xml:space="preserve">[New </w:t>
       </w:r>
       <w:proofErr w:type="spellStart"/>
       <w:r>
@@ -6094,7 +5848,6 @@
         </w:rPr>
       </w:pPr>
       <w:proofErr w:type="spellStart"/>
-      <w:proofErr w:type="gramStart"/>
       <w:r>
         <w:rPr>
           <w:rFonts w:ascii="Calibri" w:eastAsia="Times New Roman" w:hAnsi="Calibri" w:cs="Calibri"/>
@@ -6114,18 +5867,7 @@
           <w:color w:val="000000"/>
           <w:lang w:eastAsia="en-MY"/>
         </w:rPr>
-        <w:t>[</w:t>
-      </w:r>
-      <w:proofErr w:type="gramEnd"/>
-      <w:r>
-        <w:rPr>
-          <w:rFonts w:ascii="Calibri" w:eastAsia="Times New Roman" w:hAnsi="Calibri" w:cs="Calibri"/>
-          <w:b/>
-          <w:bCs/>
-          <w:color w:val="000000"/>
-          <w:lang w:eastAsia="en-MY"/>
-        </w:rPr>
-        <w:t xml:space="preserve"> New class]</w:t>
+        <w:t>[ New class]</w:t>
       </w:r>
     </w:p>
     <w:p>
@@ -6224,23 +5966,13 @@
           <w:lang w:eastAsia="en-MY"/>
         </w:rPr>
       </w:pPr>
-      <w:proofErr w:type="gramStart"/>
-      <w:r>
-        <w:rPr>
-          <w:rFonts w:ascii="Calibri" w:eastAsia="Times New Roman" w:hAnsi="Calibri" w:cs="Calibri"/>
-          <w:color w:val="FF0000"/>
-          <w:lang w:eastAsia="en-MY"/>
-        </w:rPr>
-        <w:t>execute(</w:t>
-      </w:r>
-      <w:proofErr w:type="gramEnd"/>
-      <w:r>
-        <w:rPr>
-          <w:rFonts w:ascii="Calibri" w:eastAsia="Times New Roman" w:hAnsi="Calibri" w:cs="Calibri"/>
-          <w:color w:val="FF0000"/>
-          <w:lang w:eastAsia="en-MY"/>
-        </w:rPr>
-        <w:t>)</w:t>
+      <w:r>
+        <w:rPr>
+          <w:rFonts w:ascii="Calibri" w:eastAsia="Times New Roman" w:hAnsi="Calibri" w:cs="Calibri"/>
+          <w:color w:val="FF0000"/>
+          <w:lang w:eastAsia="en-MY"/>
+        </w:rPr>
+        <w:t>execute()</w:t>
       </w:r>
       <w:r>
         <w:rPr>
@@ -6320,25 +6052,16 @@
           <w:color w:val="000000"/>
           <w:lang w:eastAsia="en-MY"/>
         </w:rPr>
-        <w:t>) and returns a String. Its function is to craft a new weapon out of</w:t>
-      </w:r>
-      <w:proofErr w:type="gramStart"/>
-      <w:r>
-        <w:rPr>
-          <w:rFonts w:ascii="Calibri" w:eastAsia="Times New Roman" w:hAnsi="Calibri" w:cs="Calibri"/>
-          <w:color w:val="000000"/>
-          <w:lang w:eastAsia="en-MY"/>
-        </w:rPr>
-        <w:t>  a</w:t>
-      </w:r>
-      <w:proofErr w:type="gramEnd"/>
-      <w:r>
-        <w:rPr>
-          <w:rFonts w:ascii="Calibri" w:eastAsia="Times New Roman" w:hAnsi="Calibri" w:cs="Calibri"/>
-          <w:color w:val="000000"/>
-          <w:lang w:eastAsia="en-MY"/>
-        </w:rPr>
-        <w:t xml:space="preserve"> class called </w:t>
+        <w:t xml:space="preserve">) and returns a String. Its function is to craft a new weapon </w:t>
+      </w:r>
+      <w:r>
+        <w:rPr>
+          <w:rFonts w:ascii="Calibri" w:eastAsia="Times New Roman" w:hAnsi="Calibri" w:cs="Calibri"/>
+          <w:color w:val="000000"/>
+          <w:lang w:eastAsia="en-MY"/>
+        </w:rPr>
+        <w:lastRenderedPageBreak/>
+        <w:t xml:space="preserve">out of  a class called </w:t>
       </w:r>
       <w:proofErr w:type="spellStart"/>
       <w:r>
@@ -6608,7 +6331,6 @@
         </w:rPr>
       </w:pPr>
       <w:proofErr w:type="spellStart"/>
-      <w:proofErr w:type="gramStart"/>
       <w:r>
         <w:rPr>
           <w:rFonts w:ascii="Calibri" w:eastAsia="Times New Roman" w:hAnsi="Calibri" w:cs="Calibri"/>
@@ -6624,16 +6346,7 @@
           <w:color w:val="FF0000"/>
           <w:lang w:eastAsia="en-MY"/>
         </w:rPr>
-        <w:t>(</w:t>
-      </w:r>
-      <w:proofErr w:type="gramEnd"/>
-      <w:r>
-        <w:rPr>
-          <w:rFonts w:ascii="Calibri" w:eastAsia="Times New Roman" w:hAnsi="Calibri" w:cs="Calibri"/>
-          <w:color w:val="FF0000"/>
-          <w:lang w:eastAsia="en-MY"/>
-        </w:rPr>
-        <w:t>)</w:t>
+        <w:t>()</w:t>
       </w:r>
       <w:r>
         <w:rPr>
@@ -6781,33 +6494,15 @@
           <w:color w:val="000000"/>
           <w:lang w:eastAsia="en-MY"/>
         </w:rPr>
-        <w:t>class as it is a type of action. This reduces repetition of codes and hence follows the</w:t>
-      </w:r>
-      <w:proofErr w:type="gramStart"/>
-      <w:r>
-        <w:rPr>
-          <w:rFonts w:ascii="Calibri" w:eastAsia="Times New Roman" w:hAnsi="Calibri" w:cs="Calibri"/>
-          <w:color w:val="000000"/>
-          <w:lang w:eastAsia="en-MY"/>
-        </w:rPr>
-        <w:t xml:space="preserve">  </w:t>
-      </w:r>
-      <w:r>
-        <w:rPr>
-          <w:rFonts w:ascii="Calibri" w:eastAsia="Times New Roman" w:hAnsi="Calibri" w:cs="Calibri"/>
-          <w:color w:val="FF0000"/>
-          <w:lang w:eastAsia="en-MY"/>
-        </w:rPr>
-        <w:t>DRY</w:t>
-      </w:r>
-      <w:proofErr w:type="gramEnd"/>
-      <w:r>
-        <w:rPr>
-          <w:rFonts w:ascii="Calibri" w:eastAsia="Times New Roman" w:hAnsi="Calibri" w:cs="Calibri"/>
-          <w:color w:val="FF0000"/>
-          <w:lang w:eastAsia="en-MY"/>
-        </w:rPr>
-        <w:t>( Don’t repeat yourself)</w:t>
+        <w:t xml:space="preserve">class as it is a type of action. This reduces repetition of codes and hence follows the  </w:t>
+      </w:r>
+      <w:r>
+        <w:rPr>
+          <w:rFonts w:ascii="Calibri" w:eastAsia="Times New Roman" w:hAnsi="Calibri" w:cs="Calibri"/>
+          <w:color w:val="FF0000"/>
+          <w:lang w:eastAsia="en-MY"/>
+        </w:rPr>
+        <w:t>DRY( Don’t repeat yourself)</w:t>
       </w:r>
       <w:r>
         <w:rPr>
@@ -6915,29 +6610,7 @@
           <w:color w:val="000000"/>
           <w:lang w:eastAsia="en-MY"/>
         </w:rPr>
-        <w:t xml:space="preserve"> </w:t>
-      </w:r>
-      <w:proofErr w:type="gramStart"/>
-      <w:r>
-        <w:rPr>
-          <w:rFonts w:ascii="Calibri" w:eastAsia="Times New Roman" w:hAnsi="Calibri" w:cs="Calibri"/>
-          <w:b/>
-          <w:bCs/>
-          <w:color w:val="000000"/>
-          <w:lang w:eastAsia="en-MY"/>
-        </w:rPr>
-        <w:t>[ New</w:t>
-      </w:r>
-      <w:proofErr w:type="gramEnd"/>
-      <w:r>
-        <w:rPr>
-          <w:rFonts w:ascii="Calibri" w:eastAsia="Times New Roman" w:hAnsi="Calibri" w:cs="Calibri"/>
-          <w:b/>
-          <w:bCs/>
-          <w:color w:val="000000"/>
-          <w:lang w:eastAsia="en-MY"/>
-        </w:rPr>
-        <w:t xml:space="preserve"> class ]</w:t>
+        <w:t xml:space="preserve"> [ New class ]</w:t>
       </w:r>
     </w:p>
     <w:p>
@@ -7514,23 +7187,13 @@
           <w:lang w:eastAsia="en-MY"/>
         </w:rPr>
       </w:pPr>
-      <w:proofErr w:type="gramStart"/>
-      <w:r>
-        <w:rPr>
-          <w:rFonts w:ascii="Calibri" w:eastAsia="Times New Roman" w:hAnsi="Calibri" w:cs="Calibri"/>
-          <w:color w:val="000000"/>
-          <w:lang w:eastAsia="en-MY"/>
-        </w:rPr>
-        <w:t>class</w:t>
-      </w:r>
-      <w:proofErr w:type="gramEnd"/>
-      <w:r>
-        <w:rPr>
-          <w:rFonts w:ascii="Calibri" w:eastAsia="Times New Roman" w:hAnsi="Calibri" w:cs="Calibri"/>
-          <w:color w:val="000000"/>
-          <w:lang w:eastAsia="en-MY"/>
-        </w:rPr>
-        <w:t xml:space="preserve"> with a superclass constructor.</w:t>
+      <w:r>
+        <w:rPr>
+          <w:rFonts w:ascii="Calibri" w:eastAsia="Times New Roman" w:hAnsi="Calibri" w:cs="Calibri"/>
+          <w:color w:val="000000"/>
+          <w:lang w:eastAsia="en-MY"/>
+        </w:rPr>
+        <w:t>class with a superclass constructor.</w:t>
       </w:r>
     </w:p>
     <w:p>
@@ -7658,7 +7321,6 @@
         </w:rPr>
         <w:t xml:space="preserve"> and has damage and verbs like a </w:t>
       </w:r>
-      <w:proofErr w:type="gramStart"/>
       <w:r>
         <w:rPr>
           <w:rFonts w:ascii="Calibri" w:eastAsia="Times New Roman" w:hAnsi="Calibri" w:cs="Calibri"/>
@@ -7675,34 +7337,24 @@
           <w:color w:val="000000"/>
           <w:lang w:eastAsia="en-MY"/>
         </w:rPr>
-        <w:t xml:space="preserve"> .</w:t>
-      </w:r>
-      <w:proofErr w:type="gramEnd"/>
-      <w:r>
-        <w:rPr>
-          <w:rFonts w:ascii="Calibri" w:eastAsia="Times New Roman" w:hAnsi="Calibri" w:cs="Calibri"/>
-          <w:color w:val="000000"/>
-          <w:lang w:eastAsia="en-MY"/>
-        </w:rPr>
-        <w:t xml:space="preserve"> Hence, it follows the </w:t>
-      </w:r>
-      <w:proofErr w:type="gramStart"/>
-      <w:r>
-        <w:rPr>
-          <w:rFonts w:ascii="Calibri" w:eastAsia="Times New Roman" w:hAnsi="Calibri" w:cs="Calibri"/>
-          <w:color w:val="FF0000"/>
-          <w:lang w:eastAsia="en-MY"/>
-        </w:rPr>
-        <w:t>DRY(</w:t>
-      </w:r>
-      <w:proofErr w:type="gramEnd"/>
-      <w:r>
-        <w:rPr>
-          <w:rFonts w:ascii="Calibri" w:eastAsia="Times New Roman" w:hAnsi="Calibri" w:cs="Calibri"/>
-          <w:color w:val="FF0000"/>
-          <w:lang w:eastAsia="en-MY"/>
-        </w:rPr>
-        <w:t xml:space="preserve"> Don’t repeat yourself)</w:t>
+        <w:t xml:space="preserve"> . </w:t>
+      </w:r>
+      <w:r>
+        <w:rPr>
+          <w:rFonts w:ascii="Calibri" w:eastAsia="Times New Roman" w:hAnsi="Calibri" w:cs="Calibri"/>
+          <w:color w:val="000000"/>
+          <w:lang w:eastAsia="en-MY"/>
+        </w:rPr>
+        <w:lastRenderedPageBreak/>
+        <w:t xml:space="preserve">Hence, it follows the </w:t>
+      </w:r>
+      <w:r>
+        <w:rPr>
+          <w:rFonts w:ascii="Calibri" w:eastAsia="Times New Roman" w:hAnsi="Calibri" w:cs="Calibri"/>
+          <w:color w:val="FF0000"/>
+          <w:lang w:eastAsia="en-MY"/>
+        </w:rPr>
+        <w:t>DRY( Don’t repeat yourself)</w:t>
       </w:r>
       <w:r>
         <w:rPr>
@@ -7828,69 +7480,6 @@
         </w:rPr>
         <w:br/>
       </w:r>
-      <w:r>
-        <w:rPr>
-          <w:rFonts w:ascii="Times New Roman" w:eastAsia="Times New Roman" w:hAnsi="Times New Roman" w:cs="Times New Roman"/>
-          <w:lang w:eastAsia="en-MY"/>
-        </w:rPr>
-        <w:br/>
-      </w:r>
-      <w:r>
-        <w:rPr>
-          <w:rFonts w:ascii="Times New Roman" w:eastAsia="Times New Roman" w:hAnsi="Times New Roman" w:cs="Times New Roman"/>
-          <w:lang w:eastAsia="en-MY"/>
-        </w:rPr>
-        <w:br/>
-      </w:r>
-      <w:r>
-        <w:rPr>
-          <w:rFonts w:ascii="Times New Roman" w:eastAsia="Times New Roman" w:hAnsi="Times New Roman" w:cs="Times New Roman"/>
-          <w:lang w:eastAsia="en-MY"/>
-        </w:rPr>
-        <w:br/>
-      </w:r>
-      <w:r>
-        <w:rPr>
-          <w:rFonts w:ascii="Times New Roman" w:eastAsia="Times New Roman" w:hAnsi="Times New Roman" w:cs="Times New Roman"/>
-          <w:lang w:eastAsia="en-MY"/>
-        </w:rPr>
-        <w:br/>
-      </w:r>
-      <w:r>
-        <w:rPr>
-          <w:rFonts w:ascii="Times New Roman" w:eastAsia="Times New Roman" w:hAnsi="Times New Roman" w:cs="Times New Roman"/>
-          <w:lang w:eastAsia="en-MY"/>
-        </w:rPr>
-        <w:br/>
-      </w:r>
-      <w:r>
-        <w:rPr>
-          <w:rFonts w:ascii="Times New Roman" w:eastAsia="Times New Roman" w:hAnsi="Times New Roman" w:cs="Times New Roman"/>
-          <w:lang w:eastAsia="en-MY"/>
-        </w:rPr>
-        <w:br/>
-      </w:r>
-      <w:r>
-        <w:rPr>
-          <w:rFonts w:ascii="Times New Roman" w:eastAsia="Times New Roman" w:hAnsi="Times New Roman" w:cs="Times New Roman"/>
-          <w:lang w:eastAsia="en-MY"/>
-        </w:rPr>
-        <w:br/>
-      </w:r>
-      <w:r>
-        <w:rPr>
-          <w:rFonts w:ascii="Times New Roman" w:eastAsia="Times New Roman" w:hAnsi="Times New Roman" w:cs="Times New Roman"/>
-          <w:lang w:eastAsia="en-MY"/>
-        </w:rPr>
-        <w:br/>
-      </w:r>
-      <w:r>
-        <w:rPr>
-          <w:rFonts w:ascii="Times New Roman" w:eastAsia="Times New Roman" w:hAnsi="Times New Roman" w:cs="Times New Roman"/>
-          <w:lang w:eastAsia="en-MY"/>
-        </w:rPr>
-        <w:br/>
-      </w:r>
     </w:p>
     <w:p>
       <w:pPr>
@@ -9005,7 +8594,14 @@
         <w:rPr>
           <w:rFonts w:ascii="Calibri" w:eastAsia="Calibri" w:hAnsi="Calibri" w:cs="Calibri"/>
         </w:rPr>
-        <w:t xml:space="preserve"> to lessen the risk that something can depend on it, thus reduce the risk of possible failure in the future.</w:t>
+        <w:t xml:space="preserve"> to lessen </w:t>
+      </w:r>
+      <w:r>
+        <w:rPr>
+          <w:rFonts w:ascii="Calibri" w:eastAsia="Calibri" w:hAnsi="Calibri" w:cs="Calibri"/>
+        </w:rPr>
+        <w:lastRenderedPageBreak/>
+        <w:t>the risk that something can depend on it, thus reduce the risk of possible failure in the future.</w:t>
       </w:r>
     </w:p>
     <w:p>
@@ -9898,6 +9494,7 @@
         <w:rPr>
           <w:rFonts w:ascii="Calibri" w:eastAsia="Calibri" w:hAnsi="Calibri" w:cs="Calibri"/>
         </w:rPr>
+        <w:lastRenderedPageBreak/>
         <w:t>This method executes every turn in the game.</w:t>
       </w:r>
     </w:p>
@@ -10850,6 +10447,7 @@
         <w:rPr>
           <w:rFonts w:ascii="Calibri" w:eastAsia="Calibri" w:hAnsi="Calibri" w:cs="Calibri"/>
         </w:rPr>
+        <w:lastRenderedPageBreak/>
         <w:t xml:space="preserve"> </w:t>
       </w:r>
       <w:r>
@@ -11909,6 +11507,7 @@
         <w:rPr>
           <w:rFonts w:ascii="Calibri" w:eastAsia="Calibri" w:hAnsi="Calibri" w:cs="Calibri"/>
         </w:rPr>
+        <w:lastRenderedPageBreak/>
         <w:t>New Changes and their Responsibilities:</w:t>
       </w:r>
     </w:p>
@@ -13006,6 +12605,7 @@
         <w:rPr>
           <w:rFonts w:ascii="Calibri" w:eastAsia="Calibri" w:hAnsi="Calibri" w:cs="Calibri"/>
         </w:rPr>
+        <w:lastRenderedPageBreak/>
         <w:t xml:space="preserve">it means that a </w:t>
       </w:r>
       <w:r>
@@ -13964,6 +13564,7 @@
         <w:rPr>
           <w:rFonts w:ascii="Calibri" w:eastAsia="Calibri" w:hAnsi="Calibri" w:cs="Calibri"/>
         </w:rPr>
+        <w:lastRenderedPageBreak/>
         <w:t xml:space="preserve">It is designed to avoid repetition of code when checking whether the </w:t>
       </w:r>
       <w:r>
@@ -15124,6 +14725,7 @@
           <w:rFonts w:ascii="Calibri" w:eastAsia="Calibri" w:hAnsi="Calibri" w:cs="Calibri"/>
           <w:color w:val="0000FF"/>
         </w:rPr>
+        <w:lastRenderedPageBreak/>
         <w:t xml:space="preserve">execute() </w:t>
       </w:r>
       <w:r>
@@ -15631,6 +15233,10 @@
     </w:p>
     <w:p>
       <w:pPr>
+        <w:numPr>
+          <w:ilvl w:val="0"/>
+          <w:numId w:val="33"/>
+        </w:numPr>
         <w:spacing w:line="276" w:lineRule="auto"/>
         <w:rPr>
           <w:rFonts w:ascii="Calibri" w:eastAsia="Calibri" w:hAnsi="Calibri" w:cs="Calibri"/>
@@ -16075,6 +15681,7 @@
         <w:rPr>
           <w:rFonts w:ascii="Calibri" w:eastAsia="Calibri" w:hAnsi="Calibri" w:cs="Calibri"/>
         </w:rPr>
+        <w:lastRenderedPageBreak/>
         <w:t xml:space="preserve">It implements </w:t>
       </w:r>
       <w:r>
@@ -17077,6 +16684,7 @@
         <w:rPr>
           <w:rFonts w:ascii="Calibri" w:eastAsia="Calibri" w:hAnsi="Calibri" w:cs="Calibri"/>
         </w:rPr>
+        <w:lastRenderedPageBreak/>
         <w:t xml:space="preserve">The design where </w:t>
       </w:r>
       <w:proofErr w:type="spellStart"/>
@@ -18187,6 +17795,7 @@
         <w:rPr>
           <w:rFonts w:ascii="Calibri" w:eastAsia="Calibri" w:hAnsi="Calibri" w:cs="Calibri"/>
         </w:rPr>
+        <w:lastRenderedPageBreak/>
         <w:t>An action which allows the actor to harvest a crop at a specific location.</w:t>
       </w:r>
     </w:p>
@@ -19355,6 +18964,7 @@
         <w:rPr>
           <w:rFonts w:ascii="Calibri" w:eastAsia="Calibri" w:hAnsi="Calibri" w:cs="Calibri"/>
         </w:rPr>
+        <w:lastRenderedPageBreak/>
         <w:t>A type of non-player behaviour to fertilize an unripe crop if the actor is standing on it.</w:t>
       </w:r>
     </w:p>
@@ -20628,6 +20238,7 @@
         <w:rPr>
           <w:rFonts w:ascii="Calibri" w:eastAsia="Calibri" w:hAnsi="Calibri" w:cs="Calibri"/>
         </w:rPr>
+        <w:lastRenderedPageBreak/>
         <w:t xml:space="preserve">A string describing the </w:t>
       </w:r>
       <w:r>
@@ -21520,7 +21131,7 @@
 </file>
 
 <file path=word/numbering.xml><?xml version="1.0" encoding="utf-8"?>
-<w:numbering xmlns:wpc="http://schemas.microsoft.com/office/word/2010/wordprocessingCanvas" xmlns:cx="http://schemas.microsoft.com/office/drawing/2014/chartex" xmlns:cx1="http://schemas.microsoft.com/office/drawing/2015/9/8/chartex" xmlns:mc="http://schemas.openxmlformats.org/markup-compatibility/2006" xmlns:o="urn:schemas-microsoft-com:office:office" xmlns:r="http://schemas.openxmlformats.org/officeDocument/2006/relationships" xmlns:m="http://schemas.openxmlformats.org/officeDocument/2006/math" xmlns:v="urn:schemas-microsoft-com:vml" xmlns:wp14="http://schemas.microsoft.com/office/word/2010/wordprocessingDrawing" xmlns:wp="http://schemas.openxmlformats.org/drawingml/2006/wordprocessingDrawing" xmlns:w10="urn:schemas-microsoft-com:office:word" xmlns:w="http://schemas.openxmlformats.org/wordprocessingml/2006/main" xmlns:w14="http://schemas.microsoft.com/office/word/2010/wordml" xmlns:w15="http://schemas.microsoft.com/office/word/2012/wordml" xmlns:w16se="http://schemas.microsoft.com/office/word/2015/wordml/symex" xmlns:wpg="http://schemas.microsoft.com/office/word/2010/wordprocessingGroup" xmlns:wpi="http://schemas.microsoft.com/office/word/2010/wordprocessingInk" xmlns:wne="http://schemas.microsoft.com/office/word/2006/wordml" xmlns:wps="http://schemas.microsoft.com/office/word/2010/wordprocessingShape" mc:Ignorable="w14 w15 w16se wp14">
+<w:numbering xmlns:wpc="http://schemas.microsoft.com/office/word/2010/wordprocessingCanvas" xmlns:cx="http://schemas.microsoft.com/office/drawing/2014/chartex" xmlns:cx1="http://schemas.microsoft.com/office/drawing/2015/9/8/chartex" xmlns:cx2="http://schemas.microsoft.com/office/drawing/2015/10/21/chartex" xmlns:cx3="http://schemas.microsoft.com/office/drawing/2016/5/9/chartex" xmlns:cx4="http://schemas.microsoft.com/office/drawing/2016/5/10/chartex" xmlns:cx5="http://schemas.microsoft.com/office/drawing/2016/5/11/chartex" xmlns:cx6="http://schemas.microsoft.com/office/drawing/2016/5/12/chartex" xmlns:cx7="http://schemas.microsoft.com/office/drawing/2016/5/13/chartex" xmlns:cx8="http://schemas.microsoft.com/office/drawing/2016/5/14/chartex" xmlns:mc="http://schemas.openxmlformats.org/markup-compatibility/2006" xmlns:aink="http://schemas.microsoft.com/office/drawing/2016/ink" xmlns:am3d="http://schemas.microsoft.com/office/drawing/2017/model3d" xmlns:o="urn:schemas-microsoft-com:office:office" xmlns:r="http://schemas.openxmlformats.org/officeDocument/2006/relationships" xmlns:m="http://schemas.openxmlformats.org/officeDocument/2006/math" xmlns:v="urn:schemas-microsoft-com:vml" xmlns:wp14="http://schemas.microsoft.com/office/word/2010/wordprocessingDrawing" xmlns:wp="http://schemas.openxmlformats.org/drawingml/2006/wordprocessingDrawing" xmlns:w10="urn:schemas-microsoft-com:office:word" xmlns:w="http://schemas.openxmlformats.org/wordprocessingml/2006/main" xmlns:w14="http://schemas.microsoft.com/office/word/2010/wordml" xmlns:w15="http://schemas.microsoft.com/office/word/2012/wordml" xmlns:w16cex="http://schemas.microsoft.com/office/word/2018/wordml/cex" xmlns:w16cid="http://schemas.microsoft.com/office/word/2016/wordml/cid" xmlns:w16="http://schemas.microsoft.com/office/word/2018/wordml" xmlns:w16se="http://schemas.microsoft.com/office/word/2015/wordml/symex" xmlns:wpg="http://schemas.microsoft.com/office/word/2010/wordprocessingGroup" xmlns:wpi="http://schemas.microsoft.com/office/word/2010/wordprocessingInk" xmlns:wne="http://schemas.microsoft.com/office/word/2006/wordml" xmlns:wps="http://schemas.microsoft.com/office/word/2010/wordprocessingShape" mc:Ignorable="w14 w15 w16se w16cid w16 w16cex wp14">
   <w:abstractNum w:abstractNumId="0" w15:restartNumberingAfterBreak="0">
     <w:nsid w:val="011667A9"/>
     <w:multiLevelType w:val="multilevel"/>
@@ -30363,7 +29974,7 @@
 </file>
 
 <file path=word/styles.xml><?xml version="1.0" encoding="utf-8"?>
-<w:styles xmlns:mc="http://schemas.openxmlformats.org/markup-compatibility/2006" xmlns:r="http://schemas.openxmlformats.org/officeDocument/2006/relationships" xmlns:w="http://schemas.openxmlformats.org/wordprocessingml/2006/main" xmlns:w14="http://schemas.microsoft.com/office/word/2010/wordml" xmlns:w15="http://schemas.microsoft.com/office/word/2012/wordml" xmlns:w16se="http://schemas.microsoft.com/office/word/2015/wordml/symex" mc:Ignorable="w14 w15 w16se">
+<w:styles xmlns:mc="http://schemas.openxmlformats.org/markup-compatibility/2006" xmlns:r="http://schemas.openxmlformats.org/officeDocument/2006/relationships" xmlns:w="http://schemas.openxmlformats.org/wordprocessingml/2006/main" xmlns:w14="http://schemas.microsoft.com/office/word/2010/wordml" xmlns:w15="http://schemas.microsoft.com/office/word/2012/wordml" xmlns:w16cex="http://schemas.microsoft.com/office/word/2018/wordml/cex" xmlns:w16cid="http://schemas.microsoft.com/office/word/2016/wordml/cid" xmlns:w16="http://schemas.microsoft.com/office/word/2018/wordml" xmlns:w16se="http://schemas.microsoft.com/office/word/2015/wordml/symex" mc:Ignorable="w14 w15 w16se w16cid w16 w16cex">
   <w:docDefaults>
     <w:rPrDefault>
       <w:rPr>
@@ -30375,7 +29986,7 @@
     </w:rPrDefault>
     <w:pPrDefault/>
   </w:docDefaults>
-  <w:latentStyles w:defLockedState="0" w:defUIPriority="99" w:defSemiHidden="0" w:defUnhideWhenUsed="0" w:defQFormat="0" w:count="371">
+  <w:latentStyles w:defLockedState="0" w:defUIPriority="99" w:defSemiHidden="0" w:defUnhideWhenUsed="0" w:defQFormat="0" w:count="376">
     <w:lsdException w:name="Normal" w:uiPriority="0" w:qFormat="1"/>
     <w:lsdException w:name="heading 1" w:uiPriority="9" w:qFormat="1"/>
     <w:lsdException w:name="heading 2" w:semiHidden="1" w:uiPriority="9" w:unhideWhenUsed="1" w:qFormat="1"/>
@@ -30481,7 +30092,6 @@
     <w:lsdException w:name="HTML Sample" w:semiHidden="1" w:unhideWhenUsed="1"/>
     <w:lsdException w:name="HTML Typewriter" w:semiHidden="1" w:unhideWhenUsed="1"/>
     <w:lsdException w:name="HTML Variable" w:semiHidden="1" w:unhideWhenUsed="1"/>
-    <w:lsdException w:name="Normal Table" w:semiHidden="1" w:unhideWhenUsed="1"/>
     <w:lsdException w:name="annotation subject" w:semiHidden="1" w:unhideWhenUsed="1"/>
     <w:lsdException w:name="No List" w:semiHidden="1" w:unhideWhenUsed="1"/>
     <w:lsdException w:name="Outline List 1" w:semiHidden="1" w:unhideWhenUsed="1"/>
@@ -30524,11 +30134,8 @@
     <w:lsdException w:name="Table Contemporary" w:semiHidden="1" w:unhideWhenUsed="1"/>
     <w:lsdException w:name="Table Elegant" w:semiHidden="1" w:unhideWhenUsed="1"/>
     <w:lsdException w:name="Table Professional" w:semiHidden="1" w:unhideWhenUsed="1"/>
-    <w:lsdException w:name="Table Subtle 1" w:semiHidden="1" w:unhideWhenUsed="1"/>
     <w:lsdException w:name="Table Subtle 2" w:semiHidden="1" w:unhideWhenUsed="1"/>
     <w:lsdException w:name="Table Web 1" w:semiHidden="1" w:unhideWhenUsed="1"/>
-    <w:lsdException w:name="Table Web 2" w:semiHidden="1" w:unhideWhenUsed="1"/>
-    <w:lsdException w:name="Table Web 3" w:semiHidden="1" w:unhideWhenUsed="1"/>
     <w:lsdException w:name="Balloon Text" w:semiHidden="1" w:unhideWhenUsed="1"/>
     <w:lsdException w:name="Table Grid" w:uiPriority="39"/>
     <w:lsdException w:name="Table Theme" w:semiHidden="1" w:unhideWhenUsed="1"/>
@@ -30747,6 +30354,11 @@
     <w:lsdException w:name="List Table 5 Dark Accent 6" w:uiPriority="50"/>
     <w:lsdException w:name="List Table 6 Colorful Accent 6" w:uiPriority="51"/>
     <w:lsdException w:name="List Table 7 Colorful Accent 6" w:uiPriority="52"/>
+    <w:lsdException w:name="Mention" w:semiHidden="1" w:unhideWhenUsed="1"/>
+    <w:lsdException w:name="Smart Hyperlink" w:semiHidden="1" w:unhideWhenUsed="1"/>
+    <w:lsdException w:name="Hashtag" w:semiHidden="1" w:unhideWhenUsed="1"/>
+    <w:lsdException w:name="Unresolved Mention" w:semiHidden="1" w:unhideWhenUsed="1"/>
+    <w:lsdException w:name="Smart Link" w:semiHidden="1" w:unhideWhenUsed="1"/>
   </w:latentStyles>
   <w:style w:type="paragraph" w:default="1" w:styleId="Normal">
     <w:name w:val="Normal"/>

</xml_diff>

<commit_message>
Edited Farmers and food part in Design Rationale
</commit_message>
<xml_diff>
--- a/design-docs/Design Rationale.docx
+++ b/design-docs/Design Rationale.docx
@@ -8937,16 +8937,6 @@
     <w:p>
       <w:pPr>
         <w:rPr>
-          <w:b/>
-          <w:bCs/>
-          <w:sz w:val="28"/>
-          <w:szCs w:val="28"/>
-        </w:rPr>
-      </w:pPr>
-    </w:p>
-    <w:p>
-      <w:pPr>
-        <w:rPr>
           <w:rFonts w:ascii="Calibri" w:eastAsia="Calibri" w:hAnsi="Calibri" w:cs="Calibri"/>
           <w:sz w:val="28"/>
           <w:szCs w:val="28"/>
@@ -9494,7 +9484,6 @@
         <w:rPr>
           <w:rFonts w:ascii="Calibri" w:eastAsia="Calibri" w:hAnsi="Calibri" w:cs="Calibri"/>
         </w:rPr>
-        <w:lastRenderedPageBreak/>
         <w:t>This method executes every turn in the game.</w:t>
       </w:r>
     </w:p>
@@ -9513,6 +9502,7 @@
         <w:rPr>
           <w:rFonts w:ascii="Calibri" w:eastAsia="Calibri" w:hAnsi="Calibri" w:cs="Calibri"/>
         </w:rPr>
+        <w:lastRenderedPageBreak/>
         <w:t xml:space="preserve">In the method, it first call </w:t>
       </w:r>
       <w:proofErr w:type="spellStart"/>
@@ -10278,7 +10268,19 @@
         <w:rPr>
           <w:rFonts w:ascii="Calibri" w:eastAsia="Calibri" w:hAnsi="Calibri" w:cs="Calibri"/>
         </w:rPr>
-        <w:t xml:space="preserve"> whether it is equal to the </w:t>
+        <w:t xml:space="preserve"> </w:t>
+      </w:r>
+      <w:r>
+        <w:rPr>
+          <w:rFonts w:ascii="Calibri" w:eastAsia="Calibri" w:hAnsi="Calibri" w:cs="Calibri"/>
+        </w:rPr>
+        <w:t xml:space="preserve">to check </w:t>
+      </w:r>
+      <w:r>
+        <w:rPr>
+          <w:rFonts w:ascii="Calibri" w:eastAsia="Calibri" w:hAnsi="Calibri" w:cs="Calibri"/>
+        </w:rPr>
+        <w:t xml:space="preserve">whether it is equal to the </w:t>
       </w:r>
       <w:proofErr w:type="spellStart"/>
       <w:r>
@@ -10447,7 +10449,6 @@
         <w:rPr>
           <w:rFonts w:ascii="Calibri" w:eastAsia="Calibri" w:hAnsi="Calibri" w:cs="Calibri"/>
         </w:rPr>
-        <w:lastRenderedPageBreak/>
         <w:t xml:space="preserve"> </w:t>
       </w:r>
       <w:r>
@@ -10526,6 +10527,7 @@
           <w:rFonts w:ascii="Calibri" w:eastAsia="Calibri" w:hAnsi="Calibri" w:cs="Calibri"/>
           <w:highlight w:val="yellow"/>
         </w:rPr>
+        <w:lastRenderedPageBreak/>
         <w:t>Reduce Dependencies as much as possible</w:t>
       </w:r>
       <w:r>
@@ -11494,20 +11496,43 @@
         <w:rPr>
           <w:rFonts w:ascii="Calibri" w:eastAsia="Calibri" w:hAnsi="Calibri" w:cs="Calibri"/>
         </w:rPr>
-        <w:t>An item which can be sowed, fertilized when unripe and harvested when ripe for food.</w:t>
-      </w:r>
-    </w:p>
-    <w:p>
-      <w:pPr>
-        <w:rPr>
-          <w:rFonts w:ascii="Calibri" w:eastAsia="Calibri" w:hAnsi="Calibri" w:cs="Calibri"/>
-        </w:rPr>
-      </w:pPr>
-      <w:r>
-        <w:rPr>
-          <w:rFonts w:ascii="Calibri" w:eastAsia="Calibri" w:hAnsi="Calibri" w:cs="Calibri"/>
-        </w:rPr>
-        <w:lastRenderedPageBreak/>
+        <w:t xml:space="preserve">An item which can be sowed, fertilized when unripe and harvested when </w:t>
+      </w:r>
+      <w:r>
+        <w:rPr>
+          <w:rFonts w:ascii="Calibri" w:eastAsia="Calibri" w:hAnsi="Calibri" w:cs="Calibri"/>
+        </w:rPr>
+        <w:t xml:space="preserve">it has </w:t>
+      </w:r>
+      <w:r>
+        <w:rPr>
+          <w:rFonts w:ascii="Calibri" w:eastAsia="Calibri" w:hAnsi="Calibri" w:cs="Calibri"/>
+        </w:rPr>
+        <w:t>ripe</w:t>
+      </w:r>
+      <w:r>
+        <w:rPr>
+          <w:rFonts w:ascii="Calibri" w:eastAsia="Calibri" w:hAnsi="Calibri" w:cs="Calibri"/>
+        </w:rPr>
+        <w:t>ned</w:t>
+      </w:r>
+      <w:r>
+        <w:rPr>
+          <w:rFonts w:ascii="Calibri" w:eastAsia="Calibri" w:hAnsi="Calibri" w:cs="Calibri"/>
+        </w:rPr>
+        <w:t xml:space="preserve"> for food.</w:t>
+      </w:r>
+    </w:p>
+    <w:p>
+      <w:pPr>
+        <w:rPr>
+          <w:rFonts w:ascii="Calibri" w:eastAsia="Calibri" w:hAnsi="Calibri" w:cs="Calibri"/>
+        </w:rPr>
+      </w:pPr>
+      <w:r>
+        <w:rPr>
+          <w:rFonts w:ascii="Calibri" w:eastAsia="Calibri" w:hAnsi="Calibri" w:cs="Calibri"/>
+        </w:rPr>
         <w:t>New Changes and their Responsibilities:</w:t>
       </w:r>
     </w:p>
@@ -11604,6 +11629,7 @@
           <w:rFonts w:ascii="Calibri" w:eastAsia="Calibri" w:hAnsi="Calibri" w:cs="Calibri"/>
           <w:color w:val="FF0000"/>
         </w:rPr>
+        <w:lastRenderedPageBreak/>
         <w:t>age</w:t>
       </w:r>
       <w:r>
@@ -12554,7 +12580,19 @@
         <w:rPr>
           <w:rFonts w:ascii="Calibri" w:eastAsia="Calibri" w:hAnsi="Calibri" w:cs="Calibri"/>
         </w:rPr>
-        <w:t xml:space="preserve"> is unripe thus it has the capability of </w:t>
+        <w:t xml:space="preserve"> is unripe</w:t>
+      </w:r>
+      <w:r>
+        <w:rPr>
+          <w:rFonts w:ascii="Calibri" w:eastAsia="Calibri" w:hAnsi="Calibri" w:cs="Calibri"/>
+        </w:rPr>
+        <w:t>,</w:t>
+      </w:r>
+      <w:r>
+        <w:rPr>
+          <w:rFonts w:ascii="Calibri" w:eastAsia="Calibri" w:hAnsi="Calibri" w:cs="Calibri"/>
+        </w:rPr>
+        <w:t xml:space="preserve"> thus it has the capability </w:t>
       </w:r>
       <w:proofErr w:type="spellStart"/>
       <w:r>
@@ -12605,7 +12643,6 @@
         <w:rPr>
           <w:rFonts w:ascii="Calibri" w:eastAsia="Calibri" w:hAnsi="Calibri" w:cs="Calibri"/>
         </w:rPr>
-        <w:lastRenderedPageBreak/>
         <w:t xml:space="preserve">it means that a </w:t>
       </w:r>
       <w:r>
@@ -12619,7 +12656,13 @@
         <w:rPr>
           <w:rFonts w:ascii="Calibri" w:eastAsia="Calibri" w:hAnsi="Calibri" w:cs="Calibri"/>
         </w:rPr>
-        <w:t xml:space="preserve">is ripened and it can no longer be fertilized, thus the capability of </w:t>
+        <w:t>has</w:t>
+      </w:r>
+      <w:r>
+        <w:rPr>
+          <w:rFonts w:ascii="Calibri" w:eastAsia="Calibri" w:hAnsi="Calibri" w:cs="Calibri"/>
+        </w:rPr>
+        <w:t xml:space="preserve"> ripened and it can no longer be fertilized, thus the capability of </w:t>
       </w:r>
       <w:proofErr w:type="spellStart"/>
       <w:r>
@@ -12698,6 +12741,7 @@
         <w:rPr>
           <w:rFonts w:ascii="Calibri" w:eastAsia="Calibri" w:hAnsi="Calibri" w:cs="Calibri"/>
         </w:rPr>
+        <w:lastRenderedPageBreak/>
         <w:t xml:space="preserve">This is designed to avoid repetition of code and avoid using </w:t>
       </w:r>
       <w:proofErr w:type="spellStart"/>
@@ -13021,7 +13065,7 @@
           <w:rFonts w:ascii="Calibri" w:eastAsia="Calibri" w:hAnsi="Calibri" w:cs="Calibri"/>
           <w:i/>
         </w:rPr>
-        <w:t>ItemCapability.CAN_BE_EDIBLE</w:t>
+        <w:t>ItemCapability.EDIBLE</w:t>
       </w:r>
       <w:proofErr w:type="spellEnd"/>
       <w:r>
@@ -13238,6 +13282,180 @@
     </w:p>
     <w:p>
       <w:pPr>
+        <w:numPr>
+          <w:ilvl w:val="0"/>
+          <w:numId w:val="44"/>
+        </w:numPr>
+        <w:spacing w:line="276" w:lineRule="auto"/>
+        <w:rPr>
+          <w:rFonts w:ascii="Calibri" w:eastAsia="Calibri" w:hAnsi="Calibri" w:cs="Calibri"/>
+        </w:rPr>
+      </w:pPr>
+      <w:proofErr w:type="spellStart"/>
+      <w:r>
+        <w:rPr>
+          <w:rFonts w:ascii="Calibri" w:eastAsia="Calibri" w:hAnsi="Calibri" w:cs="Calibri"/>
+          <w:i/>
+          <w:iCs/>
+        </w:rPr>
+        <w:t>ItemCapability.EDIBLE</w:t>
+      </w:r>
+      <w:proofErr w:type="spellEnd"/>
+      <w:r>
+        <w:rPr>
+          <w:rFonts w:ascii="Calibri" w:eastAsia="Calibri" w:hAnsi="Calibri" w:cs="Calibri"/>
+          <w:i/>
+          <w:iCs/>
+        </w:rPr>
+        <w:t xml:space="preserve"> </w:t>
+      </w:r>
+      <w:r>
+        <w:rPr>
+          <w:rFonts w:ascii="Calibri" w:eastAsia="Calibri" w:hAnsi="Calibri" w:cs="Calibri"/>
+        </w:rPr>
+        <w:t xml:space="preserve">is used to avoid repetition of code and avoid using </w:t>
+      </w:r>
+      <w:proofErr w:type="spellStart"/>
+      <w:r>
+        <w:rPr>
+          <w:rFonts w:ascii="Calibri" w:eastAsia="Calibri" w:hAnsi="Calibri" w:cs="Calibri"/>
+          <w:color w:val="4472C4" w:themeColor="accent1"/>
+        </w:rPr>
+        <w:t>getDisplayChar</w:t>
+      </w:r>
+      <w:proofErr w:type="spellEnd"/>
+      <w:r>
+        <w:rPr>
+          <w:rFonts w:ascii="Calibri" w:eastAsia="Calibri" w:hAnsi="Calibri" w:cs="Calibri"/>
+        </w:rPr>
+        <w:t xml:space="preserve"> to check whether an </w:t>
+      </w:r>
+      <w:r>
+        <w:rPr>
+          <w:rFonts w:ascii="Calibri" w:eastAsia="Calibri" w:hAnsi="Calibri" w:cs="Calibri"/>
+          <w:b/>
+          <w:bCs/>
+        </w:rPr>
+        <w:t>Item</w:t>
+      </w:r>
+      <w:r>
+        <w:rPr>
+          <w:rFonts w:ascii="Calibri" w:eastAsia="Calibri" w:hAnsi="Calibri" w:cs="Calibri"/>
+        </w:rPr>
+        <w:t xml:space="preserve"> </w:t>
+      </w:r>
+      <w:r>
+        <w:rPr>
+          <w:rFonts w:ascii="Calibri" w:eastAsia="Calibri" w:hAnsi="Calibri" w:cs="Calibri"/>
+        </w:rPr>
+        <w:t xml:space="preserve">is </w:t>
+      </w:r>
+      <w:r>
+        <w:rPr>
+          <w:rFonts w:ascii="Calibri" w:eastAsia="Calibri" w:hAnsi="Calibri" w:cs="Calibri"/>
+        </w:rPr>
+        <w:t xml:space="preserve">a </w:t>
+      </w:r>
+      <w:r>
+        <w:rPr>
+          <w:rFonts w:ascii="Calibri" w:eastAsia="Calibri" w:hAnsi="Calibri" w:cs="Calibri"/>
+          <w:b/>
+          <w:bCs/>
+        </w:rPr>
+        <w:t>Food</w:t>
+      </w:r>
+      <w:r>
+        <w:rPr>
+          <w:rFonts w:ascii="Calibri" w:eastAsia="Calibri" w:hAnsi="Calibri" w:cs="Calibri"/>
+        </w:rPr>
+        <w:t xml:space="preserve"> item </w:t>
+      </w:r>
+      <w:r>
+        <w:rPr>
+          <w:rFonts w:ascii="Calibri" w:eastAsia="Calibri" w:hAnsi="Calibri" w:cs="Calibri"/>
+        </w:rPr>
+        <w:t xml:space="preserve">in order to execute the action of eating. </w:t>
+      </w:r>
+      <w:r>
+        <w:rPr>
+          <w:rFonts w:ascii="Calibri" w:eastAsia="Calibri" w:hAnsi="Calibri" w:cs="Calibri"/>
+        </w:rPr>
+        <w:t>By doing so, such indirect dependencies will be reduced too.</w:t>
+      </w:r>
+      <w:r>
+        <w:rPr>
+          <w:rFonts w:ascii="Calibri" w:eastAsia="Calibri" w:hAnsi="Calibri" w:cs="Calibri"/>
+        </w:rPr>
+        <w:t xml:space="preserve"> Here,</w:t>
+      </w:r>
+      <w:r>
+        <w:rPr>
+          <w:rFonts w:ascii="Calibri" w:eastAsia="Calibri" w:hAnsi="Calibri" w:cs="Calibri"/>
+          <w:highlight w:val="white"/>
+        </w:rPr>
+        <w:t xml:space="preserve"> </w:t>
+      </w:r>
+      <w:r>
+        <w:rPr>
+          <w:rFonts w:ascii="Calibri" w:eastAsia="Calibri" w:hAnsi="Calibri" w:cs="Calibri"/>
+          <w:highlight w:val="yellow"/>
+        </w:rPr>
+        <w:t>Do Not Repeat Yourself</w:t>
+      </w:r>
+      <w:r>
+        <w:rPr>
+          <w:rFonts w:ascii="Calibri" w:eastAsia="Calibri" w:hAnsi="Calibri" w:cs="Calibri"/>
+        </w:rPr>
+        <w:t xml:space="preserve">, </w:t>
+      </w:r>
+      <w:r>
+        <w:rPr>
+          <w:rFonts w:ascii="Calibri" w:eastAsia="Calibri" w:hAnsi="Calibri" w:cs="Calibri"/>
+          <w:highlight w:val="yellow"/>
+        </w:rPr>
+        <w:t>Reduce dependencies as much as possible</w:t>
+      </w:r>
+      <w:r>
+        <w:rPr>
+          <w:rFonts w:ascii="Calibri" w:eastAsia="Calibri" w:hAnsi="Calibri" w:cs="Calibri"/>
+        </w:rPr>
+        <w:t xml:space="preserve"> and </w:t>
+      </w:r>
+      <w:r>
+        <w:rPr>
+          <w:rFonts w:ascii="Calibri" w:eastAsia="Calibri" w:hAnsi="Calibri" w:cs="Calibri"/>
+          <w:highlight w:val="yellow"/>
+        </w:rPr>
+        <w:t>Avoid excessive use of literals</w:t>
+      </w:r>
+      <w:r>
+        <w:rPr>
+          <w:rFonts w:ascii="Calibri" w:eastAsia="Calibri" w:hAnsi="Calibri" w:cs="Calibri"/>
+          <w:highlight w:val="white"/>
+        </w:rPr>
+        <w:t xml:space="preserve"> principle</w:t>
+      </w:r>
+      <w:r>
+        <w:rPr>
+          <w:rFonts w:ascii="Calibri" w:eastAsia="Calibri" w:hAnsi="Calibri" w:cs="Calibri"/>
+        </w:rPr>
+        <w:t>s</w:t>
+      </w:r>
+      <w:r>
+        <w:rPr>
+          <w:rFonts w:ascii="Calibri" w:eastAsia="Calibri" w:hAnsi="Calibri" w:cs="Calibri"/>
+        </w:rPr>
+        <w:t xml:space="preserve"> are taken into account when designing</w:t>
+      </w:r>
+      <w:r>
+        <w:rPr>
+          <w:rFonts w:ascii="Calibri" w:eastAsia="Calibri" w:hAnsi="Calibri" w:cs="Calibri"/>
+        </w:rPr>
+        <w:t xml:space="preserve">. </w:t>
+      </w:r>
+    </w:p>
+    <w:p>
+      <w:pPr>
         <w:rPr>
           <w:rFonts w:ascii="Calibri" w:eastAsia="Calibri" w:hAnsi="Calibri" w:cs="Calibri"/>
         </w:rPr>
@@ -13285,7 +13503,25 @@
         <w:rPr>
           <w:rFonts w:ascii="Calibri" w:eastAsia="Calibri" w:hAnsi="Calibri" w:cs="Calibri"/>
         </w:rPr>
-        <w:t>A type of Ground which allows Farmer to sow a crop on it</w:t>
+        <w:t xml:space="preserve">A type of Ground which allows Farmer </w:t>
+      </w:r>
+      <w:r>
+        <w:rPr>
+          <w:rFonts w:ascii="Calibri" w:eastAsia="Calibri" w:hAnsi="Calibri" w:cs="Calibri"/>
+        </w:rPr>
+        <w:t xml:space="preserve">who is next to it </w:t>
+      </w:r>
+      <w:r>
+        <w:rPr>
+          <w:rFonts w:ascii="Calibri" w:eastAsia="Calibri" w:hAnsi="Calibri" w:cs="Calibri"/>
+        </w:rPr>
+        <w:t>to sow a crop on it</w:t>
+      </w:r>
+      <w:r>
+        <w:rPr>
+          <w:rFonts w:ascii="Calibri" w:eastAsia="Calibri" w:hAnsi="Calibri" w:cs="Calibri"/>
+        </w:rPr>
+        <w:t>.</w:t>
       </w:r>
     </w:p>
     <w:p>
@@ -13714,18 +13950,28 @@
         <w:rPr>
           <w:rFonts w:ascii="Calibri" w:eastAsia="Calibri" w:hAnsi="Calibri" w:cs="Calibri"/>
         </w:rPr>
-        <w:t xml:space="preserve"> to support the new features.</w:t>
-      </w:r>
-    </w:p>
-    <w:p>
-      <w:pPr>
-        <w:rPr>
-          <w:b/>
-          <w:bCs/>
-          <w:sz w:val="28"/>
-          <w:szCs w:val="28"/>
-        </w:rPr>
-      </w:pPr>
+        <w:t xml:space="preserve"> to support the new features</w:t>
+      </w:r>
+      <w:r>
+        <w:rPr>
+          <w:rFonts w:ascii="Calibri" w:eastAsia="Calibri" w:hAnsi="Calibri" w:cs="Calibri"/>
+        </w:rPr>
+        <w:t xml:space="preserve">, thus improve its </w:t>
+      </w:r>
+      <w:proofErr w:type="spellStart"/>
+      <w:r>
+        <w:rPr>
+          <w:rFonts w:ascii="Calibri" w:eastAsia="Calibri" w:hAnsi="Calibri" w:cs="Calibri"/>
+        </w:rPr>
+        <w:t>maintability</w:t>
+      </w:r>
+      <w:proofErr w:type="spellEnd"/>
+      <w:r>
+        <w:rPr>
+          <w:rFonts w:ascii="Calibri" w:eastAsia="Calibri" w:hAnsi="Calibri" w:cs="Calibri"/>
+        </w:rPr>
+        <w:t xml:space="preserve"> and extensibility.</w:t>
+      </w:r>
     </w:p>
     <w:p>
       <w:pPr>
@@ -14249,6 +14495,52 @@
         </w:rPr>
         <w:t xml:space="preserve"> </w:t>
       </w:r>
+      <w:r>
+        <w:rPr>
+          <w:rFonts w:ascii="Calibri" w:eastAsia="Calibri" w:hAnsi="Calibri" w:cs="Calibri"/>
+        </w:rPr>
+        <w:t xml:space="preserve">For the </w:t>
+      </w:r>
+      <w:r>
+        <w:rPr>
+          <w:rFonts w:ascii="Calibri" w:eastAsia="Calibri" w:hAnsi="Calibri" w:cs="Calibri"/>
+          <w:b/>
+        </w:rPr>
+        <w:t>Actor</w:t>
+      </w:r>
+      <w:r>
+        <w:rPr>
+          <w:rFonts w:ascii="Calibri" w:eastAsia="Calibri" w:hAnsi="Calibri" w:cs="Calibri"/>
+        </w:rPr>
+        <w:t xml:space="preserve"> (</w:t>
+      </w:r>
+      <w:r>
+        <w:rPr>
+          <w:rFonts w:ascii="Calibri" w:eastAsia="Calibri" w:hAnsi="Calibri" w:cs="Calibri"/>
+          <w:b/>
+        </w:rPr>
+        <w:t>Farmer</w:t>
+      </w:r>
+      <w:r>
+        <w:rPr>
+          <w:rFonts w:ascii="Calibri" w:eastAsia="Calibri" w:hAnsi="Calibri" w:cs="Calibri"/>
+        </w:rPr>
+        <w:t xml:space="preserve"> in this case) to sow, it will return a new </w:t>
+      </w:r>
+      <w:proofErr w:type="spellStart"/>
+      <w:r>
+        <w:rPr>
+          <w:rFonts w:ascii="Calibri" w:eastAsia="Calibri" w:hAnsi="Calibri" w:cs="Calibri"/>
+        </w:rPr>
+        <w:t>SowAction</w:t>
+      </w:r>
+      <w:proofErr w:type="spellEnd"/>
+      <w:r>
+        <w:rPr>
+          <w:rFonts w:ascii="Calibri" w:eastAsia="Calibri" w:hAnsi="Calibri" w:cs="Calibri"/>
+        </w:rPr>
+        <w:t xml:space="preserve"> object in the method.</w:t>
+      </w:r>
     </w:p>
     <w:p>
       <w:pPr>
@@ -14265,47 +14557,33 @@
         <w:rPr>
           <w:rFonts w:ascii="Calibri" w:eastAsia="Calibri" w:hAnsi="Calibri" w:cs="Calibri"/>
         </w:rPr>
-        <w:t xml:space="preserve">For the </w:t>
-      </w:r>
-      <w:r>
-        <w:rPr>
-          <w:rFonts w:ascii="Calibri" w:eastAsia="Calibri" w:hAnsi="Calibri" w:cs="Calibri"/>
-          <w:b/>
-        </w:rPr>
-        <w:t>Actor</w:t>
-      </w:r>
-      <w:r>
-        <w:rPr>
-          <w:rFonts w:ascii="Calibri" w:eastAsia="Calibri" w:hAnsi="Calibri" w:cs="Calibri"/>
-        </w:rPr>
-        <w:t xml:space="preserve"> (</w:t>
-      </w:r>
-      <w:r>
-        <w:rPr>
-          <w:rFonts w:ascii="Calibri" w:eastAsia="Calibri" w:hAnsi="Calibri" w:cs="Calibri"/>
-          <w:b/>
-        </w:rPr>
-        <w:t>Farmer</w:t>
-      </w:r>
-      <w:r>
-        <w:rPr>
-          <w:rFonts w:ascii="Calibri" w:eastAsia="Calibri" w:hAnsi="Calibri" w:cs="Calibri"/>
-        </w:rPr>
-        <w:t xml:space="preserve"> in this case) to sow, it will return a new </w:t>
-      </w:r>
-      <w:proofErr w:type="spellStart"/>
-      <w:r>
-        <w:rPr>
-          <w:rFonts w:ascii="Calibri" w:eastAsia="Calibri" w:hAnsi="Calibri" w:cs="Calibri"/>
-        </w:rPr>
-        <w:t>SowAction</w:t>
-      </w:r>
-      <w:proofErr w:type="spellEnd"/>
-      <w:r>
-        <w:rPr>
-          <w:rFonts w:ascii="Calibri" w:eastAsia="Calibri" w:hAnsi="Calibri" w:cs="Calibri"/>
-        </w:rPr>
-        <w:t xml:space="preserve"> object in the method.</w:t>
+        <w:t xml:space="preserve">It follows the </w:t>
+      </w:r>
+      <w:r>
+        <w:rPr>
+          <w:rFonts w:ascii="Calibri" w:eastAsia="Calibri" w:hAnsi="Calibri" w:cs="Calibri"/>
+          <w:highlight w:val="yellow"/>
+        </w:rPr>
+        <w:t>Declare things in the tightest possible scope</w:t>
+      </w:r>
+      <w:r>
+        <w:rPr>
+          <w:rFonts w:ascii="Calibri" w:eastAsia="Calibri" w:hAnsi="Calibri" w:cs="Calibri"/>
+        </w:rPr>
+        <w:t xml:space="preserve"> principle since </w:t>
+      </w:r>
+      <w:r>
+        <w:rPr>
+          <w:rFonts w:ascii="Calibri" w:eastAsia="Calibri" w:hAnsi="Calibri" w:cs="Calibri"/>
+          <w:b/>
+        </w:rPr>
+        <w:t>Exit</w:t>
+      </w:r>
+      <w:r>
+        <w:rPr>
+          <w:rFonts w:ascii="Calibri" w:eastAsia="Calibri" w:hAnsi="Calibri" w:cs="Calibri"/>
+        </w:rPr>
+        <w:t xml:space="preserve"> is declared in the enhanced for loop instead of at the beginning of the method.</w:t>
       </w:r>
     </w:p>
     <w:p>
@@ -14323,107 +14601,71 @@
         <w:rPr>
           <w:rFonts w:ascii="Calibri" w:eastAsia="Calibri" w:hAnsi="Calibri" w:cs="Calibri"/>
         </w:rPr>
-        <w:t xml:space="preserve">It follows the </w:t>
-      </w:r>
-      <w:r>
-        <w:rPr>
-          <w:rFonts w:ascii="Calibri" w:eastAsia="Calibri" w:hAnsi="Calibri" w:cs="Calibri"/>
-          <w:highlight w:val="yellow"/>
-        </w:rPr>
-        <w:t>Declare things in the tightest possible scope</w:t>
-      </w:r>
-      <w:r>
-        <w:rPr>
-          <w:rFonts w:ascii="Calibri" w:eastAsia="Calibri" w:hAnsi="Calibri" w:cs="Calibri"/>
-        </w:rPr>
-        <w:t xml:space="preserve"> principle since </w:t>
-      </w:r>
-      <w:r>
-        <w:rPr>
-          <w:rFonts w:ascii="Calibri" w:eastAsia="Calibri" w:hAnsi="Calibri" w:cs="Calibri"/>
-          <w:b/>
-        </w:rPr>
-        <w:t>Exit</w:t>
-      </w:r>
-      <w:r>
-        <w:rPr>
-          <w:rFonts w:ascii="Calibri" w:eastAsia="Calibri" w:hAnsi="Calibri" w:cs="Calibri"/>
-        </w:rPr>
-        <w:t xml:space="preserve"> is declared in the enhanced for loop instead of at the beginning of the method.</w:t>
-      </w:r>
-    </w:p>
-    <w:p>
-      <w:pPr>
-        <w:numPr>
-          <w:ilvl w:val="0"/>
-          <w:numId w:val="28"/>
-        </w:numPr>
+        <w:t xml:space="preserve">It uses the </w:t>
+      </w:r>
+      <w:proofErr w:type="spellStart"/>
+      <w:r>
+        <w:rPr>
+          <w:rFonts w:ascii="Calibri" w:eastAsia="Calibri" w:hAnsi="Calibri" w:cs="Calibri"/>
+          <w:i/>
+        </w:rPr>
+        <w:t>GroundCapability</w:t>
+      </w:r>
+      <w:proofErr w:type="spellEnd"/>
+      <w:r>
+        <w:rPr>
+          <w:rFonts w:ascii="Calibri" w:eastAsia="Calibri" w:hAnsi="Calibri" w:cs="Calibri"/>
+        </w:rPr>
+        <w:t xml:space="preserve"> </w:t>
+      </w:r>
+      <w:proofErr w:type="spellStart"/>
+      <w:r>
+        <w:rPr>
+          <w:rFonts w:ascii="Calibri" w:eastAsia="Calibri" w:hAnsi="Calibri" w:cs="Calibri"/>
+        </w:rPr>
+        <w:t>enum</w:t>
+      </w:r>
+      <w:proofErr w:type="spellEnd"/>
+      <w:r>
+        <w:rPr>
+          <w:rFonts w:ascii="Calibri" w:eastAsia="Calibri" w:hAnsi="Calibri" w:cs="Calibri"/>
+        </w:rPr>
+        <w:t xml:space="preserve"> to check whether a </w:t>
+      </w:r>
+      <w:r>
+        <w:rPr>
+          <w:rFonts w:ascii="Calibri" w:eastAsia="Calibri" w:hAnsi="Calibri" w:cs="Calibri"/>
+          <w:b/>
+        </w:rPr>
+        <w:t>Ground</w:t>
+      </w:r>
+      <w:r>
+        <w:rPr>
+          <w:rFonts w:ascii="Calibri" w:eastAsia="Calibri" w:hAnsi="Calibri" w:cs="Calibri"/>
+        </w:rPr>
+        <w:t xml:space="preserve"> is capable of being sowed. [Details of design reasons discussed in </w:t>
+      </w:r>
+      <w:r>
+        <w:rPr>
+          <w:rFonts w:ascii="Calibri" w:eastAsia="Calibri" w:hAnsi="Calibri" w:cs="Calibri"/>
+          <w:b/>
+        </w:rPr>
+        <w:t>Dirt</w:t>
+      </w:r>
+      <w:r>
+        <w:rPr>
+          <w:rFonts w:ascii="Calibri" w:eastAsia="Calibri" w:hAnsi="Calibri" w:cs="Calibri"/>
+        </w:rPr>
+        <w:t xml:space="preserve">] </w:t>
+      </w:r>
+    </w:p>
+    <w:p>
+      <w:pPr>
         <w:spacing w:line="276" w:lineRule="auto"/>
         <w:rPr>
           <w:rFonts w:ascii="Calibri" w:eastAsia="Calibri" w:hAnsi="Calibri" w:cs="Calibri"/>
         </w:rPr>
       </w:pPr>
-      <w:r>
-        <w:rPr>
-          <w:rFonts w:ascii="Calibri" w:eastAsia="Calibri" w:hAnsi="Calibri" w:cs="Calibri"/>
-        </w:rPr>
-        <w:t xml:space="preserve">It uses the </w:t>
-      </w:r>
-      <w:proofErr w:type="spellStart"/>
-      <w:r>
-        <w:rPr>
-          <w:rFonts w:ascii="Calibri" w:eastAsia="Calibri" w:hAnsi="Calibri" w:cs="Calibri"/>
-          <w:i/>
-        </w:rPr>
-        <w:t>GroundCapability</w:t>
-      </w:r>
-      <w:proofErr w:type="spellEnd"/>
-      <w:r>
-        <w:rPr>
-          <w:rFonts w:ascii="Calibri" w:eastAsia="Calibri" w:hAnsi="Calibri" w:cs="Calibri"/>
-        </w:rPr>
-        <w:t xml:space="preserve"> </w:t>
-      </w:r>
-      <w:proofErr w:type="spellStart"/>
-      <w:r>
-        <w:rPr>
-          <w:rFonts w:ascii="Calibri" w:eastAsia="Calibri" w:hAnsi="Calibri" w:cs="Calibri"/>
-        </w:rPr>
-        <w:t>enum</w:t>
-      </w:r>
-      <w:proofErr w:type="spellEnd"/>
-      <w:r>
-        <w:rPr>
-          <w:rFonts w:ascii="Calibri" w:eastAsia="Calibri" w:hAnsi="Calibri" w:cs="Calibri"/>
-        </w:rPr>
-        <w:t xml:space="preserve"> to check whether a </w:t>
-      </w:r>
-      <w:r>
-        <w:rPr>
-          <w:rFonts w:ascii="Calibri" w:eastAsia="Calibri" w:hAnsi="Calibri" w:cs="Calibri"/>
-          <w:b/>
-        </w:rPr>
-        <w:t>Ground</w:t>
-      </w:r>
-      <w:r>
-        <w:rPr>
-          <w:rFonts w:ascii="Calibri" w:eastAsia="Calibri" w:hAnsi="Calibri" w:cs="Calibri"/>
-        </w:rPr>
-        <w:t xml:space="preserve"> is capable of being sowed. [Details of design reasons discussed in </w:t>
-      </w:r>
-      <w:r>
-        <w:rPr>
-          <w:rFonts w:ascii="Calibri" w:eastAsia="Calibri" w:hAnsi="Calibri" w:cs="Calibri"/>
-          <w:b/>
-        </w:rPr>
-        <w:t>Dirt</w:t>
-      </w:r>
-      <w:r>
-        <w:rPr>
-          <w:rFonts w:ascii="Calibri" w:eastAsia="Calibri" w:hAnsi="Calibri" w:cs="Calibri"/>
-        </w:rPr>
-        <w:t xml:space="preserve">] </w:t>
-      </w:r>
     </w:p>
     <w:p>
       <w:pPr>
@@ -14470,7 +14712,13 @@
         <w:rPr>
           <w:rFonts w:ascii="Calibri" w:eastAsia="Calibri" w:hAnsi="Calibri" w:cs="Calibri"/>
         </w:rPr>
-        <w:t>An action which allows the actor to sow a crop on a specific location.</w:t>
+        <w:t>An action which allows the actor to sow a crop on a specific location</w:t>
+      </w:r>
+      <w:r>
+        <w:rPr>
+          <w:rFonts w:ascii="Calibri" w:eastAsia="Calibri" w:hAnsi="Calibri" w:cs="Calibri"/>
+        </w:rPr>
+        <w:t>.</w:t>
       </w:r>
     </w:p>
     <w:p>
@@ -15277,6 +15525,12 @@
         </w:rPr>
         <w:t xml:space="preserve"> principle because it may break other systems if we change a originally more visible attribute</w:t>
       </w:r>
+      <w:r>
+        <w:rPr>
+          <w:rFonts w:ascii="Calibri" w:eastAsia="Calibri" w:hAnsi="Calibri" w:cs="Calibri"/>
+        </w:rPr>
+        <w:t xml:space="preserve"> to be less visible.</w:t>
+      </w:r>
     </w:p>
     <w:p>
       <w:pPr>
@@ -15721,7 +15975,19 @@
         <w:rPr>
           <w:rFonts w:ascii="Calibri" w:eastAsia="Calibri" w:hAnsi="Calibri" w:cs="Calibri"/>
         </w:rPr>
-        <w:t xml:space="preserve"> has to help decide which </w:t>
+        <w:t xml:space="preserve"> </w:t>
+      </w:r>
+      <w:r>
+        <w:rPr>
+          <w:rFonts w:ascii="Calibri" w:eastAsia="Calibri" w:hAnsi="Calibri" w:cs="Calibri"/>
+        </w:rPr>
+        <w:t>owns</w:t>
+      </w:r>
+      <w:r>
+        <w:rPr>
+          <w:rFonts w:ascii="Calibri" w:eastAsia="Calibri" w:hAnsi="Calibri" w:cs="Calibri"/>
+        </w:rPr>
+        <w:t xml:space="preserve"> to help decide which </w:t>
       </w:r>
       <w:r>
         <w:rPr>
@@ -17497,7 +17763,19 @@
         <w:rPr>
           <w:rFonts w:ascii="Calibri" w:eastAsia="Calibri" w:hAnsi="Calibri" w:cs="Calibri"/>
         </w:rPr>
-        <w:t xml:space="preserve"> has to help decide which </w:t>
+        <w:t xml:space="preserve"> </w:t>
+      </w:r>
+      <w:r>
+        <w:rPr>
+          <w:rFonts w:ascii="Calibri" w:eastAsia="Calibri" w:hAnsi="Calibri" w:cs="Calibri"/>
+        </w:rPr>
+        <w:t>owns</w:t>
+      </w:r>
+      <w:r>
+        <w:rPr>
+          <w:rFonts w:ascii="Calibri" w:eastAsia="Calibri" w:hAnsi="Calibri" w:cs="Calibri"/>
+        </w:rPr>
+        <w:t xml:space="preserve"> to help decide which </w:t>
       </w:r>
       <w:r>
         <w:rPr>
@@ -18440,7 +18718,19 @@
         <w:rPr>
           <w:rFonts w:ascii="Calibri" w:eastAsia="Calibri" w:hAnsi="Calibri" w:cs="Calibri"/>
         </w:rPr>
-        <w:t xml:space="preserve">is added to the </w:t>
+        <w:t xml:space="preserve">is added </w:t>
+      </w:r>
+      <w:r>
+        <w:rPr>
+          <w:rFonts w:ascii="Calibri" w:eastAsia="Calibri" w:hAnsi="Calibri" w:cs="Calibri"/>
+        </w:rPr>
+        <w:t>in</w:t>
+      </w:r>
+      <w:r>
+        <w:rPr>
+          <w:rFonts w:ascii="Calibri" w:eastAsia="Calibri" w:hAnsi="Calibri" w:cs="Calibri"/>
+        </w:rPr>
+        <w:t xml:space="preserve">to the </w:t>
       </w:r>
       <w:r>
         <w:rPr>
@@ -19368,7 +19658,19 @@
         <w:rPr>
           <w:rFonts w:ascii="Calibri" w:eastAsia="Calibri" w:hAnsi="Calibri" w:cs="Calibri"/>
         </w:rPr>
-        <w:t xml:space="preserve"> has to help decide which </w:t>
+        <w:t xml:space="preserve"> </w:t>
+      </w:r>
+      <w:r>
+        <w:rPr>
+          <w:rFonts w:ascii="Calibri" w:eastAsia="Calibri" w:hAnsi="Calibri" w:cs="Calibri"/>
+        </w:rPr>
+        <w:t>owns</w:t>
+      </w:r>
+      <w:r>
+        <w:rPr>
+          <w:rFonts w:ascii="Calibri" w:eastAsia="Calibri" w:hAnsi="Calibri" w:cs="Calibri"/>
+        </w:rPr>
+        <w:t xml:space="preserve"> to help decide which </w:t>
       </w:r>
       <w:r>
         <w:rPr>
@@ -20265,7 +20567,27 @@
         <w:rPr>
           <w:rFonts w:ascii="Calibri" w:eastAsia="Calibri" w:hAnsi="Calibri" w:cs="Calibri"/>
         </w:rPr>
-        <w:t xml:space="preserve"> is returned.</w:t>
+        <w:t xml:space="preserve"> </w:t>
+      </w:r>
+      <w:proofErr w:type="spellStart"/>
+      <w:r>
+        <w:rPr>
+          <w:rFonts w:ascii="Calibri" w:eastAsia="Calibri" w:hAnsi="Calibri" w:cs="Calibri"/>
+        </w:rPr>
+        <w:t>recoverd</w:t>
+      </w:r>
+      <w:proofErr w:type="spellEnd"/>
+      <w:r>
+        <w:rPr>
+          <w:rFonts w:ascii="Calibri" w:eastAsia="Calibri" w:hAnsi="Calibri" w:cs="Calibri"/>
+        </w:rPr>
+        <w:t xml:space="preserve"> </w:t>
+      </w:r>
+      <w:r>
+        <w:rPr>
+          <w:rFonts w:ascii="Calibri" w:eastAsia="Calibri" w:hAnsi="Calibri" w:cs="Calibri"/>
+        </w:rPr>
+        <w:t>is returned.</w:t>
       </w:r>
     </w:p>
     <w:p>
@@ -30092,6 +30414,7 @@
     <w:lsdException w:name="HTML Sample" w:semiHidden="1" w:unhideWhenUsed="1"/>
     <w:lsdException w:name="HTML Typewriter" w:semiHidden="1" w:unhideWhenUsed="1"/>
     <w:lsdException w:name="HTML Variable" w:semiHidden="1" w:unhideWhenUsed="1"/>
+    <w:lsdException w:name="Normal Table" w:semiHidden="1" w:unhideWhenUsed="1"/>
     <w:lsdException w:name="annotation subject" w:semiHidden="1" w:unhideWhenUsed="1"/>
     <w:lsdException w:name="No List" w:semiHidden="1" w:unhideWhenUsed="1"/>
     <w:lsdException w:name="Outline List 1" w:semiHidden="1" w:unhideWhenUsed="1"/>
@@ -30134,8 +30457,11 @@
     <w:lsdException w:name="Table Contemporary" w:semiHidden="1" w:unhideWhenUsed="1"/>
     <w:lsdException w:name="Table Elegant" w:semiHidden="1" w:unhideWhenUsed="1"/>
     <w:lsdException w:name="Table Professional" w:semiHidden="1" w:unhideWhenUsed="1"/>
+    <w:lsdException w:name="Table Subtle 1" w:semiHidden="1" w:unhideWhenUsed="1"/>
     <w:lsdException w:name="Table Subtle 2" w:semiHidden="1" w:unhideWhenUsed="1"/>
     <w:lsdException w:name="Table Web 1" w:semiHidden="1" w:unhideWhenUsed="1"/>
+    <w:lsdException w:name="Table Web 2" w:semiHidden="1" w:unhideWhenUsed="1"/>
+    <w:lsdException w:name="Table Web 3" w:semiHidden="1" w:unhideWhenUsed="1"/>
     <w:lsdException w:name="Balloon Text" w:semiHidden="1" w:unhideWhenUsed="1"/>
     <w:lsdException w:name="Table Grid" w:uiPriority="39"/>
     <w:lsdException w:name="Table Theme" w:semiHidden="1" w:unhideWhenUsed="1"/>

</xml_diff>

<commit_message>
Corrected Spelling errors in Design Rationale
</commit_message>
<xml_diff>
--- a/design-docs/Design Rationale.docx
+++ b/design-docs/Design Rationale.docx
@@ -362,7 +362,23 @@
           <w:color w:val="FF0000"/>
           <w:lang w:eastAsia="en-MY"/>
         </w:rPr>
-        <w:t>getIntrinsicweapon</w:t>
+        <w:t>getIntrinsic</w:t>
+      </w:r>
+      <w:r>
+        <w:rPr>
+          <w:rFonts w:ascii="Calibri" w:eastAsia="Times New Roman" w:hAnsi="Calibri" w:cs="Calibri"/>
+          <w:color w:val="FF0000"/>
+          <w:lang w:eastAsia="en-MY"/>
+        </w:rPr>
+        <w:t>W</w:t>
+      </w:r>
+      <w:r>
+        <w:rPr>
+          <w:rFonts w:ascii="Calibri" w:eastAsia="Times New Roman" w:hAnsi="Calibri" w:cs="Calibri"/>
+          <w:color w:val="FF0000"/>
+          <w:lang w:eastAsia="en-MY"/>
+        </w:rPr>
+        <w:t>eapon</w:t>
       </w:r>
       <w:proofErr w:type="spellEnd"/>
       <w:r>
@@ -468,7 +484,7 @@
           <w:color w:val="FF0000"/>
           <w:lang w:eastAsia="en-MY"/>
         </w:rPr>
-        <w:t xml:space="preserve"> punches </w:t>
+        <w:t xml:space="preserve"> punches</w:t>
       </w:r>
       <w:r>
         <w:rPr>
@@ -1836,27 +1852,15 @@
           <w:lang w:eastAsia="en-MY"/>
         </w:rPr>
       </w:pPr>
-      <w:r>
+    </w:p>
+    <w:p>
+      <w:pPr>
+        <w:spacing w:after="240"/>
         <w:rPr>
           <w:rFonts w:ascii="Times New Roman" w:eastAsia="Times New Roman" w:hAnsi="Times New Roman" w:cs="Times New Roman"/>
           <w:lang w:eastAsia="en-MY"/>
         </w:rPr>
-        <w:br/>
-      </w:r>
-      <w:r>
-        <w:rPr>
-          <w:rFonts w:ascii="Times New Roman" w:eastAsia="Times New Roman" w:hAnsi="Times New Roman" w:cs="Times New Roman"/>
-          <w:lang w:eastAsia="en-MY"/>
-        </w:rPr>
-        <w:br/>
-      </w:r>
-      <w:r>
-        <w:rPr>
-          <w:rFonts w:ascii="Times New Roman" w:eastAsia="Times New Roman" w:hAnsi="Times New Roman" w:cs="Times New Roman"/>
-          <w:lang w:eastAsia="en-MY"/>
-        </w:rPr>
-        <w:br/>
-      </w:r>
+      </w:pPr>
     </w:p>
     <w:p>
       <w:pPr>
@@ -2203,15 +2207,6 @@
     <w:p>
       <w:pPr>
         <w:rPr>
-          <w:rFonts w:ascii="Calibri" w:eastAsia="Calibri" w:hAnsi="Calibri" w:cs="Calibri"/>
-          <w:sz w:val="28"/>
-          <w:szCs w:val="28"/>
-        </w:rPr>
-      </w:pPr>
-    </w:p>
-    <w:p>
-      <w:pPr>
-        <w:rPr>
           <w:rFonts w:ascii="Times New Roman" w:eastAsia="Times New Roman" w:hAnsi="Times New Roman" w:cs="Times New Roman"/>
           <w:lang w:eastAsia="en-MY"/>
         </w:rPr>
@@ -2225,6 +2220,7 @@
           <w:u w:val="single"/>
           <w:lang w:eastAsia="en-MY"/>
         </w:rPr>
+        <w:lastRenderedPageBreak/>
         <w:t>Beating Up the Zombies</w:t>
       </w:r>
     </w:p>
@@ -2455,7 +2451,23 @@
           <w:color w:val="000000"/>
           <w:lang w:eastAsia="en-MY"/>
         </w:rPr>
-        <w:t>parameter is either “I” or “a”.</w:t>
+        <w:t>parameter is either “I” or “</w:t>
+      </w:r>
+      <w:r>
+        <w:rPr>
+          <w:rFonts w:ascii="Calibri" w:eastAsia="Times New Roman" w:hAnsi="Calibri" w:cs="Calibri"/>
+          <w:color w:val="000000"/>
+          <w:lang w:eastAsia="en-MY"/>
+        </w:rPr>
+        <w:t>A</w:t>
+      </w:r>
+      <w:r>
+        <w:rPr>
+          <w:rFonts w:ascii="Calibri" w:eastAsia="Times New Roman" w:hAnsi="Calibri" w:cs="Calibri"/>
+          <w:color w:val="000000"/>
+          <w:lang w:eastAsia="en-MY"/>
+        </w:rPr>
+        <w:t>”.</w:t>
       </w:r>
     </w:p>
     <w:p>
@@ -3020,7 +3032,23 @@
           <w:color w:val="000000"/>
           <w:lang w:eastAsia="en-MY"/>
         </w:rPr>
-        <w:t>parameter is either “I” or “a”.</w:t>
+        <w:t>parameter is either “I” or “</w:t>
+      </w:r>
+      <w:r>
+        <w:rPr>
+          <w:rFonts w:ascii="Calibri" w:eastAsia="Times New Roman" w:hAnsi="Calibri" w:cs="Calibri"/>
+          <w:color w:val="000000"/>
+          <w:lang w:eastAsia="en-MY"/>
+        </w:rPr>
+        <w:t>A</w:t>
+      </w:r>
+      <w:r>
+        <w:rPr>
+          <w:rFonts w:ascii="Calibri" w:eastAsia="Times New Roman" w:hAnsi="Calibri" w:cs="Calibri"/>
+          <w:color w:val="000000"/>
+          <w:lang w:eastAsia="en-MY"/>
+        </w:rPr>
+        <w:t>”.</w:t>
       </w:r>
     </w:p>
     <w:p>
@@ -3253,6 +3281,34 @@
       <w:r>
         <w:rPr>
           <w:rFonts w:ascii="Calibri" w:eastAsia="Times New Roman" w:hAnsi="Calibri" w:cs="Calibri"/>
+          <w:color w:val="000000" w:themeColor="text1"/>
+          <w:lang w:eastAsia="en-MY"/>
+        </w:rPr>
+        <w:t xml:space="preserve">(attributes in </w:t>
+      </w:r>
+      <w:proofErr w:type="spellStart"/>
+      <w:r>
+        <w:rPr>
+          <w:rFonts w:ascii="Calibri" w:eastAsia="Times New Roman" w:hAnsi="Calibri" w:cs="Calibri"/>
+          <w:b/>
+          <w:bCs/>
+          <w:color w:val="000000" w:themeColor="text1"/>
+          <w:lang w:eastAsia="en-MY"/>
+        </w:rPr>
+        <w:t>Item</w:t>
+      </w:r>
+      <w:r>
+        <w:rPr>
+          <w:rFonts w:ascii="Calibri" w:eastAsia="Times New Roman" w:hAnsi="Calibri" w:cs="Calibri"/>
+          <w:color w:val="000000" w:themeColor="text1"/>
+          <w:lang w:eastAsia="en-MY"/>
+        </w:rPr>
+        <w:t xml:space="preserve">) </w:t>
+      </w:r>
+      <w:proofErr w:type="spellEnd"/>
+      <w:r>
+        <w:rPr>
+          <w:rFonts w:ascii="Calibri" w:eastAsia="Times New Roman" w:hAnsi="Calibri" w:cs="Calibri"/>
           <w:color w:val="000000"/>
           <w:lang w:eastAsia="en-MY"/>
         </w:rPr>
@@ -3276,7 +3332,23 @@
           <w:color w:val="000000"/>
           <w:lang w:eastAsia="en-MY"/>
         </w:rPr>
-        <w:t xml:space="preserve"> can be crafted.</w:t>
+        <w:t xml:space="preserve"> can be crafted</w:t>
+      </w:r>
+      <w:r>
+        <w:rPr>
+          <w:rFonts w:ascii="Calibri" w:eastAsia="Times New Roman" w:hAnsi="Calibri" w:cs="Calibri"/>
+          <w:color w:val="000000"/>
+          <w:lang w:eastAsia="en-MY"/>
+        </w:rPr>
+        <w:t xml:space="preserve"> by Player</w:t>
+      </w:r>
+      <w:r>
+        <w:rPr>
+          <w:rFonts w:ascii="Calibri" w:eastAsia="Times New Roman" w:hAnsi="Calibri" w:cs="Calibri"/>
+          <w:color w:val="000000"/>
+          <w:lang w:eastAsia="en-MY"/>
+        </w:rPr>
+        <w:t>.</w:t>
       </w:r>
     </w:p>
     <w:p>
@@ -3550,86 +3622,94 @@
           <w:color w:val="000000"/>
           <w:lang w:eastAsia="en-MY"/>
         </w:rPr>
+        <w:t xml:space="preserve">According to the </w:t>
+      </w:r>
+      <w:proofErr w:type="spellStart"/>
+      <w:r>
+        <w:rPr>
+          <w:rFonts w:ascii="Calibri" w:eastAsia="Times New Roman" w:hAnsi="Calibri" w:cs="Calibri"/>
+          <w:color w:val="000000"/>
+          <w:lang w:eastAsia="en-MY"/>
+        </w:rPr>
+        <w:t>game,when</w:t>
+      </w:r>
+      <w:proofErr w:type="spellEnd"/>
+      <w:r>
+        <w:rPr>
+          <w:rFonts w:ascii="Calibri" w:eastAsia="Times New Roman" w:hAnsi="Calibri" w:cs="Calibri"/>
+          <w:color w:val="000000"/>
+          <w:lang w:eastAsia="en-MY"/>
+        </w:rPr>
+        <w:t xml:space="preserve"> a player picks up a dropped limb of a Zombie, it can be wielded as a  </w:t>
+      </w:r>
+      <w:proofErr w:type="spellStart"/>
+      <w:r>
+        <w:rPr>
+          <w:rFonts w:ascii="Calibri" w:eastAsia="Times New Roman" w:hAnsi="Calibri" w:cs="Calibri"/>
+          <w:b/>
+          <w:bCs/>
+          <w:color w:val="000000"/>
+          <w:lang w:eastAsia="en-MY"/>
+        </w:rPr>
+        <w:t>SimpleClub</w:t>
+      </w:r>
+      <w:proofErr w:type="spellEnd"/>
+      <w:r>
+        <w:rPr>
+          <w:rFonts w:ascii="Calibri" w:eastAsia="Times New Roman" w:hAnsi="Calibri" w:cs="Calibri"/>
+          <w:b/>
+          <w:bCs/>
+          <w:color w:val="000000"/>
+          <w:lang w:eastAsia="en-MY"/>
+        </w:rPr>
+        <w:t xml:space="preserve"> </w:t>
+      </w:r>
+      <w:r>
+        <w:rPr>
+          <w:rFonts w:ascii="Calibri" w:eastAsia="Times New Roman" w:hAnsi="Calibri" w:cs="Calibri"/>
+          <w:color w:val="000000"/>
+          <w:lang w:eastAsia="en-MY"/>
+        </w:rPr>
+        <w:t>and it can be used as a weapon</w:t>
+      </w:r>
+      <w:r>
+        <w:rPr>
+          <w:rFonts w:ascii="Calibri" w:eastAsia="Times New Roman" w:hAnsi="Calibri" w:cs="Calibri"/>
+          <w:b/>
+          <w:bCs/>
+          <w:color w:val="000000"/>
+          <w:lang w:eastAsia="en-MY"/>
+        </w:rPr>
+        <w:t xml:space="preserve"> . </w:t>
+      </w:r>
+      <w:proofErr w:type="spellStart"/>
+      <w:r>
+        <w:rPr>
+          <w:rFonts w:ascii="Calibri" w:eastAsia="Times New Roman" w:hAnsi="Calibri" w:cs="Calibri"/>
+          <w:b/>
+          <w:bCs/>
+          <w:color w:val="000000"/>
+          <w:lang w:eastAsia="en-MY"/>
+        </w:rPr>
+        <w:t>SimpleClub</w:t>
+      </w:r>
+      <w:proofErr w:type="spellEnd"/>
+      <w:r>
+        <w:rPr>
+          <w:rFonts w:ascii="Calibri" w:eastAsia="Times New Roman" w:hAnsi="Calibri" w:cs="Calibri"/>
+          <w:color w:val="000000"/>
+          <w:lang w:eastAsia="en-MY"/>
+        </w:rPr>
+        <w:t xml:space="preserve"> is actually the </w:t>
+      </w:r>
+      <w:r>
+        <w:rPr>
+          <w:rFonts w:ascii="Calibri" w:eastAsia="Times New Roman" w:hAnsi="Calibri" w:cs="Calibri"/>
+          <w:color w:val="000000"/>
+          <w:lang w:eastAsia="en-MY"/>
+        </w:rPr>
         <w:lastRenderedPageBreak/>
-        <w:t xml:space="preserve">According to the </w:t>
-      </w:r>
-      <w:proofErr w:type="spellStart"/>
-      <w:r>
-        <w:rPr>
-          <w:rFonts w:ascii="Calibri" w:eastAsia="Times New Roman" w:hAnsi="Calibri" w:cs="Calibri"/>
-          <w:color w:val="000000"/>
-          <w:lang w:eastAsia="en-MY"/>
-        </w:rPr>
-        <w:t>game,when</w:t>
-      </w:r>
-      <w:proofErr w:type="spellEnd"/>
-      <w:r>
-        <w:rPr>
-          <w:rFonts w:ascii="Calibri" w:eastAsia="Times New Roman" w:hAnsi="Calibri" w:cs="Calibri"/>
-          <w:color w:val="000000"/>
-          <w:lang w:eastAsia="en-MY"/>
-        </w:rPr>
-        <w:t xml:space="preserve"> a player picks up a dropped limb of a Zombie, it can be wielded as a  </w:t>
-      </w:r>
-      <w:proofErr w:type="spellStart"/>
-      <w:r>
-        <w:rPr>
-          <w:rFonts w:ascii="Calibri" w:eastAsia="Times New Roman" w:hAnsi="Calibri" w:cs="Calibri"/>
-          <w:b/>
-          <w:bCs/>
-          <w:color w:val="000000"/>
-          <w:lang w:eastAsia="en-MY"/>
-        </w:rPr>
-        <w:t>SimpleClub</w:t>
-      </w:r>
-      <w:proofErr w:type="spellEnd"/>
-      <w:r>
-        <w:rPr>
-          <w:rFonts w:ascii="Calibri" w:eastAsia="Times New Roman" w:hAnsi="Calibri" w:cs="Calibri"/>
-          <w:b/>
-          <w:bCs/>
-          <w:color w:val="000000"/>
-          <w:lang w:eastAsia="en-MY"/>
-        </w:rPr>
-        <w:t xml:space="preserve"> </w:t>
-      </w:r>
-      <w:r>
-        <w:rPr>
-          <w:rFonts w:ascii="Calibri" w:eastAsia="Times New Roman" w:hAnsi="Calibri" w:cs="Calibri"/>
-          <w:color w:val="000000"/>
-          <w:lang w:eastAsia="en-MY"/>
-        </w:rPr>
-        <w:t>and it can be used as a weapon</w:t>
-      </w:r>
-      <w:r>
-        <w:rPr>
-          <w:rFonts w:ascii="Calibri" w:eastAsia="Times New Roman" w:hAnsi="Calibri" w:cs="Calibri"/>
-          <w:b/>
-          <w:bCs/>
-          <w:color w:val="000000"/>
-          <w:lang w:eastAsia="en-MY"/>
-        </w:rPr>
-        <w:t xml:space="preserve"> . </w:t>
-      </w:r>
-      <w:proofErr w:type="spellStart"/>
-      <w:r>
-        <w:rPr>
-          <w:rFonts w:ascii="Calibri" w:eastAsia="Times New Roman" w:hAnsi="Calibri" w:cs="Calibri"/>
-          <w:b/>
-          <w:bCs/>
-          <w:color w:val="000000"/>
-          <w:lang w:eastAsia="en-MY"/>
-        </w:rPr>
-        <w:t>SimpleClub</w:t>
-      </w:r>
-      <w:proofErr w:type="spellEnd"/>
-      <w:r>
-        <w:rPr>
-          <w:rFonts w:ascii="Calibri" w:eastAsia="Times New Roman" w:hAnsi="Calibri" w:cs="Calibri"/>
-          <w:color w:val="000000"/>
-          <w:lang w:eastAsia="en-MY"/>
-        </w:rPr>
-        <w:t xml:space="preserve"> is actually the “limb” that is dropped on the ground but</w:t>
+        <w:t>“limb” that is dropped on the ground but</w:t>
       </w:r>
       <w:r>
         <w:rPr>
@@ -3827,7 +3907,7 @@
           <w:color w:val="000000"/>
           <w:lang w:eastAsia="en-MY"/>
         </w:rPr>
-        <w:t xml:space="preserve">The capability  </w:t>
+        <w:t xml:space="preserve">The capability </w:t>
       </w:r>
       <w:proofErr w:type="spellStart"/>
       <w:r>
@@ -5022,71 +5102,79 @@
           <w:color w:val="FF0000"/>
           <w:lang w:eastAsia="en-MY"/>
         </w:rPr>
+        <w:t>isSecondTurn</w:t>
+      </w:r>
+      <w:proofErr w:type="spellEnd"/>
+      <w:r>
+        <w:rPr>
+          <w:rFonts w:ascii="Calibri" w:eastAsia="Times New Roman" w:hAnsi="Calibri" w:cs="Calibri"/>
+          <w:color w:val="000000"/>
+          <w:lang w:eastAsia="en-MY"/>
+        </w:rPr>
+        <w:t xml:space="preserve"> is used to check whether the </w:t>
+      </w:r>
+      <w:r>
+        <w:rPr>
+          <w:rFonts w:ascii="Calibri" w:eastAsia="Times New Roman" w:hAnsi="Calibri" w:cs="Calibri"/>
+          <w:b/>
+          <w:bCs/>
+          <w:color w:val="000000"/>
+          <w:lang w:eastAsia="en-MY"/>
+        </w:rPr>
+        <w:t xml:space="preserve">Zombie </w:t>
+      </w:r>
+      <w:r>
+        <w:rPr>
+          <w:rFonts w:ascii="Calibri" w:eastAsia="Times New Roman" w:hAnsi="Calibri" w:cs="Calibri"/>
+          <w:color w:val="000000"/>
+          <w:lang w:eastAsia="en-MY"/>
+        </w:rPr>
+        <w:t xml:space="preserve">with one leg is on its first or second turn. It is a </w:t>
+      </w:r>
+      <w:proofErr w:type="spellStart"/>
+      <w:r>
+        <w:rPr>
+          <w:rFonts w:ascii="Calibri" w:eastAsia="Times New Roman" w:hAnsi="Calibri" w:cs="Calibri"/>
+          <w:color w:val="000000"/>
+          <w:lang w:eastAsia="en-MY"/>
+        </w:rPr>
+        <w:t>boolean</w:t>
+      </w:r>
+      <w:proofErr w:type="spellEnd"/>
+      <w:r>
+        <w:rPr>
+          <w:rFonts w:ascii="Calibri" w:eastAsia="Times New Roman" w:hAnsi="Calibri" w:cs="Calibri"/>
+          <w:color w:val="000000"/>
+          <w:lang w:eastAsia="en-MY"/>
+        </w:rPr>
+        <w:t xml:space="preserve"> attribute that determines whether the </w:t>
+      </w:r>
+      <w:r>
+        <w:rPr>
+          <w:rFonts w:ascii="Calibri" w:eastAsia="Times New Roman" w:hAnsi="Calibri" w:cs="Calibri"/>
+          <w:b/>
+          <w:bCs/>
+          <w:color w:val="000000"/>
+          <w:lang w:eastAsia="en-MY"/>
+        </w:rPr>
+        <w:t>Zombie</w:t>
+      </w:r>
+      <w:r>
+        <w:rPr>
+          <w:rFonts w:ascii="Calibri" w:eastAsia="Times New Roman" w:hAnsi="Calibri" w:cs="Calibri"/>
+          <w:color w:val="000000"/>
+          <w:lang w:eastAsia="en-MY"/>
+        </w:rPr>
+        <w:t xml:space="preserve"> </w:t>
+      </w:r>
+      <w:r>
+        <w:rPr>
+          <w:rFonts w:ascii="Calibri" w:eastAsia="Times New Roman" w:hAnsi="Calibri" w:cs="Calibri"/>
+          <w:color w:val="000000"/>
+          <w:lang w:eastAsia="en-MY"/>
+        </w:rPr>
         <w:lastRenderedPageBreak/>
-        <w:t>isSecondTurn</w:t>
-      </w:r>
-      <w:proofErr w:type="spellEnd"/>
-      <w:r>
-        <w:rPr>
-          <w:rFonts w:ascii="Calibri" w:eastAsia="Times New Roman" w:hAnsi="Calibri" w:cs="Calibri"/>
-          <w:color w:val="000000"/>
-          <w:lang w:eastAsia="en-MY"/>
-        </w:rPr>
-        <w:t xml:space="preserve"> is used to check whether the </w:t>
-      </w:r>
-      <w:r>
-        <w:rPr>
-          <w:rFonts w:ascii="Calibri" w:eastAsia="Times New Roman" w:hAnsi="Calibri" w:cs="Calibri"/>
-          <w:b/>
-          <w:bCs/>
-          <w:color w:val="000000"/>
-          <w:lang w:eastAsia="en-MY"/>
-        </w:rPr>
-        <w:t xml:space="preserve">Zombie </w:t>
-      </w:r>
-      <w:r>
-        <w:rPr>
-          <w:rFonts w:ascii="Calibri" w:eastAsia="Times New Roman" w:hAnsi="Calibri" w:cs="Calibri"/>
-          <w:color w:val="000000"/>
-          <w:lang w:eastAsia="en-MY"/>
-        </w:rPr>
-        <w:t xml:space="preserve">with one leg is on its first or second turn. It is a </w:t>
-      </w:r>
-      <w:proofErr w:type="spellStart"/>
-      <w:r>
-        <w:rPr>
-          <w:rFonts w:ascii="Calibri" w:eastAsia="Times New Roman" w:hAnsi="Calibri" w:cs="Calibri"/>
-          <w:color w:val="000000"/>
-          <w:lang w:eastAsia="en-MY"/>
-        </w:rPr>
-        <w:t>boolean</w:t>
-      </w:r>
-      <w:proofErr w:type="spellEnd"/>
-      <w:r>
-        <w:rPr>
-          <w:rFonts w:ascii="Calibri" w:eastAsia="Times New Roman" w:hAnsi="Calibri" w:cs="Calibri"/>
-          <w:color w:val="000000"/>
-          <w:lang w:eastAsia="en-MY"/>
-        </w:rPr>
-        <w:t xml:space="preserve"> attribute that determines whether the </w:t>
-      </w:r>
-      <w:r>
-        <w:rPr>
-          <w:rFonts w:ascii="Calibri" w:eastAsia="Times New Roman" w:hAnsi="Calibri" w:cs="Calibri"/>
-          <w:b/>
-          <w:bCs/>
-          <w:color w:val="000000"/>
-          <w:lang w:eastAsia="en-MY"/>
-        </w:rPr>
-        <w:t>Zombie</w:t>
-      </w:r>
-      <w:r>
-        <w:rPr>
-          <w:rFonts w:ascii="Calibri" w:eastAsia="Times New Roman" w:hAnsi="Calibri" w:cs="Calibri"/>
-          <w:color w:val="000000"/>
-          <w:lang w:eastAsia="en-MY"/>
-        </w:rPr>
-        <w:t xml:space="preserve"> with one leg is on its first or second turn by assigning it to be true and false alternatively and it is used as a condition in the </w:t>
+        <w:t xml:space="preserve">with one leg is on its first or second turn by assigning it to be true and false alternatively and it is used as a condition in the </w:t>
       </w:r>
       <w:proofErr w:type="spellStart"/>
       <w:r>
@@ -5486,17 +5574,6 @@
     </w:p>
     <w:p>
       <w:pPr>
-        <w:ind w:left="360"/>
-        <w:textAlignment w:val="baseline"/>
-        <w:rPr>
-          <w:rFonts w:ascii="Calibri" w:eastAsia="Times New Roman" w:hAnsi="Calibri" w:cs="Calibri"/>
-          <w:color w:val="000000"/>
-          <w:lang w:eastAsia="en-MY"/>
-        </w:rPr>
-      </w:pPr>
-    </w:p>
-    <w:p>
-      <w:pPr>
         <w:spacing w:after="240"/>
         <w:rPr>
           <w:rFonts w:ascii="Times New Roman" w:eastAsia="Times New Roman" w:hAnsi="Times New Roman" w:cs="Times New Roman"/>
@@ -5602,10 +5679,130 @@
     <w:p>
       <w:pPr>
         <w:rPr>
+          <w:rFonts w:ascii="Calibri" w:eastAsia="Times New Roman" w:hAnsi="Calibri" w:cs="Calibri"/>
+          <w:b/>
+          <w:bCs/>
+          <w:color w:val="000000"/>
+          <w:lang w:eastAsia="en-MY"/>
+        </w:rPr>
+      </w:pPr>
+      <w:proofErr w:type="spellStart"/>
+      <w:r>
+        <w:rPr>
+          <w:rFonts w:ascii="Calibri" w:eastAsia="Times New Roman" w:hAnsi="Calibri" w:cs="Calibri"/>
+          <w:b/>
+          <w:bCs/>
+          <w:color w:val="000000"/>
+          <w:lang w:eastAsia="en-MY"/>
+        </w:rPr>
+        <w:t>ItemCapability</w:t>
+      </w:r>
+      <w:proofErr w:type="spellEnd"/>
+      <w:r>
+        <w:rPr>
+          <w:rFonts w:ascii="Calibri" w:eastAsia="Times New Roman" w:hAnsi="Calibri" w:cs="Calibri"/>
+          <w:b/>
+          <w:bCs/>
+          <w:color w:val="000000"/>
+          <w:lang w:eastAsia="en-MY"/>
+        </w:rPr>
+        <w:t xml:space="preserve"> [New </w:t>
+      </w:r>
+      <w:proofErr w:type="spellStart"/>
+      <w:r>
+        <w:rPr>
+          <w:rFonts w:ascii="Calibri" w:eastAsia="Times New Roman" w:hAnsi="Calibri" w:cs="Calibri"/>
+          <w:b/>
+          <w:bCs/>
+          <w:color w:val="000000"/>
+          <w:lang w:eastAsia="en-MY"/>
+        </w:rPr>
+        <w:t>Enum</w:t>
+      </w:r>
+      <w:proofErr w:type="spellEnd"/>
+      <w:r>
+        <w:rPr>
+          <w:rFonts w:ascii="Calibri" w:eastAsia="Times New Roman" w:hAnsi="Calibri" w:cs="Calibri"/>
+          <w:b/>
+          <w:bCs/>
+          <w:color w:val="000000"/>
+          <w:lang w:eastAsia="en-MY"/>
+        </w:rPr>
+        <w:t>]</w:t>
+      </w:r>
+    </w:p>
+    <w:p>
+      <w:pPr>
+        <w:numPr>
+          <w:ilvl w:val="0"/>
+          <w:numId w:val="50"/>
+        </w:numPr>
+        <w:spacing w:line="276" w:lineRule="auto"/>
+        <w:rPr>
+          <w:rFonts w:ascii="Calibri" w:eastAsia="Calibri" w:hAnsi="Calibri" w:cs="Calibri"/>
+        </w:rPr>
+      </w:pPr>
+      <w:r>
+        <w:rPr>
+          <w:rFonts w:ascii="Calibri" w:eastAsia="Calibri" w:hAnsi="Calibri" w:cs="Calibri"/>
+        </w:rPr>
+        <w:t xml:space="preserve">A collection of constants which indicate the capability of </w:t>
+      </w:r>
+      <w:r>
+        <w:rPr>
+          <w:rFonts w:ascii="Calibri" w:eastAsia="Calibri" w:hAnsi="Calibri" w:cs="Calibri"/>
+          <w:b/>
+        </w:rPr>
+        <w:t>Item</w:t>
+      </w:r>
+    </w:p>
+    <w:p>
+      <w:pPr>
+        <w:rPr>
           <w:rFonts w:ascii="Times New Roman" w:eastAsia="Times New Roman" w:hAnsi="Times New Roman" w:cs="Times New Roman"/>
           <w:lang w:eastAsia="en-MY"/>
         </w:rPr>
       </w:pPr>
+      <w:r>
+        <w:rPr>
+          <w:rFonts w:ascii="Calibri" w:eastAsia="Times New Roman" w:hAnsi="Calibri" w:cs="Calibri"/>
+          <w:color w:val="000000"/>
+          <w:lang w:eastAsia="en-MY"/>
+        </w:rPr>
+        <w:t>Constant added:</w:t>
+      </w:r>
+    </w:p>
+    <w:p>
+      <w:pPr>
+        <w:rPr>
+          <w:rFonts w:ascii="Times New Roman" w:eastAsia="Times New Roman" w:hAnsi="Times New Roman" w:cs="Times New Roman"/>
+          <w:lang w:eastAsia="en-MY"/>
+        </w:rPr>
+      </w:pPr>
+      <w:r>
+        <w:rPr>
+          <w:rFonts w:ascii="Calibri" w:eastAsia="Times New Roman" w:hAnsi="Calibri" w:cs="Calibri"/>
+          <w:color w:val="000000"/>
+          <w:lang w:eastAsia="en-MY"/>
+        </w:rPr>
+        <w:t>CRAFTABLE - if the item has this capability, it can be crafted</w:t>
+      </w:r>
+    </w:p>
+    <w:p>
+      <w:pPr>
+        <w:rPr>
+          <w:rFonts w:ascii="Times New Roman" w:eastAsia="Times New Roman" w:hAnsi="Times New Roman" w:cs="Times New Roman"/>
+          <w:lang w:eastAsia="en-MY"/>
+        </w:rPr>
+      </w:pPr>
+    </w:p>
+    <w:p>
+      <w:pPr>
+        <w:rPr>
+          <w:rFonts w:ascii="Times New Roman" w:eastAsia="Times New Roman" w:hAnsi="Times New Roman" w:cs="Times New Roman"/>
+          <w:lang w:eastAsia="en-MY"/>
+        </w:rPr>
+      </w:pPr>
       <w:proofErr w:type="spellStart"/>
       <w:r>
         <w:rPr>
@@ -5615,7 +5812,7 @@
           <w:color w:val="000000"/>
           <w:lang w:eastAsia="en-MY"/>
         </w:rPr>
-        <w:t>ItemCapability</w:t>
+        <w:t>LimbsCapability</w:t>
       </w:r>
       <w:proofErr w:type="spellEnd"/>
       <w:r>
@@ -5626,7 +5823,7 @@
           <w:color w:val="000000"/>
           <w:lang w:eastAsia="en-MY"/>
         </w:rPr>
-        <w:t xml:space="preserve"> [New </w:t>
+        <w:t xml:space="preserve">[New </w:t>
       </w:r>
       <w:proofErr w:type="spellStart"/>
       <w:r>
@@ -5653,6 +5850,38 @@
     </w:p>
     <w:p>
       <w:pPr>
+        <w:pStyle w:val="ListParagraph"/>
+        <w:numPr>
+          <w:ilvl w:val="0"/>
+          <w:numId w:val="50"/>
+        </w:numPr>
+        <w:rPr>
+          <w:rFonts w:ascii="Calibri" w:eastAsia="Times New Roman" w:hAnsi="Calibri" w:cs="Calibri"/>
+          <w:color w:val="000000"/>
+          <w:lang w:eastAsia="en-MY"/>
+        </w:rPr>
+      </w:pPr>
+      <w:r>
+        <w:rPr>
+          <w:rFonts w:ascii="Calibri" w:eastAsia="Times New Roman" w:hAnsi="Calibri" w:cs="Calibri"/>
+          <w:color w:val="000000"/>
+          <w:lang w:eastAsia="en-MY"/>
+        </w:rPr>
+        <w:t xml:space="preserve">A collection of constants which indicate the capability/properties of </w:t>
+      </w:r>
+      <w:r>
+        <w:rPr>
+          <w:rFonts w:ascii="Calibri" w:eastAsia="Times New Roman" w:hAnsi="Calibri" w:cs="Calibri"/>
+          <w:b/>
+          <w:bCs/>
+          <w:color w:val="000000"/>
+          <w:lang w:eastAsia="en-MY"/>
+        </w:rPr>
+        <w:t>Limbs</w:t>
+      </w:r>
+    </w:p>
+    <w:p>
+      <w:pPr>
         <w:rPr>
           <w:rFonts w:ascii="Times New Roman" w:eastAsia="Times New Roman" w:hAnsi="Times New Roman" w:cs="Times New Roman"/>
           <w:lang w:eastAsia="en-MY"/>
@@ -5680,7 +5909,7 @@
           <w:color w:val="000000"/>
           <w:lang w:eastAsia="en-MY"/>
         </w:rPr>
-        <w:t>CRAFTABLE - if the item has this capability, it can be crafted</w:t>
+        <w:t>ARM- if the item has this capability, it has arm properties</w:t>
       </w:r>
     </w:p>
     <w:p>
@@ -5690,98 +5919,6 @@
           <w:lang w:eastAsia="en-MY"/>
         </w:rPr>
       </w:pPr>
-    </w:p>
-    <w:p>
-      <w:pPr>
-        <w:rPr>
-          <w:rFonts w:ascii="Times New Roman" w:eastAsia="Times New Roman" w:hAnsi="Times New Roman" w:cs="Times New Roman"/>
-          <w:lang w:eastAsia="en-MY"/>
-        </w:rPr>
-      </w:pPr>
-      <w:proofErr w:type="spellStart"/>
-      <w:r>
-        <w:rPr>
-          <w:rFonts w:ascii="Calibri" w:eastAsia="Times New Roman" w:hAnsi="Calibri" w:cs="Calibri"/>
-          <w:b/>
-          <w:bCs/>
-          <w:color w:val="000000"/>
-          <w:lang w:eastAsia="en-MY"/>
-        </w:rPr>
-        <w:t>LimbsCapability</w:t>
-      </w:r>
-      <w:proofErr w:type="spellEnd"/>
-      <w:r>
-        <w:rPr>
-          <w:rFonts w:ascii="Calibri" w:eastAsia="Times New Roman" w:hAnsi="Calibri" w:cs="Calibri"/>
-          <w:b/>
-          <w:bCs/>
-          <w:color w:val="000000"/>
-          <w:lang w:eastAsia="en-MY"/>
-        </w:rPr>
-        <w:t xml:space="preserve">[New </w:t>
-      </w:r>
-      <w:proofErr w:type="spellStart"/>
-      <w:r>
-        <w:rPr>
-          <w:rFonts w:ascii="Calibri" w:eastAsia="Times New Roman" w:hAnsi="Calibri" w:cs="Calibri"/>
-          <w:b/>
-          <w:bCs/>
-          <w:color w:val="000000"/>
-          <w:lang w:eastAsia="en-MY"/>
-        </w:rPr>
-        <w:t>Enum</w:t>
-      </w:r>
-      <w:proofErr w:type="spellEnd"/>
-      <w:r>
-        <w:rPr>
-          <w:rFonts w:ascii="Calibri" w:eastAsia="Times New Roman" w:hAnsi="Calibri" w:cs="Calibri"/>
-          <w:b/>
-          <w:bCs/>
-          <w:color w:val="000000"/>
-          <w:lang w:eastAsia="en-MY"/>
-        </w:rPr>
-        <w:t>]</w:t>
-      </w:r>
-    </w:p>
-    <w:p>
-      <w:pPr>
-        <w:rPr>
-          <w:rFonts w:ascii="Times New Roman" w:eastAsia="Times New Roman" w:hAnsi="Times New Roman" w:cs="Times New Roman"/>
-          <w:lang w:eastAsia="en-MY"/>
-        </w:rPr>
-      </w:pPr>
-      <w:r>
-        <w:rPr>
-          <w:rFonts w:ascii="Calibri" w:eastAsia="Times New Roman" w:hAnsi="Calibri" w:cs="Calibri"/>
-          <w:color w:val="000000"/>
-          <w:lang w:eastAsia="en-MY"/>
-        </w:rPr>
-        <w:t>Constant added:</w:t>
-      </w:r>
-    </w:p>
-    <w:p>
-      <w:pPr>
-        <w:rPr>
-          <w:rFonts w:ascii="Times New Roman" w:eastAsia="Times New Roman" w:hAnsi="Times New Roman" w:cs="Times New Roman"/>
-          <w:lang w:eastAsia="en-MY"/>
-        </w:rPr>
-      </w:pPr>
-      <w:r>
-        <w:rPr>
-          <w:rFonts w:ascii="Calibri" w:eastAsia="Times New Roman" w:hAnsi="Calibri" w:cs="Calibri"/>
-          <w:color w:val="000000"/>
-          <w:lang w:eastAsia="en-MY"/>
-        </w:rPr>
-        <w:t>ARM- if the item has this capability, it has arm properties</w:t>
-      </w:r>
-    </w:p>
-    <w:p>
-      <w:pPr>
-        <w:rPr>
-          <w:rFonts w:ascii="Times New Roman" w:eastAsia="Times New Roman" w:hAnsi="Times New Roman" w:cs="Times New Roman"/>
-          <w:lang w:eastAsia="en-MY"/>
-        </w:rPr>
-      </w:pPr>
       <w:r>
         <w:rPr>
           <w:rFonts w:ascii="Calibri" w:eastAsia="Times New Roman" w:hAnsi="Calibri" w:cs="Calibri"/>
@@ -5790,15 +5927,6 @@
         </w:rPr>
         <w:t>LEG- if the item has this capability, it has leg properties</w:t>
       </w:r>
-    </w:p>
-    <w:p>
-      <w:pPr>
-        <w:rPr>
-          <w:rFonts w:ascii="Calibri" w:eastAsia="Calibri" w:hAnsi="Calibri" w:cs="Calibri"/>
-          <w:sz w:val="28"/>
-          <w:szCs w:val="28"/>
-        </w:rPr>
-      </w:pPr>
     </w:p>
     <w:p>
       <w:pPr>
@@ -6052,86 +6180,78 @@
           <w:color w:val="000000"/>
           <w:lang w:eastAsia="en-MY"/>
         </w:rPr>
-        <w:t xml:space="preserve">) and returns a String. Its function is to craft a new weapon </w:t>
-      </w:r>
-      <w:r>
-        <w:rPr>
-          <w:rFonts w:ascii="Calibri" w:eastAsia="Times New Roman" w:hAnsi="Calibri" w:cs="Calibri"/>
+        <w:t xml:space="preserve">) and returns a String. Its function is to craft a new weapon out of  a class called </w:t>
+      </w:r>
+      <w:proofErr w:type="spellStart"/>
+      <w:r>
+        <w:rPr>
+          <w:rFonts w:ascii="Calibri" w:eastAsia="Times New Roman" w:hAnsi="Calibri" w:cs="Calibri"/>
+          <w:b/>
+          <w:bCs/>
+          <w:color w:val="000000"/>
+          <w:lang w:eastAsia="en-MY"/>
+        </w:rPr>
+        <w:t>SimpleClub</w:t>
+      </w:r>
+      <w:proofErr w:type="spellEnd"/>
+      <w:r>
+        <w:rPr>
+          <w:rFonts w:ascii="Calibri" w:eastAsia="Times New Roman" w:hAnsi="Calibri" w:cs="Calibri"/>
+          <w:color w:val="000000"/>
+          <w:lang w:eastAsia="en-MY"/>
+        </w:rPr>
+        <w:t xml:space="preserve"> which is initially a “Limb”. There are 2 possible weapons that this class can craft which are</w:t>
+      </w:r>
+      <w:r>
+        <w:rPr>
+          <w:rFonts w:ascii="Calibri" w:eastAsia="Times New Roman" w:hAnsi="Calibri" w:cs="Calibri"/>
+          <w:b/>
+          <w:bCs/>
+          <w:color w:val="000000"/>
+          <w:lang w:eastAsia="en-MY"/>
+        </w:rPr>
+        <w:t xml:space="preserve"> </w:t>
+      </w:r>
+      <w:proofErr w:type="spellStart"/>
+      <w:r>
+        <w:rPr>
+          <w:rFonts w:ascii="Calibri" w:eastAsia="Times New Roman" w:hAnsi="Calibri" w:cs="Calibri"/>
+          <w:b/>
+          <w:bCs/>
+          <w:color w:val="000000"/>
+          <w:lang w:eastAsia="en-MY"/>
+        </w:rPr>
+        <w:t>ZombieClub</w:t>
+      </w:r>
+      <w:proofErr w:type="spellEnd"/>
+      <w:r>
+        <w:rPr>
+          <w:rFonts w:ascii="Calibri" w:eastAsia="Times New Roman" w:hAnsi="Calibri" w:cs="Calibri"/>
+          <w:b/>
+          <w:bCs/>
+          <w:color w:val="000000"/>
+          <w:lang w:eastAsia="en-MY"/>
+        </w:rPr>
+        <w:t xml:space="preserve"> </w:t>
+      </w:r>
+      <w:r>
+        <w:rPr>
+          <w:rFonts w:ascii="Calibri" w:eastAsia="Times New Roman" w:hAnsi="Calibri" w:cs="Calibri"/>
+          <w:color w:val="000000"/>
+          <w:lang w:eastAsia="en-MY"/>
+        </w:rPr>
+        <w:t xml:space="preserve">and </w:t>
+      </w:r>
+      <w:proofErr w:type="spellStart"/>
+      <w:r>
+        <w:rPr>
+          <w:rFonts w:ascii="Calibri" w:eastAsia="Times New Roman" w:hAnsi="Calibri" w:cs="Calibri"/>
+          <w:b/>
+          <w:bCs/>
           <w:color w:val="000000"/>
           <w:lang w:eastAsia="en-MY"/>
         </w:rPr>
         <w:lastRenderedPageBreak/>
-        <w:t xml:space="preserve">out of  a class called </w:t>
-      </w:r>
-      <w:proofErr w:type="spellStart"/>
-      <w:r>
-        <w:rPr>
-          <w:rFonts w:ascii="Calibri" w:eastAsia="Times New Roman" w:hAnsi="Calibri" w:cs="Calibri"/>
-          <w:b/>
-          <w:bCs/>
-          <w:color w:val="000000"/>
-          <w:lang w:eastAsia="en-MY"/>
-        </w:rPr>
-        <w:t>SimpleClub</w:t>
-      </w:r>
-      <w:proofErr w:type="spellEnd"/>
-      <w:r>
-        <w:rPr>
-          <w:rFonts w:ascii="Calibri" w:eastAsia="Times New Roman" w:hAnsi="Calibri" w:cs="Calibri"/>
-          <w:color w:val="000000"/>
-          <w:lang w:eastAsia="en-MY"/>
-        </w:rPr>
-        <w:t xml:space="preserve"> which is initially a “Limb”. There are 2 possible weapons that this class can craft which are</w:t>
-      </w:r>
-      <w:r>
-        <w:rPr>
-          <w:rFonts w:ascii="Calibri" w:eastAsia="Times New Roman" w:hAnsi="Calibri" w:cs="Calibri"/>
-          <w:b/>
-          <w:bCs/>
-          <w:color w:val="000000"/>
-          <w:lang w:eastAsia="en-MY"/>
-        </w:rPr>
-        <w:t xml:space="preserve"> </w:t>
-      </w:r>
-      <w:proofErr w:type="spellStart"/>
-      <w:r>
-        <w:rPr>
-          <w:rFonts w:ascii="Calibri" w:eastAsia="Times New Roman" w:hAnsi="Calibri" w:cs="Calibri"/>
-          <w:b/>
-          <w:bCs/>
-          <w:color w:val="000000"/>
-          <w:lang w:eastAsia="en-MY"/>
-        </w:rPr>
-        <w:t>ZombieClub</w:t>
-      </w:r>
-      <w:proofErr w:type="spellEnd"/>
-      <w:r>
-        <w:rPr>
-          <w:rFonts w:ascii="Calibri" w:eastAsia="Times New Roman" w:hAnsi="Calibri" w:cs="Calibri"/>
-          <w:b/>
-          <w:bCs/>
-          <w:color w:val="000000"/>
-          <w:lang w:eastAsia="en-MY"/>
-        </w:rPr>
-        <w:t xml:space="preserve"> </w:t>
-      </w:r>
-      <w:r>
-        <w:rPr>
-          <w:rFonts w:ascii="Calibri" w:eastAsia="Times New Roman" w:hAnsi="Calibri" w:cs="Calibri"/>
-          <w:color w:val="000000"/>
-          <w:lang w:eastAsia="en-MY"/>
-        </w:rPr>
-        <w:t xml:space="preserve">and </w:t>
-      </w:r>
-      <w:proofErr w:type="spellStart"/>
-      <w:r>
-        <w:rPr>
-          <w:rFonts w:ascii="Calibri" w:eastAsia="Times New Roman" w:hAnsi="Calibri" w:cs="Calibri"/>
-          <w:b/>
-          <w:bCs/>
-          <w:color w:val="000000"/>
-          <w:lang w:eastAsia="en-MY"/>
-        </w:rPr>
         <w:t>ZombieMace</w:t>
       </w:r>
       <w:proofErr w:type="spellEnd"/>
@@ -7337,16 +7457,7 @@
           <w:color w:val="000000"/>
           <w:lang w:eastAsia="en-MY"/>
         </w:rPr>
-        <w:t xml:space="preserve"> . </w:t>
-      </w:r>
-      <w:r>
-        <w:rPr>
-          <w:rFonts w:ascii="Calibri" w:eastAsia="Times New Roman" w:hAnsi="Calibri" w:cs="Calibri"/>
-          <w:color w:val="000000"/>
-          <w:lang w:eastAsia="en-MY"/>
-        </w:rPr>
-        <w:lastRenderedPageBreak/>
-        <w:t xml:space="preserve">Hence, it follows the </w:t>
+        <w:t xml:space="preserve"> . Hence, it follows the </w:t>
       </w:r>
       <w:r>
         <w:rPr>
@@ -7387,6 +7498,7 @@
           <w:color w:val="000000"/>
           <w:lang w:eastAsia="en-MY"/>
         </w:rPr>
+        <w:lastRenderedPageBreak/>
         <w:t>ZombieClub</w:t>
       </w:r>
       <w:proofErr w:type="spellEnd"/>
@@ -8594,14 +8706,7 @@
         <w:rPr>
           <w:rFonts w:ascii="Calibri" w:eastAsia="Calibri" w:hAnsi="Calibri" w:cs="Calibri"/>
         </w:rPr>
-        <w:t xml:space="preserve"> to lessen </w:t>
-      </w:r>
-      <w:r>
-        <w:rPr>
-          <w:rFonts w:ascii="Calibri" w:eastAsia="Calibri" w:hAnsi="Calibri" w:cs="Calibri"/>
-        </w:rPr>
-        <w:lastRenderedPageBreak/>
-        <w:t>the risk that something can depend on it, thus reduce the risk of possible failure in the future.</w:t>
+        <w:t xml:space="preserve"> to lessen the risk that something can depend on it, thus reduce the risk of possible failure in the future.</w:t>
       </w:r>
     </w:p>
     <w:p>
@@ -8621,6 +8726,7 @@
           <w:rFonts w:ascii="Calibri" w:eastAsia="Calibri" w:hAnsi="Calibri" w:cs="Calibri"/>
           <w:color w:val="FF0000"/>
         </w:rPr>
+        <w:lastRenderedPageBreak/>
         <w:t>initialActor</w:t>
       </w:r>
       <w:proofErr w:type="spellEnd"/>
@@ -13374,19 +13480,7 @@
         <w:rPr>
           <w:rFonts w:ascii="Calibri" w:eastAsia="Calibri" w:hAnsi="Calibri" w:cs="Calibri"/>
         </w:rPr>
-        <w:t xml:space="preserve">in order to execute the action of eating. </w:t>
-      </w:r>
-      <w:r>
-        <w:rPr>
-          <w:rFonts w:ascii="Calibri" w:eastAsia="Calibri" w:hAnsi="Calibri" w:cs="Calibri"/>
-        </w:rPr>
-        <w:t>By doing so, such indirect dependencies will be reduced too.</w:t>
-      </w:r>
-      <w:r>
-        <w:rPr>
-          <w:rFonts w:ascii="Calibri" w:eastAsia="Calibri" w:hAnsi="Calibri" w:cs="Calibri"/>
-        </w:rPr>
-        <w:t xml:space="preserve"> Here,</w:t>
+        <w:t>in order to execute the action of eating. By doing so, such indirect dependencies will be reduced too. Here,</w:t>
       </w:r>
       <w:r>
         <w:rPr>
@@ -13439,13 +13533,7 @@
         <w:rPr>
           <w:rFonts w:ascii="Calibri" w:eastAsia="Calibri" w:hAnsi="Calibri" w:cs="Calibri"/>
         </w:rPr>
-        <w:t>s</w:t>
-      </w:r>
-      <w:r>
-        <w:rPr>
-          <w:rFonts w:ascii="Calibri" w:eastAsia="Calibri" w:hAnsi="Calibri" w:cs="Calibri"/>
-        </w:rPr>
-        <w:t xml:space="preserve"> are taken into account when designing</w:t>
+        <w:t>s are taken into account when designing</w:t>
       </w:r>
       <w:r>
         <w:rPr>
@@ -21313,31 +21401,6 @@
           <w:rFonts w:ascii="Calibri" w:eastAsia="Calibri" w:hAnsi="Calibri" w:cs="Calibri"/>
         </w:rPr>
         <w:t>, also used in Beating Up the Zombies]</w:t>
-      </w:r>
-    </w:p>
-    <w:p>
-      <w:pPr>
-        <w:numPr>
-          <w:ilvl w:val="0"/>
-          <w:numId w:val="50"/>
-        </w:numPr>
-        <w:spacing w:line="276" w:lineRule="auto"/>
-        <w:rPr>
-          <w:rFonts w:ascii="Calibri" w:eastAsia="Calibri" w:hAnsi="Calibri" w:cs="Calibri"/>
-        </w:rPr>
-      </w:pPr>
-      <w:r>
-        <w:rPr>
-          <w:rFonts w:ascii="Calibri" w:eastAsia="Calibri" w:hAnsi="Calibri" w:cs="Calibri"/>
-        </w:rPr>
-        <w:t xml:space="preserve">A collection of constants which indicate the capability of </w:t>
-      </w:r>
-      <w:r>
-        <w:rPr>
-          <w:rFonts w:ascii="Calibri" w:eastAsia="Calibri" w:hAnsi="Calibri" w:cs="Calibri"/>
-          <w:b/>
-        </w:rPr>
-        <w:t>Item</w:t>
       </w:r>
     </w:p>
     <w:p>

</xml_diff>

<commit_message>
Update on Design Rationale
</commit_message>
<xml_diff>
--- a/design-docs/Design Rationale.docx
+++ b/design-docs/Design Rationale.docx
@@ -3850,118 +3850,6 @@
     </w:p>
     <w:p>
       <w:pPr>
-        <w:numPr>
-          <w:ilvl w:val="0"/>
-          <w:numId w:val="71"/>
-        </w:numPr>
-        <w:textAlignment w:val="baseline"/>
-        <w:rPr>
-          <w:rFonts w:ascii="Calibri" w:eastAsia="Times New Roman" w:hAnsi="Calibri" w:cs="Calibri"/>
-          <w:color w:val="000000" w:themeColor="text1"/>
-          <w:lang w:eastAsia="en-MY"/>
-        </w:rPr>
-      </w:pPr>
-      <w:r>
-        <w:rPr>
-          <w:rFonts w:ascii="Calibri" w:eastAsia="Times New Roman" w:hAnsi="Calibri" w:cs="Calibri"/>
-          <w:color w:val="000000" w:themeColor="text1"/>
-          <w:lang w:eastAsia="en-MY"/>
-        </w:rPr>
-        <w:t xml:space="preserve">A new </w:t>
-      </w:r>
-      <w:r>
-        <w:rPr>
-          <w:rFonts w:ascii="Calibri" w:eastAsia="Times New Roman" w:hAnsi="Calibri" w:cs="Calibri"/>
-          <w:color w:val="000000" w:themeColor="text1"/>
-          <w:lang w:eastAsia="en-MY"/>
-        </w:rPr>
-        <w:t xml:space="preserve">private method is called </w:t>
-      </w:r>
-      <w:r>
-        <w:rPr>
-          <w:rFonts w:ascii="Calibri" w:eastAsia="Times New Roman" w:hAnsi="Calibri" w:cs="Calibri"/>
-          <w:color w:val="FF0000"/>
-          <w:lang w:eastAsia="en-MY"/>
-        </w:rPr>
-        <w:t>drop</w:t>
-      </w:r>
-      <w:r>
-        <w:rPr>
-          <w:rFonts w:ascii="Calibri" w:eastAsia="Times New Roman" w:hAnsi="Calibri" w:cs="Calibri"/>
-          <w:color w:val="FF0000"/>
-          <w:lang w:eastAsia="en-MY"/>
-        </w:rPr>
-        <w:t>All</w:t>
-      </w:r>
-      <w:r>
-        <w:rPr>
-          <w:rFonts w:ascii="Calibri" w:eastAsia="Times New Roman" w:hAnsi="Calibri" w:cs="Calibri"/>
-          <w:color w:val="FF0000"/>
-          <w:lang w:eastAsia="en-MY"/>
-        </w:rPr>
-        <w:t>Weapons()</w:t>
-      </w:r>
-      <w:r>
-        <w:rPr>
-          <w:rFonts w:ascii="Calibri" w:eastAsia="Times New Roman" w:hAnsi="Calibri" w:cs="Calibri"/>
-          <w:color w:val="000000" w:themeColor="text1"/>
-          <w:lang w:eastAsia="en-MY"/>
-        </w:rPr>
-        <w:t xml:space="preserve"> is added. The function for this method is to drop all the </w:t>
-      </w:r>
-      <w:r>
-        <w:rPr>
-          <w:rFonts w:ascii="Calibri" w:eastAsia="Times New Roman" w:hAnsi="Calibri" w:cs="Calibri"/>
-          <w:b/>
-          <w:color w:val="000000" w:themeColor="text1"/>
-          <w:lang w:eastAsia="en-MY"/>
-        </w:rPr>
-        <w:t>WeaponItem</w:t>
-      </w:r>
-      <w:r>
-        <w:rPr>
-          <w:rFonts w:ascii="Calibri" w:eastAsia="Times New Roman" w:hAnsi="Calibri" w:cs="Calibri"/>
-          <w:color w:val="000000" w:themeColor="text1"/>
-          <w:lang w:eastAsia="en-MY"/>
-        </w:rPr>
-        <w:t xml:space="preserve"> in the inventory of the </w:t>
-      </w:r>
-      <w:r>
-        <w:rPr>
-          <w:rFonts w:ascii="Calibri" w:eastAsia="Times New Roman" w:hAnsi="Calibri" w:cs="Calibri"/>
-          <w:b/>
-          <w:color w:val="000000" w:themeColor="text1"/>
-          <w:lang w:eastAsia="en-MY"/>
-        </w:rPr>
-        <w:t>Zombie.</w:t>
-      </w:r>
-      <w:r>
-        <w:rPr>
-          <w:rFonts w:ascii="Calibri" w:eastAsia="Times New Roman" w:hAnsi="Calibri" w:cs="Calibri"/>
-          <w:color w:val="000000" w:themeColor="text1"/>
-          <w:lang w:eastAsia="en-MY"/>
-        </w:rPr>
-        <w:t xml:space="preserve"> The reason to call this method is when </w:t>
-      </w:r>
-      <w:r>
-        <w:rPr>
-          <w:rFonts w:ascii="Calibri" w:eastAsia="Times New Roman" w:hAnsi="Calibri" w:cs="Calibri"/>
-          <w:b/>
-          <w:lang w:eastAsia="en-MY"/>
-        </w:rPr>
-        <w:t>Zombie</w:t>
-      </w:r>
-      <w:r>
-        <w:rPr>
-          <w:rFonts w:ascii="Calibri" w:eastAsia="Times New Roman" w:hAnsi="Calibri" w:cs="Calibri"/>
-          <w:color w:val="000000" w:themeColor="text1"/>
-          <w:lang w:eastAsia="en-MY"/>
-        </w:rPr>
-        <w:t xml:space="preserve"> has less than 2 arms.</w:t>
-      </w:r>
-    </w:p>
-    <w:p>
-      <w:pPr>
         <w:pStyle w:val="ListParagraph"/>
         <w:numPr>
           <w:ilvl w:val="0"/>
@@ -4226,6 +4114,70 @@
     </w:p>
     <w:p>
       <w:pPr>
+        <w:numPr>
+          <w:ilvl w:val="1"/>
+          <w:numId w:val="76"/>
+        </w:numPr>
+        <w:ind w:left="1440" w:hanging="360"/>
+        <w:textAlignment w:val="baseline"/>
+        <w:rPr>
+          <w:rFonts w:ascii="Calibri" w:eastAsia="Times New Roman" w:hAnsi="Calibri" w:cs="Calibri"/>
+          <w:color w:val="000000"/>
+          <w:lang w:eastAsia="en-MY"/>
+        </w:rPr>
+      </w:pPr>
+      <w:r>
+        <w:rPr>
+          <w:rFonts w:ascii="Calibri" w:eastAsia="Times New Roman" w:hAnsi="Calibri" w:cs="Calibri"/>
+          <w:color w:val="000000"/>
+          <w:lang w:eastAsia="en-MY"/>
+        </w:rPr>
+        <w:t xml:space="preserve">Zombie will call </w:t>
+      </w:r>
+      <w:r>
+        <w:rPr>
+          <w:rFonts w:ascii="Calibri" w:eastAsia="Times New Roman" w:hAnsi="Calibri" w:cs="Calibri"/>
+          <w:color w:val="FF0000"/>
+          <w:lang w:eastAsia="en-MY"/>
+        </w:rPr>
+        <w:t xml:space="preserve">dropAllWeapon() </w:t>
+      </w:r>
+      <w:r>
+        <w:rPr>
+          <w:rFonts w:ascii="Calibri" w:eastAsia="Times New Roman" w:hAnsi="Calibri" w:cs="Calibri"/>
+          <w:color w:val="000000" w:themeColor="text1"/>
+          <w:lang w:eastAsia="en-MY"/>
+        </w:rPr>
+        <w:t xml:space="preserve">method from </w:t>
+      </w:r>
+      <w:r>
+        <w:rPr>
+          <w:rFonts w:ascii="Calibri" w:eastAsia="Times New Roman" w:hAnsi="Calibri" w:cs="Calibri"/>
+          <w:b/>
+          <w:color w:val="000000" w:themeColor="text1"/>
+          <w:lang w:eastAsia="en-MY"/>
+        </w:rPr>
+        <w:t>ZombieActor</w:t>
+      </w:r>
+      <w:r>
+        <w:rPr>
+          <w:rFonts w:ascii="Calibri" w:eastAsia="Times New Roman" w:hAnsi="Calibri" w:cs="Calibri"/>
+          <w:color w:val="000000" w:themeColor="text1"/>
+          <w:lang w:eastAsia="en-MY"/>
+        </w:rPr>
+        <w:t xml:space="preserve"> </w:t>
+      </w:r>
+      <w:r>
+        <w:rPr>
+          <w:rFonts w:ascii="Calibri" w:eastAsia="Times New Roman" w:hAnsi="Calibri" w:cs="Calibri"/>
+          <w:color w:val="000000"/>
+          <w:lang w:eastAsia="en-MY"/>
+        </w:rPr>
+        <w:t>to drop weapons.</w:t>
+      </w:r>
+    </w:p>
+    <w:p>
+      <w:pPr>
         <w:pStyle w:val="ListParagraph"/>
         <w:numPr>
           <w:ilvl w:val="0"/>
@@ -4241,6 +4193,45 @@
       <w:r>
         <w:rPr>
           <w:rFonts w:ascii="Calibri" w:eastAsia="Times New Roman" w:hAnsi="Calibri" w:cs="Calibri"/>
+          <w:color w:val="000000"/>
+          <w:lang w:eastAsia="en-MY"/>
+        </w:rPr>
+        <w:t xml:space="preserve">A new method </w:t>
+      </w:r>
+      <w:r>
+        <w:rPr>
+          <w:rFonts w:ascii="Calibri" w:eastAsia="Times New Roman" w:hAnsi="Calibri" w:cs="Calibri"/>
+          <w:color w:val="FF0000"/>
+          <w:lang w:eastAsia="en-MY"/>
+        </w:rPr>
+        <w:t xml:space="preserve">returnAction() </w:t>
+      </w:r>
+      <w:r>
+        <w:rPr>
+          <w:rFonts w:ascii="Calibri" w:eastAsia="Times New Roman" w:hAnsi="Calibri" w:cs="Calibri"/>
+          <w:color w:val="000000"/>
+          <w:lang w:eastAsia="en-MY"/>
+        </w:rPr>
+        <w:t>is added.</w:t>
+      </w:r>
+    </w:p>
+    <w:p>
+      <w:pPr>
+        <w:pStyle w:val="ListParagraph"/>
+        <w:numPr>
+          <w:ilvl w:val="0"/>
+          <w:numId w:val="71"/>
+        </w:numPr>
+        <w:textAlignment w:val="baseline"/>
+        <w:rPr>
+          <w:rFonts w:ascii="Calibri" w:eastAsia="Times New Roman" w:hAnsi="Calibri" w:cs="Calibri"/>
+          <w:color w:val="000000"/>
+          <w:lang w:eastAsia="en-MY"/>
+        </w:rPr>
+      </w:pPr>
+      <w:r>
+        <w:rPr>
+          <w:rFonts w:ascii="Calibri" w:eastAsia="Times New Roman" w:hAnsi="Calibri" w:cs="Calibri"/>
           <w:color w:val="FF0000"/>
           <w:lang w:eastAsia="en-MY"/>
         </w:rPr>
@@ -4763,6 +4754,243 @@
           <w:lang w:eastAsia="en-MY"/>
         </w:rPr>
         <w:t>If Zombies have dropped both arms, it will still have pick up behaviour (maybe with its jaw) but the weapon will still drop after picking it up because it is unstable to use a jaw to hold a weapon. The modified playTurn is use to control the the movement of the Zombie. If behaviours is used, the zombie moves normally. If behaviourWithoutLegs is used, zombie can only attack and pick up weapon.</w:t>
+      </w:r>
+    </w:p>
+    <w:p>
+      <w:pPr>
+        <w:spacing w:after="240"/>
+        <w:rPr>
+          <w:rFonts w:ascii="Times New Roman" w:eastAsia="Times New Roman" w:hAnsi="Times New Roman" w:cs="Times New Roman"/>
+          <w:b/>
+          <w:lang w:eastAsia="en-MY"/>
+        </w:rPr>
+      </w:pPr>
+    </w:p>
+    <w:p>
+      <w:pPr>
+        <w:spacing w:after="240"/>
+        <w:rPr>
+          <w:rFonts w:ascii="Times New Roman" w:eastAsia="Times New Roman" w:hAnsi="Times New Roman" w:cs="Times New Roman"/>
+          <w:b/>
+          <w:lang w:eastAsia="en-MY"/>
+        </w:rPr>
+      </w:pPr>
+      <w:r>
+        <w:rPr>
+          <w:rFonts w:ascii="Times New Roman" w:eastAsia="Times New Roman" w:hAnsi="Times New Roman" w:cs="Times New Roman"/>
+          <w:b/>
+          <w:lang w:eastAsia="en-MY"/>
+        </w:rPr>
+        <w:t>ZombieActor [Existing Class]</w:t>
+      </w:r>
+    </w:p>
+    <w:p>
+      <w:pPr>
+        <w:rPr>
+          <w:rFonts w:ascii="Times New Roman" w:eastAsia="Times New Roman" w:hAnsi="Times New Roman" w:cs="Times New Roman"/>
+          <w:lang w:eastAsia="en-MY"/>
+        </w:rPr>
+      </w:pPr>
+      <w:r>
+        <w:rPr>
+          <w:rFonts w:ascii="Calibri" w:eastAsia="Times New Roman" w:hAnsi="Calibri" w:cs="Calibri"/>
+          <w:color w:val="000000"/>
+          <w:lang w:eastAsia="en-MY"/>
+        </w:rPr>
+        <w:t>New Changes and their Responsibilities</w:t>
+      </w:r>
+    </w:p>
+    <w:p>
+      <w:pPr>
+        <w:pStyle w:val="ListParagraph"/>
+        <w:numPr>
+          <w:ilvl w:val="0"/>
+          <w:numId w:val="81"/>
+        </w:numPr>
+        <w:rPr>
+          <w:rFonts w:ascii="Times New Roman" w:eastAsia="Times New Roman" w:hAnsi="Times New Roman" w:cs="Times New Roman"/>
+          <w:lang w:eastAsia="en-MY"/>
+        </w:rPr>
+      </w:pPr>
+      <w:r>
+        <w:rPr>
+          <w:rFonts w:ascii="Calibri" w:eastAsia="Times New Roman" w:hAnsi="Calibri" w:cs="Calibri"/>
+          <w:color w:val="000000" w:themeColor="text1"/>
+          <w:lang w:eastAsia="en-MY"/>
+        </w:rPr>
+        <w:t xml:space="preserve">A new private method is called </w:t>
+      </w:r>
+      <w:r>
+        <w:rPr>
+          <w:rFonts w:ascii="Calibri" w:eastAsia="Times New Roman" w:hAnsi="Calibri" w:cs="Calibri"/>
+          <w:color w:val="FF0000"/>
+          <w:lang w:eastAsia="en-MY"/>
+        </w:rPr>
+        <w:t>dropAllWeapons()</w:t>
+      </w:r>
+      <w:r>
+        <w:rPr>
+          <w:rFonts w:ascii="Calibri" w:eastAsia="Times New Roman" w:hAnsi="Calibri" w:cs="Calibri"/>
+          <w:color w:val="000000" w:themeColor="text1"/>
+          <w:lang w:eastAsia="en-MY"/>
+        </w:rPr>
+        <w:t xml:space="preserve"> is added. The function for this method is to drop all the </w:t>
+      </w:r>
+      <w:r>
+        <w:rPr>
+          <w:rFonts w:ascii="Calibri" w:eastAsia="Times New Roman" w:hAnsi="Calibri" w:cs="Calibri"/>
+          <w:b/>
+          <w:color w:val="000000" w:themeColor="text1"/>
+          <w:lang w:eastAsia="en-MY"/>
+        </w:rPr>
+        <w:t>WeaponItem</w:t>
+      </w:r>
+      <w:r>
+        <w:rPr>
+          <w:rFonts w:ascii="Calibri" w:eastAsia="Times New Roman" w:hAnsi="Calibri" w:cs="Calibri"/>
+          <w:color w:val="000000" w:themeColor="text1"/>
+          <w:lang w:eastAsia="en-MY"/>
+        </w:rPr>
+        <w:t xml:space="preserve"> in the inventory of the </w:t>
+      </w:r>
+      <w:r>
+        <w:rPr>
+          <w:rFonts w:ascii="Calibri" w:eastAsia="Times New Roman" w:hAnsi="Calibri" w:cs="Calibri"/>
+          <w:b/>
+          <w:color w:val="000000" w:themeColor="text1"/>
+          <w:lang w:eastAsia="en-MY"/>
+        </w:rPr>
+        <w:t>Actor</w:t>
+      </w:r>
+      <w:r>
+        <w:rPr>
+          <w:rFonts w:ascii="Calibri" w:eastAsia="Times New Roman" w:hAnsi="Calibri" w:cs="Calibri"/>
+          <w:b/>
+          <w:color w:val="000000" w:themeColor="text1"/>
+          <w:lang w:eastAsia="en-MY"/>
+        </w:rPr>
+        <w:t>.</w:t>
+      </w:r>
+    </w:p>
+    <w:p>
+      <w:pPr>
+        <w:rPr>
+          <w:rFonts w:ascii="Times New Roman" w:eastAsia="Times New Roman" w:hAnsi="Times New Roman" w:cs="Times New Roman"/>
+          <w:lang w:eastAsia="en-MY"/>
+        </w:rPr>
+      </w:pPr>
+    </w:p>
+    <w:p>
+      <w:pPr>
+        <w:rPr>
+          <w:rFonts w:ascii="Times New Roman" w:eastAsia="Times New Roman" w:hAnsi="Times New Roman" w:cs="Times New Roman"/>
+          <w:lang w:eastAsia="en-MY"/>
+        </w:rPr>
+      </w:pPr>
+      <w:r>
+        <w:rPr>
+          <w:rFonts w:ascii="Calibri" w:eastAsia="Times New Roman" w:hAnsi="Calibri" w:cs="Calibri"/>
+          <w:color w:val="000000"/>
+          <w:lang w:eastAsia="en-MY"/>
+        </w:rPr>
+        <w:t>Design Choices / Reasons:</w:t>
+      </w:r>
+    </w:p>
+    <w:p>
+      <w:pPr>
+        <w:rPr>
+          <w:rFonts w:ascii="Times New Roman" w:eastAsia="Times New Roman" w:hAnsi="Times New Roman" w:cs="Times New Roman"/>
+          <w:lang w:eastAsia="en-MY"/>
+        </w:rPr>
+      </w:pPr>
+      <w:r>
+        <w:rPr>
+          <w:rFonts w:ascii="Times New Roman" w:eastAsia="Times New Roman" w:hAnsi="Times New Roman" w:cs="Times New Roman"/>
+          <w:lang w:eastAsia="en-MY"/>
+        </w:rPr>
+        <w:t xml:space="preserve">Currently, this method is only used </w:t>
+      </w:r>
+      <w:r>
+        <w:rPr>
+          <w:rFonts w:ascii="Times New Roman" w:eastAsia="Times New Roman" w:hAnsi="Times New Roman" w:cs="Times New Roman"/>
+          <w:lang w:eastAsia="en-MY"/>
+        </w:rPr>
+        <w:t xml:space="preserve">by </w:t>
+      </w:r>
+      <w:r>
+        <w:rPr>
+          <w:rFonts w:ascii="Times New Roman" w:eastAsia="Times New Roman" w:hAnsi="Times New Roman" w:cs="Times New Roman"/>
+          <w:b/>
+          <w:lang w:eastAsia="en-MY"/>
+        </w:rPr>
+        <w:t>Zombie</w:t>
+      </w:r>
+      <w:r>
+        <w:rPr>
+          <w:rFonts w:ascii="Times New Roman" w:eastAsia="Times New Roman" w:hAnsi="Times New Roman" w:cs="Times New Roman"/>
+          <w:lang w:eastAsia="en-MY"/>
+        </w:rPr>
+        <w:t xml:space="preserve">. The reason for adding this method in the </w:t>
+      </w:r>
+      <w:r>
+        <w:rPr>
+          <w:rFonts w:ascii="Times New Roman" w:eastAsia="Times New Roman" w:hAnsi="Times New Roman" w:cs="Times New Roman"/>
+          <w:b/>
+          <w:lang w:eastAsia="en-MY"/>
+        </w:rPr>
+        <w:t>ZombieActor</w:t>
+      </w:r>
+      <w:r>
+        <w:rPr>
+          <w:rFonts w:ascii="Times New Roman" w:eastAsia="Times New Roman" w:hAnsi="Times New Roman" w:cs="Times New Roman"/>
+          <w:lang w:eastAsia="en-MY"/>
+        </w:rPr>
+        <w:t xml:space="preserve"> class rather than the </w:t>
+      </w:r>
+      <w:r>
+        <w:rPr>
+          <w:rFonts w:ascii="Times New Roman" w:eastAsia="Times New Roman" w:hAnsi="Times New Roman" w:cs="Times New Roman"/>
+          <w:b/>
+          <w:lang w:eastAsia="en-MY"/>
+        </w:rPr>
+        <w:t>Zombie</w:t>
+      </w:r>
+      <w:r>
+        <w:rPr>
+          <w:rFonts w:ascii="Times New Roman" w:eastAsia="Times New Roman" w:hAnsi="Times New Roman" w:cs="Times New Roman"/>
+          <w:lang w:eastAsia="en-MY"/>
+        </w:rPr>
+        <w:t xml:space="preserve"> Class is for maintainability and extendability.</w:t>
+      </w:r>
+    </w:p>
+    <w:p>
+      <w:pPr>
+        <w:rPr>
+          <w:rFonts w:ascii="Times New Roman" w:eastAsia="Times New Roman" w:hAnsi="Times New Roman" w:cs="Times New Roman"/>
+          <w:lang w:eastAsia="en-MY"/>
+        </w:rPr>
+      </w:pPr>
+      <w:r>
+        <w:rPr>
+          <w:rFonts w:ascii="Times New Roman" w:eastAsia="Times New Roman" w:hAnsi="Times New Roman" w:cs="Times New Roman"/>
+          <w:lang w:eastAsia="en-MY"/>
+        </w:rPr>
+        <w:t xml:space="preserve">Other actors that inherit from </w:t>
+      </w:r>
+      <w:r>
+        <w:rPr>
+          <w:rFonts w:ascii="Times New Roman" w:eastAsia="Times New Roman" w:hAnsi="Times New Roman" w:cs="Times New Roman"/>
+          <w:b/>
+          <w:lang w:eastAsia="en-MY"/>
+        </w:rPr>
+        <w:t>ZombieActor</w:t>
+      </w:r>
+      <w:r>
+        <w:rPr>
+          <w:rFonts w:ascii="Times New Roman" w:eastAsia="Times New Roman" w:hAnsi="Times New Roman" w:cs="Times New Roman"/>
+          <w:lang w:eastAsia="en-MY"/>
+        </w:rPr>
+        <w:t xml:space="preserve"> can use this method in the future. Any new changes on the method is only need to applied one time hence better maintainability.</w:t>
       </w:r>
     </w:p>
     <w:p>
@@ -25588,6 +25816,95 @@
     </w:lvl>
   </w:abstractNum>
   <w:abstractNum w:abstractNumId="57" w15:restartNumberingAfterBreak="0">
+    <w:nsid w:val="639D44DD"/>
+    <w:multiLevelType w:val="hybridMultilevel"/>
+    <w:tmpl w:val="A580B9D2"/>
+    <w:lvl w:ilvl="0" w:tplc="44090011">
+      <w:start w:val="1"/>
+      <w:numFmt w:val="decimal"/>
+      <w:lvlText w:val="%1)"/>
+      <w:lvlJc w:val="left"/>
+      <w:pPr>
+        <w:ind w:left="720" w:hanging="360"/>
+      </w:pPr>
+      <w:rPr>
+        <w:rFonts w:hint="default"/>
+      </w:rPr>
+    </w:lvl>
+    <w:lvl w:ilvl="1" w:tplc="44090019" w:tentative="1">
+      <w:start w:val="1"/>
+      <w:numFmt w:val="lowerLetter"/>
+      <w:lvlText w:val="%2."/>
+      <w:lvlJc w:val="left"/>
+      <w:pPr>
+        <w:ind w:left="1440" w:hanging="360"/>
+      </w:pPr>
+    </w:lvl>
+    <w:lvl w:ilvl="2" w:tplc="4409001B" w:tentative="1">
+      <w:start w:val="1"/>
+      <w:numFmt w:val="lowerRoman"/>
+      <w:lvlText w:val="%3."/>
+      <w:lvlJc w:val="right"/>
+      <w:pPr>
+        <w:ind w:left="2160" w:hanging="180"/>
+      </w:pPr>
+    </w:lvl>
+    <w:lvl w:ilvl="3" w:tplc="4409000F" w:tentative="1">
+      <w:start w:val="1"/>
+      <w:numFmt w:val="decimal"/>
+      <w:lvlText w:val="%4."/>
+      <w:lvlJc w:val="left"/>
+      <w:pPr>
+        <w:ind w:left="2880" w:hanging="360"/>
+      </w:pPr>
+    </w:lvl>
+    <w:lvl w:ilvl="4" w:tplc="44090019" w:tentative="1">
+      <w:start w:val="1"/>
+      <w:numFmt w:val="lowerLetter"/>
+      <w:lvlText w:val="%5."/>
+      <w:lvlJc w:val="left"/>
+      <w:pPr>
+        <w:ind w:left="3600" w:hanging="360"/>
+      </w:pPr>
+    </w:lvl>
+    <w:lvl w:ilvl="5" w:tplc="4409001B" w:tentative="1">
+      <w:start w:val="1"/>
+      <w:numFmt w:val="lowerRoman"/>
+      <w:lvlText w:val="%6."/>
+      <w:lvlJc w:val="right"/>
+      <w:pPr>
+        <w:ind w:left="4320" w:hanging="180"/>
+      </w:pPr>
+    </w:lvl>
+    <w:lvl w:ilvl="6" w:tplc="4409000F" w:tentative="1">
+      <w:start w:val="1"/>
+      <w:numFmt w:val="decimal"/>
+      <w:lvlText w:val="%7."/>
+      <w:lvlJc w:val="left"/>
+      <w:pPr>
+        <w:ind w:left="5040" w:hanging="360"/>
+      </w:pPr>
+    </w:lvl>
+    <w:lvl w:ilvl="7" w:tplc="44090019" w:tentative="1">
+      <w:start w:val="1"/>
+      <w:numFmt w:val="lowerLetter"/>
+      <w:lvlText w:val="%8."/>
+      <w:lvlJc w:val="left"/>
+      <w:pPr>
+        <w:ind w:left="5760" w:hanging="360"/>
+      </w:pPr>
+    </w:lvl>
+    <w:lvl w:ilvl="8" w:tplc="4409001B" w:tentative="1">
+      <w:start w:val="1"/>
+      <w:numFmt w:val="lowerRoman"/>
+      <w:lvlText w:val="%9."/>
+      <w:lvlJc w:val="right"/>
+      <w:pPr>
+        <w:ind w:left="6480" w:hanging="180"/>
+      </w:pPr>
+    </w:lvl>
+  </w:abstractNum>
+  <w:abstractNum w:abstractNumId="58" w15:restartNumberingAfterBreak="0">
     <w:nsid w:val="64E0269D"/>
     <w:multiLevelType w:val="multilevel"/>
     <w:tmpl w:val="42ECDF3C"/>
@@ -25700,7 +26017,7 @@
       </w:pPr>
     </w:lvl>
   </w:abstractNum>
-  <w:abstractNum w:abstractNumId="58" w15:restartNumberingAfterBreak="0">
+  <w:abstractNum w:abstractNumId="59" w15:restartNumberingAfterBreak="0">
     <w:nsid w:val="654C57AD"/>
     <w:multiLevelType w:val="multilevel"/>
     <w:tmpl w:val="8DA09B2A"/>
@@ -25813,7 +26130,7 @@
       </w:rPr>
     </w:lvl>
   </w:abstractNum>
-  <w:abstractNum w:abstractNumId="59" w15:restartNumberingAfterBreak="0">
+  <w:abstractNum w:abstractNumId="60" w15:restartNumberingAfterBreak="0">
     <w:nsid w:val="65CA4C95"/>
     <w:multiLevelType w:val="multilevel"/>
     <w:tmpl w:val="456232D8"/>
@@ -25926,7 +26243,7 @@
       </w:pPr>
     </w:lvl>
   </w:abstractNum>
-  <w:abstractNum w:abstractNumId="60" w15:restartNumberingAfterBreak="0">
+  <w:abstractNum w:abstractNumId="61" w15:restartNumberingAfterBreak="0">
     <w:nsid w:val="6ABB541E"/>
     <w:multiLevelType w:val="multilevel"/>
     <w:tmpl w:val="9F249C68"/>
@@ -26075,7 +26392,7 @@
       </w:rPr>
     </w:lvl>
   </w:abstractNum>
-  <w:abstractNum w:abstractNumId="61" w15:restartNumberingAfterBreak="0">
+  <w:abstractNum w:abstractNumId="62" w15:restartNumberingAfterBreak="0">
     <w:nsid w:val="6C5F4949"/>
     <w:multiLevelType w:val="multilevel"/>
     <w:tmpl w:val="7E1C60C4"/>
@@ -26188,7 +26505,7 @@
       </w:rPr>
     </w:lvl>
   </w:abstractNum>
-  <w:abstractNum w:abstractNumId="62" w15:restartNumberingAfterBreak="0">
+  <w:abstractNum w:abstractNumId="63" w15:restartNumberingAfterBreak="0">
     <w:nsid w:val="6D715395"/>
     <w:multiLevelType w:val="multilevel"/>
     <w:tmpl w:val="7CE03160"/>
@@ -26301,7 +26618,7 @@
       </w:pPr>
     </w:lvl>
   </w:abstractNum>
-  <w:abstractNum w:abstractNumId="63" w15:restartNumberingAfterBreak="0">
+  <w:abstractNum w:abstractNumId="64" w15:restartNumberingAfterBreak="0">
     <w:nsid w:val="6EF32416"/>
     <w:multiLevelType w:val="multilevel"/>
     <w:tmpl w:val="3E966C12"/>
@@ -26414,7 +26731,7 @@
       </w:pPr>
     </w:lvl>
   </w:abstractNum>
-  <w:abstractNum w:abstractNumId="64" w15:restartNumberingAfterBreak="0">
+  <w:abstractNum w:abstractNumId="65" w15:restartNumberingAfterBreak="0">
     <w:nsid w:val="70664395"/>
     <w:multiLevelType w:val="multilevel"/>
     <w:tmpl w:val="DC24E2F8"/>
@@ -26527,7 +26844,7 @@
       </w:rPr>
     </w:lvl>
   </w:abstractNum>
-  <w:abstractNum w:abstractNumId="65" w15:restartNumberingAfterBreak="0">
+  <w:abstractNum w:abstractNumId="66" w15:restartNumberingAfterBreak="0">
     <w:nsid w:val="72957C73"/>
     <w:multiLevelType w:val="multilevel"/>
     <w:tmpl w:val="25244224"/>
@@ -26640,7 +26957,7 @@
       </w:rPr>
     </w:lvl>
   </w:abstractNum>
-  <w:abstractNum w:abstractNumId="66" w15:restartNumberingAfterBreak="0">
+  <w:abstractNum w:abstractNumId="67" w15:restartNumberingAfterBreak="0">
     <w:nsid w:val="76393153"/>
     <w:multiLevelType w:val="multilevel"/>
     <w:tmpl w:val="03D8D1FC"/>
@@ -26753,7 +27070,7 @@
       </w:pPr>
     </w:lvl>
   </w:abstractNum>
-  <w:abstractNum w:abstractNumId="67" w15:restartNumberingAfterBreak="0">
+  <w:abstractNum w:abstractNumId="68" w15:restartNumberingAfterBreak="0">
     <w:nsid w:val="77CC14B6"/>
     <w:multiLevelType w:val="multilevel"/>
     <w:tmpl w:val="92D0B8D8"/>
@@ -26866,7 +27183,7 @@
       </w:rPr>
     </w:lvl>
   </w:abstractNum>
-  <w:abstractNum w:abstractNumId="68" w15:restartNumberingAfterBreak="0">
+  <w:abstractNum w:abstractNumId="69" w15:restartNumberingAfterBreak="0">
     <w:nsid w:val="7A944026"/>
     <w:multiLevelType w:val="multilevel"/>
     <w:tmpl w:val="5942CCBE"/>
@@ -26979,7 +27296,7 @@
       </w:rPr>
     </w:lvl>
   </w:abstractNum>
-  <w:abstractNum w:abstractNumId="69" w15:restartNumberingAfterBreak="0">
+  <w:abstractNum w:abstractNumId="70" w15:restartNumberingAfterBreak="0">
     <w:nsid w:val="7BCB7235"/>
     <w:multiLevelType w:val="multilevel"/>
     <w:tmpl w:val="3DA2F46A"/>
@@ -27092,7 +27409,7 @@
       </w:rPr>
     </w:lvl>
   </w:abstractNum>
-  <w:abstractNum w:abstractNumId="70" w15:restartNumberingAfterBreak="0">
+  <w:abstractNum w:abstractNumId="71" w15:restartNumberingAfterBreak="0">
     <w:nsid w:val="7DAE5529"/>
     <w:multiLevelType w:val="multilevel"/>
     <w:tmpl w:val="B0F2B632"/>
@@ -27205,7 +27522,7 @@
       </w:rPr>
     </w:lvl>
   </w:abstractNum>
-  <w:abstractNum w:abstractNumId="71" w15:restartNumberingAfterBreak="0">
+  <w:abstractNum w:abstractNumId="72" w15:restartNumberingAfterBreak="0">
     <w:nsid w:val="7E747476"/>
     <w:multiLevelType w:val="multilevel"/>
     <w:tmpl w:val="47CA995E"/>
@@ -27318,7 +27635,7 @@
       </w:rPr>
     </w:lvl>
   </w:abstractNum>
-  <w:abstractNum w:abstractNumId="72" w15:restartNumberingAfterBreak="0">
+  <w:abstractNum w:abstractNumId="73" w15:restartNumberingAfterBreak="0">
     <w:nsid w:val="7F617427"/>
     <w:multiLevelType w:val="multilevel"/>
     <w:tmpl w:val="80303B5C"/>
@@ -27471,7 +27788,7 @@
     <w:abstractNumId w:val="38"/>
   </w:num>
   <w:num w:numId="2">
-    <w:abstractNumId w:val="64"/>
+    <w:abstractNumId w:val="65"/>
   </w:num>
   <w:num w:numId="3">
     <w:abstractNumId w:val="18"/>
@@ -27501,13 +27818,13 @@
     <w:abstractNumId w:val="29"/>
   </w:num>
   <w:num w:numId="12">
-    <w:abstractNumId w:val="58"/>
+    <w:abstractNumId w:val="59"/>
   </w:num>
   <w:num w:numId="13">
     <w:abstractNumId w:val="34"/>
   </w:num>
   <w:num w:numId="14">
-    <w:abstractNumId w:val="69"/>
+    <w:abstractNumId w:val="70"/>
   </w:num>
   <w:num w:numId="15">
     <w:abstractNumId w:val="53"/>
@@ -27550,10 +27867,10 @@
     </w:lvlOverride>
   </w:num>
   <w:num w:numId="26">
-    <w:abstractNumId w:val="59"/>
+    <w:abstractNumId w:val="60"/>
   </w:num>
   <w:num w:numId="27">
-    <w:abstractNumId w:val="62"/>
+    <w:abstractNumId w:val="63"/>
   </w:num>
   <w:num w:numId="28">
     <w:abstractNumId w:val="8"/>
@@ -27562,7 +27879,7 @@
     <w:abstractNumId w:val="23"/>
   </w:num>
   <w:num w:numId="30">
-    <w:abstractNumId w:val="61"/>
+    <w:abstractNumId w:val="62"/>
   </w:num>
   <w:num w:numId="31">
     <w:abstractNumId w:val="44"/>
@@ -27571,13 +27888,13 @@
     <w:abstractNumId w:val="9"/>
   </w:num>
   <w:num w:numId="33">
-    <w:abstractNumId w:val="67"/>
+    <w:abstractNumId w:val="68"/>
   </w:num>
   <w:num w:numId="34">
     <w:abstractNumId w:val="15"/>
   </w:num>
   <w:num w:numId="35">
-    <w:abstractNumId w:val="65"/>
+    <w:abstractNumId w:val="66"/>
   </w:num>
   <w:num w:numId="36">
     <w:abstractNumId w:val="49"/>
@@ -27586,7 +27903,7 @@
     <w:abstractNumId w:val="6"/>
   </w:num>
   <w:num w:numId="38">
-    <w:abstractNumId w:val="70"/>
+    <w:abstractNumId w:val="71"/>
   </w:num>
   <w:num w:numId="39">
     <w:abstractNumId w:val="47"/>
@@ -27595,13 +27912,13 @@
     <w:abstractNumId w:val="5"/>
   </w:num>
   <w:num w:numId="41">
-    <w:abstractNumId w:val="71"/>
+    <w:abstractNumId w:val="72"/>
   </w:num>
   <w:num w:numId="42">
     <w:abstractNumId w:val="46"/>
   </w:num>
   <w:num w:numId="43">
-    <w:abstractNumId w:val="68"/>
+    <w:abstractNumId w:val="69"/>
   </w:num>
   <w:num w:numId="44">
     <w:abstractNumId w:val="13"/>
@@ -27631,7 +27948,7 @@
     <w:abstractNumId w:val="33"/>
   </w:num>
   <w:num w:numId="53">
-    <w:abstractNumId w:val="72"/>
+    <w:abstractNumId w:val="73"/>
   </w:num>
   <w:num w:numId="54">
     <w:abstractNumId w:val="41"/>
@@ -27647,7 +27964,7 @@
     </w:lvlOverride>
   </w:num>
   <w:num w:numId="56">
-    <w:abstractNumId w:val="63"/>
+    <w:abstractNumId w:val="64"/>
   </w:num>
   <w:num w:numId="57">
     <w:abstractNumId w:val="19"/>
@@ -27659,10 +27976,10 @@
     <w:abstractNumId w:val="21"/>
   </w:num>
   <w:num w:numId="60">
-    <w:abstractNumId w:val="60"/>
+    <w:abstractNumId w:val="61"/>
   </w:num>
   <w:num w:numId="61">
-    <w:abstractNumId w:val="66"/>
+    <w:abstractNumId w:val="67"/>
   </w:num>
   <w:num w:numId="62">
     <w:abstractNumId w:val="16"/>
@@ -27762,10 +28079,10 @@
     </w:lvlOverride>
   </w:num>
   <w:num w:numId="78">
-    <w:abstractNumId w:val="57"/>
+    <w:abstractNumId w:val="58"/>
   </w:num>
   <w:num w:numId="79">
-    <w:abstractNumId w:val="57"/>
+    <w:abstractNumId w:val="58"/>
     <w:lvlOverride w:ilvl="1">
       <w:lvl w:ilvl="1">
         <w:numFmt w:val="lowerLetter"/>
@@ -27775,7 +28092,7 @@
     </w:lvlOverride>
   </w:num>
   <w:num w:numId="80">
-    <w:abstractNumId w:val="57"/>
+    <w:abstractNumId w:val="58"/>
     <w:lvlOverride w:ilvl="1">
       <w:lvl w:ilvl="1">
         <w:numFmt w:val="lowerLetter"/>
@@ -27790,6 +28107,9 @@
         <w:lvlJc w:val="right"/>
       </w:lvl>
     </w:lvlOverride>
+  </w:num>
+  <w:num w:numId="81">
+    <w:abstractNumId w:val="57"/>
   </w:num>
   <w:numIdMacAtCleanup w:val="74"/>
 </w:numbering>

</xml_diff>

<commit_message>
More Updates on beating up the zombies in design rationale
</commit_message>
<xml_diff>
--- a/design-docs/Design Rationale.docx
+++ b/design-docs/Design Rationale.docx
@@ -1915,6 +1915,17 @@
         </w:rPr>
         <w:t>Beating Up the Zombies</w:t>
       </w:r>
+      <w:r>
+        <w:rPr>
+          <w:rFonts w:ascii="Calibri" w:eastAsia="Times New Roman" w:hAnsi="Calibri" w:cs="Calibri"/>
+          <w:color w:val="000000"/>
+          <w:sz w:val="28"/>
+          <w:szCs w:val="28"/>
+          <w:u w:val="single"/>
+          <w:lang w:eastAsia="en-MY"/>
+        </w:rPr>
+        <w:t xml:space="preserve"> ( Updated for Assignment 2)</w:t>
+      </w:r>
     </w:p>
     <w:p>
       <w:pPr>
@@ -3266,6 +3277,88 @@
         </w:rPr>
         <w:t>is added.</w:t>
       </w:r>
+      <w:r>
+        <w:rPr>
+          <w:rFonts w:ascii="Calibri" w:eastAsia="Times New Roman" w:hAnsi="Calibri" w:cs="Calibri"/>
+          <w:color w:val="000000"/>
+          <w:lang w:eastAsia="en-MY"/>
+        </w:rPr>
+        <w:t xml:space="preserve"> It has 2 parameter (</w:t>
+      </w:r>
+      <w:r>
+        <w:rPr>
+          <w:rFonts w:ascii="Calibri" w:eastAsia="Times New Roman" w:hAnsi="Calibri" w:cs="Calibri"/>
+          <w:b/>
+          <w:color w:val="000000"/>
+          <w:lang w:eastAsia="en-MY"/>
+        </w:rPr>
+        <w:t>Behaviour[]</w:t>
+      </w:r>
+      <w:r>
+        <w:rPr>
+          <w:rFonts w:ascii="Calibri" w:eastAsia="Times New Roman" w:hAnsi="Calibri" w:cs="Calibri"/>
+          <w:color w:val="000000"/>
+          <w:lang w:eastAsia="en-MY"/>
+        </w:rPr>
+        <w:t xml:space="preserve"> </w:t>
+      </w:r>
+      <w:r>
+        <w:rPr>
+          <w:rFonts w:ascii="Calibri" w:eastAsia="Times New Roman" w:hAnsi="Calibri" w:cs="Calibri"/>
+          <w:color w:val="FF0000"/>
+          <w:lang w:eastAsia="en-MY"/>
+        </w:rPr>
+        <w:t>behaviourArray</w:t>
+      </w:r>
+      <w:r>
+        <w:rPr>
+          <w:rFonts w:ascii="Calibri" w:eastAsia="Times New Roman" w:hAnsi="Calibri" w:cs="Calibri"/>
+          <w:b/>
+          <w:color w:val="000000"/>
+          <w:lang w:eastAsia="en-MY"/>
+        </w:rPr>
+        <w:t>, GameMap</w:t>
+      </w:r>
+      <w:r>
+        <w:rPr>
+          <w:rFonts w:ascii="Calibri" w:eastAsia="Times New Roman" w:hAnsi="Calibri" w:cs="Calibri"/>
+          <w:color w:val="000000"/>
+          <w:lang w:eastAsia="en-MY"/>
+        </w:rPr>
+        <w:t xml:space="preserve"> </w:t>
+      </w:r>
+      <w:r>
+        <w:rPr>
+          <w:rFonts w:ascii="Calibri" w:eastAsia="Times New Roman" w:hAnsi="Calibri" w:cs="Calibri"/>
+          <w:color w:val="FF0000"/>
+          <w:lang w:eastAsia="en-MY"/>
+        </w:rPr>
+        <w:t>map</w:t>
+      </w:r>
+      <w:r>
+        <w:rPr>
+          <w:rFonts w:ascii="Calibri" w:eastAsia="Times New Roman" w:hAnsi="Calibri" w:cs="Calibri"/>
+          <w:color w:val="000000"/>
+          <w:lang w:eastAsia="en-MY"/>
+        </w:rPr>
+        <w:t xml:space="preserve">) . Its function is to return an action depending on the </w:t>
+      </w:r>
+      <w:r>
+        <w:rPr>
+          <w:rFonts w:ascii="Calibri" w:eastAsia="Times New Roman" w:hAnsi="Calibri" w:cs="Calibri"/>
+          <w:color w:val="FF0000"/>
+          <w:lang w:eastAsia="en-MY"/>
+        </w:rPr>
+        <w:t xml:space="preserve">behaviourArray </w:t>
+      </w:r>
+      <w:r>
+        <w:rPr>
+          <w:rFonts w:ascii="Calibri" w:eastAsia="Times New Roman" w:hAnsi="Calibri" w:cs="Calibri"/>
+          <w:color w:val="000000"/>
+          <w:lang w:eastAsia="en-MY"/>
+        </w:rPr>
+        <w:t>given.</w:t>
+      </w:r>
     </w:p>
     <w:p>
       <w:pPr>
@@ -3284,6 +3377,204 @@
       <w:r>
         <w:rPr>
           <w:rFonts w:ascii="Calibri" w:eastAsia="Times New Roman" w:hAnsi="Calibri" w:cs="Calibri"/>
+          <w:color w:val="000000"/>
+          <w:lang w:eastAsia="en-MY"/>
+        </w:rPr>
+        <w:t xml:space="preserve">The </w:t>
+      </w:r>
+      <w:r>
+        <w:rPr>
+          <w:rFonts w:ascii="Calibri" w:eastAsia="Times New Roman" w:hAnsi="Calibri" w:cs="Calibri"/>
+          <w:color w:val="FF0000"/>
+          <w:lang w:eastAsia="en-MY"/>
+        </w:rPr>
+        <w:t xml:space="preserve">hurt() </w:t>
+      </w:r>
+      <w:r>
+        <w:rPr>
+          <w:rFonts w:ascii="Calibri" w:eastAsia="Times New Roman" w:hAnsi="Calibri" w:cs="Calibri"/>
+          <w:color w:val="000000"/>
+          <w:lang w:eastAsia="en-MY"/>
+        </w:rPr>
+        <w:t>method from</w:t>
+      </w:r>
+      <w:r>
+        <w:rPr>
+          <w:rFonts w:ascii="Calibri" w:eastAsia="Times New Roman" w:hAnsi="Calibri" w:cs="Calibri"/>
+          <w:b/>
+          <w:color w:val="000000"/>
+          <w:lang w:eastAsia="en-MY"/>
+        </w:rPr>
+        <w:t xml:space="preserve"> Actor</w:t>
+      </w:r>
+      <w:r>
+        <w:rPr>
+          <w:rFonts w:ascii="Calibri" w:eastAsia="Times New Roman" w:hAnsi="Calibri" w:cs="Calibri"/>
+          <w:color w:val="000000"/>
+          <w:lang w:eastAsia="en-MY"/>
+        </w:rPr>
+        <w:t xml:space="preserve"> class is overridden in </w:t>
+      </w:r>
+      <w:r>
+        <w:rPr>
+          <w:rFonts w:ascii="Calibri" w:eastAsia="Times New Roman" w:hAnsi="Calibri" w:cs="Calibri"/>
+          <w:b/>
+          <w:color w:val="000000"/>
+          <w:lang w:eastAsia="en-MY"/>
+        </w:rPr>
+        <w:t>Zombie</w:t>
+      </w:r>
+      <w:r>
+        <w:rPr>
+          <w:rFonts w:ascii="Calibri" w:eastAsia="Times New Roman" w:hAnsi="Calibri" w:cs="Calibri"/>
+          <w:color w:val="000000"/>
+          <w:lang w:eastAsia="en-MY"/>
+        </w:rPr>
+        <w:t xml:space="preserve"> class. When the Zombie is hurt, it has a 50% of chances of losing its arms or legs. When it does, </w:t>
+      </w:r>
+      <w:r>
+        <w:rPr>
+          <w:rFonts w:ascii="Calibri" w:eastAsia="Times New Roman" w:hAnsi="Calibri" w:cs="Calibri"/>
+          <w:b/>
+          <w:color w:val="000000"/>
+          <w:lang w:eastAsia="en-MY"/>
+        </w:rPr>
+        <w:t>Zombie</w:t>
+      </w:r>
+      <w:r>
+        <w:rPr>
+          <w:rFonts w:ascii="Calibri" w:eastAsia="Times New Roman" w:hAnsi="Calibri" w:cs="Calibri"/>
+          <w:color w:val="000000"/>
+          <w:lang w:eastAsia="en-MY"/>
+        </w:rPr>
+        <w:t xml:space="preserve"> will have a capability called </w:t>
+      </w:r>
+      <w:r>
+        <w:rPr>
+          <w:rFonts w:ascii="Calibri" w:eastAsia="Times New Roman" w:hAnsi="Calibri" w:cs="Calibri"/>
+          <w:color w:val="FF0000"/>
+          <w:lang w:eastAsia="en-MY"/>
+        </w:rPr>
+        <w:t xml:space="preserve">LimbsCapability.ARM </w:t>
+      </w:r>
+      <w:r>
+        <w:rPr>
+          <w:rFonts w:ascii="Calibri" w:eastAsia="Times New Roman" w:hAnsi="Calibri" w:cs="Calibri"/>
+          <w:color w:val="000000"/>
+          <w:lang w:eastAsia="en-MY"/>
+        </w:rPr>
+        <w:t xml:space="preserve">or </w:t>
+      </w:r>
+      <w:r>
+        <w:rPr>
+          <w:rFonts w:ascii="Calibri" w:eastAsia="Times New Roman" w:hAnsi="Calibri" w:cs="Calibri"/>
+          <w:color w:val="FF0000"/>
+          <w:lang w:eastAsia="en-MY"/>
+        </w:rPr>
+        <w:t xml:space="preserve">LimbsCapability.LEG </w:t>
+      </w:r>
+      <w:r>
+        <w:rPr>
+          <w:rFonts w:ascii="Calibri" w:eastAsia="Times New Roman" w:hAnsi="Calibri" w:cs="Calibri"/>
+          <w:color w:val="000000"/>
+          <w:lang w:eastAsia="en-MY"/>
+        </w:rPr>
+        <w:t xml:space="preserve">depending on which limb it dropped. This capability is an indication for </w:t>
+      </w:r>
+      <w:r>
+        <w:rPr>
+          <w:rFonts w:ascii="Calibri" w:eastAsia="Times New Roman" w:hAnsi="Calibri" w:cs="Calibri"/>
+          <w:color w:val="FF0000"/>
+          <w:lang w:eastAsia="en-MY"/>
+        </w:rPr>
+        <w:t xml:space="preserve">playturn() </w:t>
+      </w:r>
+      <w:r>
+        <w:rPr>
+          <w:rFonts w:ascii="Calibri" w:eastAsia="Times New Roman" w:hAnsi="Calibri" w:cs="Calibri"/>
+          <w:color w:val="000000"/>
+          <w:lang w:eastAsia="en-MY"/>
+        </w:rPr>
+        <w:t xml:space="preserve">method in </w:t>
+      </w:r>
+      <w:r>
+        <w:rPr>
+          <w:rFonts w:ascii="Calibri" w:eastAsia="Times New Roman" w:hAnsi="Calibri" w:cs="Calibri"/>
+          <w:b/>
+          <w:color w:val="000000"/>
+          <w:lang w:eastAsia="en-MY"/>
+        </w:rPr>
+        <w:t>Zombie</w:t>
+      </w:r>
+      <w:r>
+        <w:rPr>
+          <w:rFonts w:ascii="Calibri" w:eastAsia="Times New Roman" w:hAnsi="Calibri" w:cs="Calibri"/>
+          <w:color w:val="000000"/>
+          <w:lang w:eastAsia="en-MY"/>
+        </w:rPr>
+        <w:t xml:space="preserve"> class to drop a </w:t>
+      </w:r>
+      <w:r>
+        <w:rPr>
+          <w:rFonts w:ascii="Calibri" w:eastAsia="Times New Roman" w:hAnsi="Calibri" w:cs="Calibri"/>
+          <w:b/>
+          <w:color w:val="000000"/>
+          <w:lang w:eastAsia="en-MY"/>
+        </w:rPr>
+        <w:t>Si</w:t>
+      </w:r>
+      <w:r>
+        <w:rPr>
+          <w:rFonts w:ascii="Calibri" w:eastAsia="Times New Roman" w:hAnsi="Calibri" w:cs="Calibri"/>
+          <w:b/>
+          <w:color w:val="000000"/>
+          <w:lang w:eastAsia="en-MY"/>
+        </w:rPr>
+        <w:t>mpleClub</w:t>
+      </w:r>
+      <w:r>
+        <w:rPr>
+          <w:rFonts w:ascii="Calibri" w:eastAsia="Times New Roman" w:hAnsi="Calibri" w:cs="Calibri"/>
+          <w:b/>
+          <w:color w:val="000000"/>
+          <w:lang w:eastAsia="en-MY"/>
+        </w:rPr>
+        <w:t>.</w:t>
+      </w:r>
+    </w:p>
+    <w:p>
+      <w:pPr>
+        <w:pStyle w:val="ListParagraph"/>
+        <w:numPr>
+          <w:ilvl w:val="0"/>
+          <w:numId w:val="71"/>
+        </w:numPr>
+        <w:textAlignment w:val="baseline"/>
+        <w:rPr>
+          <w:rFonts w:ascii="Calibri" w:eastAsia="Times New Roman" w:hAnsi="Calibri" w:cs="Calibri"/>
+          <w:color w:val="000000"/>
+          <w:lang w:eastAsia="en-MY"/>
+        </w:rPr>
+      </w:pPr>
+      <w:r>
+        <w:rPr>
+          <w:rFonts w:ascii="Calibri" w:eastAsia="Times New Roman" w:hAnsi="Calibri" w:cs="Calibri"/>
+          <w:color w:val="000000" w:themeColor="text1"/>
+          <w:lang w:eastAsia="en-MY"/>
+        </w:rPr>
+        <w:t>The</w:t>
+      </w:r>
+      <w:r>
+        <w:rPr>
+          <w:rFonts w:ascii="Calibri" w:eastAsia="Times New Roman" w:hAnsi="Calibri" w:cs="Calibri"/>
+          <w:color w:val="FF0000"/>
+          <w:lang w:eastAsia="en-MY"/>
+        </w:rPr>
+        <w:t xml:space="preserve"> </w:t>
+      </w:r>
+      <w:r>
+        <w:rPr>
+          <w:rFonts w:ascii="Calibri" w:eastAsia="Times New Roman" w:hAnsi="Calibri" w:cs="Calibri"/>
           <w:color w:val="FF0000"/>
           <w:lang w:eastAsia="en-MY"/>
         </w:rPr>
@@ -3339,18 +3630,133 @@
       <w:r>
         <w:rPr>
           <w:rFonts w:ascii="Calibri" w:eastAsia="Times New Roman" w:hAnsi="Calibri" w:cs="Calibri"/>
+          <w:color w:val="000000" w:themeColor="text1"/>
+          <w:lang w:eastAsia="en-MY"/>
+        </w:rPr>
+        <w:t>a condtion is added</w:t>
+      </w:r>
+      <w:r>
+        <w:rPr>
+          <w:rFonts w:ascii="Calibri" w:eastAsia="Times New Roman" w:hAnsi="Calibri" w:cs="Calibri"/>
+          <w:color w:val="000000" w:themeColor="text1"/>
+          <w:lang w:eastAsia="en-MY"/>
+        </w:rPr>
+        <w:t xml:space="preserve"> </w:t>
+      </w:r>
+      <w:r>
+        <w:rPr>
+          <w:rFonts w:ascii="Calibri" w:eastAsia="Times New Roman" w:hAnsi="Calibri" w:cs="Calibri"/>
+          <w:color w:val="000000" w:themeColor="text1"/>
+          <w:lang w:eastAsia="en-MY"/>
+        </w:rPr>
+        <w:t xml:space="preserve">for dropping </w:t>
+      </w:r>
+      <w:r>
+        <w:rPr>
+          <w:rFonts w:ascii="Calibri" w:eastAsia="Times New Roman" w:hAnsi="Calibri" w:cs="Calibri"/>
+          <w:b/>
+          <w:color w:val="000000" w:themeColor="text1"/>
+          <w:lang w:eastAsia="en-MY"/>
+        </w:rPr>
+        <w:t>SimpleClub</w:t>
+      </w:r>
+      <w:r>
+        <w:rPr>
+          <w:rFonts w:ascii="Calibri" w:eastAsia="Times New Roman" w:hAnsi="Calibri" w:cs="Calibri"/>
+          <w:color w:val="000000" w:themeColor="text1"/>
+          <w:lang w:eastAsia="en-MY"/>
+        </w:rPr>
+        <w:t xml:space="preserve">. If it has either </w:t>
+      </w:r>
+      <w:r>
+        <w:rPr>
+          <w:rFonts w:ascii="Calibri" w:eastAsia="Times New Roman" w:hAnsi="Calibri" w:cs="Calibri"/>
           <w:color w:val="FF0000"/>
           <w:lang w:eastAsia="en-MY"/>
         </w:rPr>
-        <w:t xml:space="preserve">checkStatus() </w:t>
-      </w:r>
-      <w:r>
-        <w:rPr>
-          <w:rFonts w:ascii="Calibri" w:eastAsia="Times New Roman" w:hAnsi="Calibri" w:cs="Calibri"/>
-          <w:color w:val="000000"/>
-          <w:lang w:eastAsia="en-MY"/>
-        </w:rPr>
-        <w:t>method is called.</w:t>
+        <w:t xml:space="preserve">LimbsCapability.ARM </w:t>
+      </w:r>
+      <w:r>
+        <w:rPr>
+          <w:rFonts w:ascii="Calibri" w:eastAsia="Times New Roman" w:hAnsi="Calibri" w:cs="Calibri"/>
+          <w:color w:val="000000" w:themeColor="text1"/>
+          <w:lang w:eastAsia="en-MY"/>
+        </w:rPr>
+        <w:t>or</w:t>
+      </w:r>
+      <w:r>
+        <w:rPr>
+          <w:rFonts w:ascii="Calibri" w:eastAsia="Times New Roman" w:hAnsi="Calibri" w:cs="Calibri"/>
+          <w:color w:val="FF0000"/>
+          <w:lang w:eastAsia="en-MY"/>
+        </w:rPr>
+        <w:t xml:space="preserve"> </w:t>
+      </w:r>
+      <w:r>
+        <w:rPr>
+          <w:rFonts w:ascii="Calibri" w:eastAsia="Times New Roman" w:hAnsi="Calibri" w:cs="Calibri"/>
+          <w:color w:val="FF0000"/>
+          <w:lang w:eastAsia="en-MY"/>
+        </w:rPr>
+        <w:t>LimbsCapability</w:t>
+      </w:r>
+      <w:r>
+        <w:rPr>
+          <w:rFonts w:ascii="Calibri" w:eastAsia="Times New Roman" w:hAnsi="Calibri" w:cs="Calibri"/>
+          <w:color w:val="FF0000"/>
+          <w:lang w:eastAsia="en-MY"/>
+        </w:rPr>
+        <w:t>.LEG</w:t>
+      </w:r>
+      <w:r>
+        <w:rPr>
+          <w:rFonts w:ascii="Calibri" w:eastAsia="Times New Roman" w:hAnsi="Calibri" w:cs="Calibri"/>
+          <w:color w:val="FF0000"/>
+          <w:lang w:eastAsia="en-MY"/>
+        </w:rPr>
+        <w:t xml:space="preserve">, </w:t>
+      </w:r>
+      <w:r>
+        <w:rPr>
+          <w:rFonts w:ascii="Calibri" w:eastAsia="Times New Roman" w:hAnsi="Calibri" w:cs="Calibri"/>
+          <w:color w:val="000000" w:themeColor="text1"/>
+          <w:lang w:eastAsia="en-MY"/>
+        </w:rPr>
+        <w:t xml:space="preserve">a </w:t>
+      </w:r>
+      <w:r>
+        <w:rPr>
+          <w:rFonts w:ascii="Calibri" w:eastAsia="Times New Roman" w:hAnsi="Calibri" w:cs="Calibri"/>
+          <w:b/>
+          <w:color w:val="000000" w:themeColor="text1"/>
+          <w:lang w:eastAsia="en-MY"/>
+        </w:rPr>
+        <w:t>SimpleClub</w:t>
+      </w:r>
+      <w:r>
+        <w:rPr>
+          <w:rFonts w:ascii="Calibri" w:eastAsia="Times New Roman" w:hAnsi="Calibri" w:cs="Calibri"/>
+          <w:color w:val="000000" w:themeColor="text1"/>
+          <w:lang w:eastAsia="en-MY"/>
+        </w:rPr>
+        <w:t xml:space="preserve"> will be added to the location of the</w:t>
+      </w:r>
+      <w:r>
+        <w:rPr>
+          <w:rFonts w:ascii="Calibri" w:eastAsia="Times New Roman" w:hAnsi="Calibri" w:cs="Calibri"/>
+          <w:b/>
+          <w:color w:val="000000" w:themeColor="text1"/>
+          <w:lang w:eastAsia="en-MY"/>
+        </w:rPr>
+        <w:t xml:space="preserve"> Zombie</w:t>
+      </w:r>
+      <w:r>
+        <w:rPr>
+          <w:rFonts w:ascii="Calibri" w:eastAsia="Times New Roman" w:hAnsi="Calibri" w:cs="Calibri"/>
+          <w:color w:val="000000" w:themeColor="text1"/>
+          <w:lang w:eastAsia="en-MY"/>
+        </w:rPr>
+        <w:t>.</w:t>
       </w:r>
     </w:p>
     <w:p>
@@ -3373,6 +3779,53 @@
           <w:color w:val="FF0000"/>
           <w:lang w:eastAsia="en-MY"/>
         </w:rPr>
+        <w:t>check</w:t>
+      </w:r>
+      <w:r>
+        <w:rPr>
+          <w:rFonts w:ascii="Calibri" w:eastAsia="Times New Roman" w:hAnsi="Calibri" w:cs="Calibri"/>
+          <w:color w:val="FF0000"/>
+          <w:lang w:eastAsia="en-MY"/>
+        </w:rPr>
+        <w:t>Arm</w:t>
+      </w:r>
+      <w:r>
+        <w:rPr>
+          <w:rFonts w:ascii="Calibri" w:eastAsia="Times New Roman" w:hAnsi="Calibri" w:cs="Calibri"/>
+          <w:color w:val="FF0000"/>
+          <w:lang w:eastAsia="en-MY"/>
+        </w:rPr>
+        <w:t xml:space="preserve">Status() </w:t>
+      </w:r>
+      <w:r>
+        <w:rPr>
+          <w:rFonts w:ascii="Calibri" w:eastAsia="Times New Roman" w:hAnsi="Calibri" w:cs="Calibri"/>
+          <w:color w:val="000000"/>
+          <w:lang w:eastAsia="en-MY"/>
+        </w:rPr>
+        <w:t>method is called after that.</w:t>
+      </w:r>
+    </w:p>
+    <w:p>
+      <w:pPr>
+        <w:numPr>
+          <w:ilvl w:val="1"/>
+          <w:numId w:val="79"/>
+        </w:numPr>
+        <w:ind w:left="1440" w:hanging="360"/>
+        <w:textAlignment w:val="baseline"/>
+        <w:rPr>
+          <w:rFonts w:ascii="Calibri" w:eastAsia="Times New Roman" w:hAnsi="Calibri" w:cs="Calibri"/>
+          <w:color w:val="000000"/>
+          <w:lang w:eastAsia="en-MY"/>
+        </w:rPr>
+      </w:pPr>
+      <w:r>
+        <w:rPr>
+          <w:rFonts w:ascii="Calibri" w:eastAsia="Times New Roman" w:hAnsi="Calibri" w:cs="Calibri"/>
+          <w:color w:val="FF0000"/>
+          <w:lang w:eastAsia="en-MY"/>
+        </w:rPr>
         <w:t>isSecondTurn</w:t>
       </w:r>
       <w:r>
@@ -3727,6 +4180,77 @@
       <w:r>
         <w:rPr>
           <w:rFonts w:ascii="Calibri" w:eastAsia="Times New Roman" w:hAnsi="Calibri" w:cs="Calibri"/>
+          <w:color w:val="FF0000"/>
+          <w:lang w:eastAsia="en-MY"/>
+        </w:rPr>
+        <w:t xml:space="preserve">returnAction() </w:t>
+      </w:r>
+      <w:r>
+        <w:rPr>
+          <w:rFonts w:ascii="Calibri" w:eastAsia="Times New Roman" w:hAnsi="Calibri" w:cs="Calibri"/>
+          <w:color w:val="000000"/>
+          <w:lang w:eastAsia="en-MY"/>
+        </w:rPr>
+        <w:t xml:space="preserve">method is used in this method for returning an action based on </w:t>
+      </w:r>
+      <w:r>
+        <w:rPr>
+          <w:rFonts w:ascii="Calibri" w:eastAsia="Times New Roman" w:hAnsi="Calibri" w:cs="Calibri"/>
+          <w:color w:val="FF0000"/>
+          <w:lang w:eastAsia="en-MY"/>
+        </w:rPr>
+        <w:t>behaviours</w:t>
+      </w:r>
+      <w:r>
+        <w:rPr>
+          <w:rFonts w:ascii="Calibri" w:eastAsia="Times New Roman" w:hAnsi="Calibri" w:cs="Calibri"/>
+          <w:color w:val="000000"/>
+          <w:lang w:eastAsia="en-MY"/>
+        </w:rPr>
+        <w:t xml:space="preserve"> or </w:t>
+      </w:r>
+      <w:r>
+        <w:rPr>
+          <w:rFonts w:ascii="Calibri" w:eastAsia="Times New Roman" w:hAnsi="Calibri" w:cs="Calibri"/>
+          <w:color w:val="FF0000"/>
+          <w:lang w:eastAsia="en-MY"/>
+        </w:rPr>
+        <w:t>be</w:t>
+      </w:r>
+      <w:r>
+        <w:rPr>
+          <w:rFonts w:ascii="Calibri" w:eastAsia="Times New Roman" w:hAnsi="Calibri" w:cs="Calibri"/>
+          <w:color w:val="FF0000"/>
+          <w:lang w:eastAsia="en-MY"/>
+        </w:rPr>
+        <w:t>havioursWithoutLegs</w:t>
+      </w:r>
+      <w:r>
+        <w:rPr>
+          <w:rFonts w:ascii="Calibri" w:eastAsia="Times New Roman" w:hAnsi="Calibri" w:cs="Calibri"/>
+          <w:color w:val="FF0000"/>
+          <w:lang w:eastAsia="en-MY"/>
+        </w:rPr>
+        <w:t>.</w:t>
+      </w:r>
+    </w:p>
+    <w:p>
+      <w:pPr>
+        <w:numPr>
+          <w:ilvl w:val="1"/>
+          <w:numId w:val="80"/>
+        </w:numPr>
+        <w:ind w:left="1440" w:hanging="360"/>
+        <w:textAlignment w:val="baseline"/>
+        <w:rPr>
+          <w:rFonts w:ascii="Calibri" w:eastAsia="Times New Roman" w:hAnsi="Calibri" w:cs="Calibri"/>
+          <w:color w:val="000000"/>
+          <w:lang w:eastAsia="en-MY"/>
+        </w:rPr>
+      </w:pPr>
+      <w:r>
+        <w:rPr>
+          <w:rFonts w:ascii="Calibri" w:eastAsia="Times New Roman" w:hAnsi="Calibri" w:cs="Calibri"/>
           <w:color w:val="000000"/>
           <w:lang w:eastAsia="en-MY"/>
         </w:rPr>
@@ -3805,7 +4329,64 @@
           <w:color w:val="000000"/>
           <w:lang w:eastAsia="en-MY"/>
         </w:rPr>
-        <w:t>If Zombies have dropped both arms, it will still have pick up behaviour (maybe with its jaw) but the weapon will still drop after picking it up because it is unstable to use a jaw to hold a weapon. The modified playTurn is use to control the the movement of the Zombie. If behaviours is used, the zombie moves normally. If behaviourWithoutLegs is used, zombie can only attack and pick up weapon.</w:t>
+        <w:t>The modified playTurn is use to control the the</w:t>
+      </w:r>
+      <w:r>
+        <w:rPr>
+          <w:rFonts w:ascii="Calibri" w:eastAsia="Times New Roman" w:hAnsi="Calibri" w:cs="Calibri"/>
+          <w:color w:val="000000"/>
+          <w:lang w:eastAsia="en-MY"/>
+        </w:rPr>
+        <w:t xml:space="preserve"> type of behaviour</w:t>
+      </w:r>
+      <w:r>
+        <w:rPr>
+          <w:rFonts w:ascii="Calibri" w:eastAsia="Times New Roman" w:hAnsi="Calibri" w:cs="Calibri"/>
+          <w:color w:val="000000"/>
+          <w:lang w:eastAsia="en-MY"/>
+        </w:rPr>
+        <w:t xml:space="preserve"> of the Zombie</w:t>
+      </w:r>
+      <w:r>
+        <w:rPr>
+          <w:rFonts w:ascii="Calibri" w:eastAsia="Times New Roman" w:hAnsi="Calibri" w:cs="Calibri"/>
+          <w:color w:val="000000"/>
+          <w:lang w:eastAsia="en-MY"/>
+        </w:rPr>
+        <w:t xml:space="preserve"> based on its cuurent number of limbs</w:t>
+      </w:r>
+      <w:r>
+        <w:rPr>
+          <w:rFonts w:ascii="Calibri" w:eastAsia="Times New Roman" w:hAnsi="Calibri" w:cs="Calibri"/>
+          <w:color w:val="000000"/>
+          <w:lang w:eastAsia="en-MY"/>
+        </w:rPr>
+        <w:t xml:space="preserve">. </w:t>
+      </w:r>
+      <w:r>
+        <w:rPr>
+          <w:rFonts w:ascii="Calibri" w:eastAsia="Times New Roman" w:hAnsi="Calibri" w:cs="Calibri"/>
+          <w:color w:val="000000"/>
+          <w:lang w:eastAsia="en-MY"/>
+        </w:rPr>
+        <w:t xml:space="preserve">The design choice is for encapsulating everything that is related to Zombie inside the </w:t>
+      </w:r>
+      <w:r>
+        <w:rPr>
+          <w:rFonts w:ascii="Calibri" w:eastAsia="Times New Roman" w:hAnsi="Calibri" w:cs="Calibri"/>
+          <w:b/>
+          <w:color w:val="000000"/>
+          <w:lang w:eastAsia="en-MY"/>
+        </w:rPr>
+        <w:t>Zombie</w:t>
+      </w:r>
+      <w:r>
+        <w:rPr>
+          <w:rFonts w:ascii="Calibri" w:eastAsia="Times New Roman" w:hAnsi="Calibri" w:cs="Calibri"/>
+          <w:color w:val="000000"/>
+          <w:lang w:eastAsia="en-MY"/>
+        </w:rPr>
+        <w:t xml:space="preserve"> class.</w:t>
       </w:r>
     </w:p>
     <w:p>
@@ -4268,6 +4849,17 @@
           <w:lang w:eastAsia="en-MY"/>
         </w:rPr>
         <w:t>Crafting Weapons</w:t>
+      </w:r>
+      <w:r>
+        <w:rPr>
+          <w:rFonts w:ascii="Calibri" w:eastAsia="Times New Roman" w:hAnsi="Calibri" w:cs="Calibri"/>
+          <w:color w:val="000000"/>
+          <w:sz w:val="28"/>
+          <w:szCs w:val="28"/>
+          <w:u w:val="single"/>
+          <w:lang w:eastAsia="en-MY"/>
+        </w:rPr>
+        <w:t>( Updated for Assignment 2)</w:t>
       </w:r>
     </w:p>
     <w:p>

</xml_diff>

<commit_message>
Updated Design Rationale for the task Farmers and Food (Application)
</commit_message>
<xml_diff>
--- a/design-docs/Design Rationale.docx
+++ b/design-docs/Design Rationale.docx
@@ -11222,7 +11222,7 @@
     <w:p>
       <w:pPr>
         <w:rPr>
-          <w:rFonts w:ascii="Microsoft YaHei" w:eastAsia="Microsoft YaHei" w:hAnsi="Microsoft YaHei" w:cs="Microsoft YaHei" w:hint="eastAsia"/>
+          <w:rFonts w:ascii="Microsoft YaHei" w:eastAsia="Microsoft YaHei" w:hAnsi="Microsoft YaHei" w:cs="Microsoft YaHei"/>
         </w:rPr>
       </w:pPr>
       <w:r>
@@ -11415,7 +11415,7 @@
     <w:p>
       <w:pPr>
         <w:rPr>
-          <w:rFonts w:ascii="Microsoft YaHei" w:eastAsia="Microsoft YaHei" w:hAnsi="Microsoft YaHei" w:cs="Microsoft YaHei" w:hint="eastAsia"/>
+          <w:rFonts w:ascii="Microsoft YaHei" w:eastAsia="Microsoft YaHei" w:hAnsi="Microsoft YaHei" w:cs="Microsoft YaHei"/>
         </w:rPr>
       </w:pPr>
       <w:r>
@@ -12687,7 +12687,7 @@
         </w:numPr>
         <w:spacing w:line="276" w:lineRule="auto"/>
         <w:rPr>
-          <w:rFonts w:ascii="Calibri" w:eastAsia="Calibri" w:hAnsi="Calibri" w:cs="Calibri" w:hint="eastAsia"/>
+          <w:rFonts w:ascii="Calibri" w:eastAsia="Calibri" w:hAnsi="Calibri" w:cs="Calibri"/>
           <w:color w:val="000000" w:themeColor="text1"/>
         </w:rPr>
       </w:pPr>
@@ -21813,7 +21813,173 @@
         </w:rPr>
       </w:pPr>
     </w:p>
-    <w:p/>
+    <w:p>
+      <w:r>
+        <w:rPr>
+          <w:b/>
+          <w:bCs/>
+        </w:rPr>
+        <w:t>Application</w:t>
+      </w:r>
+      <w:r>
+        <w:rPr>
+          <w:b/>
+          <w:bCs/>
+        </w:rPr>
+        <w:t xml:space="preserve"> </w:t>
+      </w:r>
+      <w:r>
+        <w:t>[Driver</w:t>
+      </w:r>
+      <w:r>
+        <w:t xml:space="preserve"> class</w:t>
+      </w:r>
+      <w:r>
+        <w:t>]</w:t>
+      </w:r>
+    </w:p>
+    <w:p>
+      <w:pPr>
+        <w:rPr>
+          <w:rFonts w:ascii="Calibri" w:eastAsia="Calibri" w:hAnsi="Calibri" w:cs="Calibri"/>
+        </w:rPr>
+      </w:pPr>
+      <w:r>
+        <w:rPr>
+          <w:rFonts w:ascii="Calibri" w:eastAsia="Calibri" w:hAnsi="Calibri" w:cs="Calibri"/>
+        </w:rPr>
+        <w:t>New Changes and Responsibilities:</w:t>
+      </w:r>
+    </w:p>
+    <w:p>
+      <w:pPr>
+        <w:pStyle w:val="ListParagraph"/>
+        <w:numPr>
+          <w:ilvl w:val="0"/>
+          <w:numId w:val="50"/>
+        </w:numPr>
+        <w:rPr>
+          <w:rFonts w:ascii="Calibri" w:eastAsia="Calibri" w:hAnsi="Calibri" w:cs="Calibri" w:hint="eastAsia"/>
+          <w:b/>
+        </w:rPr>
+      </w:pPr>
+      <w:r>
+        <w:rPr>
+          <w:rFonts w:ascii="Calibri" w:eastAsia="Calibri" w:hAnsi="Calibri" w:cs="Calibri"/>
+          <w:bCs/>
+        </w:rPr>
+        <w:t xml:space="preserve">Add new </w:t>
+      </w:r>
+      <w:r>
+        <w:rPr>
+          <w:rFonts w:ascii="Calibri" w:eastAsia="Calibri" w:hAnsi="Calibri" w:cs="Calibri"/>
+          <w:b/>
+        </w:rPr>
+        <w:t xml:space="preserve">Actor </w:t>
+      </w:r>
+      <w:r>
+        <w:rPr>
+          <w:rFonts w:ascii="Calibri" w:eastAsia="Calibri" w:hAnsi="Calibri" w:cs="Calibri"/>
+          <w:bCs/>
+        </w:rPr>
+        <w:t>(</w:t>
+      </w:r>
+      <w:r>
+        <w:rPr>
+          <w:rFonts w:ascii="Calibri" w:eastAsia="Calibri" w:hAnsi="Calibri" w:cs="Calibri"/>
+          <w:b/>
+        </w:rPr>
+        <w:t>Farmer</w:t>
+      </w:r>
+      <w:r>
+        <w:rPr>
+          <w:rFonts w:ascii="Calibri" w:eastAsia="Calibri" w:hAnsi="Calibri" w:cs="Calibri"/>
+          <w:bCs/>
+        </w:rPr>
+        <w:t xml:space="preserve">) </w:t>
+      </w:r>
+      <w:r>
+        <w:rPr>
+          <w:rFonts w:ascii="Calibri" w:eastAsia="Calibri" w:hAnsi="Calibri" w:cs="Calibri"/>
+          <w:bCs/>
+        </w:rPr>
+        <w:t>onto the</w:t>
+      </w:r>
+      <w:r>
+        <w:rPr>
+          <w:rFonts w:ascii="Calibri" w:eastAsia="Calibri" w:hAnsi="Calibri" w:cs="Calibri"/>
+          <w:b/>
+          <w:lang w:val="en-US"/>
+        </w:rPr>
+        <w:t xml:space="preserve"> </w:t>
+      </w:r>
+      <w:proofErr w:type="spellStart"/>
+      <w:r>
+        <w:rPr>
+          <w:rFonts w:ascii="Calibri" w:eastAsia="Calibri" w:hAnsi="Calibri" w:cs="Calibri"/>
+          <w:b/>
+          <w:lang w:val="en-US"/>
+        </w:rPr>
+        <w:t>GameMap</w:t>
+      </w:r>
+      <w:proofErr w:type="spellEnd"/>
+    </w:p>
+    <w:p>
+      <w:pPr>
+        <w:pStyle w:val="ListParagraph"/>
+        <w:numPr>
+          <w:ilvl w:val="1"/>
+          <w:numId w:val="50"/>
+        </w:numPr>
+      </w:pPr>
+      <w:r>
+        <w:rPr>
+          <w:lang w:val="en-US"/>
+        </w:rPr>
+        <w:t>randomly p</w:t>
+      </w:r>
+      <w:r>
+        <w:rPr>
+          <w:lang w:val="en-US"/>
+        </w:rPr>
+        <w:t>lace 2 farmers within the fence area</w:t>
+      </w:r>
+      <w:r>
+        <w:rPr>
+          <w:lang w:val="en-US"/>
+        </w:rPr>
+        <w:t xml:space="preserve"> after ensuring the location has no other </w:t>
+      </w:r>
+      <w:r>
+        <w:rPr>
+          <w:lang w:val="en-US"/>
+        </w:rPr>
+        <w:t>actor</w:t>
+      </w:r>
+      <w:r>
+        <w:rPr>
+          <w:lang w:val="en-US"/>
+        </w:rPr>
+        <w:t>.</w:t>
+      </w:r>
+    </w:p>
+    <w:p>
+      <w:pPr>
+        <w:pStyle w:val="ListParagraph"/>
+        <w:numPr>
+          <w:ilvl w:val="1"/>
+          <w:numId w:val="50"/>
+        </w:numPr>
+        <w:rPr>
+          <w:rFonts w:hint="eastAsia"/>
+          <w:b/>
+          <w:bCs/>
+        </w:rPr>
+      </w:pPr>
+      <w:r>
+        <w:t>Place another 2 farmers outside of the fence area (one left side and the other right side of the map)</w:t>
+      </w:r>
+    </w:p>
     <w:p>
       <w:pPr>
         <w:rPr>
@@ -31154,6 +31320,7 @@
     <w:lsdException w:name="HTML Sample" w:semiHidden="1" w:unhideWhenUsed="1"/>
     <w:lsdException w:name="HTML Typewriter" w:semiHidden="1" w:unhideWhenUsed="1"/>
     <w:lsdException w:name="HTML Variable" w:semiHidden="1" w:unhideWhenUsed="1"/>
+    <w:lsdException w:name="Normal Table" w:semiHidden="1" w:unhideWhenUsed="1"/>
     <w:lsdException w:name="annotation subject" w:semiHidden="1" w:unhideWhenUsed="1"/>
     <w:lsdException w:name="No List" w:semiHidden="1" w:unhideWhenUsed="1"/>
     <w:lsdException w:name="Outline List 1" w:semiHidden="1" w:unhideWhenUsed="1"/>
@@ -31196,8 +31363,11 @@
     <w:lsdException w:name="Table Contemporary" w:semiHidden="1" w:unhideWhenUsed="1"/>
     <w:lsdException w:name="Table Elegant" w:semiHidden="1" w:unhideWhenUsed="1"/>
     <w:lsdException w:name="Table Professional" w:semiHidden="1" w:unhideWhenUsed="1"/>
+    <w:lsdException w:name="Table Subtle 1" w:semiHidden="1" w:unhideWhenUsed="1"/>
     <w:lsdException w:name="Table Subtle 2" w:semiHidden="1" w:unhideWhenUsed="1"/>
     <w:lsdException w:name="Table Web 1" w:semiHidden="1" w:unhideWhenUsed="1"/>
+    <w:lsdException w:name="Table Web 2" w:semiHidden="1" w:unhideWhenUsed="1"/>
+    <w:lsdException w:name="Table Web 3" w:semiHidden="1" w:unhideWhenUsed="1"/>
     <w:lsdException w:name="Balloon Text" w:semiHidden="1" w:unhideWhenUsed="1"/>
     <w:lsdException w:name="Table Grid" w:uiPriority="39"/>
     <w:lsdException w:name="Table Theme" w:semiHidden="1" w:unhideWhenUsed="1"/>

</xml_diff>

<commit_message>
Updated Design Rationale for task Farmers and Food (Exception handling)
</commit_message>
<xml_diff>
--- a/design-docs/Design Rationale.docx
+++ b/design-docs/Design Rationale.docx
@@ -9283,6 +9283,27 @@
     </w:p>
     <w:p>
       <w:pPr>
+        <w:pStyle w:val="ListParagraph"/>
+        <w:numPr>
+          <w:ilvl w:val="0"/>
+          <w:numId w:val="5"/>
+        </w:numPr>
+        <w:spacing w:line="276" w:lineRule="auto"/>
+        <w:rPr>
+          <w:rFonts w:ascii="Calibri" w:eastAsia="Calibri" w:hAnsi="Calibri" w:cs="Calibri"/>
+          <w:color w:val="538135" w:themeColor="accent6" w:themeShade="BF"/>
+        </w:rPr>
+      </w:pPr>
+      <w:r>
+        <w:rPr>
+          <w:rFonts w:ascii="Calibri" w:eastAsia="Calibri" w:hAnsi="Calibri" w:cs="Calibri"/>
+          <w:color w:val="538135" w:themeColor="accent6" w:themeShade="BF"/>
+        </w:rPr>
+        <w:t>Exception handling is added.</w:t>
+      </w:r>
+    </w:p>
+    <w:p>
+      <w:pPr>
         <w:rPr>
           <w:rFonts w:ascii="Calibri" w:eastAsia="Calibri" w:hAnsi="Calibri" w:cs="Calibri"/>
           <w:b/>
@@ -10198,7 +10219,6 @@
           <w:rFonts w:ascii="Calibri" w:eastAsia="Calibri" w:hAnsi="Calibri" w:cs="Calibri"/>
           <w:i/>
         </w:rPr>
-        <w:lastRenderedPageBreak/>
         <w:t>ZombieCapability</w:t>
       </w:r>
       <w:proofErr w:type="spellEnd"/>
@@ -11155,6 +11175,7 @@
           <w:rFonts w:ascii="Calibri" w:eastAsia="Calibri" w:hAnsi="Calibri" w:cs="Calibri"/>
           <w:color w:val="2E74B5" w:themeColor="accent5" w:themeShade="BF"/>
         </w:rPr>
+        <w:lastRenderedPageBreak/>
         <w:t>boolean</w:t>
       </w:r>
       <w:proofErr w:type="spellEnd"/>
@@ -11229,7 +11250,6 @@
         <w:rPr>
           <w:rFonts w:ascii="Calibri" w:eastAsia="Calibri" w:hAnsi="Calibri" w:cs="Calibri"/>
         </w:rPr>
-        <w:lastRenderedPageBreak/>
         <w:t>Design Choices / Reasons (</w:t>
       </w:r>
       <w:proofErr w:type="spellStart"/>
@@ -12074,6 +12094,37 @@
     <w:p>
       <w:pPr>
         <w:numPr>
+          <w:ilvl w:val="1"/>
+          <w:numId w:val="45"/>
+        </w:numPr>
+        <w:spacing w:line="276" w:lineRule="auto"/>
+        <w:rPr>
+          <w:rFonts w:ascii="Calibri" w:eastAsia="Calibri" w:hAnsi="Calibri" w:cs="Calibri"/>
+        </w:rPr>
+      </w:pPr>
+      <w:r>
+        <w:rPr>
+          <w:rFonts w:ascii="Calibri" w:eastAsia="Calibri" w:hAnsi="Calibri" w:cs="Calibri"/>
+        </w:rPr>
+        <w:t xml:space="preserve">it throws new Exception if </w:t>
+      </w:r>
+      <w:r>
+        <w:rPr>
+          <w:rFonts w:ascii="Calibri" w:eastAsia="Calibri" w:hAnsi="Calibri" w:cs="Calibri"/>
+          <w:color w:val="FF0000"/>
+        </w:rPr>
+        <w:t>age</w:t>
+      </w:r>
+      <w:r>
+        <w:rPr>
+          <w:rFonts w:ascii="Calibri" w:eastAsia="Calibri" w:hAnsi="Calibri" w:cs="Calibri"/>
+        </w:rPr>
+        <w:t xml:space="preserve"> is negative.</w:t>
+      </w:r>
+    </w:p>
+    <w:p>
+      <w:pPr>
+        <w:numPr>
           <w:ilvl w:val="0"/>
           <w:numId w:val="45"/>
         </w:numPr>
@@ -12365,6 +12416,7 @@
           <w:rFonts w:ascii="Calibri" w:eastAsia="Calibri" w:hAnsi="Calibri" w:cs="Calibri"/>
           <w:i/>
         </w:rPr>
+        <w:lastRenderedPageBreak/>
         <w:t>ItemCapability.CAN_BE_FERTILIZED</w:t>
       </w:r>
       <w:proofErr w:type="spellEnd"/>
@@ -12441,7 +12493,6 @@
           <w:rFonts w:ascii="Calibri" w:eastAsia="Calibri" w:hAnsi="Calibri" w:cs="Calibri"/>
           <w:i/>
         </w:rPr>
-        <w:lastRenderedPageBreak/>
         <w:t>ItemCapability.CAN_BE_HARVESTED</w:t>
       </w:r>
       <w:proofErr w:type="spellEnd"/>
@@ -12899,6 +12950,50 @@
           <w:rFonts w:ascii="Calibri" w:eastAsia="Calibri" w:hAnsi="Calibri" w:cs="Calibri"/>
         </w:rPr>
       </w:pPr>
+      <w:r>
+        <w:rPr>
+          <w:rFonts w:ascii="Calibri" w:eastAsia="Calibri" w:hAnsi="Calibri" w:cs="Calibri"/>
+        </w:rPr>
+        <w:t xml:space="preserve">In the setter for the attribute </w:t>
+      </w:r>
+      <w:r>
+        <w:rPr>
+          <w:rFonts w:ascii="Calibri" w:eastAsia="Calibri" w:hAnsi="Calibri" w:cs="Calibri"/>
+          <w:color w:val="FF0000"/>
+        </w:rPr>
+        <w:t>age</w:t>
+      </w:r>
+      <w:r>
+        <w:rPr>
+          <w:rFonts w:ascii="Calibri" w:eastAsia="Calibri" w:hAnsi="Calibri" w:cs="Calibri"/>
+        </w:rPr>
+        <w:t xml:space="preserve">, exception is thrown to follow the </w:t>
+      </w:r>
+      <w:r>
+        <w:rPr>
+          <w:rFonts w:ascii="Calibri" w:eastAsia="Calibri" w:hAnsi="Calibri" w:cs="Calibri"/>
+          <w:highlight w:val="yellow"/>
+        </w:rPr>
+        <w:t>Fail Fast</w:t>
+      </w:r>
+      <w:r>
+        <w:rPr>
+          <w:rFonts w:ascii="Calibri" w:eastAsia="Calibri" w:hAnsi="Calibri" w:cs="Calibri"/>
+        </w:rPr>
+        <w:t xml:space="preserve"> design principle as the system would fail immediately and visibly when age is set to be negative.</w:t>
+      </w:r>
+    </w:p>
+    <w:p>
+      <w:pPr>
+        <w:numPr>
+          <w:ilvl w:val="0"/>
+          <w:numId w:val="4"/>
+        </w:numPr>
+        <w:spacing w:line="276" w:lineRule="auto"/>
+        <w:rPr>
+          <w:rFonts w:ascii="Calibri" w:eastAsia="Calibri" w:hAnsi="Calibri" w:cs="Calibri"/>
+        </w:rPr>
+      </w:pPr>
       <w:proofErr w:type="spellStart"/>
       <w:r>
         <w:rPr>
@@ -13274,6 +13369,7 @@
         <w:rPr>
           <w:rFonts w:ascii="Calibri" w:eastAsia="Calibri" w:hAnsi="Calibri" w:cs="Calibri"/>
         </w:rPr>
+        <w:lastRenderedPageBreak/>
         <w:t xml:space="preserve">This design can be reused when there are other </w:t>
       </w:r>
       <w:r>
@@ -13439,15 +13535,7 @@
           <w:rFonts w:ascii="Calibri" w:eastAsia="Calibri" w:hAnsi="Calibri" w:cs="Calibri"/>
           <w:color w:val="000000" w:themeColor="text1"/>
         </w:rPr>
-        <w:t xml:space="preserve"> method from </w:t>
-      </w:r>
-      <w:r>
-        <w:rPr>
-          <w:rFonts w:ascii="Calibri" w:eastAsia="Calibri" w:hAnsi="Calibri" w:cs="Calibri"/>
-          <w:color w:val="000000" w:themeColor="text1"/>
-        </w:rPr>
-        <w:lastRenderedPageBreak/>
-        <w:t xml:space="preserve">Location as it is already coded in the </w:t>
+        <w:t xml:space="preserve"> method from Location as it is already coded in the </w:t>
       </w:r>
       <w:proofErr w:type="spellStart"/>
       <w:r>
@@ -14283,6 +14371,7 @@
           <w:rFonts w:ascii="Calibri" w:eastAsia="Calibri" w:hAnsi="Calibri" w:cs="Calibri"/>
           <w:color w:val="0000FF"/>
         </w:rPr>
+        <w:lastRenderedPageBreak/>
         <w:t>addCapability</w:t>
       </w:r>
       <w:proofErr w:type="spellEnd"/>
@@ -14470,7 +14559,6 @@
         <w:rPr>
           <w:rFonts w:ascii="Calibri" w:eastAsia="Calibri" w:hAnsi="Calibri" w:cs="Calibri"/>
         </w:rPr>
-        <w:lastRenderedPageBreak/>
         <w:t xml:space="preserve">It is designed to avoid repetition of code when checking whether the </w:t>
       </w:r>
       <w:r>
@@ -15408,6 +15496,7 @@
         <w:rPr>
           <w:rFonts w:ascii="Calibri" w:eastAsia="Calibri" w:hAnsi="Calibri" w:cs="Calibri"/>
         </w:rPr>
+        <w:lastRenderedPageBreak/>
         <w:t>It has one private attribute (</w:t>
       </w:r>
       <w:r>
@@ -15712,7 +15801,6 @@
         <w:rPr>
           <w:rFonts w:ascii="Calibri" w:eastAsia="Calibri" w:hAnsi="Calibri" w:cs="Calibri"/>
         </w:rPr>
-        <w:lastRenderedPageBreak/>
         <w:t xml:space="preserve">A new </w:t>
       </w:r>
       <w:r>
@@ -16552,6 +16640,7 @@
         <w:rPr>
           <w:rFonts w:ascii="Calibri" w:eastAsia="Calibri" w:hAnsi="Calibri" w:cs="Calibri"/>
         </w:rPr>
+        <w:lastRenderedPageBreak/>
         <w:t xml:space="preserve">It implements </w:t>
       </w:r>
       <w:r>
@@ -16814,7 +16903,6 @@
           <w:rFonts w:ascii="Calibri" w:eastAsia="Calibri" w:hAnsi="Calibri" w:cs="Calibri"/>
           <w:b/>
         </w:rPr>
-        <w:lastRenderedPageBreak/>
         <w:t>FertilizeAction</w:t>
       </w:r>
       <w:proofErr w:type="spellEnd"/>
@@ -17711,6 +17799,7 @@
         <w:rPr>
           <w:rFonts w:ascii="Calibri" w:eastAsia="Calibri" w:hAnsi="Calibri" w:cs="Calibri"/>
         </w:rPr>
+        <w:lastRenderedPageBreak/>
         <w:t>New Changes and Responsibilities:</w:t>
       </w:r>
     </w:p>
@@ -18032,7 +18121,6 @@
           <w:rFonts w:ascii="Calibri" w:eastAsia="Calibri" w:hAnsi="Calibri" w:cs="Calibri"/>
           <w:i/>
         </w:rPr>
-        <w:lastRenderedPageBreak/>
         <w:t>GroundCapability.CAN_BE_HARVESTED</w:t>
       </w:r>
       <w:proofErr w:type="spellEnd"/>
@@ -19058,6 +19146,7 @@
         <w:rPr>
           <w:rFonts w:ascii="Calibri" w:eastAsia="Calibri" w:hAnsi="Calibri" w:cs="Calibri"/>
         </w:rPr>
+        <w:lastRenderedPageBreak/>
         <w:t>This will look as though after harvesting a ripe crop, the farmer drops the food on the ground, while player place the food into the inventory.</w:t>
       </w:r>
     </w:p>
@@ -19254,7 +19343,6 @@
         <w:rPr>
           <w:rFonts w:ascii="Calibri" w:eastAsia="Calibri" w:hAnsi="Calibri" w:cs="Calibri"/>
         </w:rPr>
-        <w:lastRenderedPageBreak/>
         <w:t>Design Choices / Reasons:</w:t>
       </w:r>
     </w:p>
@@ -20127,6 +20215,7 @@
         <w:rPr>
           <w:rFonts w:ascii="Calibri" w:eastAsia="Calibri" w:hAnsi="Calibri" w:cs="Calibri"/>
         </w:rPr>
+        <w:lastRenderedPageBreak/>
         <w:t xml:space="preserve">It follows the </w:t>
       </w:r>
       <w:r>
@@ -20341,7 +20430,6 @@
         <w:rPr>
           <w:rFonts w:ascii="Calibri" w:eastAsia="Calibri" w:hAnsi="Calibri" w:cs="Calibri"/>
         </w:rPr>
-        <w:lastRenderedPageBreak/>
         <w:t>New changes and their Responsibilities:</w:t>
       </w:r>
     </w:p>
@@ -20784,7 +20872,7 @@
         <w:rPr>
           <w:rFonts w:ascii="Calibri" w:eastAsia="Calibri" w:hAnsi="Calibri" w:cs="Calibri"/>
         </w:rPr>
-        <w:t xml:space="preserve">Then, for </w:t>
+        <w:t xml:space="preserve">For </w:t>
       </w:r>
       <w:r>
         <w:rPr>
@@ -20824,7 +20912,55 @@
         <w:rPr>
           <w:rFonts w:ascii="Calibri" w:eastAsia="Calibri" w:hAnsi="Calibri" w:cs="Calibri"/>
         </w:rPr>
-        <w:t xml:space="preserve">will be removed from the inventory. As for </w:t>
+        <w:t>will be removed from the inventory</w:t>
+      </w:r>
+      <w:r>
+        <w:rPr>
+          <w:rFonts w:ascii="Calibri" w:eastAsia="Calibri" w:hAnsi="Calibri" w:cs="Calibri"/>
+        </w:rPr>
+        <w:t xml:space="preserve"> or its location depending on when </w:t>
+      </w:r>
+      <w:r>
+        <w:rPr>
+          <w:rFonts w:ascii="Calibri" w:eastAsia="Calibri" w:hAnsi="Calibri" w:cs="Calibri"/>
+          <w:b/>
+          <w:bCs/>
+        </w:rPr>
+        <w:t xml:space="preserve">Player </w:t>
+      </w:r>
+      <w:r>
+        <w:rPr>
+          <w:rFonts w:ascii="Calibri" w:eastAsia="Calibri" w:hAnsi="Calibri" w:cs="Calibri"/>
+        </w:rPr>
+        <w:t xml:space="preserve">performs this action as </w:t>
+      </w:r>
+      <w:r>
+        <w:rPr>
+          <w:rFonts w:ascii="Calibri" w:eastAsia="Calibri" w:hAnsi="Calibri" w:cs="Calibri"/>
+          <w:b/>
+        </w:rPr>
+        <w:t xml:space="preserve">Player </w:t>
+      </w:r>
+      <w:r>
+        <w:rPr>
+          <w:rFonts w:ascii="Calibri" w:eastAsia="Calibri" w:hAnsi="Calibri" w:cs="Calibri"/>
+          <w:bCs/>
+        </w:rPr>
+        <w:t xml:space="preserve">can choose to eat or pick up when standing on a food. </w:t>
+      </w:r>
+      <w:proofErr w:type="spellStart"/>
+      <w:r>
+        <w:rPr>
+          <w:rFonts w:ascii="Calibri" w:eastAsia="Calibri" w:hAnsi="Calibri" w:cs="Calibri"/>
+        </w:rPr>
+        <w:t>As</w:t>
+      </w:r>
+      <w:proofErr w:type="spellEnd"/>
+      <w:r>
+        <w:rPr>
+          <w:rFonts w:ascii="Calibri" w:eastAsia="Calibri" w:hAnsi="Calibri" w:cs="Calibri"/>
+        </w:rPr>
+        <w:t xml:space="preserve"> for </w:t>
       </w:r>
       <w:r>
         <w:rPr>
@@ -21135,6 +21271,7 @@
         <w:rPr>
           <w:rFonts w:ascii="Calibri" w:eastAsia="Calibri" w:hAnsi="Calibri" w:cs="Calibri"/>
         </w:rPr>
+        <w:lastRenderedPageBreak/>
         <w:t xml:space="preserve">The design where </w:t>
       </w:r>
       <w:proofErr w:type="spellStart"/>
@@ -21478,7 +21615,6 @@
           <w:b/>
           <w:i/>
         </w:rPr>
-        <w:lastRenderedPageBreak/>
         <w:t>GroundCapability</w:t>
       </w:r>
       <w:proofErr w:type="spellEnd"/>
@@ -21859,7 +21995,7 @@
           <w:numId w:val="50"/>
         </w:numPr>
         <w:rPr>
-          <w:rFonts w:ascii="Calibri" w:eastAsia="Calibri" w:hAnsi="Calibri" w:cs="Calibri" w:hint="eastAsia"/>
+          <w:rFonts w:ascii="Calibri" w:eastAsia="Calibri" w:hAnsi="Calibri" w:cs="Calibri"/>
           <w:b/>
         </w:rPr>
       </w:pPr>
@@ -21971,7 +22107,6 @@
           <w:numId w:val="50"/>
         </w:numPr>
         <w:rPr>
-          <w:rFonts w:hint="eastAsia"/>
           <w:b/>
           <w:bCs/>
         </w:rPr>

</xml_diff>

<commit_message>
Updated in design rationale
</commit_message>
<xml_diff>
--- a/design-docs/Design Rationale.docx
+++ b/design-docs/Design Rationale.docx
@@ -6199,6 +6199,138 @@
         <w:rPr>
           <w:rFonts w:ascii="Calibri" w:eastAsia="Times New Roman" w:hAnsi="Calibri" w:cs="Calibri"/>
           <w:color w:val="000000"/>
+          <w:lang w:eastAsia="en-MY"/>
+        </w:rPr>
+        <w:t>.</w:t>
+      </w:r>
+    </w:p>
+    <w:p>
+      <w:pPr>
+        <w:textAlignment w:val="baseline"/>
+        <w:rPr>
+          <w:rFonts w:ascii="Calibri" w:eastAsia="Times New Roman" w:hAnsi="Calibri" w:cs="Calibri"/>
+          <w:b/>
+          <w:bCs/>
+          <w:color w:val="000000"/>
+          <w:lang w:eastAsia="en-MY"/>
+        </w:rPr>
+      </w:pPr>
+    </w:p>
+    <w:p>
+      <w:pPr>
+        <w:textAlignment w:val="baseline"/>
+        <w:rPr>
+          <w:rFonts w:ascii="Calibri" w:eastAsia="Times New Roman" w:hAnsi="Calibri" w:cs="Calibri"/>
+          <w:b/>
+          <w:bCs/>
+          <w:color w:val="000000"/>
+          <w:lang w:eastAsia="en-MY"/>
+        </w:rPr>
+      </w:pPr>
+      <w:r>
+        <w:rPr>
+          <w:rFonts w:ascii="Calibri" w:eastAsia="Times New Roman" w:hAnsi="Calibri" w:cs="Calibri"/>
+          <w:b/>
+          <w:bCs/>
+          <w:color w:val="000000"/>
+          <w:lang w:eastAsia="en-MY"/>
+        </w:rPr>
+        <w:t>Player [Existing Class]</w:t>
+      </w:r>
+    </w:p>
+    <w:p>
+      <w:pPr>
+        <w:textAlignment w:val="baseline"/>
+        <w:rPr>
+          <w:rFonts w:ascii="Calibri" w:eastAsia="Times New Roman" w:hAnsi="Calibri" w:cs="Calibri"/>
+          <w:color w:val="000000"/>
+          <w:lang w:eastAsia="en-MY"/>
+        </w:rPr>
+      </w:pPr>
+      <w:r>
+        <w:rPr>
+          <w:rFonts w:ascii="Calibri" w:eastAsia="Times New Roman" w:hAnsi="Calibri" w:cs="Calibri"/>
+          <w:color w:val="000000"/>
+          <w:lang w:eastAsia="en-MY"/>
+        </w:rPr>
+        <w:t>New Changes and their responsibilities:</w:t>
+      </w:r>
+    </w:p>
+    <w:p>
+      <w:pPr>
+        <w:pStyle w:val="ListParagraph"/>
+        <w:numPr>
+          <w:ilvl w:val="0"/>
+          <w:numId w:val="84"/>
+        </w:numPr>
+        <w:textAlignment w:val="baseline"/>
+        <w:rPr>
+          <w:rFonts w:ascii="Calibri" w:eastAsia="Times New Roman" w:hAnsi="Calibri" w:cs="Calibri"/>
+          <w:color w:val="FF0000"/>
+          <w:lang w:eastAsia="en-MY"/>
+        </w:rPr>
+      </w:pPr>
+      <w:r>
+        <w:rPr>
+          <w:rFonts w:ascii="Calibri" w:eastAsia="Times New Roman" w:hAnsi="Calibri" w:cs="Calibri"/>
+          <w:color w:val="FF0000"/>
+          <w:lang w:eastAsia="en-MY"/>
+        </w:rPr>
+        <w:t xml:space="preserve">Playturn() </w:t>
+      </w:r>
+      <w:r>
+        <w:rPr>
+          <w:rFonts w:ascii="Calibri" w:eastAsia="Times New Roman" w:hAnsi="Calibri" w:cs="Calibri"/>
+          <w:color w:val="000000"/>
+          <w:lang w:eastAsia="en-MY"/>
+        </w:rPr>
+        <w:t xml:space="preserve">method is modified that a condition is included where if the player has an item that has a capability of </w:t>
+      </w:r>
+      <w:r>
+        <w:rPr>
+          <w:rFonts w:ascii="Calibri" w:eastAsia="Times New Roman" w:hAnsi="Calibri" w:cs="Calibri"/>
+          <w:color w:val="FF0000"/>
+          <w:lang w:eastAsia="en-MY"/>
+        </w:rPr>
+        <w:t xml:space="preserve">ItemsCapability.CRAFTABLE </w:t>
+      </w:r>
+      <w:r>
+        <w:rPr>
+          <w:rFonts w:ascii="Calibri" w:eastAsia="Times New Roman" w:hAnsi="Calibri" w:cs="Calibri"/>
+          <w:color w:val="000000"/>
+          <w:lang w:eastAsia="en-MY"/>
+        </w:rPr>
+        <w:t xml:space="preserve">, a new </w:t>
+      </w:r>
+      <w:r>
+        <w:rPr>
+          <w:rFonts w:ascii="Calibri" w:eastAsia="Times New Roman" w:hAnsi="Calibri" w:cs="Calibri"/>
+          <w:b/>
+          <w:color w:val="000000"/>
+          <w:lang w:eastAsia="en-MY"/>
+        </w:rPr>
+        <w:t>CraftingAction</w:t>
+      </w:r>
+      <w:r>
+        <w:rPr>
+          <w:rFonts w:ascii="Calibri" w:eastAsia="Times New Roman" w:hAnsi="Calibri" w:cs="Calibri"/>
+          <w:color w:val="000000"/>
+          <w:lang w:eastAsia="en-MY"/>
+        </w:rPr>
+        <w:t xml:space="preserve"> is added into the </w:t>
+      </w:r>
+      <w:r>
+        <w:rPr>
+          <w:rFonts w:ascii="Calibri" w:eastAsia="Times New Roman" w:hAnsi="Calibri" w:cs="Calibri"/>
+          <w:color w:val="FF0000"/>
+          <w:lang w:eastAsia="en-MY"/>
+        </w:rPr>
+        <w:t>actions</w:t>
+      </w:r>
+      <w:r>
+        <w:rPr>
+          <w:rFonts w:ascii="Calibri" w:eastAsia="Times New Roman" w:hAnsi="Calibri" w:cs="Calibri"/>
+          <w:color w:val="FF0000"/>
           <w:lang w:eastAsia="en-MY"/>
         </w:rPr>
         <w:t>.</w:t>
@@ -24442,6 +24574,95 @@
     </w:lvl>
   </w:abstractNum>
   <w:abstractNum w:abstractNumId="42" w15:restartNumberingAfterBreak="0">
+    <w:nsid w:val="473B5330"/>
+    <w:multiLevelType w:val="hybridMultilevel"/>
+    <w:tmpl w:val="BA68D8B2"/>
+    <w:lvl w:ilvl="0" w:tplc="44090011">
+      <w:start w:val="1"/>
+      <w:numFmt w:val="decimal"/>
+      <w:lvlText w:val="%1)"/>
+      <w:lvlJc w:val="left"/>
+      <w:pPr>
+        <w:ind w:left="720" w:hanging="360"/>
+      </w:pPr>
+      <w:rPr>
+        <w:rFonts w:hint="default"/>
+      </w:rPr>
+    </w:lvl>
+    <w:lvl w:ilvl="1" w:tplc="44090019" w:tentative="1">
+      <w:start w:val="1"/>
+      <w:numFmt w:val="lowerLetter"/>
+      <w:lvlText w:val="%2."/>
+      <w:lvlJc w:val="left"/>
+      <w:pPr>
+        <w:ind w:left="1440" w:hanging="360"/>
+      </w:pPr>
+    </w:lvl>
+    <w:lvl w:ilvl="2" w:tplc="4409001B" w:tentative="1">
+      <w:start w:val="1"/>
+      <w:numFmt w:val="lowerRoman"/>
+      <w:lvlText w:val="%3."/>
+      <w:lvlJc w:val="right"/>
+      <w:pPr>
+        <w:ind w:left="2160" w:hanging="180"/>
+      </w:pPr>
+    </w:lvl>
+    <w:lvl w:ilvl="3" w:tplc="4409000F" w:tentative="1">
+      <w:start w:val="1"/>
+      <w:numFmt w:val="decimal"/>
+      <w:lvlText w:val="%4."/>
+      <w:lvlJc w:val="left"/>
+      <w:pPr>
+        <w:ind w:left="2880" w:hanging="360"/>
+      </w:pPr>
+    </w:lvl>
+    <w:lvl w:ilvl="4" w:tplc="44090019" w:tentative="1">
+      <w:start w:val="1"/>
+      <w:numFmt w:val="lowerLetter"/>
+      <w:lvlText w:val="%5."/>
+      <w:lvlJc w:val="left"/>
+      <w:pPr>
+        <w:ind w:left="3600" w:hanging="360"/>
+      </w:pPr>
+    </w:lvl>
+    <w:lvl w:ilvl="5" w:tplc="4409001B" w:tentative="1">
+      <w:start w:val="1"/>
+      <w:numFmt w:val="lowerRoman"/>
+      <w:lvlText w:val="%6."/>
+      <w:lvlJc w:val="right"/>
+      <w:pPr>
+        <w:ind w:left="4320" w:hanging="180"/>
+      </w:pPr>
+    </w:lvl>
+    <w:lvl w:ilvl="6" w:tplc="4409000F" w:tentative="1">
+      <w:start w:val="1"/>
+      <w:numFmt w:val="decimal"/>
+      <w:lvlText w:val="%7."/>
+      <w:lvlJc w:val="left"/>
+      <w:pPr>
+        <w:ind w:left="5040" w:hanging="360"/>
+      </w:pPr>
+    </w:lvl>
+    <w:lvl w:ilvl="7" w:tplc="44090019" w:tentative="1">
+      <w:start w:val="1"/>
+      <w:numFmt w:val="lowerLetter"/>
+      <w:lvlText w:val="%8."/>
+      <w:lvlJc w:val="left"/>
+      <w:pPr>
+        <w:ind w:left="5760" w:hanging="360"/>
+      </w:pPr>
+    </w:lvl>
+    <w:lvl w:ilvl="8" w:tplc="4409001B" w:tentative="1">
+      <w:start w:val="1"/>
+      <w:numFmt w:val="lowerRoman"/>
+      <w:lvlText w:val="%9."/>
+      <w:lvlJc w:val="right"/>
+      <w:pPr>
+        <w:ind w:left="6480" w:hanging="180"/>
+      </w:pPr>
+    </w:lvl>
+  </w:abstractNum>
+  <w:abstractNum w:abstractNumId="43" w15:restartNumberingAfterBreak="0">
     <w:nsid w:val="478C14B5"/>
     <w:multiLevelType w:val="multilevel"/>
     <w:tmpl w:val="15B4F6B0"/>
@@ -24554,7 +24775,7 @@
       </w:rPr>
     </w:lvl>
   </w:abstractNum>
-  <w:abstractNum w:abstractNumId="43" w15:restartNumberingAfterBreak="0">
+  <w:abstractNum w:abstractNumId="44" w15:restartNumberingAfterBreak="0">
     <w:nsid w:val="4A805009"/>
     <w:multiLevelType w:val="multilevel"/>
     <w:tmpl w:val="693A7718"/>
@@ -24703,7 +24924,7 @@
       </w:rPr>
     </w:lvl>
   </w:abstractNum>
-  <w:abstractNum w:abstractNumId="44" w15:restartNumberingAfterBreak="0">
+  <w:abstractNum w:abstractNumId="45" w15:restartNumberingAfterBreak="0">
     <w:nsid w:val="4D160837"/>
     <w:multiLevelType w:val="multilevel"/>
     <w:tmpl w:val="96140BB8"/>
@@ -24816,7 +25037,7 @@
       </w:rPr>
     </w:lvl>
   </w:abstractNum>
-  <w:abstractNum w:abstractNumId="45" w15:restartNumberingAfterBreak="0">
+  <w:abstractNum w:abstractNumId="46" w15:restartNumberingAfterBreak="0">
     <w:nsid w:val="4D685B73"/>
     <w:multiLevelType w:val="multilevel"/>
     <w:tmpl w:val="10CCCF0E"/>
@@ -24929,7 +25150,7 @@
       </w:pPr>
     </w:lvl>
   </w:abstractNum>
-  <w:abstractNum w:abstractNumId="46" w15:restartNumberingAfterBreak="0">
+  <w:abstractNum w:abstractNumId="47" w15:restartNumberingAfterBreak="0">
     <w:nsid w:val="4ED3334F"/>
     <w:multiLevelType w:val="multilevel"/>
     <w:tmpl w:val="32402426"/>
@@ -25042,7 +25263,7 @@
       </w:rPr>
     </w:lvl>
   </w:abstractNum>
-  <w:abstractNum w:abstractNumId="47" w15:restartNumberingAfterBreak="0">
+  <w:abstractNum w:abstractNumId="48" w15:restartNumberingAfterBreak="0">
     <w:nsid w:val="4F0C42F2"/>
     <w:multiLevelType w:val="hybridMultilevel"/>
     <w:tmpl w:val="B2445D70"/>
@@ -25154,7 +25375,7 @@
       </w:rPr>
     </w:lvl>
   </w:abstractNum>
-  <w:abstractNum w:abstractNumId="48" w15:restartNumberingAfterBreak="0">
+  <w:abstractNum w:abstractNumId="49" w15:restartNumberingAfterBreak="0">
     <w:nsid w:val="50127B02"/>
     <w:multiLevelType w:val="multilevel"/>
     <w:tmpl w:val="7A1C2734"/>
@@ -25267,7 +25488,7 @@
       </w:rPr>
     </w:lvl>
   </w:abstractNum>
-  <w:abstractNum w:abstractNumId="49" w15:restartNumberingAfterBreak="0">
+  <w:abstractNum w:abstractNumId="50" w15:restartNumberingAfterBreak="0">
     <w:nsid w:val="50E76F88"/>
     <w:multiLevelType w:val="multilevel"/>
     <w:tmpl w:val="F7AC4E5C"/>
@@ -25380,7 +25601,7 @@
       </w:rPr>
     </w:lvl>
   </w:abstractNum>
-  <w:abstractNum w:abstractNumId="50" w15:restartNumberingAfterBreak="0">
+  <w:abstractNum w:abstractNumId="51" w15:restartNumberingAfterBreak="0">
     <w:nsid w:val="5197623F"/>
     <w:multiLevelType w:val="multilevel"/>
     <w:tmpl w:val="A82A080E"/>
@@ -25493,7 +25714,7 @@
       </w:rPr>
     </w:lvl>
   </w:abstractNum>
-  <w:abstractNum w:abstractNumId="51" w15:restartNumberingAfterBreak="0">
+  <w:abstractNum w:abstractNumId="52" w15:restartNumberingAfterBreak="0">
     <w:nsid w:val="54B02D0D"/>
     <w:multiLevelType w:val="multilevel"/>
     <w:tmpl w:val="FE080246"/>
@@ -25606,7 +25827,7 @@
       </w:rPr>
     </w:lvl>
   </w:abstractNum>
-  <w:abstractNum w:abstractNumId="52" w15:restartNumberingAfterBreak="0">
+  <w:abstractNum w:abstractNumId="53" w15:restartNumberingAfterBreak="0">
     <w:nsid w:val="56EE2C8F"/>
     <w:multiLevelType w:val="multilevel"/>
     <w:tmpl w:val="58F4249E"/>
@@ -25719,7 +25940,7 @@
       </w:pPr>
     </w:lvl>
   </w:abstractNum>
-  <w:abstractNum w:abstractNumId="53" w15:restartNumberingAfterBreak="0">
+  <w:abstractNum w:abstractNumId="54" w15:restartNumberingAfterBreak="0">
     <w:nsid w:val="584F1B63"/>
     <w:multiLevelType w:val="hybridMultilevel"/>
     <w:tmpl w:val="5E86C4F2"/>
@@ -25831,7 +26052,7 @@
       </w:rPr>
     </w:lvl>
   </w:abstractNum>
-  <w:abstractNum w:abstractNumId="54" w15:restartNumberingAfterBreak="0">
+  <w:abstractNum w:abstractNumId="55" w15:restartNumberingAfterBreak="0">
     <w:nsid w:val="58864A11"/>
     <w:multiLevelType w:val="multilevel"/>
     <w:tmpl w:val="5BBCCEA4"/>
@@ -25944,7 +26165,7 @@
       </w:rPr>
     </w:lvl>
   </w:abstractNum>
-  <w:abstractNum w:abstractNumId="55" w15:restartNumberingAfterBreak="0">
+  <w:abstractNum w:abstractNumId="56" w15:restartNumberingAfterBreak="0">
     <w:nsid w:val="5DE01978"/>
     <w:multiLevelType w:val="multilevel"/>
     <w:tmpl w:val="AEF0A6FA"/>
@@ -26057,7 +26278,7 @@
       </w:rPr>
     </w:lvl>
   </w:abstractNum>
-  <w:abstractNum w:abstractNumId="56" w15:restartNumberingAfterBreak="0">
+  <w:abstractNum w:abstractNumId="57" w15:restartNumberingAfterBreak="0">
     <w:nsid w:val="60DF2649"/>
     <w:multiLevelType w:val="multilevel"/>
     <w:tmpl w:val="09901588"/>
@@ -26170,7 +26391,7 @@
       </w:rPr>
     </w:lvl>
   </w:abstractNum>
-  <w:abstractNum w:abstractNumId="57" w15:restartNumberingAfterBreak="0">
+  <w:abstractNum w:abstractNumId="58" w15:restartNumberingAfterBreak="0">
     <w:nsid w:val="6274468A"/>
     <w:multiLevelType w:val="multilevel"/>
     <w:tmpl w:val="D39204DE"/>
@@ -26283,7 +26504,7 @@
       </w:pPr>
     </w:lvl>
   </w:abstractNum>
-  <w:abstractNum w:abstractNumId="58" w15:restartNumberingAfterBreak="0">
+  <w:abstractNum w:abstractNumId="59" w15:restartNumberingAfterBreak="0">
     <w:nsid w:val="630E5538"/>
     <w:multiLevelType w:val="multilevel"/>
     <w:tmpl w:val="F90E5028"/>
@@ -26432,7 +26653,7 @@
       </w:rPr>
     </w:lvl>
   </w:abstractNum>
-  <w:abstractNum w:abstractNumId="59" w15:restartNumberingAfterBreak="0">
+  <w:abstractNum w:abstractNumId="60" w15:restartNumberingAfterBreak="0">
     <w:nsid w:val="639D44DD"/>
     <w:multiLevelType w:val="hybridMultilevel"/>
     <w:tmpl w:val="A580B9D2"/>
@@ -26521,7 +26742,7 @@
       </w:pPr>
     </w:lvl>
   </w:abstractNum>
-  <w:abstractNum w:abstractNumId="60" w15:restartNumberingAfterBreak="0">
+  <w:abstractNum w:abstractNumId="61" w15:restartNumberingAfterBreak="0">
     <w:nsid w:val="64E0269D"/>
     <w:multiLevelType w:val="multilevel"/>
     <w:tmpl w:val="42ECDF3C"/>
@@ -26634,7 +26855,7 @@
       </w:pPr>
     </w:lvl>
   </w:abstractNum>
-  <w:abstractNum w:abstractNumId="61" w15:restartNumberingAfterBreak="0">
+  <w:abstractNum w:abstractNumId="62" w15:restartNumberingAfterBreak="0">
     <w:nsid w:val="654C57AD"/>
     <w:multiLevelType w:val="multilevel"/>
     <w:tmpl w:val="8DA09B2A"/>
@@ -26747,7 +26968,7 @@
       </w:rPr>
     </w:lvl>
   </w:abstractNum>
-  <w:abstractNum w:abstractNumId="62" w15:restartNumberingAfterBreak="0">
+  <w:abstractNum w:abstractNumId="63" w15:restartNumberingAfterBreak="0">
     <w:nsid w:val="65CA4C95"/>
     <w:multiLevelType w:val="multilevel"/>
     <w:tmpl w:val="456232D8"/>
@@ -26860,7 +27081,7 @@
       </w:pPr>
     </w:lvl>
   </w:abstractNum>
-  <w:abstractNum w:abstractNumId="63" w15:restartNumberingAfterBreak="0">
+  <w:abstractNum w:abstractNumId="64" w15:restartNumberingAfterBreak="0">
     <w:nsid w:val="6ABB541E"/>
     <w:multiLevelType w:val="multilevel"/>
     <w:tmpl w:val="9F249C68"/>
@@ -27009,7 +27230,7 @@
       </w:rPr>
     </w:lvl>
   </w:abstractNum>
-  <w:abstractNum w:abstractNumId="64" w15:restartNumberingAfterBreak="0">
+  <w:abstractNum w:abstractNumId="65" w15:restartNumberingAfterBreak="0">
     <w:nsid w:val="6C5F4949"/>
     <w:multiLevelType w:val="multilevel"/>
     <w:tmpl w:val="7E1C60C4"/>
@@ -27122,7 +27343,7 @@
       </w:rPr>
     </w:lvl>
   </w:abstractNum>
-  <w:abstractNum w:abstractNumId="65" w15:restartNumberingAfterBreak="0">
+  <w:abstractNum w:abstractNumId="66" w15:restartNumberingAfterBreak="0">
     <w:nsid w:val="6D715395"/>
     <w:multiLevelType w:val="multilevel"/>
     <w:tmpl w:val="7CE03160"/>
@@ -27235,7 +27456,7 @@
       </w:pPr>
     </w:lvl>
   </w:abstractNum>
-  <w:abstractNum w:abstractNumId="66" w15:restartNumberingAfterBreak="0">
+  <w:abstractNum w:abstractNumId="67" w15:restartNumberingAfterBreak="0">
     <w:nsid w:val="6EF32416"/>
     <w:multiLevelType w:val="multilevel"/>
     <w:tmpl w:val="3E966C12"/>
@@ -27348,7 +27569,7 @@
       </w:pPr>
     </w:lvl>
   </w:abstractNum>
-  <w:abstractNum w:abstractNumId="67" w15:restartNumberingAfterBreak="0">
+  <w:abstractNum w:abstractNumId="68" w15:restartNumberingAfterBreak="0">
     <w:nsid w:val="70664395"/>
     <w:multiLevelType w:val="multilevel"/>
     <w:tmpl w:val="DC24E2F8"/>
@@ -27461,7 +27682,7 @@
       </w:rPr>
     </w:lvl>
   </w:abstractNum>
-  <w:abstractNum w:abstractNumId="68" w15:restartNumberingAfterBreak="0">
+  <w:abstractNum w:abstractNumId="69" w15:restartNumberingAfterBreak="0">
     <w:nsid w:val="72957C73"/>
     <w:multiLevelType w:val="multilevel"/>
     <w:tmpl w:val="25244224"/>
@@ -27574,7 +27795,7 @@
       </w:rPr>
     </w:lvl>
   </w:abstractNum>
-  <w:abstractNum w:abstractNumId="69" w15:restartNumberingAfterBreak="0">
+  <w:abstractNum w:abstractNumId="70" w15:restartNumberingAfterBreak="0">
     <w:nsid w:val="76393153"/>
     <w:multiLevelType w:val="multilevel"/>
     <w:tmpl w:val="03D8D1FC"/>
@@ -27687,7 +27908,7 @@
       </w:pPr>
     </w:lvl>
   </w:abstractNum>
-  <w:abstractNum w:abstractNumId="70" w15:restartNumberingAfterBreak="0">
+  <w:abstractNum w:abstractNumId="71" w15:restartNumberingAfterBreak="0">
     <w:nsid w:val="77CC14B6"/>
     <w:multiLevelType w:val="multilevel"/>
     <w:tmpl w:val="92D0B8D8"/>
@@ -27800,7 +28021,7 @@
       </w:rPr>
     </w:lvl>
   </w:abstractNum>
-  <w:abstractNum w:abstractNumId="71" w15:restartNumberingAfterBreak="0">
+  <w:abstractNum w:abstractNumId="72" w15:restartNumberingAfterBreak="0">
     <w:nsid w:val="7A944026"/>
     <w:multiLevelType w:val="multilevel"/>
     <w:tmpl w:val="5942CCBE"/>
@@ -27913,7 +28134,7 @@
       </w:rPr>
     </w:lvl>
   </w:abstractNum>
-  <w:abstractNum w:abstractNumId="72" w15:restartNumberingAfterBreak="0">
+  <w:abstractNum w:abstractNumId="73" w15:restartNumberingAfterBreak="0">
     <w:nsid w:val="7BCB7235"/>
     <w:multiLevelType w:val="multilevel"/>
     <w:tmpl w:val="3DA2F46A"/>
@@ -28026,7 +28247,7 @@
       </w:rPr>
     </w:lvl>
   </w:abstractNum>
-  <w:abstractNum w:abstractNumId="73" w15:restartNumberingAfterBreak="0">
+  <w:abstractNum w:abstractNumId="74" w15:restartNumberingAfterBreak="0">
     <w:nsid w:val="7DAE5529"/>
     <w:multiLevelType w:val="multilevel"/>
     <w:tmpl w:val="B0F2B632"/>
@@ -28139,7 +28360,7 @@
       </w:rPr>
     </w:lvl>
   </w:abstractNum>
-  <w:abstractNum w:abstractNumId="74" w15:restartNumberingAfterBreak="0">
+  <w:abstractNum w:abstractNumId="75" w15:restartNumberingAfterBreak="0">
     <w:nsid w:val="7E747476"/>
     <w:multiLevelType w:val="multilevel"/>
     <w:tmpl w:val="47CA995E"/>
@@ -28252,7 +28473,7 @@
       </w:rPr>
     </w:lvl>
   </w:abstractNum>
-  <w:abstractNum w:abstractNumId="75" w15:restartNumberingAfterBreak="0">
+  <w:abstractNum w:abstractNumId="76" w15:restartNumberingAfterBreak="0">
     <w:nsid w:val="7F617427"/>
     <w:multiLevelType w:val="multilevel"/>
     <w:tmpl w:val="80303B5C"/>
@@ -28405,7 +28626,7 @@
     <w:abstractNumId w:val="38"/>
   </w:num>
   <w:num w:numId="2">
-    <w:abstractNumId w:val="67"/>
+    <w:abstractNumId w:val="68"/>
   </w:num>
   <w:num w:numId="3">
     <w:abstractNumId w:val="18"/>
@@ -28414,7 +28635,7 @@
     <w:abstractNumId w:val="24"/>
   </w:num>
   <w:num w:numId="5">
-    <w:abstractNumId w:val="49"/>
+    <w:abstractNumId w:val="50"/>
   </w:num>
   <w:num w:numId="6">
     <w:abstractNumId w:val="11"/>
@@ -28423,28 +28644,28 @@
     <w:abstractNumId w:val="20"/>
   </w:num>
   <w:num w:numId="8">
-    <w:abstractNumId w:val="51"/>
+    <w:abstractNumId w:val="52"/>
   </w:num>
   <w:num w:numId="9">
     <w:abstractNumId w:val="30"/>
   </w:num>
   <w:num w:numId="10">
-    <w:abstractNumId w:val="56"/>
+    <w:abstractNumId w:val="57"/>
   </w:num>
   <w:num w:numId="11">
     <w:abstractNumId w:val="29"/>
   </w:num>
   <w:num w:numId="12">
-    <w:abstractNumId w:val="61"/>
+    <w:abstractNumId w:val="62"/>
   </w:num>
   <w:num w:numId="13">
     <w:abstractNumId w:val="34"/>
   </w:num>
   <w:num w:numId="14">
-    <w:abstractNumId w:val="72"/>
+    <w:abstractNumId w:val="73"/>
   </w:num>
   <w:num w:numId="15">
-    <w:abstractNumId w:val="55"/>
+    <w:abstractNumId w:val="56"/>
   </w:num>
   <w:num w:numId="16">
     <w:abstractNumId w:val="35"/>
@@ -28453,7 +28674,7 @@
     <w:abstractNumId w:val="1"/>
   </w:num>
   <w:num w:numId="18">
-    <w:abstractNumId w:val="52"/>
+    <w:abstractNumId w:val="53"/>
   </w:num>
   <w:num w:numId="19">
     <w:abstractNumId w:val="3"/>
@@ -28468,7 +28689,7 @@
     <w:abstractNumId w:val="10"/>
   </w:num>
   <w:num w:numId="23">
-    <w:abstractNumId w:val="43"/>
+    <w:abstractNumId w:val="44"/>
   </w:num>
   <w:num w:numId="24">
     <w:abstractNumId w:val="27"/>
@@ -28484,10 +28705,10 @@
     </w:lvlOverride>
   </w:num>
   <w:num w:numId="26">
-    <w:abstractNumId w:val="62"/>
+    <w:abstractNumId w:val="63"/>
   </w:num>
   <w:num w:numId="27">
-    <w:abstractNumId w:val="65"/>
+    <w:abstractNumId w:val="66"/>
   </w:num>
   <w:num w:numId="28">
     <w:abstractNumId w:val="8"/>
@@ -28496,46 +28717,46 @@
     <w:abstractNumId w:val="23"/>
   </w:num>
   <w:num w:numId="30">
-    <w:abstractNumId w:val="64"/>
+    <w:abstractNumId w:val="65"/>
   </w:num>
   <w:num w:numId="31">
-    <w:abstractNumId w:val="44"/>
+    <w:abstractNumId w:val="45"/>
   </w:num>
   <w:num w:numId="32">
     <w:abstractNumId w:val="9"/>
   </w:num>
   <w:num w:numId="33">
-    <w:abstractNumId w:val="70"/>
+    <w:abstractNumId w:val="71"/>
   </w:num>
   <w:num w:numId="34">
     <w:abstractNumId w:val="15"/>
   </w:num>
   <w:num w:numId="35">
-    <w:abstractNumId w:val="68"/>
+    <w:abstractNumId w:val="69"/>
   </w:num>
   <w:num w:numId="36">
-    <w:abstractNumId w:val="50"/>
+    <w:abstractNumId w:val="51"/>
   </w:num>
   <w:num w:numId="37">
     <w:abstractNumId w:val="6"/>
   </w:num>
   <w:num w:numId="38">
-    <w:abstractNumId w:val="73"/>
+    <w:abstractNumId w:val="74"/>
   </w:num>
   <w:num w:numId="39">
-    <w:abstractNumId w:val="48"/>
+    <w:abstractNumId w:val="49"/>
   </w:num>
   <w:num w:numId="40">
     <w:abstractNumId w:val="5"/>
   </w:num>
   <w:num w:numId="41">
-    <w:abstractNumId w:val="74"/>
+    <w:abstractNumId w:val="75"/>
   </w:num>
   <w:num w:numId="42">
-    <w:abstractNumId w:val="46"/>
+    <w:abstractNumId w:val="47"/>
   </w:num>
   <w:num w:numId="43">
-    <w:abstractNumId w:val="71"/>
+    <w:abstractNumId w:val="72"/>
   </w:num>
   <w:num w:numId="44">
     <w:abstractNumId w:val="13"/>
@@ -28544,7 +28765,7 @@
     <w:abstractNumId w:val="4"/>
   </w:num>
   <w:num w:numId="46">
-    <w:abstractNumId w:val="42"/>
+    <w:abstractNumId w:val="43"/>
   </w:num>
   <w:num w:numId="47">
     <w:abstractNumId w:val="0"/>
@@ -28556,7 +28777,7 @@
     <w:abstractNumId w:val="22"/>
   </w:num>
   <w:num w:numId="50">
-    <w:abstractNumId w:val="54"/>
+    <w:abstractNumId w:val="55"/>
   </w:num>
   <w:num w:numId="51">
     <w:abstractNumId w:val="39"/>
@@ -28565,13 +28786,13 @@
     <w:abstractNumId w:val="33"/>
   </w:num>
   <w:num w:numId="53">
-    <w:abstractNumId w:val="75"/>
+    <w:abstractNumId w:val="76"/>
   </w:num>
   <w:num w:numId="54">
     <w:abstractNumId w:val="41"/>
   </w:num>
   <w:num w:numId="55">
-    <w:abstractNumId w:val="45"/>
+    <w:abstractNumId w:val="46"/>
     <w:lvlOverride w:ilvl="0">
       <w:lvl w:ilvl="0">
         <w:numFmt w:val="lowerLetter"/>
@@ -28581,7 +28802,7 @@
     </w:lvlOverride>
   </w:num>
   <w:num w:numId="56">
-    <w:abstractNumId w:val="66"/>
+    <w:abstractNumId w:val="67"/>
   </w:num>
   <w:num w:numId="57">
     <w:abstractNumId w:val="19"/>
@@ -28593,16 +28814,16 @@
     <w:abstractNumId w:val="21"/>
   </w:num>
   <w:num w:numId="60">
-    <w:abstractNumId w:val="63"/>
+    <w:abstractNumId w:val="64"/>
   </w:num>
   <w:num w:numId="61">
-    <w:abstractNumId w:val="69"/>
+    <w:abstractNumId w:val="70"/>
   </w:num>
   <w:num w:numId="62">
     <w:abstractNumId w:val="16"/>
   </w:num>
   <w:num w:numId="63">
-    <w:abstractNumId w:val="58"/>
+    <w:abstractNumId w:val="59"/>
   </w:num>
   <w:num w:numId="64">
     <w:abstractNumId w:val="31"/>
@@ -28617,7 +28838,7 @@
     <w:abstractNumId w:val="12"/>
   </w:num>
   <w:num w:numId="68">
-    <w:abstractNumId w:val="57"/>
+    <w:abstractNumId w:val="58"/>
   </w:num>
   <w:num w:numId="69">
     <w:abstractNumId w:val="14"/>
@@ -28696,10 +28917,10 @@
     </w:lvlOverride>
   </w:num>
   <w:num w:numId="78">
-    <w:abstractNumId w:val="60"/>
+    <w:abstractNumId w:val="61"/>
   </w:num>
   <w:num w:numId="79">
-    <w:abstractNumId w:val="60"/>
+    <w:abstractNumId w:val="61"/>
     <w:lvlOverride w:ilvl="1">
       <w:lvl w:ilvl="1">
         <w:numFmt w:val="lowerLetter"/>
@@ -28709,7 +28930,7 @@
     </w:lvlOverride>
   </w:num>
   <w:num w:numId="80">
-    <w:abstractNumId w:val="60"/>
+    <w:abstractNumId w:val="61"/>
     <w:lvlOverride w:ilvl="1">
       <w:lvl w:ilvl="1">
         <w:numFmt w:val="lowerLetter"/>
@@ -28726,13 +28947,16 @@
     </w:lvlOverride>
   </w:num>
   <w:num w:numId="81">
-    <w:abstractNumId w:val="59"/>
+    <w:abstractNumId w:val="60"/>
   </w:num>
   <w:num w:numId="82">
-    <w:abstractNumId w:val="53"/>
+    <w:abstractNumId w:val="54"/>
   </w:num>
   <w:num w:numId="83">
-    <w:abstractNumId w:val="47"/>
+    <w:abstractNumId w:val="48"/>
+  </w:num>
+  <w:num w:numId="84">
+    <w:abstractNumId w:val="42"/>
   </w:num>
   <w:numIdMacAtCleanup w:val="74"/>
 </w:numbering>

</xml_diff>